<commit_message>
Fix initialization ordering bug reported by Trygve
Trygve reported a bug that arose when a block (viz., of a method)
contained a declaration with an initialization expression. The
initialization was being floated to the top of the block, at least if
it was in the first two expressions.
</commit_message>
<xml_diff>
--- a/trygve1.docx
+++ b/trygve1.docx
@@ -6525,16 +6525,28 @@
         <w:t>inside</w:t>
       </w:r>
       <w:r>
+        <w:rPr>
+          <w:i/>
+        </w:rPr>
         <w:t xml:space="preserve"> </w:t>
       </w:r>
       <w:r>
+        <w:t>of a</w:t>
+      </w:r>
+      <w:r>
+        <w:t xml:space="preserve"> </w:t>
+      </w:r>
+      <w:r>
         <w:rPr>
           <w:rFonts w:ascii="Courier New" w:hAnsi="Courier New"/>
         </w:rPr>
         <w:t>ClassMate</w:t>
       </w:r>
       <w:r>
-        <w:t xml:space="preserve">. We think of every </w:t>
+        <w:t xml:space="preserve"> object.</w:t>
+      </w:r>
+      <w:r>
+        <w:t xml:space="preserve"> We think of every </w:t>
       </w:r>
       <w:r>
         <w:rPr>
@@ -11771,7 +11783,7 @@
               <w:rPr>
                 <w:noProof/>
               </w:rPr>
-              <w:t>15</w:t>
+              <w:t>12</w:t>
             </w:r>
           </w:fldSimple>
         </w:p>
@@ -15281,6 +15293,7 @@
     <w:rsidRoot w:val="004C6E0D"/>
     <w:rsid w:val="00174F5B"/>
     <w:rsid w:val="001A08B9"/>
+    <w:rsid w:val="003F2F9A"/>
     <w:rsid w:val="004C6E0D"/>
     <w:rsid w:val="005056C8"/>
     <w:rsid w:val="005F1868"/>

</xml_diff>

<commit_message>
Massive restructuring of return protocol
The return statement protocol was a bit sloppy so I changed it so that
methods deposit a return value in the activation record, and then had
the return statement extract it from there and put it on the stack.

All tests pass.
</commit_message>
<xml_diff>
--- a/trygve1.docx
+++ b/trygve1.docx
@@ -153,7 +153,13 @@
         <w:t>trygve</w:t>
       </w:r>
       <w:r>
-        <w:t xml:space="preserve"> language allows you to think about your program more in terms of the mental models of some phenomenon that you bring to the table. It’s called object-oriented programming, so we’re going to talk about classes as a supporting cast rather than as the star players. Here, objects are the star of the show. We talk about objects in terms of the names our compressed mental models give them as they interact to solve some problem. Those names are Roles. Any given Role is just a name but at the same time is much more. The Role “fireman” is just a name for some human being in a particular Context, but it also elicits a host of associated behaviors. Those behaviors that are germane to the role itself, without much regard for the role-player, are called methods — little recipes for doing very small tasks.</w:t>
+        <w:t xml:space="preserve"> language allows you to think about your program more in terms of the mental models of some phenomenon that you bring to the table. It’s called object-oriented programming, so we’re going to talk about classes as a supporting cast rather than as the star players. Here, objects are the star</w:t>
+      </w:r>
+      <w:r>
+        <w:t>s</w:t>
+      </w:r>
+      <w:r>
+        <w:t xml:space="preserve"> of the show. We talk about objects in terms of the names our compressed mental models give them as they interact to solve some problem. Those names are Roles. Any given Role is just a name but at the same time is much more. The Role “fireman” is just a name for some human being in a particular Context, but it also elicits a host of associated behaviors. Those behaviors that are germane to the role itself, without much regard for the role-player, are called methods — little recipes for doing very small tasks.</w:t>
       </w:r>
     </w:p>
     <w:p/>
@@ -5394,7 +5400,22 @@
         <w:t xml:space="preserve"> is the symbol.</w:t>
       </w:r>
       <w:r>
-        <w:t xml:space="preserve"> The identifier a remains to be a name for the object representing the integer </w:t>
+        <w:t xml:space="preserve"> The identifier </w:t>
+      </w:r>
+      <w:r>
+        <w:rPr>
+          <w:rFonts w:ascii="Courier New" w:hAnsi="Courier New"/>
+        </w:rPr>
+        <w:t>a</w:t>
+      </w:r>
+      <w:r>
+        <w:t xml:space="preserve"> </w:t>
+      </w:r>
+      <w:r>
+        <w:t>persists as</w:t>
+      </w:r>
+      <w:r>
+        <w:t xml:space="preserve"> a name for the object representing the integer </w:t>
       </w:r>
       <w:r>
         <w:rPr>
@@ -5414,6 +5435,48 @@
     </w:p>
     <w:p/>
     <w:p>
+      <w:r>
+        <w:t>This is probably a bit more than most people want or need to know, so you skip ahead to 4.3 if you like… There is a longstanding tradition in programming, most notably those that spring from the BCPL-, B- and C- based cultures and from UN*X programming, that leading underscores are reserved for internal and system use. It long predates C++ and is much broader than just C. The same sentiment holds broadly for most Microsoft software and the use of leading underscores is explicitly discouraged in the CLS. It’s outright illegal in Delphi (yes, there are still a lot of Delphi programmers, particularly in the Balkans).</w:t>
+      </w:r>
+    </w:p>
+    <w:p/>
+    <w:p>
+      <w:r>
+        <w:t xml:space="preserve">I don’t want </w:t>
+      </w:r>
+      <w:r>
+        <w:rPr>
+          <w:b/>
+        </w:rPr>
+        <w:t>trygve</w:t>
+      </w:r>
+      <w:r>
+        <w:t xml:space="preserve"> code to look like computer code — at least to the extent that is possible within Java confines.</w:t>
+      </w:r>
+    </w:p>
+    <w:p/>
+    <w:p>
+      <w:r>
+        <w:t xml:space="preserve">There are tougher restrictions that are somewhat more conventional. Many internal </w:t>
+      </w:r>
+      <w:r>
+        <w:rPr>
+          <w:b/>
+        </w:rPr>
+        <w:t>trygve</w:t>
+      </w:r>
+      <w:r>
+        <w:t xml:space="preserve"> variables use embedded “$” characters. In one case, I use a leading space (the name of the class from which Class is instantiated starts with a space, as I recall). The lexical analyzer doesn’t accept any of these so it’s impossible to alias internal program names.</w:t>
+      </w:r>
+    </w:p>
+    <w:p/>
+    <w:p>
+      <w:r>
+        <w:t>There are other restrictions on naming, but that’s an Easter egg and I’m going to leave it to others to discover… No fair looking at the code!</w:t>
+      </w:r>
+    </w:p>
+    <w:p/>
+    <w:p>
       <w:pPr>
         <w:pStyle w:val="Heading2"/>
       </w:pPr>
@@ -5696,7 +5759,13 @@
         <w:t>trygve</w:t>
       </w:r>
       <w:r>
-        <w:t xml:space="preserve"> scripts bring objects into existence and the objects can have access to each other, to invoke each others’ scripts, to achieve some overall business goal.</w:t>
+        <w:t xml:space="preserve"> scripts bring objects into existence and the objects can have access to each other, to invoke each </w:t>
+      </w:r>
+      <w:r>
+        <w:t>other's</w:t>
+      </w:r>
+      <w:r>
+        <w:t xml:space="preserve"> scripts, to achieve some overall business goal.</w:t>
       </w:r>
     </w:p>
     <w:p>
@@ -8431,6 +8500,12 @@
           <w:rFonts w:ascii="Courier New" w:hAnsi="Courier New"/>
         </w:rPr>
       </w:pPr>
+      <w:r>
+        <w:rPr>
+          <w:rFonts w:ascii="Courier New" w:hAnsi="Courier New"/>
+        </w:rPr>
+        <w:t xml:space="preserve">       </w:t>
+      </w:r>
       <w:r>
         <w:rPr>
           <w:rFonts w:ascii="Courier New" w:hAnsi="Courier New"/>
@@ -10487,7 +10562,7 @@
         <w:rPr>
           <w:rFonts w:ascii="Courier New" w:hAnsi="Courier New"/>
         </w:rPr>
-        <w:t>] = 96</w:t>
+        <w:t>] = joesScore</w:t>
       </w:r>
     </w:p>
     <w:p>
@@ -11413,7 +11488,11 @@
         <w:t>A Puzzle</w:t>
       </w:r>
     </w:p>
-    <w:p/>
+    <w:p>
+      <w:pPr>
+        <w:keepNext/>
+      </w:pPr>
+    </w:p>
     <w:p>
       <w:r>
         <w:t>It</w:t>
@@ -13543,12 +13622,598 @@
     </w:p>
     <w:p>
       <w:pPr>
-        <w:widowControl w:val="0"/>
-        <w:autoSpaceDE w:val="0"/>
-        <w:autoSpaceDN w:val="0"/>
-        <w:adjustRightInd w:val="0"/>
-        <w:jc w:val="both"/>
-      </w:pPr>
+        <w:pStyle w:val="Heading3"/>
+      </w:pPr>
+      <w:r>
+        <w:t>Exiting a Loop</w:t>
+      </w:r>
+    </w:p>
+    <w:p>
+      <w:pPr>
+        <w:pStyle w:val="Heading3"/>
+      </w:pPr>
+      <w:r>
+        <w:t>Switch Expressions</w:t>
+      </w:r>
+    </w:p>
+    <w:p/>
+    <w:p>
+      <w:r>
+        <w:t xml:space="preserve">A </w:t>
+      </w:r>
+      <w:r>
+        <w:rPr>
+          <w:rFonts w:ascii="Courier New" w:hAnsi="Courier New"/>
+        </w:rPr>
+        <w:t>switch</w:t>
+      </w:r>
+      <w:r>
+        <w:t xml:space="preserve"> expression is kind of a poor man's table lookup. It looks like this:</w:t>
+      </w:r>
+    </w:p>
+    <w:p/>
+    <w:p>
+      <w:pPr>
+        <w:rPr>
+          <w:rFonts w:ascii="Courier New" w:hAnsi="Courier New"/>
+        </w:rPr>
+      </w:pPr>
+      <w:r>
+        <w:tab/>
+      </w:r>
+      <w:r>
+        <w:rPr>
+          <w:rFonts w:ascii="Courier New" w:hAnsi="Courier New"/>
+        </w:rPr>
+        <w:t>int weekdayIndex(String weekdayName) {</w:t>
+      </w:r>
+    </w:p>
+    <w:p>
+      <w:pPr>
+        <w:rPr>
+          <w:rFonts w:ascii="Courier New" w:hAnsi="Courier New"/>
+        </w:rPr>
+      </w:pPr>
+      <w:r>
+        <w:rPr>
+          <w:rFonts w:ascii="Courier New" w:hAnsi="Courier New"/>
+        </w:rPr>
+        <w:tab/>
+      </w:r>
+      <w:r>
+        <w:rPr>
+          <w:rFonts w:ascii="Courier New" w:hAnsi="Courier New"/>
+        </w:rPr>
+        <w:tab/>
+        <w:t>switch (weekdayName) {</w:t>
+      </w:r>
+    </w:p>
+    <w:p>
+      <w:pPr>
+        <w:rPr>
+          <w:rFonts w:ascii="Courier New" w:hAnsi="Courier New"/>
+        </w:rPr>
+      </w:pPr>
+      <w:r>
+        <w:rPr>
+          <w:rFonts w:ascii="Courier New" w:hAnsi="Courier New"/>
+        </w:rPr>
+        <w:tab/>
+      </w:r>
+      <w:r>
+        <w:rPr>
+          <w:rFonts w:ascii="Courier New" w:hAnsi="Courier New"/>
+        </w:rPr>
+        <w:tab/>
+        <w:t>case "mandag":  retval = 0;</w:t>
+      </w:r>
+    </w:p>
+    <w:p>
+      <w:pPr>
+        <w:rPr>
+          <w:rFonts w:ascii="Courier New" w:hAnsi="Courier New"/>
+        </w:rPr>
+      </w:pPr>
+      <w:r>
+        <w:rPr>
+          <w:rFonts w:ascii="Courier New" w:hAnsi="Courier New"/>
+        </w:rPr>
+        <w:tab/>
+      </w:r>
+      <w:r>
+        <w:rPr>
+          <w:rFonts w:ascii="Courier New" w:hAnsi="Courier New"/>
+        </w:rPr>
+        <w:tab/>
+        <w:t>case "tirsday":   retval = 1;</w:t>
+      </w:r>
+    </w:p>
+    <w:p>
+      <w:pPr>
+        <w:rPr>
+          <w:rFonts w:ascii="Courier New" w:hAnsi="Courier New"/>
+        </w:rPr>
+      </w:pPr>
+      <w:r>
+        <w:rPr>
+          <w:rFonts w:ascii="Courier New" w:hAnsi="Courier New"/>
+        </w:rPr>
+        <w:tab/>
+      </w:r>
+      <w:r>
+        <w:rPr>
+          <w:rFonts w:ascii="Courier New" w:hAnsi="Courier New"/>
+        </w:rPr>
+        <w:tab/>
+        <w:t>case "onsdag":   retval = 2;</w:t>
+      </w:r>
+    </w:p>
+    <w:p>
+      <w:pPr>
+        <w:rPr>
+          <w:rFonts w:ascii="Courier New" w:hAnsi="Courier New"/>
+        </w:rPr>
+      </w:pPr>
+      <w:r>
+        <w:rPr>
+          <w:rFonts w:ascii="Courier New" w:hAnsi="Courier New"/>
+        </w:rPr>
+        <w:tab/>
+      </w:r>
+      <w:r>
+        <w:rPr>
+          <w:rFonts w:ascii="Courier New" w:hAnsi="Courier New"/>
+        </w:rPr>
+        <w:tab/>
+        <w:t>case "torsdag":  retval = 3;</w:t>
+      </w:r>
+    </w:p>
+    <w:p>
+      <w:pPr>
+        <w:rPr>
+          <w:rFonts w:ascii="Courier New" w:hAnsi="Courier New"/>
+        </w:rPr>
+      </w:pPr>
+      <w:r>
+        <w:rPr>
+          <w:rFonts w:ascii="Courier New" w:hAnsi="Courier New"/>
+        </w:rPr>
+        <w:tab/>
+      </w:r>
+      <w:r>
+        <w:rPr>
+          <w:rFonts w:ascii="Courier New" w:hAnsi="Courier New"/>
+        </w:rPr>
+        <w:tab/>
+        <w:t>case "fredag":   retval = 4;</w:t>
+      </w:r>
+    </w:p>
+    <w:p>
+      <w:pPr>
+        <w:rPr>
+          <w:rFonts w:ascii="Courier New" w:hAnsi="Courier New"/>
+        </w:rPr>
+      </w:pPr>
+      <w:r>
+        <w:rPr>
+          <w:rFonts w:ascii="Courier New" w:hAnsi="Courier New"/>
+        </w:rPr>
+        <w:tab/>
+      </w:r>
+      <w:r>
+        <w:rPr>
+          <w:rFonts w:ascii="Courier New" w:hAnsi="Courier New"/>
+        </w:rPr>
+        <w:tab/>
+        <w:t>case "lordag":   retval = 5;</w:t>
+      </w:r>
+    </w:p>
+    <w:p>
+      <w:pPr>
+        <w:rPr>
+          <w:rFonts w:ascii="Courier New" w:hAnsi="Courier New"/>
+        </w:rPr>
+      </w:pPr>
+      <w:r>
+        <w:rPr>
+          <w:rFonts w:ascii="Courier New" w:hAnsi="Courier New"/>
+        </w:rPr>
+        <w:tab/>
+      </w:r>
+      <w:r>
+        <w:rPr>
+          <w:rFonts w:ascii="Courier New" w:hAnsi="Courier New"/>
+        </w:rPr>
+        <w:tab/>
+        <w:t>case "sonday":  retval = 6</w:t>
+      </w:r>
+    </w:p>
+    <w:p>
+      <w:pPr>
+        <w:rPr>
+          <w:rFonts w:ascii="Courier New" w:hAnsi="Courier New"/>
+        </w:rPr>
+      </w:pPr>
+      <w:r>
+        <w:rPr>
+          <w:rFonts w:ascii="Courier New" w:hAnsi="Courier New"/>
+        </w:rPr>
+        <w:tab/>
+      </w:r>
+      <w:r>
+        <w:rPr>
+          <w:rFonts w:ascii="Courier New" w:hAnsi="Courier New"/>
+        </w:rPr>
+        <w:tab/>
+        <w:t>}</w:t>
+      </w:r>
+    </w:p>
+    <w:p>
+      <w:pPr>
+        <w:rPr>
+          <w:rFonts w:ascii="Courier New" w:hAnsi="Courier New"/>
+        </w:rPr>
+      </w:pPr>
+      <w:r>
+        <w:rPr>
+          <w:rFonts w:ascii="Courier New" w:hAnsi="Courier New"/>
+        </w:rPr>
+        <w:tab/>
+      </w:r>
+      <w:r>
+        <w:rPr>
+          <w:rFonts w:ascii="Courier New" w:hAnsi="Courier New"/>
+        </w:rPr>
+        <w:tab/>
+        <w:t>return retval;</w:t>
+      </w:r>
+    </w:p>
+    <w:p>
+      <w:pPr>
+        <w:rPr>
+          <w:rFonts w:ascii="Courier New" w:hAnsi="Courier New"/>
+        </w:rPr>
+      </w:pPr>
+      <w:r>
+        <w:rPr>
+          <w:rFonts w:ascii="Courier New" w:hAnsi="Courier New"/>
+        </w:rPr>
+        <w:tab/>
+        <w:t>}</w:t>
+      </w:r>
+    </w:p>
+    <w:p/>
+    <w:p>
+      <w:r>
+        <w:t xml:space="preserve">The expression </w:t>
+      </w:r>
+      <w:r>
+        <w:rPr>
+          <w:rFonts w:ascii="Courier New" w:hAnsi="Courier New"/>
+        </w:rPr>
+        <w:t>weekdayName</w:t>
+      </w:r>
+      <w:r>
+        <w:t xml:space="preserve"> is evaluated and then enactment ensues at the expression matching the </w:t>
+      </w:r>
+      <w:r>
+        <w:rPr>
+          <w:rFonts w:ascii="Courier New" w:hAnsi="Courier New"/>
+        </w:rPr>
+        <w:t>case</w:t>
+      </w:r>
+      <w:r>
+        <w:t xml:space="preserve"> label associated with the corresponding value. If none of the values match the expression, you can include a </w:t>
+      </w:r>
+      <w:r>
+        <w:rPr>
+          <w:rFonts w:ascii="Courier New" w:hAnsi="Courier New"/>
+        </w:rPr>
+        <w:t>default</w:t>
+      </w:r>
+      <w:r>
+        <w:t xml:space="preserve"> label to catch outliers. If there is no </w:t>
+      </w:r>
+      <w:r>
+        <w:rPr>
+          <w:rFonts w:ascii="Courier New" w:hAnsi="Courier New"/>
+        </w:rPr>
+        <w:t>default</w:t>
+      </w:r>
+      <w:r>
+        <w:t xml:space="preserve"> label then the </w:t>
+      </w:r>
+      <w:r>
+        <w:rPr>
+          <w:rFonts w:ascii="Courier New" w:hAnsi="Courier New"/>
+        </w:rPr>
+        <w:t>switch</w:t>
+      </w:r>
+      <w:r>
+        <w:t xml:space="preserve"> statement effectively does nothing if no cases match the expression.</w:t>
+      </w:r>
+      <w:r>
+        <w:t xml:space="preserve"> So in this function, weekends would be caught by the default clause:</w:t>
+      </w:r>
+    </w:p>
+    <w:p/>
+    <w:p>
+      <w:pPr>
+        <w:rPr>
+          <w:rFonts w:ascii="Courier New" w:hAnsi="Courier New"/>
+        </w:rPr>
+      </w:pPr>
+      <w:r>
+        <w:tab/>
+      </w:r>
+      <w:r>
+        <w:rPr>
+          <w:rFonts w:ascii="Courier New" w:hAnsi="Courier New"/>
+        </w:rPr>
+        <w:t>int w</w:t>
+      </w:r>
+      <w:r>
+        <w:rPr>
+          <w:rFonts w:ascii="Courier New" w:hAnsi="Courier New"/>
+        </w:rPr>
+        <w:t>orkingD</w:t>
+      </w:r>
+      <w:r>
+        <w:rPr>
+          <w:rFonts w:ascii="Courier New" w:hAnsi="Courier New"/>
+        </w:rPr>
+        <w:t>ayIndex(String weekdayName) {</w:t>
+      </w:r>
+    </w:p>
+    <w:p>
+      <w:pPr>
+        <w:rPr>
+          <w:rFonts w:ascii="Courier New" w:hAnsi="Courier New"/>
+        </w:rPr>
+      </w:pPr>
+      <w:r>
+        <w:rPr>
+          <w:rFonts w:ascii="Courier New" w:hAnsi="Courier New"/>
+        </w:rPr>
+        <w:tab/>
+      </w:r>
+      <w:r>
+        <w:rPr>
+          <w:rFonts w:ascii="Courier New" w:hAnsi="Courier New"/>
+        </w:rPr>
+        <w:tab/>
+        <w:t>switch (weekdayName) {</w:t>
+      </w:r>
+    </w:p>
+    <w:p>
+      <w:pPr>
+        <w:rPr>
+          <w:rFonts w:ascii="Courier New" w:hAnsi="Courier New"/>
+        </w:rPr>
+      </w:pPr>
+      <w:r>
+        <w:rPr>
+          <w:rFonts w:ascii="Courier New" w:hAnsi="Courier New"/>
+        </w:rPr>
+        <w:tab/>
+      </w:r>
+      <w:r>
+        <w:rPr>
+          <w:rFonts w:ascii="Courier New" w:hAnsi="Courier New"/>
+        </w:rPr>
+        <w:tab/>
+        <w:t>case "mandag":  retval = 0;</w:t>
+      </w:r>
+    </w:p>
+    <w:p>
+      <w:pPr>
+        <w:rPr>
+          <w:rFonts w:ascii="Courier New" w:hAnsi="Courier New"/>
+        </w:rPr>
+      </w:pPr>
+      <w:r>
+        <w:rPr>
+          <w:rFonts w:ascii="Courier New" w:hAnsi="Courier New"/>
+        </w:rPr>
+        <w:tab/>
+      </w:r>
+      <w:r>
+        <w:rPr>
+          <w:rFonts w:ascii="Courier New" w:hAnsi="Courier New"/>
+        </w:rPr>
+        <w:tab/>
+        <w:t xml:space="preserve">case "tirsday": </w:t>
+      </w:r>
+      <w:r>
+        <w:rPr>
+          <w:rFonts w:ascii="Courier New" w:hAnsi="Courier New"/>
+        </w:rPr>
+        <w:t>retval = 1;</w:t>
+      </w:r>
+    </w:p>
+    <w:p>
+      <w:pPr>
+        <w:rPr>
+          <w:rFonts w:ascii="Courier New" w:hAnsi="Courier New"/>
+        </w:rPr>
+      </w:pPr>
+      <w:r>
+        <w:rPr>
+          <w:rFonts w:ascii="Courier New" w:hAnsi="Courier New"/>
+        </w:rPr>
+        <w:tab/>
+      </w:r>
+      <w:r>
+        <w:rPr>
+          <w:rFonts w:ascii="Courier New" w:hAnsi="Courier New"/>
+        </w:rPr>
+        <w:tab/>
+        <w:t xml:space="preserve">case "onsdag":  </w:t>
+      </w:r>
+      <w:r>
+        <w:rPr>
+          <w:rFonts w:ascii="Courier New" w:hAnsi="Courier New"/>
+        </w:rPr>
+        <w:t>retval = 2;</w:t>
+      </w:r>
+    </w:p>
+    <w:p>
+      <w:pPr>
+        <w:rPr>
+          <w:rFonts w:ascii="Courier New" w:hAnsi="Courier New"/>
+        </w:rPr>
+      </w:pPr>
+      <w:r>
+        <w:rPr>
+          <w:rFonts w:ascii="Courier New" w:hAnsi="Courier New"/>
+        </w:rPr>
+        <w:tab/>
+      </w:r>
+      <w:r>
+        <w:rPr>
+          <w:rFonts w:ascii="Courier New" w:hAnsi="Courier New"/>
+        </w:rPr>
+        <w:tab/>
+        <w:t xml:space="preserve">case "torsdag": </w:t>
+      </w:r>
+      <w:r>
+        <w:rPr>
+          <w:rFonts w:ascii="Courier New" w:hAnsi="Courier New"/>
+        </w:rPr>
+        <w:t>retval = 3;</w:t>
+      </w:r>
+    </w:p>
+    <w:p>
+      <w:pPr>
+        <w:rPr>
+          <w:rFonts w:ascii="Courier New" w:hAnsi="Courier New"/>
+        </w:rPr>
+      </w:pPr>
+      <w:r>
+        <w:rPr>
+          <w:rFonts w:ascii="Courier New" w:hAnsi="Courier New"/>
+        </w:rPr>
+        <w:tab/>
+      </w:r>
+      <w:r>
+        <w:rPr>
+          <w:rFonts w:ascii="Courier New" w:hAnsi="Courier New"/>
+        </w:rPr>
+        <w:tab/>
+        <w:t xml:space="preserve">case "fredag":  </w:t>
+      </w:r>
+      <w:r>
+        <w:rPr>
+          <w:rFonts w:ascii="Courier New" w:hAnsi="Courier New"/>
+        </w:rPr>
+        <w:t>retval = 4;</w:t>
+      </w:r>
+    </w:p>
+    <w:p>
+      <w:pPr>
+        <w:rPr>
+          <w:rFonts w:ascii="Courier New" w:hAnsi="Courier New"/>
+        </w:rPr>
+      </w:pPr>
+      <w:r>
+        <w:rPr>
+          <w:rFonts w:ascii="Courier New" w:hAnsi="Courier New"/>
+        </w:rPr>
+        <w:tab/>
+      </w:r>
+      <w:r>
+        <w:rPr>
+          <w:rFonts w:ascii="Courier New" w:hAnsi="Courier New"/>
+        </w:rPr>
+        <w:tab/>
+      </w:r>
+      <w:r>
+        <w:rPr>
+          <w:rFonts w:ascii="Courier New" w:hAnsi="Courier New"/>
+        </w:rPr>
+        <w:t>default:</w:t>
+      </w:r>
+      <w:r>
+        <w:rPr>
+          <w:rFonts w:ascii="Courier New" w:hAnsi="Courier New"/>
+        </w:rPr>
+        <w:t xml:space="preserve">   </w:t>
+      </w:r>
+      <w:r>
+        <w:rPr>
+          <w:rFonts w:ascii="Courier New" w:hAnsi="Courier New"/>
+        </w:rPr>
+        <w:t>System.out.print(weekdayName).println(" is not a working day")</w:t>
+      </w:r>
+    </w:p>
+    <w:p>
+      <w:pPr>
+        <w:rPr>
+          <w:rFonts w:ascii="Courier New" w:hAnsi="Courier New"/>
+        </w:rPr>
+      </w:pPr>
+      <w:r>
+        <w:rPr>
+          <w:rFonts w:ascii="Courier New" w:hAnsi="Courier New"/>
+        </w:rPr>
+        <w:tab/>
+      </w:r>
+      <w:r>
+        <w:rPr>
+          <w:rFonts w:ascii="Courier New" w:hAnsi="Courier New"/>
+        </w:rPr>
+        <w:tab/>
+        <w:t>}</w:t>
+      </w:r>
+    </w:p>
+    <w:p>
+      <w:pPr>
+        <w:rPr>
+          <w:rFonts w:ascii="Courier New" w:hAnsi="Courier New"/>
+        </w:rPr>
+      </w:pPr>
+      <w:r>
+        <w:rPr>
+          <w:rFonts w:ascii="Courier New" w:hAnsi="Courier New"/>
+        </w:rPr>
+        <w:tab/>
+      </w:r>
+      <w:r>
+        <w:rPr>
+          <w:rFonts w:ascii="Courier New" w:hAnsi="Courier New"/>
+        </w:rPr>
+        <w:tab/>
+        <w:t>return retval;</w:t>
+      </w:r>
+    </w:p>
+    <w:p>
+      <w:pPr>
+        <w:rPr>
+          <w:rFonts w:ascii="Courier New" w:hAnsi="Courier New"/>
+        </w:rPr>
+      </w:pPr>
+      <w:r>
+        <w:rPr>
+          <w:rFonts w:ascii="Courier New" w:hAnsi="Courier New"/>
+        </w:rPr>
+        <w:tab/>
+        <w:t>}</w:t>
+      </w:r>
+    </w:p>
+    <w:p/>
+    <w:p>
+      <w:r>
+        <w:t xml:space="preserve">Note that the </w:t>
+      </w:r>
+      <w:r>
+        <w:rPr>
+          <w:rFonts w:ascii="Courier New" w:hAnsi="Courier New"/>
+        </w:rPr>
+        <w:t>switch</w:t>
+      </w:r>
+      <w:r>
+        <w:t xml:space="preserve"> statement works a bit different than in most C-based languages.</w:t>
+      </w:r>
     </w:p>
     <w:p>
       <w:pPr>
@@ -20997,7 +21662,7 @@
               <w:rPr>
                 <w:noProof/>
               </w:rPr>
-              <w:t>20</w:t>
+              <w:t>21</w:t>
             </w:r>
           </w:fldSimple>
         </w:p>
@@ -24514,6 +25179,7 @@
     <w:rsidRoot w:val="004C6E0D"/>
     <w:rsid w:val="00174F5B"/>
     <w:rsid w:val="001A08B9"/>
+    <w:rsid w:val="00395FC1"/>
     <w:rsid w:val="003F2F9A"/>
     <w:rsid w:val="004C6E0D"/>
     <w:rsid w:val="005056C8"/>

</xml_diff>

<commit_message>
1.3.5: Primordial System.in.read and Scanner running
Input is taken from the console (usually of the IDE — depends on the
environment in which trygve is being run).

Next will experiment with getting the input to be taken from the
transcript pad.
</commit_message>
<xml_diff>
--- a/trygve1.docx
+++ b/trygve1.docx
@@ -32378,13 +32378,862 @@
       </w:pPr>
     </w:p>
     <w:p>
-      <w:r>
+      <w:pPr>
         <w:rPr>
           <w:rFonts w:cs="Helvetica"/>
           <w:szCs w:val="28"/>
         </w:rPr>
+      </w:pPr>
+      <w:r>
+        <w:rPr>
+          <w:rFonts w:cs="Helvetica"/>
+          <w:szCs w:val="28"/>
+        </w:rPr>
         <w:t>Yeah, try explaining that to a 7-year-old, while at the same time conveying the importance of partial evaluation.</w:t>
       </w:r>
+    </w:p>
+    <w:p>
+      <w:pPr>
+        <w:rPr>
+          <w:rFonts w:cs="Helvetica"/>
+          <w:szCs w:val="28"/>
+        </w:rPr>
+      </w:pPr>
+    </w:p>
+    <w:p>
+      <w:pPr>
+        <w:pStyle w:val="Heading1"/>
+      </w:pPr>
+      <w:r>
+        <w:t>Adding a New Library to the Framework</w:t>
+      </w:r>
+    </w:p>
+    <w:p>
+      <w:pPr>
+        <w:pStyle w:val="ListParagraph"/>
+        <w:numPr>
+          <w:ilvl w:val="0"/>
+          <w:numId w:val="17"/>
+        </w:numPr>
+      </w:pPr>
+      <w:r>
+        <w:t>Create a new class in info.fulloo.trygve.add_ons</w:t>
+      </w:r>
+      <w:r>
+        <w:t xml:space="preserve">. It must have a </w:t>
+      </w:r>
+      <w:r>
+        <w:rPr>
+          <w:rFonts w:ascii="Courier New" w:hAnsi="Courier New"/>
+        </w:rPr>
+        <w:t>setup</w:t>
+      </w:r>
+      <w:r>
+        <w:t xml:space="preserve"> method which adds the type and class to the global scope:</w:t>
+      </w:r>
+    </w:p>
+    <w:p/>
+    <w:p>
+      <w:pPr>
+        <w:widowControl w:val="0"/>
+        <w:autoSpaceDE w:val="0"/>
+        <w:autoSpaceDN w:val="0"/>
+        <w:adjustRightInd w:val="0"/>
+        <w:ind w:left="720" w:firstLine="720"/>
+        <w:rPr>
+          <w:rFonts w:ascii="Monaco" w:hAnsi="Monaco" w:cs="Monaco"/>
+          <w:color w:val="6A3E3E"/>
+          <w:sz w:val="18"/>
+          <w:highlight w:val="lightGray"/>
+        </w:rPr>
+      </w:pPr>
+      <w:r>
+        <w:rPr>
+          <w:rFonts w:ascii="Monaco" w:hAnsi="Monaco" w:cs="Monaco"/>
+          <w:color w:val="6A3E3E"/>
+          <w:sz w:val="18"/>
+          <w:highlight w:val="lightGray"/>
+        </w:rPr>
+        <w:t>globalScope = StaticScope.globalScope();</w:t>
+      </w:r>
+    </w:p>
+    <w:p>
+      <w:pPr>
+        <w:widowControl w:val="0"/>
+        <w:autoSpaceDE w:val="0"/>
+        <w:autoSpaceDN w:val="0"/>
+        <w:adjustRightInd w:val="0"/>
+        <w:ind w:left="720" w:firstLine="720"/>
+        <w:rPr>
+          <w:rFonts w:ascii="Monaco" w:hAnsi="Monaco" w:cs="Monaco"/>
+          <w:sz w:val="18"/>
+        </w:rPr>
+      </w:pPr>
+      <w:r>
+        <w:rPr>
+          <w:rFonts w:ascii="Monaco" w:hAnsi="Monaco" w:cs="Monaco"/>
+          <w:color w:val="6A3E3E"/>
+          <w:sz w:val="18"/>
+          <w:highlight w:val="lightGray"/>
+        </w:rPr>
+        <w:t>globalScope</w:t>
+      </w:r>
+      <w:r>
+        <w:rPr>
+          <w:rFonts w:ascii="Monaco" w:hAnsi="Monaco" w:cs="Monaco"/>
+          <w:color w:val="000000"/>
+          <w:sz w:val="18"/>
+        </w:rPr>
+        <w:t>.declareType(</w:t>
+      </w:r>
+      <w:r>
+        <w:rPr>
+          <w:rFonts w:ascii="Monaco" w:hAnsi="Monaco" w:cs="Monaco"/>
+          <w:i/>
+          <w:iCs/>
+          <w:color w:val="0000C0"/>
+          <w:sz w:val="18"/>
+        </w:rPr>
+        <w:t>scannerType_</w:t>
+      </w:r>
+      <w:r>
+        <w:rPr>
+          <w:rFonts w:ascii="Monaco" w:hAnsi="Monaco" w:cs="Monaco"/>
+          <w:color w:val="000000"/>
+          <w:sz w:val="18"/>
+        </w:rPr>
+        <w:t>);</w:t>
+      </w:r>
+    </w:p>
+    <w:p>
+      <w:pPr>
+        <w:rPr>
+          <w:sz w:val="18"/>
+        </w:rPr>
+      </w:pPr>
+      <w:r>
+        <w:rPr>
+          <w:rFonts w:ascii="Monaco" w:hAnsi="Monaco" w:cs="Monaco"/>
+          <w:color w:val="000000"/>
+          <w:sz w:val="18"/>
+        </w:rPr>
+        <w:tab/>
+      </w:r>
+      <w:r>
+        <w:rPr>
+          <w:rFonts w:ascii="Monaco" w:hAnsi="Monaco" w:cs="Monaco"/>
+          <w:color w:val="000000"/>
+          <w:sz w:val="18"/>
+        </w:rPr>
+        <w:tab/>
+      </w:r>
+      <w:r>
+        <w:rPr>
+          <w:rFonts w:ascii="Monaco" w:hAnsi="Monaco" w:cs="Monaco"/>
+          <w:color w:val="6A3E3E"/>
+          <w:sz w:val="18"/>
+          <w:highlight w:val="lightGray"/>
+        </w:rPr>
+        <w:t>globalScope</w:t>
+      </w:r>
+      <w:r>
+        <w:rPr>
+          <w:rFonts w:ascii="Monaco" w:hAnsi="Monaco" w:cs="Monaco"/>
+          <w:color w:val="000000"/>
+          <w:sz w:val="18"/>
+        </w:rPr>
+        <w:t>.declareClass(</w:t>
+      </w:r>
+      <w:r>
+        <w:rPr>
+          <w:rFonts w:ascii="Monaco" w:hAnsi="Monaco" w:cs="Monaco"/>
+          <w:color w:val="6A3E3E"/>
+          <w:sz w:val="18"/>
+        </w:rPr>
+        <w:t>classDecl</w:t>
+      </w:r>
+      <w:r>
+        <w:rPr>
+          <w:rFonts w:ascii="Monaco" w:hAnsi="Monaco" w:cs="Monaco"/>
+          <w:color w:val="000000"/>
+          <w:sz w:val="18"/>
+        </w:rPr>
+        <w:t>);</w:t>
+      </w:r>
+    </w:p>
+    <w:p/>
+    <w:p>
+      <w:pPr>
+        <w:pStyle w:val="ListParagraph"/>
+        <w:numPr>
+          <w:ilvl w:val="0"/>
+          <w:numId w:val="17"/>
+        </w:numPr>
+      </w:pPr>
+      <w:r>
+        <w:t xml:space="preserve">In info.fulloo.trygve.code_generation, open InterpretiveCodeGenerator.java. Find the implementation of the method </w:t>
+      </w:r>
+      <w:r>
+        <w:rPr>
+          <w:rFonts w:ascii="Courier New" w:hAnsi="Courier New"/>
+        </w:rPr>
+        <w:t>@Override public void compile()</w:t>
+      </w:r>
+      <w:r>
+        <w:t>.  Add a block of code for your new type analogous to the other blocks of code:</w:t>
+      </w:r>
+    </w:p>
+    <w:p/>
+    <w:p>
+      <w:pPr>
+        <w:widowControl w:val="0"/>
+        <w:autoSpaceDE w:val="0"/>
+        <w:autoSpaceDN w:val="0"/>
+        <w:adjustRightInd w:val="0"/>
+        <w:ind w:left="720" w:firstLine="720"/>
+        <w:rPr>
+          <w:rFonts w:ascii="Monaco" w:hAnsi="Monaco" w:cs="Monaco"/>
+          <w:sz w:val="18"/>
+        </w:rPr>
+      </w:pPr>
+      <w:r>
+        <w:rPr>
+          <w:rFonts w:ascii="Monaco" w:hAnsi="Monaco" w:cs="Monaco"/>
+          <w:color w:val="6A3E3E"/>
+          <w:sz w:val="18"/>
+        </w:rPr>
+        <w:t>typeDeclarationList</w:t>
+      </w:r>
+      <w:r>
+        <w:rPr>
+          <w:rFonts w:ascii="Monaco" w:hAnsi="Monaco" w:cs="Monaco"/>
+          <w:color w:val="000000"/>
+          <w:sz w:val="18"/>
+        </w:rPr>
+        <w:t xml:space="preserve"> = </w:t>
+      </w:r>
+      <w:r>
+        <w:rPr>
+          <w:rFonts w:ascii="Monaco" w:hAnsi="Monaco" w:cs="Monaco"/>
+          <w:color w:val="000000"/>
+          <w:sz w:val="18"/>
+          <w:highlight w:val="lightGray"/>
+        </w:rPr>
+        <w:t>ScannerClass</w:t>
+      </w:r>
+      <w:r>
+        <w:rPr>
+          <w:rFonts w:ascii="Monaco" w:hAnsi="Monaco" w:cs="Monaco"/>
+          <w:color w:val="000000"/>
+          <w:sz w:val="18"/>
+        </w:rPr>
+        <w:t>.</w:t>
+      </w:r>
+      <w:r>
+        <w:rPr>
+          <w:rFonts w:ascii="Monaco" w:hAnsi="Monaco" w:cs="Monaco"/>
+          <w:i/>
+          <w:iCs/>
+          <w:color w:val="000000"/>
+          <w:sz w:val="18"/>
+        </w:rPr>
+        <w:t>typeDeclarationList</w:t>
+      </w:r>
+      <w:r>
+        <w:rPr>
+          <w:rFonts w:ascii="Monaco" w:hAnsi="Monaco" w:cs="Monaco"/>
+          <w:color w:val="000000"/>
+          <w:sz w:val="18"/>
+        </w:rPr>
+        <w:t>();</w:t>
+      </w:r>
+      <w:r>
+        <w:rPr>
+          <w:rFonts w:ascii="Monaco" w:hAnsi="Monaco" w:cs="Monaco"/>
+          <w:color w:val="000000"/>
+          <w:sz w:val="18"/>
+        </w:rPr>
+        <w:tab/>
+      </w:r>
+      <w:r>
+        <w:rPr>
+          <w:rFonts w:ascii="Monaco" w:hAnsi="Monaco" w:cs="Monaco"/>
+          <w:color w:val="3F7F5F"/>
+          <w:sz w:val="18"/>
+        </w:rPr>
+        <w:t>// "Scanner"</w:t>
+      </w:r>
+    </w:p>
+    <w:p>
+      <w:pPr>
+        <w:rPr>
+          <w:rFonts w:ascii="Monaco" w:hAnsi="Monaco" w:cs="Monaco"/>
+          <w:color w:val="000000"/>
+          <w:sz w:val="18"/>
+        </w:rPr>
+      </w:pPr>
+      <w:r>
+        <w:rPr>
+          <w:rFonts w:ascii="Monaco" w:hAnsi="Monaco" w:cs="Monaco"/>
+          <w:color w:val="000000"/>
+          <w:sz w:val="18"/>
+        </w:rPr>
+        <w:tab/>
+      </w:r>
+      <w:r>
+        <w:rPr>
+          <w:rFonts w:ascii="Monaco" w:hAnsi="Monaco" w:cs="Monaco"/>
+          <w:color w:val="000000"/>
+          <w:sz w:val="18"/>
+        </w:rPr>
+        <w:tab/>
+        <w:t>compileDeclarations(</w:t>
+      </w:r>
+      <w:r>
+        <w:rPr>
+          <w:rFonts w:ascii="Monaco" w:hAnsi="Monaco" w:cs="Monaco"/>
+          <w:color w:val="6A3E3E"/>
+          <w:sz w:val="18"/>
+        </w:rPr>
+        <w:t>typeDeclarationList</w:t>
+      </w:r>
+      <w:r>
+        <w:rPr>
+          <w:rFonts w:ascii="Monaco" w:hAnsi="Monaco" w:cs="Monaco"/>
+          <w:color w:val="000000"/>
+          <w:sz w:val="18"/>
+        </w:rPr>
+        <w:t>);</w:t>
+      </w:r>
+    </w:p>
+    <w:p/>
+    <w:p>
+      <w:pPr>
+        <w:pStyle w:val="ListParagraph"/>
+        <w:numPr>
+          <w:ilvl w:val="0"/>
+          <w:numId w:val="17"/>
+        </w:numPr>
+      </w:pPr>
+      <w:r>
+        <w:t xml:space="preserve">While you're in InterpretiveCodeGenerator, find </w:t>
+      </w:r>
+      <w:r>
+        <w:rPr>
+          <w:rFonts w:ascii="Courier New" w:hAnsi="Courier New"/>
+        </w:rPr>
+        <w:t>compileMethodInScope</w:t>
+      </w:r>
+      <w:r>
+        <w:t>. Add an entry for your new type:</w:t>
+      </w:r>
+    </w:p>
+    <w:p/>
+    <w:p>
+      <w:pPr>
+        <w:widowControl w:val="0"/>
+        <w:autoSpaceDE w:val="0"/>
+        <w:autoSpaceDN w:val="0"/>
+        <w:adjustRightInd w:val="0"/>
+        <w:ind w:left="720" w:firstLine="720"/>
+        <w:rPr>
+          <w:rFonts w:ascii="Monaco" w:hAnsi="Monaco" w:cs="Monaco"/>
+          <w:sz w:val="18"/>
+        </w:rPr>
+      </w:pPr>
+      <w:r>
+        <w:rPr>
+          <w:rFonts w:ascii="Monaco" w:hAnsi="Monaco" w:cs="Monaco"/>
+          <w:color w:val="000000"/>
+          <w:sz w:val="18"/>
+        </w:rPr>
+        <w:t xml:space="preserve">} </w:t>
+      </w:r>
+      <w:r>
+        <w:rPr>
+          <w:rFonts w:ascii="Monaco" w:hAnsi="Monaco" w:cs="Monaco"/>
+          <w:b/>
+          <w:bCs/>
+          <w:color w:val="7F0055"/>
+          <w:sz w:val="18"/>
+        </w:rPr>
+        <w:t>else</w:t>
+      </w:r>
+      <w:r>
+        <w:rPr>
+          <w:rFonts w:ascii="Monaco" w:hAnsi="Monaco" w:cs="Monaco"/>
+          <w:color w:val="000000"/>
+          <w:sz w:val="18"/>
+        </w:rPr>
+        <w:t xml:space="preserve"> </w:t>
+      </w:r>
+      <w:r>
+        <w:rPr>
+          <w:rFonts w:ascii="Monaco" w:hAnsi="Monaco" w:cs="Monaco"/>
+          <w:b/>
+          <w:bCs/>
+          <w:color w:val="7F0055"/>
+          <w:sz w:val="18"/>
+        </w:rPr>
+        <w:t>if</w:t>
+      </w:r>
+      <w:r>
+        <w:rPr>
+          <w:rFonts w:ascii="Monaco" w:hAnsi="Monaco" w:cs="Monaco"/>
+          <w:color w:val="000000"/>
+          <w:sz w:val="18"/>
+        </w:rPr>
+        <w:t xml:space="preserve"> (</w:t>
+      </w:r>
+      <w:r>
+        <w:rPr>
+          <w:rFonts w:ascii="Monaco" w:hAnsi="Monaco" w:cs="Monaco"/>
+          <w:color w:val="6A3E3E"/>
+          <w:sz w:val="18"/>
+        </w:rPr>
+        <w:t>typeDeclaration</w:t>
+      </w:r>
+      <w:r>
+        <w:rPr>
+          <w:rFonts w:ascii="Monaco" w:hAnsi="Monaco" w:cs="Monaco"/>
+          <w:color w:val="000000"/>
+          <w:sz w:val="18"/>
+        </w:rPr>
+        <w:t>.name().equals(</w:t>
+      </w:r>
+      <w:r>
+        <w:rPr>
+          <w:rFonts w:ascii="Monaco" w:hAnsi="Monaco" w:cs="Monaco"/>
+          <w:color w:val="2A00FF"/>
+          <w:sz w:val="18"/>
+        </w:rPr>
+        <w:t>"Scanner"</w:t>
+      </w:r>
+      <w:r>
+        <w:rPr>
+          <w:rFonts w:ascii="Monaco" w:hAnsi="Monaco" w:cs="Monaco"/>
+          <w:color w:val="000000"/>
+          <w:sz w:val="18"/>
+        </w:rPr>
+        <w:t>)) {</w:t>
+      </w:r>
+    </w:p>
+    <w:p>
+      <w:pPr>
+        <w:widowControl w:val="0"/>
+        <w:autoSpaceDE w:val="0"/>
+        <w:autoSpaceDN w:val="0"/>
+        <w:adjustRightInd w:val="0"/>
+        <w:rPr>
+          <w:rFonts w:ascii="Monaco" w:hAnsi="Monaco" w:cs="Monaco"/>
+          <w:sz w:val="18"/>
+        </w:rPr>
+      </w:pPr>
+      <w:r>
+        <w:rPr>
+          <w:rFonts w:ascii="Monaco" w:hAnsi="Monaco" w:cs="Monaco"/>
+          <w:color w:val="000000"/>
+          <w:sz w:val="18"/>
+        </w:rPr>
+        <w:tab/>
+      </w:r>
+      <w:r>
+        <w:rPr>
+          <w:rFonts w:ascii="Monaco" w:hAnsi="Monaco" w:cs="Monaco"/>
+          <w:color w:val="000000"/>
+          <w:sz w:val="18"/>
+        </w:rPr>
+        <w:tab/>
+      </w:r>
+      <w:r>
+        <w:rPr>
+          <w:rFonts w:ascii="Monaco" w:hAnsi="Monaco" w:cs="Monaco"/>
+          <w:color w:val="000000"/>
+          <w:sz w:val="18"/>
+        </w:rPr>
+        <w:tab/>
+      </w:r>
+      <w:r>
+        <w:rPr>
+          <w:rFonts w:ascii="Monaco" w:hAnsi="Monaco" w:cs="Monaco"/>
+          <w:color w:val="000000"/>
+          <w:sz w:val="18"/>
+        </w:rPr>
+        <w:t>processScannerMethodDefinition(</w:t>
+      </w:r>
+      <w:r>
+        <w:rPr>
+          <w:rFonts w:ascii="Monaco" w:hAnsi="Monaco" w:cs="Monaco"/>
+          <w:color w:val="6A3E3E"/>
+          <w:sz w:val="18"/>
+        </w:rPr>
+        <w:t>methodDeclaration</w:t>
+      </w:r>
+      <w:r>
+        <w:rPr>
+          <w:rFonts w:ascii="Monaco" w:hAnsi="Monaco" w:cs="Monaco"/>
+          <w:color w:val="000000"/>
+          <w:sz w:val="18"/>
+        </w:rPr>
+        <w:t xml:space="preserve">, </w:t>
+      </w:r>
+      <w:r>
+        <w:rPr>
+          <w:rFonts w:ascii="Monaco" w:hAnsi="Monaco" w:cs="Monaco"/>
+          <w:color w:val="6A3E3E"/>
+          <w:sz w:val="18"/>
+        </w:rPr>
+        <w:t>typeDeclaration</w:t>
+      </w:r>
+      <w:r>
+        <w:rPr>
+          <w:rFonts w:ascii="Monaco" w:hAnsi="Monaco" w:cs="Monaco"/>
+          <w:color w:val="000000"/>
+          <w:sz w:val="18"/>
+        </w:rPr>
+        <w:t>);</w:t>
+      </w:r>
+    </w:p>
+    <w:p>
+      <w:pPr>
+        <w:rPr>
+          <w:sz w:val="18"/>
+        </w:rPr>
+      </w:pPr>
+      <w:r>
+        <w:rPr>
+          <w:rFonts w:ascii="Monaco" w:hAnsi="Monaco" w:cs="Monaco"/>
+          <w:color w:val="000000"/>
+          <w:sz w:val="18"/>
+        </w:rPr>
+        <w:tab/>
+      </w:r>
+      <w:r>
+        <w:rPr>
+          <w:rFonts w:ascii="Monaco" w:hAnsi="Monaco" w:cs="Monaco"/>
+          <w:color w:val="000000"/>
+          <w:sz w:val="18"/>
+        </w:rPr>
+        <w:tab/>
+      </w:r>
+      <w:r>
+        <w:rPr>
+          <w:rFonts w:ascii="Monaco" w:hAnsi="Monaco" w:cs="Monaco"/>
+          <w:color w:val="000000"/>
+          <w:sz w:val="18"/>
+        </w:rPr>
+        <w:tab/>
+      </w:r>
+      <w:r>
+        <w:rPr>
+          <w:rFonts w:ascii="Monaco" w:hAnsi="Monaco" w:cs="Monaco"/>
+          <w:b/>
+          <w:bCs/>
+          <w:color w:val="7F0055"/>
+          <w:sz w:val="18"/>
+        </w:rPr>
+        <w:t>return</w:t>
+      </w:r>
+      <w:r>
+        <w:rPr>
+          <w:rFonts w:ascii="Monaco" w:hAnsi="Monaco" w:cs="Monaco"/>
+          <w:color w:val="000000"/>
+          <w:sz w:val="18"/>
+        </w:rPr>
+        <w:t>;</w:t>
+      </w:r>
+    </w:p>
+    <w:p/>
+    <w:p>
+      <w:r>
+        <w:tab/>
+        <w:t>Also add the corresponding procedure.</w:t>
+      </w:r>
+    </w:p>
+    <w:p>
+      <w:pPr>
+        <w:pStyle w:val="ListParagraph"/>
+        <w:numPr>
+          <w:ilvl w:val="0"/>
+          <w:numId w:val="17"/>
+        </w:numPr>
+      </w:pPr>
+      <w:r>
+        <w:t>In info.fulloo.trygve.runtime, create a class for the run-time object representing an instance. Usually this class will go in its own new file.</w:t>
+      </w:r>
+    </w:p>
+    <w:p>
+      <w:pPr>
+        <w:pStyle w:val="ListParagraph"/>
+        <w:numPr>
+          <w:ilvl w:val="0"/>
+          <w:numId w:val="17"/>
+        </w:numPr>
+      </w:pPr>
+      <w:r>
+        <w:t>In RTExpression.java, find class RTNew. In the method run add an entry to create the initial instance.</w:t>
+      </w:r>
+    </w:p>
+    <w:p/>
+    <w:p>
+      <w:pPr>
+        <w:widowControl w:val="0"/>
+        <w:autoSpaceDE w:val="0"/>
+        <w:autoSpaceDN w:val="0"/>
+        <w:adjustRightInd w:val="0"/>
+        <w:ind w:left="720" w:firstLine="720"/>
+        <w:rPr>
+          <w:rFonts w:ascii="Monaco" w:hAnsi="Monaco" w:cs="Monaco"/>
+          <w:sz w:val="18"/>
+        </w:rPr>
+      </w:pPr>
+      <w:r>
+        <w:rPr>
+          <w:rFonts w:ascii="Monaco" w:hAnsi="Monaco" w:cs="Monaco"/>
+          <w:color w:val="000000"/>
+          <w:sz w:val="18"/>
+        </w:rPr>
+        <w:t xml:space="preserve">} </w:t>
+      </w:r>
+      <w:r>
+        <w:rPr>
+          <w:rFonts w:ascii="Monaco" w:hAnsi="Monaco" w:cs="Monaco"/>
+          <w:b/>
+          <w:bCs/>
+          <w:color w:val="7F0055"/>
+          <w:sz w:val="18"/>
+        </w:rPr>
+        <w:t>else</w:t>
+      </w:r>
+      <w:r>
+        <w:rPr>
+          <w:rFonts w:ascii="Monaco" w:hAnsi="Monaco" w:cs="Monaco"/>
+          <w:color w:val="000000"/>
+          <w:sz w:val="18"/>
+        </w:rPr>
+        <w:t xml:space="preserve"> </w:t>
+      </w:r>
+      <w:r>
+        <w:rPr>
+          <w:rFonts w:ascii="Monaco" w:hAnsi="Monaco" w:cs="Monaco"/>
+          <w:b/>
+          <w:bCs/>
+          <w:color w:val="7F0055"/>
+          <w:sz w:val="18"/>
+        </w:rPr>
+        <w:t>if</w:t>
+      </w:r>
+      <w:r>
+        <w:rPr>
+          <w:rFonts w:ascii="Monaco" w:hAnsi="Monaco" w:cs="Monaco"/>
+          <w:color w:val="000000"/>
+          <w:sz w:val="18"/>
+        </w:rPr>
+        <w:t xml:space="preserve"> (</w:t>
+      </w:r>
+      <w:r>
+        <w:rPr>
+          <w:rFonts w:ascii="Monaco" w:hAnsi="Monaco" w:cs="Monaco"/>
+          <w:color w:val="0000C0"/>
+          <w:sz w:val="18"/>
+        </w:rPr>
+        <w:t>classType_</w:t>
+      </w:r>
+      <w:r>
+        <w:rPr>
+          <w:rFonts w:ascii="Monaco" w:hAnsi="Monaco" w:cs="Monaco"/>
+          <w:color w:val="000000"/>
+          <w:sz w:val="18"/>
+        </w:rPr>
+        <w:t>.name().equals(</w:t>
+      </w:r>
+      <w:r>
+        <w:rPr>
+          <w:rFonts w:ascii="Monaco" w:hAnsi="Monaco" w:cs="Monaco"/>
+          <w:color w:val="2A00FF"/>
+          <w:sz w:val="18"/>
+        </w:rPr>
+        <w:t>"Scanner"</w:t>
+      </w:r>
+      <w:r>
+        <w:rPr>
+          <w:rFonts w:ascii="Monaco" w:hAnsi="Monaco" w:cs="Monaco"/>
+          <w:color w:val="000000"/>
+          <w:sz w:val="18"/>
+        </w:rPr>
+        <w:t>)) {</w:t>
+      </w:r>
+    </w:p>
+    <w:p>
+      <w:pPr>
+        <w:rPr>
+          <w:rFonts w:ascii="Monaco" w:hAnsi="Monaco" w:cs="Monaco"/>
+          <w:color w:val="000000"/>
+          <w:sz w:val="18"/>
+        </w:rPr>
+      </w:pPr>
+      <w:r>
+        <w:rPr>
+          <w:rFonts w:ascii="Monaco" w:hAnsi="Monaco" w:cs="Monaco"/>
+          <w:color w:val="000000"/>
+          <w:sz w:val="18"/>
+        </w:rPr>
+        <w:tab/>
+      </w:r>
+      <w:r>
+        <w:rPr>
+          <w:rFonts w:ascii="Monaco" w:hAnsi="Monaco" w:cs="Monaco"/>
+          <w:color w:val="000000"/>
+          <w:sz w:val="18"/>
+        </w:rPr>
+        <w:tab/>
+      </w:r>
+      <w:r>
+        <w:rPr>
+          <w:rFonts w:ascii="Monaco" w:hAnsi="Monaco" w:cs="Monaco"/>
+          <w:color w:val="000000"/>
+          <w:sz w:val="18"/>
+        </w:rPr>
+        <w:tab/>
+      </w:r>
+      <w:r>
+        <w:rPr>
+          <w:rFonts w:ascii="Monaco" w:hAnsi="Monaco" w:cs="Monaco"/>
+          <w:color w:val="6A3E3E"/>
+          <w:sz w:val="18"/>
+        </w:rPr>
+        <w:t>newlyCreatedObject</w:t>
+      </w:r>
+      <w:r>
+        <w:rPr>
+          <w:rFonts w:ascii="Monaco" w:hAnsi="Monaco" w:cs="Monaco"/>
+          <w:color w:val="000000"/>
+          <w:sz w:val="18"/>
+        </w:rPr>
+        <w:t xml:space="preserve"> = </w:t>
+      </w:r>
+      <w:r>
+        <w:rPr>
+          <w:rFonts w:ascii="Monaco" w:hAnsi="Monaco" w:cs="Monaco"/>
+          <w:b/>
+          <w:bCs/>
+          <w:color w:val="7F0055"/>
+          <w:sz w:val="18"/>
+        </w:rPr>
+        <w:t>new</w:t>
+      </w:r>
+      <w:r>
+        <w:rPr>
+          <w:rFonts w:ascii="Monaco" w:hAnsi="Monaco" w:cs="Monaco"/>
+          <w:color w:val="000000"/>
+          <w:sz w:val="18"/>
+        </w:rPr>
+        <w:t xml:space="preserve"> </w:t>
+      </w:r>
+      <w:r>
+        <w:rPr>
+          <w:rFonts w:ascii="Monaco" w:hAnsi="Monaco" w:cs="Monaco"/>
+          <w:color w:val="000000"/>
+          <w:sz w:val="18"/>
+          <w:highlight w:val="lightGray"/>
+        </w:rPr>
+        <w:t>RTScannerObject</w:t>
+      </w:r>
+      <w:r>
+        <w:rPr>
+          <w:rFonts w:ascii="Monaco" w:hAnsi="Monaco" w:cs="Monaco"/>
+          <w:color w:val="000000"/>
+          <w:sz w:val="18"/>
+        </w:rPr>
+        <w:t>(</w:t>
+      </w:r>
+      <w:r>
+        <w:rPr>
+          <w:rFonts w:ascii="Monaco" w:hAnsi="Monaco" w:cs="Monaco"/>
+          <w:color w:val="0000C0"/>
+          <w:sz w:val="18"/>
+        </w:rPr>
+        <w:t>rTType_</w:t>
+      </w:r>
+      <w:r>
+        <w:rPr>
+          <w:rFonts w:ascii="Monaco" w:hAnsi="Monaco" w:cs="Monaco"/>
+          <w:color w:val="000000"/>
+          <w:sz w:val="18"/>
+        </w:rPr>
+        <w:t>);</w:t>
+      </w:r>
+    </w:p>
+    <w:p>
+      <w:pPr>
+        <w:rPr>
+          <w:rFonts w:ascii="Monaco" w:hAnsi="Monaco" w:cs="Monaco"/>
+          <w:color w:val="000000"/>
+          <w:sz w:val="18"/>
+        </w:rPr>
+      </w:pPr>
+    </w:p>
+    <w:p>
+      <w:pPr>
+        <w:pStyle w:val="ListParagraph"/>
+        <w:numPr>
+          <w:ilvl w:val="0"/>
+          <w:numId w:val="17"/>
+        </w:numPr>
+        <w:rPr>
+          <w:sz w:val="18"/>
+        </w:rPr>
+      </w:pPr>
+      <w:r>
+        <w:rPr>
+          <w:sz w:val="18"/>
+        </w:rPr>
+        <w:t>In StaticScope.java, at the end of initializeBuiltIns, add a call to the setup method of your new class:</w:t>
+      </w:r>
+    </w:p>
+    <w:p>
+      <w:pPr>
+        <w:rPr>
+          <w:sz w:val="18"/>
+        </w:rPr>
+      </w:pPr>
+    </w:p>
+    <w:p>
+      <w:pPr>
+        <w:ind w:left="720" w:firstLine="720"/>
+        <w:rPr>
+          <w:rFonts w:ascii="Monaco" w:hAnsi="Monaco"/>
+          <w:b/>
+          <w:sz w:val="18"/>
+        </w:rPr>
+      </w:pPr>
+      <w:r>
+        <w:rPr>
+          <w:rFonts w:ascii="Monaco" w:hAnsi="Monaco"/>
+          <w:b/>
+          <w:sz w:val="18"/>
+        </w:rPr>
+        <w:t>ScannerClass.setup()</w:t>
+      </w:r>
+    </w:p>
+    <w:p>
+      <w:pPr>
+        <w:rPr>
+          <w:sz w:val="18"/>
+        </w:rPr>
+      </w:pPr>
+    </w:p>
+    <w:p>
+      <w:pPr>
+        <w:pStyle w:val="ListParagraph"/>
+        <w:numPr>
+          <w:ilvl w:val="0"/>
+          <w:numId w:val="17"/>
+        </w:numPr>
+        <w:rPr>
+          <w:sz w:val="18"/>
+        </w:rPr>
+      </w:pPr>
     </w:p>
     <w:sectPr>
       <w:headerReference w:type="default" r:id="rId38"/>
@@ -32539,7 +33388,7 @@
               <w:rPr>
                 <w:noProof/>
               </w:rPr>
-              <w:t>69</w:t>
+              <w:t>70</w:t>
             </w:r>
           </w:fldSimple>
         </w:p>
@@ -33400,6 +34249,95 @@
     </w:lvl>
   </w:abstractNum>
   <w:abstractNum w:abstractNumId="10">
+    <w:nsid w:val="0D122E98"/>
+    <w:multiLevelType w:val="hybridMultilevel"/>
+    <w:tmpl w:val="DDC46224"/>
+    <w:lvl w:ilvl="0" w:tplc="DCE4BE2A">
+      <w:start w:val="1"/>
+      <w:numFmt w:val="decimal"/>
+      <w:lvlText w:val="%1."/>
+      <w:lvlJc w:val="left"/>
+      <w:pPr>
+        <w:ind w:left="720" w:hanging="360"/>
+      </w:pPr>
+      <w:rPr>
+        <w:rFonts w:hint="default"/>
+      </w:rPr>
+    </w:lvl>
+    <w:lvl w:ilvl="1" w:tplc="04090019" w:tentative="1">
+      <w:start w:val="1"/>
+      <w:numFmt w:val="lowerLetter"/>
+      <w:lvlText w:val="%2."/>
+      <w:lvlJc w:val="left"/>
+      <w:pPr>
+        <w:ind w:left="1440" w:hanging="360"/>
+      </w:pPr>
+    </w:lvl>
+    <w:lvl w:ilvl="2" w:tplc="0409001B" w:tentative="1">
+      <w:start w:val="1"/>
+      <w:numFmt w:val="lowerRoman"/>
+      <w:lvlText w:val="%3."/>
+      <w:lvlJc w:val="right"/>
+      <w:pPr>
+        <w:ind w:left="2160" w:hanging="180"/>
+      </w:pPr>
+    </w:lvl>
+    <w:lvl w:ilvl="3" w:tplc="0409000F" w:tentative="1">
+      <w:start w:val="1"/>
+      <w:numFmt w:val="decimal"/>
+      <w:lvlText w:val="%4."/>
+      <w:lvlJc w:val="left"/>
+      <w:pPr>
+        <w:ind w:left="2880" w:hanging="360"/>
+      </w:pPr>
+    </w:lvl>
+    <w:lvl w:ilvl="4" w:tplc="04090019" w:tentative="1">
+      <w:start w:val="1"/>
+      <w:numFmt w:val="lowerLetter"/>
+      <w:lvlText w:val="%5."/>
+      <w:lvlJc w:val="left"/>
+      <w:pPr>
+        <w:ind w:left="3600" w:hanging="360"/>
+      </w:pPr>
+    </w:lvl>
+    <w:lvl w:ilvl="5" w:tplc="0409001B" w:tentative="1">
+      <w:start w:val="1"/>
+      <w:numFmt w:val="lowerRoman"/>
+      <w:lvlText w:val="%6."/>
+      <w:lvlJc w:val="right"/>
+      <w:pPr>
+        <w:ind w:left="4320" w:hanging="180"/>
+      </w:pPr>
+    </w:lvl>
+    <w:lvl w:ilvl="6" w:tplc="0409000F" w:tentative="1">
+      <w:start w:val="1"/>
+      <w:numFmt w:val="decimal"/>
+      <w:lvlText w:val="%7."/>
+      <w:lvlJc w:val="left"/>
+      <w:pPr>
+        <w:ind w:left="5040" w:hanging="360"/>
+      </w:pPr>
+    </w:lvl>
+    <w:lvl w:ilvl="7" w:tplc="04090019" w:tentative="1">
+      <w:start w:val="1"/>
+      <w:numFmt w:val="lowerLetter"/>
+      <w:lvlText w:val="%8."/>
+      <w:lvlJc w:val="left"/>
+      <w:pPr>
+        <w:ind w:left="5760" w:hanging="360"/>
+      </w:pPr>
+    </w:lvl>
+    <w:lvl w:ilvl="8" w:tplc="0409001B" w:tentative="1">
+      <w:start w:val="1"/>
+      <w:numFmt w:val="lowerRoman"/>
+      <w:lvlText w:val="%9."/>
+      <w:lvlJc w:val="right"/>
+      <w:pPr>
+        <w:ind w:left="6480" w:hanging="180"/>
+      </w:pPr>
+    </w:lvl>
+  </w:abstractNum>
+  <w:abstractNum w:abstractNumId="11">
     <w:nsid w:val="1710756A"/>
     <w:multiLevelType w:val="multilevel"/>
     <w:tmpl w:val="A900EF70"/>
@@ -33554,7 +34492,7 @@
       </w:rPr>
     </w:lvl>
   </w:abstractNum>
-  <w:abstractNum w:abstractNumId="11">
+  <w:abstractNum w:abstractNumId="12">
     <w:nsid w:val="1DAF7E60"/>
     <w:multiLevelType w:val="hybridMultilevel"/>
     <w:tmpl w:val="05807252"/>
@@ -33667,7 +34605,7 @@
       </w:rPr>
     </w:lvl>
   </w:abstractNum>
-  <w:abstractNum w:abstractNumId="12">
+  <w:abstractNum w:abstractNumId="13">
     <w:nsid w:val="3C0E2F6C"/>
     <w:multiLevelType w:val="hybridMultilevel"/>
     <w:tmpl w:val="E036F7F4"/>
@@ -33780,7 +34718,7 @@
       </w:rPr>
     </w:lvl>
   </w:abstractNum>
-  <w:abstractNum w:abstractNumId="13">
+  <w:abstractNum w:abstractNumId="14">
     <w:nsid w:val="4C790317"/>
     <w:multiLevelType w:val="hybridMultilevel"/>
     <w:tmpl w:val="9DB47854"/>
@@ -33869,7 +34807,7 @@
       </w:pPr>
     </w:lvl>
   </w:abstractNum>
-  <w:abstractNum w:abstractNumId="14">
+  <w:abstractNum w:abstractNumId="15">
     <w:nsid w:val="5A2A409B"/>
     <w:multiLevelType w:val="hybridMultilevel"/>
     <w:tmpl w:val="8CFABAB0"/>
@@ -33983,7 +34921,7 @@
       </w:rPr>
     </w:lvl>
   </w:abstractNum>
-  <w:abstractNum w:abstractNumId="15">
+  <w:abstractNum w:abstractNumId="16">
     <w:nsid w:val="5FB902C5"/>
     <w:multiLevelType w:val="hybridMultilevel"/>
     <w:tmpl w:val="FEB056AC"/>
@@ -34127,22 +35065,25 @@
     <w:abstractNumId w:val="0"/>
   </w:num>
   <w:num w:numId="11">
-    <w:abstractNumId w:val="10"/>
+    <w:abstractNumId w:val="11"/>
   </w:num>
   <w:num w:numId="12">
+    <w:abstractNumId w:val="15"/>
+  </w:num>
+  <w:num w:numId="13">
+    <w:abstractNumId w:val="13"/>
+  </w:num>
+  <w:num w:numId="14">
     <w:abstractNumId w:val="14"/>
   </w:num>
-  <w:num w:numId="13">
+  <w:num w:numId="15">
+    <w:abstractNumId w:val="16"/>
+  </w:num>
+  <w:num w:numId="16">
     <w:abstractNumId w:val="12"/>
   </w:num>
-  <w:num w:numId="14">
-    <w:abstractNumId w:val="13"/>
-  </w:num>
-  <w:num w:numId="15">
-    <w:abstractNumId w:val="15"/>
-  </w:num>
-  <w:num w:numId="16">
-    <w:abstractNumId w:val="11"/>
+  <w:num w:numId="17">
+    <w:abstractNumId w:val="10"/>
   </w:num>
 </w:numbering>
 </file>
@@ -36218,6 +37159,13 @@
     <w:pitch w:val="variable"/>
     <w:sig w:usb0="00000003" w:usb1="00000000" w:usb2="00000000" w:usb3="00000000" w:csb0="00000001" w:csb1="00000000"/>
   </w:font>
+  <w:font w:name="Monaco">
+    <w:panose1 w:val="02000500000000000000"/>
+    <w:charset w:val="00"/>
+    <w:family w:val="auto"/>
+    <w:pitch w:val="variable"/>
+    <w:sig w:usb0="00000003" w:usb1="00000000" w:usb2="00000000" w:usb3="00000000" w:csb0="00000001" w:csb1="00000000"/>
+  </w:font>
   <w:font w:name="Cambria">
     <w:panose1 w:val="02040503050406030204"/>
     <w:charset w:val="00"/>
@@ -36289,6 +37237,7 @@
     <w:rsid w:val="00174F5B"/>
     <w:rsid w:val="001A08B9"/>
     <w:rsid w:val="00395FC1"/>
+    <w:rsid w:val="003C07DD"/>
     <w:rsid w:val="003F2F9A"/>
     <w:rsid w:val="004C6E0D"/>
     <w:rsid w:val="005056C8"/>

</xml_diff>

<commit_message>
1.3.7: Fixes for "[trygve] Chainable methods and Roles (#59)"
Minor tweaks to run-time code in Type, RTClass and especially
RTExpression.java to make latest Chainable example work.
</commit_message>
<xml_diff>
--- a/trygve1.docx
+++ b/trygve1.docx
@@ -33225,10 +33225,4832 @@
     </w:p>
     <w:p>
       <w:pPr>
+        <w:rPr>
+          <w:sz w:val="18"/>
+        </w:rPr>
+      </w:pPr>
+    </w:p>
+    <w:p>
+      <w:pPr>
+        <w:pStyle w:val="Heading1"/>
+      </w:pPr>
+      <w:r>
+        <w:t>Adding a new method to a library</w:t>
+      </w:r>
+    </w:p>
+    <w:p>
+      <w:pPr>
         <w:pStyle w:val="ListParagraph"/>
         <w:numPr>
           <w:ilvl w:val="0"/>
-          <w:numId w:val="17"/>
+          <w:numId w:val="18"/>
+        </w:numPr>
+        <w:rPr>
+          <w:sz w:val="18"/>
+        </w:rPr>
+      </w:pPr>
+      <w:r>
+        <w:rPr>
+          <w:sz w:val="18"/>
+        </w:rPr>
+        <w:t xml:space="preserve">Add the code for the method in the run-time class for the method. For example, adding </w:t>
+      </w:r>
+      <w:r>
+        <w:rPr>
+          <w:rFonts w:ascii="Courier New" w:hAnsi="Courier New"/>
+          <w:sz w:val="18"/>
+        </w:rPr>
+        <w:t>join</w:t>
+      </w:r>
+      <w:r>
+        <w:rPr>
+          <w:sz w:val="18"/>
+        </w:rPr>
+        <w:t xml:space="preserve"> to </w:t>
+      </w:r>
+      <w:r>
+        <w:rPr>
+          <w:rFonts w:ascii="Courier New" w:hAnsi="Courier New"/>
+          <w:sz w:val="18"/>
+        </w:rPr>
+        <w:t>String</w:t>
+      </w:r>
+      <w:r>
+        <w:rPr>
+          <w:sz w:val="18"/>
+        </w:rPr>
+        <w:t xml:space="preserve"> would add this code. (String happens to be in RTObjectCommon.java. Other libraries can be found in the modules in info.fulloo.trygve.add-ons and in StaticScope.java)</w:t>
+      </w:r>
+    </w:p>
+    <w:p>
+      <w:pPr>
+        <w:rPr>
+          <w:sz w:val="18"/>
+        </w:rPr>
+      </w:pPr>
+    </w:p>
+    <w:p>
+      <w:pPr>
+        <w:widowControl w:val="0"/>
+        <w:autoSpaceDE w:val="0"/>
+        <w:autoSpaceDN w:val="0"/>
+        <w:adjustRightInd w:val="0"/>
+        <w:ind w:left="720" w:firstLine="720"/>
+        <w:rPr>
+          <w:rFonts w:ascii="Monaco" w:hAnsi="Monaco" w:cs="Monaco"/>
+          <w:sz w:val="18"/>
+        </w:rPr>
+      </w:pPr>
+      <w:r>
+        <w:rPr>
+          <w:rFonts w:ascii="Monaco" w:hAnsi="Monaco" w:cs="Monaco"/>
+          <w:color w:val="000000"/>
+          <w:sz w:val="18"/>
+        </w:rPr>
+        <w:t>RTStringObject join(</w:t>
+      </w:r>
+      <w:r>
+        <w:rPr>
+          <w:rFonts w:ascii="Monaco" w:hAnsi="Monaco" w:cs="Monaco"/>
+          <w:b/>
+          <w:bCs/>
+          <w:color w:val="7F0055"/>
+          <w:sz w:val="18"/>
+        </w:rPr>
+        <w:t>final</w:t>
+      </w:r>
+      <w:r>
+        <w:rPr>
+          <w:rFonts w:ascii="Monaco" w:hAnsi="Monaco" w:cs="Monaco"/>
+          <w:color w:val="000000"/>
+          <w:sz w:val="18"/>
+        </w:rPr>
+        <w:t xml:space="preserve"> RTObject </w:t>
+      </w:r>
+      <w:r>
+        <w:rPr>
+          <w:rFonts w:ascii="Monaco" w:hAnsi="Monaco" w:cs="Monaco"/>
+          <w:color w:val="6A3E3E"/>
+          <w:sz w:val="18"/>
+        </w:rPr>
+        <w:t>string</w:t>
+      </w:r>
+      <w:r>
+        <w:rPr>
+          <w:rFonts w:ascii="Monaco" w:hAnsi="Monaco" w:cs="Monaco"/>
+          <w:color w:val="000000"/>
+          <w:sz w:val="18"/>
+        </w:rPr>
+        <w:t xml:space="preserve">, </w:t>
+      </w:r>
+      <w:r>
+        <w:rPr>
+          <w:rFonts w:ascii="Monaco" w:hAnsi="Monaco" w:cs="Monaco"/>
+          <w:b/>
+          <w:bCs/>
+          <w:color w:val="7F0055"/>
+          <w:sz w:val="18"/>
+        </w:rPr>
+        <w:t>final</w:t>
+      </w:r>
+      <w:r>
+        <w:rPr>
+          <w:rFonts w:ascii="Monaco" w:hAnsi="Monaco" w:cs="Monaco"/>
+          <w:color w:val="000000"/>
+          <w:sz w:val="18"/>
+        </w:rPr>
+        <w:t xml:space="preserve"> RTListObject </w:t>
+      </w:r>
+      <w:r>
+        <w:rPr>
+          <w:rFonts w:ascii="Monaco" w:hAnsi="Monaco" w:cs="Monaco"/>
+          <w:color w:val="6A3E3E"/>
+          <w:sz w:val="18"/>
+        </w:rPr>
+        <w:t>listOfStrings</w:t>
+      </w:r>
+      <w:r>
+        <w:rPr>
+          <w:rFonts w:ascii="Monaco" w:hAnsi="Monaco" w:cs="Monaco"/>
+          <w:color w:val="000000"/>
+          <w:sz w:val="18"/>
+        </w:rPr>
+        <w:t>) {</w:t>
+      </w:r>
+    </w:p>
+    <w:p>
+      <w:pPr>
+        <w:widowControl w:val="0"/>
+        <w:autoSpaceDE w:val="0"/>
+        <w:autoSpaceDN w:val="0"/>
+        <w:adjustRightInd w:val="0"/>
+        <w:rPr>
+          <w:rFonts w:ascii="Monaco" w:hAnsi="Monaco" w:cs="Monaco"/>
+          <w:sz w:val="18"/>
+        </w:rPr>
+      </w:pPr>
+      <w:r>
+        <w:rPr>
+          <w:rFonts w:ascii="Monaco" w:hAnsi="Monaco" w:cs="Monaco"/>
+          <w:color w:val="000000"/>
+          <w:sz w:val="18"/>
+        </w:rPr>
+        <w:tab/>
+      </w:r>
+      <w:r>
+        <w:rPr>
+          <w:rFonts w:ascii="Monaco" w:hAnsi="Monaco" w:cs="Monaco"/>
+          <w:color w:val="000000"/>
+          <w:sz w:val="18"/>
+        </w:rPr>
+        <w:tab/>
+      </w:r>
+      <w:r>
+        <w:rPr>
+          <w:rFonts w:ascii="Monaco" w:hAnsi="Monaco" w:cs="Monaco"/>
+          <w:color w:val="000000"/>
+          <w:sz w:val="18"/>
+        </w:rPr>
+        <w:tab/>
+      </w:r>
+      <w:r>
+        <w:rPr>
+          <w:rFonts w:ascii="Monaco" w:hAnsi="Monaco" w:cs="Monaco"/>
+          <w:color w:val="3F7F5F"/>
+          <w:sz w:val="18"/>
+        </w:rPr>
+        <w:t>// NOTE: Pseudo-static method; "this" is unused</w:t>
+      </w:r>
+    </w:p>
+    <w:p>
+      <w:pPr>
+        <w:widowControl w:val="0"/>
+        <w:autoSpaceDE w:val="0"/>
+        <w:autoSpaceDN w:val="0"/>
+        <w:adjustRightInd w:val="0"/>
+        <w:rPr>
+          <w:rFonts w:ascii="Monaco" w:hAnsi="Monaco" w:cs="Monaco"/>
+          <w:sz w:val="18"/>
+        </w:rPr>
+      </w:pPr>
+      <w:r>
+        <w:rPr>
+          <w:rFonts w:ascii="Monaco" w:hAnsi="Monaco" w:cs="Monaco"/>
+          <w:color w:val="000000"/>
+          <w:sz w:val="18"/>
+        </w:rPr>
+        <w:tab/>
+      </w:r>
+      <w:r>
+        <w:rPr>
+          <w:rFonts w:ascii="Monaco" w:hAnsi="Monaco" w:cs="Monaco"/>
+          <w:color w:val="000000"/>
+          <w:sz w:val="18"/>
+        </w:rPr>
+        <w:tab/>
+      </w:r>
+      <w:r>
+        <w:rPr>
+          <w:rFonts w:ascii="Monaco" w:hAnsi="Monaco" w:cs="Monaco"/>
+          <w:color w:val="000000"/>
+          <w:sz w:val="18"/>
+        </w:rPr>
+        <w:tab/>
+      </w:r>
+      <w:r>
+        <w:rPr>
+          <w:rFonts w:ascii="Monaco" w:hAnsi="Monaco" w:cs="Monaco"/>
+          <w:b/>
+          <w:bCs/>
+          <w:color w:val="7F0055"/>
+          <w:sz w:val="18"/>
+        </w:rPr>
+        <w:t>final</w:t>
+      </w:r>
+      <w:r>
+        <w:rPr>
+          <w:rFonts w:ascii="Monaco" w:hAnsi="Monaco" w:cs="Monaco"/>
+          <w:color w:val="000000"/>
+          <w:sz w:val="18"/>
+        </w:rPr>
+        <w:t xml:space="preserve"> RTStringObject </w:t>
+      </w:r>
+      <w:r>
+        <w:rPr>
+          <w:rFonts w:ascii="Monaco" w:hAnsi="Monaco" w:cs="Monaco"/>
+          <w:color w:val="6A3E3E"/>
+          <w:sz w:val="18"/>
+        </w:rPr>
+        <w:t>rTInsertingString</w:t>
+      </w:r>
+      <w:r>
+        <w:rPr>
+          <w:rFonts w:ascii="Monaco" w:hAnsi="Monaco" w:cs="Monaco"/>
+          <w:color w:val="000000"/>
+          <w:sz w:val="18"/>
+        </w:rPr>
+        <w:t xml:space="preserve"> = (RTStringObject)</w:t>
+      </w:r>
+      <w:r>
+        <w:rPr>
+          <w:rFonts w:ascii="Monaco" w:hAnsi="Monaco" w:cs="Monaco"/>
+          <w:color w:val="6A3E3E"/>
+          <w:sz w:val="18"/>
+        </w:rPr>
+        <w:t>string</w:t>
+      </w:r>
+      <w:r>
+        <w:rPr>
+          <w:rFonts w:ascii="Monaco" w:hAnsi="Monaco" w:cs="Monaco"/>
+          <w:color w:val="000000"/>
+          <w:sz w:val="18"/>
+        </w:rPr>
+        <w:t>;</w:t>
+      </w:r>
+    </w:p>
+    <w:p>
+      <w:pPr>
+        <w:widowControl w:val="0"/>
+        <w:autoSpaceDE w:val="0"/>
+        <w:autoSpaceDN w:val="0"/>
+        <w:adjustRightInd w:val="0"/>
+        <w:rPr>
+          <w:rFonts w:ascii="Monaco" w:hAnsi="Monaco" w:cs="Monaco"/>
+          <w:sz w:val="18"/>
+        </w:rPr>
+      </w:pPr>
+      <w:r>
+        <w:rPr>
+          <w:rFonts w:ascii="Monaco" w:hAnsi="Monaco" w:cs="Monaco"/>
+          <w:color w:val="000000"/>
+          <w:sz w:val="18"/>
+        </w:rPr>
+        <w:tab/>
+      </w:r>
+      <w:r>
+        <w:rPr>
+          <w:rFonts w:ascii="Monaco" w:hAnsi="Monaco" w:cs="Monaco"/>
+          <w:color w:val="000000"/>
+          <w:sz w:val="18"/>
+        </w:rPr>
+        <w:tab/>
+      </w:r>
+      <w:r>
+        <w:rPr>
+          <w:rFonts w:ascii="Monaco" w:hAnsi="Monaco" w:cs="Monaco"/>
+          <w:color w:val="000000"/>
+          <w:sz w:val="18"/>
+        </w:rPr>
+        <w:tab/>
+      </w:r>
+      <w:r>
+        <w:rPr>
+          <w:rFonts w:ascii="Monaco" w:hAnsi="Monaco" w:cs="Monaco"/>
+          <w:b/>
+          <w:bCs/>
+          <w:color w:val="7F0055"/>
+          <w:sz w:val="18"/>
+        </w:rPr>
+        <w:t>final</w:t>
+      </w:r>
+      <w:r>
+        <w:rPr>
+          <w:rFonts w:ascii="Monaco" w:hAnsi="Monaco" w:cs="Monaco"/>
+          <w:color w:val="000000"/>
+          <w:sz w:val="18"/>
+        </w:rPr>
+        <w:t xml:space="preserve"> String </w:t>
+      </w:r>
+      <w:r>
+        <w:rPr>
+          <w:rFonts w:ascii="Monaco" w:hAnsi="Monaco" w:cs="Monaco"/>
+          <w:color w:val="6A3E3E"/>
+          <w:sz w:val="18"/>
+        </w:rPr>
+        <w:t>insertingString</w:t>
+      </w:r>
+      <w:r>
+        <w:rPr>
+          <w:rFonts w:ascii="Monaco" w:hAnsi="Monaco" w:cs="Monaco"/>
+          <w:color w:val="000000"/>
+          <w:sz w:val="18"/>
+        </w:rPr>
+        <w:t xml:space="preserve"> = </w:t>
+      </w:r>
+      <w:r>
+        <w:rPr>
+          <w:rFonts w:ascii="Monaco" w:hAnsi="Monaco" w:cs="Monaco"/>
+          <w:color w:val="6A3E3E"/>
+          <w:sz w:val="18"/>
+        </w:rPr>
+        <w:t>rTInsertingString</w:t>
+      </w:r>
+      <w:r>
+        <w:rPr>
+          <w:rFonts w:ascii="Monaco" w:hAnsi="Monaco" w:cs="Monaco"/>
+          <w:color w:val="000000"/>
+          <w:sz w:val="18"/>
+        </w:rPr>
+        <w:t>.stringValue();</w:t>
+      </w:r>
+    </w:p>
+    <w:p>
+      <w:pPr>
+        <w:widowControl w:val="0"/>
+        <w:autoSpaceDE w:val="0"/>
+        <w:autoSpaceDN w:val="0"/>
+        <w:adjustRightInd w:val="0"/>
+        <w:rPr>
+          <w:rFonts w:ascii="Monaco" w:hAnsi="Monaco" w:cs="Monaco"/>
+          <w:sz w:val="18"/>
+        </w:rPr>
+      </w:pPr>
+      <w:r>
+        <w:rPr>
+          <w:rFonts w:ascii="Monaco" w:hAnsi="Monaco" w:cs="Monaco"/>
+          <w:color w:val="000000"/>
+          <w:sz w:val="18"/>
+        </w:rPr>
+        <w:tab/>
+      </w:r>
+      <w:r>
+        <w:rPr>
+          <w:rFonts w:ascii="Monaco" w:hAnsi="Monaco" w:cs="Monaco"/>
+          <w:color w:val="000000"/>
+          <w:sz w:val="18"/>
+        </w:rPr>
+        <w:tab/>
+      </w:r>
+      <w:r>
+        <w:rPr>
+          <w:rFonts w:ascii="Monaco" w:hAnsi="Monaco" w:cs="Monaco"/>
+          <w:color w:val="000000"/>
+          <w:sz w:val="18"/>
+        </w:rPr>
+        <w:tab/>
+      </w:r>
+      <w:r>
+        <w:rPr>
+          <w:rFonts w:ascii="Monaco" w:hAnsi="Monaco" w:cs="Monaco"/>
+          <w:b/>
+          <w:bCs/>
+          <w:color w:val="7F0055"/>
+          <w:sz w:val="18"/>
+        </w:rPr>
+        <w:t>final</w:t>
+      </w:r>
+      <w:r>
+        <w:rPr>
+          <w:rFonts w:ascii="Monaco" w:hAnsi="Monaco" w:cs="Monaco"/>
+          <w:color w:val="000000"/>
+          <w:sz w:val="18"/>
+        </w:rPr>
+        <w:t xml:space="preserve"> List&lt;String&gt; </w:t>
+      </w:r>
+      <w:r>
+        <w:rPr>
+          <w:rFonts w:ascii="Monaco" w:hAnsi="Monaco" w:cs="Monaco"/>
+          <w:color w:val="6A3E3E"/>
+          <w:sz w:val="18"/>
+        </w:rPr>
+        <w:t>listCopy</w:t>
+      </w:r>
+      <w:r>
+        <w:rPr>
+          <w:rFonts w:ascii="Monaco" w:hAnsi="Monaco" w:cs="Monaco"/>
+          <w:color w:val="000000"/>
+          <w:sz w:val="18"/>
+        </w:rPr>
+        <w:t xml:space="preserve"> = </w:t>
+      </w:r>
+      <w:r>
+        <w:rPr>
+          <w:rFonts w:ascii="Monaco" w:hAnsi="Monaco" w:cs="Monaco"/>
+          <w:b/>
+          <w:bCs/>
+          <w:color w:val="7F0055"/>
+          <w:sz w:val="18"/>
+        </w:rPr>
+        <w:t>new</w:t>
+      </w:r>
+      <w:r>
+        <w:rPr>
+          <w:rFonts w:ascii="Monaco" w:hAnsi="Monaco" w:cs="Monaco"/>
+          <w:color w:val="000000"/>
+          <w:sz w:val="18"/>
+        </w:rPr>
+        <w:t xml:space="preserve"> ArrayList&lt;String&gt;();</w:t>
+      </w:r>
+    </w:p>
+    <w:p>
+      <w:pPr>
+        <w:widowControl w:val="0"/>
+        <w:autoSpaceDE w:val="0"/>
+        <w:autoSpaceDN w:val="0"/>
+        <w:adjustRightInd w:val="0"/>
+        <w:rPr>
+          <w:rFonts w:ascii="Monaco" w:hAnsi="Monaco" w:cs="Monaco"/>
+          <w:sz w:val="18"/>
+        </w:rPr>
+      </w:pPr>
+      <w:r>
+        <w:rPr>
+          <w:rFonts w:ascii="Monaco" w:hAnsi="Monaco" w:cs="Monaco"/>
+          <w:color w:val="000000"/>
+          <w:sz w:val="18"/>
+        </w:rPr>
+        <w:tab/>
+      </w:r>
+      <w:r>
+        <w:rPr>
+          <w:rFonts w:ascii="Monaco" w:hAnsi="Monaco" w:cs="Monaco"/>
+          <w:color w:val="000000"/>
+          <w:sz w:val="18"/>
+        </w:rPr>
+        <w:tab/>
+      </w:r>
+      <w:r>
+        <w:rPr>
+          <w:rFonts w:ascii="Monaco" w:hAnsi="Monaco" w:cs="Monaco"/>
+          <w:color w:val="000000"/>
+          <w:sz w:val="18"/>
+        </w:rPr>
+        <w:tab/>
+      </w:r>
+      <w:r>
+        <w:rPr>
+          <w:rFonts w:ascii="Monaco" w:hAnsi="Monaco" w:cs="Monaco"/>
+          <w:b/>
+          <w:bCs/>
+          <w:color w:val="7F0055"/>
+          <w:sz w:val="18"/>
+        </w:rPr>
+        <w:t>final</w:t>
+      </w:r>
+      <w:r>
+        <w:rPr>
+          <w:rFonts w:ascii="Monaco" w:hAnsi="Monaco" w:cs="Monaco"/>
+          <w:color w:val="000000"/>
+          <w:sz w:val="18"/>
+        </w:rPr>
+        <w:t xml:space="preserve"> </w:t>
+      </w:r>
+      <w:r>
+        <w:rPr>
+          <w:rFonts w:ascii="Monaco" w:hAnsi="Monaco" w:cs="Monaco"/>
+          <w:b/>
+          <w:bCs/>
+          <w:color w:val="7F0055"/>
+          <w:sz w:val="18"/>
+        </w:rPr>
+        <w:t>int</w:t>
+      </w:r>
+      <w:r>
+        <w:rPr>
+          <w:rFonts w:ascii="Monaco" w:hAnsi="Monaco" w:cs="Monaco"/>
+          <w:color w:val="000000"/>
+          <w:sz w:val="18"/>
+        </w:rPr>
+        <w:t xml:space="preserve"> </w:t>
+      </w:r>
+      <w:r>
+        <w:rPr>
+          <w:rFonts w:ascii="Monaco" w:hAnsi="Monaco" w:cs="Monaco"/>
+          <w:color w:val="6A3E3E"/>
+          <w:sz w:val="18"/>
+        </w:rPr>
+        <w:t>listSize</w:t>
+      </w:r>
+      <w:r>
+        <w:rPr>
+          <w:rFonts w:ascii="Monaco" w:hAnsi="Monaco" w:cs="Monaco"/>
+          <w:color w:val="000000"/>
+          <w:sz w:val="18"/>
+        </w:rPr>
+        <w:t xml:space="preserve"> = </w:t>
+      </w:r>
+      <w:r>
+        <w:rPr>
+          <w:rFonts w:ascii="Monaco" w:hAnsi="Monaco" w:cs="Monaco"/>
+          <w:color w:val="6A3E3E"/>
+          <w:sz w:val="18"/>
+        </w:rPr>
+        <w:t>listOfStrings</w:t>
+      </w:r>
+      <w:r>
+        <w:rPr>
+          <w:rFonts w:ascii="Monaco" w:hAnsi="Monaco" w:cs="Monaco"/>
+          <w:color w:val="000000"/>
+          <w:sz w:val="18"/>
+        </w:rPr>
+        <w:t>.size();</w:t>
+      </w:r>
+    </w:p>
+    <w:p>
+      <w:pPr>
+        <w:widowControl w:val="0"/>
+        <w:autoSpaceDE w:val="0"/>
+        <w:autoSpaceDN w:val="0"/>
+        <w:adjustRightInd w:val="0"/>
+        <w:rPr>
+          <w:rFonts w:ascii="Monaco" w:hAnsi="Monaco" w:cs="Monaco"/>
+          <w:sz w:val="18"/>
+        </w:rPr>
+      </w:pPr>
+      <w:r>
+        <w:rPr>
+          <w:rFonts w:ascii="Monaco" w:hAnsi="Monaco" w:cs="Monaco"/>
+          <w:color w:val="000000"/>
+          <w:sz w:val="18"/>
+        </w:rPr>
+        <w:tab/>
+      </w:r>
+      <w:r>
+        <w:rPr>
+          <w:rFonts w:ascii="Monaco" w:hAnsi="Monaco" w:cs="Monaco"/>
+          <w:color w:val="000000"/>
+          <w:sz w:val="18"/>
+        </w:rPr>
+        <w:tab/>
+      </w:r>
+      <w:r>
+        <w:rPr>
+          <w:rFonts w:ascii="Monaco" w:hAnsi="Monaco" w:cs="Monaco"/>
+          <w:color w:val="000000"/>
+          <w:sz w:val="18"/>
+        </w:rPr>
+        <w:tab/>
+      </w:r>
+      <w:r>
+        <w:rPr>
+          <w:rFonts w:ascii="Monaco" w:hAnsi="Monaco" w:cs="Monaco"/>
+          <w:b/>
+          <w:bCs/>
+          <w:color w:val="7F0055"/>
+          <w:sz w:val="18"/>
+        </w:rPr>
+        <w:t>for</w:t>
+      </w:r>
+      <w:r>
+        <w:rPr>
+          <w:rFonts w:ascii="Monaco" w:hAnsi="Monaco" w:cs="Monaco"/>
+          <w:color w:val="000000"/>
+          <w:sz w:val="18"/>
+        </w:rPr>
+        <w:t xml:space="preserve"> (</w:t>
+      </w:r>
+      <w:r>
+        <w:rPr>
+          <w:rFonts w:ascii="Monaco" w:hAnsi="Monaco" w:cs="Monaco"/>
+          <w:b/>
+          <w:bCs/>
+          <w:color w:val="7F0055"/>
+          <w:sz w:val="18"/>
+        </w:rPr>
+        <w:t>int</w:t>
+      </w:r>
+      <w:r>
+        <w:rPr>
+          <w:rFonts w:ascii="Monaco" w:hAnsi="Monaco" w:cs="Monaco"/>
+          <w:color w:val="000000"/>
+          <w:sz w:val="18"/>
+        </w:rPr>
+        <w:t xml:space="preserve"> </w:t>
+      </w:r>
+      <w:r>
+        <w:rPr>
+          <w:rFonts w:ascii="Monaco" w:hAnsi="Monaco" w:cs="Monaco"/>
+          <w:color w:val="6A3E3E"/>
+          <w:sz w:val="18"/>
+        </w:rPr>
+        <w:t>i</w:t>
+      </w:r>
+      <w:r>
+        <w:rPr>
+          <w:rFonts w:ascii="Monaco" w:hAnsi="Monaco" w:cs="Monaco"/>
+          <w:color w:val="000000"/>
+          <w:sz w:val="18"/>
+        </w:rPr>
+        <w:t xml:space="preserve"> = 0; </w:t>
+      </w:r>
+      <w:r>
+        <w:rPr>
+          <w:rFonts w:ascii="Monaco" w:hAnsi="Monaco" w:cs="Monaco"/>
+          <w:color w:val="6A3E3E"/>
+          <w:sz w:val="18"/>
+        </w:rPr>
+        <w:t>i</w:t>
+      </w:r>
+      <w:r>
+        <w:rPr>
+          <w:rFonts w:ascii="Monaco" w:hAnsi="Monaco" w:cs="Monaco"/>
+          <w:color w:val="000000"/>
+          <w:sz w:val="18"/>
+        </w:rPr>
+        <w:t xml:space="preserve"> &lt; </w:t>
+      </w:r>
+      <w:r>
+        <w:rPr>
+          <w:rFonts w:ascii="Monaco" w:hAnsi="Monaco" w:cs="Monaco"/>
+          <w:color w:val="6A3E3E"/>
+          <w:sz w:val="18"/>
+        </w:rPr>
+        <w:t>listSize</w:t>
+      </w:r>
+      <w:r>
+        <w:rPr>
+          <w:rFonts w:ascii="Monaco" w:hAnsi="Monaco" w:cs="Monaco"/>
+          <w:color w:val="000000"/>
+          <w:sz w:val="18"/>
+        </w:rPr>
+        <w:t xml:space="preserve">; </w:t>
+      </w:r>
+      <w:r>
+        <w:rPr>
+          <w:rFonts w:ascii="Monaco" w:hAnsi="Monaco" w:cs="Monaco"/>
+          <w:color w:val="6A3E3E"/>
+          <w:sz w:val="18"/>
+        </w:rPr>
+        <w:t>i</w:t>
+      </w:r>
+      <w:r>
+        <w:rPr>
+          <w:rFonts w:ascii="Monaco" w:hAnsi="Monaco" w:cs="Monaco"/>
+          <w:color w:val="000000"/>
+          <w:sz w:val="18"/>
+        </w:rPr>
+        <w:t>++) {</w:t>
+      </w:r>
+    </w:p>
+    <w:p>
+      <w:pPr>
+        <w:widowControl w:val="0"/>
+        <w:autoSpaceDE w:val="0"/>
+        <w:autoSpaceDN w:val="0"/>
+        <w:adjustRightInd w:val="0"/>
+        <w:rPr>
+          <w:rFonts w:ascii="Monaco" w:hAnsi="Monaco" w:cs="Monaco"/>
+          <w:sz w:val="18"/>
+        </w:rPr>
+      </w:pPr>
+      <w:r>
+        <w:rPr>
+          <w:rFonts w:ascii="Monaco" w:hAnsi="Monaco" w:cs="Monaco"/>
+          <w:color w:val="000000"/>
+          <w:sz w:val="18"/>
+        </w:rPr>
+        <w:tab/>
+      </w:r>
+      <w:r>
+        <w:rPr>
+          <w:rFonts w:ascii="Monaco" w:hAnsi="Monaco" w:cs="Monaco"/>
+          <w:color w:val="000000"/>
+          <w:sz w:val="18"/>
+        </w:rPr>
+        <w:tab/>
+      </w:r>
+      <w:r>
+        <w:rPr>
+          <w:rFonts w:ascii="Monaco" w:hAnsi="Monaco" w:cs="Monaco"/>
+          <w:color w:val="000000"/>
+          <w:sz w:val="18"/>
+        </w:rPr>
+        <w:tab/>
+      </w:r>
+      <w:r>
+        <w:rPr>
+          <w:rFonts w:ascii="Monaco" w:hAnsi="Monaco" w:cs="Monaco"/>
+          <w:color w:val="000000"/>
+          <w:sz w:val="18"/>
+        </w:rPr>
+        <w:tab/>
+      </w:r>
+      <w:r>
+        <w:rPr>
+          <w:rFonts w:ascii="Monaco" w:hAnsi="Monaco" w:cs="Monaco"/>
+          <w:b/>
+          <w:bCs/>
+          <w:color w:val="7F0055"/>
+          <w:sz w:val="18"/>
+        </w:rPr>
+        <w:t>final</w:t>
+      </w:r>
+      <w:r>
+        <w:rPr>
+          <w:rFonts w:ascii="Monaco" w:hAnsi="Monaco" w:cs="Monaco"/>
+          <w:color w:val="000000"/>
+          <w:sz w:val="18"/>
+        </w:rPr>
+        <w:t xml:space="preserve"> RTStringObject </w:t>
+      </w:r>
+      <w:r>
+        <w:rPr>
+          <w:rFonts w:ascii="Monaco" w:hAnsi="Monaco" w:cs="Monaco"/>
+          <w:color w:val="6A3E3E"/>
+          <w:sz w:val="18"/>
+        </w:rPr>
+        <w:t>aString</w:t>
+      </w:r>
+      <w:r>
+        <w:rPr>
+          <w:rFonts w:ascii="Monaco" w:hAnsi="Monaco" w:cs="Monaco"/>
+          <w:color w:val="000000"/>
+          <w:sz w:val="18"/>
+        </w:rPr>
+        <w:t xml:space="preserve"> = (RTStringObject)</w:t>
+      </w:r>
+      <w:r>
+        <w:rPr>
+          <w:rFonts w:ascii="Monaco" w:hAnsi="Monaco" w:cs="Monaco"/>
+          <w:color w:val="6A3E3E"/>
+          <w:sz w:val="18"/>
+        </w:rPr>
+        <w:t>listOfStrings</w:t>
+      </w:r>
+      <w:r>
+        <w:rPr>
+          <w:rFonts w:ascii="Monaco" w:hAnsi="Monaco" w:cs="Monaco"/>
+          <w:color w:val="000000"/>
+          <w:sz w:val="18"/>
+        </w:rPr>
+        <w:t>.get(</w:t>
+      </w:r>
+      <w:r>
+        <w:rPr>
+          <w:rFonts w:ascii="Monaco" w:hAnsi="Monaco" w:cs="Monaco"/>
+          <w:color w:val="6A3E3E"/>
+          <w:sz w:val="18"/>
+        </w:rPr>
+        <w:t>i</w:t>
+      </w:r>
+      <w:r>
+        <w:rPr>
+          <w:rFonts w:ascii="Monaco" w:hAnsi="Monaco" w:cs="Monaco"/>
+          <w:color w:val="000000"/>
+          <w:sz w:val="18"/>
+        </w:rPr>
+        <w:t>);</w:t>
+      </w:r>
+    </w:p>
+    <w:p>
+      <w:pPr>
+        <w:widowControl w:val="0"/>
+        <w:autoSpaceDE w:val="0"/>
+        <w:autoSpaceDN w:val="0"/>
+        <w:adjustRightInd w:val="0"/>
+        <w:rPr>
+          <w:rFonts w:ascii="Monaco" w:hAnsi="Monaco" w:cs="Monaco"/>
+          <w:sz w:val="18"/>
+        </w:rPr>
+      </w:pPr>
+      <w:r>
+        <w:rPr>
+          <w:rFonts w:ascii="Monaco" w:hAnsi="Monaco" w:cs="Monaco"/>
+          <w:color w:val="000000"/>
+          <w:sz w:val="18"/>
+        </w:rPr>
+        <w:tab/>
+      </w:r>
+      <w:r>
+        <w:rPr>
+          <w:rFonts w:ascii="Monaco" w:hAnsi="Monaco" w:cs="Monaco"/>
+          <w:color w:val="000000"/>
+          <w:sz w:val="18"/>
+        </w:rPr>
+        <w:tab/>
+      </w:r>
+      <w:r>
+        <w:rPr>
+          <w:rFonts w:ascii="Monaco" w:hAnsi="Monaco" w:cs="Monaco"/>
+          <w:color w:val="000000"/>
+          <w:sz w:val="18"/>
+        </w:rPr>
+        <w:tab/>
+      </w:r>
+      <w:r>
+        <w:rPr>
+          <w:rFonts w:ascii="Monaco" w:hAnsi="Monaco" w:cs="Monaco"/>
+          <w:color w:val="000000"/>
+          <w:sz w:val="18"/>
+        </w:rPr>
+        <w:tab/>
+      </w:r>
+      <w:r>
+        <w:rPr>
+          <w:rFonts w:ascii="Monaco" w:hAnsi="Monaco" w:cs="Monaco"/>
+          <w:color w:val="6A3E3E"/>
+          <w:sz w:val="18"/>
+        </w:rPr>
+        <w:t>listCopy</w:t>
+      </w:r>
+      <w:r>
+        <w:rPr>
+          <w:rFonts w:ascii="Monaco" w:hAnsi="Monaco" w:cs="Monaco"/>
+          <w:color w:val="000000"/>
+          <w:sz w:val="18"/>
+        </w:rPr>
+        <w:t>.add(</w:t>
+      </w:r>
+      <w:r>
+        <w:rPr>
+          <w:rFonts w:ascii="Monaco" w:hAnsi="Monaco" w:cs="Monaco"/>
+          <w:color w:val="6A3E3E"/>
+          <w:sz w:val="18"/>
+        </w:rPr>
+        <w:t>aString</w:t>
+      </w:r>
+      <w:r>
+        <w:rPr>
+          <w:rFonts w:ascii="Monaco" w:hAnsi="Monaco" w:cs="Monaco"/>
+          <w:color w:val="000000"/>
+          <w:sz w:val="18"/>
+        </w:rPr>
+        <w:t>.stringValue());</w:t>
+      </w:r>
+    </w:p>
+    <w:p>
+      <w:pPr>
+        <w:widowControl w:val="0"/>
+        <w:autoSpaceDE w:val="0"/>
+        <w:autoSpaceDN w:val="0"/>
+        <w:adjustRightInd w:val="0"/>
+        <w:rPr>
+          <w:rFonts w:ascii="Monaco" w:hAnsi="Monaco" w:cs="Monaco"/>
+          <w:sz w:val="18"/>
+        </w:rPr>
+      </w:pPr>
+      <w:r>
+        <w:rPr>
+          <w:rFonts w:ascii="Monaco" w:hAnsi="Monaco" w:cs="Monaco"/>
+          <w:color w:val="000000"/>
+          <w:sz w:val="18"/>
+        </w:rPr>
+        <w:tab/>
+      </w:r>
+      <w:r>
+        <w:rPr>
+          <w:rFonts w:ascii="Monaco" w:hAnsi="Monaco" w:cs="Monaco"/>
+          <w:color w:val="000000"/>
+          <w:sz w:val="18"/>
+        </w:rPr>
+        <w:tab/>
+      </w:r>
+      <w:r>
+        <w:rPr>
+          <w:rFonts w:ascii="Monaco" w:hAnsi="Monaco" w:cs="Monaco"/>
+          <w:color w:val="000000"/>
+          <w:sz w:val="18"/>
+        </w:rPr>
+        <w:tab/>
+        <w:t>}</w:t>
+      </w:r>
+    </w:p>
+    <w:p>
+      <w:pPr>
+        <w:widowControl w:val="0"/>
+        <w:autoSpaceDE w:val="0"/>
+        <w:autoSpaceDN w:val="0"/>
+        <w:adjustRightInd w:val="0"/>
+        <w:rPr>
+          <w:rFonts w:ascii="Monaco" w:hAnsi="Monaco" w:cs="Monaco"/>
+          <w:sz w:val="18"/>
+        </w:rPr>
+      </w:pPr>
+      <w:r>
+        <w:rPr>
+          <w:rFonts w:ascii="Monaco" w:hAnsi="Monaco" w:cs="Monaco"/>
+          <w:color w:val="000000"/>
+          <w:sz w:val="18"/>
+        </w:rPr>
+        <w:tab/>
+      </w:r>
+      <w:r>
+        <w:rPr>
+          <w:rFonts w:ascii="Monaco" w:hAnsi="Monaco" w:cs="Monaco"/>
+          <w:color w:val="000000"/>
+          <w:sz w:val="18"/>
+        </w:rPr>
+        <w:tab/>
+      </w:r>
+      <w:r>
+        <w:rPr>
+          <w:rFonts w:ascii="Monaco" w:hAnsi="Monaco" w:cs="Monaco"/>
+          <w:color w:val="000000"/>
+          <w:sz w:val="18"/>
+        </w:rPr>
+        <w:tab/>
+      </w:r>
+      <w:r>
+        <w:rPr>
+          <w:rFonts w:ascii="Monaco" w:hAnsi="Monaco" w:cs="Monaco"/>
+          <w:b/>
+          <w:bCs/>
+          <w:color w:val="7F0055"/>
+          <w:sz w:val="18"/>
+        </w:rPr>
+        <w:t>final</w:t>
+      </w:r>
+      <w:r>
+        <w:rPr>
+          <w:rFonts w:ascii="Monaco" w:hAnsi="Monaco" w:cs="Monaco"/>
+          <w:color w:val="000000"/>
+          <w:sz w:val="18"/>
+        </w:rPr>
+        <w:t xml:space="preserve"> String </w:t>
+      </w:r>
+      <w:r>
+        <w:rPr>
+          <w:rFonts w:ascii="Monaco" w:hAnsi="Monaco" w:cs="Monaco"/>
+          <w:color w:val="6A3E3E"/>
+          <w:sz w:val="18"/>
+        </w:rPr>
+        <w:t>sRetval</w:t>
+      </w:r>
+      <w:r>
+        <w:rPr>
+          <w:rFonts w:ascii="Monaco" w:hAnsi="Monaco" w:cs="Monaco"/>
+          <w:color w:val="000000"/>
+          <w:sz w:val="18"/>
+        </w:rPr>
+        <w:t xml:space="preserve"> = String.</w:t>
+      </w:r>
+      <w:r>
+        <w:rPr>
+          <w:rFonts w:ascii="Monaco" w:hAnsi="Monaco" w:cs="Monaco"/>
+          <w:i/>
+          <w:iCs/>
+          <w:color w:val="000000"/>
+          <w:sz w:val="18"/>
+        </w:rPr>
+        <w:t>join</w:t>
+      </w:r>
+      <w:r>
+        <w:rPr>
+          <w:rFonts w:ascii="Monaco" w:hAnsi="Monaco" w:cs="Monaco"/>
+          <w:color w:val="000000"/>
+          <w:sz w:val="18"/>
+        </w:rPr>
+        <w:t>(</w:t>
+      </w:r>
+      <w:r>
+        <w:rPr>
+          <w:rFonts w:ascii="Monaco" w:hAnsi="Monaco" w:cs="Monaco"/>
+          <w:color w:val="6A3E3E"/>
+          <w:sz w:val="18"/>
+        </w:rPr>
+        <w:t>insertingString</w:t>
+      </w:r>
+      <w:r>
+        <w:rPr>
+          <w:rFonts w:ascii="Monaco" w:hAnsi="Monaco" w:cs="Monaco"/>
+          <w:color w:val="000000"/>
+          <w:sz w:val="18"/>
+        </w:rPr>
+        <w:t xml:space="preserve">, </w:t>
+      </w:r>
+      <w:r>
+        <w:rPr>
+          <w:rFonts w:ascii="Monaco" w:hAnsi="Monaco" w:cs="Monaco"/>
+          <w:color w:val="6A3E3E"/>
+          <w:sz w:val="18"/>
+        </w:rPr>
+        <w:t>listCopy</w:t>
+      </w:r>
+      <w:r>
+        <w:rPr>
+          <w:rFonts w:ascii="Monaco" w:hAnsi="Monaco" w:cs="Monaco"/>
+          <w:color w:val="000000"/>
+          <w:sz w:val="18"/>
+        </w:rPr>
+        <w:t>);</w:t>
+      </w:r>
+    </w:p>
+    <w:p>
+      <w:pPr>
+        <w:widowControl w:val="0"/>
+        <w:autoSpaceDE w:val="0"/>
+        <w:autoSpaceDN w:val="0"/>
+        <w:adjustRightInd w:val="0"/>
+        <w:rPr>
+          <w:rFonts w:ascii="Monaco" w:hAnsi="Monaco" w:cs="Monaco"/>
+          <w:sz w:val="18"/>
+        </w:rPr>
+      </w:pPr>
+      <w:r>
+        <w:rPr>
+          <w:rFonts w:ascii="Monaco" w:hAnsi="Monaco" w:cs="Monaco"/>
+          <w:color w:val="000000"/>
+          <w:sz w:val="18"/>
+        </w:rPr>
+        <w:tab/>
+      </w:r>
+      <w:r>
+        <w:rPr>
+          <w:rFonts w:ascii="Monaco" w:hAnsi="Monaco" w:cs="Monaco"/>
+          <w:color w:val="000000"/>
+          <w:sz w:val="18"/>
+        </w:rPr>
+        <w:tab/>
+      </w:r>
+      <w:r>
+        <w:rPr>
+          <w:rFonts w:ascii="Monaco" w:hAnsi="Monaco" w:cs="Monaco"/>
+          <w:color w:val="000000"/>
+          <w:sz w:val="18"/>
+        </w:rPr>
+        <w:tab/>
+      </w:r>
+      <w:r>
+        <w:rPr>
+          <w:rFonts w:ascii="Monaco" w:hAnsi="Monaco" w:cs="Monaco"/>
+          <w:b/>
+          <w:bCs/>
+          <w:color w:val="7F0055"/>
+          <w:sz w:val="18"/>
+        </w:rPr>
+        <w:t>final</w:t>
+      </w:r>
+      <w:r>
+        <w:rPr>
+          <w:rFonts w:ascii="Monaco" w:hAnsi="Monaco" w:cs="Monaco"/>
+          <w:color w:val="000000"/>
+          <w:sz w:val="18"/>
+        </w:rPr>
+        <w:t xml:space="preserve"> RTStringObject </w:t>
+      </w:r>
+      <w:r>
+        <w:rPr>
+          <w:rFonts w:ascii="Monaco" w:hAnsi="Monaco" w:cs="Monaco"/>
+          <w:color w:val="6A3E3E"/>
+          <w:sz w:val="18"/>
+        </w:rPr>
+        <w:t>retval</w:t>
+      </w:r>
+      <w:r>
+        <w:rPr>
+          <w:rFonts w:ascii="Monaco" w:hAnsi="Monaco" w:cs="Monaco"/>
+          <w:color w:val="000000"/>
+          <w:sz w:val="18"/>
+        </w:rPr>
+        <w:t xml:space="preserve"> = </w:t>
+      </w:r>
+      <w:r>
+        <w:rPr>
+          <w:rFonts w:ascii="Monaco" w:hAnsi="Monaco" w:cs="Monaco"/>
+          <w:b/>
+          <w:bCs/>
+          <w:color w:val="7F0055"/>
+          <w:sz w:val="18"/>
+        </w:rPr>
+        <w:t>new</w:t>
+      </w:r>
+      <w:r>
+        <w:rPr>
+          <w:rFonts w:ascii="Monaco" w:hAnsi="Monaco" w:cs="Monaco"/>
+          <w:color w:val="000000"/>
+          <w:sz w:val="18"/>
+        </w:rPr>
+        <w:t xml:space="preserve"> RTStringObject(</w:t>
+      </w:r>
+      <w:r>
+        <w:rPr>
+          <w:rFonts w:ascii="Monaco" w:hAnsi="Monaco" w:cs="Monaco"/>
+          <w:color w:val="6A3E3E"/>
+          <w:sz w:val="18"/>
+        </w:rPr>
+        <w:t>sRetval</w:t>
+      </w:r>
+      <w:r>
+        <w:rPr>
+          <w:rFonts w:ascii="Monaco" w:hAnsi="Monaco" w:cs="Monaco"/>
+          <w:color w:val="000000"/>
+          <w:sz w:val="18"/>
+        </w:rPr>
+        <w:t>);</w:t>
+      </w:r>
+    </w:p>
+    <w:p>
+      <w:pPr>
+        <w:widowControl w:val="0"/>
+        <w:autoSpaceDE w:val="0"/>
+        <w:autoSpaceDN w:val="0"/>
+        <w:adjustRightInd w:val="0"/>
+        <w:rPr>
+          <w:rFonts w:ascii="Monaco" w:hAnsi="Monaco" w:cs="Monaco"/>
+          <w:sz w:val="18"/>
+        </w:rPr>
+      </w:pPr>
+      <w:r>
+        <w:rPr>
+          <w:rFonts w:ascii="Monaco" w:hAnsi="Monaco" w:cs="Monaco"/>
+          <w:color w:val="000000"/>
+          <w:sz w:val="18"/>
+        </w:rPr>
+        <w:tab/>
+      </w:r>
+      <w:r>
+        <w:rPr>
+          <w:rFonts w:ascii="Monaco" w:hAnsi="Monaco" w:cs="Monaco"/>
+          <w:color w:val="000000"/>
+          <w:sz w:val="18"/>
+        </w:rPr>
+        <w:tab/>
+      </w:r>
+      <w:r>
+        <w:rPr>
+          <w:rFonts w:ascii="Monaco" w:hAnsi="Monaco" w:cs="Monaco"/>
+          <w:color w:val="000000"/>
+          <w:sz w:val="18"/>
+        </w:rPr>
+        <w:tab/>
+      </w:r>
+      <w:r>
+        <w:rPr>
+          <w:rFonts w:ascii="Monaco" w:hAnsi="Monaco" w:cs="Monaco"/>
+          <w:b/>
+          <w:bCs/>
+          <w:color w:val="7F0055"/>
+          <w:sz w:val="18"/>
+        </w:rPr>
+        <w:t>return</w:t>
+      </w:r>
+      <w:r>
+        <w:rPr>
+          <w:rFonts w:ascii="Monaco" w:hAnsi="Monaco" w:cs="Monaco"/>
+          <w:color w:val="000000"/>
+          <w:sz w:val="18"/>
+        </w:rPr>
+        <w:t xml:space="preserve"> </w:t>
+      </w:r>
+      <w:r>
+        <w:rPr>
+          <w:rFonts w:ascii="Monaco" w:hAnsi="Monaco" w:cs="Monaco"/>
+          <w:color w:val="6A3E3E"/>
+          <w:sz w:val="18"/>
+        </w:rPr>
+        <w:t>retval</w:t>
+      </w:r>
+      <w:r>
+        <w:rPr>
+          <w:rFonts w:ascii="Monaco" w:hAnsi="Monaco" w:cs="Monaco"/>
+          <w:color w:val="000000"/>
+          <w:sz w:val="18"/>
+        </w:rPr>
+        <w:t>;</w:t>
+      </w:r>
+    </w:p>
+    <w:p>
+      <w:pPr>
+        <w:rPr>
+          <w:sz w:val="18"/>
+        </w:rPr>
+      </w:pPr>
+      <w:r>
+        <w:rPr>
+          <w:rFonts w:ascii="Monaco" w:hAnsi="Monaco" w:cs="Monaco"/>
+          <w:color w:val="000000"/>
+          <w:sz w:val="18"/>
+        </w:rPr>
+        <w:tab/>
+      </w:r>
+      <w:r>
+        <w:rPr>
+          <w:rFonts w:ascii="Monaco" w:hAnsi="Monaco" w:cs="Monaco"/>
+          <w:color w:val="000000"/>
+          <w:sz w:val="18"/>
+        </w:rPr>
+        <w:tab/>
+        <w:t>}</w:t>
+      </w:r>
+    </w:p>
+    <w:p>
+      <w:pPr>
+        <w:rPr>
+          <w:sz w:val="18"/>
+        </w:rPr>
+      </w:pPr>
+    </w:p>
+    <w:p>
+      <w:pPr>
+        <w:pStyle w:val="ListParagraph"/>
+        <w:numPr>
+          <w:ilvl w:val="0"/>
+          <w:numId w:val="18"/>
+        </w:numPr>
+        <w:rPr>
+          <w:sz w:val="18"/>
+        </w:rPr>
+      </w:pPr>
+      <w:r>
+        <w:rPr>
+          <w:sz w:val="18"/>
+        </w:rPr>
+        <w:t>In RTClass,find the run-time class for your type (in this case, RTStringClass). Add a class for the new code you are writing:</w:t>
+      </w:r>
+    </w:p>
+    <w:p>
+      <w:pPr>
+        <w:rPr>
+          <w:sz w:val="18"/>
+        </w:rPr>
+      </w:pPr>
+    </w:p>
+    <w:p>
+      <w:pPr>
+        <w:widowControl w:val="0"/>
+        <w:autoSpaceDE w:val="0"/>
+        <w:autoSpaceDN w:val="0"/>
+        <w:adjustRightInd w:val="0"/>
+        <w:ind w:left="720" w:firstLine="720"/>
+        <w:rPr>
+          <w:rFonts w:ascii="Monaco" w:hAnsi="Monaco" w:cs="Monaco"/>
+          <w:sz w:val="18"/>
+        </w:rPr>
+      </w:pPr>
+      <w:r>
+        <w:rPr>
+          <w:rFonts w:ascii="Monaco" w:hAnsi="Monaco" w:cs="Monaco"/>
+          <w:b/>
+          <w:bCs/>
+          <w:color w:val="7F0055"/>
+          <w:sz w:val="18"/>
+        </w:rPr>
+        <w:t>public</w:t>
+      </w:r>
+      <w:r>
+        <w:rPr>
+          <w:rFonts w:ascii="Monaco" w:hAnsi="Monaco" w:cs="Monaco"/>
+          <w:color w:val="000000"/>
+          <w:sz w:val="18"/>
+        </w:rPr>
+        <w:t xml:space="preserve"> </w:t>
+      </w:r>
+      <w:r>
+        <w:rPr>
+          <w:rFonts w:ascii="Monaco" w:hAnsi="Monaco" w:cs="Monaco"/>
+          <w:b/>
+          <w:bCs/>
+          <w:color w:val="7F0055"/>
+          <w:sz w:val="18"/>
+        </w:rPr>
+        <w:t>static</w:t>
+      </w:r>
+      <w:r>
+        <w:rPr>
+          <w:rFonts w:ascii="Monaco" w:hAnsi="Monaco" w:cs="Monaco"/>
+          <w:color w:val="000000"/>
+          <w:sz w:val="18"/>
+        </w:rPr>
+        <w:t xml:space="preserve"> </w:t>
+      </w:r>
+      <w:r>
+        <w:rPr>
+          <w:rFonts w:ascii="Monaco" w:hAnsi="Monaco" w:cs="Monaco"/>
+          <w:b/>
+          <w:bCs/>
+          <w:color w:val="7F0055"/>
+          <w:sz w:val="18"/>
+        </w:rPr>
+        <w:t>class</w:t>
+      </w:r>
+      <w:r>
+        <w:rPr>
+          <w:rFonts w:ascii="Monaco" w:hAnsi="Monaco" w:cs="Monaco"/>
+          <w:color w:val="000000"/>
+          <w:sz w:val="18"/>
+        </w:rPr>
+        <w:t xml:space="preserve"> RTJoinCode </w:t>
+      </w:r>
+      <w:r>
+        <w:rPr>
+          <w:rFonts w:ascii="Monaco" w:hAnsi="Monaco" w:cs="Monaco"/>
+          <w:b/>
+          <w:bCs/>
+          <w:color w:val="7F0055"/>
+          <w:sz w:val="18"/>
+        </w:rPr>
+        <w:t>extends</w:t>
+      </w:r>
+      <w:r>
+        <w:rPr>
+          <w:rFonts w:ascii="Monaco" w:hAnsi="Monaco" w:cs="Monaco"/>
+          <w:color w:val="000000"/>
+          <w:sz w:val="18"/>
+        </w:rPr>
+        <w:t xml:space="preserve"> RTStringCommon {</w:t>
+      </w:r>
+    </w:p>
+    <w:p>
+      <w:pPr>
+        <w:widowControl w:val="0"/>
+        <w:autoSpaceDE w:val="0"/>
+        <w:autoSpaceDN w:val="0"/>
+        <w:adjustRightInd w:val="0"/>
+        <w:rPr>
+          <w:rFonts w:ascii="Monaco" w:hAnsi="Monaco" w:cs="Monaco"/>
+          <w:sz w:val="18"/>
+        </w:rPr>
+      </w:pPr>
+      <w:r>
+        <w:rPr>
+          <w:rFonts w:ascii="Monaco" w:hAnsi="Monaco" w:cs="Monaco"/>
+          <w:color w:val="000000"/>
+          <w:sz w:val="18"/>
+        </w:rPr>
+        <w:tab/>
+      </w:r>
+      <w:r>
+        <w:rPr>
+          <w:rFonts w:ascii="Monaco" w:hAnsi="Monaco" w:cs="Monaco"/>
+          <w:color w:val="000000"/>
+          <w:sz w:val="18"/>
+        </w:rPr>
+        <w:tab/>
+      </w:r>
+      <w:r>
+        <w:rPr>
+          <w:rFonts w:ascii="Monaco" w:hAnsi="Monaco" w:cs="Monaco"/>
+          <w:color w:val="000000"/>
+          <w:sz w:val="18"/>
+        </w:rPr>
+        <w:tab/>
+      </w:r>
+      <w:r>
+        <w:rPr>
+          <w:rFonts w:ascii="Monaco" w:hAnsi="Monaco" w:cs="Monaco"/>
+          <w:b/>
+          <w:bCs/>
+          <w:color w:val="7F0055"/>
+          <w:sz w:val="18"/>
+        </w:rPr>
+        <w:t>public</w:t>
+      </w:r>
+      <w:r>
+        <w:rPr>
+          <w:rFonts w:ascii="Monaco" w:hAnsi="Monaco" w:cs="Monaco"/>
+          <w:color w:val="000000"/>
+          <w:sz w:val="18"/>
+        </w:rPr>
+        <w:t xml:space="preserve"> RTJoinCode(</w:t>
+      </w:r>
+      <w:r>
+        <w:rPr>
+          <w:rFonts w:ascii="Monaco" w:hAnsi="Monaco" w:cs="Monaco"/>
+          <w:b/>
+          <w:bCs/>
+          <w:color w:val="7F0055"/>
+          <w:sz w:val="18"/>
+        </w:rPr>
+        <w:t>final</w:t>
+      </w:r>
+      <w:r>
+        <w:rPr>
+          <w:rFonts w:ascii="Monaco" w:hAnsi="Monaco" w:cs="Monaco"/>
+          <w:color w:val="000000"/>
+          <w:sz w:val="18"/>
+        </w:rPr>
+        <w:t xml:space="preserve"> StaticScope </w:t>
+      </w:r>
+      <w:r>
+        <w:rPr>
+          <w:rFonts w:ascii="Monaco" w:hAnsi="Monaco" w:cs="Monaco"/>
+          <w:color w:val="6A3E3E"/>
+          <w:sz w:val="18"/>
+        </w:rPr>
+        <w:t>methodEnclosedScope</w:t>
+      </w:r>
+      <w:r>
+        <w:rPr>
+          <w:rFonts w:ascii="Monaco" w:hAnsi="Monaco" w:cs="Monaco"/>
+          <w:color w:val="000000"/>
+          <w:sz w:val="18"/>
+        </w:rPr>
+        <w:t>) {</w:t>
+      </w:r>
+    </w:p>
+    <w:p>
+      <w:pPr>
+        <w:widowControl w:val="0"/>
+        <w:autoSpaceDE w:val="0"/>
+        <w:autoSpaceDN w:val="0"/>
+        <w:adjustRightInd w:val="0"/>
+        <w:rPr>
+          <w:rFonts w:ascii="Monaco" w:hAnsi="Monaco" w:cs="Monaco"/>
+          <w:color w:val="000000"/>
+          <w:sz w:val="18"/>
+        </w:rPr>
+      </w:pPr>
+      <w:r>
+        <w:rPr>
+          <w:rFonts w:ascii="Monaco" w:hAnsi="Monaco" w:cs="Monaco"/>
+          <w:color w:val="000000"/>
+          <w:sz w:val="18"/>
+        </w:rPr>
+        <w:tab/>
+      </w:r>
+      <w:r>
+        <w:rPr>
+          <w:rFonts w:ascii="Monaco" w:hAnsi="Monaco" w:cs="Monaco"/>
+          <w:color w:val="000000"/>
+          <w:sz w:val="18"/>
+        </w:rPr>
+        <w:tab/>
+      </w:r>
+      <w:r>
+        <w:rPr>
+          <w:rFonts w:ascii="Monaco" w:hAnsi="Monaco" w:cs="Monaco"/>
+          <w:color w:val="000000"/>
+          <w:sz w:val="18"/>
+        </w:rPr>
+        <w:tab/>
+      </w:r>
+      <w:r>
+        <w:rPr>
+          <w:rFonts w:ascii="Monaco" w:hAnsi="Monaco" w:cs="Monaco"/>
+          <w:color w:val="000000"/>
+          <w:sz w:val="18"/>
+        </w:rPr>
+        <w:tab/>
+      </w:r>
+      <w:r>
+        <w:rPr>
+          <w:rFonts w:ascii="Monaco" w:hAnsi="Monaco" w:cs="Monaco"/>
+          <w:b/>
+          <w:bCs/>
+          <w:color w:val="7F0055"/>
+          <w:sz w:val="18"/>
+        </w:rPr>
+        <w:t>super</w:t>
+      </w:r>
+      <w:r>
+        <w:rPr>
+          <w:rFonts w:ascii="Monaco" w:hAnsi="Monaco" w:cs="Monaco"/>
+          <w:color w:val="000000"/>
+          <w:sz w:val="18"/>
+        </w:rPr>
+        <w:t>(</w:t>
+      </w:r>
+      <w:r>
+        <w:rPr>
+          <w:rFonts w:ascii="Monaco" w:hAnsi="Monaco" w:cs="Monaco"/>
+          <w:color w:val="2A00FF"/>
+          <w:sz w:val="18"/>
+        </w:rPr>
+        <w:t>"String"</w:t>
+      </w:r>
+      <w:r>
+        <w:rPr>
+          <w:rFonts w:ascii="Monaco" w:hAnsi="Monaco" w:cs="Monaco"/>
+          <w:color w:val="000000"/>
+          <w:sz w:val="18"/>
+        </w:rPr>
+        <w:t xml:space="preserve">, </w:t>
+      </w:r>
+      <w:r>
+        <w:rPr>
+          <w:rFonts w:ascii="Monaco" w:hAnsi="Monaco" w:cs="Monaco"/>
+          <w:color w:val="2A00FF"/>
+          <w:sz w:val="18"/>
+        </w:rPr>
+        <w:t>"join"</w:t>
+      </w:r>
+      <w:r>
+        <w:rPr>
+          <w:rFonts w:ascii="Monaco" w:hAnsi="Monaco" w:cs="Monaco"/>
+          <w:color w:val="000000"/>
+          <w:sz w:val="18"/>
+        </w:rPr>
+        <w:t xml:space="preserve">, </w:t>
+      </w:r>
+      <w:r>
+        <w:rPr>
+          <w:rFonts w:ascii="Monaco" w:hAnsi="Monaco" w:cs="Monaco"/>
+          <w:i/>
+          <w:iCs/>
+          <w:color w:val="000000"/>
+          <w:sz w:val="18"/>
+        </w:rPr>
+        <w:t>asList</w:t>
+      </w:r>
+      <w:r>
+        <w:rPr>
+          <w:rFonts w:ascii="Monaco" w:hAnsi="Monaco" w:cs="Monaco"/>
+          <w:color w:val="000000"/>
+          <w:sz w:val="18"/>
+        </w:rPr>
+        <w:t>(</w:t>
+      </w:r>
+      <w:r>
+        <w:rPr>
+          <w:rFonts w:ascii="Monaco" w:hAnsi="Monaco" w:cs="Monaco"/>
+          <w:color w:val="2A00FF"/>
+          <w:sz w:val="18"/>
+        </w:rPr>
+        <w:t>"delimiter"</w:t>
+      </w:r>
+      <w:r>
+        <w:rPr>
+          <w:rFonts w:ascii="Monaco" w:hAnsi="Monaco" w:cs="Monaco"/>
+          <w:color w:val="000000"/>
+          <w:sz w:val="18"/>
+        </w:rPr>
+        <w:t xml:space="preserve">, </w:t>
+      </w:r>
+      <w:r>
+        <w:rPr>
+          <w:rFonts w:ascii="Monaco" w:hAnsi="Monaco" w:cs="Monaco"/>
+          <w:color w:val="2A00FF"/>
+          <w:sz w:val="18"/>
+        </w:rPr>
+        <w:t>"elements"</w:t>
+      </w:r>
+      <w:r>
+        <w:rPr>
+          <w:rFonts w:ascii="Monaco" w:hAnsi="Monaco" w:cs="Monaco"/>
+          <w:color w:val="000000"/>
+          <w:sz w:val="18"/>
+        </w:rPr>
+        <w:t xml:space="preserve">), </w:t>
+      </w:r>
+    </w:p>
+    <w:p>
+      <w:pPr>
+        <w:widowControl w:val="0"/>
+        <w:autoSpaceDE w:val="0"/>
+        <w:autoSpaceDN w:val="0"/>
+        <w:adjustRightInd w:val="0"/>
+        <w:ind w:left="2880" w:firstLine="720"/>
+        <w:rPr>
+          <w:rFonts w:ascii="Monaco" w:hAnsi="Monaco" w:cs="Monaco"/>
+          <w:sz w:val="18"/>
+        </w:rPr>
+      </w:pPr>
+      <w:r>
+        <w:rPr>
+          <w:rFonts w:ascii="Monaco" w:hAnsi="Monaco" w:cs="Monaco"/>
+          <w:i/>
+          <w:iCs/>
+          <w:color w:val="000000"/>
+          <w:sz w:val="18"/>
+        </w:rPr>
+        <w:t>asList</w:t>
+      </w:r>
+      <w:r>
+        <w:rPr>
+          <w:rFonts w:ascii="Monaco" w:hAnsi="Monaco" w:cs="Monaco"/>
+          <w:color w:val="000000"/>
+          <w:sz w:val="18"/>
+        </w:rPr>
+        <w:t>(</w:t>
+      </w:r>
+      <w:r>
+        <w:rPr>
+          <w:rFonts w:ascii="Monaco" w:hAnsi="Monaco" w:cs="Monaco"/>
+          <w:color w:val="2A00FF"/>
+          <w:sz w:val="18"/>
+        </w:rPr>
+        <w:t>"String"</w:t>
+      </w:r>
+      <w:r>
+        <w:rPr>
+          <w:rFonts w:ascii="Monaco" w:hAnsi="Monaco" w:cs="Monaco"/>
+          <w:color w:val="000000"/>
+          <w:sz w:val="18"/>
+        </w:rPr>
+        <w:t xml:space="preserve">, </w:t>
+      </w:r>
+      <w:r>
+        <w:rPr>
+          <w:rFonts w:ascii="Monaco" w:hAnsi="Monaco" w:cs="Monaco"/>
+          <w:color w:val="2A00FF"/>
+          <w:sz w:val="18"/>
+        </w:rPr>
+        <w:t>"List&lt;String&gt;"</w:t>
+      </w:r>
+      <w:r>
+        <w:rPr>
+          <w:rFonts w:ascii="Monaco" w:hAnsi="Monaco" w:cs="Monaco"/>
+          <w:color w:val="000000"/>
+          <w:sz w:val="18"/>
+        </w:rPr>
+        <w:t>),</w:t>
+      </w:r>
+    </w:p>
+    <w:p>
+      <w:pPr>
+        <w:widowControl w:val="0"/>
+        <w:autoSpaceDE w:val="0"/>
+        <w:autoSpaceDN w:val="0"/>
+        <w:adjustRightInd w:val="0"/>
+        <w:rPr>
+          <w:rFonts w:ascii="Monaco" w:hAnsi="Monaco" w:cs="Monaco"/>
+          <w:color w:val="000000"/>
+          <w:sz w:val="18"/>
+        </w:rPr>
+      </w:pPr>
+      <w:r>
+        <w:rPr>
+          <w:rFonts w:ascii="Monaco" w:hAnsi="Monaco" w:cs="Monaco"/>
+          <w:color w:val="000000"/>
+          <w:sz w:val="18"/>
+        </w:rPr>
+        <w:tab/>
+      </w:r>
+      <w:r>
+        <w:rPr>
+          <w:rFonts w:ascii="Monaco" w:hAnsi="Monaco" w:cs="Monaco"/>
+          <w:color w:val="000000"/>
+          <w:sz w:val="18"/>
+        </w:rPr>
+        <w:tab/>
+      </w:r>
+      <w:r>
+        <w:rPr>
+          <w:rFonts w:ascii="Monaco" w:hAnsi="Monaco" w:cs="Monaco"/>
+          <w:color w:val="000000"/>
+          <w:sz w:val="18"/>
+        </w:rPr>
+        <w:tab/>
+      </w:r>
+      <w:r>
+        <w:rPr>
+          <w:rFonts w:ascii="Monaco" w:hAnsi="Monaco" w:cs="Monaco"/>
+          <w:color w:val="000000"/>
+          <w:sz w:val="18"/>
+        </w:rPr>
+        <w:tab/>
+      </w:r>
+      <w:r>
+        <w:rPr>
+          <w:rFonts w:ascii="Monaco" w:hAnsi="Monaco" w:cs="Monaco"/>
+          <w:color w:val="000000"/>
+          <w:sz w:val="18"/>
+        </w:rPr>
+        <w:tab/>
+      </w:r>
+      <w:r>
+        <w:rPr>
+          <w:rFonts w:ascii="Monaco" w:hAnsi="Monaco" w:cs="Monaco"/>
+          <w:color w:val="6A3E3E"/>
+          <w:sz w:val="18"/>
+        </w:rPr>
+        <w:t>methodEnclosedScope</w:t>
+      </w:r>
+      <w:r>
+        <w:rPr>
+          <w:rFonts w:ascii="Monaco" w:hAnsi="Monaco" w:cs="Monaco"/>
+          <w:color w:val="000000"/>
+          <w:sz w:val="18"/>
+        </w:rPr>
+        <w:t xml:space="preserve">, </w:t>
+      </w:r>
+    </w:p>
+    <w:p>
+      <w:pPr>
+        <w:widowControl w:val="0"/>
+        <w:autoSpaceDE w:val="0"/>
+        <w:autoSpaceDN w:val="0"/>
+        <w:adjustRightInd w:val="0"/>
+        <w:ind w:left="2880" w:firstLine="720"/>
+        <w:rPr>
+          <w:rFonts w:ascii="Monaco" w:hAnsi="Monaco" w:cs="Monaco"/>
+          <w:sz w:val="18"/>
+        </w:rPr>
+      </w:pPr>
+      <w:r>
+        <w:rPr>
+          <w:rFonts w:ascii="Monaco" w:hAnsi="Monaco" w:cs="Monaco"/>
+          <w:color w:val="000000"/>
+          <w:sz w:val="18"/>
+        </w:rPr>
+        <w:t>StaticScope.</w:t>
+      </w:r>
+      <w:r>
+        <w:rPr>
+          <w:rFonts w:ascii="Monaco" w:hAnsi="Monaco" w:cs="Monaco"/>
+          <w:i/>
+          <w:iCs/>
+          <w:color w:val="000000"/>
+          <w:sz w:val="18"/>
+        </w:rPr>
+        <w:t>globalScope</w:t>
+      </w:r>
+      <w:r>
+        <w:rPr>
+          <w:rFonts w:ascii="Monaco" w:hAnsi="Monaco" w:cs="Monaco"/>
+          <w:color w:val="000000"/>
+          <w:sz w:val="18"/>
+        </w:rPr>
+        <w:t>().lookupTypeDeclaration(</w:t>
+      </w:r>
+      <w:r>
+        <w:rPr>
+          <w:rFonts w:ascii="Monaco" w:hAnsi="Monaco" w:cs="Monaco"/>
+          <w:color w:val="2A00FF"/>
+          <w:sz w:val="18"/>
+        </w:rPr>
+        <w:t>"String"</w:t>
+      </w:r>
+      <w:r>
+        <w:rPr>
+          <w:rFonts w:ascii="Monaco" w:hAnsi="Monaco" w:cs="Monaco"/>
+          <w:color w:val="000000"/>
+          <w:sz w:val="18"/>
+        </w:rPr>
+        <w:t>));</w:t>
+      </w:r>
+    </w:p>
+    <w:p>
+      <w:pPr>
+        <w:widowControl w:val="0"/>
+        <w:autoSpaceDE w:val="0"/>
+        <w:autoSpaceDN w:val="0"/>
+        <w:adjustRightInd w:val="0"/>
+        <w:rPr>
+          <w:rFonts w:ascii="Monaco" w:hAnsi="Monaco" w:cs="Monaco"/>
+          <w:sz w:val="18"/>
+        </w:rPr>
+      </w:pPr>
+      <w:r>
+        <w:rPr>
+          <w:rFonts w:ascii="Monaco" w:hAnsi="Monaco" w:cs="Monaco"/>
+          <w:color w:val="000000"/>
+          <w:sz w:val="18"/>
+        </w:rPr>
+        <w:tab/>
+      </w:r>
+      <w:r>
+        <w:rPr>
+          <w:rFonts w:ascii="Monaco" w:hAnsi="Monaco" w:cs="Monaco"/>
+          <w:color w:val="000000"/>
+          <w:sz w:val="18"/>
+        </w:rPr>
+        <w:tab/>
+      </w:r>
+      <w:r>
+        <w:rPr>
+          <w:rFonts w:ascii="Monaco" w:hAnsi="Monaco" w:cs="Monaco"/>
+          <w:color w:val="000000"/>
+          <w:sz w:val="18"/>
+        </w:rPr>
+        <w:tab/>
+        <w:t>}</w:t>
+      </w:r>
+    </w:p>
+    <w:p>
+      <w:pPr>
+        <w:widowControl w:val="0"/>
+        <w:autoSpaceDE w:val="0"/>
+        <w:autoSpaceDN w:val="0"/>
+        <w:adjustRightInd w:val="0"/>
+        <w:rPr>
+          <w:rFonts w:ascii="Monaco" w:hAnsi="Monaco" w:cs="Monaco"/>
+          <w:sz w:val="18"/>
+        </w:rPr>
+      </w:pPr>
+      <w:r>
+        <w:rPr>
+          <w:rFonts w:ascii="Monaco" w:hAnsi="Monaco" w:cs="Monaco"/>
+          <w:color w:val="000000"/>
+          <w:sz w:val="18"/>
+        </w:rPr>
+        <w:tab/>
+      </w:r>
+      <w:r>
+        <w:rPr>
+          <w:rFonts w:ascii="Monaco" w:hAnsi="Monaco" w:cs="Monaco"/>
+          <w:color w:val="000000"/>
+          <w:sz w:val="18"/>
+        </w:rPr>
+        <w:tab/>
+      </w:r>
+      <w:r>
+        <w:rPr>
+          <w:rFonts w:ascii="Monaco" w:hAnsi="Monaco" w:cs="Monaco"/>
+          <w:color w:val="000000"/>
+          <w:sz w:val="18"/>
+        </w:rPr>
+        <w:tab/>
+      </w:r>
+      <w:r>
+        <w:rPr>
+          <w:rFonts w:ascii="Monaco" w:hAnsi="Monaco" w:cs="Monaco"/>
+          <w:color w:val="646464"/>
+          <w:sz w:val="18"/>
+        </w:rPr>
+        <w:t>@Override</w:t>
+      </w:r>
+      <w:r>
+        <w:rPr>
+          <w:rFonts w:ascii="Monaco" w:hAnsi="Monaco" w:cs="Monaco"/>
+          <w:color w:val="000000"/>
+          <w:sz w:val="18"/>
+        </w:rPr>
+        <w:t xml:space="preserve"> </w:t>
+      </w:r>
+      <w:r>
+        <w:rPr>
+          <w:rFonts w:ascii="Monaco" w:hAnsi="Monaco" w:cs="Monaco"/>
+          <w:b/>
+          <w:bCs/>
+          <w:color w:val="7F0055"/>
+          <w:sz w:val="18"/>
+        </w:rPr>
+        <w:t>public</w:t>
+      </w:r>
+      <w:r>
+        <w:rPr>
+          <w:rFonts w:ascii="Monaco" w:hAnsi="Monaco" w:cs="Monaco"/>
+          <w:color w:val="000000"/>
+          <w:sz w:val="18"/>
+        </w:rPr>
+        <w:t xml:space="preserve"> RTCode runDetails(</w:t>
+      </w:r>
+      <w:r>
+        <w:rPr>
+          <w:rFonts w:ascii="Monaco" w:hAnsi="Monaco" w:cs="Monaco"/>
+          <w:b/>
+          <w:bCs/>
+          <w:color w:val="7F0055"/>
+          <w:sz w:val="18"/>
+        </w:rPr>
+        <w:t>final</w:t>
+      </w:r>
+      <w:r>
+        <w:rPr>
+          <w:rFonts w:ascii="Monaco" w:hAnsi="Monaco" w:cs="Monaco"/>
+          <w:color w:val="000000"/>
+          <w:sz w:val="18"/>
+        </w:rPr>
+        <w:t xml:space="preserve"> RTObject </w:t>
+      </w:r>
+      <w:r>
+        <w:rPr>
+          <w:rFonts w:ascii="Monaco" w:hAnsi="Monaco" w:cs="Monaco"/>
+          <w:color w:val="6A3E3E"/>
+          <w:sz w:val="18"/>
+        </w:rPr>
+        <w:t>myEnclosedScope</w:t>
+      </w:r>
+      <w:r>
+        <w:rPr>
+          <w:rFonts w:ascii="Monaco" w:hAnsi="Monaco" w:cs="Monaco"/>
+          <w:color w:val="000000"/>
+          <w:sz w:val="18"/>
+        </w:rPr>
+        <w:t>) {</w:t>
+      </w:r>
+    </w:p>
+    <w:p>
+      <w:pPr>
+        <w:widowControl w:val="0"/>
+        <w:autoSpaceDE w:val="0"/>
+        <w:autoSpaceDN w:val="0"/>
+        <w:adjustRightInd w:val="0"/>
+        <w:rPr>
+          <w:rFonts w:ascii="Monaco" w:hAnsi="Monaco" w:cs="Monaco"/>
+          <w:sz w:val="18"/>
+        </w:rPr>
+      </w:pPr>
+      <w:r>
+        <w:rPr>
+          <w:rFonts w:ascii="Monaco" w:hAnsi="Monaco" w:cs="Monaco"/>
+          <w:color w:val="000000"/>
+          <w:sz w:val="18"/>
+        </w:rPr>
+        <w:tab/>
+      </w:r>
+      <w:r>
+        <w:rPr>
+          <w:rFonts w:ascii="Monaco" w:hAnsi="Monaco" w:cs="Monaco"/>
+          <w:color w:val="000000"/>
+          <w:sz w:val="18"/>
+        </w:rPr>
+        <w:tab/>
+      </w:r>
+      <w:r>
+        <w:rPr>
+          <w:rFonts w:ascii="Monaco" w:hAnsi="Monaco" w:cs="Monaco"/>
+          <w:color w:val="000000"/>
+          <w:sz w:val="18"/>
+        </w:rPr>
+        <w:tab/>
+      </w:r>
+      <w:r>
+        <w:rPr>
+          <w:rFonts w:ascii="Monaco" w:hAnsi="Monaco" w:cs="Monaco"/>
+          <w:color w:val="000000"/>
+          <w:sz w:val="18"/>
+        </w:rPr>
+        <w:tab/>
+      </w:r>
+      <w:r>
+        <w:rPr>
+          <w:rFonts w:ascii="Monaco" w:hAnsi="Monaco" w:cs="Monaco"/>
+          <w:b/>
+          <w:bCs/>
+          <w:color w:val="7F0055"/>
+          <w:sz w:val="18"/>
+        </w:rPr>
+        <w:t>assert</w:t>
+      </w:r>
+      <w:r>
+        <w:rPr>
+          <w:rFonts w:ascii="Monaco" w:hAnsi="Monaco" w:cs="Monaco"/>
+          <w:color w:val="000000"/>
+          <w:sz w:val="18"/>
+        </w:rPr>
+        <w:t xml:space="preserve"> </w:t>
+      </w:r>
+      <w:r>
+        <w:rPr>
+          <w:rFonts w:ascii="Monaco" w:hAnsi="Monaco" w:cs="Monaco"/>
+          <w:color w:val="6A3E3E"/>
+          <w:sz w:val="18"/>
+        </w:rPr>
+        <w:t>myEnclosedScope</w:t>
+      </w:r>
+      <w:r>
+        <w:rPr>
+          <w:rFonts w:ascii="Monaco" w:hAnsi="Monaco" w:cs="Monaco"/>
+          <w:color w:val="000000"/>
+          <w:sz w:val="18"/>
+        </w:rPr>
+        <w:t xml:space="preserve"> </w:t>
+      </w:r>
+      <w:r>
+        <w:rPr>
+          <w:rFonts w:ascii="Monaco" w:hAnsi="Monaco" w:cs="Monaco"/>
+          <w:b/>
+          <w:bCs/>
+          <w:color w:val="7F0055"/>
+          <w:sz w:val="18"/>
+        </w:rPr>
+        <w:t>instanceof</w:t>
+      </w:r>
+      <w:r>
+        <w:rPr>
+          <w:rFonts w:ascii="Monaco" w:hAnsi="Monaco" w:cs="Monaco"/>
+          <w:color w:val="000000"/>
+          <w:sz w:val="18"/>
+        </w:rPr>
+        <w:t xml:space="preserve"> RTDynamicScope;</w:t>
+      </w:r>
+    </w:p>
+    <w:p>
+      <w:pPr>
+        <w:widowControl w:val="0"/>
+        <w:autoSpaceDE w:val="0"/>
+        <w:autoSpaceDN w:val="0"/>
+        <w:adjustRightInd w:val="0"/>
+        <w:rPr>
+          <w:rFonts w:ascii="Monaco" w:hAnsi="Monaco" w:cs="Monaco"/>
+          <w:sz w:val="18"/>
+        </w:rPr>
+      </w:pPr>
+      <w:r>
+        <w:rPr>
+          <w:rFonts w:ascii="Monaco" w:hAnsi="Monaco" w:cs="Monaco"/>
+          <w:color w:val="000000"/>
+          <w:sz w:val="18"/>
+        </w:rPr>
+        <w:tab/>
+      </w:r>
+      <w:r>
+        <w:rPr>
+          <w:rFonts w:ascii="Monaco" w:hAnsi="Monaco" w:cs="Monaco"/>
+          <w:color w:val="000000"/>
+          <w:sz w:val="18"/>
+        </w:rPr>
+        <w:tab/>
+      </w:r>
+      <w:r>
+        <w:rPr>
+          <w:rFonts w:ascii="Monaco" w:hAnsi="Monaco" w:cs="Monaco"/>
+          <w:color w:val="000000"/>
+          <w:sz w:val="18"/>
+        </w:rPr>
+        <w:tab/>
+      </w:r>
+      <w:r>
+        <w:rPr>
+          <w:rFonts w:ascii="Monaco" w:hAnsi="Monaco" w:cs="Monaco"/>
+          <w:color w:val="000000"/>
+          <w:sz w:val="18"/>
+        </w:rPr>
+        <w:tab/>
+      </w:r>
+      <w:r>
+        <w:rPr>
+          <w:rFonts w:ascii="Monaco" w:hAnsi="Monaco" w:cs="Monaco"/>
+          <w:b/>
+          <w:bCs/>
+          <w:color w:val="7F0055"/>
+          <w:sz w:val="18"/>
+        </w:rPr>
+        <w:t>final</w:t>
+      </w:r>
+      <w:r>
+        <w:rPr>
+          <w:rFonts w:ascii="Monaco" w:hAnsi="Monaco" w:cs="Monaco"/>
+          <w:color w:val="000000"/>
+          <w:sz w:val="18"/>
+        </w:rPr>
+        <w:t xml:space="preserve"> RTDynamicScope </w:t>
+      </w:r>
+      <w:r>
+        <w:rPr>
+          <w:rFonts w:ascii="Monaco" w:hAnsi="Monaco" w:cs="Monaco"/>
+          <w:color w:val="6A3E3E"/>
+          <w:sz w:val="18"/>
+        </w:rPr>
+        <w:t>dynamicScope</w:t>
+      </w:r>
+      <w:r>
+        <w:rPr>
+          <w:rFonts w:ascii="Monaco" w:hAnsi="Monaco" w:cs="Monaco"/>
+          <w:color w:val="000000"/>
+          <w:sz w:val="18"/>
+        </w:rPr>
+        <w:t xml:space="preserve"> = (RTDynamicScope)</w:t>
+      </w:r>
+      <w:r>
+        <w:rPr>
+          <w:rFonts w:ascii="Monaco" w:hAnsi="Monaco" w:cs="Monaco"/>
+          <w:color w:val="6A3E3E"/>
+          <w:sz w:val="18"/>
+        </w:rPr>
+        <w:t>myEnclosedScope</w:t>
+      </w:r>
+      <w:r>
+        <w:rPr>
+          <w:rFonts w:ascii="Monaco" w:hAnsi="Monaco" w:cs="Monaco"/>
+          <w:color w:val="000000"/>
+          <w:sz w:val="18"/>
+        </w:rPr>
+        <w:t>;</w:t>
+      </w:r>
+    </w:p>
+    <w:p>
+      <w:pPr>
+        <w:widowControl w:val="0"/>
+        <w:autoSpaceDE w:val="0"/>
+        <w:autoSpaceDN w:val="0"/>
+        <w:adjustRightInd w:val="0"/>
+        <w:rPr>
+          <w:rFonts w:ascii="Monaco" w:hAnsi="Monaco" w:cs="Monaco"/>
+          <w:sz w:val="18"/>
+        </w:rPr>
+      </w:pPr>
+      <w:r>
+        <w:rPr>
+          <w:rFonts w:ascii="Monaco" w:hAnsi="Monaco" w:cs="Monaco"/>
+          <w:color w:val="000000"/>
+          <w:sz w:val="18"/>
+        </w:rPr>
+        <w:tab/>
+      </w:r>
+      <w:r>
+        <w:rPr>
+          <w:rFonts w:ascii="Monaco" w:hAnsi="Monaco" w:cs="Monaco"/>
+          <w:color w:val="000000"/>
+          <w:sz w:val="18"/>
+        </w:rPr>
+        <w:tab/>
+      </w:r>
+      <w:r>
+        <w:rPr>
+          <w:rFonts w:ascii="Monaco" w:hAnsi="Monaco" w:cs="Monaco"/>
+          <w:color w:val="000000"/>
+          <w:sz w:val="18"/>
+        </w:rPr>
+        <w:tab/>
+      </w:r>
+      <w:r>
+        <w:rPr>
+          <w:rFonts w:ascii="Monaco" w:hAnsi="Monaco" w:cs="Monaco"/>
+          <w:color w:val="000000"/>
+          <w:sz w:val="18"/>
+        </w:rPr>
+        <w:tab/>
+      </w:r>
+      <w:r>
+        <w:rPr>
+          <w:rFonts w:ascii="Monaco" w:hAnsi="Monaco" w:cs="Monaco"/>
+          <w:b/>
+          <w:bCs/>
+          <w:color w:val="7F0055"/>
+          <w:sz w:val="18"/>
+        </w:rPr>
+        <w:t>final</w:t>
+      </w:r>
+      <w:r>
+        <w:rPr>
+          <w:rFonts w:ascii="Monaco" w:hAnsi="Monaco" w:cs="Monaco"/>
+          <w:color w:val="000000"/>
+          <w:sz w:val="18"/>
+        </w:rPr>
+        <w:t xml:space="preserve"> RTStackable </w:t>
+      </w:r>
+      <w:r>
+        <w:rPr>
+          <w:rFonts w:ascii="Monaco" w:hAnsi="Monaco" w:cs="Monaco"/>
+          <w:color w:val="6A3E3E"/>
+          <w:sz w:val="18"/>
+        </w:rPr>
+        <w:t>delimeterObject</w:t>
+      </w:r>
+      <w:r>
+        <w:rPr>
+          <w:rFonts w:ascii="Monaco" w:hAnsi="Monaco" w:cs="Monaco"/>
+          <w:color w:val="000000"/>
+          <w:sz w:val="18"/>
+        </w:rPr>
+        <w:t xml:space="preserve"> = </w:t>
+      </w:r>
+      <w:r>
+        <w:rPr>
+          <w:rFonts w:ascii="Monaco" w:hAnsi="Monaco" w:cs="Monaco"/>
+          <w:color w:val="6A3E3E"/>
+          <w:sz w:val="18"/>
+        </w:rPr>
+        <w:t>dynamicScope</w:t>
+      </w:r>
+      <w:r>
+        <w:rPr>
+          <w:rFonts w:ascii="Monaco" w:hAnsi="Monaco" w:cs="Monaco"/>
+          <w:color w:val="000000"/>
+          <w:sz w:val="18"/>
+        </w:rPr>
+        <w:t>.getObject(</w:t>
+      </w:r>
+      <w:r>
+        <w:rPr>
+          <w:rFonts w:ascii="Monaco" w:hAnsi="Monaco" w:cs="Monaco"/>
+          <w:color w:val="2A00FF"/>
+          <w:sz w:val="18"/>
+        </w:rPr>
+        <w:t>"delimiter"</w:t>
+      </w:r>
+      <w:r>
+        <w:rPr>
+          <w:rFonts w:ascii="Monaco" w:hAnsi="Monaco" w:cs="Monaco"/>
+          <w:color w:val="000000"/>
+          <w:sz w:val="18"/>
+        </w:rPr>
+        <w:t>);</w:t>
+      </w:r>
+    </w:p>
+    <w:p>
+      <w:pPr>
+        <w:widowControl w:val="0"/>
+        <w:autoSpaceDE w:val="0"/>
+        <w:autoSpaceDN w:val="0"/>
+        <w:adjustRightInd w:val="0"/>
+        <w:rPr>
+          <w:rFonts w:ascii="Monaco" w:hAnsi="Monaco" w:cs="Monaco"/>
+          <w:sz w:val="18"/>
+        </w:rPr>
+      </w:pPr>
+      <w:r>
+        <w:rPr>
+          <w:rFonts w:ascii="Monaco" w:hAnsi="Monaco" w:cs="Monaco"/>
+          <w:color w:val="000000"/>
+          <w:sz w:val="18"/>
+        </w:rPr>
+        <w:tab/>
+      </w:r>
+      <w:r>
+        <w:rPr>
+          <w:rFonts w:ascii="Monaco" w:hAnsi="Monaco" w:cs="Monaco"/>
+          <w:color w:val="000000"/>
+          <w:sz w:val="18"/>
+        </w:rPr>
+        <w:tab/>
+      </w:r>
+      <w:r>
+        <w:rPr>
+          <w:rFonts w:ascii="Monaco" w:hAnsi="Monaco" w:cs="Monaco"/>
+          <w:color w:val="000000"/>
+          <w:sz w:val="18"/>
+        </w:rPr>
+        <w:tab/>
+      </w:r>
+      <w:r>
+        <w:rPr>
+          <w:rFonts w:ascii="Monaco" w:hAnsi="Monaco" w:cs="Monaco"/>
+          <w:color w:val="000000"/>
+          <w:sz w:val="18"/>
+        </w:rPr>
+        <w:tab/>
+      </w:r>
+      <w:r>
+        <w:rPr>
+          <w:rFonts w:ascii="Monaco" w:hAnsi="Monaco" w:cs="Monaco"/>
+          <w:b/>
+          <w:bCs/>
+          <w:color w:val="7F0055"/>
+          <w:sz w:val="18"/>
+        </w:rPr>
+        <w:t>final</w:t>
+      </w:r>
+      <w:r>
+        <w:rPr>
+          <w:rFonts w:ascii="Monaco" w:hAnsi="Monaco" w:cs="Monaco"/>
+          <w:color w:val="000000"/>
+          <w:sz w:val="18"/>
+        </w:rPr>
+        <w:t xml:space="preserve"> RTStringObject </w:t>
+      </w:r>
+      <w:r>
+        <w:rPr>
+          <w:rFonts w:ascii="Monaco" w:hAnsi="Monaco" w:cs="Monaco"/>
+          <w:color w:val="6A3E3E"/>
+          <w:sz w:val="18"/>
+        </w:rPr>
+        <w:t>delimeter</w:t>
+      </w:r>
+      <w:r>
+        <w:rPr>
+          <w:rFonts w:ascii="Monaco" w:hAnsi="Monaco" w:cs="Monaco"/>
+          <w:color w:val="000000"/>
+          <w:sz w:val="18"/>
+        </w:rPr>
+        <w:t xml:space="preserve"> = (RTStringObject)</w:t>
+      </w:r>
+      <w:r>
+        <w:rPr>
+          <w:rFonts w:ascii="Monaco" w:hAnsi="Monaco" w:cs="Monaco"/>
+          <w:color w:val="6A3E3E"/>
+          <w:sz w:val="18"/>
+        </w:rPr>
+        <w:t>delimeterObject</w:t>
+      </w:r>
+      <w:r>
+        <w:rPr>
+          <w:rFonts w:ascii="Monaco" w:hAnsi="Monaco" w:cs="Monaco"/>
+          <w:color w:val="000000"/>
+          <w:sz w:val="18"/>
+        </w:rPr>
+        <w:t>;</w:t>
+      </w:r>
+    </w:p>
+    <w:p>
+      <w:pPr>
+        <w:widowControl w:val="0"/>
+        <w:autoSpaceDE w:val="0"/>
+        <w:autoSpaceDN w:val="0"/>
+        <w:adjustRightInd w:val="0"/>
+        <w:rPr>
+          <w:rFonts w:ascii="Monaco" w:hAnsi="Monaco" w:cs="Monaco"/>
+          <w:sz w:val="18"/>
+        </w:rPr>
+      </w:pPr>
+      <w:r>
+        <w:rPr>
+          <w:rFonts w:ascii="Monaco" w:hAnsi="Monaco" w:cs="Monaco"/>
+          <w:color w:val="000000"/>
+          <w:sz w:val="18"/>
+        </w:rPr>
+        <w:tab/>
+      </w:r>
+      <w:r>
+        <w:rPr>
+          <w:rFonts w:ascii="Monaco" w:hAnsi="Monaco" w:cs="Monaco"/>
+          <w:color w:val="000000"/>
+          <w:sz w:val="18"/>
+        </w:rPr>
+        <w:tab/>
+      </w:r>
+      <w:r>
+        <w:rPr>
+          <w:rFonts w:ascii="Monaco" w:hAnsi="Monaco" w:cs="Monaco"/>
+          <w:color w:val="000000"/>
+          <w:sz w:val="18"/>
+        </w:rPr>
+        <w:tab/>
+      </w:r>
+      <w:r>
+        <w:rPr>
+          <w:rFonts w:ascii="Monaco" w:hAnsi="Monaco" w:cs="Monaco"/>
+          <w:color w:val="000000"/>
+          <w:sz w:val="18"/>
+        </w:rPr>
+        <w:tab/>
+      </w:r>
+      <w:r>
+        <w:rPr>
+          <w:rFonts w:ascii="Monaco" w:hAnsi="Monaco" w:cs="Monaco"/>
+          <w:b/>
+          <w:bCs/>
+          <w:color w:val="7F0055"/>
+          <w:sz w:val="18"/>
+        </w:rPr>
+        <w:t>final</w:t>
+      </w:r>
+      <w:r>
+        <w:rPr>
+          <w:rFonts w:ascii="Monaco" w:hAnsi="Monaco" w:cs="Monaco"/>
+          <w:color w:val="000000"/>
+          <w:sz w:val="18"/>
+        </w:rPr>
+        <w:t xml:space="preserve"> RTStackable </w:t>
+      </w:r>
+      <w:r>
+        <w:rPr>
+          <w:rFonts w:ascii="Monaco" w:hAnsi="Monaco" w:cs="Monaco"/>
+          <w:color w:val="6A3E3E"/>
+          <w:sz w:val="18"/>
+        </w:rPr>
+        <w:t>elementsObjects</w:t>
+      </w:r>
+      <w:r>
+        <w:rPr>
+          <w:rFonts w:ascii="Monaco" w:hAnsi="Monaco" w:cs="Monaco"/>
+          <w:color w:val="000000"/>
+          <w:sz w:val="18"/>
+        </w:rPr>
+        <w:t xml:space="preserve"> = </w:t>
+      </w:r>
+      <w:r>
+        <w:rPr>
+          <w:rFonts w:ascii="Monaco" w:hAnsi="Monaco" w:cs="Monaco"/>
+          <w:color w:val="6A3E3E"/>
+          <w:sz w:val="18"/>
+        </w:rPr>
+        <w:t>dynamicScope</w:t>
+      </w:r>
+      <w:r>
+        <w:rPr>
+          <w:rFonts w:ascii="Monaco" w:hAnsi="Monaco" w:cs="Monaco"/>
+          <w:color w:val="000000"/>
+          <w:sz w:val="18"/>
+        </w:rPr>
+        <w:t>.getObject(</w:t>
+      </w:r>
+      <w:r>
+        <w:rPr>
+          <w:rFonts w:ascii="Monaco" w:hAnsi="Monaco" w:cs="Monaco"/>
+          <w:color w:val="2A00FF"/>
+          <w:sz w:val="18"/>
+        </w:rPr>
+        <w:t>"elements"</w:t>
+      </w:r>
+      <w:r>
+        <w:rPr>
+          <w:rFonts w:ascii="Monaco" w:hAnsi="Monaco" w:cs="Monaco"/>
+          <w:color w:val="000000"/>
+          <w:sz w:val="18"/>
+        </w:rPr>
+        <w:t>);</w:t>
+      </w:r>
+    </w:p>
+    <w:p>
+      <w:pPr>
+        <w:widowControl w:val="0"/>
+        <w:autoSpaceDE w:val="0"/>
+        <w:autoSpaceDN w:val="0"/>
+        <w:adjustRightInd w:val="0"/>
+        <w:rPr>
+          <w:rFonts w:ascii="Monaco" w:hAnsi="Monaco" w:cs="Monaco"/>
+          <w:sz w:val="18"/>
+        </w:rPr>
+      </w:pPr>
+      <w:r>
+        <w:rPr>
+          <w:rFonts w:ascii="Monaco" w:hAnsi="Monaco" w:cs="Monaco"/>
+          <w:color w:val="000000"/>
+          <w:sz w:val="18"/>
+        </w:rPr>
+        <w:tab/>
+      </w:r>
+      <w:r>
+        <w:rPr>
+          <w:rFonts w:ascii="Monaco" w:hAnsi="Monaco" w:cs="Monaco"/>
+          <w:color w:val="000000"/>
+          <w:sz w:val="18"/>
+        </w:rPr>
+        <w:tab/>
+      </w:r>
+      <w:r>
+        <w:rPr>
+          <w:rFonts w:ascii="Monaco" w:hAnsi="Monaco" w:cs="Monaco"/>
+          <w:color w:val="000000"/>
+          <w:sz w:val="18"/>
+        </w:rPr>
+        <w:tab/>
+      </w:r>
+      <w:r>
+        <w:rPr>
+          <w:rFonts w:ascii="Monaco" w:hAnsi="Monaco" w:cs="Monaco"/>
+          <w:color w:val="000000"/>
+          <w:sz w:val="18"/>
+        </w:rPr>
+        <w:tab/>
+      </w:r>
+      <w:r>
+        <w:rPr>
+          <w:rFonts w:ascii="Monaco" w:hAnsi="Monaco" w:cs="Monaco"/>
+          <w:b/>
+          <w:bCs/>
+          <w:color w:val="7F0055"/>
+          <w:sz w:val="18"/>
+        </w:rPr>
+        <w:t>final</w:t>
+      </w:r>
+      <w:r>
+        <w:rPr>
+          <w:rFonts w:ascii="Monaco" w:hAnsi="Monaco" w:cs="Monaco"/>
+          <w:color w:val="000000"/>
+          <w:sz w:val="18"/>
+        </w:rPr>
+        <w:t xml:space="preserve"> RTListObject </w:t>
+      </w:r>
+      <w:r>
+        <w:rPr>
+          <w:rFonts w:ascii="Monaco" w:hAnsi="Monaco" w:cs="Monaco"/>
+          <w:color w:val="6A3E3E"/>
+          <w:sz w:val="18"/>
+        </w:rPr>
+        <w:t>elements</w:t>
+      </w:r>
+      <w:r>
+        <w:rPr>
+          <w:rFonts w:ascii="Monaco" w:hAnsi="Monaco" w:cs="Monaco"/>
+          <w:color w:val="000000"/>
+          <w:sz w:val="18"/>
+        </w:rPr>
+        <w:t xml:space="preserve"> = (RTListObject)</w:t>
+      </w:r>
+      <w:r>
+        <w:rPr>
+          <w:rFonts w:ascii="Monaco" w:hAnsi="Monaco" w:cs="Monaco"/>
+          <w:color w:val="6A3E3E"/>
+          <w:sz w:val="18"/>
+        </w:rPr>
+        <w:t>elementsObjects</w:t>
+      </w:r>
+      <w:r>
+        <w:rPr>
+          <w:rFonts w:ascii="Monaco" w:hAnsi="Monaco" w:cs="Monaco"/>
+          <w:color w:val="000000"/>
+          <w:sz w:val="18"/>
+        </w:rPr>
+        <w:t>;</w:t>
+      </w:r>
+    </w:p>
+    <w:p>
+      <w:pPr>
+        <w:widowControl w:val="0"/>
+        <w:autoSpaceDE w:val="0"/>
+        <w:autoSpaceDN w:val="0"/>
+        <w:adjustRightInd w:val="0"/>
+        <w:rPr>
+          <w:rFonts w:ascii="Monaco" w:hAnsi="Monaco" w:cs="Monaco"/>
+          <w:sz w:val="18"/>
+        </w:rPr>
+      </w:pPr>
+      <w:r>
+        <w:rPr>
+          <w:rFonts w:ascii="Monaco" w:hAnsi="Monaco" w:cs="Monaco"/>
+          <w:color w:val="000000"/>
+          <w:sz w:val="18"/>
+        </w:rPr>
+        <w:tab/>
+      </w:r>
+      <w:r>
+        <w:rPr>
+          <w:rFonts w:ascii="Monaco" w:hAnsi="Monaco" w:cs="Monaco"/>
+          <w:color w:val="000000"/>
+          <w:sz w:val="18"/>
+        </w:rPr>
+        <w:tab/>
+      </w:r>
+      <w:r>
+        <w:rPr>
+          <w:rFonts w:ascii="Monaco" w:hAnsi="Monaco" w:cs="Monaco"/>
+          <w:color w:val="000000"/>
+          <w:sz w:val="18"/>
+        </w:rPr>
+        <w:tab/>
+      </w:r>
+      <w:r>
+        <w:rPr>
+          <w:rFonts w:ascii="Monaco" w:hAnsi="Monaco" w:cs="Monaco"/>
+          <w:color w:val="000000"/>
+          <w:sz w:val="18"/>
+        </w:rPr>
+        <w:tab/>
+      </w:r>
+      <w:r>
+        <w:rPr>
+          <w:rFonts w:ascii="Monaco" w:hAnsi="Monaco" w:cs="Monaco"/>
+          <w:b/>
+          <w:bCs/>
+          <w:color w:val="7F0055"/>
+          <w:sz w:val="18"/>
+        </w:rPr>
+        <w:t>final</w:t>
+      </w:r>
+      <w:r>
+        <w:rPr>
+          <w:rFonts w:ascii="Monaco" w:hAnsi="Monaco" w:cs="Monaco"/>
+          <w:color w:val="000000"/>
+          <w:sz w:val="18"/>
+        </w:rPr>
+        <w:t xml:space="preserve"> List&lt;String&gt; </w:t>
+      </w:r>
+      <w:r>
+        <w:rPr>
+          <w:rFonts w:ascii="Monaco" w:hAnsi="Monaco" w:cs="Monaco"/>
+          <w:color w:val="6A3E3E"/>
+          <w:sz w:val="18"/>
+        </w:rPr>
+        <w:t>listCopy</w:t>
+      </w:r>
+      <w:r>
+        <w:rPr>
+          <w:rFonts w:ascii="Monaco" w:hAnsi="Monaco" w:cs="Monaco"/>
+          <w:color w:val="000000"/>
+          <w:sz w:val="18"/>
+        </w:rPr>
+        <w:t xml:space="preserve"> = </w:t>
+      </w:r>
+      <w:r>
+        <w:rPr>
+          <w:rFonts w:ascii="Monaco" w:hAnsi="Monaco" w:cs="Monaco"/>
+          <w:b/>
+          <w:bCs/>
+          <w:color w:val="7F0055"/>
+          <w:sz w:val="18"/>
+        </w:rPr>
+        <w:t>new</w:t>
+      </w:r>
+      <w:r>
+        <w:rPr>
+          <w:rFonts w:ascii="Monaco" w:hAnsi="Monaco" w:cs="Monaco"/>
+          <w:color w:val="000000"/>
+          <w:sz w:val="18"/>
+        </w:rPr>
+        <w:t xml:space="preserve"> ArrayList&lt;String&gt;();</w:t>
+      </w:r>
+    </w:p>
+    <w:p>
+      <w:pPr>
+        <w:widowControl w:val="0"/>
+        <w:autoSpaceDE w:val="0"/>
+        <w:autoSpaceDN w:val="0"/>
+        <w:adjustRightInd w:val="0"/>
+        <w:rPr>
+          <w:rFonts w:ascii="Monaco" w:hAnsi="Monaco" w:cs="Monaco"/>
+          <w:sz w:val="18"/>
+        </w:rPr>
+      </w:pPr>
+      <w:r>
+        <w:rPr>
+          <w:rFonts w:ascii="Monaco" w:hAnsi="Monaco" w:cs="Monaco"/>
+          <w:color w:val="000000"/>
+          <w:sz w:val="18"/>
+        </w:rPr>
+        <w:tab/>
+      </w:r>
+      <w:r>
+        <w:rPr>
+          <w:rFonts w:ascii="Monaco" w:hAnsi="Monaco" w:cs="Monaco"/>
+          <w:color w:val="000000"/>
+          <w:sz w:val="18"/>
+        </w:rPr>
+        <w:tab/>
+      </w:r>
+      <w:r>
+        <w:rPr>
+          <w:rFonts w:ascii="Monaco" w:hAnsi="Monaco" w:cs="Monaco"/>
+          <w:color w:val="000000"/>
+          <w:sz w:val="18"/>
+        </w:rPr>
+        <w:tab/>
+      </w:r>
+      <w:r>
+        <w:rPr>
+          <w:rFonts w:ascii="Monaco" w:hAnsi="Monaco" w:cs="Monaco"/>
+          <w:color w:val="000000"/>
+          <w:sz w:val="18"/>
+        </w:rPr>
+        <w:tab/>
+      </w:r>
+      <w:r>
+        <w:rPr>
+          <w:rFonts w:ascii="Monaco" w:hAnsi="Monaco" w:cs="Monaco"/>
+          <w:b/>
+          <w:bCs/>
+          <w:color w:val="7F0055"/>
+          <w:sz w:val="18"/>
+        </w:rPr>
+        <w:t>final</w:t>
+      </w:r>
+      <w:r>
+        <w:rPr>
+          <w:rFonts w:ascii="Monaco" w:hAnsi="Monaco" w:cs="Monaco"/>
+          <w:color w:val="000000"/>
+          <w:sz w:val="18"/>
+        </w:rPr>
+        <w:t xml:space="preserve"> </w:t>
+      </w:r>
+      <w:r>
+        <w:rPr>
+          <w:rFonts w:ascii="Monaco" w:hAnsi="Monaco" w:cs="Monaco"/>
+          <w:b/>
+          <w:bCs/>
+          <w:color w:val="7F0055"/>
+          <w:sz w:val="18"/>
+        </w:rPr>
+        <w:t>int</w:t>
+      </w:r>
+      <w:r>
+        <w:rPr>
+          <w:rFonts w:ascii="Monaco" w:hAnsi="Monaco" w:cs="Monaco"/>
+          <w:color w:val="000000"/>
+          <w:sz w:val="18"/>
+        </w:rPr>
+        <w:t xml:space="preserve"> </w:t>
+      </w:r>
+      <w:r>
+        <w:rPr>
+          <w:rFonts w:ascii="Monaco" w:hAnsi="Monaco" w:cs="Monaco"/>
+          <w:color w:val="6A3E3E"/>
+          <w:sz w:val="18"/>
+        </w:rPr>
+        <w:t>listSize</w:t>
+      </w:r>
+      <w:r>
+        <w:rPr>
+          <w:rFonts w:ascii="Monaco" w:hAnsi="Monaco" w:cs="Monaco"/>
+          <w:color w:val="000000"/>
+          <w:sz w:val="18"/>
+        </w:rPr>
+        <w:t xml:space="preserve"> = </w:t>
+      </w:r>
+      <w:r>
+        <w:rPr>
+          <w:rFonts w:ascii="Monaco" w:hAnsi="Monaco" w:cs="Monaco"/>
+          <w:color w:val="6A3E3E"/>
+          <w:sz w:val="18"/>
+        </w:rPr>
+        <w:t>elements</w:t>
+      </w:r>
+      <w:r>
+        <w:rPr>
+          <w:rFonts w:ascii="Monaco" w:hAnsi="Monaco" w:cs="Monaco"/>
+          <w:color w:val="000000"/>
+          <w:sz w:val="18"/>
+        </w:rPr>
+        <w:t>.size();</w:t>
+      </w:r>
+    </w:p>
+    <w:p>
+      <w:pPr>
+        <w:widowControl w:val="0"/>
+        <w:autoSpaceDE w:val="0"/>
+        <w:autoSpaceDN w:val="0"/>
+        <w:adjustRightInd w:val="0"/>
+        <w:rPr>
+          <w:rFonts w:ascii="Monaco" w:hAnsi="Monaco" w:cs="Monaco"/>
+          <w:sz w:val="18"/>
+        </w:rPr>
+      </w:pPr>
+      <w:r>
+        <w:rPr>
+          <w:rFonts w:ascii="Monaco" w:hAnsi="Monaco" w:cs="Monaco"/>
+          <w:color w:val="000000"/>
+          <w:sz w:val="18"/>
+        </w:rPr>
+        <w:tab/>
+      </w:r>
+      <w:r>
+        <w:rPr>
+          <w:rFonts w:ascii="Monaco" w:hAnsi="Monaco" w:cs="Monaco"/>
+          <w:color w:val="000000"/>
+          <w:sz w:val="18"/>
+        </w:rPr>
+        <w:tab/>
+      </w:r>
+      <w:r>
+        <w:rPr>
+          <w:rFonts w:ascii="Monaco" w:hAnsi="Monaco" w:cs="Monaco"/>
+          <w:color w:val="000000"/>
+          <w:sz w:val="18"/>
+        </w:rPr>
+        <w:tab/>
+      </w:r>
+      <w:r>
+        <w:rPr>
+          <w:rFonts w:ascii="Monaco" w:hAnsi="Monaco" w:cs="Monaco"/>
+          <w:color w:val="000000"/>
+          <w:sz w:val="18"/>
+        </w:rPr>
+        <w:tab/>
+      </w:r>
+      <w:r>
+        <w:rPr>
+          <w:rFonts w:ascii="Monaco" w:hAnsi="Monaco" w:cs="Monaco"/>
+          <w:b/>
+          <w:bCs/>
+          <w:color w:val="7F0055"/>
+          <w:sz w:val="18"/>
+        </w:rPr>
+        <w:t>for</w:t>
+      </w:r>
+      <w:r>
+        <w:rPr>
+          <w:rFonts w:ascii="Monaco" w:hAnsi="Monaco" w:cs="Monaco"/>
+          <w:color w:val="000000"/>
+          <w:sz w:val="18"/>
+        </w:rPr>
+        <w:t xml:space="preserve"> (</w:t>
+      </w:r>
+      <w:r>
+        <w:rPr>
+          <w:rFonts w:ascii="Monaco" w:hAnsi="Monaco" w:cs="Monaco"/>
+          <w:b/>
+          <w:bCs/>
+          <w:color w:val="7F0055"/>
+          <w:sz w:val="18"/>
+        </w:rPr>
+        <w:t>int</w:t>
+      </w:r>
+      <w:r>
+        <w:rPr>
+          <w:rFonts w:ascii="Monaco" w:hAnsi="Monaco" w:cs="Monaco"/>
+          <w:color w:val="000000"/>
+          <w:sz w:val="18"/>
+        </w:rPr>
+        <w:t xml:space="preserve"> </w:t>
+      </w:r>
+      <w:r>
+        <w:rPr>
+          <w:rFonts w:ascii="Monaco" w:hAnsi="Monaco" w:cs="Monaco"/>
+          <w:color w:val="6A3E3E"/>
+          <w:sz w:val="18"/>
+        </w:rPr>
+        <w:t>i</w:t>
+      </w:r>
+      <w:r>
+        <w:rPr>
+          <w:rFonts w:ascii="Monaco" w:hAnsi="Monaco" w:cs="Monaco"/>
+          <w:color w:val="000000"/>
+          <w:sz w:val="18"/>
+        </w:rPr>
+        <w:t xml:space="preserve"> = 0; </w:t>
+      </w:r>
+      <w:r>
+        <w:rPr>
+          <w:rFonts w:ascii="Monaco" w:hAnsi="Monaco" w:cs="Monaco"/>
+          <w:color w:val="6A3E3E"/>
+          <w:sz w:val="18"/>
+        </w:rPr>
+        <w:t>i</w:t>
+      </w:r>
+      <w:r>
+        <w:rPr>
+          <w:rFonts w:ascii="Monaco" w:hAnsi="Monaco" w:cs="Monaco"/>
+          <w:color w:val="000000"/>
+          <w:sz w:val="18"/>
+        </w:rPr>
+        <w:t xml:space="preserve"> &lt; </w:t>
+      </w:r>
+      <w:r>
+        <w:rPr>
+          <w:rFonts w:ascii="Monaco" w:hAnsi="Monaco" w:cs="Monaco"/>
+          <w:color w:val="6A3E3E"/>
+          <w:sz w:val="18"/>
+        </w:rPr>
+        <w:t>listSize</w:t>
+      </w:r>
+      <w:r>
+        <w:rPr>
+          <w:rFonts w:ascii="Monaco" w:hAnsi="Monaco" w:cs="Monaco"/>
+          <w:color w:val="000000"/>
+          <w:sz w:val="18"/>
+        </w:rPr>
+        <w:t xml:space="preserve">; </w:t>
+      </w:r>
+      <w:r>
+        <w:rPr>
+          <w:rFonts w:ascii="Monaco" w:hAnsi="Monaco" w:cs="Monaco"/>
+          <w:color w:val="6A3E3E"/>
+          <w:sz w:val="18"/>
+        </w:rPr>
+        <w:t>i</w:t>
+      </w:r>
+      <w:r>
+        <w:rPr>
+          <w:rFonts w:ascii="Monaco" w:hAnsi="Monaco" w:cs="Monaco"/>
+          <w:color w:val="000000"/>
+          <w:sz w:val="18"/>
+        </w:rPr>
+        <w:t>++) {</w:t>
+      </w:r>
+    </w:p>
+    <w:p>
+      <w:pPr>
+        <w:widowControl w:val="0"/>
+        <w:autoSpaceDE w:val="0"/>
+        <w:autoSpaceDN w:val="0"/>
+        <w:adjustRightInd w:val="0"/>
+        <w:rPr>
+          <w:rFonts w:ascii="Monaco" w:hAnsi="Monaco" w:cs="Monaco"/>
+          <w:sz w:val="18"/>
+        </w:rPr>
+      </w:pPr>
+      <w:r>
+        <w:rPr>
+          <w:rFonts w:ascii="Monaco" w:hAnsi="Monaco" w:cs="Monaco"/>
+          <w:color w:val="000000"/>
+          <w:sz w:val="18"/>
+        </w:rPr>
+        <w:tab/>
+      </w:r>
+      <w:r>
+        <w:rPr>
+          <w:rFonts w:ascii="Monaco" w:hAnsi="Monaco" w:cs="Monaco"/>
+          <w:color w:val="000000"/>
+          <w:sz w:val="18"/>
+        </w:rPr>
+        <w:tab/>
+      </w:r>
+      <w:r>
+        <w:rPr>
+          <w:rFonts w:ascii="Monaco" w:hAnsi="Monaco" w:cs="Monaco"/>
+          <w:color w:val="000000"/>
+          <w:sz w:val="18"/>
+        </w:rPr>
+        <w:tab/>
+      </w:r>
+      <w:r>
+        <w:rPr>
+          <w:rFonts w:ascii="Monaco" w:hAnsi="Monaco" w:cs="Monaco"/>
+          <w:color w:val="000000"/>
+          <w:sz w:val="18"/>
+        </w:rPr>
+        <w:tab/>
+      </w:r>
+      <w:r>
+        <w:rPr>
+          <w:rFonts w:ascii="Monaco" w:hAnsi="Monaco" w:cs="Monaco"/>
+          <w:color w:val="000000"/>
+          <w:sz w:val="18"/>
+        </w:rPr>
+        <w:tab/>
+      </w:r>
+      <w:r>
+        <w:rPr>
+          <w:rFonts w:ascii="Monaco" w:hAnsi="Monaco" w:cs="Monaco"/>
+          <w:b/>
+          <w:bCs/>
+          <w:color w:val="7F0055"/>
+          <w:sz w:val="18"/>
+        </w:rPr>
+        <w:t>final</w:t>
+      </w:r>
+      <w:r>
+        <w:rPr>
+          <w:rFonts w:ascii="Monaco" w:hAnsi="Monaco" w:cs="Monaco"/>
+          <w:color w:val="000000"/>
+          <w:sz w:val="18"/>
+        </w:rPr>
+        <w:t xml:space="preserve"> RTStringObject </w:t>
+      </w:r>
+      <w:r>
+        <w:rPr>
+          <w:rFonts w:ascii="Monaco" w:hAnsi="Monaco" w:cs="Monaco"/>
+          <w:color w:val="6A3E3E"/>
+          <w:sz w:val="18"/>
+        </w:rPr>
+        <w:t>aString</w:t>
+      </w:r>
+      <w:r>
+        <w:rPr>
+          <w:rFonts w:ascii="Monaco" w:hAnsi="Monaco" w:cs="Monaco"/>
+          <w:color w:val="000000"/>
+          <w:sz w:val="18"/>
+        </w:rPr>
+        <w:t xml:space="preserve"> = (RTStringObject)</w:t>
+      </w:r>
+      <w:r>
+        <w:rPr>
+          <w:rFonts w:ascii="Monaco" w:hAnsi="Monaco" w:cs="Monaco"/>
+          <w:color w:val="6A3E3E"/>
+          <w:sz w:val="18"/>
+        </w:rPr>
+        <w:t>elements</w:t>
+      </w:r>
+      <w:r>
+        <w:rPr>
+          <w:rFonts w:ascii="Monaco" w:hAnsi="Monaco" w:cs="Monaco"/>
+          <w:color w:val="000000"/>
+          <w:sz w:val="18"/>
+        </w:rPr>
+        <w:t>.get(</w:t>
+      </w:r>
+      <w:r>
+        <w:rPr>
+          <w:rFonts w:ascii="Monaco" w:hAnsi="Monaco" w:cs="Monaco"/>
+          <w:color w:val="6A3E3E"/>
+          <w:sz w:val="18"/>
+        </w:rPr>
+        <w:t>i</w:t>
+      </w:r>
+      <w:r>
+        <w:rPr>
+          <w:rFonts w:ascii="Monaco" w:hAnsi="Monaco" w:cs="Monaco"/>
+          <w:color w:val="000000"/>
+          <w:sz w:val="18"/>
+        </w:rPr>
+        <w:t>);</w:t>
+      </w:r>
+    </w:p>
+    <w:p>
+      <w:pPr>
+        <w:widowControl w:val="0"/>
+        <w:autoSpaceDE w:val="0"/>
+        <w:autoSpaceDN w:val="0"/>
+        <w:adjustRightInd w:val="0"/>
+        <w:rPr>
+          <w:rFonts w:ascii="Monaco" w:hAnsi="Monaco" w:cs="Monaco"/>
+          <w:sz w:val="18"/>
+        </w:rPr>
+      </w:pPr>
+      <w:r>
+        <w:rPr>
+          <w:rFonts w:ascii="Monaco" w:hAnsi="Monaco" w:cs="Monaco"/>
+          <w:color w:val="000000"/>
+          <w:sz w:val="18"/>
+        </w:rPr>
+        <w:tab/>
+      </w:r>
+      <w:r>
+        <w:rPr>
+          <w:rFonts w:ascii="Monaco" w:hAnsi="Monaco" w:cs="Monaco"/>
+          <w:color w:val="000000"/>
+          <w:sz w:val="18"/>
+        </w:rPr>
+        <w:tab/>
+      </w:r>
+      <w:r>
+        <w:rPr>
+          <w:rFonts w:ascii="Monaco" w:hAnsi="Monaco" w:cs="Monaco"/>
+          <w:color w:val="000000"/>
+          <w:sz w:val="18"/>
+        </w:rPr>
+        <w:tab/>
+      </w:r>
+      <w:r>
+        <w:rPr>
+          <w:rFonts w:ascii="Monaco" w:hAnsi="Monaco" w:cs="Monaco"/>
+          <w:color w:val="000000"/>
+          <w:sz w:val="18"/>
+        </w:rPr>
+        <w:tab/>
+      </w:r>
+      <w:r>
+        <w:rPr>
+          <w:rFonts w:ascii="Monaco" w:hAnsi="Monaco" w:cs="Monaco"/>
+          <w:color w:val="000000"/>
+          <w:sz w:val="18"/>
+        </w:rPr>
+        <w:tab/>
+      </w:r>
+      <w:r>
+        <w:rPr>
+          <w:rFonts w:ascii="Monaco" w:hAnsi="Monaco" w:cs="Monaco"/>
+          <w:color w:val="6A3E3E"/>
+          <w:sz w:val="18"/>
+        </w:rPr>
+        <w:t>listCopy</w:t>
+      </w:r>
+      <w:r>
+        <w:rPr>
+          <w:rFonts w:ascii="Monaco" w:hAnsi="Monaco" w:cs="Monaco"/>
+          <w:color w:val="000000"/>
+          <w:sz w:val="18"/>
+        </w:rPr>
+        <w:t>.add(</w:t>
+      </w:r>
+      <w:r>
+        <w:rPr>
+          <w:rFonts w:ascii="Monaco" w:hAnsi="Monaco" w:cs="Monaco"/>
+          <w:color w:val="6A3E3E"/>
+          <w:sz w:val="18"/>
+        </w:rPr>
+        <w:t>aString</w:t>
+      </w:r>
+      <w:r>
+        <w:rPr>
+          <w:rFonts w:ascii="Monaco" w:hAnsi="Monaco" w:cs="Monaco"/>
+          <w:color w:val="000000"/>
+          <w:sz w:val="18"/>
+        </w:rPr>
+        <w:t>.stringValue());</w:t>
+      </w:r>
+    </w:p>
+    <w:p>
+      <w:pPr>
+        <w:widowControl w:val="0"/>
+        <w:autoSpaceDE w:val="0"/>
+        <w:autoSpaceDN w:val="0"/>
+        <w:adjustRightInd w:val="0"/>
+        <w:rPr>
+          <w:rFonts w:ascii="Monaco" w:hAnsi="Monaco" w:cs="Monaco"/>
+          <w:sz w:val="18"/>
+        </w:rPr>
+      </w:pPr>
+      <w:r>
+        <w:rPr>
+          <w:rFonts w:ascii="Monaco" w:hAnsi="Monaco" w:cs="Monaco"/>
+          <w:color w:val="000000"/>
+          <w:sz w:val="18"/>
+        </w:rPr>
+        <w:tab/>
+      </w:r>
+      <w:r>
+        <w:rPr>
+          <w:rFonts w:ascii="Monaco" w:hAnsi="Monaco" w:cs="Monaco"/>
+          <w:color w:val="000000"/>
+          <w:sz w:val="18"/>
+        </w:rPr>
+        <w:tab/>
+      </w:r>
+      <w:r>
+        <w:rPr>
+          <w:rFonts w:ascii="Monaco" w:hAnsi="Monaco" w:cs="Monaco"/>
+          <w:color w:val="000000"/>
+          <w:sz w:val="18"/>
+        </w:rPr>
+        <w:tab/>
+      </w:r>
+      <w:r>
+        <w:rPr>
+          <w:rFonts w:ascii="Monaco" w:hAnsi="Monaco" w:cs="Monaco"/>
+          <w:color w:val="000000"/>
+          <w:sz w:val="18"/>
+        </w:rPr>
+        <w:tab/>
+        <w:t>}</w:t>
+      </w:r>
+    </w:p>
+    <w:p>
+      <w:pPr>
+        <w:widowControl w:val="0"/>
+        <w:autoSpaceDE w:val="0"/>
+        <w:autoSpaceDN w:val="0"/>
+        <w:adjustRightInd w:val="0"/>
+        <w:rPr>
+          <w:rFonts w:ascii="Monaco" w:hAnsi="Monaco" w:cs="Monaco"/>
+          <w:sz w:val="18"/>
+        </w:rPr>
+      </w:pPr>
+      <w:r>
+        <w:rPr>
+          <w:rFonts w:ascii="Monaco" w:hAnsi="Monaco" w:cs="Monaco"/>
+          <w:color w:val="000000"/>
+          <w:sz w:val="18"/>
+        </w:rPr>
+        <w:tab/>
+      </w:r>
+      <w:r>
+        <w:rPr>
+          <w:rFonts w:ascii="Monaco" w:hAnsi="Monaco" w:cs="Monaco"/>
+          <w:color w:val="000000"/>
+          <w:sz w:val="18"/>
+        </w:rPr>
+        <w:tab/>
+      </w:r>
+      <w:r>
+        <w:rPr>
+          <w:rFonts w:ascii="Monaco" w:hAnsi="Monaco" w:cs="Monaco"/>
+          <w:color w:val="000000"/>
+          <w:sz w:val="18"/>
+        </w:rPr>
+        <w:tab/>
+      </w:r>
+      <w:r>
+        <w:rPr>
+          <w:rFonts w:ascii="Monaco" w:hAnsi="Monaco" w:cs="Monaco"/>
+          <w:color w:val="000000"/>
+          <w:sz w:val="18"/>
+        </w:rPr>
+        <w:tab/>
+      </w:r>
+    </w:p>
+    <w:p>
+      <w:pPr>
+        <w:widowControl w:val="0"/>
+        <w:autoSpaceDE w:val="0"/>
+        <w:autoSpaceDN w:val="0"/>
+        <w:adjustRightInd w:val="0"/>
+        <w:rPr>
+          <w:rFonts w:ascii="Monaco" w:hAnsi="Monaco" w:cs="Monaco"/>
+          <w:sz w:val="18"/>
+        </w:rPr>
+      </w:pPr>
+      <w:r>
+        <w:rPr>
+          <w:rFonts w:ascii="Monaco" w:hAnsi="Monaco" w:cs="Monaco"/>
+          <w:color w:val="000000"/>
+          <w:sz w:val="18"/>
+        </w:rPr>
+        <w:tab/>
+      </w:r>
+      <w:r>
+        <w:rPr>
+          <w:rFonts w:ascii="Monaco" w:hAnsi="Monaco" w:cs="Monaco"/>
+          <w:color w:val="000000"/>
+          <w:sz w:val="18"/>
+        </w:rPr>
+        <w:tab/>
+      </w:r>
+      <w:r>
+        <w:rPr>
+          <w:rFonts w:ascii="Monaco" w:hAnsi="Monaco" w:cs="Monaco"/>
+          <w:color w:val="000000"/>
+          <w:sz w:val="18"/>
+        </w:rPr>
+        <w:tab/>
+      </w:r>
+      <w:r>
+        <w:rPr>
+          <w:rFonts w:ascii="Monaco" w:hAnsi="Monaco" w:cs="Monaco"/>
+          <w:color w:val="000000"/>
+          <w:sz w:val="18"/>
+        </w:rPr>
+        <w:tab/>
+      </w:r>
+      <w:r>
+        <w:rPr>
+          <w:rFonts w:ascii="Monaco" w:hAnsi="Monaco" w:cs="Monaco"/>
+          <w:b/>
+          <w:bCs/>
+          <w:color w:val="7F0055"/>
+          <w:sz w:val="18"/>
+        </w:rPr>
+        <w:t>final</w:t>
+      </w:r>
+      <w:r>
+        <w:rPr>
+          <w:rFonts w:ascii="Monaco" w:hAnsi="Monaco" w:cs="Monaco"/>
+          <w:color w:val="000000"/>
+          <w:sz w:val="18"/>
+        </w:rPr>
+        <w:t xml:space="preserve"> String </w:t>
+      </w:r>
+      <w:r>
+        <w:rPr>
+          <w:rFonts w:ascii="Monaco" w:hAnsi="Monaco" w:cs="Monaco"/>
+          <w:color w:val="6A3E3E"/>
+          <w:sz w:val="18"/>
+        </w:rPr>
+        <w:t>sResult</w:t>
+      </w:r>
+      <w:r>
+        <w:rPr>
+          <w:rFonts w:ascii="Monaco" w:hAnsi="Monaco" w:cs="Monaco"/>
+          <w:color w:val="000000"/>
+          <w:sz w:val="18"/>
+        </w:rPr>
+        <w:t xml:space="preserve"> = String.</w:t>
+      </w:r>
+      <w:r>
+        <w:rPr>
+          <w:rFonts w:ascii="Monaco" w:hAnsi="Monaco" w:cs="Monaco"/>
+          <w:i/>
+          <w:iCs/>
+          <w:color w:val="000000"/>
+          <w:sz w:val="18"/>
+        </w:rPr>
+        <w:t>join</w:t>
+      </w:r>
+      <w:r>
+        <w:rPr>
+          <w:rFonts w:ascii="Monaco" w:hAnsi="Monaco" w:cs="Monaco"/>
+          <w:color w:val="000000"/>
+          <w:sz w:val="18"/>
+        </w:rPr>
+        <w:t>(</w:t>
+      </w:r>
+      <w:r>
+        <w:rPr>
+          <w:rFonts w:ascii="Monaco" w:hAnsi="Monaco" w:cs="Monaco"/>
+          <w:color w:val="6A3E3E"/>
+          <w:sz w:val="18"/>
+        </w:rPr>
+        <w:t>delimeter</w:t>
+      </w:r>
+      <w:r>
+        <w:rPr>
+          <w:rFonts w:ascii="Monaco" w:hAnsi="Monaco" w:cs="Monaco"/>
+          <w:color w:val="000000"/>
+          <w:sz w:val="18"/>
+        </w:rPr>
+        <w:t xml:space="preserve">.stringValue(), </w:t>
+      </w:r>
+      <w:r>
+        <w:rPr>
+          <w:rFonts w:ascii="Monaco" w:hAnsi="Monaco" w:cs="Monaco"/>
+          <w:color w:val="6A3E3E"/>
+          <w:sz w:val="18"/>
+        </w:rPr>
+        <w:t>listCopy</w:t>
+      </w:r>
+      <w:r>
+        <w:rPr>
+          <w:rFonts w:ascii="Monaco" w:hAnsi="Monaco" w:cs="Monaco"/>
+          <w:color w:val="000000"/>
+          <w:sz w:val="18"/>
+        </w:rPr>
+        <w:t>);</w:t>
+      </w:r>
+    </w:p>
+    <w:p>
+      <w:pPr>
+        <w:widowControl w:val="0"/>
+        <w:autoSpaceDE w:val="0"/>
+        <w:autoSpaceDN w:val="0"/>
+        <w:adjustRightInd w:val="0"/>
+        <w:rPr>
+          <w:rFonts w:ascii="Monaco" w:hAnsi="Monaco" w:cs="Monaco"/>
+          <w:sz w:val="18"/>
+        </w:rPr>
+      </w:pPr>
+    </w:p>
+    <w:p>
+      <w:pPr>
+        <w:widowControl w:val="0"/>
+        <w:autoSpaceDE w:val="0"/>
+        <w:autoSpaceDN w:val="0"/>
+        <w:adjustRightInd w:val="0"/>
+        <w:rPr>
+          <w:rFonts w:ascii="Monaco" w:hAnsi="Monaco" w:cs="Monaco"/>
+          <w:sz w:val="18"/>
+        </w:rPr>
+      </w:pPr>
+      <w:r>
+        <w:rPr>
+          <w:rFonts w:ascii="Monaco" w:hAnsi="Monaco" w:cs="Monaco"/>
+          <w:color w:val="000000"/>
+          <w:sz w:val="18"/>
+        </w:rPr>
+        <w:tab/>
+      </w:r>
+      <w:r>
+        <w:rPr>
+          <w:rFonts w:ascii="Monaco" w:hAnsi="Monaco" w:cs="Monaco"/>
+          <w:color w:val="000000"/>
+          <w:sz w:val="18"/>
+        </w:rPr>
+        <w:tab/>
+      </w:r>
+      <w:r>
+        <w:rPr>
+          <w:rFonts w:ascii="Monaco" w:hAnsi="Monaco" w:cs="Monaco"/>
+          <w:color w:val="000000"/>
+          <w:sz w:val="18"/>
+        </w:rPr>
+        <w:tab/>
+      </w:r>
+      <w:r>
+        <w:rPr>
+          <w:rFonts w:ascii="Monaco" w:hAnsi="Monaco" w:cs="Monaco"/>
+          <w:color w:val="000000"/>
+          <w:sz w:val="18"/>
+        </w:rPr>
+        <w:tab/>
+      </w:r>
+      <w:r>
+        <w:rPr>
+          <w:rFonts w:ascii="Monaco" w:hAnsi="Monaco" w:cs="Monaco"/>
+          <w:b/>
+          <w:bCs/>
+          <w:color w:val="7F0055"/>
+          <w:sz w:val="18"/>
+        </w:rPr>
+        <w:t>final</w:t>
+      </w:r>
+      <w:r>
+        <w:rPr>
+          <w:rFonts w:ascii="Monaco" w:hAnsi="Monaco" w:cs="Monaco"/>
+          <w:color w:val="000000"/>
+          <w:sz w:val="18"/>
+        </w:rPr>
+        <w:t xml:space="preserve"> RTStringObject </w:t>
+      </w:r>
+      <w:r>
+        <w:rPr>
+          <w:rFonts w:ascii="Monaco" w:hAnsi="Monaco" w:cs="Monaco"/>
+          <w:color w:val="6A3E3E"/>
+          <w:sz w:val="18"/>
+        </w:rPr>
+        <w:t>result</w:t>
+      </w:r>
+      <w:r>
+        <w:rPr>
+          <w:rFonts w:ascii="Monaco" w:hAnsi="Monaco" w:cs="Monaco"/>
+          <w:color w:val="000000"/>
+          <w:sz w:val="18"/>
+        </w:rPr>
+        <w:t xml:space="preserve"> = </w:t>
+      </w:r>
+      <w:r>
+        <w:rPr>
+          <w:rFonts w:ascii="Monaco" w:hAnsi="Monaco" w:cs="Monaco"/>
+          <w:b/>
+          <w:bCs/>
+          <w:color w:val="7F0055"/>
+          <w:sz w:val="18"/>
+        </w:rPr>
+        <w:t>new</w:t>
+      </w:r>
+      <w:r>
+        <w:rPr>
+          <w:rFonts w:ascii="Monaco" w:hAnsi="Monaco" w:cs="Monaco"/>
+          <w:color w:val="000000"/>
+          <w:sz w:val="18"/>
+        </w:rPr>
+        <w:t xml:space="preserve"> RTStringObject(</w:t>
+      </w:r>
+      <w:r>
+        <w:rPr>
+          <w:rFonts w:ascii="Monaco" w:hAnsi="Monaco" w:cs="Monaco"/>
+          <w:color w:val="6A3E3E"/>
+          <w:sz w:val="18"/>
+        </w:rPr>
+        <w:t>sResult</w:t>
+      </w:r>
+      <w:r>
+        <w:rPr>
+          <w:rFonts w:ascii="Monaco" w:hAnsi="Monaco" w:cs="Monaco"/>
+          <w:color w:val="000000"/>
+          <w:sz w:val="18"/>
+        </w:rPr>
+        <w:t>);</w:t>
+      </w:r>
+    </w:p>
+    <w:p>
+      <w:pPr>
+        <w:widowControl w:val="0"/>
+        <w:autoSpaceDE w:val="0"/>
+        <w:autoSpaceDN w:val="0"/>
+        <w:adjustRightInd w:val="0"/>
+        <w:rPr>
+          <w:rFonts w:ascii="Monaco" w:hAnsi="Monaco" w:cs="Monaco"/>
+          <w:sz w:val="18"/>
+        </w:rPr>
+      </w:pPr>
+    </w:p>
+    <w:p>
+      <w:pPr>
+        <w:widowControl w:val="0"/>
+        <w:autoSpaceDE w:val="0"/>
+        <w:autoSpaceDN w:val="0"/>
+        <w:adjustRightInd w:val="0"/>
+        <w:rPr>
+          <w:rFonts w:ascii="Monaco" w:hAnsi="Monaco" w:cs="Monaco"/>
+          <w:sz w:val="18"/>
+        </w:rPr>
+      </w:pPr>
+      <w:r>
+        <w:rPr>
+          <w:rFonts w:ascii="Monaco" w:hAnsi="Monaco" w:cs="Monaco"/>
+          <w:color w:val="000000"/>
+          <w:sz w:val="18"/>
+        </w:rPr>
+        <w:tab/>
+      </w:r>
+      <w:r>
+        <w:rPr>
+          <w:rFonts w:ascii="Monaco" w:hAnsi="Monaco" w:cs="Monaco"/>
+          <w:color w:val="000000"/>
+          <w:sz w:val="18"/>
+        </w:rPr>
+        <w:tab/>
+      </w:r>
+      <w:r>
+        <w:rPr>
+          <w:rFonts w:ascii="Monaco" w:hAnsi="Monaco" w:cs="Monaco"/>
+          <w:color w:val="000000"/>
+          <w:sz w:val="18"/>
+        </w:rPr>
+        <w:tab/>
+      </w:r>
+      <w:r>
+        <w:rPr>
+          <w:rFonts w:ascii="Monaco" w:hAnsi="Monaco" w:cs="Monaco"/>
+          <w:color w:val="000000"/>
+          <w:sz w:val="18"/>
+        </w:rPr>
+        <w:tab/>
+        <w:t>addRetvalTo(</w:t>
+      </w:r>
+      <w:r>
+        <w:rPr>
+          <w:rFonts w:ascii="Monaco" w:hAnsi="Monaco" w:cs="Monaco"/>
+          <w:color w:val="6A3E3E"/>
+          <w:sz w:val="18"/>
+        </w:rPr>
+        <w:t>dynamicScope</w:t>
+      </w:r>
+      <w:r>
+        <w:rPr>
+          <w:rFonts w:ascii="Monaco" w:hAnsi="Monaco" w:cs="Monaco"/>
+          <w:color w:val="000000"/>
+          <w:sz w:val="18"/>
+        </w:rPr>
+        <w:t>);</w:t>
+      </w:r>
+    </w:p>
+    <w:p>
+      <w:pPr>
+        <w:widowControl w:val="0"/>
+        <w:autoSpaceDE w:val="0"/>
+        <w:autoSpaceDN w:val="0"/>
+        <w:adjustRightInd w:val="0"/>
+        <w:rPr>
+          <w:rFonts w:ascii="Monaco" w:hAnsi="Monaco" w:cs="Monaco"/>
+          <w:sz w:val="18"/>
+        </w:rPr>
+      </w:pPr>
+      <w:r>
+        <w:rPr>
+          <w:rFonts w:ascii="Monaco" w:hAnsi="Monaco" w:cs="Monaco"/>
+          <w:color w:val="000000"/>
+          <w:sz w:val="18"/>
+        </w:rPr>
+        <w:tab/>
+      </w:r>
+      <w:r>
+        <w:rPr>
+          <w:rFonts w:ascii="Monaco" w:hAnsi="Monaco" w:cs="Monaco"/>
+          <w:color w:val="000000"/>
+          <w:sz w:val="18"/>
+        </w:rPr>
+        <w:tab/>
+      </w:r>
+      <w:r>
+        <w:rPr>
+          <w:rFonts w:ascii="Monaco" w:hAnsi="Monaco" w:cs="Monaco"/>
+          <w:color w:val="000000"/>
+          <w:sz w:val="18"/>
+        </w:rPr>
+        <w:tab/>
+      </w:r>
+      <w:r>
+        <w:rPr>
+          <w:rFonts w:ascii="Monaco" w:hAnsi="Monaco" w:cs="Monaco"/>
+          <w:color w:val="000000"/>
+          <w:sz w:val="18"/>
+        </w:rPr>
+        <w:tab/>
+      </w:r>
+      <w:r>
+        <w:rPr>
+          <w:rFonts w:ascii="Monaco" w:hAnsi="Monaco" w:cs="Monaco"/>
+          <w:color w:val="6A3E3E"/>
+          <w:sz w:val="18"/>
+        </w:rPr>
+        <w:t>dynamicScope</w:t>
+      </w:r>
+      <w:r>
+        <w:rPr>
+          <w:rFonts w:ascii="Monaco" w:hAnsi="Monaco" w:cs="Monaco"/>
+          <w:color w:val="000000"/>
+          <w:sz w:val="18"/>
+        </w:rPr>
+        <w:t>.setObject(</w:t>
+      </w:r>
+      <w:r>
+        <w:rPr>
+          <w:rFonts w:ascii="Monaco" w:hAnsi="Monaco" w:cs="Monaco"/>
+          <w:color w:val="2A00FF"/>
+          <w:sz w:val="18"/>
+        </w:rPr>
+        <w:t>"ret$val"</w:t>
+      </w:r>
+      <w:r>
+        <w:rPr>
+          <w:rFonts w:ascii="Monaco" w:hAnsi="Monaco" w:cs="Monaco"/>
+          <w:color w:val="000000"/>
+          <w:sz w:val="18"/>
+        </w:rPr>
+        <w:t xml:space="preserve">, </w:t>
+      </w:r>
+      <w:r>
+        <w:rPr>
+          <w:rFonts w:ascii="Monaco" w:hAnsi="Monaco" w:cs="Monaco"/>
+          <w:color w:val="6A3E3E"/>
+          <w:sz w:val="18"/>
+        </w:rPr>
+        <w:t>result</w:t>
+      </w:r>
+      <w:r>
+        <w:rPr>
+          <w:rFonts w:ascii="Monaco" w:hAnsi="Monaco" w:cs="Monaco"/>
+          <w:color w:val="000000"/>
+          <w:sz w:val="18"/>
+        </w:rPr>
+        <w:t>);</w:t>
+      </w:r>
+    </w:p>
+    <w:p>
+      <w:pPr>
+        <w:widowControl w:val="0"/>
+        <w:autoSpaceDE w:val="0"/>
+        <w:autoSpaceDN w:val="0"/>
+        <w:adjustRightInd w:val="0"/>
+        <w:rPr>
+          <w:rFonts w:ascii="Monaco" w:hAnsi="Monaco" w:cs="Monaco"/>
+          <w:sz w:val="18"/>
+        </w:rPr>
+      </w:pPr>
+      <w:r>
+        <w:rPr>
+          <w:rFonts w:ascii="Monaco" w:hAnsi="Monaco" w:cs="Monaco"/>
+          <w:color w:val="000000"/>
+          <w:sz w:val="18"/>
+        </w:rPr>
+        <w:tab/>
+      </w:r>
+      <w:r>
+        <w:rPr>
+          <w:rFonts w:ascii="Monaco" w:hAnsi="Monaco" w:cs="Monaco"/>
+          <w:color w:val="000000"/>
+          <w:sz w:val="18"/>
+        </w:rPr>
+        <w:tab/>
+      </w:r>
+      <w:r>
+        <w:rPr>
+          <w:rFonts w:ascii="Monaco" w:hAnsi="Monaco" w:cs="Monaco"/>
+          <w:color w:val="000000"/>
+          <w:sz w:val="18"/>
+        </w:rPr>
+        <w:tab/>
+      </w:r>
+      <w:r>
+        <w:rPr>
+          <w:rFonts w:ascii="Monaco" w:hAnsi="Monaco" w:cs="Monaco"/>
+          <w:color w:val="000000"/>
+          <w:sz w:val="18"/>
+        </w:rPr>
+        <w:tab/>
+      </w:r>
+    </w:p>
+    <w:p>
+      <w:pPr>
+        <w:widowControl w:val="0"/>
+        <w:autoSpaceDE w:val="0"/>
+        <w:autoSpaceDN w:val="0"/>
+        <w:adjustRightInd w:val="0"/>
+        <w:rPr>
+          <w:rFonts w:ascii="Monaco" w:hAnsi="Monaco" w:cs="Monaco"/>
+          <w:sz w:val="18"/>
+        </w:rPr>
+      </w:pPr>
+      <w:r>
+        <w:rPr>
+          <w:rFonts w:ascii="Monaco" w:hAnsi="Monaco" w:cs="Monaco"/>
+          <w:color w:val="000000"/>
+          <w:sz w:val="18"/>
+        </w:rPr>
+        <w:tab/>
+      </w:r>
+      <w:r>
+        <w:rPr>
+          <w:rFonts w:ascii="Monaco" w:hAnsi="Monaco" w:cs="Monaco"/>
+          <w:color w:val="000000"/>
+          <w:sz w:val="18"/>
+        </w:rPr>
+        <w:tab/>
+      </w:r>
+      <w:r>
+        <w:rPr>
+          <w:rFonts w:ascii="Monaco" w:hAnsi="Monaco" w:cs="Monaco"/>
+          <w:color w:val="000000"/>
+          <w:sz w:val="18"/>
+        </w:rPr>
+        <w:tab/>
+      </w:r>
+      <w:r>
+        <w:rPr>
+          <w:rFonts w:ascii="Monaco" w:hAnsi="Monaco" w:cs="Monaco"/>
+          <w:color w:val="000000"/>
+          <w:sz w:val="18"/>
+        </w:rPr>
+        <w:tab/>
+      </w:r>
+      <w:r>
+        <w:rPr>
+          <w:rFonts w:ascii="Monaco" w:hAnsi="Monaco" w:cs="Monaco"/>
+          <w:b/>
+          <w:bCs/>
+          <w:color w:val="7F0055"/>
+          <w:sz w:val="18"/>
+        </w:rPr>
+        <w:t>return</w:t>
+      </w:r>
+      <w:r>
+        <w:rPr>
+          <w:rFonts w:ascii="Monaco" w:hAnsi="Monaco" w:cs="Monaco"/>
+          <w:color w:val="000000"/>
+          <w:sz w:val="18"/>
+        </w:rPr>
+        <w:t xml:space="preserve"> </w:t>
+      </w:r>
+      <w:r>
+        <w:rPr>
+          <w:rFonts w:ascii="Monaco" w:hAnsi="Monaco" w:cs="Monaco"/>
+          <w:b/>
+          <w:bCs/>
+          <w:color w:val="7F0055"/>
+          <w:sz w:val="18"/>
+        </w:rPr>
+        <w:t>super</w:t>
+      </w:r>
+      <w:r>
+        <w:rPr>
+          <w:rFonts w:ascii="Monaco" w:hAnsi="Monaco" w:cs="Monaco"/>
+          <w:color w:val="000000"/>
+          <w:sz w:val="18"/>
+        </w:rPr>
+        <w:t>.nextCode();</w:t>
+      </w:r>
+    </w:p>
+    <w:p>
+      <w:pPr>
+        <w:widowControl w:val="0"/>
+        <w:autoSpaceDE w:val="0"/>
+        <w:autoSpaceDN w:val="0"/>
+        <w:adjustRightInd w:val="0"/>
+        <w:rPr>
+          <w:rFonts w:ascii="Monaco" w:hAnsi="Monaco" w:cs="Monaco"/>
+          <w:sz w:val="18"/>
+        </w:rPr>
+      </w:pPr>
+      <w:r>
+        <w:rPr>
+          <w:rFonts w:ascii="Monaco" w:hAnsi="Monaco" w:cs="Monaco"/>
+          <w:color w:val="000000"/>
+          <w:sz w:val="18"/>
+        </w:rPr>
+        <w:tab/>
+      </w:r>
+      <w:r>
+        <w:rPr>
+          <w:rFonts w:ascii="Monaco" w:hAnsi="Monaco" w:cs="Monaco"/>
+          <w:color w:val="000000"/>
+          <w:sz w:val="18"/>
+        </w:rPr>
+        <w:tab/>
+      </w:r>
+      <w:r>
+        <w:rPr>
+          <w:rFonts w:ascii="Monaco" w:hAnsi="Monaco" w:cs="Monaco"/>
+          <w:color w:val="000000"/>
+          <w:sz w:val="18"/>
+        </w:rPr>
+        <w:tab/>
+        <w:t>}</w:t>
+      </w:r>
+    </w:p>
+    <w:p>
+      <w:pPr>
+        <w:rPr>
+          <w:sz w:val="18"/>
+        </w:rPr>
+      </w:pPr>
+      <w:r>
+        <w:rPr>
+          <w:rFonts w:ascii="Monaco" w:hAnsi="Monaco" w:cs="Monaco"/>
+          <w:color w:val="000000"/>
+          <w:sz w:val="18"/>
+        </w:rPr>
+        <w:tab/>
+      </w:r>
+      <w:r>
+        <w:rPr>
+          <w:rFonts w:ascii="Monaco" w:hAnsi="Monaco" w:cs="Monaco"/>
+          <w:color w:val="000000"/>
+          <w:sz w:val="18"/>
+        </w:rPr>
+        <w:tab/>
+        <w:t>}</w:t>
+      </w:r>
+    </w:p>
+    <w:p>
+      <w:pPr>
+        <w:rPr>
+          <w:sz w:val="18"/>
+        </w:rPr>
+      </w:pPr>
+    </w:p>
+    <w:p>
+      <w:pPr>
+        <w:rPr>
+          <w:sz w:val="18"/>
+        </w:rPr>
+      </w:pPr>
+    </w:p>
+    <w:p>
+      <w:pPr>
+        <w:pStyle w:val="ListParagraph"/>
+        <w:numPr>
+          <w:ilvl w:val="0"/>
+          <w:numId w:val="18"/>
+        </w:numPr>
+        <w:rPr>
+          <w:sz w:val="18"/>
+        </w:rPr>
+      </w:pPr>
+      <w:r>
+        <w:rPr>
+          <w:sz w:val="18"/>
+        </w:rPr>
+        <w:t>In InterpretiveCodeGenerator find the "processXMethodAddition" for your type. Write code suitable to add the above behaviour to the type.</w:t>
+      </w:r>
+    </w:p>
+    <w:p>
+      <w:pPr>
+        <w:rPr>
+          <w:sz w:val="18"/>
+        </w:rPr>
+      </w:pPr>
+    </w:p>
+    <w:p>
+      <w:pPr>
+        <w:widowControl w:val="0"/>
+        <w:autoSpaceDE w:val="0"/>
+        <w:autoSpaceDN w:val="0"/>
+        <w:adjustRightInd w:val="0"/>
+        <w:ind w:left="720" w:firstLine="720"/>
+        <w:rPr>
+          <w:rFonts w:ascii="Monaco" w:hAnsi="Monaco" w:cs="Monaco"/>
+          <w:color w:val="000000"/>
+          <w:sz w:val="18"/>
+        </w:rPr>
+      </w:pPr>
+      <w:r>
+        <w:rPr>
+          <w:rFonts w:ascii="Monaco" w:hAnsi="Monaco" w:cs="Monaco"/>
+          <w:b/>
+          <w:bCs/>
+          <w:color w:val="7F0055"/>
+          <w:sz w:val="18"/>
+        </w:rPr>
+        <w:t>private</w:t>
+      </w:r>
+      <w:r>
+        <w:rPr>
+          <w:rFonts w:ascii="Monaco" w:hAnsi="Monaco" w:cs="Monaco"/>
+          <w:color w:val="000000"/>
+          <w:sz w:val="18"/>
+        </w:rPr>
+        <w:t xml:space="preserve"> </w:t>
+      </w:r>
+      <w:r>
+        <w:rPr>
+          <w:rFonts w:ascii="Monaco" w:hAnsi="Monaco" w:cs="Monaco"/>
+          <w:b/>
+          <w:bCs/>
+          <w:color w:val="7F0055"/>
+          <w:sz w:val="18"/>
+        </w:rPr>
+        <w:t>void</w:t>
+      </w:r>
+      <w:r>
+        <w:rPr>
+          <w:rFonts w:ascii="Monaco" w:hAnsi="Monaco" w:cs="Monaco"/>
+          <w:color w:val="000000"/>
+          <w:sz w:val="18"/>
+        </w:rPr>
+        <w:t xml:space="preserve"> processStringMethodDefinition(</w:t>
+      </w:r>
+    </w:p>
+    <w:p>
+      <w:pPr>
+        <w:widowControl w:val="0"/>
+        <w:autoSpaceDE w:val="0"/>
+        <w:autoSpaceDN w:val="0"/>
+        <w:adjustRightInd w:val="0"/>
+        <w:ind w:left="1440" w:firstLine="720"/>
+        <w:rPr>
+          <w:rFonts w:ascii="Monaco" w:hAnsi="Monaco" w:cs="Monaco"/>
+          <w:sz w:val="18"/>
+        </w:rPr>
+      </w:pPr>
+      <w:r>
+        <w:rPr>
+          <w:rFonts w:ascii="Monaco" w:hAnsi="Monaco" w:cs="Monaco"/>
+          <w:b/>
+          <w:bCs/>
+          <w:color w:val="7F0055"/>
+          <w:sz w:val="18"/>
+        </w:rPr>
+        <w:t>final</w:t>
+      </w:r>
+      <w:r>
+        <w:rPr>
+          <w:rFonts w:ascii="Monaco" w:hAnsi="Monaco" w:cs="Monaco"/>
+          <w:color w:val="000000"/>
+          <w:sz w:val="18"/>
+        </w:rPr>
+        <w:t xml:space="preserve"> MethodDeclaration </w:t>
+      </w:r>
+      <w:r>
+        <w:rPr>
+          <w:rFonts w:ascii="Monaco" w:hAnsi="Monaco" w:cs="Monaco"/>
+          <w:color w:val="6A3E3E"/>
+          <w:sz w:val="18"/>
+        </w:rPr>
+        <w:t>methodDeclaration</w:t>
+      </w:r>
+      <w:r>
+        <w:rPr>
+          <w:rFonts w:ascii="Monaco" w:hAnsi="Monaco" w:cs="Monaco"/>
+          <w:color w:val="000000"/>
+          <w:sz w:val="18"/>
+        </w:rPr>
+        <w:t>,</w:t>
+      </w:r>
+    </w:p>
+    <w:p>
+      <w:pPr>
+        <w:rPr>
+          <w:rFonts w:ascii="Monaco" w:hAnsi="Monaco" w:cs="Monaco"/>
+          <w:color w:val="000000"/>
+          <w:sz w:val="18"/>
+        </w:rPr>
+      </w:pPr>
+      <w:r>
+        <w:rPr>
+          <w:rFonts w:ascii="Monaco" w:hAnsi="Monaco" w:cs="Monaco"/>
+          <w:color w:val="000000"/>
+          <w:sz w:val="18"/>
+        </w:rPr>
+        <w:tab/>
+      </w:r>
+      <w:r>
+        <w:rPr>
+          <w:rFonts w:ascii="Monaco" w:hAnsi="Monaco" w:cs="Monaco"/>
+          <w:color w:val="000000"/>
+          <w:sz w:val="18"/>
+        </w:rPr>
+        <w:tab/>
+      </w:r>
+      <w:r>
+        <w:rPr>
+          <w:rFonts w:ascii="Monaco" w:hAnsi="Monaco" w:cs="Monaco"/>
+          <w:color w:val="000000"/>
+          <w:sz w:val="18"/>
+        </w:rPr>
+        <w:tab/>
+      </w:r>
+      <w:r>
+        <w:rPr>
+          <w:rFonts w:ascii="Monaco" w:hAnsi="Monaco" w:cs="Monaco"/>
+          <w:b/>
+          <w:bCs/>
+          <w:color w:val="7F0055"/>
+          <w:sz w:val="18"/>
+        </w:rPr>
+        <w:t>final</w:t>
+      </w:r>
+      <w:r>
+        <w:rPr>
+          <w:rFonts w:ascii="Monaco" w:hAnsi="Monaco" w:cs="Monaco"/>
+          <w:color w:val="000000"/>
+          <w:sz w:val="18"/>
+        </w:rPr>
+        <w:t xml:space="preserve"> TypeDeclaration </w:t>
+      </w:r>
+      <w:r>
+        <w:rPr>
+          <w:rFonts w:ascii="Monaco" w:hAnsi="Monaco" w:cs="Monaco"/>
+          <w:color w:val="6A3E3E"/>
+          <w:sz w:val="18"/>
+        </w:rPr>
+        <w:t>typeDeclaration</w:t>
+      </w:r>
+      <w:r>
+        <w:rPr>
+          <w:rFonts w:ascii="Monaco" w:hAnsi="Monaco" w:cs="Monaco"/>
+          <w:color w:val="000000"/>
+          <w:sz w:val="18"/>
+        </w:rPr>
+        <w:t>) {</w:t>
+      </w:r>
+    </w:p>
+    <w:p>
+      <w:pPr>
+        <w:rPr>
+          <w:rFonts w:ascii="Monaco" w:hAnsi="Monaco" w:cs="Monaco"/>
+          <w:color w:val="000000"/>
+          <w:sz w:val="18"/>
+        </w:rPr>
+      </w:pPr>
+      <w:r>
+        <w:rPr>
+          <w:rFonts w:ascii="Monaco" w:hAnsi="Monaco" w:cs="Monaco"/>
+          <w:color w:val="000000"/>
+          <w:sz w:val="18"/>
+        </w:rPr>
+        <w:tab/>
+      </w:r>
+      <w:r>
+        <w:rPr>
+          <w:rFonts w:ascii="Monaco" w:hAnsi="Monaco" w:cs="Monaco"/>
+          <w:color w:val="000000"/>
+          <w:sz w:val="18"/>
+        </w:rPr>
+        <w:tab/>
+      </w:r>
+      <w:r>
+        <w:rPr>
+          <w:rFonts w:ascii="Monaco" w:hAnsi="Monaco" w:cs="Monaco"/>
+          <w:color w:val="000000"/>
+          <w:sz w:val="18"/>
+        </w:rPr>
+        <w:tab/>
+      </w:r>
+      <w:r>
+        <w:rPr>
+          <w:rFonts w:ascii="Monaco" w:hAnsi="Monaco" w:cs="Monaco"/>
+          <w:color w:val="000000"/>
+          <w:sz w:val="18"/>
+        </w:rPr>
+        <w:t>. . . .</w:t>
+      </w:r>
+    </w:p>
+    <w:p>
+      <w:pPr>
+        <w:rPr>
+          <w:rFonts w:ascii="Monaco" w:hAnsi="Monaco" w:cs="Monaco"/>
+          <w:color w:val="000000"/>
+          <w:sz w:val="18"/>
+        </w:rPr>
+      </w:pPr>
+      <w:r>
+        <w:rPr>
+          <w:rFonts w:ascii="Monaco" w:hAnsi="Monaco" w:cs="Monaco"/>
+          <w:color w:val="000000"/>
+          <w:sz w:val="18"/>
+        </w:rPr>
+        <w:tab/>
+      </w:r>
+      <w:r>
+        <w:rPr>
+          <w:rFonts w:ascii="Monaco" w:hAnsi="Monaco" w:cs="Monaco"/>
+          <w:color w:val="000000"/>
+          <w:sz w:val="18"/>
+        </w:rPr>
+        <w:tab/>
+      </w:r>
+      <w:r>
+        <w:rPr>
+          <w:rFonts w:ascii="Monaco" w:hAnsi="Monaco" w:cs="Monaco"/>
+          <w:color w:val="000000"/>
+          <w:sz w:val="18"/>
+        </w:rPr>
+        <w:t>} else if (3 == formalParameterList.count()) {</w:t>
+      </w:r>
+    </w:p>
+    <w:p>
+      <w:pPr>
+        <w:rPr>
+          <w:rFonts w:ascii="Monaco" w:hAnsi="Monaco" w:cs="Monaco"/>
+          <w:color w:val="000000"/>
+          <w:sz w:val="18"/>
+        </w:rPr>
+      </w:pPr>
+      <w:r>
+        <w:rPr>
+          <w:rFonts w:ascii="Monaco" w:hAnsi="Monaco" w:cs="Monaco"/>
+          <w:color w:val="000000"/>
+          <w:sz w:val="18"/>
+        </w:rPr>
+        <w:tab/>
+      </w:r>
+      <w:r>
+        <w:rPr>
+          <w:rFonts w:ascii="Monaco" w:hAnsi="Monaco" w:cs="Monaco"/>
+          <w:color w:val="000000"/>
+          <w:sz w:val="18"/>
+        </w:rPr>
+        <w:tab/>
+      </w:r>
+      <w:r>
+        <w:rPr>
+          <w:rFonts w:ascii="Monaco" w:hAnsi="Monaco" w:cs="Monaco"/>
+          <w:color w:val="000000"/>
+          <w:sz w:val="18"/>
+        </w:rPr>
+        <w:tab/>
+      </w:r>
+      <w:r>
+        <w:rPr>
+          <w:rFonts w:ascii="Monaco" w:hAnsi="Monaco" w:cs="Monaco"/>
+          <w:color w:val="000000"/>
+          <w:sz w:val="18"/>
+        </w:rPr>
+        <w:t>. . . .</w:t>
+      </w:r>
+    </w:p>
+    <w:p>
+      <w:pPr>
+        <w:widowControl w:val="0"/>
+        <w:autoSpaceDE w:val="0"/>
+        <w:autoSpaceDN w:val="0"/>
+        <w:adjustRightInd w:val="0"/>
+        <w:rPr>
+          <w:rFonts w:ascii="Monaco" w:hAnsi="Monaco" w:cs="Monaco"/>
+          <w:sz w:val="18"/>
+        </w:rPr>
+      </w:pPr>
+      <w:r>
+        <w:rPr>
+          <w:rFonts w:ascii="Monaco" w:hAnsi="Monaco" w:cs="Monaco"/>
+          <w:color w:val="000000"/>
+          <w:sz w:val="18"/>
+        </w:rPr>
+        <w:tab/>
+      </w:r>
+      <w:r>
+        <w:rPr>
+          <w:rFonts w:ascii="Monaco" w:hAnsi="Monaco" w:cs="Monaco"/>
+          <w:color w:val="000000"/>
+          <w:sz w:val="18"/>
+        </w:rPr>
+        <w:tab/>
+        <w:t xml:space="preserve">} </w:t>
+      </w:r>
+      <w:r>
+        <w:rPr>
+          <w:rFonts w:ascii="Monaco" w:hAnsi="Monaco" w:cs="Monaco"/>
+          <w:b/>
+          <w:bCs/>
+          <w:color w:val="7F0055"/>
+          <w:sz w:val="18"/>
+        </w:rPr>
+        <w:t>else</w:t>
+      </w:r>
+      <w:r>
+        <w:rPr>
+          <w:rFonts w:ascii="Monaco" w:hAnsi="Monaco" w:cs="Monaco"/>
+          <w:color w:val="000000"/>
+          <w:sz w:val="18"/>
+        </w:rPr>
+        <w:t xml:space="preserve"> </w:t>
+      </w:r>
+      <w:r>
+        <w:rPr>
+          <w:rFonts w:ascii="Monaco" w:hAnsi="Monaco" w:cs="Monaco"/>
+          <w:b/>
+          <w:bCs/>
+          <w:color w:val="7F0055"/>
+          <w:sz w:val="18"/>
+        </w:rPr>
+        <w:t>if</w:t>
+      </w:r>
+      <w:r>
+        <w:rPr>
+          <w:rFonts w:ascii="Monaco" w:hAnsi="Monaco" w:cs="Monaco"/>
+          <w:color w:val="000000"/>
+          <w:sz w:val="18"/>
+        </w:rPr>
+        <w:t xml:space="preserve"> (</w:t>
+      </w:r>
+      <w:r>
+        <w:rPr>
+          <w:rFonts w:ascii="Monaco" w:hAnsi="Monaco" w:cs="Monaco"/>
+          <w:color w:val="6A3E3E"/>
+          <w:sz w:val="18"/>
+        </w:rPr>
+        <w:t>methodDeclaration</w:t>
+      </w:r>
+      <w:r>
+        <w:rPr>
+          <w:rFonts w:ascii="Monaco" w:hAnsi="Monaco" w:cs="Monaco"/>
+          <w:color w:val="000000"/>
+          <w:sz w:val="18"/>
+        </w:rPr>
+        <w:t>.name().equals(</w:t>
+      </w:r>
+      <w:r>
+        <w:rPr>
+          <w:rFonts w:ascii="Monaco" w:hAnsi="Monaco" w:cs="Monaco"/>
+          <w:color w:val="2A00FF"/>
+          <w:sz w:val="18"/>
+        </w:rPr>
+        <w:t>"join"</w:t>
+      </w:r>
+      <w:r>
+        <w:rPr>
+          <w:rFonts w:ascii="Monaco" w:hAnsi="Monaco" w:cs="Monaco"/>
+          <w:color w:val="000000"/>
+          <w:sz w:val="18"/>
+        </w:rPr>
+        <w:t>)) {</w:t>
+      </w:r>
+    </w:p>
+    <w:p>
+      <w:pPr>
+        <w:widowControl w:val="0"/>
+        <w:autoSpaceDE w:val="0"/>
+        <w:autoSpaceDN w:val="0"/>
+        <w:adjustRightInd w:val="0"/>
+        <w:ind w:left="2160" w:firstLine="720"/>
+        <w:rPr>
+          <w:rFonts w:ascii="Monaco" w:hAnsi="Monaco" w:cs="Monaco"/>
+          <w:sz w:val="18"/>
+        </w:rPr>
+      </w:pPr>
+      <w:r>
+        <w:rPr>
+          <w:rFonts w:ascii="Monaco" w:hAnsi="Monaco" w:cs="Monaco"/>
+          <w:color w:val="6A3E3E"/>
+          <w:sz w:val="18"/>
+        </w:rPr>
+        <w:t>code</w:t>
+      </w:r>
+      <w:r>
+        <w:rPr>
+          <w:rFonts w:ascii="Monaco" w:hAnsi="Monaco" w:cs="Monaco"/>
+          <w:color w:val="000000"/>
+          <w:sz w:val="18"/>
+        </w:rPr>
+        <w:t>.add(</w:t>
+      </w:r>
+      <w:r>
+        <w:rPr>
+          <w:rFonts w:ascii="Monaco" w:hAnsi="Monaco" w:cs="Monaco"/>
+          <w:b/>
+          <w:bCs/>
+          <w:color w:val="7F0055"/>
+          <w:sz w:val="18"/>
+        </w:rPr>
+        <w:t>new</w:t>
+      </w:r>
+      <w:r>
+        <w:rPr>
+          <w:rFonts w:ascii="Monaco" w:hAnsi="Monaco" w:cs="Monaco"/>
+          <w:color w:val="000000"/>
+          <w:sz w:val="18"/>
+        </w:rPr>
+        <w:t xml:space="preserve"> </w:t>
+      </w:r>
+      <w:r>
+        <w:rPr>
+          <w:rFonts w:ascii="Monaco" w:hAnsi="Monaco" w:cs="Monaco"/>
+          <w:color w:val="000000"/>
+          <w:sz w:val="18"/>
+          <w:highlight w:val="lightGray"/>
+          <w:u w:val="single"/>
+        </w:rPr>
+        <w:t>RTStringClass.RTJoinCode</w:t>
+      </w:r>
+      <w:r>
+        <w:rPr>
+          <w:rFonts w:ascii="Monaco" w:hAnsi="Monaco" w:cs="Monaco"/>
+          <w:color w:val="000000"/>
+          <w:sz w:val="18"/>
+        </w:rPr>
+        <w:t>(</w:t>
+      </w:r>
+      <w:r>
+        <w:rPr>
+          <w:rFonts w:ascii="Monaco" w:hAnsi="Monaco" w:cs="Monaco"/>
+          <w:color w:val="6A3E3E"/>
+          <w:sz w:val="18"/>
+        </w:rPr>
+        <w:t>methodDeclaration</w:t>
+      </w:r>
+      <w:r>
+        <w:rPr>
+          <w:rFonts w:ascii="Monaco" w:hAnsi="Monaco" w:cs="Monaco"/>
+          <w:color w:val="000000"/>
+          <w:sz w:val="18"/>
+        </w:rPr>
+        <w:t>.enclosedScope()));</w:t>
+      </w:r>
+    </w:p>
+    <w:p>
+      <w:pPr>
+        <w:rPr>
+          <w:rFonts w:ascii="Monaco" w:hAnsi="Monaco" w:cs="Monaco"/>
+          <w:color w:val="000000"/>
+          <w:sz w:val="18"/>
+        </w:rPr>
+      </w:pPr>
+      <w:r>
+        <w:rPr>
+          <w:rFonts w:ascii="Monaco" w:hAnsi="Monaco" w:cs="Monaco"/>
+          <w:color w:val="000000"/>
+          <w:sz w:val="18"/>
+        </w:rPr>
+        <w:tab/>
+      </w:r>
+      <w:r>
+        <w:rPr>
+          <w:rFonts w:ascii="Monaco" w:hAnsi="Monaco" w:cs="Monaco"/>
+          <w:color w:val="000000"/>
+          <w:sz w:val="18"/>
+        </w:rPr>
+        <w:tab/>
+      </w:r>
+      <w:r>
+        <w:rPr>
+          <w:rFonts w:ascii="Monaco" w:hAnsi="Monaco" w:cs="Monaco"/>
+          <w:color w:val="000000"/>
+          <w:sz w:val="18"/>
+        </w:rPr>
+        <w:tab/>
+      </w:r>
+      <w:r>
+        <w:rPr>
+          <w:rFonts w:ascii="Monaco" w:hAnsi="Monaco" w:cs="Monaco"/>
+          <w:color w:val="6A3E3E"/>
+          <w:sz w:val="18"/>
+        </w:rPr>
+        <w:t>retvalType</w:t>
+      </w:r>
+      <w:r>
+        <w:rPr>
+          <w:rFonts w:ascii="Monaco" w:hAnsi="Monaco" w:cs="Monaco"/>
+          <w:color w:val="000000"/>
+          <w:sz w:val="18"/>
+        </w:rPr>
+        <w:t xml:space="preserve"> = RetvalTypes.</w:t>
+      </w:r>
+      <w:r>
+        <w:rPr>
+          <w:rFonts w:ascii="Monaco" w:hAnsi="Monaco" w:cs="Monaco"/>
+          <w:b/>
+          <w:bCs/>
+          <w:i/>
+          <w:iCs/>
+          <w:color w:val="0000C0"/>
+          <w:sz w:val="18"/>
+        </w:rPr>
+        <w:t>usingString</w:t>
+      </w:r>
+      <w:r>
+        <w:rPr>
+          <w:rFonts w:ascii="Monaco" w:hAnsi="Monaco" w:cs="Monaco"/>
+          <w:color w:val="000000"/>
+          <w:sz w:val="18"/>
+        </w:rPr>
+        <w:t>;</w:t>
+      </w:r>
+    </w:p>
+    <w:p>
+      <w:pPr>
+        <w:rPr>
+          <w:sz w:val="18"/>
+        </w:rPr>
+      </w:pPr>
+      <w:r>
+        <w:rPr>
+          <w:rFonts w:ascii="Monaco" w:hAnsi="Monaco" w:cs="Monaco"/>
+          <w:color w:val="000000"/>
+          <w:sz w:val="18"/>
+        </w:rPr>
+        <w:t xml:space="preserve">     </w:t>
+      </w:r>
+      <w:r>
+        <w:rPr>
+          <w:rFonts w:ascii="Monaco" w:hAnsi="Monaco" w:cs="Monaco"/>
+          <w:color w:val="000000"/>
+          <w:sz w:val="18"/>
+        </w:rPr>
+        <w:tab/>
+      </w:r>
+      <w:r>
+        <w:rPr>
+          <w:rFonts w:ascii="Monaco" w:hAnsi="Monaco" w:cs="Monaco"/>
+          <w:color w:val="000000"/>
+          <w:sz w:val="18"/>
+        </w:rPr>
+        <w:tab/>
+      </w:r>
+      <w:r>
+        <w:rPr>
+          <w:rFonts w:ascii="Monaco" w:hAnsi="Monaco" w:cs="Monaco"/>
+          <w:color w:val="000000"/>
+          <w:sz w:val="18"/>
+        </w:rPr>
+        <w:t>}</w:t>
+      </w:r>
+    </w:p>
+    <w:p>
+      <w:pPr>
+        <w:rPr>
+          <w:sz w:val="18"/>
+        </w:rPr>
+      </w:pPr>
+    </w:p>
+    <w:p>
+      <w:pPr>
+        <w:pStyle w:val="ListParagraph"/>
+        <w:numPr>
+          <w:ilvl w:val="0"/>
+          <w:numId w:val="18"/>
+        </w:numPr>
+        <w:rPr>
+          <w:sz w:val="18"/>
+        </w:rPr>
+      </w:pPr>
+      <w:r>
+        <w:rPr>
+          <w:sz w:val="18"/>
+        </w:rPr>
+        <w:t>In StaticScope.java, add the code to link the method into the type:</w:t>
+      </w:r>
+    </w:p>
+    <w:p>
+      <w:pPr>
+        <w:rPr>
+          <w:sz w:val="18"/>
+        </w:rPr>
+      </w:pPr>
+    </w:p>
+    <w:p>
+      <w:pPr>
+        <w:ind w:left="720" w:firstLine="720"/>
+        <w:rPr>
+          <w:rFonts w:ascii="Monaco" w:hAnsi="Monaco"/>
+          <w:sz w:val="18"/>
+        </w:rPr>
+      </w:pPr>
+      <w:r>
+        <w:rPr>
+          <w:rFonts w:ascii="Monaco" w:hAnsi="Monaco"/>
+          <w:sz w:val="18"/>
+        </w:rPr>
+        <w:t>private static void reinitializeString(final Type intType, final Type booleanType) {</w:t>
+      </w:r>
+    </w:p>
+    <w:p>
+      <w:pPr>
+        <w:ind w:left="720" w:firstLine="720"/>
+        <w:rPr>
+          <w:rFonts w:ascii="Monaco" w:hAnsi="Monaco"/>
+          <w:sz w:val="18"/>
+        </w:rPr>
+      </w:pPr>
+      <w:r>
+        <w:rPr>
+          <w:rFonts w:ascii="Monaco" w:hAnsi="Monaco"/>
+          <w:sz w:val="18"/>
+        </w:rPr>
+        <w:tab/>
+        <w:t>. . . .</w:t>
+      </w:r>
+    </w:p>
+    <w:p>
+      <w:pPr>
+        <w:widowControl w:val="0"/>
+        <w:autoSpaceDE w:val="0"/>
+        <w:autoSpaceDN w:val="0"/>
+        <w:adjustRightInd w:val="0"/>
+        <w:rPr>
+          <w:rFonts w:ascii="Monaco" w:hAnsi="Monaco" w:cs="Monaco"/>
+          <w:sz w:val="18"/>
+        </w:rPr>
+      </w:pPr>
+      <w:r>
+        <w:rPr>
+          <w:rFonts w:ascii="Monaco" w:hAnsi="Monaco" w:cs="Monaco"/>
+          <w:color w:val="000000"/>
+          <w:sz w:val="22"/>
+        </w:rPr>
+        <w:tab/>
+      </w:r>
+      <w:r>
+        <w:rPr>
+          <w:rFonts w:ascii="Monaco" w:hAnsi="Monaco" w:cs="Monaco"/>
+          <w:color w:val="000000"/>
+          <w:sz w:val="22"/>
+        </w:rPr>
+        <w:tab/>
+      </w:r>
+      <w:r>
+        <w:rPr>
+          <w:rFonts w:ascii="Monaco" w:hAnsi="Monaco" w:cs="Monaco"/>
+          <w:color w:val="000000"/>
+          <w:sz w:val="22"/>
+        </w:rPr>
+        <w:tab/>
+      </w:r>
+      <w:r>
+        <w:rPr>
+          <w:rFonts w:ascii="Monaco" w:hAnsi="Monaco" w:cs="Monaco"/>
+          <w:b/>
+          <w:bCs/>
+          <w:color w:val="7F0055"/>
+          <w:sz w:val="18"/>
+        </w:rPr>
+        <w:t>final</w:t>
+      </w:r>
+      <w:r>
+        <w:rPr>
+          <w:rFonts w:ascii="Monaco" w:hAnsi="Monaco" w:cs="Monaco"/>
+          <w:color w:val="000000"/>
+          <w:sz w:val="18"/>
+        </w:rPr>
+        <w:t xml:space="preserve"> Type </w:t>
+      </w:r>
+      <w:r>
+        <w:rPr>
+          <w:rFonts w:ascii="Monaco" w:hAnsi="Monaco" w:cs="Monaco"/>
+          <w:color w:val="6A3E3E"/>
+          <w:sz w:val="18"/>
+        </w:rPr>
+        <w:t>listType</w:t>
+      </w:r>
+      <w:r>
+        <w:rPr>
+          <w:rFonts w:ascii="Monaco" w:hAnsi="Monaco" w:cs="Monaco"/>
+          <w:color w:val="000000"/>
+          <w:sz w:val="18"/>
+        </w:rPr>
+        <w:t xml:space="preserve"> = StaticScope.</w:t>
+      </w:r>
+      <w:r>
+        <w:rPr>
+          <w:rFonts w:ascii="Monaco" w:hAnsi="Monaco" w:cs="Monaco"/>
+          <w:i/>
+          <w:iCs/>
+          <w:color w:val="000000"/>
+          <w:sz w:val="18"/>
+        </w:rPr>
+        <w:t>globalScope</w:t>
+      </w:r>
+      <w:r>
+        <w:rPr>
+          <w:rFonts w:ascii="Monaco" w:hAnsi="Monaco" w:cs="Monaco"/>
+          <w:color w:val="000000"/>
+          <w:sz w:val="18"/>
+        </w:rPr>
+        <w:t>().lookupTypeDeclaration(</w:t>
+      </w:r>
+      <w:r>
+        <w:rPr>
+          <w:rFonts w:ascii="Monaco" w:hAnsi="Monaco" w:cs="Monaco"/>
+          <w:color w:val="2A00FF"/>
+          <w:sz w:val="18"/>
+        </w:rPr>
+        <w:t>"List"</w:t>
+      </w:r>
+      <w:r>
+        <w:rPr>
+          <w:rFonts w:ascii="Monaco" w:hAnsi="Monaco" w:cs="Monaco"/>
+          <w:color w:val="000000"/>
+          <w:sz w:val="18"/>
+        </w:rPr>
+        <w:t>);</w:t>
+      </w:r>
+    </w:p>
+    <w:p>
+      <w:pPr>
+        <w:widowControl w:val="0"/>
+        <w:autoSpaceDE w:val="0"/>
+        <w:autoSpaceDN w:val="0"/>
+        <w:adjustRightInd w:val="0"/>
+        <w:rPr>
+          <w:rFonts w:ascii="Monaco" w:hAnsi="Monaco" w:cs="Monaco"/>
+          <w:sz w:val="18"/>
+        </w:rPr>
+      </w:pPr>
+      <w:r>
+        <w:rPr>
+          <w:rFonts w:ascii="Monaco" w:hAnsi="Monaco" w:cs="Monaco"/>
+          <w:color w:val="000000"/>
+          <w:sz w:val="18"/>
+        </w:rPr>
+        <w:tab/>
+      </w:r>
+      <w:r>
+        <w:rPr>
+          <w:rFonts w:ascii="Monaco" w:hAnsi="Monaco" w:cs="Monaco"/>
+          <w:color w:val="000000"/>
+          <w:sz w:val="18"/>
+        </w:rPr>
+        <w:tab/>
+      </w:r>
+      <w:r>
+        <w:rPr>
+          <w:rFonts w:ascii="Monaco" w:hAnsi="Monaco" w:cs="Monaco"/>
+          <w:color w:val="000000"/>
+          <w:sz w:val="18"/>
+        </w:rPr>
+        <w:tab/>
+      </w:r>
+      <w:r>
+        <w:rPr>
+          <w:rFonts w:ascii="Monaco" w:hAnsi="Monaco" w:cs="Monaco"/>
+          <w:b/>
+          <w:bCs/>
+          <w:color w:val="7F0055"/>
+          <w:sz w:val="18"/>
+        </w:rPr>
+        <w:t>assert</w:t>
+      </w:r>
+      <w:r>
+        <w:rPr>
+          <w:rFonts w:ascii="Monaco" w:hAnsi="Monaco" w:cs="Monaco"/>
+          <w:color w:val="000000"/>
+          <w:sz w:val="18"/>
+        </w:rPr>
+        <w:t xml:space="preserve"> </w:t>
+      </w:r>
+      <w:r>
+        <w:rPr>
+          <w:rFonts w:ascii="Monaco" w:hAnsi="Monaco" w:cs="Monaco"/>
+          <w:b/>
+          <w:bCs/>
+          <w:color w:val="7F0055"/>
+          <w:sz w:val="18"/>
+        </w:rPr>
+        <w:t>null</w:t>
+      </w:r>
+      <w:r>
+        <w:rPr>
+          <w:rFonts w:ascii="Monaco" w:hAnsi="Monaco" w:cs="Monaco"/>
+          <w:color w:val="000000"/>
+          <w:sz w:val="18"/>
+        </w:rPr>
+        <w:t xml:space="preserve"> != </w:t>
+      </w:r>
+      <w:r>
+        <w:rPr>
+          <w:rFonts w:ascii="Monaco" w:hAnsi="Monaco" w:cs="Monaco"/>
+          <w:color w:val="6A3E3E"/>
+          <w:sz w:val="18"/>
+        </w:rPr>
+        <w:t>listType</w:t>
+      </w:r>
+      <w:r>
+        <w:rPr>
+          <w:rFonts w:ascii="Monaco" w:hAnsi="Monaco" w:cs="Monaco"/>
+          <w:color w:val="000000"/>
+          <w:sz w:val="18"/>
+        </w:rPr>
+        <w:t>;</w:t>
+      </w:r>
+    </w:p>
+    <w:p>
+      <w:pPr>
+        <w:ind w:left="720" w:firstLine="720"/>
+        <w:rPr>
+          <w:rFonts w:ascii="Monaco" w:hAnsi="Monaco" w:cs="Monaco"/>
+          <w:color w:val="000000"/>
+          <w:sz w:val="18"/>
+        </w:rPr>
+      </w:pPr>
+      <w:r>
+        <w:rPr>
+          <w:rFonts w:ascii="Monaco" w:hAnsi="Monaco" w:cs="Monaco"/>
+          <w:color w:val="000000"/>
+          <w:sz w:val="18"/>
+        </w:rPr>
+        <w:tab/>
+      </w:r>
+      <w:r>
+        <w:rPr>
+          <w:rFonts w:ascii="Monaco" w:hAnsi="Monaco" w:cs="Monaco"/>
+          <w:i/>
+          <w:iCs/>
+          <w:color w:val="000000"/>
+          <w:sz w:val="18"/>
+        </w:rPr>
+        <w:t>addStringMethod</w:t>
+      </w:r>
+      <w:r>
+        <w:rPr>
+          <w:rFonts w:ascii="Monaco" w:hAnsi="Monaco" w:cs="Monaco"/>
+          <w:color w:val="000000"/>
+          <w:sz w:val="18"/>
+        </w:rPr>
+        <w:t>(</w:t>
+      </w:r>
+      <w:r>
+        <w:rPr>
+          <w:rFonts w:ascii="Monaco" w:hAnsi="Monaco" w:cs="Monaco"/>
+          <w:color w:val="6A3E3E"/>
+          <w:sz w:val="18"/>
+        </w:rPr>
+        <w:t>stringType</w:t>
+      </w:r>
+      <w:r>
+        <w:rPr>
+          <w:rFonts w:ascii="Monaco" w:hAnsi="Monaco" w:cs="Monaco"/>
+          <w:color w:val="000000"/>
+          <w:sz w:val="18"/>
+        </w:rPr>
+        <w:t xml:space="preserve">, </w:t>
+      </w:r>
+      <w:r>
+        <w:rPr>
+          <w:rFonts w:ascii="Monaco" w:hAnsi="Monaco" w:cs="Monaco"/>
+          <w:color w:val="2A00FF"/>
+          <w:sz w:val="18"/>
+        </w:rPr>
+        <w:t>"join"</w:t>
+      </w:r>
+      <w:r>
+        <w:rPr>
+          <w:rFonts w:ascii="Monaco" w:hAnsi="Monaco" w:cs="Monaco"/>
+          <w:color w:val="000000"/>
+          <w:sz w:val="18"/>
+        </w:rPr>
+        <w:t xml:space="preserve">, </w:t>
+      </w:r>
+      <w:r>
+        <w:rPr>
+          <w:rFonts w:ascii="Monaco" w:hAnsi="Monaco" w:cs="Monaco"/>
+          <w:color w:val="6A3E3E"/>
+          <w:sz w:val="18"/>
+        </w:rPr>
+        <w:t>stringType</w:t>
+      </w:r>
+      <w:r>
+        <w:rPr>
+          <w:rFonts w:ascii="Monaco" w:hAnsi="Monaco" w:cs="Monaco"/>
+          <w:color w:val="000000"/>
+          <w:sz w:val="18"/>
+        </w:rPr>
+        <w:t xml:space="preserve">, </w:t>
+      </w:r>
+      <w:r>
+        <w:rPr>
+          <w:rFonts w:ascii="Monaco" w:hAnsi="Monaco" w:cs="Monaco"/>
+          <w:i/>
+          <w:iCs/>
+          <w:color w:val="000000"/>
+          <w:sz w:val="18"/>
+        </w:rPr>
+        <w:t>asList</w:t>
+      </w:r>
+      <w:r>
+        <w:rPr>
+          <w:rFonts w:ascii="Monaco" w:hAnsi="Monaco" w:cs="Monaco"/>
+          <w:color w:val="000000"/>
+          <w:sz w:val="18"/>
+        </w:rPr>
+        <w:t>(</w:t>
+      </w:r>
+      <w:r>
+        <w:rPr>
+          <w:rFonts w:ascii="Monaco" w:hAnsi="Monaco" w:cs="Monaco"/>
+          <w:color w:val="2A00FF"/>
+          <w:sz w:val="18"/>
+        </w:rPr>
+        <w:t>"delimeter, elements"</w:t>
+      </w:r>
+      <w:r>
+        <w:rPr>
+          <w:rFonts w:ascii="Monaco" w:hAnsi="Monaco" w:cs="Monaco"/>
+          <w:color w:val="000000"/>
+          <w:sz w:val="18"/>
+        </w:rPr>
+        <w:t xml:space="preserve">), </w:t>
+      </w:r>
+    </w:p>
+    <w:p>
+      <w:pPr>
+        <w:ind w:left="2160" w:firstLine="720"/>
+        <w:rPr>
+          <w:rFonts w:ascii="Monaco" w:hAnsi="Monaco"/>
+          <w:sz w:val="18"/>
+        </w:rPr>
+      </w:pPr>
+      <w:r>
+        <w:rPr>
+          <w:rFonts w:ascii="Monaco" w:hAnsi="Monaco" w:cs="Monaco"/>
+          <w:i/>
+          <w:iCs/>
+          <w:color w:val="000000"/>
+          <w:sz w:val="18"/>
+        </w:rPr>
+        <w:t>asList</w:t>
+      </w:r>
+      <w:r>
+        <w:rPr>
+          <w:rFonts w:ascii="Monaco" w:hAnsi="Monaco" w:cs="Monaco"/>
+          <w:color w:val="000000"/>
+          <w:sz w:val="18"/>
+        </w:rPr>
+        <w:t>(</w:t>
+      </w:r>
+      <w:r>
+        <w:rPr>
+          <w:rFonts w:ascii="Monaco" w:hAnsi="Monaco" w:cs="Monaco"/>
+          <w:color w:val="6A3E3E"/>
+          <w:sz w:val="18"/>
+        </w:rPr>
+        <w:t>stringType</w:t>
+      </w:r>
+      <w:r>
+        <w:rPr>
+          <w:rFonts w:ascii="Monaco" w:hAnsi="Monaco" w:cs="Monaco"/>
+          <w:color w:val="000000"/>
+          <w:sz w:val="18"/>
+        </w:rPr>
+        <w:t xml:space="preserve">, </w:t>
+      </w:r>
+      <w:r>
+        <w:rPr>
+          <w:rFonts w:ascii="Monaco" w:hAnsi="Monaco" w:cs="Monaco"/>
+          <w:color w:val="6A3E3E"/>
+          <w:sz w:val="18"/>
+        </w:rPr>
+        <w:t>listType</w:t>
+      </w:r>
+      <w:r>
+        <w:rPr>
+          <w:rFonts w:ascii="Monaco" w:hAnsi="Monaco" w:cs="Monaco"/>
+          <w:color w:val="000000"/>
+          <w:sz w:val="18"/>
+        </w:rPr>
+        <w:t>));</w:t>
+      </w:r>
+    </w:p>
+    <w:p>
+      <w:pPr>
+        <w:ind w:left="720" w:firstLine="720"/>
+        <w:rPr>
+          <w:rFonts w:ascii="Monaco" w:hAnsi="Monaco"/>
+          <w:sz w:val="18"/>
+        </w:rPr>
+      </w:pPr>
+      <w:r>
+        <w:rPr>
+          <w:rFonts w:ascii="Monaco" w:hAnsi="Monaco"/>
+          <w:sz w:val="18"/>
+        </w:rPr>
+        <w:t>}</w:t>
+      </w:r>
+    </w:p>
+    <w:p>
+      <w:pPr>
+        <w:rPr>
+          <w:sz w:val="18"/>
+        </w:rPr>
+      </w:pPr>
+    </w:p>
+    <w:p>
+      <w:pPr>
+        <w:pStyle w:val="ListParagraph"/>
+        <w:numPr>
+          <w:ilvl w:val="0"/>
+          <w:numId w:val="18"/>
         </w:numPr>
         <w:rPr>
           <w:sz w:val="18"/>
@@ -33388,7 +38210,7 @@
               <w:rPr>
                 <w:noProof/>
               </w:rPr>
-              <w:t>70</w:t>
+              <w:t>72</w:t>
             </w:r>
           </w:fldSimple>
         </w:p>
@@ -35034,6 +39856,95 @@
       </w:rPr>
     </w:lvl>
   </w:abstractNum>
+  <w:abstractNum w:abstractNumId="17">
+    <w:nsid w:val="67FF6B88"/>
+    <w:multiLevelType w:val="hybridMultilevel"/>
+    <w:tmpl w:val="6A7C902C"/>
+    <w:lvl w:ilvl="0" w:tplc="6BD410DE">
+      <w:start w:val="1"/>
+      <w:numFmt w:val="decimal"/>
+      <w:lvlText w:val="%1."/>
+      <w:lvlJc w:val="left"/>
+      <w:pPr>
+        <w:ind w:left="720" w:hanging="360"/>
+      </w:pPr>
+      <w:rPr>
+        <w:rFonts w:hint="default"/>
+      </w:rPr>
+    </w:lvl>
+    <w:lvl w:ilvl="1" w:tplc="04090019" w:tentative="1">
+      <w:start w:val="1"/>
+      <w:numFmt w:val="lowerLetter"/>
+      <w:lvlText w:val="%2."/>
+      <w:lvlJc w:val="left"/>
+      <w:pPr>
+        <w:ind w:left="1440" w:hanging="360"/>
+      </w:pPr>
+    </w:lvl>
+    <w:lvl w:ilvl="2" w:tplc="0409001B" w:tentative="1">
+      <w:start w:val="1"/>
+      <w:numFmt w:val="lowerRoman"/>
+      <w:lvlText w:val="%3."/>
+      <w:lvlJc w:val="right"/>
+      <w:pPr>
+        <w:ind w:left="2160" w:hanging="180"/>
+      </w:pPr>
+    </w:lvl>
+    <w:lvl w:ilvl="3" w:tplc="0409000F" w:tentative="1">
+      <w:start w:val="1"/>
+      <w:numFmt w:val="decimal"/>
+      <w:lvlText w:val="%4."/>
+      <w:lvlJc w:val="left"/>
+      <w:pPr>
+        <w:ind w:left="2880" w:hanging="360"/>
+      </w:pPr>
+    </w:lvl>
+    <w:lvl w:ilvl="4" w:tplc="04090019" w:tentative="1">
+      <w:start w:val="1"/>
+      <w:numFmt w:val="lowerLetter"/>
+      <w:lvlText w:val="%5."/>
+      <w:lvlJc w:val="left"/>
+      <w:pPr>
+        <w:ind w:left="3600" w:hanging="360"/>
+      </w:pPr>
+    </w:lvl>
+    <w:lvl w:ilvl="5" w:tplc="0409001B" w:tentative="1">
+      <w:start w:val="1"/>
+      <w:numFmt w:val="lowerRoman"/>
+      <w:lvlText w:val="%6."/>
+      <w:lvlJc w:val="right"/>
+      <w:pPr>
+        <w:ind w:left="4320" w:hanging="180"/>
+      </w:pPr>
+    </w:lvl>
+    <w:lvl w:ilvl="6" w:tplc="0409000F" w:tentative="1">
+      <w:start w:val="1"/>
+      <w:numFmt w:val="decimal"/>
+      <w:lvlText w:val="%7."/>
+      <w:lvlJc w:val="left"/>
+      <w:pPr>
+        <w:ind w:left="5040" w:hanging="360"/>
+      </w:pPr>
+    </w:lvl>
+    <w:lvl w:ilvl="7" w:tplc="04090019" w:tentative="1">
+      <w:start w:val="1"/>
+      <w:numFmt w:val="lowerLetter"/>
+      <w:lvlText w:val="%8."/>
+      <w:lvlJc w:val="left"/>
+      <w:pPr>
+        <w:ind w:left="5760" w:hanging="360"/>
+      </w:pPr>
+    </w:lvl>
+    <w:lvl w:ilvl="8" w:tplc="0409001B" w:tentative="1">
+      <w:start w:val="1"/>
+      <w:numFmt w:val="lowerRoman"/>
+      <w:lvlText w:val="%9."/>
+      <w:lvlJc w:val="right"/>
+      <w:pPr>
+        <w:ind w:left="6480" w:hanging="180"/>
+      </w:pPr>
+    </w:lvl>
+  </w:abstractNum>
   <w:num w:numId="1">
     <w:abstractNumId w:val="9"/>
   </w:num>
@@ -35084,6 +39995,9 @@
   </w:num>
   <w:num w:numId="17">
     <w:abstractNumId w:val="10"/>
+  </w:num>
+  <w:num w:numId="18">
+    <w:abstractNumId w:val="17"/>
   </w:num>
 </w:numbering>
 </file>

</xml_diff>

<commit_message>
1.3.11: Added in-situ initialization & implicit default constructors
All tests pass.
</commit_message>
<xml_diff>
--- a/trygve1.docx
+++ b/trygve1.docx
@@ -17748,6 +17748,334 @@
     </w:p>
     <w:p/>
     <w:p>
+      <w:r>
+        <w:t xml:space="preserve">Notice that we took great care to initialize the </w:t>
+      </w:r>
+      <w:r>
+        <w:rPr>
+          <w:rFonts w:ascii="Courier New" w:hAnsi="Courier New"/>
+        </w:rPr>
+        <w:t xml:space="preserve">realPart_ </w:t>
+      </w:r>
+      <w:r>
+        <w:t>and</w:t>
+      </w:r>
+      <w:r>
+        <w:rPr>
+          <w:rFonts w:ascii="Courier New" w:hAnsi="Courier New"/>
+        </w:rPr>
+        <w:t xml:space="preserve"> imaginaryPart</w:t>
+      </w:r>
+      <w:r>
+        <w:t xml:space="preserve">  members of the object inside each of the constructors.</w:t>
+      </w:r>
+    </w:p>
+    <w:p/>
+    <w:p>
+      <w:pPr>
+        <w:ind w:left="720" w:firstLine="720"/>
+        <w:rPr>
+          <w:rFonts w:ascii="Courier New" w:hAnsi="Courier New"/>
+        </w:rPr>
+      </w:pPr>
+      <w:r>
+        <w:rPr>
+          <w:rFonts w:ascii="Courier New" w:hAnsi="Courier New"/>
+        </w:rPr>
+        <w:t>. . . .</w:t>
+      </w:r>
+    </w:p>
+    <w:p>
+      <w:pPr>
+        <w:ind w:left="720" w:firstLine="720"/>
+        <w:rPr>
+          <w:rFonts w:ascii="Courier New" w:hAnsi="Courier New"/>
+        </w:rPr>
+      </w:pPr>
+      <w:r>
+        <w:rPr>
+          <w:rFonts w:ascii="Courier New" w:hAnsi="Courier New"/>
+        </w:rPr>
+        <w:t>public Complex(double realPart) {</w:t>
+      </w:r>
+    </w:p>
+    <w:p>
+      <w:pPr>
+        <w:rPr>
+          <w:rFonts w:ascii="Courier New" w:hAnsi="Courier New"/>
+        </w:rPr>
+      </w:pPr>
+      <w:r>
+        <w:rPr>
+          <w:rFonts w:ascii="Courier New" w:hAnsi="Courier New"/>
+        </w:rPr>
+        <w:t xml:space="preserve">      </w:t>
+      </w:r>
+      <w:r>
+        <w:rPr>
+          <w:rFonts w:ascii="Courier New" w:hAnsi="Courier New"/>
+        </w:rPr>
+        <w:tab/>
+      </w:r>
+      <w:r>
+        <w:rPr>
+          <w:rFonts w:ascii="Courier New" w:hAnsi="Courier New"/>
+        </w:rPr>
+        <w:tab/>
+      </w:r>
+      <w:r>
+        <w:rPr>
+          <w:rFonts w:ascii="Courier New" w:hAnsi="Courier New"/>
+        </w:rPr>
+        <w:t>realPart_ = realPart</w:t>
+      </w:r>
+      <w:r>
+        <w:rPr>
+          <w:rFonts w:ascii="Courier New" w:hAnsi="Courier New"/>
+        </w:rPr>
+        <w:t xml:space="preserve">; </w:t>
+      </w:r>
+      <w:r>
+        <w:rPr>
+          <w:rFonts w:ascii="Courier New" w:hAnsi="Courier New"/>
+        </w:rPr>
+        <w:t>imaginaryPart_ = 0.0</w:t>
+      </w:r>
+    </w:p>
+    <w:p>
+      <w:pPr>
+        <w:rPr>
+          <w:rFonts w:ascii="Courier New" w:hAnsi="Courier New"/>
+        </w:rPr>
+      </w:pPr>
+      <w:r>
+        <w:rPr>
+          <w:rFonts w:ascii="Courier New" w:hAnsi="Courier New"/>
+        </w:rPr>
+        <w:t xml:space="preserve">   </w:t>
+      </w:r>
+      <w:r>
+        <w:rPr>
+          <w:rFonts w:ascii="Courier New" w:hAnsi="Courier New"/>
+        </w:rPr>
+        <w:tab/>
+      </w:r>
+      <w:r>
+        <w:rPr>
+          <w:rFonts w:ascii="Courier New" w:hAnsi="Courier New"/>
+        </w:rPr>
+        <w:tab/>
+      </w:r>
+      <w:r>
+        <w:rPr>
+          <w:rFonts w:ascii="Courier New" w:hAnsi="Courier New"/>
+        </w:rPr>
+        <w:t>}</w:t>
+      </w:r>
+    </w:p>
+    <w:p>
+      <w:pPr>
+        <w:ind w:left="720" w:firstLine="720"/>
+        <w:rPr>
+          <w:rFonts w:ascii="Courier New" w:hAnsi="Courier New"/>
+        </w:rPr>
+      </w:pPr>
+      <w:r>
+        <w:rPr>
+          <w:rFonts w:ascii="Courier New" w:hAnsi="Courier New"/>
+        </w:rPr>
+        <w:t>. . . .</w:t>
+      </w:r>
+    </w:p>
+    <w:p>
+      <w:pPr>
+        <w:ind w:left="720" w:firstLine="720"/>
+        <w:rPr>
+          <w:rFonts w:ascii="Courier New" w:hAnsi="Courier New"/>
+        </w:rPr>
+      </w:pPr>
+      <w:r>
+        <w:rPr>
+          <w:rFonts w:ascii="Courier New" w:hAnsi="Courier New"/>
+        </w:rPr>
+        <w:t>private double realPart_, imaginaryPart_;</w:t>
+      </w:r>
+    </w:p>
+    <w:p>
+      <w:pPr>
+        <w:ind w:left="720" w:firstLine="720"/>
+      </w:pPr>
+    </w:p>
+    <w:p>
+      <w:pPr>
+        <w:keepNext/>
+      </w:pPr>
+      <w:r>
+        <w:t>As a syntactic convenience we can initialize these members in place instead:</w:t>
+      </w:r>
+    </w:p>
+    <w:p>
+      <w:pPr>
+        <w:keepNext/>
+      </w:pPr>
+    </w:p>
+    <w:p>
+      <w:pPr>
+        <w:ind w:left="720" w:firstLine="720"/>
+        <w:rPr>
+          <w:rFonts w:ascii="Courier New" w:hAnsi="Courier New"/>
+        </w:rPr>
+      </w:pPr>
+      <w:r>
+        <w:rPr>
+          <w:rFonts w:ascii="Courier New" w:hAnsi="Courier New"/>
+        </w:rPr>
+        <w:t>. . . .</w:t>
+      </w:r>
+    </w:p>
+    <w:p>
+      <w:pPr>
+        <w:ind w:left="720" w:firstLine="720"/>
+        <w:rPr>
+          <w:rFonts w:ascii="Courier New" w:hAnsi="Courier New"/>
+        </w:rPr>
+      </w:pPr>
+      <w:r>
+        <w:rPr>
+          <w:rFonts w:ascii="Courier New" w:hAnsi="Courier New"/>
+        </w:rPr>
+        <w:t>public Complex(double realPart) {</w:t>
+      </w:r>
+    </w:p>
+    <w:p>
+      <w:pPr>
+        <w:rPr>
+          <w:rFonts w:ascii="Courier New" w:hAnsi="Courier New"/>
+        </w:rPr>
+      </w:pPr>
+      <w:r>
+        <w:rPr>
+          <w:rFonts w:ascii="Courier New" w:hAnsi="Courier New"/>
+        </w:rPr>
+        <w:t xml:space="preserve">      </w:t>
+      </w:r>
+      <w:r>
+        <w:rPr>
+          <w:rFonts w:ascii="Courier New" w:hAnsi="Courier New"/>
+        </w:rPr>
+        <w:tab/>
+      </w:r>
+      <w:r>
+        <w:rPr>
+          <w:rFonts w:ascii="Courier New" w:hAnsi="Courier New"/>
+        </w:rPr>
+        <w:tab/>
+      </w:r>
+      <w:r>
+        <w:rPr>
+          <w:rFonts w:ascii="Courier New" w:hAnsi="Courier New"/>
+        </w:rPr>
+        <w:t>realPart_ = realPart</w:t>
+      </w:r>
+      <w:r>
+        <w:rPr>
+          <w:rFonts w:ascii="Courier New" w:hAnsi="Courier New"/>
+        </w:rPr>
+        <w:t>;</w:t>
+      </w:r>
+    </w:p>
+    <w:p>
+      <w:pPr>
+        <w:rPr>
+          <w:rFonts w:ascii="Courier New" w:hAnsi="Courier New"/>
+        </w:rPr>
+      </w:pPr>
+      <w:r>
+        <w:rPr>
+          <w:rFonts w:ascii="Courier New" w:hAnsi="Courier New"/>
+        </w:rPr>
+        <w:t xml:space="preserve">   </w:t>
+      </w:r>
+      <w:r>
+        <w:rPr>
+          <w:rFonts w:ascii="Courier New" w:hAnsi="Courier New"/>
+        </w:rPr>
+        <w:tab/>
+      </w:r>
+      <w:r>
+        <w:rPr>
+          <w:rFonts w:ascii="Courier New" w:hAnsi="Courier New"/>
+        </w:rPr>
+        <w:tab/>
+      </w:r>
+      <w:r>
+        <w:rPr>
+          <w:rFonts w:ascii="Courier New" w:hAnsi="Courier New"/>
+        </w:rPr>
+        <w:t>}</w:t>
+      </w:r>
+    </w:p>
+    <w:p>
+      <w:pPr>
+        <w:ind w:left="720" w:firstLine="720"/>
+        <w:rPr>
+          <w:rFonts w:ascii="Courier New" w:hAnsi="Courier New"/>
+        </w:rPr>
+      </w:pPr>
+      <w:r>
+        <w:rPr>
+          <w:rFonts w:ascii="Courier New" w:hAnsi="Courier New"/>
+        </w:rPr>
+        <w:t>. . . .</w:t>
+      </w:r>
+    </w:p>
+    <w:p>
+      <w:pPr>
+        <w:ind w:left="720" w:firstLine="720"/>
+        <w:rPr>
+          <w:rFonts w:ascii="Courier New" w:hAnsi="Courier New"/>
+        </w:rPr>
+      </w:pPr>
+      <w:r>
+        <w:rPr>
+          <w:rFonts w:ascii="Courier New" w:hAnsi="Courier New"/>
+        </w:rPr>
+        <w:t xml:space="preserve">private double </w:t>
+      </w:r>
+      <w:r>
+        <w:rPr>
+          <w:rFonts w:ascii="Courier New" w:hAnsi="Courier New"/>
+          <w:b/>
+        </w:rPr>
+        <w:t>realPart_ = 0.0</w:t>
+      </w:r>
+      <w:r>
+        <w:rPr>
+          <w:rFonts w:ascii="Courier New" w:hAnsi="Courier New"/>
+        </w:rPr>
+        <w:t xml:space="preserve">, </w:t>
+      </w:r>
+      <w:r>
+        <w:rPr>
+          <w:rFonts w:ascii="Courier New" w:hAnsi="Courier New"/>
+          <w:b/>
+        </w:rPr>
+        <w:t>imaginaryPart_ = 0.0</w:t>
+      </w:r>
+      <w:r>
+        <w:rPr>
+          <w:rFonts w:ascii="Courier New" w:hAnsi="Courier New"/>
+        </w:rPr>
+        <w:t>;</w:t>
+      </w:r>
+    </w:p>
+    <w:p/>
+    <w:p>
+      <w:r>
+        <w:t>The initializations actually take place when any constructor is enacted to bring a new object into existence.</w:t>
+      </w:r>
+    </w:p>
+    <w:p>
       <w:pPr>
         <w:pStyle w:val="Heading3"/>
       </w:pPr>
@@ -24263,7 +24591,6 @@
                   <w:pPr>
                     <w:rPr>
                       <w:rFonts w:ascii="Courier New" w:hAnsi="Courier New"/>
-                      <w:b/>
                     </w:rPr>
                   </w:pPr>
                   <w:r>
@@ -24278,6 +24605,220 @@
                     </w:rPr>
                     <w:t>aString</w:t>
                   </w:r>
+                </w:p>
+              </w:tc>
+            </w:tr>
+            <w:tr>
+              <w:tc>
+                <w:tcPr>
+                  <w:tcW w:w="5652" w:type="dxa"/>
+                  <w:shd w:val="solid" w:color="D9D9D9" w:themeColor="background1" w:themeShade="D9" w:fill="FFFFFF"/>
+                </w:tcPr>
+                <w:p>
+                  <w:pPr>
+                    <w:rPr>
+                      <w:rFonts w:asciiTheme="majorHAnsi" w:hAnsiTheme="majorHAnsi"/>
+                      <w:b/>
+                    </w:rPr>
+                  </w:pPr>
+                  <w:r>
+                    <w:rPr>
+                      <w:rFonts w:ascii="Courier New" w:hAnsi="Courier New"/>
+                      <w:b/>
+                    </w:rPr>
+                    <w:t>static String</w:t>
+                  </w:r>
+                </w:p>
+              </w:tc>
+              <w:tc>
+                <w:tcPr>
+                  <w:tcW w:w="5148" w:type="dxa"/>
+                  <w:shd w:val="solid" w:color="D9D9D9" w:themeColor="background1" w:themeShade="D9" w:fill="FFFFFF"/>
+                </w:tcPr>
+                <w:p>
+                  <w:pPr>
+                    <w:keepNext/>
+                    <w:rPr>
+                      <w:rFonts w:ascii="Courier New" w:hAnsi="Courier New"/>
+                      <w:b/>
+                    </w:rPr>
+                  </w:pPr>
+                  <w:r>
+                    <w:rPr>
+                      <w:rFonts w:ascii="Courier New" w:hAnsi="Courier New"/>
+                      <w:b/>
+                    </w:rPr>
+                    <w:t>join</w:t>
+                  </w:r>
+                  <w:r>
+                    <w:rPr>
+                      <w:rFonts w:ascii="Courier New" w:hAnsi="Courier New"/>
+                      <w:b/>
+                    </w:rPr>
+                    <w:t>(String aString</w:t>
+                  </w:r>
+                  <w:r>
+                    <w:rPr>
+                      <w:rFonts w:ascii="Courier New" w:hAnsi="Courier New"/>
+                      <w:b/>
+                    </w:rPr>
+                    <w:t>, List&lt;String&gt; stList</w:t>
+                  </w:r>
+                  <w:r>
+                    <w:rPr>
+                      <w:rFonts w:ascii="Courier New" w:hAnsi="Courier New"/>
+                      <w:b/>
+                    </w:rPr>
+                    <w:t>)</w:t>
+                  </w:r>
+                </w:p>
+                <w:p>
+                  <w:pPr>
+                    <w:keepNext/>
+                    <w:rPr>
+                      <w:rFonts w:ascii="Courier New" w:hAnsi="Courier New"/>
+                      <w:b/>
+                    </w:rPr>
+                  </w:pPr>
+                  <w:r>
+                    <w:rPr>
+                      <w:rFonts w:ascii="Courier New" w:hAnsi="Courier New"/>
+                      <w:b/>
+                    </w:rPr>
+                    <w:t>join</w:t>
+                  </w:r>
+                  <w:r>
+                    <w:rPr>
+                      <w:rFonts w:ascii="Courier New" w:hAnsi="Courier New"/>
+                      <w:b/>
+                    </w:rPr>
+                    <w:t>(String aString</w:t>
+                  </w:r>
+                  <w:r>
+                    <w:rPr>
+                      <w:rFonts w:ascii="Courier New" w:hAnsi="Courier New"/>
+                      <w:b/>
+                    </w:rPr>
+                    <w:t xml:space="preserve">, String </w:t>
+                  </w:r>
+                  <w:r>
+                    <w:rPr>
+                      <w:rFonts w:ascii="Courier New" w:hAnsi="Courier New"/>
+                      <w:b/>
+                    </w:rPr>
+                    <w:t xml:space="preserve">[] </w:t>
+                  </w:r>
+                  <w:r>
+                    <w:rPr>
+                      <w:rFonts w:ascii="Courier New" w:hAnsi="Courier New"/>
+                      <w:b/>
+                    </w:rPr>
+                    <w:t>stArray</w:t>
+                  </w:r>
+                  <w:r>
+                    <w:rPr>
+                      <w:rFonts w:ascii="Courier New" w:hAnsi="Courier New"/>
+                      <w:b/>
+                    </w:rPr>
+                    <w:t>)</w:t>
+                  </w:r>
+                </w:p>
+                <w:p>
+                  <w:pPr>
+                    <w:rPr>
+                      <w:rFonts w:asciiTheme="majorHAnsi" w:hAnsiTheme="majorHAnsi"/>
+                    </w:rPr>
+                  </w:pPr>
+                  <w:r>
+                    <w:rPr>
+                      <w:rFonts w:asciiTheme="majorHAnsi" w:hAnsiTheme="majorHAnsi"/>
+                    </w:rPr>
+                    <w:t xml:space="preserve">Create a new string that is a catenation of the elements of </w:t>
+                  </w:r>
+                  <w:r>
+                    <w:rPr>
+                      <w:rFonts w:ascii="Courier New" w:hAnsi="Courier New"/>
+                    </w:rPr>
+                    <w:t>stList</w:t>
+                  </w:r>
+                  <w:r>
+                    <w:rPr>
+                      <w:rFonts w:asciiTheme="majorHAnsi" w:hAnsiTheme="majorHAnsi"/>
+                    </w:rPr>
+                    <w:t xml:space="preserve"> or </w:t>
+                  </w:r>
+                  <w:r>
+                    <w:rPr>
+                      <w:rFonts w:ascii="Courier New" w:hAnsi="Courier New"/>
+                    </w:rPr>
+                    <w:t>stArray</w:t>
+                  </w:r>
+                  <w:r>
+                    <w:rPr>
+                      <w:rFonts w:asciiTheme="majorHAnsi" w:hAnsiTheme="majorHAnsi"/>
+                    </w:rPr>
+                    <w:t>, with</w:t>
+                  </w:r>
+                  <w:r>
+                    <w:rPr>
+                      <w:rFonts w:asciiTheme="majorHAnsi" w:hAnsiTheme="majorHAnsi"/>
+                    </w:rPr>
+                    <w:t xml:space="preserve"> </w:t>
+                  </w:r>
+                  <w:r>
+                    <w:rPr>
+                      <w:rFonts w:ascii="Courier New" w:hAnsi="Courier New"/>
+                    </w:rPr>
+                    <w:t>delim</w:t>
+                  </w:r>
+                  <w:r>
+                    <w:rPr>
+                      <w:rFonts w:asciiTheme="majorHAnsi" w:hAnsiTheme="majorHAnsi"/>
+                    </w:rPr>
+                    <w:t xml:space="preserve"> in</w:t>
+                  </w:r>
+                  <w:r>
+                    <w:rPr>
+                      <w:rFonts w:asciiTheme="majorHAnsi" w:hAnsiTheme="majorHAnsi"/>
+                    </w:rPr>
+                    <w:t>serted between each adjacent pair of strings</w:t>
+                  </w:r>
+                  <w:r>
+                    <w:rPr>
+                      <w:rFonts w:asciiTheme="majorHAnsi" w:hAnsiTheme="majorHAnsi"/>
+                    </w:rPr>
+                    <w:t>.</w:t>
+                  </w:r>
+                </w:p>
+              </w:tc>
+            </w:tr>
+            <w:tr>
+              <w:tc>
+                <w:tcPr>
+                  <w:tcW w:w="5652" w:type="dxa"/>
+                  <w:shd w:val="pct30" w:color="FFFFFF" w:themeColor="background1" w:fill="FFFFFF" w:themeFill="background1"/>
+                </w:tcPr>
+                <w:p>
+                  <w:pPr>
+                    <w:rPr>
+                      <w:rFonts w:ascii="Courier New" w:hAnsi="Courier New"/>
+                      <w:b/>
+                    </w:rPr>
+                  </w:pPr>
+                </w:p>
+              </w:tc>
+              <w:tc>
+                <w:tcPr>
+                  <w:tcW w:w="5148" w:type="dxa"/>
+                  <w:shd w:val="pct30" w:color="FFFFFF" w:themeColor="background1" w:fill="FFFFFF" w:themeFill="background1"/>
+                </w:tcPr>
+                <w:p>
+                  <w:pPr>
+                    <w:rPr>
+                      <w:rFonts w:ascii="Courier New" w:hAnsi="Courier New"/>
+                      <w:b/>
+                    </w:rPr>
+                  </w:pPr>
                 </w:p>
               </w:tc>
             </w:tr>
@@ -38210,7 +38751,7 @@
               <w:rPr>
                 <w:noProof/>
               </w:rPr>
-              <w:t>72</w:t>
+              <w:t>41</w:t>
             </w:r>
           </w:fldSimple>
         </w:p>
@@ -42061,9 +42602,10 @@
   </w:font>
   <w:font w:name="Courier">
     <w:panose1 w:val="02000500000000000000"/>
-    <w:charset w:val="00"/>
-    <w:family w:val="auto"/>
-    <w:pitch w:val="variable"/>
+    <w:charset w:val="4D"/>
+    <w:family w:val="modern"/>
+    <w:notTrueType/>
+    <w:pitch w:val="fixed"/>
     <w:sig w:usb0="00000003" w:usb1="00000000" w:usb2="00000000" w:usb3="00000000" w:csb0="00000001" w:csb1="00000000"/>
   </w:font>
   <w:font w:name="Arial">
@@ -42148,6 +42690,7 @@
   </w:compat>
   <w:rsids>
     <w:rsidRoot w:val="004C6E0D"/>
+    <w:rsid w:val="000823A5"/>
     <w:rsid w:val="00174F5B"/>
     <w:rsid w:val="001A08B9"/>
     <w:rsid w:val="00395FC1"/>

</xml_diff>

<commit_message>
1.4.5: Fixes "[trygve] AssertionError when using role vector (#66)" and more
Properly detects attempt to reference Role vector out of its bounds.

Turned on / lightly tested the Map library. Fixed up constness of
methods. Fixed a bug in template parameters in return types. Added
Map.putAll method.

Fixed ReturnStatementAudit error message.

Lots of robustness fixes for syntax errors.

Allowed returning Null from a Role-valued method.

Added List.sort().

Added more stack trace error info and refactored :-)
printMiniStackStatus() structure.

Tried to generalize Role vectors to also incorporate Lists.
</commit_message>
<xml_diff>
--- a/trygve1.docx
+++ b/trygve1.docx
@@ -22192,7 +22192,10 @@
         <w:keepNext/>
       </w:pPr>
       <w:r>
-        <w:t xml:space="preserve">However, the world </w:t>
+        <w:t>T</w:t>
+      </w:r>
+      <w:r>
+        <w:t xml:space="preserve">he world </w:t>
       </w:r>
       <w:r>
         <w:rPr>
@@ -22280,13 +22283,25 @@
     <w:p/>
     <w:p>
       <w:r>
-        <w:t xml:space="preserve">Object-oriented programming might best be defined as the use of a </w:t>
+        <w:t xml:space="preserve">Object-oriented programming might best be defined as </w:t>
+      </w:r>
+      <w:r>
+        <w:t xml:space="preserve">using </w:t>
+      </w:r>
+      <w:r>
+        <w:t xml:space="preserve">a </w:t>
       </w:r>
       <w:r>
         <w:t>network</w:t>
       </w:r>
       <w:r>
-        <w:t xml:space="preserve"> of objects working together to solve some prob</w:t>
+        <w:t xml:space="preserve"> of </w:t>
+      </w:r>
+      <w:r>
+        <w:t xml:space="preserve">cooperating </w:t>
+      </w:r>
+      <w:r>
+        <w:t>objects to solve some prob</w:t>
       </w:r>
       <w:r>
         <w:t xml:space="preserve">lem or produce some result. Earlier definitions </w:t>
@@ -22467,13 +22482,25 @@
     </w:p>
     <w:p>
       <w:r>
-        <w:t>Sometimes class-oriented programming has served us well over the past 30 years; sometimes not. There can be a million differentiating factors, but one of them has to do with the difference between two kinds of business interactions. In one kind of interaction, an end-user poke on a screen causes some very short burst of activity which both the end user and programmer view as atomic. If I'm using a presentation editor, changing the color of a circle I have drawn is an example of such a computation. Writing a whole use case for it is probably overkill: it's simple, understandable, and atomic. Let's in fact call these atomic interactions. They may involve a small number of closely interacting objects.</w:t>
+        <w:t xml:space="preserve">Sometimes class-oriented programming has served us well over the past 30 years; sometimes not. There can be a million differentiating factors, but one of them has to do with the difference between two kinds of business interactions. In one kind of interaction, an end-user poke on a screen causes some very short burst of activity </w:t>
+      </w:r>
+      <w:r>
+        <w:t>that</w:t>
+      </w:r>
+      <w:r>
+        <w:t xml:space="preserve"> both the end user and programmer view as atomic. If I'm using a presentation editor, changing the color of a circle I have drawn is an example of such a computation. Writing a whole use case for it is probably overkill: it's simple, understandable, and atomic. Let's in fact call these atomic interactions. They may involve a small number of closely interacting objects.</w:t>
       </w:r>
     </w:p>
     <w:p/>
     <w:p>
       <w:r>
-        <w:t xml:space="preserve">The other kind of interaction unfolds over time and may entail multiple success computations, decisions, and branches in direction without intervening human interaction. The epitome of such a computation is running a batch program. While we tend to equate batch processing with card readers and the approaches of the 1960s, some major business programs still do account reconciliation as a nightly batch run instead of doing things on-the-fly. But even in-the-small, some computations entail rather complex algorithms by which a network of objects cooperate to give some result. Simulated annealing is one example. </w:t>
+        <w:t xml:space="preserve">The other kind of interaction unfolds over time and may entail multiple success computations, decisions, and branches in direction without intervening human interaction. The epitome of such a computation is running a batch program. While we tend to equate batch processing with card readers and the approaches of the 1960s, some major business programs still do account reconciliation as a nightly batch run instead of doing things </w:t>
+      </w:r>
+      <w:r>
+        <w:t>on the fly</w:t>
+      </w:r>
+      <w:r>
+        <w:t xml:space="preserve">. But even in-the-small, some computations entail rather complex algorithms by which a network of objects cooperate to give some result. Simulated annealing is one example. </w:t>
       </w:r>
       <w:r>
         <w:t xml:space="preserve">Perhaps making an airline seat reservation is another. These are use cases, and these are where </w:t>
@@ -22592,7 +22619,13 @@
         <w:t>Role-player</w:t>
       </w:r>
       <w:r>
-        <w:t xml:space="preserve">) which plays the role at run-time and </w:t>
+        <w:t xml:space="preserve">) </w:t>
+      </w:r>
+      <w:r>
+        <w:t>that</w:t>
+      </w:r>
+      <w:r>
+        <w:t xml:space="preserve"> plays the role at run-time and </w:t>
       </w:r>
       <w:r>
         <w:t xml:space="preserve">describe the scripts for a given Role. A Role exists only as text in the program; they don't exist at run-time. You will find a Role only as a declaration inside a Context. </w:t>
@@ -22659,7 +22692,13 @@
     </w:p>
     <w:p>
       <w:r>
-        <w:t xml:space="preserve">Roles are just special names for objects, with the understanding the names have the power to convey meaning. </w:t>
+        <w:t>Roles are just special names for objects, with the understanding the names have the power to convey meaning.</w:t>
+      </w:r>
+      <w:r>
+        <w:t xml:space="preserve"> The "meaning" part, we make explicit by associating scripts with each of the Role names.</w:t>
+      </w:r>
+      <w:r>
+        <w:t xml:space="preserve"> </w:t>
       </w:r>
       <w:r>
         <w:t xml:space="preserve">Roles are part of how our mental models make sense of the world around us, and they tend to be slightly more general characterizations of objects than we'd find in any single, specific scenario. (Remember, a use case is a </w:t>
@@ -23512,7 +23551,16 @@
     </w:p>
     <w:p>
       <w:r>
-        <w:t>Good Roles are stateless. The trygve language enforces against you declaring any objects inside of a Role. Of course, you can cheat and move some of the Role's state to the surrounding Context. While the language can't protect you from yourself here, it's not a good idea.</w:t>
+        <w:t xml:space="preserve">Good Roles are stateless. The </w:t>
+      </w:r>
+      <w:r>
+        <w:rPr>
+          <w:b/>
+        </w:rPr>
+        <w:t>trygve</w:t>
+      </w:r>
+      <w:r>
+        <w:t xml:space="preserve"> language enforces against you declaring any objects inside of a Role. Of course, you can cheat and move some of the Role's state to the surrounding Context. While the language can't protect you from yourself here, it's not a good idea.</w:t>
       </w:r>
     </w:p>
     <w:p/>
@@ -24648,28 +24696,7 @@
                       <w:rFonts w:ascii="Courier New" w:hAnsi="Courier New"/>
                       <w:b/>
                     </w:rPr>
-                    <w:t>join</w:t>
-                  </w:r>
-                  <w:r>
-                    <w:rPr>
-                      <w:rFonts w:ascii="Courier New" w:hAnsi="Courier New"/>
-                      <w:b/>
-                    </w:rPr>
-                    <w:t>(String aString</w:t>
-                  </w:r>
-                  <w:r>
-                    <w:rPr>
-                      <w:rFonts w:ascii="Courier New" w:hAnsi="Courier New"/>
-                      <w:b/>
-                    </w:rPr>
-                    <w:t>, List&lt;String&gt; stList</w:t>
-                  </w:r>
-                  <w:r>
-                    <w:rPr>
-                      <w:rFonts w:ascii="Courier New" w:hAnsi="Courier New"/>
-                      <w:b/>
-                    </w:rPr>
-                    <w:t>)</w:t>
+                    <w:t>join(String aString, List&lt;String&gt; stList)</w:t>
                   </w:r>
                 </w:p>
                 <w:p>
@@ -24685,21 +24712,7 @@
                       <w:rFonts w:ascii="Courier New" w:hAnsi="Courier New"/>
                       <w:b/>
                     </w:rPr>
-                    <w:t>join</w:t>
-                  </w:r>
-                  <w:r>
-                    <w:rPr>
-                      <w:rFonts w:ascii="Courier New" w:hAnsi="Courier New"/>
-                      <w:b/>
-                    </w:rPr>
-                    <w:t>(String aString</w:t>
-                  </w:r>
-                  <w:r>
-                    <w:rPr>
-                      <w:rFonts w:ascii="Courier New" w:hAnsi="Courier New"/>
-                      <w:b/>
-                    </w:rPr>
-                    <w:t xml:space="preserve">, String </w:t>
+                    <w:t xml:space="preserve">join(String aString, String </w:t>
                   </w:r>
                   <w:r>
                     <w:rPr>
@@ -24713,14 +24726,7 @@
                       <w:rFonts w:ascii="Courier New" w:hAnsi="Courier New"/>
                       <w:b/>
                     </w:rPr>
-                    <w:t>stArray</w:t>
-                  </w:r>
-                  <w:r>
-                    <w:rPr>
-                      <w:rFonts w:ascii="Courier New" w:hAnsi="Courier New"/>
-                      <w:b/>
-                    </w:rPr>
-                    <w:t>)</w:t>
+                    <w:t>stArray)</w:t>
                   </w:r>
                 </w:p>
                 <w:p>
@@ -24757,13 +24763,7 @@
                     <w:rPr>
                       <w:rFonts w:asciiTheme="majorHAnsi" w:hAnsiTheme="majorHAnsi"/>
                     </w:rPr>
-                    <w:t>, with</w:t>
-                  </w:r>
-                  <w:r>
-                    <w:rPr>
-                      <w:rFonts w:asciiTheme="majorHAnsi" w:hAnsiTheme="majorHAnsi"/>
-                    </w:rPr>
-                    <w:t xml:space="preserve"> </w:t>
+                    <w:t xml:space="preserve">, with </w:t>
                   </w:r>
                   <w:r>
                     <w:rPr>
@@ -24775,19 +24775,7 @@
                     <w:rPr>
                       <w:rFonts w:asciiTheme="majorHAnsi" w:hAnsiTheme="majorHAnsi"/>
                     </w:rPr>
-                    <w:t xml:space="preserve"> in</w:t>
-                  </w:r>
-                  <w:r>
-                    <w:rPr>
-                      <w:rFonts w:asciiTheme="majorHAnsi" w:hAnsiTheme="majorHAnsi"/>
-                    </w:rPr>
-                    <w:t>serted between each adjacent pair of strings</w:t>
-                  </w:r>
-                  <w:r>
-                    <w:rPr>
-                      <w:rFonts w:asciiTheme="majorHAnsi" w:hAnsiTheme="majorHAnsi"/>
-                    </w:rPr>
-                    <w:t>.</w:t>
+                    <w:t xml:space="preserve"> inserted between each adjacent pair of strings.</w:t>
                   </w:r>
                 </w:p>
               </w:tc>
@@ -27085,10 +27073,28 @@
     <w:p/>
     <w:p>
       <w:r>
-        <w:t xml:space="preserve">The class template List simulates the Java List&lt;T&gt; interface. Most of its methods are faithful to Java semantics. The reader is referred to suitable Java documentation for details (e.g., </w:t>
-      </w:r>
-      <w:r>
-        <w:t>https://docs.oracle.com/javase/8/docs/api/java/util/List.html</w:t>
+        <w:t xml:space="preserve">The class template </w:t>
+      </w:r>
+      <w:r>
+        <w:t>Set</w:t>
+      </w:r>
+      <w:r>
+        <w:t xml:space="preserve"> simulates the Java </w:t>
+      </w:r>
+      <w:r>
+        <w:t>Set</w:t>
+      </w:r>
+      <w:r>
+        <w:t xml:space="preserve">&lt;T&gt; interface. Most of its methods are faithful to Java semantics. The reader is referred to suitable Java documentation for details (e.g., </w:t>
+      </w:r>
+      <w:r>
+        <w:t>https://docs.oracle.com/javase/8/docs/api/java/util/</w:t>
+      </w:r>
+      <w:r>
+        <w:t>Set</w:t>
+      </w:r>
+      <w:r>
+        <w:t>.html</w:t>
       </w:r>
       <w:r>
         <w:t>).</w:t>
@@ -28076,7 +28082,7 @@
                       <w:rFonts w:ascii="Courier New" w:hAnsi="Courier New"/>
                       <w:b/>
                     </w:rPr>
-                    <w:t>Mao</w:t>
+                    <w:t>Map</w:t>
                   </w:r>
                   <w:r>
                     <w:rPr>
@@ -28107,7 +28113,7 @@
                       <w:color w:val="282B26"/>
                       <w:szCs w:val="24"/>
                     </w:rPr>
-                    <w:t>List</w:t>
+                    <w:t>Map</w:t>
                   </w:r>
                   <w:r>
                     <w:rPr>
@@ -28116,6 +28122,14 @@
                       <w:szCs w:val="24"/>
                     </w:rPr>
                     <w:t xml:space="preserve"> object and initializes it </w:t>
+                  </w:r>
+                  <w:r>
+                    <w:rPr>
+                      <w:rFonts w:asciiTheme="majorHAnsi" w:hAnsiTheme="majorHAnsi" w:cs="Arial"/>
+                      <w:color w:val="282B26"/>
+                      <w:szCs w:val="24"/>
+                    </w:rPr>
+                    <w:t xml:space="preserve">to </w:t>
                   </w:r>
                   <w:r>
                     <w:rPr>
@@ -38751,7 +38765,7 @@
               <w:rPr>
                 <w:noProof/>
               </w:rPr>
-              <w:t>41</w:t>
+              <w:t>37</w:t>
             </w:r>
           </w:fldSimple>
         </w:p>
@@ -42693,6 +42707,7 @@
     <w:rsid w:val="000823A5"/>
     <w:rsid w:val="00174F5B"/>
     <w:rsid w:val="001A08B9"/>
+    <w:rsid w:val="001B78F2"/>
     <w:rsid w:val="00395FC1"/>
     <w:rsid w:val="003C07DD"/>
     <w:rsid w:val="003F2F9A"/>

</xml_diff>

<commit_message>
1.4.8: Fixed [trygve] Improperly RHS when using a negative int (#67)
A hack for now that legitimizes negative integer constants in in situ
initializations.

Minor updates to the user manual.

Added split and replaceFirst primitives to String.
</commit_message>
<xml_diff>
--- a/trygve1.docx
+++ b/trygve1.docx
@@ -1271,7 +1271,10 @@
         <w:pStyle w:val="BulletItem"/>
       </w:pPr>
       <w:r>
-        <w:t>Arithmetic or boolean computations (addition, comparison</w:t>
+        <w:t>Arithmetic and</w:t>
+      </w:r>
+      <w:r>
+        <w:t xml:space="preserve"> boolean computations (addition, comparison</w:t>
       </w:r>
       <w:proofErr w:type="gramStart"/>
       <w:r>
@@ -2265,6 +2268,9 @@
                 <w:ilvl w:val="0"/>
                 <w:numId w:val="0"/>
               </w:numPr>
+              <w:rPr>
+                <w:noProof/>
+              </w:rPr>
             </w:pPr>
             <w:r>
               <w:rPr>
@@ -2274,7 +2280,7 @@
                 <wp:inline distT="0" distB="0" distL="0" distR="0">
                   <wp:extent cx="5486400" cy="4970145"/>
                   <wp:effectExtent l="0" t="0" r="0" b="0"/>
-                  <wp:docPr id="2" name="O 1"/>
+                  <wp:docPr id="6" name="O 1"/>
                   <wp:cNvGraphicFramePr/>
                   <a:graphic xmlns:a="http://schemas.openxmlformats.org/drawingml/2006/main">
                     <a:graphicData uri="http://schemas.openxmlformats.org/drawingml/2006/lockedCanvas">
@@ -2728,8 +2734,27 @@
                               <a:p>
                                 <a:pPr algn="ctr"/>
                                 <a:r>
+                                  <a:rPr lang="en-US" sz="1400" dirty="0" smtClean="0"/>
+                                  <a:t>Role – </a:t>
+                                </a:r>
+                                <a:r>
+                                  <a:rPr lang="en-US" sz="1400" dirty="0" smtClean="0"/>
+                                  <a:t>contextualized</a:t>
+                                </a:r>
+                              </a:p>
+                              <a:p>
+                                <a:pPr algn="ctr"/>
+                                <a:r>
+                                  <a:rPr lang="en-US" sz="1400" dirty="0" smtClean="0"/>
+                                  <a:t>“</a:t>
+                                </a:r>
+                                <a:r>
+                                  <a:rPr lang="en-US" sz="1400" dirty="0" smtClean="0"/>
+                                  <a:t>cue script</a:t>
+                                </a:r>
+                                <a:r>
                                   <a:rPr lang="en-US" dirty="0" smtClean="0"/>
-                                  <a:t>Role – contextualized “cue script”</a:t>
+                                  <a:t>”</a:t>
                                 </a:r>
                                 <a:endParaRPr lang="en-US" dirty="0"/>
                               </a:p>
@@ -2866,10 +2891,25 @@
                               <a:p>
                                 <a:pPr algn="ctr"/>
                                 <a:r>
-                                  <a:rPr lang="en-US" dirty="0" smtClean="0"/>
-                                  <a:t>Role – contextualized “cue script”</a:t>
+                                  <a:rPr lang="en-US" sz="1400" dirty="0" smtClean="0"/>
+                                  <a:t>Role – </a:t>
                                 </a:r>
-                                <a:endParaRPr lang="en-US" dirty="0"/>
+                                <a:r>
+                                  <a:rPr lang="en-US" sz="1400" dirty="0" smtClean="0"/>
+                                  <a:t>contextualized</a:t>
+                                </a:r>
+                              </a:p>
+                              <a:p>
+                                <a:pPr algn="ctr"/>
+                                <a:r>
+                                  <a:rPr lang="en-US" sz="1400" dirty="0" smtClean="0"/>
+                                  <a:t>“</a:t>
+                                </a:r>
+                                <a:r>
+                                  <a:rPr lang="en-US" sz="1400" dirty="0" smtClean="0"/>
+                                  <a:t>cue script”</a:t>
+                                </a:r>
+                                <a:endParaRPr lang="en-US" sz="1400" dirty="0"/>
                               </a:p>
                             </a:txBody>
                             <a:useSpRect/>
@@ -4089,6 +4129,270 @@
                             </a:fontRef>
                           </a:style>
                         </a:cxnSp>
+                        <a:sp>
+                          <a:nvSpPr>
+                            <a:cNvPr id="35" name="TextBox 34"/>
+                            <a:cNvSpPr txBox="1"/>
+                          </a:nvSpPr>
+                          <a:spPr>
+                            <a:xfrm>
+                              <a:off x="5701411" y="3258156"/>
+                              <a:ext cx="1787669" cy="646331"/>
+                            </a:xfrm>
+                            <a:prstGeom prst="rect">
+                              <a:avLst/>
+                            </a:prstGeom>
+                            <a:noFill/>
+                          </a:spPr>
+                          <a:txSp>
+                            <a:txBody>
+                              <a:bodyPr wrap="none" rtlCol="0">
+                                <a:spAutoFit/>
+                              </a:bodyPr>
+                              <a:lstStyle>
+                                <a:defPPr>
+                                  <a:defRPr lang="en-US"/>
+                                </a:defPPr>
+                                <a:lvl1pPr marL="0" algn="l" defTabSz="457200" rtl="0" eaLnBrk="1" latinLnBrk="0" hangingPunct="1">
+                                  <a:defRPr sz="1800" kern="1200">
+                                    <a:solidFill>
+                                      <a:schemeClr val="tx1"/>
+                                    </a:solidFill>
+                                    <a:latin typeface="+mn-lt"/>
+                                    <a:ea typeface="+mn-ea"/>
+                                    <a:cs typeface="+mn-cs"/>
+                                  </a:defRPr>
+                                </a:lvl1pPr>
+                                <a:lvl2pPr marL="457200" algn="l" defTabSz="457200" rtl="0" eaLnBrk="1" latinLnBrk="0" hangingPunct="1">
+                                  <a:defRPr sz="1800" kern="1200">
+                                    <a:solidFill>
+                                      <a:schemeClr val="tx1"/>
+                                    </a:solidFill>
+                                    <a:latin typeface="+mn-lt"/>
+                                    <a:ea typeface="+mn-ea"/>
+                                    <a:cs typeface="+mn-cs"/>
+                                  </a:defRPr>
+                                </a:lvl2pPr>
+                                <a:lvl3pPr marL="914400" algn="l" defTabSz="457200" rtl="0" eaLnBrk="1" latinLnBrk="0" hangingPunct="1">
+                                  <a:defRPr sz="1800" kern="1200">
+                                    <a:solidFill>
+                                      <a:schemeClr val="tx1"/>
+                                    </a:solidFill>
+                                    <a:latin typeface="+mn-lt"/>
+                                    <a:ea typeface="+mn-ea"/>
+                                    <a:cs typeface="+mn-cs"/>
+                                  </a:defRPr>
+                                </a:lvl3pPr>
+                                <a:lvl4pPr marL="1371600" algn="l" defTabSz="457200" rtl="0" eaLnBrk="1" latinLnBrk="0" hangingPunct="1">
+                                  <a:defRPr sz="1800" kern="1200">
+                                    <a:solidFill>
+                                      <a:schemeClr val="tx1"/>
+                                    </a:solidFill>
+                                    <a:latin typeface="+mn-lt"/>
+                                    <a:ea typeface="+mn-ea"/>
+                                    <a:cs typeface="+mn-cs"/>
+                                  </a:defRPr>
+                                </a:lvl4pPr>
+                                <a:lvl5pPr marL="1828800" algn="l" defTabSz="457200" rtl="0" eaLnBrk="1" latinLnBrk="0" hangingPunct="1">
+                                  <a:defRPr sz="1800" kern="1200">
+                                    <a:solidFill>
+                                      <a:schemeClr val="tx1"/>
+                                    </a:solidFill>
+                                    <a:latin typeface="+mn-lt"/>
+                                    <a:ea typeface="+mn-ea"/>
+                                    <a:cs typeface="+mn-cs"/>
+                                  </a:defRPr>
+                                </a:lvl5pPr>
+                                <a:lvl6pPr marL="2286000" algn="l" defTabSz="457200" rtl="0" eaLnBrk="1" latinLnBrk="0" hangingPunct="1">
+                                  <a:defRPr sz="1800" kern="1200">
+                                    <a:solidFill>
+                                      <a:schemeClr val="tx1"/>
+                                    </a:solidFill>
+                                    <a:latin typeface="+mn-lt"/>
+                                    <a:ea typeface="+mn-ea"/>
+                                    <a:cs typeface="+mn-cs"/>
+                                  </a:defRPr>
+                                </a:lvl6pPr>
+                                <a:lvl7pPr marL="2743200" algn="l" defTabSz="457200" rtl="0" eaLnBrk="1" latinLnBrk="0" hangingPunct="1">
+                                  <a:defRPr sz="1800" kern="1200">
+                                    <a:solidFill>
+                                      <a:schemeClr val="tx1"/>
+                                    </a:solidFill>
+                                    <a:latin typeface="+mn-lt"/>
+                                    <a:ea typeface="+mn-ea"/>
+                                    <a:cs typeface="+mn-cs"/>
+                                  </a:defRPr>
+                                </a:lvl7pPr>
+                                <a:lvl8pPr marL="3200400" algn="l" defTabSz="457200" rtl="0" eaLnBrk="1" latinLnBrk="0" hangingPunct="1">
+                                  <a:defRPr sz="1800" kern="1200">
+                                    <a:solidFill>
+                                      <a:schemeClr val="tx1"/>
+                                    </a:solidFill>
+                                    <a:latin typeface="+mn-lt"/>
+                                    <a:ea typeface="+mn-ea"/>
+                                    <a:cs typeface="+mn-cs"/>
+                                  </a:defRPr>
+                                </a:lvl8pPr>
+                                <a:lvl9pPr marL="3657600" algn="l" defTabSz="457200" rtl="0" eaLnBrk="1" latinLnBrk="0" hangingPunct="1">
+                                  <a:defRPr sz="1800" kern="1200">
+                                    <a:solidFill>
+                                      <a:schemeClr val="tx1"/>
+                                    </a:solidFill>
+                                    <a:latin typeface="+mn-lt"/>
+                                    <a:ea typeface="+mn-ea"/>
+                                    <a:cs typeface="+mn-cs"/>
+                                  </a:defRPr>
+                                </a:lvl9pPr>
+                              </a:lstStyle>
+                              <a:p>
+                                <a:r>
+                                  <a:rPr lang="en-US" dirty="0" smtClean="0"/>
+                                  <a:t>Describes Data &amp;</a:t>
+                                </a:r>
+                              </a:p>
+                              <a:p>
+                                <a:r>
+                                  <a:rPr lang="en-US" dirty="0" smtClean="0"/>
+                                  <a:t>Basic Properties</a:t>
+                                </a:r>
+                                <a:endParaRPr lang="en-US" dirty="0"/>
+                              </a:p>
+                            </a:txBody>
+                            <a:useSpRect/>
+                          </a:txSp>
+                        </a:sp>
+                        <a:sp>
+                          <a:nvSpPr>
+                            <a:cNvPr id="36" name="TextBox 35"/>
+                            <a:cNvSpPr txBox="1"/>
+                          </a:nvSpPr>
+                          <a:spPr>
+                            <a:xfrm>
+                              <a:off x="5249336" y="6047452"/>
+                              <a:ext cx="1787669" cy="646331"/>
+                            </a:xfrm>
+                            <a:prstGeom prst="rect">
+                              <a:avLst/>
+                            </a:prstGeom>
+                            <a:noFill/>
+                          </a:spPr>
+                          <a:txSp>
+                            <a:txBody>
+                              <a:bodyPr wrap="none" rtlCol="0">
+                                <a:spAutoFit/>
+                              </a:bodyPr>
+                              <a:lstStyle>
+                                <a:defPPr>
+                                  <a:defRPr lang="en-US"/>
+                                </a:defPPr>
+                                <a:lvl1pPr marL="0" algn="l" defTabSz="457200" rtl="0" eaLnBrk="1" latinLnBrk="0" hangingPunct="1">
+                                  <a:defRPr sz="1800" kern="1200">
+                                    <a:solidFill>
+                                      <a:schemeClr val="tx1"/>
+                                    </a:solidFill>
+                                    <a:latin typeface="+mn-lt"/>
+                                    <a:ea typeface="+mn-ea"/>
+                                    <a:cs typeface="+mn-cs"/>
+                                  </a:defRPr>
+                                </a:lvl1pPr>
+                                <a:lvl2pPr marL="457200" algn="l" defTabSz="457200" rtl="0" eaLnBrk="1" latinLnBrk="0" hangingPunct="1">
+                                  <a:defRPr sz="1800" kern="1200">
+                                    <a:solidFill>
+                                      <a:schemeClr val="tx1"/>
+                                    </a:solidFill>
+                                    <a:latin typeface="+mn-lt"/>
+                                    <a:ea typeface="+mn-ea"/>
+                                    <a:cs typeface="+mn-cs"/>
+                                  </a:defRPr>
+                                </a:lvl2pPr>
+                                <a:lvl3pPr marL="914400" algn="l" defTabSz="457200" rtl="0" eaLnBrk="1" latinLnBrk="0" hangingPunct="1">
+                                  <a:defRPr sz="1800" kern="1200">
+                                    <a:solidFill>
+                                      <a:schemeClr val="tx1"/>
+                                    </a:solidFill>
+                                    <a:latin typeface="+mn-lt"/>
+                                    <a:ea typeface="+mn-ea"/>
+                                    <a:cs typeface="+mn-cs"/>
+                                  </a:defRPr>
+                                </a:lvl3pPr>
+                                <a:lvl4pPr marL="1371600" algn="l" defTabSz="457200" rtl="0" eaLnBrk="1" latinLnBrk="0" hangingPunct="1">
+                                  <a:defRPr sz="1800" kern="1200">
+                                    <a:solidFill>
+                                      <a:schemeClr val="tx1"/>
+                                    </a:solidFill>
+                                    <a:latin typeface="+mn-lt"/>
+                                    <a:ea typeface="+mn-ea"/>
+                                    <a:cs typeface="+mn-cs"/>
+                                  </a:defRPr>
+                                </a:lvl4pPr>
+                                <a:lvl5pPr marL="1828800" algn="l" defTabSz="457200" rtl="0" eaLnBrk="1" latinLnBrk="0" hangingPunct="1">
+                                  <a:defRPr sz="1800" kern="1200">
+                                    <a:solidFill>
+                                      <a:schemeClr val="tx1"/>
+                                    </a:solidFill>
+                                    <a:latin typeface="+mn-lt"/>
+                                    <a:ea typeface="+mn-ea"/>
+                                    <a:cs typeface="+mn-cs"/>
+                                  </a:defRPr>
+                                </a:lvl5pPr>
+                                <a:lvl6pPr marL="2286000" algn="l" defTabSz="457200" rtl="0" eaLnBrk="1" latinLnBrk="0" hangingPunct="1">
+                                  <a:defRPr sz="1800" kern="1200">
+                                    <a:solidFill>
+                                      <a:schemeClr val="tx1"/>
+                                    </a:solidFill>
+                                    <a:latin typeface="+mn-lt"/>
+                                    <a:ea typeface="+mn-ea"/>
+                                    <a:cs typeface="+mn-cs"/>
+                                  </a:defRPr>
+                                </a:lvl6pPr>
+                                <a:lvl7pPr marL="2743200" algn="l" defTabSz="457200" rtl="0" eaLnBrk="1" latinLnBrk="0" hangingPunct="1">
+                                  <a:defRPr sz="1800" kern="1200">
+                                    <a:solidFill>
+                                      <a:schemeClr val="tx1"/>
+                                    </a:solidFill>
+                                    <a:latin typeface="+mn-lt"/>
+                                    <a:ea typeface="+mn-ea"/>
+                                    <a:cs typeface="+mn-cs"/>
+                                  </a:defRPr>
+                                </a:lvl7pPr>
+                                <a:lvl8pPr marL="3200400" algn="l" defTabSz="457200" rtl="0" eaLnBrk="1" latinLnBrk="0" hangingPunct="1">
+                                  <a:defRPr sz="1800" kern="1200">
+                                    <a:solidFill>
+                                      <a:schemeClr val="tx1"/>
+                                    </a:solidFill>
+                                    <a:latin typeface="+mn-lt"/>
+                                    <a:ea typeface="+mn-ea"/>
+                                    <a:cs typeface="+mn-cs"/>
+                                  </a:defRPr>
+                                </a:lvl8pPr>
+                                <a:lvl9pPr marL="3657600" algn="l" defTabSz="457200" rtl="0" eaLnBrk="1" latinLnBrk="0" hangingPunct="1">
+                                  <a:defRPr sz="1800" kern="1200">
+                                    <a:solidFill>
+                                      <a:schemeClr val="tx1"/>
+                                    </a:solidFill>
+                                    <a:latin typeface="+mn-lt"/>
+                                    <a:ea typeface="+mn-ea"/>
+                                    <a:cs typeface="+mn-cs"/>
+                                  </a:defRPr>
+                                </a:lvl9pPr>
+                              </a:lstStyle>
+                              <a:p>
+                                <a:r>
+                                  <a:rPr lang="en-US" dirty="0" smtClean="0"/>
+                                  <a:t>Describes Data &amp;</a:t>
+                                </a:r>
+                              </a:p>
+                              <a:p>
+                                <a:r>
+                                  <a:rPr lang="en-US" dirty="0" smtClean="0"/>
+                                  <a:t>Basic Properties</a:t>
+                                </a:r>
+                                <a:endParaRPr lang="en-US" dirty="0"/>
+                              </a:p>
+                            </a:txBody>
+                            <a:useSpRect/>
+                          </a:txSp>
+                        </a:sp>
                         <a:cxnSp>
                           <a:nvCxnSpPr>
                             <a:cNvPr id="38" name="Straight Arrow Connector 37"/>
@@ -4417,151 +4721,6 @@
                             <a:useSpRect/>
                           </a:txSp>
                         </a:sp>
-                        <a:sp>
-                          <a:nvSpPr>
-                            <a:cNvPr id="23" name="Rectangle 22"/>
-                            <a:cNvSpPr/>
-                          </a:nvSpPr>
-                          <a:spPr>
-                            <a:xfrm>
-                              <a:off x="3415411" y="5618938"/>
-                              <a:ext cx="2286000" cy="646331"/>
-                            </a:xfrm>
-                            <a:prstGeom prst="rect">
-                              <a:avLst/>
-                            </a:prstGeom>
-                          </a:spPr>
-                          <a:txSp>
-                            <a:txBody>
-                              <a:bodyPr>
-                                <a:spAutoFit/>
-                              </a:bodyPr>
-                              <a:lstStyle>
-                                <a:defPPr>
-                                  <a:defRPr lang="en-US"/>
-                                </a:defPPr>
-                                <a:lvl1pPr marL="0" algn="l" defTabSz="457200" rtl="0" eaLnBrk="1" latinLnBrk="0" hangingPunct="1">
-                                  <a:defRPr sz="1800" kern="1200">
-                                    <a:solidFill>
-                                      <a:schemeClr val="tx1"/>
-                                    </a:solidFill>
-                                    <a:latin typeface="+mn-lt"/>
-                                    <a:ea typeface="+mn-ea"/>
-                                    <a:cs typeface="+mn-cs"/>
-                                  </a:defRPr>
-                                </a:lvl1pPr>
-                                <a:lvl2pPr marL="457200" algn="l" defTabSz="457200" rtl="0" eaLnBrk="1" latinLnBrk="0" hangingPunct="1">
-                                  <a:defRPr sz="1800" kern="1200">
-                                    <a:solidFill>
-                                      <a:schemeClr val="tx1"/>
-                                    </a:solidFill>
-                                    <a:latin typeface="+mn-lt"/>
-                                    <a:ea typeface="+mn-ea"/>
-                                    <a:cs typeface="+mn-cs"/>
-                                  </a:defRPr>
-                                </a:lvl2pPr>
-                                <a:lvl3pPr marL="914400" algn="l" defTabSz="457200" rtl="0" eaLnBrk="1" latinLnBrk="0" hangingPunct="1">
-                                  <a:defRPr sz="1800" kern="1200">
-                                    <a:solidFill>
-                                      <a:schemeClr val="tx1"/>
-                                    </a:solidFill>
-                                    <a:latin typeface="+mn-lt"/>
-                                    <a:ea typeface="+mn-ea"/>
-                                    <a:cs typeface="+mn-cs"/>
-                                  </a:defRPr>
-                                </a:lvl3pPr>
-                                <a:lvl4pPr marL="1371600" algn="l" defTabSz="457200" rtl="0" eaLnBrk="1" latinLnBrk="0" hangingPunct="1">
-                                  <a:defRPr sz="1800" kern="1200">
-                                    <a:solidFill>
-                                      <a:schemeClr val="tx1"/>
-                                    </a:solidFill>
-                                    <a:latin typeface="+mn-lt"/>
-                                    <a:ea typeface="+mn-ea"/>
-                                    <a:cs typeface="+mn-cs"/>
-                                  </a:defRPr>
-                                </a:lvl4pPr>
-                                <a:lvl5pPr marL="1828800" algn="l" defTabSz="457200" rtl="0" eaLnBrk="1" latinLnBrk="0" hangingPunct="1">
-                                  <a:defRPr sz="1800" kern="1200">
-                                    <a:solidFill>
-                                      <a:schemeClr val="tx1"/>
-                                    </a:solidFill>
-                                    <a:latin typeface="+mn-lt"/>
-                                    <a:ea typeface="+mn-ea"/>
-                                    <a:cs typeface="+mn-cs"/>
-                                  </a:defRPr>
-                                </a:lvl5pPr>
-                                <a:lvl6pPr marL="2286000" algn="l" defTabSz="457200" rtl="0" eaLnBrk="1" latinLnBrk="0" hangingPunct="1">
-                                  <a:defRPr sz="1800" kern="1200">
-                                    <a:solidFill>
-                                      <a:schemeClr val="tx1"/>
-                                    </a:solidFill>
-                                    <a:latin typeface="+mn-lt"/>
-                                    <a:ea typeface="+mn-ea"/>
-                                    <a:cs typeface="+mn-cs"/>
-                                  </a:defRPr>
-                                </a:lvl6pPr>
-                                <a:lvl7pPr marL="2743200" algn="l" defTabSz="457200" rtl="0" eaLnBrk="1" latinLnBrk="0" hangingPunct="1">
-                                  <a:defRPr sz="1800" kern="1200">
-                                    <a:solidFill>
-                                      <a:schemeClr val="tx1"/>
-                                    </a:solidFill>
-                                    <a:latin typeface="+mn-lt"/>
-                                    <a:ea typeface="+mn-ea"/>
-                                    <a:cs typeface="+mn-cs"/>
-                                  </a:defRPr>
-                                </a:lvl7pPr>
-                                <a:lvl8pPr marL="3200400" algn="l" defTabSz="457200" rtl="0" eaLnBrk="1" latinLnBrk="0" hangingPunct="1">
-                                  <a:defRPr sz="1800" kern="1200">
-                                    <a:solidFill>
-                                      <a:schemeClr val="tx1"/>
-                                    </a:solidFill>
-                                    <a:latin typeface="+mn-lt"/>
-                                    <a:ea typeface="+mn-ea"/>
-                                    <a:cs typeface="+mn-cs"/>
-                                  </a:defRPr>
-                                </a:lvl8pPr>
-                                <a:lvl9pPr marL="3657600" algn="l" defTabSz="457200" rtl="0" eaLnBrk="1" latinLnBrk="0" hangingPunct="1">
-                                  <a:defRPr sz="1800" kern="1200">
-                                    <a:solidFill>
-                                      <a:schemeClr val="tx1"/>
-                                    </a:solidFill>
-                                    <a:latin typeface="+mn-lt"/>
-                                    <a:ea typeface="+mn-ea"/>
-                                    <a:cs typeface="+mn-cs"/>
-                                  </a:defRPr>
-                                </a:lvl9pPr>
-                              </a:lstStyle>
-                              <a:p>
-                                <a:pPr lvl="0"/>
-                                <a:r>
-                                  <a:rPr lang="en-US" dirty="0" smtClean="0">
-                                    <a:solidFill>
-                                      <a:prstClr val="black"/>
-                                    </a:solidFill>
-                                  </a:rPr>
-                                  <a:t>Describes Data &amp;</a:t>
-                                </a:r>
-                              </a:p>
-                              <a:p>
-                                <a:pPr lvl="0"/>
-                                <a:r>
-                                  <a:rPr lang="en-US" dirty="0" smtClean="0">
-                                    <a:solidFill>
-                                      <a:prstClr val="black"/>
-                                    </a:solidFill>
-                                  </a:rPr>
-                                  <a:t>Basic Properties</a:t>
-                                </a:r>
-                                <a:endParaRPr lang="en-US" dirty="0">
-                                  <a:solidFill>
-                                    <a:prstClr val="black"/>
-                                  </a:solidFill>
-                                </a:endParaRPr>
-                              </a:p>
-                            </a:txBody>
-                            <a:useSpRect/>
-                          </a:txSp>
-                        </a:sp>
                       </lc:lockedCanvas>
                     </a:graphicData>
                   </a:graphic>
@@ -29212,6 +29371,147 @@
                   <w:shd w:val="pct30" w:color="FFFFFF" w:themeColor="background1" w:fill="FFFFFF" w:themeFill="background1"/>
                 </w:tcPr>
                 <w:p>
+                  <w:r>
+                    <w:rPr>
+                      <w:rFonts w:ascii="Courier New" w:hAnsi="Courier New"/>
+                      <w:b/>
+                    </w:rPr>
+                    <w:t>String</w:t>
+                  </w:r>
+                </w:p>
+              </w:tc>
+              <w:tc>
+                <w:tcPr>
+                  <w:tcW w:w="5148" w:type="dxa"/>
+                  <w:shd w:val="pct30" w:color="FFFFFF" w:themeColor="background1" w:fill="FFFFFF" w:themeFill="background1"/>
+                </w:tcPr>
+                <w:p>
+                  <w:pPr>
+                    <w:rPr>
+                      <w:rFonts w:ascii="Courier New" w:hAnsi="Courier New"/>
+                      <w:b/>
+                    </w:rPr>
+                  </w:pPr>
+                  <w:proofErr w:type="gramStart"/>
+                  <w:r>
+                    <w:rPr>
+                      <w:rFonts w:ascii="Courier New" w:hAnsi="Courier New"/>
+                      <w:b/>
+                    </w:rPr>
+                    <w:t>replaceFirst</w:t>
+                  </w:r>
+                  <w:proofErr w:type="gramEnd"/>
+                  <w:r>
+                    <w:rPr>
+                      <w:rFonts w:ascii="Courier New" w:hAnsi="Courier New"/>
+                      <w:b/>
+                    </w:rPr>
+                    <w:t>(String regex, String rep)</w:t>
+                  </w:r>
+                </w:p>
+                <w:p>
+                  <w:pPr>
+                    <w:rPr>
+                      <w:rFonts w:asciiTheme="majorHAnsi" w:hAnsiTheme="majorHAnsi"/>
+                    </w:rPr>
+                  </w:pPr>
+                  <w:r>
+                    <w:rPr>
+                      <w:rFonts w:asciiTheme="majorHAnsi" w:hAnsiTheme="majorHAnsi"/>
+                    </w:rPr>
+                    <w:t>Replaces the first substring of this string that matches the given regular expression with the given replacement.</w:t>
+                  </w:r>
+                </w:p>
+              </w:tc>
+            </w:tr>
+            <w:tr>
+              <w:tc>
+                <w:tcPr>
+                  <w:tcW w:w="5652" w:type="dxa"/>
+                  <w:shd w:val="solid" w:color="D9D9D9" w:themeColor="background1" w:themeShade="D9" w:fill="FFFFFF"/>
+                </w:tcPr>
+                <w:p>
+                  <w:pPr>
+                    <w:rPr>
+                      <w:rFonts w:asciiTheme="majorHAnsi" w:hAnsiTheme="majorHAnsi"/>
+                      <w:b/>
+                    </w:rPr>
+                  </w:pPr>
+                  <w:r>
+                    <w:rPr>
+                      <w:rFonts w:ascii="Courier New" w:hAnsi="Courier New"/>
+                      <w:b/>
+                    </w:rPr>
+                    <w:t>[] String</w:t>
+                  </w:r>
+                </w:p>
+              </w:tc>
+              <w:tc>
+                <w:tcPr>
+                  <w:tcW w:w="5148" w:type="dxa"/>
+                  <w:shd w:val="solid" w:color="D9D9D9" w:themeColor="background1" w:themeShade="D9" w:fill="FFFFFF"/>
+                </w:tcPr>
+                <w:p>
+                  <w:pPr>
+                    <w:keepNext/>
+                    <w:rPr>
+                      <w:rFonts w:ascii="Courier New" w:hAnsi="Courier New"/>
+                      <w:b/>
+                    </w:rPr>
+                  </w:pPr>
+                  <w:proofErr w:type="gramStart"/>
+                  <w:r>
+                    <w:rPr>
+                      <w:rFonts w:ascii="Courier New" w:hAnsi="Courier New"/>
+                      <w:b/>
+                    </w:rPr>
+                    <w:t>split</w:t>
+                  </w:r>
+                  <w:proofErr w:type="gramEnd"/>
+                  <w:r>
+                    <w:rPr>
+                      <w:rFonts w:ascii="Courier New" w:hAnsi="Courier New"/>
+                      <w:b/>
+                    </w:rPr>
+                    <w:t xml:space="preserve">(String </w:t>
+                  </w:r>
+                  <w:r>
+                    <w:rPr>
+                      <w:rFonts w:ascii="Courier New" w:hAnsi="Courier New"/>
+                      <w:b/>
+                    </w:rPr>
+                    <w:t>regex</w:t>
+                  </w:r>
+                  <w:r>
+                    <w:rPr>
+                      <w:rFonts w:ascii="Courier New" w:hAnsi="Courier New"/>
+                      <w:b/>
+                    </w:rPr>
+                    <w:t>)</w:t>
+                  </w:r>
+                </w:p>
+                <w:p>
+                  <w:pPr>
+                    <w:rPr>
+                      <w:rFonts w:asciiTheme="majorHAnsi" w:hAnsiTheme="majorHAnsi"/>
+                    </w:rPr>
+                  </w:pPr>
+                  <w:r>
+                    <w:rPr>
+                      <w:rFonts w:asciiTheme="majorHAnsi" w:hAnsiTheme="majorHAnsi"/>
+                    </w:rPr>
+                    <w:t>Splits this string around matches of the given regular expression.</w:t>
+                  </w:r>
+                </w:p>
+              </w:tc>
+            </w:tr>
+            <w:tr>
+              <w:tc>
+                <w:tcPr>
+                  <w:tcW w:w="5652" w:type="dxa"/>
+                  <w:shd w:val="pct30" w:color="FFFFFF" w:themeColor="background1" w:fill="FFFFFF" w:themeFill="background1"/>
+                </w:tcPr>
+                <w:p>
                   <w:pPr>
                     <w:rPr>
                       <w:rFonts w:ascii="Courier New" w:hAnsi="Courier New"/>
@@ -31604,6 +31904,116 @@
                 </w:p>
               </w:tc>
             </w:tr>
+            <w:tr>
+              <w:tc>
+                <w:tcPr>
+                  <w:tcW w:w="5652" w:type="dxa"/>
+                  <w:shd w:val="solid" w:color="D9D9D9" w:themeColor="background1" w:themeShade="D9" w:fill="FFFFFF"/>
+                </w:tcPr>
+                <w:p>
+                  <w:pPr>
+                    <w:rPr>
+                      <w:rFonts w:asciiTheme="majorHAnsi" w:hAnsiTheme="majorHAnsi"/>
+                      <w:b/>
+                    </w:rPr>
+                  </w:pPr>
+                  <w:proofErr w:type="gramStart"/>
+                  <w:r>
+                    <w:rPr>
+                      <w:rFonts w:ascii="Courier New" w:hAnsi="Courier New"/>
+                      <w:b/>
+                    </w:rPr>
+                    <w:t>void</w:t>
+                  </w:r>
+                  <w:proofErr w:type="gramEnd"/>
+                </w:p>
+              </w:tc>
+              <w:tc>
+                <w:tcPr>
+                  <w:tcW w:w="5148" w:type="dxa"/>
+                  <w:shd w:val="solid" w:color="D9D9D9" w:themeColor="background1" w:themeShade="D9" w:fill="FFFFFF"/>
+                </w:tcPr>
+                <w:p>
+                  <w:pPr>
+                    <w:rPr>
+                      <w:rFonts w:ascii="Courier New" w:hAnsi="Courier New"/>
+                      <w:b/>
+                    </w:rPr>
+                  </w:pPr>
+                  <w:proofErr w:type="gramStart"/>
+                  <w:r>
+                    <w:rPr>
+                      <w:rFonts w:ascii="Courier New" w:hAnsi="Courier New"/>
+                      <w:b/>
+                    </w:rPr>
+                    <w:t>sort</w:t>
+                  </w:r>
+                  <w:proofErr w:type="gramEnd"/>
+                  <w:r>
+                    <w:rPr>
+                      <w:rFonts w:ascii="Courier New" w:hAnsi="Courier New"/>
+                      <w:b/>
+                    </w:rPr>
+                    <w:t>()</w:t>
+                  </w:r>
+                </w:p>
+                <w:p>
+                  <w:pPr>
+                    <w:rPr>
+                      <w:rFonts w:asciiTheme="majorHAnsi" w:hAnsiTheme="majorHAnsi"/>
+                    </w:rPr>
+                  </w:pPr>
+                  <w:r>
+                    <w:rPr>
+                      <w:rFonts w:asciiTheme="majorHAnsi" w:hAnsiTheme="majorHAnsi"/>
+                    </w:rPr>
+                    <w:t xml:space="preserve">Sorts the list in "natural" order, using the </w:t>
+                  </w:r>
+                  <w:r>
+                    <w:rPr>
+                      <w:rFonts w:ascii="Courier New" w:hAnsi="Courier New"/>
+                    </w:rPr>
+                    <w:t>compareTo</w:t>
+                  </w:r>
+                  <w:r>
+                    <w:rPr>
+                      <w:rFonts w:asciiTheme="majorHAnsi" w:hAnsiTheme="majorHAnsi"/>
+                    </w:rPr>
+                    <w:t xml:space="preserve"> method of each member.</w:t>
+                  </w:r>
+                </w:p>
+              </w:tc>
+            </w:tr>
+            <w:tr>
+              <w:tc>
+                <w:tcPr>
+                  <w:tcW w:w="5652" w:type="dxa"/>
+                  <w:shd w:val="pct30" w:color="FFFFFF" w:themeColor="background1" w:fill="FFFFFF" w:themeFill="background1"/>
+                </w:tcPr>
+                <w:p>
+                  <w:pPr>
+                    <w:rPr>
+                      <w:rFonts w:ascii="Courier New" w:hAnsi="Courier New"/>
+                      <w:b/>
+                    </w:rPr>
+                  </w:pPr>
+                </w:p>
+              </w:tc>
+              <w:tc>
+                <w:tcPr>
+                  <w:tcW w:w="5148" w:type="dxa"/>
+                  <w:shd w:val="pct30" w:color="FFFFFF" w:themeColor="background1" w:fill="FFFFFF" w:themeFill="background1"/>
+                </w:tcPr>
+                <w:p>
+                  <w:pPr>
+                    <w:rPr>
+                      <w:rFonts w:ascii="Courier New" w:hAnsi="Courier New"/>
+                      <w:b/>
+                    </w:rPr>
+                  </w:pPr>
+                </w:p>
+              </w:tc>
+            </w:tr>
           </w:tbl>
           <w:p/>
         </w:tc>
@@ -32753,23 +33163,17 @@
     <w:p/>
     <w:p>
       <w:r>
-        <w:t>WARNING: Map implementation is in progress and has not yet been released for general use.</w:t>
+        <w:rPr>
+          <w:b/>
+        </w:rPr>
+        <w:t>Since</w:t>
+      </w:r>
+      <w:r>
+        <w:t>:</w:t>
       </w:r>
     </w:p>
     <w:p/>
     <w:p>
-      <w:r>
-        <w:rPr>
-          <w:b/>
-        </w:rPr>
-        <w:t>Since</w:t>
-      </w:r>
-      <w:r>
-        <w:t>:</w:t>
-      </w:r>
-    </w:p>
-    <w:p/>
-    <w:p>
       <w:pPr>
         <w:ind w:firstLine="360"/>
       </w:pPr>
@@ -32779,7 +33183,7 @@
       </w:r>
       <w:proofErr w:type="gramEnd"/>
       <w:r>
-        <w:t xml:space="preserve"> 1.0</w:t>
+        <w:t xml:space="preserve"> 1.4.6</w:t>
       </w:r>
     </w:p>
     <w:p/>
@@ -33550,7 +33954,6 @@
         </w:tc>
       </w:tr>
     </w:tbl>
-    <w:p/>
     <w:p>
       <w:r>
         <w:br w:type="page"/>
@@ -44312,7 +44715,7 @@
               <w:rPr>
                 <w:noProof/>
               </w:rPr>
-              <w:t>38</w:t>
+              <w:t>41</w:t>
             </w:r>
           </w:fldSimple>
         </w:p>

</xml_diff>

<commit_message>
1.5.4: Fixed Role-in-list problem in "[trygve] Unused stageprop as type (#76)"
A few other minor fixes. Moved Role type pickup from Pass1 to Pass0.

All tests pass.
</commit_message>
<xml_diff>
--- a/trygve1.docx
+++ b/trygve1.docx
@@ -26216,15 +26216,7 @@
     <w:p/>
     <w:p>
       <w:r>
-        <w:t xml:space="preserve">Things got out of hand when languages attempted to extend this idea into complex design. Inheritance nominally leads </w:t>
-      </w:r>
-      <w:proofErr w:type="gramStart"/>
-      <w:r>
-        <w:t>to</w:t>
-      </w:r>
-      <w:proofErr w:type="gramEnd"/>
-      <w:r>
-        <w:t xml:space="preserve"> hierarchical structures, with a root base class at the top with a small collection of derived classes, each of which may (or may not) have its own derived classes, and so forth. A hierarchical organization of classes is equivalent to a Venn diagram with no overlap between circles: only total enclosure of one circle by another. Within an enclosing circle, enclosed circles are disjoint. The problem is that real-world classification is more complex than can be expressed that way, particularly as regards how we organize objects into classes according to their use — i.e., their place in use cases.</w:t>
+        <w:t>Things got out of hand when languages attempted to extend this idea into complex design. Inheritance nominally leads to hierarchical structures, with a root base class at the top with a small collection of derived classes, each of which may (or may not) have its own derived classes, and so forth. A hierarchical organization of classes is equivalent to a Venn diagram with no overlap between circles: only total enclosure of one circle by another. Within an enclosing circle, enclosed circles are disjoint. The problem is that real-world classification is more complex than can be expressed that way, particularly as regards how we organize objects into classes according to their use — i.e., their place in use cases.</w:t>
       </w:r>
       <w:r>
         <w:t xml:space="preserve"> So if we have the set of Men and set of Women and set of </w:t>
@@ -26584,15 +26576,7 @@
         <w:t>Even more commonly, people confuse class-oriented programming with object-oriented programming.</w:t>
       </w:r>
       <w:r>
-        <w:t xml:space="preserve"> Class–oriented programming is basically just abstract data types broadened beyond the traditional type realm of languages based on arithmetic and mathematical building blocks. Object-oriented programming is about understanding, modeling, and dovetailing with real-world phenomenæ such as managing books in a library, controlling an airplane flight, running a </w:t>
-      </w:r>
-      <w:proofErr w:type="gramStart"/>
-      <w:r>
-        <w:t>telephone switch, or optimizing fuel consumption in a car's fuel injection system.</w:t>
-      </w:r>
-      <w:proofErr w:type="gramEnd"/>
-      <w:r>
-        <w:t xml:space="preserve"> </w:t>
+        <w:t xml:space="preserve"> Class–oriented programming is basically just abstract data types broadened beyond the traditional type realm of languages based on arithmetic and mathematical building blocks. Object-oriented programming is about understanding, modeling, and dovetailing with real-world phenomenæ such as managing books in a library, controlling an airplane flight, running a telephone switch, or optimizing fuel consumption in a car's fuel injection system. </w:t>
       </w:r>
       <w:r>
         <w:t xml:space="preserve">These are characteristic of the areas of the surrounding world into which we wish to extend the human mind. </w:t>
@@ -26878,7 +26862,15 @@
         <w:t>Roles</w:t>
       </w:r>
       <w:r>
-        <w:t xml:space="preserve"> those objects play. A Context implements a special kind of type and in that sense it is in the same category as Classes are. We declare a Context with the </w:t>
+        <w:t xml:space="preserve"> those objects play. A Context implements </w:t>
+      </w:r>
+      <w:proofErr w:type="gramStart"/>
+      <w:r>
+        <w:t>a special kind of type and in that sense</w:t>
+      </w:r>
+      <w:proofErr w:type="gramEnd"/>
+      <w:r>
+        <w:t xml:space="preserve"> it is in the same category as Classes are. We declare a Context with the </w:t>
       </w:r>
       <w:r>
         <w:rPr>
@@ -27919,7 +27911,13 @@
         <w:t>.</w:t>
       </w:r>
       <w:r>
-        <w:t xml:space="preserve"> These are the alternative scenarios, and we describe them as increments on the main scenario. We usually describe them in terms of the main scenario step that is modified. So we maybe describe a step 2.1 as an alternative to the step 1 of the main scenario. There may also be a step 2.2. In Call Forwarding we may need to take an alternative branch through the use case if the phone of the third party is busy; in Dijkstra's algorithm, we may need to deal with the situation that no path can be found. Notice that such "error conditions" are not exceptions: we don't deal with them by throwing an exception and expecting someone else to handle the problem. We handle the problem in an orchestrated fashion, close to the source of the problem. If the problem must be escalated to a higher level, the use case specifies what Roles will handle the exception, and how, through the appropriate sequence of enactment. This is why there is no exception handling in </w:t>
+        <w:t xml:space="preserve"> These are the alternative scenarios, and we describe them as increments on the main scenario. We usually describe them in terms of the main scenario step that is modified. So we maybe describe a step 2.1</w:t>
+      </w:r>
+      <w:r>
+        <w:t xml:space="preserve"> as an alternative to the step 2</w:t>
+      </w:r>
+      <w:r>
+        <w:t xml:space="preserve"> of the main scenario. There may also be a step 2.2. In Call Forwarding we may need to take an alternative branch through the use case if the phone of the third party is busy; in Dijkstra's algorithm, we may need to deal with the situation that no path can be found. Notice that such "error conditions" are not exceptions: we don't deal with them by throwing an exception and expecting someone else to handle the problem. We handle the problem in an orchestrated fashion, close to the source of the problem. If the problem must be escalated to a higher level, the use case specifies what Roles will handle the exception, and how, through the appropriate sequence of enactment. This is why there is no exception handling in </w:t>
       </w:r>
       <w:r>
         <w:rPr>
@@ -28058,7 +28056,7 @@
         <w:t>trygve</w:t>
       </w:r>
       <w:r>
-        <w:t xml:space="preserve"> language enforces against you declaring any objects inside of a Role. Of course, you can cheat and move some of the Role's state to the surrounding Context. While the language can't protect you from yourself here, it's not a good idea.</w:t>
+        <w:t xml:space="preserve"> language enforces against you declaring any objects inside of a Role. While the language can't protect you from yourself here, it's not a good idea.</w:t>
       </w:r>
     </w:p>
     <w:p/>
@@ -28067,6 +28065,991 @@
         <w:t>Why?</w:t>
       </w:r>
     </w:p>
+    <w:p/>
+    <w:p>
+      <w:r>
+        <w:t>If you really need explicit state at the context level, you can put the state in the Context object and access it through a Role</w:t>
+      </w:r>
+      <w:r>
+        <w:t xml:space="preserve"> — which is </w:t>
+      </w:r>
+      <w:proofErr w:type="gramStart"/>
+      <w:r>
+        <w:t>itself</w:t>
+      </w:r>
+      <w:proofErr w:type="gramEnd"/>
+      <w:r>
+        <w:t xml:space="preserve"> part of the C</w:t>
+      </w:r>
+      <w:r>
+        <w:t>ontext!</w:t>
+      </w:r>
+      <w:r>
+        <w:t xml:space="preserve"> Let's say we are implementing Dijkstra's algorithm, which requires a </w:t>
+      </w:r>
+      <w:r>
+        <w:t>registry</w:t>
+      </w:r>
+      <w:r>
+        <w:t xml:space="preserve"> of unvisited nodes that is accessible to all Roles of the algorithm. We might write:</w:t>
+      </w:r>
+    </w:p>
+    <w:p/>
+    <w:p>
+      <w:pPr>
+        <w:ind w:firstLine="720"/>
+        <w:rPr>
+          <w:rFonts w:ascii="Courier New" w:hAnsi="Courier New"/>
+        </w:rPr>
+      </w:pPr>
+      <w:proofErr w:type="gramStart"/>
+      <w:r>
+        <w:rPr>
+          <w:rFonts w:ascii="Courier New" w:hAnsi="Courier New"/>
+        </w:rPr>
+        <w:t>context</w:t>
+      </w:r>
+      <w:proofErr w:type="gramEnd"/>
+      <w:r>
+        <w:rPr>
+          <w:rFonts w:ascii="Courier New" w:hAnsi="Courier New"/>
+        </w:rPr>
+        <w:t xml:space="preserve"> </w:t>
+      </w:r>
+      <w:r>
+        <w:rPr>
+          <w:rFonts w:ascii="Courier New" w:hAnsi="Courier New"/>
+        </w:rPr>
+        <w:t>Dijkstra</w:t>
+      </w:r>
+      <w:r>
+        <w:rPr>
+          <w:rFonts w:ascii="Courier New" w:hAnsi="Courier New"/>
+        </w:rPr>
+        <w:t xml:space="preserve"> {</w:t>
+      </w:r>
+    </w:p>
+    <w:p>
+      <w:pPr>
+        <w:rPr>
+          <w:rFonts w:ascii="Courier New" w:hAnsi="Courier New"/>
+        </w:rPr>
+      </w:pPr>
+      <w:r>
+        <w:rPr>
+          <w:rFonts w:ascii="Courier New" w:hAnsi="Courier New"/>
+        </w:rPr>
+        <w:tab/>
+      </w:r>
+      <w:r>
+        <w:rPr>
+          <w:rFonts w:ascii="Courier New" w:hAnsi="Courier New"/>
+        </w:rPr>
+        <w:tab/>
+      </w:r>
+      <w:proofErr w:type="gramStart"/>
+      <w:r>
+        <w:rPr>
+          <w:rFonts w:ascii="Courier New" w:hAnsi="Courier New"/>
+        </w:rPr>
+        <w:t>role</w:t>
+      </w:r>
+      <w:proofErr w:type="gramEnd"/>
+      <w:r>
+        <w:rPr>
+          <w:rFonts w:ascii="Courier New" w:hAnsi="Courier New"/>
+        </w:rPr>
+        <w:t xml:space="preserve"> </w:t>
+      </w:r>
+      <w:r>
+        <w:rPr>
+          <w:rFonts w:ascii="Courier New" w:hAnsi="Courier New"/>
+        </w:rPr>
+        <w:t>UnvisitedNodes</w:t>
+      </w:r>
+      <w:r>
+        <w:rPr>
+          <w:rFonts w:ascii="Courier New" w:hAnsi="Courier New"/>
+        </w:rPr>
+        <w:t xml:space="preserve"> {</w:t>
+      </w:r>
+    </w:p>
+    <w:p>
+      <w:pPr>
+        <w:rPr>
+          <w:rFonts w:ascii="Courier New" w:hAnsi="Courier New"/>
+        </w:rPr>
+      </w:pPr>
+      <w:r>
+        <w:rPr>
+          <w:rFonts w:ascii="Courier New" w:hAnsi="Courier New"/>
+        </w:rPr>
+        <w:tab/>
+      </w:r>
+      <w:r>
+        <w:rPr>
+          <w:rFonts w:ascii="Courier New" w:hAnsi="Courier New"/>
+        </w:rPr>
+        <w:tab/>
+      </w:r>
+      <w:r>
+        <w:rPr>
+          <w:rFonts w:ascii="Courier New" w:hAnsi="Courier New"/>
+        </w:rPr>
+        <w:tab/>
+      </w:r>
+      <w:proofErr w:type="gramStart"/>
+      <w:r>
+        <w:rPr>
+          <w:rFonts w:ascii="Courier New" w:hAnsi="Courier New"/>
+        </w:rPr>
+        <w:t>public</w:t>
+      </w:r>
+      <w:proofErr w:type="gramEnd"/>
+      <w:r>
+        <w:rPr>
+          <w:rFonts w:ascii="Courier New" w:hAnsi="Courier New"/>
+        </w:rPr>
+        <w:t xml:space="preserve"> boole</w:t>
+      </w:r>
+      <w:r>
+        <w:rPr>
+          <w:rFonts w:ascii="Courier New" w:hAnsi="Courier New"/>
+        </w:rPr>
+        <w:t>a</w:t>
+      </w:r>
+      <w:r>
+        <w:rPr>
+          <w:rFonts w:ascii="Courier New" w:hAnsi="Courier New"/>
+        </w:rPr>
+        <w:t>n hasBeenVisited(</w:t>
+      </w:r>
+      <w:r>
+        <w:rPr>
+          <w:rFonts w:ascii="Courier New" w:hAnsi="Courier New"/>
+        </w:rPr>
+        <w:t>Node node</w:t>
+      </w:r>
+      <w:r>
+        <w:rPr>
+          <w:rFonts w:ascii="Courier New" w:hAnsi="Courier New"/>
+        </w:rPr>
+        <w:t>) {</w:t>
+      </w:r>
+    </w:p>
+    <w:p>
+      <w:pPr>
+        <w:rPr>
+          <w:rFonts w:ascii="Courier New" w:hAnsi="Courier New"/>
+        </w:rPr>
+      </w:pPr>
+      <w:r>
+        <w:rPr>
+          <w:rFonts w:ascii="Courier New" w:hAnsi="Courier New"/>
+        </w:rPr>
+        <w:t xml:space="preserve">                      </w:t>
+      </w:r>
+      <w:proofErr w:type="gramStart"/>
+      <w:r>
+        <w:rPr>
+          <w:rFonts w:ascii="Courier New" w:hAnsi="Courier New"/>
+        </w:rPr>
+        <w:t>return</w:t>
+      </w:r>
+      <w:proofErr w:type="gramEnd"/>
+      <w:r>
+        <w:rPr>
+          <w:rFonts w:ascii="Courier New" w:hAnsi="Courier New"/>
+        </w:rPr>
+        <w:t xml:space="preserve"> </w:t>
+      </w:r>
+      <w:r>
+        <w:rPr>
+          <w:rFonts w:ascii="Courier New" w:hAnsi="Courier New"/>
+        </w:rPr>
+        <w:t>nodeHasBeenVisited(node.name())</w:t>
+      </w:r>
+    </w:p>
+    <w:p>
+      <w:pPr>
+        <w:rPr>
+          <w:rFonts w:ascii="Courier New" w:hAnsi="Courier New"/>
+        </w:rPr>
+      </w:pPr>
+      <w:r>
+        <w:rPr>
+          <w:rFonts w:ascii="Courier New" w:hAnsi="Courier New"/>
+        </w:rPr>
+        <w:t xml:space="preserve">                  }</w:t>
+      </w:r>
+    </w:p>
+    <w:p>
+      <w:pPr>
+        <w:rPr>
+          <w:rFonts w:ascii="Courier New" w:hAnsi="Courier New"/>
+        </w:rPr>
+      </w:pPr>
+      <w:r>
+        <w:rPr>
+          <w:rFonts w:ascii="Courier New" w:hAnsi="Courier New"/>
+        </w:rPr>
+        <w:tab/>
+      </w:r>
+      <w:r>
+        <w:rPr>
+          <w:rFonts w:ascii="Courier New" w:hAnsi="Courier New"/>
+        </w:rPr>
+        <w:tab/>
+        <w:t>}</w:t>
+      </w:r>
+      <w:r>
+        <w:rPr>
+          <w:rFonts w:ascii="Courier New" w:hAnsi="Courier New"/>
+        </w:rPr>
+        <w:t xml:space="preserve"> </w:t>
+      </w:r>
+      <w:proofErr w:type="gramStart"/>
+      <w:r>
+        <w:rPr>
+          <w:rFonts w:ascii="Courier New" w:hAnsi="Courier New"/>
+        </w:rPr>
+        <w:t>requires</w:t>
+      </w:r>
+      <w:proofErr w:type="gramEnd"/>
+      <w:r>
+        <w:rPr>
+          <w:rFonts w:ascii="Courier New" w:hAnsi="Courier New"/>
+        </w:rPr>
+        <w:t xml:space="preserve"> {</w:t>
+      </w:r>
+    </w:p>
+    <w:p>
+      <w:pPr>
+        <w:rPr>
+          <w:rFonts w:ascii="Courier New" w:hAnsi="Courier New"/>
+        </w:rPr>
+      </w:pPr>
+      <w:r>
+        <w:rPr>
+          <w:rFonts w:ascii="Courier New" w:hAnsi="Courier New"/>
+        </w:rPr>
+        <w:t xml:space="preserve">                  </w:t>
+      </w:r>
+      <w:proofErr w:type="gramStart"/>
+      <w:r>
+        <w:rPr>
+          <w:rFonts w:ascii="Courier New" w:hAnsi="Courier New"/>
+        </w:rPr>
+        <w:t>boolean</w:t>
+      </w:r>
+      <w:proofErr w:type="gramEnd"/>
+      <w:r>
+        <w:rPr>
+          <w:rFonts w:ascii="Courier New" w:hAnsi="Courier New"/>
+        </w:rPr>
+        <w:t xml:space="preserve"> nodeHasBeenVisited(String name);</w:t>
+      </w:r>
+    </w:p>
+    <w:p>
+      <w:pPr>
+        <w:rPr>
+          <w:rFonts w:ascii="Courier New" w:hAnsi="Courier New"/>
+        </w:rPr>
+      </w:pPr>
+      <w:r>
+        <w:rPr>
+          <w:rFonts w:ascii="Courier New" w:hAnsi="Courier New"/>
+        </w:rPr>
+        <w:t xml:space="preserve">            }</w:t>
+      </w:r>
+    </w:p>
+    <w:p>
+      <w:pPr>
+        <w:rPr>
+          <w:rFonts w:ascii="Courier New" w:hAnsi="Courier New"/>
+        </w:rPr>
+      </w:pPr>
+      <w:r>
+        <w:rPr>
+          <w:rFonts w:ascii="Courier New" w:hAnsi="Courier New"/>
+        </w:rPr>
+        <w:t xml:space="preserve">            </w:t>
+      </w:r>
+      <w:proofErr w:type="gramStart"/>
+      <w:r>
+        <w:rPr>
+          <w:rFonts w:ascii="Courier New" w:hAnsi="Courier New"/>
+        </w:rPr>
+        <w:t>. .</w:t>
+      </w:r>
+      <w:proofErr w:type="gramEnd"/>
+      <w:r>
+        <w:rPr>
+          <w:rFonts w:ascii="Courier New" w:hAnsi="Courier New"/>
+        </w:rPr>
+        <w:t xml:space="preserve"> . . </w:t>
+      </w:r>
+    </w:p>
+    <w:p>
+      <w:pPr>
+        <w:rPr>
+          <w:rFonts w:ascii="Courier New" w:hAnsi="Courier New"/>
+        </w:rPr>
+      </w:pPr>
+      <w:r>
+        <w:rPr>
+          <w:rFonts w:ascii="Courier New" w:hAnsi="Courier New"/>
+        </w:rPr>
+        <w:t xml:space="preserve">            </w:t>
+      </w:r>
+      <w:proofErr w:type="gramStart"/>
+      <w:r>
+        <w:rPr>
+          <w:rFonts w:ascii="Courier New" w:hAnsi="Courier New"/>
+        </w:rPr>
+        <w:t>public</w:t>
+      </w:r>
+      <w:proofErr w:type="gramEnd"/>
+      <w:r>
+        <w:rPr>
+          <w:rFonts w:ascii="Courier New" w:hAnsi="Courier New"/>
+        </w:rPr>
+        <w:t xml:space="preserve"> boolean nodeHasBeenVisited(String name) {</w:t>
+      </w:r>
+    </w:p>
+    <w:p>
+      <w:pPr>
+        <w:rPr>
+          <w:rFonts w:ascii="Courier New" w:hAnsi="Courier New"/>
+        </w:rPr>
+      </w:pPr>
+      <w:r>
+        <w:rPr>
+          <w:rFonts w:ascii="Courier New" w:hAnsi="Courier New"/>
+        </w:rPr>
+        <w:t xml:space="preserve">                  </w:t>
+      </w:r>
+      <w:proofErr w:type="gramStart"/>
+      <w:r>
+        <w:rPr>
+          <w:rFonts w:ascii="Courier New" w:hAnsi="Courier New"/>
+        </w:rPr>
+        <w:t>if</w:t>
+      </w:r>
+      <w:proofErr w:type="gramEnd"/>
+      <w:r>
+        <w:rPr>
+          <w:rFonts w:ascii="Courier New" w:hAnsi="Courier New"/>
+        </w:rPr>
+        <w:t xml:space="preserve"> (nodeVisitedMap_.containsKey(name) {</w:t>
+      </w:r>
+    </w:p>
+    <w:p>
+      <w:pPr>
+        <w:rPr>
+          <w:rFonts w:ascii="Courier New" w:hAnsi="Courier New"/>
+        </w:rPr>
+      </w:pPr>
+      <w:r>
+        <w:rPr>
+          <w:rFonts w:ascii="Courier New" w:hAnsi="Courier New"/>
+        </w:rPr>
+        <w:t xml:space="preserve">                        </w:t>
+      </w:r>
+      <w:proofErr w:type="gramStart"/>
+      <w:r>
+        <w:rPr>
+          <w:rFonts w:ascii="Courier New" w:hAnsi="Courier New"/>
+        </w:rPr>
+        <w:t>return</w:t>
+      </w:r>
+      <w:proofErr w:type="gramEnd"/>
+      <w:r>
+        <w:rPr>
+          <w:rFonts w:ascii="Courier New" w:hAnsi="Courier New"/>
+        </w:rPr>
+        <w:t xml:space="preserve"> true;</w:t>
+      </w:r>
+    </w:p>
+    <w:p>
+      <w:pPr>
+        <w:rPr>
+          <w:rFonts w:ascii="Courier New" w:hAnsi="Courier New"/>
+        </w:rPr>
+      </w:pPr>
+      <w:r>
+        <w:rPr>
+          <w:rFonts w:ascii="Courier New" w:hAnsi="Courier New"/>
+        </w:rPr>
+        <w:t xml:space="preserve">                  } </w:t>
+      </w:r>
+      <w:proofErr w:type="gramStart"/>
+      <w:r>
+        <w:rPr>
+          <w:rFonts w:ascii="Courier New" w:hAnsi="Courier New"/>
+        </w:rPr>
+        <w:t>else</w:t>
+      </w:r>
+      <w:proofErr w:type="gramEnd"/>
+      <w:r>
+        <w:rPr>
+          <w:rFonts w:ascii="Courier New" w:hAnsi="Courier New"/>
+        </w:rPr>
+        <w:t xml:space="preserve"> {</w:t>
+      </w:r>
+    </w:p>
+    <w:p>
+      <w:pPr>
+        <w:rPr>
+          <w:rFonts w:ascii="Courier New" w:hAnsi="Courier New"/>
+        </w:rPr>
+      </w:pPr>
+      <w:r>
+        <w:rPr>
+          <w:rFonts w:ascii="Courier New" w:hAnsi="Courier New"/>
+        </w:rPr>
+        <w:t xml:space="preserve">                        </w:t>
+      </w:r>
+      <w:proofErr w:type="gramStart"/>
+      <w:r>
+        <w:rPr>
+          <w:rFonts w:ascii="Courier New" w:hAnsi="Courier New"/>
+        </w:rPr>
+        <w:t>return</w:t>
+      </w:r>
+      <w:proofErr w:type="gramEnd"/>
+      <w:r>
+        <w:rPr>
+          <w:rFonts w:ascii="Courier New" w:hAnsi="Courier New"/>
+        </w:rPr>
+        <w:t xml:space="preserve"> false;</w:t>
+      </w:r>
+    </w:p>
+    <w:p>
+      <w:pPr>
+        <w:rPr>
+          <w:rFonts w:ascii="Courier New" w:hAnsi="Courier New"/>
+        </w:rPr>
+      </w:pPr>
+      <w:r>
+        <w:rPr>
+          <w:rFonts w:ascii="Courier New" w:hAnsi="Courier New"/>
+        </w:rPr>
+        <w:t xml:space="preserve">                  }</w:t>
+      </w:r>
+    </w:p>
+    <w:p>
+      <w:pPr>
+        <w:rPr>
+          <w:rFonts w:ascii="Courier New" w:hAnsi="Courier New"/>
+        </w:rPr>
+      </w:pPr>
+      <w:r>
+        <w:rPr>
+          <w:rFonts w:ascii="Courier New" w:hAnsi="Courier New"/>
+        </w:rPr>
+        <w:t xml:space="preserve">            }</w:t>
+      </w:r>
+    </w:p>
+    <w:p>
+      <w:pPr>
+        <w:rPr>
+          <w:rFonts w:ascii="Courier New" w:hAnsi="Courier New"/>
+        </w:rPr>
+      </w:pPr>
+      <w:r>
+        <w:rPr>
+          <w:rFonts w:ascii="Courier New" w:hAnsi="Courier New"/>
+        </w:rPr>
+        <w:t xml:space="preserve">            </w:t>
+      </w:r>
+      <w:proofErr w:type="gramStart"/>
+      <w:r>
+        <w:rPr>
+          <w:rFonts w:ascii="Courier New" w:hAnsi="Courier New"/>
+        </w:rPr>
+        <w:t>private</w:t>
+      </w:r>
+      <w:proofErr w:type="gramEnd"/>
+      <w:r>
+        <w:rPr>
+          <w:rFonts w:ascii="Courier New" w:hAnsi="Courier New"/>
+        </w:rPr>
+        <w:t xml:space="preserve"> Map&lt;String, boolean&gt; nodeVisitedMap_;</w:t>
+      </w:r>
+    </w:p>
+    <w:p>
+      <w:pPr>
+        <w:rPr>
+          <w:rFonts w:ascii="Courier New" w:hAnsi="Courier New"/>
+        </w:rPr>
+      </w:pPr>
+      <w:r>
+        <w:rPr>
+          <w:rFonts w:ascii="Courier New" w:hAnsi="Courier New"/>
+        </w:rPr>
+        <w:t xml:space="preserve">            </w:t>
+      </w:r>
+      <w:proofErr w:type="gramStart"/>
+      <w:r>
+        <w:rPr>
+          <w:rFonts w:ascii="Courier New" w:hAnsi="Courier New"/>
+        </w:rPr>
+        <w:t>. .</w:t>
+      </w:r>
+      <w:proofErr w:type="gramEnd"/>
+      <w:r>
+        <w:rPr>
+          <w:rFonts w:ascii="Courier New" w:hAnsi="Courier New"/>
+        </w:rPr>
+        <w:t xml:space="preserve"> . . </w:t>
+      </w:r>
+    </w:p>
+    <w:p>
+      <w:pPr>
+        <w:rPr>
+          <w:rFonts w:ascii="Courier New" w:hAnsi="Courier New"/>
+        </w:rPr>
+      </w:pPr>
+      <w:r>
+        <w:rPr>
+          <w:rFonts w:ascii="Courier New" w:hAnsi="Courier New"/>
+        </w:rPr>
+        <w:t xml:space="preserve">            </w:t>
+      </w:r>
+      <w:proofErr w:type="gramStart"/>
+      <w:r>
+        <w:rPr>
+          <w:rFonts w:ascii="Courier New" w:hAnsi="Courier New"/>
+        </w:rPr>
+        <w:t>public</w:t>
+      </w:r>
+      <w:proofErr w:type="gramEnd"/>
+      <w:r>
+        <w:rPr>
+          <w:rFonts w:ascii="Courier New" w:hAnsi="Courier New"/>
+        </w:rPr>
+        <w:t xml:space="preserve"> Dijkstra() {</w:t>
+      </w:r>
+    </w:p>
+    <w:p>
+      <w:pPr>
+        <w:rPr>
+          <w:rFonts w:ascii="Courier New" w:hAnsi="Courier New"/>
+        </w:rPr>
+      </w:pPr>
+      <w:r>
+        <w:rPr>
+          <w:rFonts w:ascii="Courier New" w:hAnsi="Courier New"/>
+        </w:rPr>
+        <w:t xml:space="preserve">                  </w:t>
+      </w:r>
+      <w:proofErr w:type="gramStart"/>
+      <w:r>
+        <w:rPr>
+          <w:rFonts w:ascii="Courier New" w:hAnsi="Courier New"/>
+        </w:rPr>
+        <w:t>nodeVisitedMap</w:t>
+      </w:r>
+      <w:proofErr w:type="gramEnd"/>
+      <w:r>
+        <w:rPr>
+          <w:rFonts w:ascii="Courier New" w:hAnsi="Courier New"/>
+        </w:rPr>
+        <w:t>_ = new Map&lt;String, boolean&gt;();</w:t>
+      </w:r>
+    </w:p>
+    <w:p>
+      <w:pPr>
+        <w:rPr>
+          <w:rFonts w:ascii="Courier New" w:hAnsi="Courier New"/>
+        </w:rPr>
+      </w:pPr>
+      <w:r>
+        <w:rPr>
+          <w:rFonts w:ascii="Courier New" w:hAnsi="Courier New"/>
+        </w:rPr>
+        <w:t xml:space="preserve">                  UnvisitedNodes = this;</w:t>
+      </w:r>
+    </w:p>
+    <w:p>
+      <w:pPr>
+        <w:rPr>
+          <w:rFonts w:ascii="Courier New" w:hAnsi="Courier New"/>
+        </w:rPr>
+      </w:pPr>
+      <w:r>
+        <w:rPr>
+          <w:rFonts w:ascii="Courier New" w:hAnsi="Courier New"/>
+        </w:rPr>
+        <w:t xml:space="preserve">                  </w:t>
+      </w:r>
+      <w:proofErr w:type="gramStart"/>
+      <w:r>
+        <w:rPr>
+          <w:rFonts w:ascii="Courier New" w:hAnsi="Courier New"/>
+        </w:rPr>
+        <w:t>. .</w:t>
+      </w:r>
+      <w:proofErr w:type="gramEnd"/>
+      <w:r>
+        <w:rPr>
+          <w:rFonts w:ascii="Courier New" w:hAnsi="Courier New"/>
+        </w:rPr>
+        <w:t xml:space="preserve"> . .</w:t>
+      </w:r>
+    </w:p>
+    <w:p>
+      <w:pPr>
+        <w:rPr>
+          <w:rFonts w:ascii="Courier New" w:hAnsi="Courier New"/>
+        </w:rPr>
+      </w:pPr>
+      <w:r>
+        <w:rPr>
+          <w:rFonts w:ascii="Courier New" w:hAnsi="Courier New"/>
+        </w:rPr>
+        <w:t xml:space="preserve">            }</w:t>
+      </w:r>
+    </w:p>
+    <w:p>
+      <w:pPr>
+        <w:rPr>
+          <w:rFonts w:ascii="Courier New" w:hAnsi="Courier New"/>
+        </w:rPr>
+      </w:pPr>
+      <w:r>
+        <w:rPr>
+          <w:rFonts w:ascii="Courier New" w:hAnsi="Courier New"/>
+        </w:rPr>
+        <w:t xml:space="preserve">            </w:t>
+      </w:r>
+      <w:proofErr w:type="gramStart"/>
+      <w:r>
+        <w:rPr>
+          <w:rFonts w:ascii="Courier New" w:hAnsi="Courier New"/>
+        </w:rPr>
+        <w:t>. .</w:t>
+      </w:r>
+      <w:proofErr w:type="gramEnd"/>
+      <w:r>
+        <w:rPr>
+          <w:rFonts w:ascii="Courier New" w:hAnsi="Courier New"/>
+        </w:rPr>
+        <w:t xml:space="preserve"> . .</w:t>
+      </w:r>
+    </w:p>
+    <w:p>
+      <w:pPr>
+        <w:rPr>
+          <w:rFonts w:ascii="Courier New" w:hAnsi="Courier New"/>
+        </w:rPr>
+      </w:pPr>
+      <w:r>
+        <w:rPr>
+          <w:rFonts w:ascii="Courier New" w:hAnsi="Courier New"/>
+        </w:rPr>
+        <w:t xml:space="preserve">            </w:t>
+      </w:r>
+      <w:proofErr w:type="gramStart"/>
+      <w:r>
+        <w:rPr>
+          <w:rFonts w:ascii="Courier New" w:hAnsi="Courier New"/>
+        </w:rPr>
+        <w:t>role</w:t>
+      </w:r>
+      <w:proofErr w:type="gramEnd"/>
+      <w:r>
+        <w:rPr>
+          <w:rFonts w:ascii="Courier New" w:hAnsi="Courier New"/>
+        </w:rPr>
+        <w:t xml:space="preserve"> Node() {</w:t>
+      </w:r>
+    </w:p>
+    <w:p>
+      <w:pPr>
+        <w:rPr>
+          <w:rFonts w:ascii="Courier New" w:hAnsi="Courier New"/>
+        </w:rPr>
+      </w:pPr>
+      <w:r>
+        <w:rPr>
+          <w:rFonts w:ascii="Courier New" w:hAnsi="Courier New"/>
+        </w:rPr>
+        <w:t xml:space="preserve">            </w:t>
+      </w:r>
+      <w:r>
+        <w:rPr>
+          <w:rFonts w:ascii="Courier New" w:hAnsi="Courier New"/>
+        </w:rPr>
+        <w:tab/>
+        <w:t xml:space="preserve">List&lt;Node&gt; </w:t>
+      </w:r>
+      <w:proofErr w:type="gramStart"/>
+      <w:r>
+        <w:rPr>
+          <w:rFonts w:ascii="Courier New" w:hAnsi="Courier New"/>
+        </w:rPr>
+        <w:t>unvisitedNeighbors(</w:t>
+      </w:r>
+      <w:proofErr w:type="gramEnd"/>
+      <w:r>
+        <w:rPr>
+          <w:rFonts w:ascii="Courier New" w:hAnsi="Courier New"/>
+        </w:rPr>
+        <w:t>) {</w:t>
+      </w:r>
+    </w:p>
+    <w:p>
+      <w:pPr>
+        <w:rPr>
+          <w:rFonts w:ascii="Courier New" w:hAnsi="Courier New"/>
+        </w:rPr>
+      </w:pPr>
+      <w:r>
+        <w:rPr>
+          <w:rFonts w:ascii="Courier New" w:hAnsi="Courier New"/>
+        </w:rPr>
+        <w:t xml:space="preserve">                       List&lt;Node&gt; retval = new List&lt;Node&gt;();</w:t>
+      </w:r>
+    </w:p>
+    <w:p>
+      <w:pPr>
+        <w:rPr>
+          <w:rFonts w:ascii="Courier New" w:hAnsi="Courier New"/>
+        </w:rPr>
+      </w:pPr>
+      <w:r>
+        <w:rPr>
+          <w:rFonts w:ascii="Courier New" w:hAnsi="Courier New"/>
+        </w:rPr>
+        <w:t xml:space="preserve">                       </w:t>
+      </w:r>
+      <w:proofErr w:type="gramStart"/>
+      <w:r>
+        <w:rPr>
+          <w:rFonts w:ascii="Courier New" w:hAnsi="Courier New"/>
+        </w:rPr>
+        <w:t>for</w:t>
+      </w:r>
+      <w:proofErr w:type="gramEnd"/>
+      <w:r>
+        <w:rPr>
+          <w:rFonts w:ascii="Courier New" w:hAnsi="Courier New"/>
+        </w:rPr>
+        <w:t xml:space="preserve"> (Node n : neighbors()) {</w:t>
+      </w:r>
+    </w:p>
+    <w:p>
+      <w:pPr>
+        <w:rPr>
+          <w:rFonts w:ascii="Courier New" w:hAnsi="Courier New"/>
+        </w:rPr>
+      </w:pPr>
+      <w:r>
+        <w:rPr>
+          <w:rFonts w:ascii="Courier New" w:hAnsi="Courier New"/>
+        </w:rPr>
+        <w:t xml:space="preserve">                            </w:t>
+      </w:r>
+      <w:proofErr w:type="gramStart"/>
+      <w:r>
+        <w:rPr>
+          <w:rFonts w:ascii="Courier New" w:hAnsi="Courier New"/>
+        </w:rPr>
+        <w:t>if</w:t>
+      </w:r>
+      <w:proofErr w:type="gramEnd"/>
+      <w:r>
+        <w:rPr>
+          <w:rFonts w:ascii="Courier New" w:hAnsi="Courier New"/>
+        </w:rPr>
+        <w:t xml:space="preserve"> (UnvisitedNodes.hasBeenVisited(name()) {</w:t>
+      </w:r>
+    </w:p>
+    <w:p>
+      <w:pPr>
+        <w:rPr>
+          <w:rFonts w:ascii="Courier New" w:hAnsi="Courier New"/>
+        </w:rPr>
+      </w:pPr>
+      <w:r>
+        <w:rPr>
+          <w:rFonts w:ascii="Courier New" w:hAnsi="Courier New"/>
+        </w:rPr>
+        <w:t xml:space="preserve">                                ;</w:t>
+      </w:r>
+    </w:p>
+    <w:p>
+      <w:pPr>
+        <w:rPr>
+          <w:rFonts w:ascii="Courier New" w:hAnsi="Courier New"/>
+        </w:rPr>
+      </w:pPr>
+      <w:r>
+        <w:rPr>
+          <w:rFonts w:ascii="Courier New" w:hAnsi="Courier New"/>
+        </w:rPr>
+        <w:t xml:space="preserve">                            } </w:t>
+      </w:r>
+      <w:proofErr w:type="gramStart"/>
+      <w:r>
+        <w:rPr>
+          <w:rFonts w:ascii="Courier New" w:hAnsi="Courier New"/>
+        </w:rPr>
+        <w:t>else</w:t>
+      </w:r>
+      <w:proofErr w:type="gramEnd"/>
+      <w:r>
+        <w:rPr>
+          <w:rFonts w:ascii="Courier New" w:hAnsi="Courier New"/>
+        </w:rPr>
+        <w:t xml:space="preserve"> {</w:t>
+      </w:r>
+    </w:p>
+    <w:p>
+      <w:pPr>
+        <w:rPr>
+          <w:rFonts w:ascii="Courier New" w:hAnsi="Courier New"/>
+        </w:rPr>
+      </w:pPr>
+      <w:r>
+        <w:rPr>
+          <w:rFonts w:ascii="Courier New" w:hAnsi="Courier New"/>
+        </w:rPr>
+        <w:t xml:space="preserve">                                </w:t>
+      </w:r>
+      <w:proofErr w:type="gramStart"/>
+      <w:r>
+        <w:rPr>
+          <w:rFonts w:ascii="Courier New" w:hAnsi="Courier New"/>
+        </w:rPr>
+        <w:t>retval.add</w:t>
+      </w:r>
+      <w:proofErr w:type="gramEnd"/>
+      <w:r>
+        <w:rPr>
+          <w:rFonts w:ascii="Courier New" w:hAnsi="Courier New"/>
+        </w:rPr>
+        <w:t>(n)</w:t>
+      </w:r>
+    </w:p>
+    <w:p>
+      <w:pPr>
+        <w:rPr>
+          <w:rFonts w:ascii="Courier New" w:hAnsi="Courier New"/>
+        </w:rPr>
+      </w:pPr>
+      <w:r>
+        <w:rPr>
+          <w:rFonts w:ascii="Courier New" w:hAnsi="Courier New"/>
+        </w:rPr>
+        <w:t xml:space="preserve">            </w:t>
+      </w:r>
+      <w:r>
+        <w:rPr>
+          <w:rFonts w:ascii="Courier New" w:hAnsi="Courier New"/>
+        </w:rPr>
+        <w:tab/>
+        <w:t xml:space="preserve">          }</w:t>
+      </w:r>
+    </w:p>
+    <w:p>
+      <w:pPr>
+        <w:rPr>
+          <w:rFonts w:ascii="Courier New" w:hAnsi="Courier New"/>
+        </w:rPr>
+      </w:pPr>
+      <w:r>
+        <w:rPr>
+          <w:rFonts w:ascii="Courier New" w:hAnsi="Courier New"/>
+        </w:rPr>
+        <w:t xml:space="preserve">            </w:t>
+      </w:r>
+      <w:r>
+        <w:rPr>
+          <w:rFonts w:ascii="Courier New" w:hAnsi="Courier New"/>
+        </w:rPr>
+        <w:tab/>
+        <w:t xml:space="preserve">     }</w:t>
+      </w:r>
+    </w:p>
+    <w:p>
+      <w:pPr>
+        <w:rPr>
+          <w:rFonts w:ascii="Courier New" w:hAnsi="Courier New"/>
+        </w:rPr>
+      </w:pPr>
+      <w:r>
+        <w:rPr>
+          <w:rFonts w:ascii="Courier New" w:hAnsi="Courier New"/>
+        </w:rPr>
+        <w:t xml:space="preserve">                       </w:t>
+      </w:r>
+      <w:proofErr w:type="gramStart"/>
+      <w:r>
+        <w:rPr>
+          <w:rFonts w:ascii="Courier New" w:hAnsi="Courier New"/>
+        </w:rPr>
+        <w:t>return</w:t>
+      </w:r>
+      <w:proofErr w:type="gramEnd"/>
+      <w:r>
+        <w:rPr>
+          <w:rFonts w:ascii="Courier New" w:hAnsi="Courier New"/>
+        </w:rPr>
+        <w:t xml:space="preserve"> retval;</w:t>
+      </w:r>
+    </w:p>
+    <w:p>
+      <w:pPr>
+        <w:rPr>
+          <w:rFonts w:ascii="Courier New" w:hAnsi="Courier New"/>
+        </w:rPr>
+      </w:pPr>
+      <w:r>
+        <w:rPr>
+          <w:rFonts w:ascii="Courier New" w:hAnsi="Courier New"/>
+        </w:rPr>
+        <w:t xml:space="preserve">            </w:t>
+      </w:r>
+      <w:r>
+        <w:rPr>
+          <w:rFonts w:ascii="Courier New" w:hAnsi="Courier New"/>
+        </w:rPr>
+        <w:tab/>
+        <w:t>}</w:t>
+      </w:r>
+    </w:p>
+    <w:p>
+      <w:pPr>
+        <w:rPr>
+          <w:rFonts w:ascii="Courier New" w:hAnsi="Courier New"/>
+        </w:rPr>
+      </w:pPr>
+      <w:r>
+        <w:rPr>
+          <w:rFonts w:ascii="Courier New" w:hAnsi="Courier New"/>
+        </w:rPr>
+        <w:t xml:space="preserve">            }</w:t>
+      </w:r>
+    </w:p>
+    <w:p>
+      <w:pPr>
+        <w:rPr>
+          <w:rFonts w:ascii="Courier New" w:hAnsi="Courier New"/>
+        </w:rPr>
+      </w:pPr>
+      <w:r>
+        <w:rPr>
+          <w:rFonts w:ascii="Courier New" w:hAnsi="Courier New"/>
+        </w:rPr>
+        <w:tab/>
+        <w:t>}</w:t>
+      </w:r>
+    </w:p>
+    <w:p/>
+    <w:p/>
     <w:p>
       <w:pPr>
         <w:rPr>
@@ -28077,6 +29060,7 @@
     </w:p>
     <w:p>
       <w:pPr>
+        <w:keepNext/>
         <w:rPr>
           <w:b/>
           <w:color w:val="0C5986" w:themeColor="accent1"/>
@@ -28092,6 +29076,7 @@
     </w:p>
     <w:p>
       <w:pPr>
+        <w:keepNext/>
         <w:rPr>
           <w:b/>
           <w:color w:val="0C5986" w:themeColor="accent1"/>
@@ -28130,7 +29115,13 @@
         <w:rPr>
           <w:rFonts w:ascii="Courier New" w:hAnsi="Courier New"/>
         </w:rPr>
-        <w:t>Account</w:t>
+        <w:t>Am</w:t>
+      </w:r>
+      <w:r>
+        <w:rPr>
+          <w:rFonts w:ascii="Courier New" w:hAnsi="Courier New"/>
+        </w:rPr>
+        <w:t>ount</w:t>
       </w:r>
       <w:r>
         <w:t xml:space="preserve"> state in </w:t>
@@ -28170,7 +29161,13 @@
         <w:rPr>
           <w:rFonts w:ascii="Courier New" w:hAnsi="Courier New"/>
         </w:rPr>
-        <w:t>Account</w:t>
+        <w:t>Am</w:t>
+      </w:r>
+      <w:r>
+        <w:rPr>
+          <w:rFonts w:ascii="Courier New" w:hAnsi="Courier New"/>
+        </w:rPr>
+        <w:t>ount</w:t>
       </w:r>
       <w:r>
         <w:t xml:space="preserve"> are both more than (e.g., a currency attribute) and less than (no square root) those for a </w:t>
@@ -35196,6 +36193,9 @@
               <w:tc>
                 <w:tcPr>
                   <w:tcW w:w="5652" w:type="dxa"/>
+                  <w:tcBorders>
+                    <w:bottom w:val="single" w:sz="6" w:space="0" w:color="000000"/>
+                  </w:tcBorders>
                   <w:shd w:val="pct30" w:color="FFFFFF" w:themeColor="background1" w:fill="FFFFFF" w:themeFill="background1"/>
                 </w:tcPr>
                 <w:p>
@@ -35217,6 +36217,9 @@
               <w:tc>
                 <w:tcPr>
                   <w:tcW w:w="5148" w:type="dxa"/>
+                  <w:tcBorders>
+                    <w:bottom w:val="single" w:sz="6" w:space="0" w:color="000000"/>
+                  </w:tcBorders>
                   <w:shd w:val="pct30" w:color="FFFFFF" w:themeColor="background1" w:fill="FFFFFF" w:themeFill="background1"/>
                 </w:tcPr>
                 <w:p>
@@ -35263,15 +36266,12 @@
               <w:tc>
                 <w:tcPr>
                   <w:tcW w:w="5652" w:type="dxa"/>
-                  <w:tcBorders>
-                    <w:bottom w:val="single" w:sz="12" w:space="0" w:color="808080"/>
-                  </w:tcBorders>
-                  <w:shd w:val="pct30" w:color="FFFFFF" w:themeColor="background1" w:fill="FFFFFF" w:themeFill="background1"/>
+                  <w:shd w:val="solid" w:color="D9D9D9" w:themeColor="background1" w:themeShade="D9" w:fill="FFFFFF"/>
                 </w:tcPr>
                 <w:p>
                   <w:pPr>
                     <w:rPr>
-                      <w:rFonts w:ascii="Courier New" w:hAnsi="Courier New"/>
+                      <w:rFonts w:asciiTheme="majorHAnsi" w:hAnsiTheme="majorHAnsi"/>
                       <w:b/>
                     </w:rPr>
                   </w:pPr>
@@ -35287,10 +36287,7 @@
               <w:tc>
                 <w:tcPr>
                   <w:tcW w:w="5148" w:type="dxa"/>
-                  <w:tcBorders>
-                    <w:bottom w:val="single" w:sz="12" w:space="0" w:color="808080"/>
-                  </w:tcBorders>
-                  <w:shd w:val="pct30" w:color="FFFFFF" w:themeColor="background1" w:fill="FFFFFF" w:themeFill="background1"/>
+                  <w:shd w:val="solid" w:color="D9D9D9" w:themeColor="background1" w:themeShade="D9" w:fill="FFFFFF"/>
                 </w:tcPr>
                 <w:p>
                   <w:pPr>
@@ -35319,8 +36316,7 @@
                 <w:p>
                   <w:pPr>
                     <w:rPr>
-                      <w:rFonts w:ascii="Courier New" w:hAnsi="Courier New"/>
-                      <w:b/>
+                      <w:rFonts w:asciiTheme="majorHAnsi" w:hAnsiTheme="majorHAnsi"/>
                     </w:rPr>
                   </w:pPr>
                   <w:r>
@@ -35337,6 +36333,880 @@
         </w:tc>
       </w:tr>
     </w:tbl>
+    <w:p/>
+    <w:p/>
+    <w:p>
+      <w:pPr>
+        <w:pageBreakBefore/>
+        <w:rPr>
+          <w:b/>
+          <w:color w:val="36A8ED" w:themeColor="accent1" w:themeTint="99"/>
+        </w:rPr>
+      </w:pPr>
+      <w:r>
+        <w:rPr>
+          <w:b/>
+          <w:color w:val="36A8ED" w:themeColor="accent1" w:themeTint="99"/>
+        </w:rPr>
+        <w:t xml:space="preserve">Class </w:t>
+      </w:r>
+      <w:r>
+        <w:rPr>
+          <w:b/>
+          <w:color w:val="36A8ED" w:themeColor="accent1" w:themeTint="99"/>
+        </w:rPr>
+        <w:t>InputStream</w:t>
+      </w:r>
+    </w:p>
+    <w:p/>
+    <w:p>
+      <w:r>
+        <w:t>All implemented interfaces:</w:t>
+      </w:r>
+    </w:p>
+    <w:p>
+      <w:r>
+        <w:tab/>
+        <w:t>None</w:t>
+      </w:r>
+    </w:p>
+    <w:p/>
+    <w:p>
+      <w:r>
+        <w:t>Direct known subclasses:</w:t>
+      </w:r>
+    </w:p>
+    <w:p>
+      <w:r>
+        <w:tab/>
+        <w:t>None</w:t>
+      </w:r>
+    </w:p>
+    <w:p>
+      <w:pPr>
+        <w:pBdr>
+          <w:bottom w:val="single" w:sz="12" w:space="1" w:color="auto"/>
+        </w:pBdr>
+      </w:pPr>
+    </w:p>
+    <w:p/>
+    <w:p>
+      <w:pPr>
+        <w:rPr>
+          <w:rFonts w:ascii="Courier New" w:hAnsi="Courier New"/>
+        </w:rPr>
+      </w:pPr>
+      <w:proofErr w:type="gramStart"/>
+      <w:r>
+        <w:rPr>
+          <w:rFonts w:ascii="Courier New" w:hAnsi="Courier New"/>
+        </w:rPr>
+        <w:t>public</w:t>
+      </w:r>
+      <w:proofErr w:type="gramEnd"/>
+      <w:r>
+        <w:rPr>
+          <w:rFonts w:ascii="Courier New" w:hAnsi="Courier New"/>
+        </w:rPr>
+        <w:t xml:space="preserve"> class </w:t>
+      </w:r>
+      <w:r>
+        <w:rPr>
+          <w:rFonts w:ascii="Courier New" w:hAnsi="Courier New"/>
+          <w:b/>
+        </w:rPr>
+        <w:t>InputStream</w:t>
+      </w:r>
+    </w:p>
+    <w:p>
+      <w:pPr>
+        <w:rPr>
+          <w:rFonts w:ascii="Courier New" w:hAnsi="Courier New"/>
+        </w:rPr>
+      </w:pPr>
+      <w:proofErr w:type="gramStart"/>
+      <w:r>
+        <w:rPr>
+          <w:rFonts w:ascii="Courier New" w:hAnsi="Courier New"/>
+        </w:rPr>
+        <w:t>extends</w:t>
+      </w:r>
+      <w:proofErr w:type="gramEnd"/>
+      <w:r>
+        <w:rPr>
+          <w:rFonts w:ascii="Courier New" w:hAnsi="Courier New"/>
+        </w:rPr>
+        <w:t xml:space="preserve"> Object</w:t>
+      </w:r>
+    </w:p>
+    <w:p/>
+    <w:p>
+      <w:r>
+        <w:t>The class InputStream is a superficial interface to the Java InputStream class. It is most commonly used in conjunction with its preallocated static member of class System, System.in.</w:t>
+      </w:r>
+    </w:p>
+    <w:p>
+      <w:r>
+        <w:rPr>
+          <w:b/>
+        </w:rPr>
+        <w:t>Since</w:t>
+      </w:r>
+      <w:r>
+        <w:t>:</w:t>
+      </w:r>
+    </w:p>
+    <w:p/>
+    <w:p>
+      <w:pPr>
+        <w:ind w:firstLine="360"/>
+      </w:pPr>
+      <w:proofErr w:type="gramStart"/>
+      <w:r>
+        <w:t>trygve</w:t>
+      </w:r>
+      <w:proofErr w:type="gramEnd"/>
+      <w:r>
+        <w:t xml:space="preserve"> 1.5</w:t>
+      </w:r>
+    </w:p>
+    <w:p/>
+    <w:p>
+      <w:pPr>
+        <w:rPr>
+          <w:b/>
+        </w:rPr>
+      </w:pPr>
+      <w:r>
+        <w:rPr>
+          <w:b/>
+        </w:rPr>
+        <w:t>See Also:</w:t>
+      </w:r>
+    </w:p>
+    <w:p/>
+    <w:p/>
+    <w:p/>
+    <w:p>
+      <w:pPr>
+        <w:rPr>
+          <w:b/>
+          <w:sz w:val="22"/>
+        </w:rPr>
+      </w:pPr>
+      <w:r>
+        <w:rPr>
+          <w:b/>
+          <w:sz w:val="22"/>
+        </w:rPr>
+        <w:t>Method</w:t>
+      </w:r>
+      <w:r>
+        <w:rPr>
+          <w:b/>
+          <w:sz w:val="22"/>
+        </w:rPr>
+        <w:t xml:space="preserve"> Summary</w:t>
+      </w:r>
+    </w:p>
+    <w:p/>
+    <w:tbl>
+      <w:tblPr>
+        <w:tblW w:w="5000" w:type="pct"/>
+        <w:tblBorders>
+          <w:top w:val="single" w:sz="12" w:space="0" w:color="000000"/>
+          <w:left w:val="single" w:sz="12" w:space="0" w:color="000000"/>
+          <w:bottom w:val="single" w:sz="12" w:space="0" w:color="000000"/>
+          <w:right w:val="single" w:sz="12" w:space="0" w:color="000000"/>
+          <w:insideH w:val="nil"/>
+          <w:insideV w:val="nil"/>
+        </w:tblBorders>
+        <w:tblLook w:val="0015"/>
+      </w:tblPr>
+      <w:tblGrid>
+        <w:gridCol w:w="11032"/>
+      </w:tblGrid>
+      <w:tr>
+        <w:tc>
+          <w:tcPr>
+            <w:tcW w:w="5000" w:type="pct"/>
+            <w:shd w:val="clear" w:color="auto" w:fill="D6EEFB" w:themeFill="background2" w:themeFillTint="33"/>
+          </w:tcPr>
+          <w:tbl>
+            <w:tblPr>
+              <w:tblW w:w="10800" w:type="dxa"/>
+              <w:tblBorders>
+                <w:top w:val="single" w:sz="12" w:space="0" w:color="808080"/>
+                <w:left w:val="single" w:sz="6" w:space="0" w:color="808080"/>
+                <w:bottom w:val="single" w:sz="12" w:space="0" w:color="808080"/>
+                <w:right w:val="single" w:sz="6" w:space="0" w:color="808080"/>
+                <w:insideH w:val="single" w:sz="6" w:space="0" w:color="000000"/>
+                <w:insideV w:val="nil"/>
+              </w:tblBorders>
+              <w:tblLook w:val="0037"/>
+            </w:tblPr>
+            <w:tblGrid>
+              <w:gridCol w:w="5652"/>
+              <w:gridCol w:w="5148"/>
+            </w:tblGrid>
+            <w:tr>
+              <w:tc>
+                <w:tcPr>
+                  <w:tcW w:w="5652" w:type="dxa"/>
+                  <w:shd w:val="clear" w:color="000000" w:fill="AFDDF7" w:themeFill="background2" w:themeFillTint="66"/>
+                </w:tcPr>
+                <w:p>
+                  <w:pPr>
+                    <w:rPr>
+                      <w:b/>
+                    </w:rPr>
+                  </w:pPr>
+                  <w:r>
+                    <w:rPr>
+                      <w:b/>
+                    </w:rPr>
+                    <w:t>Modifier and Type</w:t>
+                  </w:r>
+                </w:p>
+              </w:tc>
+              <w:tc>
+                <w:tcPr>
+                  <w:tcW w:w="5148" w:type="dxa"/>
+                  <w:shd w:val="clear" w:color="000000" w:fill="AFDDF7" w:themeFill="background2" w:themeFillTint="66"/>
+                </w:tcPr>
+                <w:p>
+                  <w:pPr>
+                    <w:rPr>
+                      <w:b/>
+                    </w:rPr>
+                  </w:pPr>
+                  <w:r>
+                    <w:rPr>
+                      <w:b/>
+                    </w:rPr>
+                    <w:t>Method and Description</w:t>
+                  </w:r>
+                </w:p>
+              </w:tc>
+            </w:tr>
+            <w:tr>
+              <w:tc>
+                <w:tcPr>
+                  <w:tcW w:w="5652" w:type="dxa"/>
+                  <w:shd w:val="solid" w:color="D9D9D9" w:themeColor="background1" w:themeShade="D9" w:fill="FFFFFF"/>
+                </w:tcPr>
+                <w:p>
+                  <w:pPr>
+                    <w:rPr>
+                      <w:rFonts w:asciiTheme="majorHAnsi" w:hAnsiTheme="majorHAnsi"/>
+                      <w:b/>
+                    </w:rPr>
+                  </w:pPr>
+                  <w:proofErr w:type="gramStart"/>
+                  <w:r>
+                    <w:rPr>
+                      <w:rFonts w:ascii="Courier New" w:hAnsi="Courier New"/>
+                      <w:b/>
+                    </w:rPr>
+                    <w:t>int</w:t>
+                  </w:r>
+                  <w:proofErr w:type="gramEnd"/>
+                </w:p>
+              </w:tc>
+              <w:tc>
+                <w:tcPr>
+                  <w:tcW w:w="5148" w:type="dxa"/>
+                  <w:shd w:val="solid" w:color="D9D9D9" w:themeColor="background1" w:themeShade="D9" w:fill="FFFFFF"/>
+                </w:tcPr>
+                <w:p>
+                  <w:pPr>
+                    <w:rPr>
+                      <w:rFonts w:ascii="Courier New" w:hAnsi="Courier New"/>
+                      <w:b/>
+                    </w:rPr>
+                  </w:pPr>
+                  <w:proofErr w:type="gramStart"/>
+                  <w:r>
+                    <w:rPr>
+                      <w:rFonts w:ascii="Courier New" w:hAnsi="Courier New"/>
+                      <w:b/>
+                    </w:rPr>
+                    <w:t>read</w:t>
+                  </w:r>
+                  <w:proofErr w:type="gramEnd"/>
+                  <w:r>
+                    <w:rPr>
+                      <w:rFonts w:ascii="Courier New" w:hAnsi="Courier New"/>
+                      <w:b/>
+                    </w:rPr>
+                    <w:t>()</w:t>
+                  </w:r>
+                </w:p>
+                <w:p>
+                  <w:pPr>
+                    <w:rPr>
+                      <w:rFonts w:asciiTheme="majorHAnsi" w:hAnsiTheme="majorHAnsi"/>
+                    </w:rPr>
+                  </w:pPr>
+                  <w:r>
+                    <w:rPr>
+                      <w:rFonts w:asciiTheme="majorHAnsi" w:hAnsiTheme="majorHAnsi"/>
+                    </w:rPr>
+                    <w:t>Inputs one word from the stream. For the default input (from the console) it blocks until a character is typed at the keyboard, and then the character representation is returned as an integer</w:t>
+                  </w:r>
+                </w:p>
+              </w:tc>
+            </w:tr>
+          </w:tbl>
+          <w:p/>
+        </w:tc>
+      </w:tr>
+    </w:tbl>
+    <w:p/>
+    <w:p/>
+    <w:p>
+      <w:pPr>
+        <w:pageBreakBefore/>
+        <w:rPr>
+          <w:b/>
+          <w:color w:val="36A8ED" w:themeColor="accent1" w:themeTint="99"/>
+        </w:rPr>
+      </w:pPr>
+      <w:r>
+        <w:rPr>
+          <w:b/>
+          <w:color w:val="36A8ED" w:themeColor="accent1" w:themeTint="99"/>
+        </w:rPr>
+        <w:t xml:space="preserve">Class </w:t>
+      </w:r>
+      <w:r>
+        <w:rPr>
+          <w:b/>
+          <w:color w:val="36A8ED" w:themeColor="accent1" w:themeTint="99"/>
+        </w:rPr>
+        <w:t>Scanner</w:t>
+      </w:r>
+    </w:p>
+    <w:p/>
+    <w:p>
+      <w:r>
+        <w:t>All implemented interfaces:</w:t>
+      </w:r>
+    </w:p>
+    <w:p>
+      <w:r>
+        <w:tab/>
+        <w:t>None</w:t>
+      </w:r>
+    </w:p>
+    <w:p/>
+    <w:p>
+      <w:r>
+        <w:t>Direct known subclasses:</w:t>
+      </w:r>
+    </w:p>
+    <w:p>
+      <w:r>
+        <w:tab/>
+        <w:t>None</w:t>
+      </w:r>
+    </w:p>
+    <w:p>
+      <w:pPr>
+        <w:pBdr>
+          <w:bottom w:val="single" w:sz="12" w:space="1" w:color="auto"/>
+        </w:pBdr>
+      </w:pPr>
+    </w:p>
+    <w:p/>
+    <w:p>
+      <w:pPr>
+        <w:rPr>
+          <w:rFonts w:ascii="Courier New" w:hAnsi="Courier New"/>
+        </w:rPr>
+      </w:pPr>
+      <w:proofErr w:type="gramStart"/>
+      <w:r>
+        <w:rPr>
+          <w:rFonts w:ascii="Courier New" w:hAnsi="Courier New"/>
+        </w:rPr>
+        <w:t>public</w:t>
+      </w:r>
+      <w:proofErr w:type="gramEnd"/>
+      <w:r>
+        <w:rPr>
+          <w:rFonts w:ascii="Courier New" w:hAnsi="Courier New"/>
+        </w:rPr>
+        <w:t xml:space="preserve"> class </w:t>
+      </w:r>
+      <w:r>
+        <w:rPr>
+          <w:rFonts w:ascii="Courier New" w:hAnsi="Courier New"/>
+          <w:b/>
+        </w:rPr>
+        <w:t>Scanner</w:t>
+      </w:r>
+    </w:p>
+    <w:p>
+      <w:pPr>
+        <w:rPr>
+          <w:rFonts w:ascii="Courier New" w:hAnsi="Courier New"/>
+        </w:rPr>
+      </w:pPr>
+      <w:proofErr w:type="gramStart"/>
+      <w:r>
+        <w:rPr>
+          <w:rFonts w:ascii="Courier New" w:hAnsi="Courier New"/>
+        </w:rPr>
+        <w:t>extends</w:t>
+      </w:r>
+      <w:proofErr w:type="gramEnd"/>
+      <w:r>
+        <w:rPr>
+          <w:rFonts w:ascii="Courier New" w:hAnsi="Courier New"/>
+        </w:rPr>
+        <w:t xml:space="preserve"> Object</w:t>
+      </w:r>
+    </w:p>
+    <w:p/>
+    <w:p>
+      <w:r>
+        <w:t>The class InputStream is a superficial interface to the Java InputStream class. It is most commonly used in conjunction with its preallocated static member of class System, System.in.</w:t>
+      </w:r>
+    </w:p>
+    <w:p>
+      <w:r>
+        <w:rPr>
+          <w:b/>
+        </w:rPr>
+        <w:t>Since</w:t>
+      </w:r>
+      <w:r>
+        <w:t>:</w:t>
+      </w:r>
+    </w:p>
+    <w:p/>
+    <w:p>
+      <w:pPr>
+        <w:ind w:firstLine="360"/>
+      </w:pPr>
+      <w:proofErr w:type="gramStart"/>
+      <w:r>
+        <w:t>trygve</w:t>
+      </w:r>
+      <w:proofErr w:type="gramEnd"/>
+      <w:r>
+        <w:t xml:space="preserve"> 1.5</w:t>
+      </w:r>
+    </w:p>
+    <w:p/>
+    <w:p>
+      <w:pPr>
+        <w:rPr>
+          <w:b/>
+        </w:rPr>
+      </w:pPr>
+      <w:r>
+        <w:rPr>
+          <w:b/>
+        </w:rPr>
+        <w:t>See Also:</w:t>
+      </w:r>
+    </w:p>
+    <w:p/>
+    <w:p>
+      <w:pPr>
+        <w:rPr>
+          <w:b/>
+          <w:sz w:val="22"/>
+        </w:rPr>
+      </w:pPr>
+      <w:r>
+        <w:rPr>
+          <w:b/>
+          <w:sz w:val="22"/>
+        </w:rPr>
+        <w:t>Constructor Summary</w:t>
+      </w:r>
+    </w:p>
+    <w:p/>
+    <w:tbl>
+      <w:tblPr>
+        <w:tblW w:w="5000" w:type="pct"/>
+        <w:tblBorders>
+          <w:top w:val="single" w:sz="12" w:space="0" w:color="000000"/>
+          <w:left w:val="single" w:sz="12" w:space="0" w:color="000000"/>
+          <w:bottom w:val="single" w:sz="12" w:space="0" w:color="000000"/>
+          <w:right w:val="single" w:sz="12" w:space="0" w:color="000000"/>
+          <w:insideH w:val="nil"/>
+          <w:insideV w:val="nil"/>
+        </w:tblBorders>
+        <w:tblLook w:val="0015"/>
+      </w:tblPr>
+      <w:tblGrid>
+        <w:gridCol w:w="11032"/>
+      </w:tblGrid>
+      <w:tr>
+        <w:tc>
+          <w:tcPr>
+            <w:tcW w:w="5000" w:type="pct"/>
+            <w:shd w:val="clear" w:color="auto" w:fill="D6EEFB" w:themeFill="background2" w:themeFillTint="33"/>
+          </w:tcPr>
+          <w:tbl>
+            <w:tblPr>
+              <w:tblW w:w="10800" w:type="dxa"/>
+              <w:tblBorders>
+                <w:top w:val="single" w:sz="12" w:space="0" w:color="808080"/>
+                <w:left w:val="single" w:sz="6" w:space="0" w:color="808080"/>
+                <w:bottom w:val="single" w:sz="12" w:space="0" w:color="808080"/>
+                <w:right w:val="single" w:sz="6" w:space="0" w:color="808080"/>
+                <w:insideH w:val="single" w:sz="6" w:space="0" w:color="000000"/>
+                <w:insideV w:val="nil"/>
+              </w:tblBorders>
+              <w:tblLook w:val="0037"/>
+            </w:tblPr>
+            <w:tblGrid>
+              <w:gridCol w:w="10800"/>
+            </w:tblGrid>
+            <w:tr>
+              <w:tc>
+                <w:tcPr>
+                  <w:tcW w:w="10800" w:type="dxa"/>
+                  <w:shd w:val="clear" w:color="000000" w:fill="AFDDF7" w:themeFill="background2" w:themeFillTint="66"/>
+                </w:tcPr>
+                <w:p>
+                  <w:pPr>
+                    <w:rPr>
+                      <w:b/>
+                    </w:rPr>
+                  </w:pPr>
+                  <w:r>
+                    <w:rPr>
+                      <w:b/>
+                    </w:rPr>
+                    <w:t>Constructor and Description</w:t>
+                  </w:r>
+                </w:p>
+              </w:tc>
+            </w:tr>
+            <w:tr>
+              <w:tc>
+                <w:tcPr>
+                  <w:tcW w:w="10800" w:type="dxa"/>
+                  <w:shd w:val="solid" w:color="D9D9D9" w:themeColor="background1" w:themeShade="D9" w:fill="FFFFFF"/>
+                </w:tcPr>
+                <w:p>
+                  <w:pPr>
+                    <w:rPr>
+                      <w:rFonts w:ascii="Courier New" w:hAnsi="Courier New"/>
+                      <w:b/>
+                    </w:rPr>
+                  </w:pPr>
+                  <w:proofErr w:type="gramStart"/>
+                  <w:r>
+                    <w:rPr>
+                      <w:rFonts w:ascii="Courier New" w:hAnsi="Courier New"/>
+                      <w:b/>
+                    </w:rPr>
+                    <w:t>Scanner</w:t>
+                  </w:r>
+                  <w:r>
+                    <w:rPr>
+                      <w:rFonts w:ascii="Courier New" w:hAnsi="Courier New"/>
+                      <w:b/>
+                    </w:rPr>
+                    <w:t>(</w:t>
+                  </w:r>
+                  <w:proofErr w:type="gramEnd"/>
+                  <w:r>
+                    <w:rPr>
+                      <w:rFonts w:ascii="Courier New" w:hAnsi="Courier New"/>
+                      <w:b/>
+                    </w:rPr>
+                    <w:t>InputStream s</w:t>
+                  </w:r>
+                  <w:r>
+                    <w:rPr>
+                      <w:rFonts w:ascii="Courier New" w:hAnsi="Courier New"/>
+                      <w:b/>
+                    </w:rPr>
+                    <w:t>)</w:t>
+                  </w:r>
+                </w:p>
+                <w:p>
+                  <w:pPr>
+                    <w:rPr>
+                      <w:rFonts w:asciiTheme="majorHAnsi" w:hAnsiTheme="majorHAnsi"/>
+                      <w:b/>
+                    </w:rPr>
+                  </w:pPr>
+                  <w:r>
+                    <w:rPr>
+                      <w:rFonts w:asciiTheme="majorHAnsi" w:hAnsiTheme="majorHAnsi" w:cs="Arial"/>
+                      <w:color w:val="282B26"/>
+                      <w:szCs w:val="24"/>
+                    </w:rPr>
+                    <w:t xml:space="preserve">Creates a new scanner tied to the input stream </w:t>
+                  </w:r>
+                  <w:r>
+                    <w:rPr>
+                      <w:rFonts w:ascii="Courier New" w:hAnsi="Courier New"/>
+                      <w:b/>
+                    </w:rPr>
+                    <w:t>s</w:t>
+                  </w:r>
+                </w:p>
+              </w:tc>
+            </w:tr>
+          </w:tbl>
+          <w:p/>
+        </w:tc>
+      </w:tr>
+    </w:tbl>
+    <w:p/>
+    <w:p/>
+    <w:p/>
+    <w:p>
+      <w:pPr>
+        <w:rPr>
+          <w:b/>
+          <w:sz w:val="22"/>
+        </w:rPr>
+      </w:pPr>
+      <w:r>
+        <w:rPr>
+          <w:b/>
+          <w:sz w:val="22"/>
+        </w:rPr>
+        <w:t>Method</w:t>
+      </w:r>
+      <w:r>
+        <w:rPr>
+          <w:b/>
+          <w:sz w:val="22"/>
+        </w:rPr>
+        <w:t xml:space="preserve"> Summary</w:t>
+      </w:r>
+    </w:p>
+    <w:p/>
+    <w:tbl>
+      <w:tblPr>
+        <w:tblW w:w="5000" w:type="pct"/>
+        <w:tblBorders>
+          <w:top w:val="single" w:sz="12" w:space="0" w:color="000000"/>
+          <w:left w:val="single" w:sz="12" w:space="0" w:color="000000"/>
+          <w:bottom w:val="single" w:sz="12" w:space="0" w:color="000000"/>
+          <w:right w:val="single" w:sz="12" w:space="0" w:color="000000"/>
+          <w:insideH w:val="nil"/>
+          <w:insideV w:val="nil"/>
+        </w:tblBorders>
+        <w:tblLook w:val="0015"/>
+      </w:tblPr>
+      <w:tblGrid>
+        <w:gridCol w:w="11032"/>
+      </w:tblGrid>
+      <w:tr>
+        <w:tc>
+          <w:tcPr>
+            <w:tcW w:w="5000" w:type="pct"/>
+            <w:shd w:val="clear" w:color="auto" w:fill="D6EEFB" w:themeFill="background2" w:themeFillTint="33"/>
+          </w:tcPr>
+          <w:tbl>
+            <w:tblPr>
+              <w:tblW w:w="10800" w:type="dxa"/>
+              <w:tblBorders>
+                <w:top w:val="single" w:sz="12" w:space="0" w:color="808080"/>
+                <w:left w:val="single" w:sz="6" w:space="0" w:color="808080"/>
+                <w:bottom w:val="single" w:sz="12" w:space="0" w:color="808080"/>
+                <w:right w:val="single" w:sz="6" w:space="0" w:color="808080"/>
+                <w:insideH w:val="single" w:sz="6" w:space="0" w:color="000000"/>
+                <w:insideV w:val="nil"/>
+              </w:tblBorders>
+              <w:tblLook w:val="0037"/>
+            </w:tblPr>
+            <w:tblGrid>
+              <w:gridCol w:w="5652"/>
+              <w:gridCol w:w="5148"/>
+            </w:tblGrid>
+            <w:tr>
+              <w:tc>
+                <w:tcPr>
+                  <w:tcW w:w="5652" w:type="dxa"/>
+                  <w:shd w:val="clear" w:color="000000" w:fill="AFDDF7" w:themeFill="background2" w:themeFillTint="66"/>
+                </w:tcPr>
+                <w:p>
+                  <w:pPr>
+                    <w:rPr>
+                      <w:b/>
+                    </w:rPr>
+                  </w:pPr>
+                  <w:r>
+                    <w:rPr>
+                      <w:b/>
+                    </w:rPr>
+                    <w:t>Modifier and Type</w:t>
+                  </w:r>
+                </w:p>
+              </w:tc>
+              <w:tc>
+                <w:tcPr>
+                  <w:tcW w:w="5148" w:type="dxa"/>
+                  <w:shd w:val="clear" w:color="000000" w:fill="AFDDF7" w:themeFill="background2" w:themeFillTint="66"/>
+                </w:tcPr>
+                <w:p>
+                  <w:pPr>
+                    <w:rPr>
+                      <w:b/>
+                    </w:rPr>
+                  </w:pPr>
+                  <w:r>
+                    <w:rPr>
+                      <w:b/>
+                    </w:rPr>
+                    <w:t>Method and Description</w:t>
+                  </w:r>
+                </w:p>
+              </w:tc>
+            </w:tr>
+            <w:tr>
+              <w:tc>
+                <w:tcPr>
+                  <w:tcW w:w="5652" w:type="dxa"/>
+                  <w:shd w:val="solid" w:color="D9D9D9" w:themeColor="background1" w:themeShade="D9" w:fill="FFFFFF"/>
+                </w:tcPr>
+                <w:p>
+                  <w:pPr>
+                    <w:rPr>
+                      <w:rFonts w:asciiTheme="majorHAnsi" w:hAnsiTheme="majorHAnsi"/>
+                      <w:b/>
+                    </w:rPr>
+                  </w:pPr>
+                  <w:r>
+                    <w:rPr>
+                      <w:rFonts w:ascii="Courier New" w:hAnsi="Courier New"/>
+                      <w:b/>
+                    </w:rPr>
+                    <w:t>String</w:t>
+                  </w:r>
+                </w:p>
+              </w:tc>
+              <w:tc>
+                <w:tcPr>
+                  <w:tcW w:w="5148" w:type="dxa"/>
+                  <w:shd w:val="solid" w:color="D9D9D9" w:themeColor="background1" w:themeShade="D9" w:fill="FFFFFF"/>
+                </w:tcPr>
+                <w:p>
+                  <w:pPr>
+                    <w:rPr>
+                      <w:rFonts w:ascii="Courier New" w:hAnsi="Courier New"/>
+                      <w:b/>
+                    </w:rPr>
+                  </w:pPr>
+                  <w:proofErr w:type="gramStart"/>
+                  <w:r>
+                    <w:rPr>
+                      <w:rFonts w:ascii="Courier New" w:hAnsi="Courier New"/>
+                      <w:b/>
+                    </w:rPr>
+                    <w:t>nextLine</w:t>
+                  </w:r>
+                  <w:proofErr w:type="gramEnd"/>
+                  <w:r>
+                    <w:rPr>
+                      <w:rFonts w:ascii="Courier New" w:hAnsi="Courier New"/>
+                      <w:b/>
+                    </w:rPr>
+                    <w:t>()</w:t>
+                  </w:r>
+                </w:p>
+                <w:p>
+                  <w:pPr>
+                    <w:rPr>
+                      <w:rFonts w:asciiTheme="majorHAnsi" w:hAnsiTheme="majorHAnsi"/>
+                    </w:rPr>
+                  </w:pPr>
+                  <w:r>
+                    <w:rPr>
+                      <w:rFonts w:asciiTheme="majorHAnsi" w:hAnsiTheme="majorHAnsi"/>
+                    </w:rPr>
+                    <w:t>Reads and buffers input up to the next carriage return / line feed sequence and returns the buffered String</w:t>
+                  </w:r>
+                </w:p>
+              </w:tc>
+            </w:tr>
+            <w:tr>
+              <w:tc>
+                <w:tcPr>
+                  <w:tcW w:w="5652" w:type="dxa"/>
+                  <w:tcBorders>
+                    <w:bottom w:val="single" w:sz="6" w:space="0" w:color="000000"/>
+                  </w:tcBorders>
+                  <w:shd w:val="pct30" w:color="FFFFFF" w:themeColor="background1" w:fill="FFFFFF" w:themeFill="background1"/>
+                </w:tcPr>
+                <w:p>
+                  <w:pPr>
+                    <w:rPr>
+                      <w:rFonts w:ascii="Courier New" w:hAnsi="Courier New"/>
+                      <w:b/>
+                    </w:rPr>
+                  </w:pPr>
+                </w:p>
+              </w:tc>
+              <w:tc>
+                <w:tcPr>
+                  <w:tcW w:w="5148" w:type="dxa"/>
+                  <w:tcBorders>
+                    <w:bottom w:val="single" w:sz="6" w:space="0" w:color="000000"/>
+                  </w:tcBorders>
+                  <w:shd w:val="pct30" w:color="FFFFFF" w:themeColor="background1" w:fill="FFFFFF" w:themeFill="background1"/>
+                </w:tcPr>
+                <w:p>
+                  <w:pPr>
+                    <w:rPr>
+                      <w:rFonts w:ascii="Courier New" w:hAnsi="Courier New"/>
+                      <w:b/>
+                    </w:rPr>
+                  </w:pPr>
+                </w:p>
+              </w:tc>
+            </w:tr>
+            <w:tr>
+              <w:tc>
+                <w:tcPr>
+                  <w:tcW w:w="5652" w:type="dxa"/>
+                  <w:shd w:val="solid" w:color="D9D9D9" w:themeColor="background1" w:themeShade="D9" w:fill="FFFFFF"/>
+                </w:tcPr>
+                <w:p>
+                  <w:pPr>
+                    <w:rPr>
+                      <w:rFonts w:ascii="Courier New" w:hAnsi="Courier New"/>
+                      <w:b/>
+                    </w:rPr>
+                  </w:pPr>
+                </w:p>
+              </w:tc>
+              <w:tc>
+                <w:tcPr>
+                  <w:tcW w:w="5148" w:type="dxa"/>
+                  <w:shd w:val="solid" w:color="D9D9D9" w:themeColor="background1" w:themeShade="D9" w:fill="FFFFFF"/>
+                </w:tcPr>
+                <w:p>
+                  <w:pPr>
+                    <w:rPr>
+                      <w:rFonts w:ascii="Courier New" w:hAnsi="Courier New"/>
+                      <w:b/>
+                    </w:rPr>
+                  </w:pPr>
+                </w:p>
+              </w:tc>
+            </w:tr>
+          </w:tbl>
+          <w:p/>
+        </w:tc>
+      </w:tr>
+    </w:tbl>
+    <w:p/>
+    <w:p/>
     <w:p/>
     <w:p/>
     <w:p/>
@@ -44715,7 +46585,7 @@
               <w:rPr>
                 <w:noProof/>
               </w:rPr>
-              <w:t>41</w:t>
+              <w:t>52</w:t>
             </w:r>
           </w:fldSimple>
         </w:p>
@@ -48671,6 +50541,7 @@
     <w:rsid w:val="008638D8"/>
     <w:rsid w:val="00BC772E"/>
     <w:rsid w:val="00D90BAC"/>
+    <w:rsid w:val="00DB296C"/>
   </w:rsids>
   <m:mathPr>
     <m:mathFont m:val="MS Mincho"/>

</xml_diff>

<commit_message>
1.5.14: Many changes to lookups &type checking
Probably includes a fix to #87
</commit_message>
<xml_diff>
--- a/trygve1.docx
+++ b/trygve1.docx
@@ -186,7 +186,13 @@
     <w:p/>
     <w:p>
       <w:r>
-        <w:t xml:space="preserve">Programming becomes an act of writing a script. A “program” in the sense that we usually use it, for the source code, isn’t the real program at all — it’s just the script that the enactment will follow. The </w:t>
+        <w:t xml:space="preserve">Programming becomes an act of </w:t>
+      </w:r>
+      <w:r>
+        <w:t>script-writing</w:t>
+      </w:r>
+      <w:r>
+        <w:t xml:space="preserve">. A “program” in the sense that we usually use it, for the source code, isn’t the real program at all — it’s just the script that the enactment will follow. The </w:t>
       </w:r>
       <w:r>
         <w:rPr>
@@ -5775,7 +5781,13 @@
         <w:t>int</w:t>
       </w:r>
       <w:r>
-        <w:t xml:space="preserve"> for historical reasons). Instead of using the word “set” in </w:t>
+        <w:t xml:space="preserve"> for historical reasons</w:t>
+      </w:r>
+      <w:r>
+        <w:t>, and that is the preferred usage</w:t>
+      </w:r>
+      <w:r>
+        <w:t xml:space="preserve">). Instead of using the word “set” in </w:t>
       </w:r>
       <w:r>
         <w:rPr>
@@ -5793,7 +5805,13 @@
         <w:t>type</w:t>
       </w:r>
       <w:r>
-        <w:t>. This word (in English) emphasizes that its members have similar characteristics. We use types to constrain the kinds of objects that identifiers can associate with, like this:</w:t>
+        <w:t xml:space="preserve">. This word (in English) emphasizes that its members </w:t>
+      </w:r>
+      <w:r>
+        <w:t>share</w:t>
+      </w:r>
+      <w:r>
+        <w:t xml:space="preserve"> similar characteristics. We use types to constrain the kinds of objects that identifiers can associate with, like this:</w:t>
       </w:r>
     </w:p>
     <w:p/>
@@ -22716,7 +22734,13 @@
     <w:p/>
     <w:p>
       <w:r>
-        <w:t>The analysis people understood this very early on. UML came on the scene in the 1990s, and Ivan Jacobssen had already developed a vision for use cases. Use cases are what we deliver. People who buy our software rarely buy it according to the classes it contains, but according to the use cases it supports. Modern programming languages haven't caught up. Antique programming languages like FORT</w:t>
+        <w:t xml:space="preserve">The analysis people understood this very early on. UML came on </w:t>
+      </w:r>
+      <w:r>
+        <w:t>the scene in the 1990s, and Ivar</w:t>
+      </w:r>
+      <w:r>
+        <w:t xml:space="preserve"> Jacobssen had already developed a vision for use cases. Use cases are what we deliver. People who buy our software rarely buy it according to the classes it contains, but according to the use cases it supports. Modern programming languages haven't caught up. Antique programming languages like FORT</w:t>
       </w:r>
       <w:r>
         <w:t>RAN took expression of the work</w:t>
@@ -22758,7 +22782,13 @@
         <w:t>intrinsically</w:t>
       </w:r>
       <w:r>
-        <w:t xml:space="preserve"> have nothing in particular to do with being able to play Hamelt. But of course he can't play Hamlet without being able to talk or to hold a skull in his hands, and as an actor, he does this as an integrated being, Indeed, much of the success of good theatre is to support a willful suspension of disbelief so the audience, and even the actor to some degree, believes that the actor actually</w:t>
+        <w:t xml:space="preserve"> have nothing in particular to </w:t>
+      </w:r>
+      <w:r>
+        <w:t>do with being able to play Hamle</w:t>
+      </w:r>
+      <w:r>
+        <w:t>t. But of course he can't play Hamlet without being able to talk or to hold a skull in his hands, and as an actor, he does this as an integrated being, Indeed, much of the success of good theatre is to support a willful suspension of disbelief so the audience, and even the actor to some degree, believes that the actor actually</w:t>
       </w:r>
       <w:r>
         <w:rPr>
@@ -24085,12 +24115,24 @@
         <w:rPr>
           <w:i/>
         </w:rPr>
-        <w:t>John is finishing up his term paper for his college history class. He has written a paper on the Myth of the Minotaur, a legendary bull-like beast that was kept by the king on Crete and which has figured both in myth and quasi-historic stories. The main text is in Engllsh but John also uses many words of Greek origin, though he writes in with a Roman alphabet. The paper is about 20 pages long. John wants the paper not to contain any English misspellings and, since he is a native Greek speaker, he is not confident of his English. He knows that he regularly misspells some English words in an inconsistent way (rather than misspelling the same word differently every time). He will be using the word processor that we produce to format his paper, but also wants to spell-check the docu</w:t>
+        <w:t>John is finishing up his term paper for his college history class. He has written a paper on the Myth of the Minotaur, a legendary bull-like be</w:t>
       </w:r>
       <w:r>
         <w:rPr>
           <w:i/>
         </w:rPr>
+        <w:t>ast that was kept by the king of</w:t>
+      </w:r>
+      <w:r>
+        <w:rPr>
+          <w:i/>
+        </w:rPr>
+        <w:t xml:space="preserve"> Crete and which has figured both in myth and quasi-historic stories. The main text is in Engllsh but John also uses many words of Greek origin, though he writes in with a Roman alphabet. The paper is about 20 pages long. John wants the paper not to contain any English misspellings and, since he is a native Greek speaker, he is not confident of his English. He knows that he regularly misspells some English words in an inconsistent way (rather than misspelling the same word differently every time). He will be using the word processor that we produce to format his paper, but also wants to spell-check the docu</w:t>
+      </w:r>
+      <w:r>
+        <w:rPr>
+          <w:i/>
+        </w:rPr>
         <w:t>ment he has entered in the basic TextEdit editor on the Mac before converting it to our text editor, because he doesn't want to be embarrassed about misspellings when showing the TextEdit draft to his English wife for her comments. But he'll also want to spell check the final document.</w:t>
       </w:r>
     </w:p>
@@ -24191,6 +24233,15 @@
           <w:i/>
         </w:rPr>
         <w:t>As an author I want a correctly-spelled manuscript</w:t>
+      </w:r>
+      <w:r>
+        <w:t xml:space="preserve">, </w:t>
+      </w:r>
+      <w:r>
+        <w:rPr>
+          <w:i/>
+        </w:rPr>
+        <w:t>so I can give it to others to read without the risk of being embarrassed, or without them misunderstanding what I was trying to say</w:t>
       </w:r>
       <w:r>
         <w:t>.</w:t>
@@ -30391,7 +30442,13 @@
     </w:p>
     <w:p>
       <w:r>
-        <w:t>A Context expresses a use case in code. A use case is an encapsulation of several related scenarios, all of which strive to attain some business goal. Use cases are a widely misunderstood formalism, but we can summarise them here. The essential parts of a use case are:</w:t>
+        <w:t xml:space="preserve">A Context expresses a </w:t>
+      </w:r>
+      <w:r>
+        <w:t xml:space="preserve">system </w:t>
+      </w:r>
+      <w:r>
+        <w:t>use case in code. A use case is an encapsulation of several related scenarios, all of which strive to attain some business goal. Use cases are a widely misunderstood formalism, but we can summarise them here. The essential parts of a use case are:</w:t>
       </w:r>
     </w:p>
     <w:p/>
@@ -33961,13 +34018,34 @@
       <w:r>
         <w:t xml:space="preserve">The class template List simulates the Java List&lt;T&gt; interface. Most of its methods are faithful to Java semantics. The reader is referred to suitable Java documentation for details (e.g., </w:t>
       </w:r>
-      <w:r>
-        <w:t>https://docs.oracle.com/javase/8/docs/api/java/util/List.html</w:t>
-      </w:r>
+      <w:hyperlink r:id="rId11" w:history="1">
+        <w:r>
+          <w:rPr>
+            <w:rStyle w:val="Hyperlink"/>
+          </w:rPr>
+          <w:t>https://docs.oracle.com/javase/8/docs/api/java/util/List.html</w:t>
+        </w:r>
+      </w:hyperlink>
       <w:r>
         <w:t>).</w:t>
       </w:r>
     </w:p>
+    <w:p/>
+    <w:p>
+      <w:r>
+        <w:t xml:space="preserve">Lists are iterable and can be used in the iteration form of the </w:t>
+      </w:r>
+      <w:r>
+        <w:rPr>
+          <w:rFonts w:ascii="Courier New" w:hAnsi="Courier New"/>
+        </w:rPr>
+        <w:t>for</w:t>
+      </w:r>
+      <w:r>
+        <w:t xml:space="preserve"> statement.</w:t>
+      </w:r>
+    </w:p>
+    <w:p/>
     <w:p/>
     <w:p>
       <w:r>
@@ -35146,15 +35224,14 @@
       <w:r>
         <w:t xml:space="preserve">&lt;T&gt; interface. Most of its methods are faithful to Java semantics. The reader is referred to suitable Java documentation for details (e.g., </w:t>
       </w:r>
-      <w:r>
-        <w:t>https://docs.oracle.com/javase/8/docs/api/java/util/</w:t>
-      </w:r>
-      <w:r>
-        <w:t>Set</w:t>
-      </w:r>
-      <w:r>
-        <w:t>.html</w:t>
-      </w:r>
+      <w:hyperlink r:id="rId12" w:history="1">
+        <w:r>
+          <w:rPr>
+            <w:rStyle w:val="Hyperlink"/>
+          </w:rPr>
+          <w:t>https://docs.oracle.com/javase/8/docs/api/java/util/Set.html</w:t>
+        </w:r>
+      </w:hyperlink>
       <w:r>
         <w:t>).</w:t>
       </w:r>
@@ -35162,6 +35239,21 @@
     <w:p/>
     <w:p>
       <w:r>
+        <w:t xml:space="preserve">Sets are iterable and can be used in the iteration form of the </w:t>
+      </w:r>
+      <w:r>
+        <w:rPr>
+          <w:rFonts w:ascii="Courier New" w:hAnsi="Courier New"/>
+        </w:rPr>
+        <w:t>for</w:t>
+      </w:r>
+      <w:r>
+        <w:t xml:space="preserve"> statement.</w:t>
+      </w:r>
+    </w:p>
+    <w:p/>
+    <w:p>
+      <w:r>
         <w:rPr>
           <w:b/>
         </w:rPr>
@@ -35177,7 +35269,7 @@
         <w:ind w:firstLine="360"/>
       </w:pPr>
       <w:r>
-        <w:t>trygve 1.0</w:t>
+        <w:t>trygve 1.2</w:t>
       </w:r>
     </w:p>
     <w:p/>
@@ -35320,7 +35412,7 @@
                       <w:color w:val="282B26"/>
                       <w:szCs w:val="24"/>
                     </w:rPr>
-                    <w:t>List</w:t>
+                    <w:t>Set</w:t>
                   </w:r>
                   <w:r>
                     <w:rPr>
@@ -35336,7 +35428,15 @@
                       <w:color w:val="282B26"/>
                       <w:szCs w:val="24"/>
                     </w:rPr>
-                    <w:t>to the empty list</w:t>
+                    <w:t xml:space="preserve">to the empty </w:t>
+                  </w:r>
+                  <w:r>
+                    <w:rPr>
+                      <w:rFonts w:asciiTheme="majorHAnsi" w:hAnsiTheme="majorHAnsi" w:cs="Arial"/>
+                      <w:color w:val="282B26"/>
+                      <w:szCs w:val="24"/>
+                    </w:rPr>
+                    <w:t>set</w:t>
                   </w:r>
                 </w:p>
               </w:tc>
@@ -35502,7 +35602,13 @@
                     <w:rPr>
                       <w:rFonts w:asciiTheme="majorHAnsi" w:hAnsiTheme="majorHAnsi"/>
                     </w:rPr>
-                    <w:t xml:space="preserve">Append </w:t>
+                    <w:t>Add</w:t>
+                  </w:r>
+                  <w:r>
+                    <w:rPr>
+                      <w:rFonts w:asciiTheme="majorHAnsi" w:hAnsiTheme="majorHAnsi"/>
+                    </w:rPr>
+                    <w:t xml:space="preserve"> </w:t>
                   </w:r>
                   <w:r>
                     <w:rPr>
@@ -35514,7 +35620,13 @@
                     <w:rPr>
                       <w:rFonts w:asciiTheme="majorHAnsi" w:hAnsiTheme="majorHAnsi"/>
                     </w:rPr>
-                    <w:t xml:space="preserve"> to the end of the set</w:t>
+                    <w:t xml:space="preserve"> to the </w:t>
+                  </w:r>
+                  <w:r>
+                    <w:rPr>
+                      <w:rFonts w:asciiTheme="majorHAnsi" w:hAnsiTheme="majorHAnsi"/>
+                    </w:rPr>
+                    <w:t>Set</w:t>
                   </w:r>
                 </w:p>
               </w:tc>
@@ -35532,13 +35644,6 @@
                       <w:b/>
                     </w:rPr>
                   </w:pPr>
-                  <w:r>
-                    <w:rPr>
-                      <w:rFonts w:ascii="Courier New" w:hAnsi="Courier New"/>
-                      <w:b/>
-                    </w:rPr>
-                    <w:t>int</w:t>
-                  </w:r>
                 </w:p>
               </w:tc>
               <w:tc>
@@ -35553,45 +35658,6 @@
                       <w:b/>
                     </w:rPr>
                   </w:pPr>
-                  <w:r>
-                    <w:rPr>
-                      <w:rFonts w:ascii="Courier New" w:hAnsi="Courier New"/>
-                      <w:b/>
-                    </w:rPr>
-                    <w:t>indexOf(T element)</w:t>
-                  </w:r>
-                </w:p>
-                <w:p>
-                  <w:pPr>
-                    <w:rPr>
-                      <w:rFonts w:ascii="Courier New" w:hAnsi="Courier New"/>
-                      <w:b/>
-                    </w:rPr>
-                  </w:pPr>
-                  <w:r>
-                    <w:rPr>
-                      <w:rFonts w:asciiTheme="majorHAnsi" w:hAnsiTheme="majorHAnsi"/>
-                    </w:rPr>
-                    <w:t xml:space="preserve">Get the </w:t>
-                  </w:r>
-                  <w:r>
-                    <w:rPr>
-                      <w:rFonts w:asciiTheme="majorHAnsi" w:hAnsiTheme="majorHAnsi"/>
-                    </w:rPr>
-                    <w:t xml:space="preserve">(zero-based) index of the first appearance of the indicated </w:t>
-                  </w:r>
-                  <w:r>
-                    <w:rPr>
-                      <w:rFonts w:ascii="Courier New" w:hAnsi="Courier New"/>
-                    </w:rPr>
-                    <w:t>element</w:t>
-                  </w:r>
-                  <w:r>
-                    <w:rPr>
-                      <w:rFonts w:asciiTheme="majorHAnsi" w:hAnsiTheme="majorHAnsi"/>
-                    </w:rPr>
-                    <w:t xml:space="preserve"> in the Set</w:t>
-                  </w:r>
                 </w:p>
               </w:tc>
             </w:tr>
@@ -35717,7 +35783,13 @@
                     <w:rPr>
                       <w:rFonts w:asciiTheme="majorHAnsi" w:hAnsiTheme="majorHAnsi"/>
                     </w:rPr>
-                    <w:t>The number of elements in the List</w:t>
+                    <w:t xml:space="preserve">The number of elements in the </w:t>
+                  </w:r>
+                  <w:r>
+                    <w:rPr>
+                      <w:rFonts w:asciiTheme="majorHAnsi" w:hAnsiTheme="majorHAnsi"/>
+                    </w:rPr>
+                    <w:t>Set</w:t>
                   </w:r>
                 </w:p>
               </w:tc>
@@ -35781,7 +35853,13 @@
                     <w:rPr>
                       <w:rFonts w:asciiTheme="majorHAnsi" w:hAnsiTheme="majorHAnsi"/>
                     </w:rPr>
-                    <w:t xml:space="preserve"> is 0, and false otherwise</w:t>
+                    <w:t xml:space="preserve"> evaluates to</w:t>
+                  </w:r>
+                  <w:r>
+                    <w:rPr>
+                      <w:rFonts w:asciiTheme="majorHAnsi" w:hAnsiTheme="majorHAnsi"/>
+                    </w:rPr>
+                    <w:t xml:space="preserve"> 0, and false otherwise</w:t>
                   </w:r>
                 </w:p>
               </w:tc>
@@ -35993,7 +36071,7 @@
       <w:r>
         <w:t xml:space="preserve">. Most of its methods are faithful to Java semantics. The reader is referred to suitable Java documentation for details (e.g., </w:t>
       </w:r>
-      <w:hyperlink r:id="rId11" w:history="1">
+      <w:hyperlink r:id="rId13" w:history="1">
         <w:r>
           <w:rPr>
             <w:rStyle w:val="Hyperlink"/>
@@ -36005,6 +36083,34 @@
         <w:t>).</w:t>
       </w:r>
     </w:p>
+    <w:p/>
+    <w:p>
+      <w:r>
+        <w:t xml:space="preserve">Maps are iterable and can be used in the iteration form of the </w:t>
+      </w:r>
+      <w:r>
+        <w:rPr>
+          <w:rFonts w:ascii="Courier New" w:hAnsi="Courier New"/>
+        </w:rPr>
+        <w:t>for</w:t>
+      </w:r>
+      <w:r>
+        <w:t xml:space="preserve"> statement. The iteration traverses the Map keys, returning each in turn. The programmer can, at discretion, use the key </w:t>
+      </w:r>
+      <w:r>
+        <w:t xml:space="preserve">attribute </w:t>
+      </w:r>
+      <w:r>
+        <w:t>to retrieve the associate</w:t>
+      </w:r>
+      <w:r>
+        <w:t xml:space="preserve">d value, so the </w:t>
+      </w:r>
+      <w:r>
+        <w:t>entire pair is in hand.</w:t>
+      </w:r>
+    </w:p>
+    <w:p/>
     <w:p/>
     <w:p>
       <w:r>
@@ -36727,7 +36833,13 @@
                     <w:rPr>
                       <w:rFonts w:asciiTheme="majorHAnsi" w:hAnsiTheme="majorHAnsi"/>
                     </w:rPr>
-                    <w:t>Removes the mapping for a key from this map if it is present (optional operation).</w:t>
+                    <w:t>Removes the mapping for a key</w:t>
+                  </w:r>
+                  <w:r>
+                    <w:rPr>
+                      <w:rFonts w:asciiTheme="majorHAnsi" w:hAnsiTheme="majorHAnsi"/>
+                    </w:rPr>
+                    <w:t xml:space="preserve"> from this map if it is present.</w:t>
                   </w:r>
                 </w:p>
               </w:tc>
@@ -36894,7 +37006,6 @@
         <w:t>See Also:</w:t>
       </w:r>
     </w:p>
-    <w:p/>
     <w:p/>
     <w:p/>
     <w:p>
@@ -37135,6 +37246,315 @@
                 </w:p>
               </w:tc>
             </w:tr>
+            <w:tr>
+              <w:tc>
+                <w:tcPr>
+                  <w:tcW w:w="5652" w:type="dxa"/>
+                  <w:shd w:val="solid" w:color="D9D9D9" w:themeColor="background1" w:themeShade="D9" w:fill="FFFFFF"/>
+                </w:tcPr>
+                <w:p>
+                  <w:pPr>
+                    <w:rPr>
+                      <w:rFonts w:asciiTheme="majorHAnsi" w:hAnsiTheme="majorHAnsi"/>
+                      <w:b/>
+                    </w:rPr>
+                  </w:pPr>
+                  <w:r>
+                    <w:rPr>
+                      <w:rFonts w:ascii="Courier New" w:hAnsi="Courier New"/>
+                      <w:b/>
+                    </w:rPr>
+                    <w:t>static {double|int}</w:t>
+                  </w:r>
+                </w:p>
+              </w:tc>
+              <w:tc>
+                <w:tcPr>
+                  <w:tcW w:w="5148" w:type="dxa"/>
+                  <w:shd w:val="solid" w:color="D9D9D9" w:themeColor="background1" w:themeShade="D9" w:fill="FFFFFF"/>
+                </w:tcPr>
+                <w:p>
+                  <w:pPr>
+                    <w:rPr>
+                      <w:rFonts w:ascii="Courier New" w:hAnsi="Courier New"/>
+                      <w:b/>
+                    </w:rPr>
+                  </w:pPr>
+                  <w:r>
+                    <w:rPr>
+                      <w:rFonts w:ascii="Courier New" w:hAnsi="Courier New"/>
+                      <w:b/>
+                    </w:rPr>
+                    <w:t>abs({double|int})</w:t>
+                  </w:r>
+                </w:p>
+                <w:p>
+                  <w:pPr>
+                    <w:rPr>
+                      <w:rFonts w:asciiTheme="majorHAnsi" w:hAnsiTheme="majorHAnsi"/>
+                    </w:rPr>
+                  </w:pPr>
+                  <w:r>
+                    <w:rPr>
+                      <w:rFonts w:asciiTheme="majorHAnsi" w:hAnsiTheme="majorHAnsi"/>
+                    </w:rPr>
+                    <w:t xml:space="preserve">Returns </w:t>
+                  </w:r>
+                  <w:r>
+                    <w:rPr>
+                      <w:rFonts w:asciiTheme="majorHAnsi" w:hAnsiTheme="majorHAnsi"/>
+                    </w:rPr>
+                    <w:t xml:space="preserve">the absolute value of the argument, which may be an </w:t>
+                  </w:r>
+                  <w:r>
+                    <w:rPr>
+                      <w:rFonts w:ascii="Courier New" w:hAnsi="Courier New"/>
+                    </w:rPr>
+                    <w:t>int</w:t>
+                  </w:r>
+                  <w:r>
+                    <w:rPr>
+                      <w:rFonts w:asciiTheme="majorHAnsi" w:hAnsiTheme="majorHAnsi"/>
+                    </w:rPr>
+                    <w:t xml:space="preserve"> or a </w:t>
+                  </w:r>
+                  <w:r>
+                    <w:rPr>
+                      <w:rFonts w:ascii="Courier New" w:hAnsi="Courier New"/>
+                    </w:rPr>
+                    <w:t>double</w:t>
+                  </w:r>
+                  <w:r>
+                    <w:rPr>
+                      <w:rFonts w:asciiTheme="majorHAnsi" w:hAnsiTheme="majorHAnsi"/>
+                    </w:rPr>
+                    <w:t>. The return type is the same a</w:t>
+                  </w:r>
+                  <w:r>
+                    <w:rPr>
+                      <w:rFonts w:asciiTheme="majorHAnsi" w:hAnsiTheme="majorHAnsi"/>
+                    </w:rPr>
+                    <w:t>s that of the argument expressi</w:t>
+                  </w:r>
+                  <w:r>
+                    <w:rPr>
+                      <w:rFonts w:asciiTheme="majorHAnsi" w:hAnsiTheme="majorHAnsi"/>
+                    </w:rPr>
+                    <w:t>on.</w:t>
+                  </w:r>
+                </w:p>
+              </w:tc>
+            </w:tr>
+            <w:tr>
+              <w:tc>
+                <w:tcPr>
+                  <w:tcW w:w="5652" w:type="dxa"/>
+                  <w:shd w:val="pct30" w:color="FFFFFF" w:themeColor="background1" w:fill="FFFFFF" w:themeFill="background1"/>
+                </w:tcPr>
+                <w:p>
+                  <w:r>
+                    <w:rPr>
+                      <w:rFonts w:ascii="Courier New" w:hAnsi="Courier New"/>
+                      <w:b/>
+                    </w:rPr>
+                    <w:t>static double</w:t>
+                  </w:r>
+                </w:p>
+              </w:tc>
+              <w:tc>
+                <w:tcPr>
+                  <w:tcW w:w="5148" w:type="dxa"/>
+                  <w:shd w:val="pct30" w:color="FFFFFF" w:themeColor="background1" w:fill="FFFFFF" w:themeFill="background1"/>
+                </w:tcPr>
+                <w:p>
+                  <w:pPr>
+                    <w:rPr>
+                      <w:rFonts w:ascii="Courier New" w:hAnsi="Courier New"/>
+                      <w:b/>
+                    </w:rPr>
+                  </w:pPr>
+                  <w:r>
+                    <w:rPr>
+                      <w:rFonts w:ascii="Courier New" w:hAnsi="Courier New"/>
+                      <w:b/>
+                    </w:rPr>
+                    <w:t>max(double a, double b)</w:t>
+                  </w:r>
+                </w:p>
+                <w:p>
+                  <w:pPr>
+                    <w:rPr>
+                      <w:rFonts w:asciiTheme="majorHAnsi" w:hAnsiTheme="majorHAnsi"/>
+                    </w:rPr>
+                  </w:pPr>
+                  <w:r>
+                    <w:rPr>
+                      <w:rFonts w:asciiTheme="majorHAnsi" w:hAnsiTheme="majorHAnsi"/>
+                    </w:rPr>
+                    <w:t xml:space="preserve">Returns the maximum (more positive) of the two arguments as a </w:t>
+                  </w:r>
+                  <w:r>
+                    <w:rPr>
+                      <w:rFonts w:ascii="Courier New" w:hAnsi="Courier New"/>
+                    </w:rPr>
+                    <w:t>double</w:t>
+                  </w:r>
+                  <w:r>
+                    <w:rPr>
+                      <w:rFonts w:asciiTheme="majorHAnsi" w:hAnsiTheme="majorHAnsi"/>
+                    </w:rPr>
+                    <w:t xml:space="preserve">. NOTE: it returns the actual object </w:t>
+                  </w:r>
+                  <w:r>
+                    <w:rPr>
+                      <w:rFonts w:ascii="Courier New" w:hAnsi="Courier New"/>
+                    </w:rPr>
+                    <w:t>a</w:t>
+                  </w:r>
+                  <w:r>
+                    <w:rPr>
+                      <w:rFonts w:asciiTheme="majorHAnsi" w:hAnsiTheme="majorHAnsi"/>
+                    </w:rPr>
+                    <w:t xml:space="preserve"> or </w:t>
+                  </w:r>
+                  <w:r>
+                    <w:rPr>
+                      <w:rFonts w:ascii="Courier New" w:hAnsi="Courier New"/>
+                    </w:rPr>
+                    <w:t>b</w:t>
+                  </w:r>
+                  <w:r>
+                    <w:rPr>
+                      <w:rFonts w:asciiTheme="majorHAnsi" w:hAnsiTheme="majorHAnsi"/>
+                    </w:rPr>
+                    <w:t>, rather than a copy.</w:t>
+                  </w:r>
+                </w:p>
+              </w:tc>
+            </w:tr>
+            <w:tr>
+              <w:tc>
+                <w:tcPr>
+                  <w:tcW w:w="5652" w:type="dxa"/>
+                  <w:shd w:val="solid" w:color="D9D9D9" w:themeColor="background1" w:themeShade="D9" w:fill="FFFFFF"/>
+                </w:tcPr>
+                <w:p>
+                  <w:pPr>
+                    <w:rPr>
+                      <w:rFonts w:asciiTheme="majorHAnsi" w:hAnsiTheme="majorHAnsi"/>
+                      <w:b/>
+                    </w:rPr>
+                  </w:pPr>
+                  <w:r>
+                    <w:rPr>
+                      <w:rFonts w:ascii="Courier New" w:hAnsi="Courier New"/>
+                      <w:b/>
+                    </w:rPr>
+                    <w:t>static int</w:t>
+                  </w:r>
+                </w:p>
+              </w:tc>
+              <w:tc>
+                <w:tcPr>
+                  <w:tcW w:w="5148" w:type="dxa"/>
+                  <w:shd w:val="solid" w:color="D9D9D9" w:themeColor="background1" w:themeShade="D9" w:fill="FFFFFF"/>
+                </w:tcPr>
+                <w:p>
+                  <w:pPr>
+                    <w:rPr>
+                      <w:rFonts w:ascii="Courier New" w:hAnsi="Courier New"/>
+                      <w:b/>
+                    </w:rPr>
+                  </w:pPr>
+                  <w:r>
+                    <w:rPr>
+                      <w:rFonts w:ascii="Courier New" w:hAnsi="Courier New"/>
+                      <w:b/>
+                    </w:rPr>
+                    <w:t>max(int a, int b)</w:t>
+                  </w:r>
+                </w:p>
+                <w:p>
+                  <w:pPr>
+                    <w:rPr>
+                      <w:rFonts w:asciiTheme="majorHAnsi" w:hAnsiTheme="majorHAnsi"/>
+                    </w:rPr>
+                  </w:pPr>
+                  <w:r>
+                    <w:rPr>
+                      <w:rFonts w:asciiTheme="majorHAnsi" w:hAnsiTheme="majorHAnsi"/>
+                    </w:rPr>
+                    <w:t xml:space="preserve">Returns the maximum (more positive) of the two arguments as an </w:t>
+                  </w:r>
+                  <w:r>
+                    <w:rPr>
+                      <w:rFonts w:ascii="Courier New" w:hAnsi="Courier New"/>
+                    </w:rPr>
+                    <w:t>int</w:t>
+                  </w:r>
+                  <w:r>
+                    <w:rPr>
+                      <w:rFonts w:asciiTheme="majorHAnsi" w:hAnsiTheme="majorHAnsi"/>
+                    </w:rPr>
+                    <w:t xml:space="preserve">. NOTE: it returns the actual object </w:t>
+                  </w:r>
+                  <w:r>
+                    <w:rPr>
+                      <w:rFonts w:ascii="Courier New" w:hAnsi="Courier New"/>
+                    </w:rPr>
+                    <w:t>a</w:t>
+                  </w:r>
+                  <w:r>
+                    <w:rPr>
+                      <w:rFonts w:asciiTheme="majorHAnsi" w:hAnsiTheme="majorHAnsi"/>
+                    </w:rPr>
+                    <w:t xml:space="preserve"> or </w:t>
+                  </w:r>
+                  <w:r>
+                    <w:rPr>
+                      <w:rFonts w:ascii="Courier New" w:hAnsi="Courier New"/>
+                    </w:rPr>
+                    <w:t>b</w:t>
+                  </w:r>
+                  <w:r>
+                    <w:rPr>
+                      <w:rFonts w:asciiTheme="majorHAnsi" w:hAnsiTheme="majorHAnsi"/>
+                    </w:rPr>
+                    <w:t>, rather than a copy.</w:t>
+                  </w:r>
+                </w:p>
+              </w:tc>
+            </w:tr>
+            <w:tr>
+              <w:tc>
+                <w:tcPr>
+                  <w:tcW w:w="5652" w:type="dxa"/>
+                  <w:shd w:val="pct30" w:color="FFFFFF" w:themeColor="background1" w:fill="FFFFFF" w:themeFill="background1"/>
+                </w:tcPr>
+                <w:p>
+                  <w:pPr>
+                    <w:rPr>
+                      <w:rFonts w:ascii="Courier New" w:hAnsi="Courier New"/>
+                      <w:b/>
+                    </w:rPr>
+                  </w:pPr>
+                </w:p>
+              </w:tc>
+              <w:tc>
+                <w:tcPr>
+                  <w:tcW w:w="5148" w:type="dxa"/>
+                  <w:shd w:val="pct30" w:color="FFFFFF" w:themeColor="background1" w:fill="FFFFFF" w:themeFill="background1"/>
+                </w:tcPr>
+                <w:p>
+                  <w:pPr>
+                    <w:rPr>
+                      <w:rFonts w:ascii="Courier New" w:hAnsi="Courier New"/>
+                      <w:b/>
+                    </w:rPr>
+                  </w:pPr>
+                </w:p>
+              </w:tc>
+            </w:tr>
           </w:tbl>
           <w:p/>
         </w:tc>
@@ -37258,6 +37678,45 @@
       </w:r>
       <w:r>
         <w:t>There is never a good reason to instantiate one’s own instance of PrintStream in the current implementation.</w:t>
+      </w:r>
+    </w:p>
+    <w:p/>
+    <w:p>
+      <w:r>
+        <w:t xml:space="preserve">Most </w:t>
+      </w:r>
+      <w:r>
+        <w:t>scripts</w:t>
+      </w:r>
+      <w:r>
+        <w:t xml:space="preserve"> return a </w:t>
+      </w:r>
+      <w:r>
+        <w:rPr>
+          <w:rFonts w:ascii="Courier New" w:hAnsi="Courier New"/>
+          <w:b/>
+        </w:rPr>
+        <w:t>PrintStream</w:t>
+      </w:r>
+      <w:r>
+        <w:t xml:space="preserve"> object so their invocation can be chained:</w:t>
+      </w:r>
+    </w:p>
+    <w:p/>
+    <w:p>
+      <w:pPr>
+        <w:rPr>
+          <w:rFonts w:ascii="Courier New" w:hAnsi="Courier New"/>
+        </w:rPr>
+      </w:pPr>
+      <w:r>
+        <w:t xml:space="preserve">    </w:t>
+      </w:r>
+      <w:r>
+        <w:rPr>
+          <w:rFonts w:ascii="Courier New" w:hAnsi="Courier New"/>
+        </w:rPr>
+        <w:t>System.out.print("hello ").print("world").println()</w:t>
       </w:r>
     </w:p>
     <w:p/>
@@ -38095,9 +38554,19 @@
     <w:p/>
     <w:p>
       <w:r>
-        <w:t>The class InputStream is a superficial interface to the Java InputStream class. It is most commonly used in conjunction with its preallocated static member of class System, System.in.</w:t>
-      </w:r>
-    </w:p>
+        <w:t>The class InputStream is a superficial interface to the Java InputStream class.</w:t>
+      </w:r>
+      <w:r>
+        <w:t xml:space="preserve"> It takes input from the system console.</w:t>
+      </w:r>
+      <w:r>
+        <w:t xml:space="preserve"> It is most commonly used in conjunction with its preallocated static member of class System, System.in.</w:t>
+      </w:r>
+      <w:r>
+        <w:t xml:space="preserve"> The most common use is by class Stream, which can be used for line-oriented input from the system console.</w:t>
+      </w:r>
+    </w:p>
+    <w:p/>
     <w:p>
       <w:r>
         <w:rPr>
@@ -38396,9 +38865,25 @@
     <w:p/>
     <w:p>
       <w:r>
-        <w:t>The class InputStream is a superficial interface to the Java InputStream class. It is most commonly used in conjunction with its preallocated static member of class System, System.in.</w:t>
-      </w:r>
-    </w:p>
+        <w:t xml:space="preserve">The class </w:t>
+      </w:r>
+      <w:r>
+        <w:t>Scanner</w:t>
+      </w:r>
+      <w:r>
+        <w:t xml:space="preserve"> is a superficial interface to the Java </w:t>
+      </w:r>
+      <w:r>
+        <w:t>Scann</w:t>
+      </w:r>
+      <w:r>
+        <w:t>er</w:t>
+      </w:r>
+      <w:r>
+        <w:t xml:space="preserve"> class. It is most commonly used in conjunction with its preallocated static member of class System, System.in.</w:t>
+      </w:r>
+    </w:p>
+    <w:p/>
     <w:p>
       <w:r>
         <w:rPr>
@@ -38417,6 +38902,9 @@
       </w:pPr>
       <w:r>
         <w:t>trygve 1.5</w:t>
+      </w:r>
+      <w:r>
+        <w:t>.1</w:t>
       </w:r>
     </w:p>
     <w:p/>
@@ -38830,29 +39318,51 @@
     <w:p/>
     <w:p/>
     <w:p/>
+    <w:p>
+      <w:pPr>
+        <w:pageBreakBefore/>
+        <w:rPr>
+          <w:b/>
+          <w:color w:val="36A8ED" w:themeColor="accent1" w:themeTint="99"/>
+        </w:rPr>
+      </w:pPr>
+      <w:r>
+        <w:rPr>
+          <w:b/>
+          <w:color w:val="36A8ED" w:themeColor="accent1" w:themeTint="99"/>
+        </w:rPr>
+        <w:t xml:space="preserve">Class </w:t>
+      </w:r>
+      <w:r>
+        <w:rPr>
+          <w:b/>
+          <w:color w:val="36A8ED" w:themeColor="accent1" w:themeTint="99"/>
+        </w:rPr>
+        <w:t>Panel</w:t>
+      </w:r>
+    </w:p>
     <w:p/>
+    <w:p>
+      <w:r>
+        <w:t>All implemented interfaces:</w:t>
+      </w:r>
+    </w:p>
+    <w:p>
+      <w:r>
+        <w:tab/>
+        <w:t>None</w:t>
+      </w:r>
+    </w:p>
     <w:p/>
     <w:p>
-      <w:pPr>
-        <w:pStyle w:val="Heading1"/>
-      </w:pPr>
-      <w:r>
-        <w:t>Simple Configuration Instructions</w:t>
-      </w:r>
-    </w:p>
-    <w:p/>
-    <w:p>
-      <w:r>
-        <w:t xml:space="preserve">Most of you should be able to get by with these simple configuration instructions from Andreas Söderlund. He uses them to bring up </w:t>
-      </w:r>
-      <w:r>
-        <w:rPr>
-          <w:b/>
-        </w:rPr>
-        <w:t>trygve</w:t>
-      </w:r>
-      <w:r>
-        <w:t xml:space="preserve"> on Windows but I'm guessing it will also work just as well on a Mac. It's a great way to get started if you only want to explore the language, and not yet to make changes to the environment or language itself.</w:t>
+      <w:r>
+        <w:t>Direct known subclasses:</w:t>
+      </w:r>
+    </w:p>
+    <w:p>
+      <w:r>
+        <w:tab/>
+        <w:t>None</w:t>
       </w:r>
     </w:p>
     <w:p>
@@ -38863,9 +39373,3444 @@
       </w:pPr>
     </w:p>
     <w:p/>
+    <w:p>
+      <w:pPr>
+        <w:rPr>
+          <w:rFonts w:ascii="Courier New" w:hAnsi="Courier New"/>
+        </w:rPr>
+      </w:pPr>
+      <w:r>
+        <w:rPr>
+          <w:rFonts w:ascii="Courier New" w:hAnsi="Courier New"/>
+        </w:rPr>
+        <w:t xml:space="preserve">public class </w:t>
+      </w:r>
+      <w:r>
+        <w:rPr>
+          <w:rFonts w:ascii="Courier New" w:hAnsi="Courier New"/>
+          <w:b/>
+        </w:rPr>
+        <w:t>Panel</w:t>
+      </w:r>
+    </w:p>
+    <w:p>
+      <w:pPr>
+        <w:rPr>
+          <w:rFonts w:ascii="Courier New" w:hAnsi="Courier New"/>
+        </w:rPr>
+      </w:pPr>
+      <w:r>
+        <w:rPr>
+          <w:rFonts w:ascii="Courier New" w:hAnsi="Courier New"/>
+        </w:rPr>
+        <w:t>extends Object</w:t>
+      </w:r>
+    </w:p>
     <w:p/>
     <w:p>
       <w:r>
+        <w:t>The class Panel is a superficial interface to the Java Panel class, slight</w:t>
+      </w:r>
+      <w:r>
+        <w:t>ly</w:t>
+      </w:r>
+      <w:r>
+        <w:t xml:space="preserve"> modified. It is most commonly used in conjunction with a Frame.</w:t>
+      </w:r>
+      <w:r>
+        <w:t xml:space="preserve"> It is common practice for a programmer to create a custom class that extends Panel, overriding the </w:t>
+      </w:r>
+      <w:r>
+        <w:rPr>
+          <w:rFonts w:ascii="Courier New" w:hAnsi="Courier New"/>
+        </w:rPr>
+        <w:t>handleEvent</w:t>
+      </w:r>
+      <w:r>
+        <w:t xml:space="preserve"> script.</w:t>
+      </w:r>
+    </w:p>
+    <w:p/>
+    <w:p>
+      <w:r>
+        <w:rPr>
+          <w:b/>
+        </w:rPr>
+        <w:t>Since</w:t>
+      </w:r>
+      <w:r>
+        <w:t>:</w:t>
+      </w:r>
+    </w:p>
+    <w:p/>
+    <w:p>
+      <w:pPr>
+        <w:ind w:firstLine="360"/>
+      </w:pPr>
+      <w:r>
+        <w:t>trygve 1.5.14</w:t>
+      </w:r>
+    </w:p>
+    <w:p/>
+    <w:p>
+      <w:pPr>
+        <w:rPr>
+          <w:b/>
+        </w:rPr>
+      </w:pPr>
+      <w:r>
+        <w:rPr>
+          <w:b/>
+        </w:rPr>
+        <w:t>See Also:</w:t>
+      </w:r>
+    </w:p>
+    <w:p/>
+    <w:p>
+      <w:r>
+        <w:t>Frame, Event, Color</w:t>
+      </w:r>
+    </w:p>
+    <w:p/>
+    <w:p>
+      <w:pPr>
+        <w:rPr>
+          <w:b/>
+          <w:sz w:val="22"/>
+        </w:rPr>
+      </w:pPr>
+      <w:r>
+        <w:rPr>
+          <w:b/>
+          <w:sz w:val="22"/>
+        </w:rPr>
+        <w:t>Constructor Summary</w:t>
+      </w:r>
+    </w:p>
+    <w:p/>
+    <w:tbl>
+      <w:tblPr>
+        <w:tblW w:w="5000" w:type="pct"/>
+        <w:tblBorders>
+          <w:top w:val="single" w:sz="12" w:space="0" w:color="000000"/>
+          <w:left w:val="single" w:sz="12" w:space="0" w:color="000000"/>
+          <w:bottom w:val="single" w:sz="12" w:space="0" w:color="000000"/>
+          <w:right w:val="single" w:sz="12" w:space="0" w:color="000000"/>
+          <w:insideH w:val="nil"/>
+          <w:insideV w:val="nil"/>
+        </w:tblBorders>
+        <w:tblLook w:val="0015"/>
+      </w:tblPr>
+      <w:tblGrid>
+        <w:gridCol w:w="11032"/>
+      </w:tblGrid>
+      <w:tr>
+        <w:tc>
+          <w:tcPr>
+            <w:tcW w:w="5000" w:type="pct"/>
+            <w:shd w:val="clear" w:color="auto" w:fill="D6EEFB" w:themeFill="background2" w:themeFillTint="33"/>
+          </w:tcPr>
+          <w:tbl>
+            <w:tblPr>
+              <w:tblW w:w="10800" w:type="dxa"/>
+              <w:tblBorders>
+                <w:top w:val="single" w:sz="12" w:space="0" w:color="808080"/>
+                <w:left w:val="single" w:sz="6" w:space="0" w:color="808080"/>
+                <w:bottom w:val="single" w:sz="12" w:space="0" w:color="808080"/>
+                <w:right w:val="single" w:sz="6" w:space="0" w:color="808080"/>
+                <w:insideH w:val="single" w:sz="6" w:space="0" w:color="000000"/>
+                <w:insideV w:val="nil"/>
+              </w:tblBorders>
+              <w:tblLook w:val="0037"/>
+            </w:tblPr>
+            <w:tblGrid>
+              <w:gridCol w:w="10800"/>
+            </w:tblGrid>
+            <w:tr>
+              <w:tc>
+                <w:tcPr>
+                  <w:tcW w:w="10800" w:type="dxa"/>
+                  <w:shd w:val="clear" w:color="000000" w:fill="AFDDF7" w:themeFill="background2" w:themeFillTint="66"/>
+                </w:tcPr>
+                <w:p>
+                  <w:pPr>
+                    <w:rPr>
+                      <w:b/>
+                    </w:rPr>
+                  </w:pPr>
+                  <w:r>
+                    <w:rPr>
+                      <w:b/>
+                    </w:rPr>
+                    <w:t>Constructor and Description</w:t>
+                  </w:r>
+                </w:p>
+              </w:tc>
+            </w:tr>
+            <w:tr>
+              <w:tc>
+                <w:tcPr>
+                  <w:tcW w:w="10800" w:type="dxa"/>
+                  <w:shd w:val="solid" w:color="D9D9D9" w:themeColor="background1" w:themeShade="D9" w:fill="FFFFFF"/>
+                </w:tcPr>
+                <w:p>
+                  <w:pPr>
+                    <w:rPr>
+                      <w:rFonts w:ascii="Courier New" w:hAnsi="Courier New"/>
+                      <w:b/>
+                    </w:rPr>
+                  </w:pPr>
+                  <w:r>
+                    <w:rPr>
+                      <w:rFonts w:ascii="Courier New" w:hAnsi="Courier New"/>
+                      <w:b/>
+                    </w:rPr>
+                    <w:t>Panel()</w:t>
+                  </w:r>
+                </w:p>
+                <w:p>
+                  <w:pPr>
+                    <w:rPr>
+                      <w:rFonts w:asciiTheme="majorHAnsi" w:hAnsiTheme="majorHAnsi"/>
+                      <w:b/>
+                    </w:rPr>
+                  </w:pPr>
+                  <w:r>
+                    <w:rPr>
+                      <w:rFonts w:asciiTheme="majorHAnsi" w:hAnsiTheme="majorHAnsi" w:cs="Arial"/>
+                      <w:color w:val="282B26"/>
+                      <w:szCs w:val="24"/>
+                    </w:rPr>
+                    <w:t>Creates a new Panel</w:t>
+                  </w:r>
+                </w:p>
+              </w:tc>
+            </w:tr>
+          </w:tbl>
+          <w:p/>
+        </w:tc>
+      </w:tr>
+    </w:tbl>
+    <w:p/>
+    <w:p/>
+    <w:p/>
+    <w:p>
+      <w:pPr>
+        <w:rPr>
+          <w:b/>
+          <w:sz w:val="22"/>
+        </w:rPr>
+      </w:pPr>
+      <w:r>
+        <w:rPr>
+          <w:b/>
+          <w:sz w:val="22"/>
+        </w:rPr>
+        <w:t>Method</w:t>
+      </w:r>
+      <w:r>
+        <w:rPr>
+          <w:b/>
+          <w:sz w:val="22"/>
+        </w:rPr>
+        <w:t xml:space="preserve"> Summary</w:t>
+      </w:r>
+    </w:p>
+    <w:p/>
+    <w:tbl>
+      <w:tblPr>
+        <w:tblW w:w="5007" w:type="pct"/>
+        <w:tblBorders>
+          <w:top w:val="single" w:sz="12" w:space="0" w:color="000000"/>
+          <w:left w:val="single" w:sz="12" w:space="0" w:color="000000"/>
+          <w:bottom w:val="single" w:sz="12" w:space="0" w:color="000000"/>
+          <w:right w:val="single" w:sz="12" w:space="0" w:color="000000"/>
+          <w:insideH w:val="nil"/>
+          <w:insideV w:val="nil"/>
+        </w:tblBorders>
+        <w:tblLook w:val="0015"/>
+      </w:tblPr>
+      <w:tblGrid>
+        <w:gridCol w:w="11032"/>
+      </w:tblGrid>
+      <w:tr>
+        <w:tc>
+          <w:tcPr>
+            <w:tcW w:w="5000" w:type="pct"/>
+            <w:shd w:val="clear" w:color="auto" w:fill="D6EEFB" w:themeFill="background2" w:themeFillTint="33"/>
+          </w:tcPr>
+          <w:tbl>
+            <w:tblPr>
+              <w:tblW w:w="10800" w:type="dxa"/>
+              <w:tblBorders>
+                <w:top w:val="single" w:sz="12" w:space="0" w:color="808080"/>
+                <w:left w:val="single" w:sz="6" w:space="0" w:color="808080"/>
+                <w:bottom w:val="single" w:sz="12" w:space="0" w:color="808080"/>
+                <w:right w:val="single" w:sz="6" w:space="0" w:color="808080"/>
+                <w:insideH w:val="single" w:sz="6" w:space="0" w:color="000000"/>
+                <w:insideV w:val="nil"/>
+              </w:tblBorders>
+              <w:tblLook w:val="0037"/>
+            </w:tblPr>
+            <w:tblGrid>
+              <w:gridCol w:w="5652"/>
+              <w:gridCol w:w="5148"/>
+            </w:tblGrid>
+            <w:tr>
+              <w:tc>
+                <w:tcPr>
+                  <w:tcW w:w="5652" w:type="dxa"/>
+                  <w:shd w:val="clear" w:color="000000" w:fill="AFDDF7" w:themeFill="background2" w:themeFillTint="66"/>
+                </w:tcPr>
+                <w:p>
+                  <w:pPr>
+                    <w:rPr>
+                      <w:b/>
+                    </w:rPr>
+                  </w:pPr>
+                  <w:r>
+                    <w:rPr>
+                      <w:b/>
+                    </w:rPr>
+                    <w:t>Modifier and Type</w:t>
+                  </w:r>
+                </w:p>
+              </w:tc>
+              <w:tc>
+                <w:tcPr>
+                  <w:tcW w:w="5148" w:type="dxa"/>
+                  <w:shd w:val="clear" w:color="000000" w:fill="AFDDF7" w:themeFill="background2" w:themeFillTint="66"/>
+                </w:tcPr>
+                <w:p>
+                  <w:pPr>
+                    <w:rPr>
+                      <w:b/>
+                    </w:rPr>
+                  </w:pPr>
+                  <w:r>
+                    <w:rPr>
+                      <w:b/>
+                    </w:rPr>
+                    <w:t>Method and Description</w:t>
+                  </w:r>
+                </w:p>
+              </w:tc>
+            </w:tr>
+            <w:tr>
+              <w:tc>
+                <w:tcPr>
+                  <w:tcW w:w="5652" w:type="dxa"/>
+                  <w:shd w:val="solid" w:color="D9D9D9" w:themeColor="background1" w:themeShade="D9" w:fill="FFFFFF"/>
+                </w:tcPr>
+                <w:p>
+                  <w:pPr>
+                    <w:rPr>
+                      <w:rFonts w:asciiTheme="majorHAnsi" w:hAnsiTheme="majorHAnsi"/>
+                      <w:b/>
+                    </w:rPr>
+                  </w:pPr>
+                  <w:r>
+                    <w:rPr>
+                      <w:rFonts w:ascii="Courier New" w:hAnsi="Courier New"/>
+                      <w:b/>
+                    </w:rPr>
+                    <w:t>void</w:t>
+                  </w:r>
+                </w:p>
+              </w:tc>
+              <w:tc>
+                <w:tcPr>
+                  <w:tcW w:w="5148" w:type="dxa"/>
+                  <w:shd w:val="solid" w:color="D9D9D9" w:themeColor="background1" w:themeShade="D9" w:fill="FFFFFF"/>
+                </w:tcPr>
+                <w:p>
+                  <w:pPr>
+                    <w:rPr>
+                      <w:rFonts w:ascii="Courier New" w:hAnsi="Courier New"/>
+                      <w:b/>
+                    </w:rPr>
+                  </w:pPr>
+                  <w:r>
+                    <w:rPr>
+                      <w:rFonts w:ascii="Courier New" w:hAnsi="Courier New"/>
+                      <w:b/>
+                    </w:rPr>
+                    <w:t>setBackground(Color color)</w:t>
+                  </w:r>
+                </w:p>
+                <w:p>
+                  <w:pPr>
+                    <w:rPr>
+                      <w:rFonts w:asciiTheme="majorHAnsi" w:hAnsiTheme="majorHAnsi"/>
+                    </w:rPr>
+                  </w:pPr>
+                  <w:r>
+                    <w:rPr>
+                      <w:rFonts w:asciiTheme="majorHAnsi" w:hAnsiTheme="majorHAnsi"/>
+                    </w:rPr>
+                    <w:t>Sets the background drawing color</w:t>
+                  </w:r>
+                </w:p>
+              </w:tc>
+            </w:tr>
+            <w:tr>
+              <w:tc>
+                <w:tcPr>
+                  <w:tcW w:w="5652" w:type="dxa"/>
+                  <w:tcBorders>
+                    <w:bottom w:val="single" w:sz="6" w:space="0" w:color="000000"/>
+                  </w:tcBorders>
+                  <w:shd w:val="pct30" w:color="FFFFFF" w:themeColor="background1" w:fill="FFFFFF" w:themeFill="background1"/>
+                </w:tcPr>
+                <w:p>
+                  <w:pPr>
+                    <w:rPr>
+                      <w:rFonts w:ascii="Courier New" w:hAnsi="Courier New"/>
+                      <w:b/>
+                    </w:rPr>
+                  </w:pPr>
+                  <w:r>
+                    <w:rPr>
+                      <w:rFonts w:ascii="Courier New" w:hAnsi="Courier New"/>
+                      <w:b/>
+                    </w:rPr>
+                    <w:t>void</w:t>
+                  </w:r>
+                </w:p>
+              </w:tc>
+              <w:tc>
+                <w:tcPr>
+                  <w:tcW w:w="5148" w:type="dxa"/>
+                  <w:tcBorders>
+                    <w:bottom w:val="single" w:sz="6" w:space="0" w:color="000000"/>
+                  </w:tcBorders>
+                  <w:shd w:val="pct30" w:color="FFFFFF" w:themeColor="background1" w:fill="FFFFFF" w:themeFill="background1"/>
+                </w:tcPr>
+                <w:p>
+                  <w:pPr>
+                    <w:rPr>
+                      <w:rFonts w:ascii="Courier New" w:hAnsi="Courier New"/>
+                      <w:b/>
+                    </w:rPr>
+                  </w:pPr>
+                  <w:r>
+                    <w:rPr>
+                      <w:rFonts w:ascii="Courier New" w:hAnsi="Courier New"/>
+                      <w:b/>
+                    </w:rPr>
+                    <w:t>setForeground(Color color)</w:t>
+                  </w:r>
+                </w:p>
+                <w:p>
+                  <w:pPr>
+                    <w:rPr>
+                      <w:rFonts w:ascii="Courier New" w:hAnsi="Courier New"/>
+                      <w:b/>
+                    </w:rPr>
+                  </w:pPr>
+                  <w:r>
+                    <w:rPr>
+                      <w:rFonts w:asciiTheme="majorHAnsi" w:hAnsiTheme="majorHAnsi"/>
+                    </w:rPr>
+                    <w:t>Sets the background drawing color</w:t>
+                  </w:r>
+                </w:p>
+              </w:tc>
+            </w:tr>
+            <w:tr>
+              <w:tc>
+                <w:tcPr>
+                  <w:tcW w:w="5652" w:type="dxa"/>
+                  <w:shd w:val="solid" w:color="D9D9D9" w:themeColor="background1" w:themeShade="D9" w:fill="FFFFFF"/>
+                </w:tcPr>
+                <w:p>
+                  <w:pPr>
+                    <w:rPr>
+                      <w:rFonts w:asciiTheme="majorHAnsi" w:hAnsiTheme="majorHAnsi"/>
+                      <w:b/>
+                    </w:rPr>
+                  </w:pPr>
+                  <w:r>
+                    <w:rPr>
+                      <w:rFonts w:ascii="Courier New" w:hAnsi="Courier New"/>
+                      <w:b/>
+                    </w:rPr>
+                    <w:t>void</w:t>
+                  </w:r>
+                </w:p>
+              </w:tc>
+              <w:tc>
+                <w:tcPr>
+                  <w:tcW w:w="5148" w:type="dxa"/>
+                  <w:shd w:val="solid" w:color="D9D9D9" w:themeColor="background1" w:themeShade="D9" w:fill="FFFFFF"/>
+                </w:tcPr>
+                <w:p>
+                  <w:pPr>
+                    <w:rPr>
+                      <w:rFonts w:ascii="Courier New" w:hAnsi="Courier New"/>
+                      <w:b/>
+                    </w:rPr>
+                  </w:pPr>
+                  <w:r>
+                    <w:rPr>
+                      <w:rFonts w:ascii="Courier New" w:hAnsi="Courier New"/>
+                      <w:b/>
+                    </w:rPr>
+                    <w:t>drawLine(int x, int y, int toX, int toY)</w:t>
+                  </w:r>
+                </w:p>
+                <w:p>
+                  <w:pPr>
+                    <w:rPr>
+                      <w:rFonts w:asciiTheme="majorHAnsi" w:hAnsiTheme="majorHAnsi"/>
+                    </w:rPr>
+                  </w:pPr>
+                  <w:r>
+                    <w:rPr>
+                      <w:rFonts w:asciiTheme="majorHAnsi" w:hAnsiTheme="majorHAnsi"/>
+                    </w:rPr>
+                    <w:t>Draw a line between the pairs of points</w:t>
+                  </w:r>
+                </w:p>
+              </w:tc>
+            </w:tr>
+            <w:tr>
+              <w:tc>
+                <w:tcPr>
+                  <w:tcW w:w="5652" w:type="dxa"/>
+                  <w:shd w:val="clear" w:color="D9D9D9" w:themeColor="background1" w:themeShade="D9" w:fill="FFFFFF" w:themeFill="background1"/>
+                </w:tcPr>
+                <w:p>
+                  <w:pPr>
+                    <w:rPr>
+                      <w:rFonts w:ascii="Courier New" w:hAnsi="Courier New"/>
+                      <w:b/>
+                    </w:rPr>
+                  </w:pPr>
+                  <w:r>
+                    <w:rPr>
+                      <w:rFonts w:ascii="Courier New" w:hAnsi="Courier New"/>
+                      <w:b/>
+                    </w:rPr>
+                    <w:t>void</w:t>
+                  </w:r>
+                </w:p>
+              </w:tc>
+              <w:tc>
+                <w:tcPr>
+                  <w:tcW w:w="5148" w:type="dxa"/>
+                  <w:shd w:val="clear" w:color="D9D9D9" w:themeColor="background1" w:themeShade="D9" w:fill="FFFFFF" w:themeFill="background1"/>
+                </w:tcPr>
+                <w:p>
+                  <w:pPr>
+                    <w:rPr>
+                      <w:rFonts w:ascii="Courier New" w:hAnsi="Courier New"/>
+                      <w:b/>
+                    </w:rPr>
+                  </w:pPr>
+                  <w:r>
+                    <w:rPr>
+                      <w:rFonts w:ascii="Courier New" w:hAnsi="Courier New"/>
+                      <w:b/>
+                    </w:rPr>
+                    <w:t>drawRect(int x, int y, int w, int h)</w:t>
+                  </w:r>
+                </w:p>
+                <w:p>
+                  <w:pPr>
+                    <w:rPr>
+                      <w:rFonts w:ascii="Courier New" w:hAnsi="Courier New"/>
+                      <w:b/>
+                    </w:rPr>
+                  </w:pPr>
+                  <w:r>
+                    <w:rPr>
+                      <w:rFonts w:asciiTheme="majorHAnsi" w:hAnsiTheme="majorHAnsi"/>
+                    </w:rPr>
+                    <w:t>Draw a rectangle with upper-left at (x, y) with width w and height h</w:t>
+                  </w:r>
+                </w:p>
+              </w:tc>
+            </w:tr>
+            <w:tr>
+              <w:tc>
+                <w:tcPr>
+                  <w:tcW w:w="5652" w:type="dxa"/>
+                  <w:shd w:val="solid" w:color="D9D9D9" w:themeColor="background1" w:themeShade="D9" w:fill="FFFFFF"/>
+                </w:tcPr>
+                <w:p>
+                  <w:pPr>
+                    <w:rPr>
+                      <w:rFonts w:asciiTheme="majorHAnsi" w:hAnsiTheme="majorHAnsi"/>
+                      <w:b/>
+                    </w:rPr>
+                  </w:pPr>
+                  <w:r>
+                    <w:rPr>
+                      <w:rFonts w:ascii="Courier New" w:hAnsi="Courier New"/>
+                      <w:b/>
+                    </w:rPr>
+                    <w:t>void</w:t>
+                  </w:r>
+                </w:p>
+              </w:tc>
+              <w:tc>
+                <w:tcPr>
+                  <w:tcW w:w="5148" w:type="dxa"/>
+                  <w:shd w:val="solid" w:color="D9D9D9" w:themeColor="background1" w:themeShade="D9" w:fill="FFFFFF"/>
+                </w:tcPr>
+                <w:p>
+                  <w:pPr>
+                    <w:rPr>
+                      <w:rFonts w:ascii="Courier New" w:hAnsi="Courier New"/>
+                      <w:b/>
+                    </w:rPr>
+                  </w:pPr>
+                  <w:r>
+                    <w:rPr>
+                      <w:rFonts w:ascii="Courier New" w:hAnsi="Courier New"/>
+                      <w:b/>
+                    </w:rPr>
+                    <w:t>drawOval(int x, int y, int w, int h)</w:t>
+                  </w:r>
+                </w:p>
+                <w:p>
+                  <w:pPr>
+                    <w:rPr>
+                      <w:rFonts w:asciiTheme="majorHAnsi" w:hAnsiTheme="majorHAnsi"/>
+                    </w:rPr>
+                  </w:pPr>
+                  <w:r>
+                    <w:rPr>
+                      <w:rFonts w:asciiTheme="majorHAnsi" w:hAnsiTheme="majorHAnsi"/>
+                    </w:rPr>
+                    <w:t>Draw an oval or circle that fits in the rectangle with upper-left at (x, y) with width w and height h</w:t>
+                  </w:r>
+                  <w:r>
+                    <w:rPr>
+                      <w:rFonts w:asciiTheme="majorHAnsi" w:hAnsiTheme="majorHAnsi"/>
+                    </w:rPr>
+                    <w:tab/>
+                    <w:t>.</w:t>
+                  </w:r>
+                </w:p>
+              </w:tc>
+            </w:tr>
+            <w:tr>
+              <w:tc>
+                <w:tcPr>
+                  <w:tcW w:w="5652" w:type="dxa"/>
+                  <w:shd w:val="clear" w:color="D9D9D9" w:themeColor="background1" w:themeShade="D9" w:fill="FFFFFF"/>
+                </w:tcPr>
+                <w:p>
+                  <w:pPr>
+                    <w:rPr>
+                      <w:rFonts w:ascii="Courier New" w:hAnsi="Courier New"/>
+                      <w:b/>
+                    </w:rPr>
+                  </w:pPr>
+                  <w:r>
+                    <w:rPr>
+                      <w:rFonts w:ascii="Courier New" w:hAnsi="Courier New"/>
+                      <w:b/>
+                    </w:rPr>
+                    <w:t>void</w:t>
+                  </w:r>
+                </w:p>
+              </w:tc>
+              <w:tc>
+                <w:tcPr>
+                  <w:tcW w:w="5148" w:type="dxa"/>
+                  <w:shd w:val="clear" w:color="D9D9D9" w:themeColor="background1" w:themeShade="D9" w:fill="FFFFFF"/>
+                </w:tcPr>
+                <w:p>
+                  <w:pPr>
+                    <w:rPr>
+                      <w:rFonts w:ascii="Courier New" w:hAnsi="Courier New"/>
+                      <w:b/>
+                    </w:rPr>
+                  </w:pPr>
+                  <w:r>
+                    <w:rPr>
+                      <w:rFonts w:ascii="Courier New" w:hAnsi="Courier New"/>
+                      <w:b/>
+                    </w:rPr>
+                    <w:t>drawString(int x, int y, String s)</w:t>
+                  </w:r>
+                </w:p>
+                <w:p>
+                  <w:pPr>
+                    <w:rPr>
+                      <w:rFonts w:ascii="Courier New" w:hAnsi="Courier New"/>
+                      <w:b/>
+                    </w:rPr>
+                  </w:pPr>
+                  <w:r>
+                    <w:rPr>
+                      <w:rFonts w:asciiTheme="majorHAnsi" w:hAnsiTheme="majorHAnsi"/>
+                    </w:rPr>
+                    <w:t xml:space="preserve">Draw a text string </w:t>
+                  </w:r>
+                  <w:r>
+                    <w:rPr>
+                      <w:rFonts w:asciiTheme="majorHAnsi" w:hAnsiTheme="majorHAnsi"/>
+                      <w:b/>
+                    </w:rPr>
+                    <w:t>s</w:t>
+                  </w:r>
+                  <w:r>
+                    <w:rPr>
+                      <w:rFonts w:asciiTheme="majorHAnsi" w:hAnsiTheme="majorHAnsi"/>
+                    </w:rPr>
+                    <w:t xml:space="preserve"> with its upper-left at the indicated location</w:t>
+                  </w:r>
+                </w:p>
+              </w:tc>
+            </w:tr>
+            <w:tr>
+              <w:tc>
+                <w:tcPr>
+                  <w:tcW w:w="5652" w:type="dxa"/>
+                  <w:shd w:val="solid" w:color="D9D9D9" w:themeColor="background1" w:themeShade="D9" w:fill="FFFFFF"/>
+                </w:tcPr>
+                <w:p>
+                  <w:pPr>
+                    <w:rPr>
+                      <w:rFonts w:asciiTheme="majorHAnsi" w:hAnsiTheme="majorHAnsi"/>
+                      <w:b/>
+                    </w:rPr>
+                  </w:pPr>
+                  <w:r>
+                    <w:rPr>
+                      <w:rFonts w:ascii="Courier New" w:hAnsi="Courier New"/>
+                      <w:b/>
+                    </w:rPr>
+                    <w:t>void</w:t>
+                  </w:r>
+                </w:p>
+              </w:tc>
+              <w:tc>
+                <w:tcPr>
+                  <w:tcW w:w="5148" w:type="dxa"/>
+                  <w:shd w:val="solid" w:color="D9D9D9" w:themeColor="background1" w:themeShade="D9" w:fill="FFFFFF"/>
+                </w:tcPr>
+                <w:p>
+                  <w:pPr>
+                    <w:rPr>
+                      <w:rFonts w:ascii="Courier New" w:hAnsi="Courier New"/>
+                      <w:b/>
+                    </w:rPr>
+                  </w:pPr>
+                  <w:r>
+                    <w:rPr>
+                      <w:rFonts w:ascii="Courier New" w:hAnsi="Courier New"/>
+                      <w:b/>
+                    </w:rPr>
+                    <w:t>handleEvent(Event event)</w:t>
+                  </w:r>
+                </w:p>
+                <w:p>
+                  <w:pPr>
+                    <w:rPr>
+                      <w:rFonts w:asciiTheme="majorHAnsi" w:hAnsiTheme="majorHAnsi"/>
+                    </w:rPr>
+                  </w:pPr>
+                  <w:r>
+                    <w:rPr>
+                      <w:rFonts w:asciiTheme="majorHAnsi" w:hAnsiTheme="majorHAnsi"/>
+                    </w:rPr>
+                    <w:t>This is called when a graphics event occurs (see Event). This script may / should be overridden by a derived class script that handles events.</w:t>
+                  </w:r>
+                  <w:r>
+                    <w:rPr>
+                      <w:rFonts w:asciiTheme="majorHAnsi" w:hAnsiTheme="majorHAnsi"/>
+                    </w:rPr>
+                    <w:tab/>
+                    <w:t>.</w:t>
+                  </w:r>
+                </w:p>
+              </w:tc>
+            </w:tr>
+            <w:tr>
+              <w:tc>
+                <w:tcPr>
+                  <w:tcW w:w="5652" w:type="dxa"/>
+                  <w:shd w:val="clear" w:color="D9D9D9" w:themeColor="background1" w:themeShade="D9" w:fill="FFFFFF"/>
+                </w:tcPr>
+                <w:p>
+                  <w:pPr>
+                    <w:rPr>
+                      <w:rFonts w:ascii="Courier New" w:hAnsi="Courier New"/>
+                      <w:b/>
+                    </w:rPr>
+                  </w:pPr>
+                </w:p>
+              </w:tc>
+              <w:tc>
+                <w:tcPr>
+                  <w:tcW w:w="5148" w:type="dxa"/>
+                  <w:shd w:val="clear" w:color="D9D9D9" w:themeColor="background1" w:themeShade="D9" w:fill="FFFFFF"/>
+                </w:tcPr>
+                <w:p>
+                  <w:pPr>
+                    <w:rPr>
+                      <w:rFonts w:ascii="Courier New" w:hAnsi="Courier New"/>
+                      <w:b/>
+                    </w:rPr>
+                  </w:pPr>
+                </w:p>
+              </w:tc>
+            </w:tr>
+          </w:tbl>
+          <w:p/>
+        </w:tc>
+      </w:tr>
+    </w:tbl>
+    <w:p>
+      <w:pPr>
+        <w:pageBreakBefore/>
+        <w:rPr>
+          <w:b/>
+          <w:color w:val="36A8ED" w:themeColor="accent1" w:themeTint="99"/>
+        </w:rPr>
+      </w:pPr>
+      <w:r>
+        <w:rPr>
+          <w:b/>
+          <w:color w:val="36A8ED" w:themeColor="accent1" w:themeTint="99"/>
+        </w:rPr>
+        <w:t xml:space="preserve">Class </w:t>
+      </w:r>
+      <w:r>
+        <w:rPr>
+          <w:b/>
+          <w:color w:val="36A8ED" w:themeColor="accent1" w:themeTint="99"/>
+        </w:rPr>
+        <w:t>Event</w:t>
+      </w:r>
+    </w:p>
+    <w:p/>
+    <w:p>
+      <w:r>
+        <w:t>All implemented interfaces:</w:t>
+      </w:r>
+    </w:p>
+    <w:p>
+      <w:r>
+        <w:tab/>
+        <w:t>None</w:t>
+      </w:r>
+    </w:p>
+    <w:p/>
+    <w:p>
+      <w:r>
+        <w:t>Direct known subclasses:</w:t>
+      </w:r>
+    </w:p>
+    <w:p>
+      <w:r>
+        <w:tab/>
+        <w:t>None</w:t>
+      </w:r>
+    </w:p>
+    <w:p>
+      <w:pPr>
+        <w:pBdr>
+          <w:bottom w:val="single" w:sz="12" w:space="1" w:color="auto"/>
+        </w:pBdr>
+      </w:pPr>
+    </w:p>
+    <w:p/>
+    <w:p>
+      <w:pPr>
+        <w:rPr>
+          <w:rFonts w:ascii="Courier New" w:hAnsi="Courier New"/>
+        </w:rPr>
+      </w:pPr>
+      <w:r>
+        <w:rPr>
+          <w:rFonts w:ascii="Courier New" w:hAnsi="Courier New"/>
+        </w:rPr>
+        <w:t xml:space="preserve">public class </w:t>
+      </w:r>
+      <w:r>
+        <w:rPr>
+          <w:rFonts w:ascii="Courier New" w:hAnsi="Courier New"/>
+          <w:b/>
+        </w:rPr>
+        <w:t>Event</w:t>
+      </w:r>
+    </w:p>
+    <w:p>
+      <w:pPr>
+        <w:rPr>
+          <w:rFonts w:ascii="Courier New" w:hAnsi="Courier New"/>
+        </w:rPr>
+      </w:pPr>
+      <w:r>
+        <w:rPr>
+          <w:rFonts w:ascii="Courier New" w:hAnsi="Courier New"/>
+        </w:rPr>
+        <w:t>extends Object</w:t>
+      </w:r>
+    </w:p>
+    <w:p/>
+    <w:p>
+      <w:r>
+        <w:t xml:space="preserve">The class </w:t>
+      </w:r>
+      <w:r>
+        <w:t>Event</w:t>
+      </w:r>
+      <w:r>
+        <w:t xml:space="preserve"> is a superficial interface to the Java </w:t>
+      </w:r>
+      <w:r>
+        <w:t>Event</w:t>
+      </w:r>
+      <w:r>
+        <w:t xml:space="preserve"> class, slight</w:t>
+      </w:r>
+      <w:r>
+        <w:t>ly modified.</w:t>
+      </w:r>
+    </w:p>
+    <w:p/>
+    <w:p>
+      <w:r>
+        <w:rPr>
+          <w:b/>
+        </w:rPr>
+        <w:t>Since</w:t>
+      </w:r>
+      <w:r>
+        <w:t>:</w:t>
+      </w:r>
+    </w:p>
+    <w:p/>
+    <w:p>
+      <w:pPr>
+        <w:ind w:firstLine="360"/>
+      </w:pPr>
+      <w:r>
+        <w:t>trygve 1.5.14</w:t>
+      </w:r>
+    </w:p>
+    <w:p/>
+    <w:p>
+      <w:pPr>
+        <w:rPr>
+          <w:b/>
+        </w:rPr>
+      </w:pPr>
+      <w:r>
+        <w:rPr>
+          <w:b/>
+        </w:rPr>
+        <w:t>See Also:</w:t>
+      </w:r>
+    </w:p>
+    <w:p/>
+    <w:p>
+      <w:r>
+        <w:t>Frame, Panel</w:t>
+      </w:r>
+    </w:p>
+    <w:p/>
+    <w:p>
+      <w:pPr>
+        <w:rPr>
+          <w:b/>
+          <w:sz w:val="22"/>
+        </w:rPr>
+      </w:pPr>
+      <w:r>
+        <w:rPr>
+          <w:b/>
+          <w:sz w:val="22"/>
+        </w:rPr>
+        <w:t>Constructor Summary</w:t>
+      </w:r>
+    </w:p>
+    <w:p/>
+    <w:tbl>
+      <w:tblPr>
+        <w:tblW w:w="5000" w:type="pct"/>
+        <w:tblBorders>
+          <w:top w:val="single" w:sz="12" w:space="0" w:color="000000"/>
+          <w:left w:val="single" w:sz="12" w:space="0" w:color="000000"/>
+          <w:bottom w:val="single" w:sz="12" w:space="0" w:color="000000"/>
+          <w:right w:val="single" w:sz="12" w:space="0" w:color="000000"/>
+          <w:insideH w:val="nil"/>
+          <w:insideV w:val="nil"/>
+        </w:tblBorders>
+        <w:tblLook w:val="0015"/>
+      </w:tblPr>
+      <w:tblGrid>
+        <w:gridCol w:w="11032"/>
+      </w:tblGrid>
+      <w:tr>
+        <w:tc>
+          <w:tcPr>
+            <w:tcW w:w="5000" w:type="pct"/>
+            <w:shd w:val="clear" w:color="auto" w:fill="D6EEFB" w:themeFill="background2" w:themeFillTint="33"/>
+          </w:tcPr>
+          <w:tbl>
+            <w:tblPr>
+              <w:tblW w:w="10800" w:type="dxa"/>
+              <w:tblBorders>
+                <w:top w:val="single" w:sz="12" w:space="0" w:color="808080"/>
+                <w:left w:val="single" w:sz="6" w:space="0" w:color="808080"/>
+                <w:bottom w:val="single" w:sz="12" w:space="0" w:color="808080"/>
+                <w:right w:val="single" w:sz="6" w:space="0" w:color="808080"/>
+                <w:insideH w:val="single" w:sz="6" w:space="0" w:color="000000"/>
+                <w:insideV w:val="nil"/>
+              </w:tblBorders>
+              <w:tblLook w:val="0037"/>
+            </w:tblPr>
+            <w:tblGrid>
+              <w:gridCol w:w="10800"/>
+            </w:tblGrid>
+            <w:tr>
+              <w:tc>
+                <w:tcPr>
+                  <w:tcW w:w="10800" w:type="dxa"/>
+                  <w:shd w:val="clear" w:color="000000" w:fill="AFDDF7" w:themeFill="background2" w:themeFillTint="66"/>
+                </w:tcPr>
+                <w:p>
+                  <w:pPr>
+                    <w:rPr>
+                      <w:b/>
+                    </w:rPr>
+                  </w:pPr>
+                  <w:r>
+                    <w:rPr>
+                      <w:b/>
+                    </w:rPr>
+                    <w:t>Constructor and Description</w:t>
+                  </w:r>
+                </w:p>
+              </w:tc>
+            </w:tr>
+            <w:tr>
+              <w:tc>
+                <w:tcPr>
+                  <w:tcW w:w="10800" w:type="dxa"/>
+                  <w:shd w:val="solid" w:color="D9D9D9" w:themeColor="background1" w:themeShade="D9" w:fill="FFFFFF"/>
+                </w:tcPr>
+                <w:p>
+                  <w:pPr>
+                    <w:rPr>
+                      <w:rFonts w:asciiTheme="majorHAnsi" w:hAnsiTheme="majorHAnsi"/>
+                      <w:b/>
+                    </w:rPr>
+                  </w:pPr>
+                  <w:r>
+                    <w:rPr>
+                      <w:rFonts w:ascii="Courier New" w:hAnsi="Courier New"/>
+                      <w:b/>
+                    </w:rPr>
+                    <w:t>There are currently no user-accessible constructors. For now all events are created by the environment.</w:t>
+                  </w:r>
+                </w:p>
+              </w:tc>
+            </w:tr>
+          </w:tbl>
+          <w:p/>
+        </w:tc>
+      </w:tr>
+    </w:tbl>
+    <w:p/>
+    <w:p/>
+    <w:p>
+      <w:pPr>
+        <w:rPr>
+          <w:b/>
+          <w:sz w:val="22"/>
+        </w:rPr>
+      </w:pPr>
+      <w:r>
+        <w:rPr>
+          <w:b/>
+          <w:sz w:val="22"/>
+        </w:rPr>
+        <w:t>Field</w:t>
+      </w:r>
+      <w:r>
+        <w:rPr>
+          <w:b/>
+          <w:sz w:val="22"/>
+        </w:rPr>
+        <w:t xml:space="preserve"> Summary</w:t>
+      </w:r>
+    </w:p>
+    <w:p/>
+    <w:tbl>
+      <w:tblPr>
+        <w:tblW w:w="5000" w:type="pct"/>
+        <w:tblBorders>
+          <w:top w:val="single" w:sz="12" w:space="0" w:color="000000"/>
+          <w:left w:val="single" w:sz="12" w:space="0" w:color="000000"/>
+          <w:bottom w:val="single" w:sz="12" w:space="0" w:color="000000"/>
+          <w:right w:val="single" w:sz="12" w:space="0" w:color="000000"/>
+          <w:insideH w:val="nil"/>
+          <w:insideV w:val="nil"/>
+        </w:tblBorders>
+        <w:tblLook w:val="0015"/>
+      </w:tblPr>
+      <w:tblGrid>
+        <w:gridCol w:w="11032"/>
+      </w:tblGrid>
+      <w:tr>
+        <w:tc>
+          <w:tcPr>
+            <w:tcW w:w="5000" w:type="pct"/>
+            <w:shd w:val="clear" w:color="auto" w:fill="D6EEFB" w:themeFill="background2" w:themeFillTint="33"/>
+          </w:tcPr>
+          <w:tbl>
+            <w:tblPr>
+              <w:tblW w:w="10800" w:type="dxa"/>
+              <w:tblBorders>
+                <w:top w:val="single" w:sz="12" w:space="0" w:color="808080"/>
+                <w:left w:val="single" w:sz="6" w:space="0" w:color="808080"/>
+                <w:bottom w:val="single" w:sz="12" w:space="0" w:color="808080"/>
+                <w:right w:val="single" w:sz="6" w:space="0" w:color="808080"/>
+                <w:insideH w:val="single" w:sz="6" w:space="0" w:color="000000"/>
+                <w:insideV w:val="nil"/>
+              </w:tblBorders>
+              <w:tblLook w:val="0037"/>
+            </w:tblPr>
+            <w:tblGrid>
+              <w:gridCol w:w="5652"/>
+              <w:gridCol w:w="5148"/>
+            </w:tblGrid>
+            <w:tr>
+              <w:tc>
+                <w:tcPr>
+                  <w:tcW w:w="5652" w:type="dxa"/>
+                  <w:shd w:val="clear" w:color="000000" w:fill="AFDDF7" w:themeFill="background2" w:themeFillTint="66"/>
+                </w:tcPr>
+                <w:p>
+                  <w:pPr>
+                    <w:rPr>
+                      <w:b/>
+                    </w:rPr>
+                  </w:pPr>
+                  <w:r>
+                    <w:rPr>
+                      <w:b/>
+                    </w:rPr>
+                    <w:t>Modifier and Type</w:t>
+                  </w:r>
+                </w:p>
+              </w:tc>
+              <w:tc>
+                <w:tcPr>
+                  <w:tcW w:w="5148" w:type="dxa"/>
+                  <w:shd w:val="clear" w:color="000000" w:fill="AFDDF7" w:themeFill="background2" w:themeFillTint="66"/>
+                </w:tcPr>
+                <w:p>
+                  <w:pPr>
+                    <w:rPr>
+                      <w:b/>
+                    </w:rPr>
+                  </w:pPr>
+                  <w:r>
+                    <w:rPr>
+                      <w:b/>
+                    </w:rPr>
+                    <w:t>Field and Description</w:t>
+                  </w:r>
+                </w:p>
+              </w:tc>
+            </w:tr>
+            <w:tr>
+              <w:trPr>
+                <w:trHeight w:val="265"/>
+              </w:trPr>
+              <w:tc>
+                <w:tcPr>
+                  <w:tcW w:w="5652" w:type="dxa"/>
+                  <w:shd w:val="solid" w:color="D9D9D9" w:themeColor="background1" w:themeShade="D9" w:fill="FFFFFF"/>
+                </w:tcPr>
+                <w:p>
+                  <w:pPr>
+                    <w:rPr>
+                      <w:rFonts w:ascii="Courier New" w:hAnsi="Courier New"/>
+                      <w:b/>
+                    </w:rPr>
+                  </w:pPr>
+                  <w:r>
+                    <w:rPr>
+                      <w:rFonts w:ascii="Courier New" w:hAnsi="Courier New"/>
+                      <w:b/>
+                    </w:rPr>
+                    <w:t>static int</w:t>
+                  </w:r>
+                </w:p>
+              </w:tc>
+              <w:tc>
+                <w:tcPr>
+                  <w:tcW w:w="5148" w:type="dxa"/>
+                  <w:shd w:val="solid" w:color="D9D9D9" w:themeColor="background1" w:themeShade="D9" w:fill="FFFFFF"/>
+                </w:tcPr>
+                <w:p>
+                  <w:pPr>
+                    <w:rPr>
+                      <w:rFonts w:ascii="Courier New" w:hAnsi="Courier New"/>
+                      <w:b/>
+                    </w:rPr>
+                  </w:pPr>
+                  <w:r>
+                    <w:rPr>
+                      <w:rFonts w:ascii="Courier New" w:hAnsi="Courier New"/>
+                      <w:b/>
+                    </w:rPr>
+                    <w:t>KEY_PRESS</w:t>
+                  </w:r>
+                </w:p>
+                <w:p>
+                  <w:pPr>
+                    <w:rPr>
+                      <w:rFonts w:asciiTheme="majorHAnsi" w:hAnsiTheme="majorHAnsi"/>
+                    </w:rPr>
+                  </w:pPr>
+                  <w:r>
+                    <w:rPr>
+                      <w:rFonts w:asciiTheme="majorHAnsi" w:hAnsiTheme="majorHAnsi"/>
+                    </w:rPr>
+                    <w:t>A keyboard key was pressed</w:t>
+                  </w:r>
+                </w:p>
+              </w:tc>
+            </w:tr>
+            <w:tr>
+              <w:tc>
+                <w:tcPr>
+                  <w:tcW w:w="5652" w:type="dxa"/>
+                  <w:shd w:val="clear" w:color="D9D9D9" w:themeColor="background1" w:themeShade="D9" w:fill="FFFFFF"/>
+                </w:tcPr>
+                <w:p>
+                  <w:pPr>
+                    <w:rPr>
+                      <w:rFonts w:ascii="Courier New" w:hAnsi="Courier New"/>
+                      <w:b/>
+                    </w:rPr>
+                  </w:pPr>
+                  <w:r>
+                    <w:rPr>
+                      <w:rFonts w:ascii="Courier New" w:hAnsi="Courier New"/>
+                      <w:b/>
+                    </w:rPr>
+                    <w:t>static int</w:t>
+                  </w:r>
+                </w:p>
+              </w:tc>
+              <w:tc>
+                <w:tcPr>
+                  <w:tcW w:w="5148" w:type="dxa"/>
+                  <w:shd w:val="clear" w:color="D9D9D9" w:themeColor="background1" w:themeShade="D9" w:fill="FFFFFF"/>
+                </w:tcPr>
+                <w:p>
+                  <w:pPr>
+                    <w:rPr>
+                      <w:rFonts w:ascii="Courier New" w:hAnsi="Courier New"/>
+                      <w:b/>
+                    </w:rPr>
+                  </w:pPr>
+                  <w:r>
+                    <w:rPr>
+                      <w:rFonts w:ascii="Courier New" w:hAnsi="Courier New"/>
+                      <w:b/>
+                    </w:rPr>
+                    <w:t>KEY_RELEASE</w:t>
+                  </w:r>
+                </w:p>
+                <w:p>
+                  <w:pPr>
+                    <w:rPr>
+                      <w:rFonts w:ascii="Courier New" w:hAnsi="Courier New"/>
+                      <w:b/>
+                    </w:rPr>
+                  </w:pPr>
+                  <w:r>
+                    <w:rPr>
+                      <w:rFonts w:asciiTheme="majorHAnsi" w:hAnsiTheme="majorHAnsi"/>
+                    </w:rPr>
+                    <w:t>A keyboard key was released</w:t>
+                  </w:r>
+                </w:p>
+              </w:tc>
+            </w:tr>
+            <w:tr>
+              <w:tc>
+                <w:tcPr>
+                  <w:tcW w:w="5652" w:type="dxa"/>
+                  <w:shd w:val="solid" w:color="D9D9D9" w:themeColor="background1" w:themeShade="D9" w:fill="FFFFFF"/>
+                </w:tcPr>
+                <w:p>
+                  <w:pPr>
+                    <w:rPr>
+                      <w:rFonts w:asciiTheme="majorHAnsi" w:hAnsiTheme="majorHAnsi"/>
+                      <w:b/>
+                    </w:rPr>
+                  </w:pPr>
+                  <w:r>
+                    <w:rPr>
+                      <w:rFonts w:ascii="Courier New" w:hAnsi="Courier New"/>
+                      <w:b/>
+                    </w:rPr>
+                    <w:t>static int</w:t>
+                  </w:r>
+                </w:p>
+              </w:tc>
+              <w:tc>
+                <w:tcPr>
+                  <w:tcW w:w="5148" w:type="dxa"/>
+                  <w:shd w:val="solid" w:color="D9D9D9" w:themeColor="background1" w:themeShade="D9" w:fill="FFFFFF"/>
+                </w:tcPr>
+                <w:p>
+                  <w:pPr>
+                    <w:rPr>
+                      <w:rFonts w:ascii="Courier New" w:hAnsi="Courier New"/>
+                      <w:b/>
+                    </w:rPr>
+                  </w:pPr>
+                  <w:r>
+                    <w:rPr>
+                      <w:rFonts w:ascii="Courier New" w:hAnsi="Courier New"/>
+                      <w:b/>
+                    </w:rPr>
+                    <w:t>MOUSE_DOWN</w:t>
+                  </w:r>
+                </w:p>
+                <w:p>
+                  <w:pPr>
+                    <w:rPr>
+                      <w:rFonts w:asciiTheme="majorHAnsi" w:hAnsiTheme="majorHAnsi"/>
+                    </w:rPr>
+                  </w:pPr>
+                  <w:r>
+                    <w:rPr>
+                      <w:rFonts w:asciiTheme="majorHAnsi" w:hAnsiTheme="majorHAnsi"/>
+                    </w:rPr>
+                    <w:t>The mouse button was pressed</w:t>
+                  </w:r>
+                </w:p>
+              </w:tc>
+            </w:tr>
+            <w:tr>
+              <w:tc>
+                <w:tcPr>
+                  <w:tcW w:w="5652" w:type="dxa"/>
+                  <w:shd w:val="clear" w:color="D9D9D9" w:themeColor="background1" w:themeShade="D9" w:fill="FFFFFF"/>
+                </w:tcPr>
+                <w:p>
+                  <w:pPr>
+                    <w:rPr>
+                      <w:rFonts w:ascii="Courier New" w:hAnsi="Courier New"/>
+                      <w:b/>
+                    </w:rPr>
+                  </w:pPr>
+                  <w:r>
+                    <w:rPr>
+                      <w:rFonts w:ascii="Courier New" w:hAnsi="Courier New"/>
+                      <w:b/>
+                    </w:rPr>
+                    <w:t>static int</w:t>
+                  </w:r>
+                </w:p>
+              </w:tc>
+              <w:tc>
+                <w:tcPr>
+                  <w:tcW w:w="5148" w:type="dxa"/>
+                  <w:shd w:val="clear" w:color="D9D9D9" w:themeColor="background1" w:themeShade="D9" w:fill="FFFFFF"/>
+                </w:tcPr>
+                <w:p>
+                  <w:pPr>
+                    <w:rPr>
+                      <w:rFonts w:ascii="Courier New" w:hAnsi="Courier New"/>
+                      <w:b/>
+                    </w:rPr>
+                  </w:pPr>
+                  <w:r>
+                    <w:rPr>
+                      <w:rFonts w:ascii="Courier New" w:hAnsi="Courier New"/>
+                      <w:b/>
+                    </w:rPr>
+                    <w:t>MOUSE_UP</w:t>
+                  </w:r>
+                </w:p>
+                <w:p>
+                  <w:pPr>
+                    <w:rPr>
+                      <w:rFonts w:ascii="Courier New" w:hAnsi="Courier New"/>
+                      <w:b/>
+                    </w:rPr>
+                  </w:pPr>
+                  <w:r>
+                    <w:rPr>
+                      <w:rFonts w:asciiTheme="majorHAnsi" w:hAnsiTheme="majorHAnsi"/>
+                    </w:rPr>
+                    <w:t>The mouse button was released</w:t>
+                  </w:r>
+                </w:p>
+              </w:tc>
+            </w:tr>
+            <w:tr>
+              <w:tc>
+                <w:tcPr>
+                  <w:tcW w:w="5652" w:type="dxa"/>
+                  <w:shd w:val="solid" w:color="D9D9D9" w:themeColor="background1" w:themeShade="D9" w:fill="FFFFFF"/>
+                </w:tcPr>
+                <w:p>
+                  <w:pPr>
+                    <w:rPr>
+                      <w:rFonts w:asciiTheme="majorHAnsi" w:hAnsiTheme="majorHAnsi"/>
+                      <w:b/>
+                    </w:rPr>
+                  </w:pPr>
+                  <w:r>
+                    <w:rPr>
+                      <w:rFonts w:ascii="Courier New" w:hAnsi="Courier New"/>
+                      <w:b/>
+                    </w:rPr>
+                    <w:t>static int</w:t>
+                  </w:r>
+                </w:p>
+              </w:tc>
+              <w:tc>
+                <w:tcPr>
+                  <w:tcW w:w="5148" w:type="dxa"/>
+                  <w:shd w:val="solid" w:color="D9D9D9" w:themeColor="background1" w:themeShade="D9" w:fill="FFFFFF"/>
+                </w:tcPr>
+                <w:p>
+                  <w:pPr>
+                    <w:rPr>
+                      <w:rFonts w:ascii="Courier New" w:hAnsi="Courier New"/>
+                      <w:b/>
+                    </w:rPr>
+                  </w:pPr>
+                  <w:r>
+                    <w:rPr>
+                      <w:rFonts w:ascii="Courier New" w:hAnsi="Courier New"/>
+                      <w:b/>
+                    </w:rPr>
+                    <w:t>MOUSE_DRAG</w:t>
+                  </w:r>
+                </w:p>
+                <w:p>
+                  <w:pPr>
+                    <w:rPr>
+                      <w:rFonts w:asciiTheme="majorHAnsi" w:hAnsiTheme="majorHAnsi"/>
+                    </w:rPr>
+                  </w:pPr>
+                  <w:r>
+                    <w:rPr>
+                      <w:rFonts w:asciiTheme="majorHAnsi" w:hAnsiTheme="majorHAnsi"/>
+                    </w:rPr>
+                    <w:t>The mouse was dragged while pressed and before being released</w:t>
+                  </w:r>
+                </w:p>
+              </w:tc>
+            </w:tr>
+            <w:tr>
+              <w:tc>
+                <w:tcPr>
+                  <w:tcW w:w="5652" w:type="dxa"/>
+                  <w:shd w:val="clear" w:color="D9D9D9" w:themeColor="background1" w:themeShade="D9" w:fill="FFFFFF"/>
+                </w:tcPr>
+                <w:p>
+                  <w:pPr>
+                    <w:rPr>
+                      <w:rFonts w:ascii="Courier New" w:hAnsi="Courier New"/>
+                      <w:b/>
+                    </w:rPr>
+                  </w:pPr>
+                  <w:r>
+                    <w:rPr>
+                      <w:rFonts w:ascii="Courier New" w:hAnsi="Courier New"/>
+                      <w:b/>
+                    </w:rPr>
+                    <w:t>static int</w:t>
+                  </w:r>
+                </w:p>
+              </w:tc>
+              <w:tc>
+                <w:tcPr>
+                  <w:tcW w:w="5148" w:type="dxa"/>
+                  <w:shd w:val="clear" w:color="D9D9D9" w:themeColor="background1" w:themeShade="D9" w:fill="FFFFFF"/>
+                </w:tcPr>
+                <w:p>
+                  <w:pPr>
+                    <w:rPr>
+                      <w:rFonts w:ascii="Courier New" w:hAnsi="Courier New"/>
+                      <w:b/>
+                    </w:rPr>
+                  </w:pPr>
+                  <w:r>
+                    <w:rPr>
+                      <w:rFonts w:ascii="Courier New" w:hAnsi="Courier New"/>
+                      <w:b/>
+                    </w:rPr>
+                    <w:t>MOUSE_ENTER</w:t>
+                  </w:r>
+                </w:p>
+                <w:p>
+                  <w:pPr>
+                    <w:rPr>
+                      <w:rFonts w:ascii="Courier New" w:hAnsi="Courier New"/>
+                      <w:b/>
+                    </w:rPr>
+                  </w:pPr>
+                  <w:r>
+                    <w:rPr>
+                      <w:rFonts w:asciiTheme="majorHAnsi" w:hAnsiTheme="majorHAnsi"/>
+                    </w:rPr>
+                    <w:t>A mouse has entered the room</w:t>
+                  </w:r>
+                </w:p>
+              </w:tc>
+            </w:tr>
+            <w:tr>
+              <w:tc>
+                <w:tcPr>
+                  <w:tcW w:w="5652" w:type="dxa"/>
+                  <w:shd w:val="solid" w:color="D9D9D9" w:themeColor="background1" w:themeShade="D9" w:fill="FFFFFF"/>
+                </w:tcPr>
+                <w:p>
+                  <w:pPr>
+                    <w:rPr>
+                      <w:rFonts w:asciiTheme="majorHAnsi" w:hAnsiTheme="majorHAnsi"/>
+                      <w:b/>
+                    </w:rPr>
+                  </w:pPr>
+                  <w:r>
+                    <w:rPr>
+                      <w:rFonts w:ascii="Courier New" w:hAnsi="Courier New"/>
+                      <w:b/>
+                    </w:rPr>
+                    <w:t>static int</w:t>
+                  </w:r>
+                </w:p>
+              </w:tc>
+              <w:tc>
+                <w:tcPr>
+                  <w:tcW w:w="5148" w:type="dxa"/>
+                  <w:shd w:val="solid" w:color="D9D9D9" w:themeColor="background1" w:themeShade="D9" w:fill="FFFFFF"/>
+                </w:tcPr>
+                <w:p>
+                  <w:pPr>
+                    <w:rPr>
+                      <w:rFonts w:ascii="Courier New" w:hAnsi="Courier New"/>
+                      <w:b/>
+                    </w:rPr>
+                  </w:pPr>
+                  <w:r>
+                    <w:rPr>
+                      <w:rFonts w:ascii="Courier New" w:hAnsi="Courier New"/>
+                      <w:b/>
+                    </w:rPr>
+                    <w:t>MOUSE_EXIT</w:t>
+                  </w:r>
+                </w:p>
+                <w:p>
+                  <w:pPr>
+                    <w:rPr>
+                      <w:rFonts w:asciiTheme="majorHAnsi" w:hAnsiTheme="majorHAnsi"/>
+                    </w:rPr>
+                  </w:pPr>
+                  <w:r>
+                    <w:rPr>
+                      <w:rFonts w:asciiTheme="majorHAnsi" w:hAnsiTheme="majorHAnsi"/>
+                    </w:rPr>
+                    <w:t>The mouse cursor has moved outside the window</w:t>
+                  </w:r>
+                </w:p>
+              </w:tc>
+            </w:tr>
+            <w:tr>
+              <w:tc>
+                <w:tcPr>
+                  <w:tcW w:w="5652" w:type="dxa"/>
+                  <w:shd w:val="clear" w:color="D9D9D9" w:themeColor="background1" w:themeShade="D9" w:fill="FFFFFF"/>
+                </w:tcPr>
+                <w:p>
+                  <w:pPr>
+                    <w:rPr>
+                      <w:rFonts w:ascii="Courier New" w:hAnsi="Courier New"/>
+                      <w:b/>
+                    </w:rPr>
+                  </w:pPr>
+                  <w:r>
+                    <w:rPr>
+                      <w:rFonts w:ascii="Courier New" w:hAnsi="Courier New"/>
+                      <w:b/>
+                    </w:rPr>
+                    <w:t>int</w:t>
+                  </w:r>
+                </w:p>
+              </w:tc>
+              <w:tc>
+                <w:tcPr>
+                  <w:tcW w:w="5148" w:type="dxa"/>
+                  <w:shd w:val="clear" w:color="D9D9D9" w:themeColor="background1" w:themeShade="D9" w:fill="FFFFFF"/>
+                </w:tcPr>
+                <w:p>
+                  <w:pPr>
+                    <w:rPr>
+                      <w:rFonts w:ascii="Courier New" w:hAnsi="Courier New"/>
+                      <w:b/>
+                    </w:rPr>
+                  </w:pPr>
+                  <w:r>
+                    <w:rPr>
+                      <w:rFonts w:ascii="Courier New" w:hAnsi="Courier New"/>
+                      <w:b/>
+                    </w:rPr>
+                    <w:t>key</w:t>
+                  </w:r>
+                </w:p>
+                <w:p>
+                  <w:pPr>
+                    <w:rPr>
+                      <w:rFonts w:ascii="Courier New" w:hAnsi="Courier New"/>
+                      <w:b/>
+                    </w:rPr>
+                  </w:pPr>
+                  <w:r>
+                    <w:rPr>
+                      <w:rFonts w:asciiTheme="majorHAnsi" w:hAnsiTheme="majorHAnsi"/>
+                    </w:rPr>
+                    <w:t xml:space="preserve">The key code for a </w:t>
+                  </w:r>
+                  <w:r>
+                    <w:rPr>
+                      <w:rFonts w:ascii="Courier New" w:hAnsi="Courier New"/>
+                      <w:b/>
+                    </w:rPr>
+                    <w:t>KEY_PRESS</w:t>
+                  </w:r>
+                  <w:r>
+                    <w:rPr>
+                      <w:rFonts w:asciiTheme="majorHAnsi" w:hAnsiTheme="majorHAnsi"/>
+                    </w:rPr>
+                    <w:t xml:space="preserve"> or a </w:t>
+                  </w:r>
+                  <w:r>
+                    <w:rPr>
+                      <w:rFonts w:ascii="Courier New" w:hAnsi="Courier New"/>
+                      <w:b/>
+                    </w:rPr>
+                    <w:t>KEY_RELEASE</w:t>
+                  </w:r>
+                  <w:r>
+                    <w:rPr>
+                      <w:rFonts w:asciiTheme="majorHAnsi" w:hAnsiTheme="majorHAnsi"/>
+                    </w:rPr>
+                    <w:t xml:space="preserve"> event</w:t>
+                  </w:r>
+                </w:p>
+              </w:tc>
+            </w:tr>
+            <w:tr>
+              <w:tc>
+                <w:tcPr>
+                  <w:tcW w:w="5652" w:type="dxa"/>
+                  <w:shd w:val="solid" w:color="D9D9D9" w:themeColor="background1" w:themeShade="D9" w:fill="FFFFFF"/>
+                </w:tcPr>
+                <w:p>
+                  <w:pPr>
+                    <w:rPr>
+                      <w:rFonts w:asciiTheme="majorHAnsi" w:hAnsiTheme="majorHAnsi"/>
+                      <w:b/>
+                    </w:rPr>
+                  </w:pPr>
+                  <w:r>
+                    <w:rPr>
+                      <w:rFonts w:ascii="Courier New" w:hAnsi="Courier New"/>
+                      <w:b/>
+                    </w:rPr>
+                    <w:t>int</w:t>
+                  </w:r>
+                </w:p>
+              </w:tc>
+              <w:tc>
+                <w:tcPr>
+                  <w:tcW w:w="5148" w:type="dxa"/>
+                  <w:shd w:val="solid" w:color="D9D9D9" w:themeColor="background1" w:themeShade="D9" w:fill="FFFFFF"/>
+                </w:tcPr>
+                <w:p>
+                  <w:pPr>
+                    <w:rPr>
+                      <w:rFonts w:ascii="Courier New" w:hAnsi="Courier New"/>
+                      <w:b/>
+                    </w:rPr>
+                  </w:pPr>
+                  <w:r>
+                    <w:rPr>
+                      <w:rFonts w:ascii="Courier New" w:hAnsi="Courier New"/>
+                      <w:b/>
+                    </w:rPr>
+                    <w:t>x</w:t>
+                  </w:r>
+                </w:p>
+                <w:p>
+                  <w:pPr>
+                    <w:rPr>
+                      <w:rFonts w:asciiTheme="majorHAnsi" w:hAnsiTheme="majorHAnsi"/>
+                    </w:rPr>
+                  </w:pPr>
+                  <w:r>
+                    <w:rPr>
+                      <w:rFonts w:asciiTheme="majorHAnsi" w:hAnsiTheme="majorHAnsi"/>
+                    </w:rPr>
+                    <w:t>The x (ordinate) location for a mouse event, relative to the upper-left of the window</w:t>
+                  </w:r>
+                </w:p>
+              </w:tc>
+            </w:tr>
+            <w:tr>
+              <w:tc>
+                <w:tcPr>
+                  <w:tcW w:w="5652" w:type="dxa"/>
+                  <w:shd w:val="clear" w:color="D9D9D9" w:themeColor="background1" w:themeShade="D9" w:fill="FFFFFF"/>
+                </w:tcPr>
+                <w:p>
+                  <w:pPr>
+                    <w:rPr>
+                      <w:rFonts w:ascii="Courier New" w:hAnsi="Courier New"/>
+                      <w:b/>
+                    </w:rPr>
+                  </w:pPr>
+                  <w:r>
+                    <w:rPr>
+                      <w:rFonts w:ascii="Courier New" w:hAnsi="Courier New"/>
+                      <w:b/>
+                    </w:rPr>
+                    <w:t>int</w:t>
+                  </w:r>
+                </w:p>
+              </w:tc>
+              <w:tc>
+                <w:tcPr>
+                  <w:tcW w:w="5148" w:type="dxa"/>
+                  <w:shd w:val="clear" w:color="D9D9D9" w:themeColor="background1" w:themeShade="D9" w:fill="FFFFFF"/>
+                </w:tcPr>
+                <w:p>
+                  <w:pPr>
+                    <w:rPr>
+                      <w:rFonts w:ascii="Courier New" w:hAnsi="Courier New"/>
+                      <w:b/>
+                    </w:rPr>
+                  </w:pPr>
+                  <w:r>
+                    <w:rPr>
+                      <w:rFonts w:ascii="Courier New" w:hAnsi="Courier New"/>
+                      <w:b/>
+                    </w:rPr>
+                    <w:t>y</w:t>
+                  </w:r>
+                </w:p>
+                <w:p>
+                  <w:pPr>
+                    <w:rPr>
+                      <w:rFonts w:ascii="Courier New" w:hAnsi="Courier New"/>
+                      <w:b/>
+                    </w:rPr>
+                  </w:pPr>
+                  <w:r>
+                    <w:rPr>
+                      <w:rFonts w:asciiTheme="majorHAnsi" w:hAnsiTheme="majorHAnsi"/>
+                    </w:rPr>
+                    <w:t>The y (coordinate) location for a mouse event, relative to the upper-left of the window</w:t>
+                  </w:r>
+                </w:p>
+              </w:tc>
+            </w:tr>
+            <w:tr>
+              <w:tc>
+                <w:tcPr>
+                  <w:tcW w:w="5652" w:type="dxa"/>
+                  <w:shd w:val="solid" w:color="D9D9D9" w:themeColor="background1" w:themeShade="D9" w:fill="FFFFFF"/>
+                </w:tcPr>
+                <w:p>
+                  <w:pPr>
+                    <w:rPr>
+                      <w:rFonts w:asciiTheme="majorHAnsi" w:hAnsiTheme="majorHAnsi"/>
+                      <w:b/>
+                    </w:rPr>
+                  </w:pPr>
+                </w:p>
+              </w:tc>
+              <w:tc>
+                <w:tcPr>
+                  <w:tcW w:w="5148" w:type="dxa"/>
+                  <w:shd w:val="solid" w:color="D9D9D9" w:themeColor="background1" w:themeShade="D9" w:fill="FFFFFF"/>
+                </w:tcPr>
+                <w:p>
+                  <w:pPr>
+                    <w:rPr>
+                      <w:rFonts w:asciiTheme="majorHAnsi" w:hAnsiTheme="majorHAnsi"/>
+                    </w:rPr>
+                  </w:pPr>
+                </w:p>
+              </w:tc>
+            </w:tr>
+            <w:tr>
+              <w:tc>
+                <w:tcPr>
+                  <w:tcW w:w="5652" w:type="dxa"/>
+                  <w:shd w:val="clear" w:color="D9D9D9" w:themeColor="background1" w:themeShade="D9" w:fill="FFFFFF"/>
+                </w:tcPr>
+                <w:p>
+                  <w:pPr>
+                    <w:rPr>
+                      <w:rFonts w:ascii="Courier New" w:hAnsi="Courier New"/>
+                      <w:b/>
+                    </w:rPr>
+                  </w:pPr>
+                </w:p>
+              </w:tc>
+              <w:tc>
+                <w:tcPr>
+                  <w:tcW w:w="5148" w:type="dxa"/>
+                  <w:shd w:val="clear" w:color="D9D9D9" w:themeColor="background1" w:themeShade="D9" w:fill="FFFFFF"/>
+                </w:tcPr>
+                <w:p>
+                  <w:pPr>
+                    <w:rPr>
+                      <w:rFonts w:ascii="Courier New" w:hAnsi="Courier New"/>
+                      <w:b/>
+                    </w:rPr>
+                  </w:pPr>
+                </w:p>
+              </w:tc>
+            </w:tr>
+          </w:tbl>
+          <w:p/>
+        </w:tc>
+      </w:tr>
+    </w:tbl>
+    <w:p/>
+    <w:p/>
+    <w:p/>
+    <w:p>
+      <w:pPr>
+        <w:rPr>
+          <w:b/>
+          <w:sz w:val="22"/>
+        </w:rPr>
+      </w:pPr>
+      <w:r>
+        <w:rPr>
+          <w:b/>
+          <w:sz w:val="22"/>
+        </w:rPr>
+        <w:t>Method</w:t>
+      </w:r>
+      <w:r>
+        <w:rPr>
+          <w:b/>
+          <w:sz w:val="22"/>
+        </w:rPr>
+        <w:t xml:space="preserve"> Summary</w:t>
+      </w:r>
+    </w:p>
+    <w:p/>
+    <w:tbl>
+      <w:tblPr>
+        <w:tblW w:w="5000" w:type="pct"/>
+        <w:tblBorders>
+          <w:top w:val="single" w:sz="12" w:space="0" w:color="000000"/>
+          <w:left w:val="single" w:sz="12" w:space="0" w:color="000000"/>
+          <w:bottom w:val="single" w:sz="12" w:space="0" w:color="000000"/>
+          <w:right w:val="single" w:sz="12" w:space="0" w:color="000000"/>
+          <w:insideH w:val="nil"/>
+          <w:insideV w:val="nil"/>
+        </w:tblBorders>
+        <w:tblLook w:val="0015"/>
+      </w:tblPr>
+      <w:tblGrid>
+        <w:gridCol w:w="11032"/>
+      </w:tblGrid>
+      <w:tr>
+        <w:tc>
+          <w:tcPr>
+            <w:tcW w:w="5000" w:type="pct"/>
+            <w:shd w:val="clear" w:color="auto" w:fill="D6EEFB" w:themeFill="background2" w:themeFillTint="33"/>
+          </w:tcPr>
+          <w:tbl>
+            <w:tblPr>
+              <w:tblW w:w="10800" w:type="dxa"/>
+              <w:tblBorders>
+                <w:top w:val="single" w:sz="12" w:space="0" w:color="808080"/>
+                <w:left w:val="single" w:sz="6" w:space="0" w:color="808080"/>
+                <w:bottom w:val="single" w:sz="12" w:space="0" w:color="808080"/>
+                <w:right w:val="single" w:sz="6" w:space="0" w:color="808080"/>
+                <w:insideH w:val="single" w:sz="6" w:space="0" w:color="000000"/>
+                <w:insideV w:val="nil"/>
+              </w:tblBorders>
+              <w:tblLook w:val="0037"/>
+            </w:tblPr>
+            <w:tblGrid>
+              <w:gridCol w:w="5652"/>
+              <w:gridCol w:w="5148"/>
+            </w:tblGrid>
+            <w:tr>
+              <w:tc>
+                <w:tcPr>
+                  <w:tcW w:w="5652" w:type="dxa"/>
+                  <w:shd w:val="clear" w:color="000000" w:fill="AFDDF7" w:themeFill="background2" w:themeFillTint="66"/>
+                </w:tcPr>
+                <w:p>
+                  <w:pPr>
+                    <w:rPr>
+                      <w:b/>
+                    </w:rPr>
+                  </w:pPr>
+                  <w:r>
+                    <w:rPr>
+                      <w:b/>
+                    </w:rPr>
+                    <w:t>Modifier and Type</w:t>
+                  </w:r>
+                </w:p>
+              </w:tc>
+              <w:tc>
+                <w:tcPr>
+                  <w:tcW w:w="5148" w:type="dxa"/>
+                  <w:shd w:val="clear" w:color="000000" w:fill="AFDDF7" w:themeFill="background2" w:themeFillTint="66"/>
+                </w:tcPr>
+                <w:p>
+                  <w:pPr>
+                    <w:rPr>
+                      <w:b/>
+                    </w:rPr>
+                  </w:pPr>
+                  <w:r>
+                    <w:rPr>
+                      <w:b/>
+                    </w:rPr>
+                    <w:t>Method and Description</w:t>
+                  </w:r>
+                </w:p>
+              </w:tc>
+            </w:tr>
+            <w:tr>
+              <w:tc>
+                <w:tcPr>
+                  <w:tcW w:w="5652" w:type="dxa"/>
+                  <w:shd w:val="solid" w:color="D9D9D9" w:themeColor="background1" w:themeShade="D9" w:fill="FFFFFF"/>
+                </w:tcPr>
+                <w:p>
+                  <w:pPr>
+                    <w:rPr>
+                      <w:rFonts w:asciiTheme="majorHAnsi" w:hAnsiTheme="majorHAnsi"/>
+                      <w:b/>
+                    </w:rPr>
+                  </w:pPr>
+                </w:p>
+              </w:tc>
+              <w:tc>
+                <w:tcPr>
+                  <w:tcW w:w="5148" w:type="dxa"/>
+                  <w:shd w:val="solid" w:color="D9D9D9" w:themeColor="background1" w:themeShade="D9" w:fill="FFFFFF"/>
+                </w:tcPr>
+                <w:p>
+                  <w:pPr>
+                    <w:rPr>
+                      <w:rFonts w:asciiTheme="majorHAnsi" w:hAnsiTheme="majorHAnsi"/>
+                    </w:rPr>
+                  </w:pPr>
+                </w:p>
+              </w:tc>
+            </w:tr>
+            <w:tr>
+              <w:tc>
+                <w:tcPr>
+                  <w:tcW w:w="5652" w:type="dxa"/>
+                  <w:shd w:val="clear" w:color="D9D9D9" w:themeColor="background1" w:themeShade="D9" w:fill="FFFFFF"/>
+                </w:tcPr>
+                <w:p>
+                  <w:pPr>
+                    <w:rPr>
+                      <w:rFonts w:ascii="Courier New" w:hAnsi="Courier New"/>
+                      <w:b/>
+                    </w:rPr>
+                  </w:pPr>
+                </w:p>
+              </w:tc>
+              <w:tc>
+                <w:tcPr>
+                  <w:tcW w:w="5148" w:type="dxa"/>
+                  <w:shd w:val="clear" w:color="D9D9D9" w:themeColor="background1" w:themeShade="D9" w:fill="FFFFFF"/>
+                </w:tcPr>
+                <w:p>
+                  <w:pPr>
+                    <w:rPr>
+                      <w:rFonts w:ascii="Courier New" w:hAnsi="Courier New"/>
+                      <w:b/>
+                    </w:rPr>
+                  </w:pPr>
+                </w:p>
+              </w:tc>
+            </w:tr>
+          </w:tbl>
+          <w:p/>
+        </w:tc>
+      </w:tr>
+    </w:tbl>
+    <w:p>
+      <w:pPr>
+        <w:pageBreakBefore/>
+        <w:rPr>
+          <w:b/>
+          <w:color w:val="36A8ED" w:themeColor="accent1" w:themeTint="99"/>
+        </w:rPr>
+      </w:pPr>
+      <w:r>
+        <w:rPr>
+          <w:b/>
+          <w:color w:val="36A8ED" w:themeColor="accent1" w:themeTint="99"/>
+        </w:rPr>
+        <w:t xml:space="preserve">Class </w:t>
+      </w:r>
+      <w:r>
+        <w:rPr>
+          <w:b/>
+          <w:color w:val="36A8ED" w:themeColor="accent1" w:themeTint="99"/>
+        </w:rPr>
+        <w:t>Frame</w:t>
+      </w:r>
+    </w:p>
+    <w:p/>
+    <w:p>
+      <w:r>
+        <w:t>All implemented interfaces:</w:t>
+      </w:r>
+    </w:p>
+    <w:p>
+      <w:r>
+        <w:tab/>
+        <w:t>None</w:t>
+      </w:r>
+    </w:p>
+    <w:p/>
+    <w:p>
+      <w:r>
+        <w:t>Direct known subclasses:</w:t>
+      </w:r>
+    </w:p>
+    <w:p>
+      <w:r>
+        <w:tab/>
+        <w:t>None</w:t>
+      </w:r>
+    </w:p>
+    <w:p>
+      <w:pPr>
+        <w:pBdr>
+          <w:bottom w:val="single" w:sz="12" w:space="1" w:color="auto"/>
+        </w:pBdr>
+      </w:pPr>
+    </w:p>
+    <w:p/>
+    <w:p>
+      <w:pPr>
+        <w:rPr>
+          <w:rFonts w:ascii="Courier New" w:hAnsi="Courier New"/>
+        </w:rPr>
+      </w:pPr>
+      <w:r>
+        <w:rPr>
+          <w:rFonts w:ascii="Courier New" w:hAnsi="Courier New"/>
+        </w:rPr>
+        <w:t xml:space="preserve">public class </w:t>
+      </w:r>
+      <w:r>
+        <w:rPr>
+          <w:rFonts w:ascii="Courier New" w:hAnsi="Courier New"/>
+          <w:b/>
+        </w:rPr>
+        <w:t>Frame</w:t>
+      </w:r>
+    </w:p>
+    <w:p>
+      <w:pPr>
+        <w:rPr>
+          <w:rFonts w:ascii="Courier New" w:hAnsi="Courier New"/>
+        </w:rPr>
+      </w:pPr>
+      <w:r>
+        <w:rPr>
+          <w:rFonts w:ascii="Courier New" w:hAnsi="Courier New"/>
+        </w:rPr>
+        <w:t>extends Object</w:t>
+      </w:r>
+    </w:p>
+    <w:p/>
+    <w:p>
+      <w:r>
+        <w:t>The class Frame is a superficial interface to the Java Frame class, slight</w:t>
+      </w:r>
+      <w:r>
+        <w:t>ly</w:t>
+      </w:r>
+      <w:r>
+        <w:t xml:space="preserve"> modified. It is most commonly used in conjunction with a Panel.</w:t>
+      </w:r>
+    </w:p>
+    <w:p>
+      <w:r>
+        <w:rPr>
+          <w:b/>
+        </w:rPr>
+        <w:t>Since</w:t>
+      </w:r>
+      <w:r>
+        <w:t>:</w:t>
+      </w:r>
+    </w:p>
+    <w:p/>
+    <w:p>
+      <w:pPr>
+        <w:ind w:firstLine="360"/>
+      </w:pPr>
+      <w:r>
+        <w:t>trygve 1.5.14</w:t>
+      </w:r>
+    </w:p>
+    <w:p/>
+    <w:p>
+      <w:pPr>
+        <w:rPr>
+          <w:b/>
+        </w:rPr>
+      </w:pPr>
+      <w:r>
+        <w:rPr>
+          <w:b/>
+        </w:rPr>
+        <w:t>See Also:</w:t>
+      </w:r>
+    </w:p>
+    <w:p/>
+    <w:p>
+      <w:r>
+        <w:t>Panel, Event, Color</w:t>
+      </w:r>
+    </w:p>
+    <w:p/>
+    <w:p>
+      <w:pPr>
+        <w:rPr>
+          <w:b/>
+          <w:sz w:val="22"/>
+        </w:rPr>
+      </w:pPr>
+      <w:r>
+        <w:rPr>
+          <w:b/>
+          <w:sz w:val="22"/>
+        </w:rPr>
+        <w:t>Constructor Summary</w:t>
+      </w:r>
+    </w:p>
+    <w:p/>
+    <w:tbl>
+      <w:tblPr>
+        <w:tblW w:w="5000" w:type="pct"/>
+        <w:tblBorders>
+          <w:top w:val="single" w:sz="12" w:space="0" w:color="000000"/>
+          <w:left w:val="single" w:sz="12" w:space="0" w:color="000000"/>
+          <w:bottom w:val="single" w:sz="12" w:space="0" w:color="000000"/>
+          <w:right w:val="single" w:sz="12" w:space="0" w:color="000000"/>
+          <w:insideH w:val="nil"/>
+          <w:insideV w:val="nil"/>
+        </w:tblBorders>
+        <w:tblLook w:val="0015"/>
+      </w:tblPr>
+      <w:tblGrid>
+        <w:gridCol w:w="11032"/>
+      </w:tblGrid>
+      <w:tr>
+        <w:tc>
+          <w:tcPr>
+            <w:tcW w:w="5000" w:type="pct"/>
+            <w:shd w:val="clear" w:color="auto" w:fill="D6EEFB" w:themeFill="background2" w:themeFillTint="33"/>
+          </w:tcPr>
+          <w:tbl>
+            <w:tblPr>
+              <w:tblW w:w="10800" w:type="dxa"/>
+              <w:tblBorders>
+                <w:top w:val="single" w:sz="12" w:space="0" w:color="808080"/>
+                <w:left w:val="single" w:sz="6" w:space="0" w:color="808080"/>
+                <w:bottom w:val="single" w:sz="12" w:space="0" w:color="808080"/>
+                <w:right w:val="single" w:sz="6" w:space="0" w:color="808080"/>
+                <w:insideH w:val="single" w:sz="6" w:space="0" w:color="000000"/>
+                <w:insideV w:val="nil"/>
+              </w:tblBorders>
+              <w:tblLook w:val="0037"/>
+            </w:tblPr>
+            <w:tblGrid>
+              <w:gridCol w:w="10800"/>
+            </w:tblGrid>
+            <w:tr>
+              <w:tc>
+                <w:tcPr>
+                  <w:tcW w:w="10800" w:type="dxa"/>
+                  <w:shd w:val="clear" w:color="000000" w:fill="AFDDF7" w:themeFill="background2" w:themeFillTint="66"/>
+                </w:tcPr>
+                <w:p>
+                  <w:pPr>
+                    <w:rPr>
+                      <w:b/>
+                    </w:rPr>
+                  </w:pPr>
+                  <w:r>
+                    <w:rPr>
+                      <w:b/>
+                    </w:rPr>
+                    <w:t>Constructor and Description</w:t>
+                  </w:r>
+                </w:p>
+              </w:tc>
+            </w:tr>
+            <w:tr>
+              <w:tc>
+                <w:tcPr>
+                  <w:tcW w:w="10800" w:type="dxa"/>
+                  <w:shd w:val="solid" w:color="D9D9D9" w:themeColor="background1" w:themeShade="D9" w:fill="FFFFFF"/>
+                </w:tcPr>
+                <w:p>
+                  <w:pPr>
+                    <w:rPr>
+                      <w:rFonts w:ascii="Courier New" w:hAnsi="Courier New"/>
+                      <w:b/>
+                    </w:rPr>
+                  </w:pPr>
+                  <w:r>
+                    <w:rPr>
+                      <w:rFonts w:ascii="Courier New" w:hAnsi="Courier New"/>
+                      <w:b/>
+                    </w:rPr>
+                    <w:t>Frame(String name)</w:t>
+                  </w:r>
+                </w:p>
+                <w:p>
+                  <w:pPr>
+                    <w:rPr>
+                      <w:rFonts w:asciiTheme="majorHAnsi" w:hAnsiTheme="majorHAnsi"/>
+                      <w:b/>
+                    </w:rPr>
+                  </w:pPr>
+                  <w:r>
+                    <w:rPr>
+                      <w:rFonts w:asciiTheme="majorHAnsi" w:hAnsiTheme="majorHAnsi" w:cs="Arial"/>
+                      <w:color w:val="282B26"/>
+                      <w:szCs w:val="24"/>
+                    </w:rPr>
+                    <w:t>Creates a new Frame with the given name</w:t>
+                  </w:r>
+                </w:p>
+              </w:tc>
+            </w:tr>
+          </w:tbl>
+          <w:p/>
+        </w:tc>
+      </w:tr>
+    </w:tbl>
+    <w:p/>
+    <w:p/>
+    <w:p/>
+    <w:p>
+      <w:pPr>
+        <w:rPr>
+          <w:b/>
+          <w:sz w:val="22"/>
+        </w:rPr>
+      </w:pPr>
+      <w:r>
+        <w:rPr>
+          <w:b/>
+          <w:sz w:val="22"/>
+        </w:rPr>
+        <w:t>Method</w:t>
+      </w:r>
+      <w:r>
+        <w:rPr>
+          <w:b/>
+          <w:sz w:val="22"/>
+        </w:rPr>
+        <w:t xml:space="preserve"> Summary</w:t>
+      </w:r>
+    </w:p>
+    <w:p/>
+    <w:tbl>
+      <w:tblPr>
+        <w:tblW w:w="5000" w:type="pct"/>
+        <w:tblBorders>
+          <w:top w:val="single" w:sz="12" w:space="0" w:color="000000"/>
+          <w:left w:val="single" w:sz="12" w:space="0" w:color="000000"/>
+          <w:bottom w:val="single" w:sz="12" w:space="0" w:color="000000"/>
+          <w:right w:val="single" w:sz="12" w:space="0" w:color="000000"/>
+          <w:insideH w:val="nil"/>
+          <w:insideV w:val="nil"/>
+        </w:tblBorders>
+        <w:tblLook w:val="0015"/>
+      </w:tblPr>
+      <w:tblGrid>
+        <w:gridCol w:w="11032"/>
+      </w:tblGrid>
+      <w:tr>
+        <w:tc>
+          <w:tcPr>
+            <w:tcW w:w="5000" w:type="pct"/>
+            <w:shd w:val="clear" w:color="auto" w:fill="D6EEFB" w:themeFill="background2" w:themeFillTint="33"/>
+          </w:tcPr>
+          <w:tbl>
+            <w:tblPr>
+              <w:tblW w:w="10800" w:type="dxa"/>
+              <w:tblBorders>
+                <w:top w:val="single" w:sz="12" w:space="0" w:color="808080"/>
+                <w:left w:val="single" w:sz="6" w:space="0" w:color="808080"/>
+                <w:bottom w:val="single" w:sz="12" w:space="0" w:color="808080"/>
+                <w:right w:val="single" w:sz="6" w:space="0" w:color="808080"/>
+                <w:insideH w:val="single" w:sz="6" w:space="0" w:color="000000"/>
+                <w:insideV w:val="nil"/>
+              </w:tblBorders>
+              <w:tblLook w:val="0037"/>
+            </w:tblPr>
+            <w:tblGrid>
+              <w:gridCol w:w="5652"/>
+              <w:gridCol w:w="5148"/>
+            </w:tblGrid>
+            <w:tr>
+              <w:tc>
+                <w:tcPr>
+                  <w:tcW w:w="5652" w:type="dxa"/>
+                  <w:shd w:val="clear" w:color="000000" w:fill="AFDDF7" w:themeFill="background2" w:themeFillTint="66"/>
+                </w:tcPr>
+                <w:p>
+                  <w:pPr>
+                    <w:rPr>
+                      <w:b/>
+                    </w:rPr>
+                  </w:pPr>
+                  <w:r>
+                    <w:rPr>
+                      <w:b/>
+                    </w:rPr>
+                    <w:t>Modifier and Type</w:t>
+                  </w:r>
+                </w:p>
+              </w:tc>
+              <w:tc>
+                <w:tcPr>
+                  <w:tcW w:w="5148" w:type="dxa"/>
+                  <w:shd w:val="clear" w:color="000000" w:fill="AFDDF7" w:themeFill="background2" w:themeFillTint="66"/>
+                </w:tcPr>
+                <w:p>
+                  <w:pPr>
+                    <w:rPr>
+                      <w:b/>
+                    </w:rPr>
+                  </w:pPr>
+                  <w:r>
+                    <w:rPr>
+                      <w:b/>
+                    </w:rPr>
+                    <w:t>Method and Description</w:t>
+                  </w:r>
+                </w:p>
+              </w:tc>
+            </w:tr>
+            <w:tr>
+              <w:tc>
+                <w:tcPr>
+                  <w:tcW w:w="5652" w:type="dxa"/>
+                  <w:shd w:val="solid" w:color="D9D9D9" w:themeColor="background1" w:themeShade="D9" w:fill="FFFFFF"/>
+                </w:tcPr>
+                <w:p>
+                  <w:pPr>
+                    <w:rPr>
+                      <w:rFonts w:asciiTheme="majorHAnsi" w:hAnsiTheme="majorHAnsi"/>
+                      <w:b/>
+                    </w:rPr>
+                  </w:pPr>
+                  <w:r>
+                    <w:rPr>
+                      <w:rFonts w:ascii="Courier New" w:hAnsi="Courier New"/>
+                      <w:b/>
+                    </w:rPr>
+                    <w:t>void</w:t>
+                  </w:r>
+                </w:p>
+              </w:tc>
+              <w:tc>
+                <w:tcPr>
+                  <w:tcW w:w="5148" w:type="dxa"/>
+                  <w:shd w:val="solid" w:color="D9D9D9" w:themeColor="background1" w:themeShade="D9" w:fill="FFFFFF"/>
+                </w:tcPr>
+                <w:p>
+                  <w:pPr>
+                    <w:rPr>
+                      <w:rFonts w:ascii="Courier New" w:hAnsi="Courier New"/>
+                      <w:b/>
+                    </w:rPr>
+                  </w:pPr>
+                  <w:r>
+                    <w:rPr>
+                      <w:rFonts w:ascii="Courier New" w:hAnsi="Courier New"/>
+                      <w:b/>
+                    </w:rPr>
+                    <w:t>add(Panel p, String location)</w:t>
+                  </w:r>
+                </w:p>
+                <w:p>
+                  <w:pPr>
+                    <w:rPr>
+                      <w:rFonts w:asciiTheme="majorHAnsi" w:hAnsiTheme="majorHAnsi"/>
+                    </w:rPr>
+                  </w:pPr>
+                  <w:r>
+                    <w:rPr>
+                      <w:rFonts w:asciiTheme="majorHAnsi" w:hAnsiTheme="majorHAnsi"/>
+                    </w:rPr>
+                    <w:t xml:space="preserve">Associate the panel </w:t>
+                  </w:r>
+                  <w:r>
+                    <w:rPr>
+                      <w:rFonts w:asciiTheme="majorHAnsi" w:hAnsiTheme="majorHAnsi"/>
+                      <w:b/>
+                    </w:rPr>
+                    <w:t>p</w:t>
+                  </w:r>
+                  <w:r>
+                    <w:rPr>
+                      <w:rFonts w:asciiTheme="majorHAnsi" w:hAnsiTheme="majorHAnsi"/>
+                    </w:rPr>
+                    <w:t xml:space="preserve"> with the frame, Position it according to the second argument (e.g. "Center", "South")</w:t>
+                  </w:r>
+                </w:p>
+              </w:tc>
+            </w:tr>
+            <w:tr>
+              <w:tc>
+                <w:tcPr>
+                  <w:tcW w:w="5652" w:type="dxa"/>
+                  <w:tcBorders>
+                    <w:bottom w:val="single" w:sz="6" w:space="0" w:color="000000"/>
+                  </w:tcBorders>
+                  <w:shd w:val="pct30" w:color="FFFFFF" w:themeColor="background1" w:fill="FFFFFF" w:themeFill="background1"/>
+                </w:tcPr>
+                <w:p>
+                  <w:pPr>
+                    <w:rPr>
+                      <w:rFonts w:ascii="Courier New" w:hAnsi="Courier New"/>
+                      <w:b/>
+                    </w:rPr>
+                  </w:pPr>
+                  <w:r>
+                    <w:rPr>
+                      <w:rFonts w:ascii="Courier New" w:hAnsi="Courier New"/>
+                      <w:b/>
+                    </w:rPr>
+                    <w:t>void</w:t>
+                  </w:r>
+                </w:p>
+              </w:tc>
+              <w:tc>
+                <w:tcPr>
+                  <w:tcW w:w="5148" w:type="dxa"/>
+                  <w:tcBorders>
+                    <w:bottom w:val="single" w:sz="6" w:space="0" w:color="000000"/>
+                  </w:tcBorders>
+                  <w:shd w:val="pct30" w:color="FFFFFF" w:themeColor="background1" w:fill="FFFFFF" w:themeFill="background1"/>
+                </w:tcPr>
+                <w:p>
+                  <w:pPr>
+                    <w:rPr>
+                      <w:rFonts w:ascii="Courier New" w:hAnsi="Courier New"/>
+                      <w:b/>
+                    </w:rPr>
+                  </w:pPr>
+                  <w:r>
+                    <w:rPr>
+                      <w:rFonts w:ascii="Courier New" w:hAnsi="Courier New"/>
+                      <w:b/>
+                    </w:rPr>
+                    <w:t>resize(int height, int width)</w:t>
+                  </w:r>
+                </w:p>
+                <w:p>
+                  <w:pPr>
+                    <w:rPr>
+                      <w:rFonts w:ascii="Courier New" w:hAnsi="Courier New"/>
+                      <w:b/>
+                    </w:rPr>
+                  </w:pPr>
+                  <w:r>
+                    <w:rPr>
+                      <w:rFonts w:asciiTheme="majorHAnsi" w:hAnsiTheme="majorHAnsi"/>
+                    </w:rPr>
+                    <w:t>Sets the size according to the arguments</w:t>
+                  </w:r>
+                </w:p>
+              </w:tc>
+            </w:tr>
+            <w:tr>
+              <w:tc>
+                <w:tcPr>
+                  <w:tcW w:w="5652" w:type="dxa"/>
+                  <w:shd w:val="solid" w:color="D9D9D9" w:themeColor="background1" w:themeShade="D9" w:fill="FFFFFF"/>
+                </w:tcPr>
+                <w:p>
+                  <w:pPr>
+                    <w:rPr>
+                      <w:rFonts w:asciiTheme="majorHAnsi" w:hAnsiTheme="majorHAnsi"/>
+                      <w:b/>
+                    </w:rPr>
+                  </w:pPr>
+                  <w:r>
+                    <w:rPr>
+                      <w:rFonts w:ascii="Courier New" w:hAnsi="Courier New"/>
+                      <w:b/>
+                    </w:rPr>
+                    <w:t>void</w:t>
+                  </w:r>
+                </w:p>
+              </w:tc>
+              <w:tc>
+                <w:tcPr>
+                  <w:tcW w:w="5148" w:type="dxa"/>
+                  <w:shd w:val="solid" w:color="D9D9D9" w:themeColor="background1" w:themeShade="D9" w:fill="FFFFFF"/>
+                </w:tcPr>
+                <w:p>
+                  <w:pPr>
+                    <w:rPr>
+                      <w:rFonts w:ascii="Courier New" w:hAnsi="Courier New"/>
+                      <w:b/>
+                    </w:rPr>
+                  </w:pPr>
+                  <w:r>
+                    <w:rPr>
+                      <w:rFonts w:ascii="Courier New" w:hAnsi="Courier New"/>
+                      <w:b/>
+                    </w:rPr>
+                    <w:t>setSize(int height, int width)</w:t>
+                  </w:r>
+                </w:p>
+                <w:p>
+                  <w:pPr>
+                    <w:rPr>
+                      <w:rFonts w:asciiTheme="majorHAnsi" w:hAnsiTheme="majorHAnsi"/>
+                    </w:rPr>
+                  </w:pPr>
+                  <w:r>
+                    <w:rPr>
+                      <w:rFonts w:asciiTheme="majorHAnsi" w:hAnsiTheme="majorHAnsi"/>
+                    </w:rPr>
+                    <w:t>Alias for resize</w:t>
+                  </w:r>
+                </w:p>
+              </w:tc>
+            </w:tr>
+            <w:tr>
+              <w:tc>
+                <w:tcPr>
+                  <w:tcW w:w="5652" w:type="dxa"/>
+                  <w:shd w:val="clear" w:color="D9D9D9" w:themeColor="background1" w:themeShade="D9" w:fill="FFFFFF" w:themeFill="background1"/>
+                </w:tcPr>
+                <w:p>
+                  <w:pPr>
+                    <w:rPr>
+                      <w:rFonts w:ascii="Courier New" w:hAnsi="Courier New"/>
+                      <w:b/>
+                    </w:rPr>
+                  </w:pPr>
+                  <w:r>
+                    <w:rPr>
+                      <w:rFonts w:ascii="Courier New" w:hAnsi="Courier New"/>
+                      <w:b/>
+                    </w:rPr>
+                    <w:t>void</w:t>
+                  </w:r>
+                </w:p>
+              </w:tc>
+              <w:tc>
+                <w:tcPr>
+                  <w:tcW w:w="5148" w:type="dxa"/>
+                  <w:shd w:val="clear" w:color="D9D9D9" w:themeColor="background1" w:themeShade="D9" w:fill="FFFFFF" w:themeFill="background1"/>
+                </w:tcPr>
+                <w:p>
+                  <w:pPr>
+                    <w:rPr>
+                      <w:rFonts w:ascii="Courier New" w:hAnsi="Courier New"/>
+                      <w:b/>
+                    </w:rPr>
+                  </w:pPr>
+                  <w:r>
+                    <w:rPr>
+                      <w:rFonts w:ascii="Courier New" w:hAnsi="Courier New"/>
+                      <w:b/>
+                    </w:rPr>
+                    <w:t>show()</w:t>
+                  </w:r>
+                </w:p>
+                <w:p>
+                  <w:pPr>
+                    <w:rPr>
+                      <w:rFonts w:ascii="Courier New" w:hAnsi="Courier New"/>
+                      <w:b/>
+                    </w:rPr>
+                  </w:pPr>
+                  <w:r>
+                    <w:rPr>
+                      <w:rFonts w:asciiTheme="majorHAnsi" w:hAnsiTheme="majorHAnsi"/>
+                    </w:rPr>
+                    <w:t>Make the Frame visible</w:t>
+                  </w:r>
+                </w:p>
+              </w:tc>
+            </w:tr>
+            <w:tr>
+              <w:tc>
+                <w:tcPr>
+                  <w:tcW w:w="5652" w:type="dxa"/>
+                  <w:shd w:val="solid" w:color="D9D9D9" w:themeColor="background1" w:themeShade="D9" w:fill="FFFFFF"/>
+                </w:tcPr>
+                <w:p>
+                  <w:pPr>
+                    <w:rPr>
+                      <w:rFonts w:asciiTheme="majorHAnsi" w:hAnsiTheme="majorHAnsi"/>
+                      <w:b/>
+                    </w:rPr>
+                  </w:pPr>
+                  <w:r>
+                    <w:rPr>
+                      <w:rFonts w:ascii="Courier New" w:hAnsi="Courier New"/>
+                      <w:b/>
+                    </w:rPr>
+                    <w:t>void</w:t>
+                  </w:r>
+                </w:p>
+              </w:tc>
+              <w:tc>
+                <w:tcPr>
+                  <w:tcW w:w="5148" w:type="dxa"/>
+                  <w:shd w:val="solid" w:color="D9D9D9" w:themeColor="background1" w:themeShade="D9" w:fill="FFFFFF"/>
+                </w:tcPr>
+                <w:p>
+                  <w:pPr>
+                    <w:rPr>
+                      <w:rFonts w:ascii="Courier New" w:hAnsi="Courier New"/>
+                      <w:b/>
+                    </w:rPr>
+                  </w:pPr>
+                  <w:r>
+                    <w:rPr>
+                      <w:rFonts w:ascii="Courier New" w:hAnsi="Courier New"/>
+                      <w:b/>
+                    </w:rPr>
+                    <w:t>setVisible(boolean tf)</w:t>
+                  </w:r>
+                </w:p>
+                <w:p>
+                  <w:pPr>
+                    <w:rPr>
+                      <w:rFonts w:asciiTheme="majorHAnsi" w:hAnsiTheme="majorHAnsi"/>
+                    </w:rPr>
+                  </w:pPr>
+                  <w:r>
+                    <w:rPr>
+                      <w:rFonts w:asciiTheme="majorHAnsi" w:hAnsiTheme="majorHAnsi"/>
+                    </w:rPr>
+                    <w:t xml:space="preserve">Make the frame visible or not according to the argument. With the argument value of true, it is the same as </w:t>
+                  </w:r>
+                  <w:r>
+                    <w:rPr>
+                      <w:rFonts w:asciiTheme="majorHAnsi" w:hAnsiTheme="majorHAnsi"/>
+                      <w:b/>
+                    </w:rPr>
+                    <w:t>show</w:t>
+                  </w:r>
+                </w:p>
+              </w:tc>
+            </w:tr>
+          </w:tbl>
+          <w:p/>
+        </w:tc>
+      </w:tr>
+    </w:tbl>
+    <w:p/>
+    <w:p>
+      <w:pPr>
+        <w:pageBreakBefore/>
+        <w:rPr>
+          <w:b/>
+          <w:color w:val="36A8ED" w:themeColor="accent1" w:themeTint="99"/>
+        </w:rPr>
+      </w:pPr>
+      <w:r>
+        <w:rPr>
+          <w:b/>
+          <w:color w:val="36A8ED" w:themeColor="accent1" w:themeTint="99"/>
+        </w:rPr>
+        <w:t xml:space="preserve">Class </w:t>
+      </w:r>
+      <w:r>
+        <w:rPr>
+          <w:b/>
+          <w:color w:val="36A8ED" w:themeColor="accent1" w:themeTint="99"/>
+        </w:rPr>
+        <w:t>Color</w:t>
+      </w:r>
+    </w:p>
+    <w:p/>
+    <w:p>
+      <w:r>
+        <w:t>All implemented interfaces:</w:t>
+      </w:r>
+    </w:p>
+    <w:p>
+      <w:r>
+        <w:tab/>
+        <w:t>None</w:t>
+      </w:r>
+    </w:p>
+    <w:p/>
+    <w:p>
+      <w:r>
+        <w:t>Direct known subclasses:</w:t>
+      </w:r>
+    </w:p>
+    <w:p>
+      <w:r>
+        <w:tab/>
+        <w:t>None</w:t>
+      </w:r>
+    </w:p>
+    <w:p>
+      <w:pPr>
+        <w:pBdr>
+          <w:bottom w:val="single" w:sz="12" w:space="1" w:color="auto"/>
+        </w:pBdr>
+      </w:pPr>
+    </w:p>
+    <w:p/>
+    <w:p>
+      <w:pPr>
+        <w:rPr>
+          <w:rFonts w:ascii="Courier New" w:hAnsi="Courier New"/>
+        </w:rPr>
+      </w:pPr>
+      <w:r>
+        <w:rPr>
+          <w:rFonts w:ascii="Courier New" w:hAnsi="Courier New"/>
+        </w:rPr>
+        <w:t xml:space="preserve">public class </w:t>
+      </w:r>
+      <w:r>
+        <w:rPr>
+          <w:rFonts w:ascii="Courier New" w:hAnsi="Courier New"/>
+          <w:b/>
+        </w:rPr>
+        <w:t>Color</w:t>
+      </w:r>
+    </w:p>
+    <w:p>
+      <w:pPr>
+        <w:rPr>
+          <w:rFonts w:ascii="Courier New" w:hAnsi="Courier New"/>
+        </w:rPr>
+      </w:pPr>
+      <w:r>
+        <w:rPr>
+          <w:rFonts w:ascii="Courier New" w:hAnsi="Courier New"/>
+        </w:rPr>
+        <w:t>extends Object</w:t>
+      </w:r>
+    </w:p>
+    <w:p/>
+    <w:p>
+      <w:r>
+        <w:t xml:space="preserve">The class </w:t>
+      </w:r>
+      <w:r>
+        <w:t>Color</w:t>
+      </w:r>
+      <w:r>
+        <w:t xml:space="preserve"> is a superficial interface to the </w:t>
+      </w:r>
+      <w:r>
+        <w:t>Color</w:t>
+      </w:r>
+      <w:r>
+        <w:t xml:space="preserve"> Frame class, slight</w:t>
+      </w:r>
+      <w:r>
+        <w:t>ly</w:t>
+      </w:r>
+      <w:r>
+        <w:t xml:space="preserve"> modified. It is most commonly used in conjunction with a Panel.</w:t>
+      </w:r>
+    </w:p>
+    <w:p/>
+    <w:p>
+      <w:r>
+        <w:rPr>
+          <w:b/>
+        </w:rPr>
+        <w:t>Since</w:t>
+      </w:r>
+      <w:r>
+        <w:t>:</w:t>
+      </w:r>
+    </w:p>
+    <w:p/>
+    <w:p>
+      <w:pPr>
+        <w:ind w:firstLine="360"/>
+      </w:pPr>
+      <w:r>
+        <w:t>trygve 1.5.14</w:t>
+      </w:r>
+    </w:p>
+    <w:p/>
+    <w:p>
+      <w:pPr>
+        <w:rPr>
+          <w:b/>
+        </w:rPr>
+      </w:pPr>
+      <w:r>
+        <w:rPr>
+          <w:b/>
+        </w:rPr>
+        <w:t>See Also:</w:t>
+      </w:r>
+    </w:p>
+    <w:p/>
+    <w:p>
+      <w:r>
+        <w:t>Panel</w:t>
+      </w:r>
+    </w:p>
+    <w:p/>
+    <w:p>
+      <w:pPr>
+        <w:rPr>
+          <w:b/>
+          <w:sz w:val="22"/>
+        </w:rPr>
+      </w:pPr>
+      <w:r>
+        <w:rPr>
+          <w:b/>
+          <w:sz w:val="22"/>
+        </w:rPr>
+        <w:t>Constructor Summary</w:t>
+      </w:r>
+    </w:p>
+    <w:p/>
+    <w:tbl>
+      <w:tblPr>
+        <w:tblW w:w="5000" w:type="pct"/>
+        <w:tblBorders>
+          <w:top w:val="single" w:sz="12" w:space="0" w:color="000000"/>
+          <w:left w:val="single" w:sz="12" w:space="0" w:color="000000"/>
+          <w:bottom w:val="single" w:sz="12" w:space="0" w:color="000000"/>
+          <w:right w:val="single" w:sz="12" w:space="0" w:color="000000"/>
+          <w:insideH w:val="nil"/>
+          <w:insideV w:val="nil"/>
+        </w:tblBorders>
+        <w:tblLook w:val="0015"/>
+      </w:tblPr>
+      <w:tblGrid>
+        <w:gridCol w:w="11032"/>
+      </w:tblGrid>
+      <w:tr>
+        <w:tc>
+          <w:tcPr>
+            <w:tcW w:w="5000" w:type="pct"/>
+            <w:shd w:val="clear" w:color="auto" w:fill="D6EEFB" w:themeFill="background2" w:themeFillTint="33"/>
+          </w:tcPr>
+          <w:tbl>
+            <w:tblPr>
+              <w:tblW w:w="10800" w:type="dxa"/>
+              <w:tblBorders>
+                <w:top w:val="single" w:sz="12" w:space="0" w:color="808080"/>
+                <w:left w:val="single" w:sz="6" w:space="0" w:color="808080"/>
+                <w:bottom w:val="single" w:sz="12" w:space="0" w:color="808080"/>
+                <w:right w:val="single" w:sz="6" w:space="0" w:color="808080"/>
+                <w:insideH w:val="single" w:sz="6" w:space="0" w:color="000000"/>
+                <w:insideV w:val="nil"/>
+              </w:tblBorders>
+              <w:tblLook w:val="0037"/>
+            </w:tblPr>
+            <w:tblGrid>
+              <w:gridCol w:w="10800"/>
+            </w:tblGrid>
+            <w:tr>
+              <w:tc>
+                <w:tcPr>
+                  <w:tcW w:w="10800" w:type="dxa"/>
+                  <w:shd w:val="clear" w:color="000000" w:fill="AFDDF7" w:themeFill="background2" w:themeFillTint="66"/>
+                </w:tcPr>
+                <w:p>
+                  <w:pPr>
+                    <w:rPr>
+                      <w:b/>
+                    </w:rPr>
+                  </w:pPr>
+                  <w:r>
+                    <w:rPr>
+                      <w:b/>
+                    </w:rPr>
+                    <w:t>Constructor and Description</w:t>
+                  </w:r>
+                </w:p>
+              </w:tc>
+            </w:tr>
+            <w:tr>
+              <w:tc>
+                <w:tcPr>
+                  <w:tcW w:w="10800" w:type="dxa"/>
+                  <w:shd w:val="solid" w:color="D9D9D9" w:themeColor="background1" w:themeShade="D9" w:fill="FFFFFF"/>
+                </w:tcPr>
+                <w:p>
+                  <w:pPr>
+                    <w:rPr>
+                      <w:rFonts w:ascii="Courier New" w:hAnsi="Courier New"/>
+                      <w:b/>
+                    </w:rPr>
+                  </w:pPr>
+                  <w:r>
+                    <w:rPr>
+                      <w:rFonts w:ascii="Courier New" w:hAnsi="Courier New"/>
+                      <w:b/>
+                    </w:rPr>
+                    <w:t>Color(int r, int g, int b)</w:t>
+                  </w:r>
+                </w:p>
+                <w:p>
+                  <w:pPr>
+                    <w:rPr>
+                      <w:rFonts w:asciiTheme="majorHAnsi" w:hAnsiTheme="majorHAnsi"/>
+                      <w:b/>
+                    </w:rPr>
+                  </w:pPr>
+                  <w:r>
+                    <w:rPr>
+                      <w:rFonts w:asciiTheme="majorHAnsi" w:hAnsiTheme="majorHAnsi" w:cs="Arial"/>
+                      <w:color w:val="282B26"/>
+                      <w:szCs w:val="24"/>
+                    </w:rPr>
+                    <w:t>Creates a new Color with the given red</w:t>
+                  </w:r>
+                  <w:r>
+                    <w:rPr>
+                      <w:rFonts w:asciiTheme="majorHAnsi" w:hAnsiTheme="majorHAnsi" w:cs="Arial"/>
+                      <w:color w:val="282B26"/>
+                      <w:szCs w:val="24"/>
+                    </w:rPr>
+                    <w:t xml:space="preserve"> (</w:t>
+                  </w:r>
+                  <w:r>
+                    <w:rPr>
+                      <w:rFonts w:ascii="Courier New" w:hAnsi="Courier New" w:cs="Arial"/>
+                      <w:color w:val="282B26"/>
+                      <w:szCs w:val="24"/>
+                    </w:rPr>
+                    <w:t>r</w:t>
+                  </w:r>
+                  <w:r>
+                    <w:rPr>
+                      <w:rFonts w:asciiTheme="majorHAnsi" w:hAnsiTheme="majorHAnsi" w:cs="Arial"/>
+                      <w:color w:val="282B26"/>
+                      <w:szCs w:val="24"/>
+                    </w:rPr>
+                    <w:t>)</w:t>
+                  </w:r>
+                  <w:r>
+                    <w:rPr>
+                      <w:rFonts w:asciiTheme="majorHAnsi" w:hAnsiTheme="majorHAnsi" w:cs="Arial"/>
+                      <w:color w:val="282B26"/>
+                      <w:szCs w:val="24"/>
+                    </w:rPr>
+                    <w:t>, green (</w:t>
+                  </w:r>
+                  <w:r>
+                    <w:rPr>
+                      <w:rFonts w:ascii="Courier New" w:hAnsi="Courier New" w:cs="Arial"/>
+                      <w:color w:val="282B26"/>
+                      <w:szCs w:val="24"/>
+                    </w:rPr>
+                    <w:t>g</w:t>
+                  </w:r>
+                  <w:r>
+                    <w:rPr>
+                      <w:rFonts w:asciiTheme="majorHAnsi" w:hAnsiTheme="majorHAnsi" w:cs="Arial"/>
+                      <w:color w:val="282B26"/>
+                      <w:szCs w:val="24"/>
+                    </w:rPr>
+                    <w:t>), and blue (</w:t>
+                  </w:r>
+                  <w:r>
+                    <w:rPr>
+                      <w:rFonts w:ascii="Courier New" w:hAnsi="Courier New" w:cs="Arial"/>
+                      <w:color w:val="282B26"/>
+                      <w:szCs w:val="24"/>
+                    </w:rPr>
+                    <w:t>b</w:t>
+                  </w:r>
+                  <w:r>
+                    <w:rPr>
+                      <w:rFonts w:asciiTheme="majorHAnsi" w:hAnsiTheme="majorHAnsi" w:cs="Arial"/>
+                      <w:color w:val="282B26"/>
+                      <w:szCs w:val="24"/>
+                    </w:rPr>
+                    <w:t>)</w:t>
+                  </w:r>
+                  <w:r>
+                    <w:rPr>
+                      <w:rFonts w:asciiTheme="majorHAnsi" w:hAnsiTheme="majorHAnsi" w:cs="Arial"/>
+                      <w:color w:val="282B26"/>
+                      <w:szCs w:val="24"/>
+                    </w:rPr>
+                    <w:t xml:space="preserve"> components, which should be in the range of 0 to 255 according to the desired saturation.</w:t>
+                  </w:r>
+                </w:p>
+              </w:tc>
+            </w:tr>
+            <w:tr>
+              <w:tc>
+                <w:tcPr>
+                  <w:tcW w:w="10800" w:type="dxa"/>
+                  <w:shd w:val="clear" w:color="D9D9D9" w:themeColor="background1" w:themeShade="D9" w:fill="FFFFFF"/>
+                </w:tcPr>
+                <w:p>
+                  <w:pPr>
+                    <w:rPr>
+                      <w:rFonts w:ascii="Courier New" w:hAnsi="Courier New"/>
+                      <w:b/>
+                    </w:rPr>
+                  </w:pPr>
+                  <w:r>
+                    <w:rPr>
+                      <w:rFonts w:ascii="Courier New" w:hAnsi="Courier New"/>
+                      <w:b/>
+                    </w:rPr>
+                    <w:t>Color(double r, double g, double b)</w:t>
+                  </w:r>
+                </w:p>
+                <w:p>
+                  <w:pPr>
+                    <w:rPr>
+                      <w:rFonts w:ascii="Courier New" w:hAnsi="Courier New"/>
+                      <w:b/>
+                    </w:rPr>
+                  </w:pPr>
+                  <w:r>
+                    <w:rPr>
+                      <w:rFonts w:asciiTheme="majorHAnsi" w:hAnsiTheme="majorHAnsi" w:cs="Arial"/>
+                      <w:color w:val="282B26"/>
+                      <w:szCs w:val="24"/>
+                    </w:rPr>
+                    <w:t>Creates a new Color with the given red (</w:t>
+                  </w:r>
+                  <w:r>
+                    <w:rPr>
+                      <w:rFonts w:ascii="Courier New" w:hAnsi="Courier New" w:cs="Arial"/>
+                      <w:color w:val="282B26"/>
+                      <w:szCs w:val="24"/>
+                    </w:rPr>
+                    <w:t>r</w:t>
+                  </w:r>
+                  <w:r>
+                    <w:rPr>
+                      <w:rFonts w:asciiTheme="majorHAnsi" w:hAnsiTheme="majorHAnsi" w:cs="Arial"/>
+                      <w:color w:val="282B26"/>
+                      <w:szCs w:val="24"/>
+                    </w:rPr>
+                    <w:t>), green (</w:t>
+                  </w:r>
+                  <w:r>
+                    <w:rPr>
+                      <w:rFonts w:ascii="Courier New" w:hAnsi="Courier New" w:cs="Arial"/>
+                      <w:color w:val="282B26"/>
+                      <w:szCs w:val="24"/>
+                    </w:rPr>
+                    <w:t>g</w:t>
+                  </w:r>
+                  <w:r>
+                    <w:rPr>
+                      <w:rFonts w:asciiTheme="majorHAnsi" w:hAnsiTheme="majorHAnsi" w:cs="Arial"/>
+                      <w:color w:val="282B26"/>
+                      <w:szCs w:val="24"/>
+                    </w:rPr>
+                    <w:t>), and blue (</w:t>
+                  </w:r>
+                  <w:r>
+                    <w:rPr>
+                      <w:rFonts w:ascii="Courier New" w:hAnsi="Courier New" w:cs="Arial"/>
+                      <w:color w:val="282B26"/>
+                      <w:szCs w:val="24"/>
+                    </w:rPr>
+                    <w:t>b</w:t>
+                  </w:r>
+                  <w:r>
+                    <w:rPr>
+                      <w:rFonts w:asciiTheme="majorHAnsi" w:hAnsiTheme="majorHAnsi" w:cs="Arial"/>
+                      <w:color w:val="282B26"/>
+                      <w:szCs w:val="24"/>
+                    </w:rPr>
+                    <w:t>) components, which should be in the range of 0.0 to 1.0 according to the desired saturation.</w:t>
+                  </w:r>
+                </w:p>
+              </w:tc>
+            </w:tr>
+          </w:tbl>
+          <w:p/>
+        </w:tc>
+      </w:tr>
+    </w:tbl>
+    <w:p/>
+    <w:p/>
+    <w:p/>
+    <w:p>
+      <w:pPr>
+        <w:rPr>
+          <w:b/>
+          <w:sz w:val="22"/>
+        </w:rPr>
+      </w:pPr>
+      <w:r>
+        <w:rPr>
+          <w:b/>
+          <w:sz w:val="22"/>
+        </w:rPr>
+        <w:t>Method</w:t>
+      </w:r>
+      <w:r>
+        <w:rPr>
+          <w:b/>
+          <w:sz w:val="22"/>
+        </w:rPr>
+        <w:t xml:space="preserve"> Summary</w:t>
+      </w:r>
+    </w:p>
+    <w:p/>
+    <w:tbl>
+      <w:tblPr>
+        <w:tblW w:w="5000" w:type="pct"/>
+        <w:tblBorders>
+          <w:top w:val="single" w:sz="12" w:space="0" w:color="000000"/>
+          <w:left w:val="single" w:sz="12" w:space="0" w:color="000000"/>
+          <w:bottom w:val="single" w:sz="12" w:space="0" w:color="000000"/>
+          <w:right w:val="single" w:sz="12" w:space="0" w:color="000000"/>
+          <w:insideH w:val="nil"/>
+          <w:insideV w:val="nil"/>
+        </w:tblBorders>
+        <w:tblLook w:val="0015"/>
+      </w:tblPr>
+      <w:tblGrid>
+        <w:gridCol w:w="11032"/>
+      </w:tblGrid>
+      <w:tr>
+        <w:tc>
+          <w:tcPr>
+            <w:tcW w:w="5000" w:type="pct"/>
+            <w:shd w:val="clear" w:color="auto" w:fill="D6EEFB" w:themeFill="background2" w:themeFillTint="33"/>
+          </w:tcPr>
+          <w:tbl>
+            <w:tblPr>
+              <w:tblW w:w="10800" w:type="dxa"/>
+              <w:tblBorders>
+                <w:top w:val="single" w:sz="12" w:space="0" w:color="808080"/>
+                <w:left w:val="single" w:sz="6" w:space="0" w:color="808080"/>
+                <w:bottom w:val="single" w:sz="12" w:space="0" w:color="808080"/>
+                <w:right w:val="single" w:sz="6" w:space="0" w:color="808080"/>
+                <w:insideH w:val="single" w:sz="6" w:space="0" w:color="000000"/>
+                <w:insideV w:val="nil"/>
+              </w:tblBorders>
+              <w:tblLook w:val="0037"/>
+            </w:tblPr>
+            <w:tblGrid>
+              <w:gridCol w:w="5652"/>
+              <w:gridCol w:w="5148"/>
+            </w:tblGrid>
+            <w:tr>
+              <w:tc>
+                <w:tcPr>
+                  <w:tcW w:w="5652" w:type="dxa"/>
+                  <w:shd w:val="clear" w:color="000000" w:fill="AFDDF7" w:themeFill="background2" w:themeFillTint="66"/>
+                </w:tcPr>
+                <w:p>
+                  <w:pPr>
+                    <w:rPr>
+                      <w:b/>
+                    </w:rPr>
+                  </w:pPr>
+                  <w:r>
+                    <w:rPr>
+                      <w:b/>
+                    </w:rPr>
+                    <w:t>Modifier and Type</w:t>
+                  </w:r>
+                </w:p>
+              </w:tc>
+              <w:tc>
+                <w:tcPr>
+                  <w:tcW w:w="5148" w:type="dxa"/>
+                  <w:shd w:val="clear" w:color="000000" w:fill="AFDDF7" w:themeFill="background2" w:themeFillTint="66"/>
+                </w:tcPr>
+                <w:p>
+                  <w:pPr>
+                    <w:rPr>
+                      <w:b/>
+                    </w:rPr>
+                  </w:pPr>
+                  <w:r>
+                    <w:rPr>
+                      <w:b/>
+                    </w:rPr>
+                    <w:t>Method and Description</w:t>
+                  </w:r>
+                </w:p>
+              </w:tc>
+            </w:tr>
+            <w:tr>
+              <w:tc>
+                <w:tcPr>
+                  <w:tcW w:w="5652" w:type="dxa"/>
+                  <w:shd w:val="solid" w:color="D9D9D9" w:themeColor="background1" w:themeShade="D9" w:fill="FFFFFF"/>
+                </w:tcPr>
+                <w:p>
+                  <w:pPr>
+                    <w:rPr>
+                      <w:rFonts w:asciiTheme="majorHAnsi" w:hAnsiTheme="majorHAnsi"/>
+                      <w:b/>
+                    </w:rPr>
+                  </w:pPr>
+                  <w:r>
+                    <w:rPr>
+                      <w:rFonts w:ascii="Courier New" w:hAnsi="Courier New"/>
+                      <w:b/>
+                    </w:rPr>
+                    <w:t>int</w:t>
+                  </w:r>
+                </w:p>
+              </w:tc>
+              <w:tc>
+                <w:tcPr>
+                  <w:tcW w:w="5148" w:type="dxa"/>
+                  <w:shd w:val="solid" w:color="D9D9D9" w:themeColor="background1" w:themeShade="D9" w:fill="FFFFFF"/>
+                </w:tcPr>
+                <w:p>
+                  <w:pPr>
+                    <w:rPr>
+                      <w:rFonts w:ascii="Courier New" w:hAnsi="Courier New"/>
+                      <w:b/>
+                    </w:rPr>
+                  </w:pPr>
+                  <w:r>
+                    <w:rPr>
+                      <w:rFonts w:ascii="Courier New" w:hAnsi="Courier New"/>
+                      <w:b/>
+                    </w:rPr>
+                    <w:t>getRed</w:t>
+                  </w:r>
+                  <w:r>
+                    <w:rPr>
+                      <w:rFonts w:ascii="Courier New" w:hAnsi="Courier New"/>
+                      <w:b/>
+                    </w:rPr>
+                    <w:t>()</w:t>
+                  </w:r>
+                </w:p>
+                <w:p>
+                  <w:pPr>
+                    <w:rPr>
+                      <w:rFonts w:asciiTheme="majorHAnsi" w:hAnsiTheme="majorHAnsi"/>
+                    </w:rPr>
+                  </w:pPr>
+                  <w:r>
+                    <w:rPr>
+                      <w:rFonts w:asciiTheme="majorHAnsi" w:hAnsiTheme="majorHAnsi"/>
+                    </w:rPr>
+                    <w:t>Get the red component of color as an integer in the range of 0 to 255</w:t>
+                  </w:r>
+                </w:p>
+              </w:tc>
+            </w:tr>
+            <w:tr>
+              <w:tc>
+                <w:tcPr>
+                  <w:tcW w:w="5652" w:type="dxa"/>
+                  <w:tcBorders>
+                    <w:bottom w:val="single" w:sz="6" w:space="0" w:color="000000"/>
+                  </w:tcBorders>
+                  <w:shd w:val="pct30" w:color="FFFFFF" w:themeColor="background1" w:fill="FFFFFF" w:themeFill="background1"/>
+                </w:tcPr>
+                <w:p>
+                  <w:pPr>
+                    <w:rPr>
+                      <w:rFonts w:ascii="Courier New" w:hAnsi="Courier New"/>
+                      <w:b/>
+                    </w:rPr>
+                  </w:pPr>
+                  <w:r>
+                    <w:rPr>
+                      <w:rFonts w:ascii="Courier New" w:hAnsi="Courier New"/>
+                      <w:b/>
+                    </w:rPr>
+                    <w:t>int</w:t>
+                  </w:r>
+                </w:p>
+              </w:tc>
+              <w:tc>
+                <w:tcPr>
+                  <w:tcW w:w="5148" w:type="dxa"/>
+                  <w:tcBorders>
+                    <w:bottom w:val="single" w:sz="6" w:space="0" w:color="000000"/>
+                  </w:tcBorders>
+                  <w:shd w:val="pct30" w:color="FFFFFF" w:themeColor="background1" w:fill="FFFFFF" w:themeFill="background1"/>
+                </w:tcPr>
+                <w:p>
+                  <w:pPr>
+                    <w:rPr>
+                      <w:rFonts w:ascii="Courier New" w:hAnsi="Courier New"/>
+                      <w:b/>
+                    </w:rPr>
+                  </w:pPr>
+                  <w:r>
+                    <w:rPr>
+                      <w:rFonts w:ascii="Courier New" w:hAnsi="Courier New"/>
+                      <w:b/>
+                    </w:rPr>
+                    <w:t>getGreen()</w:t>
+                  </w:r>
+                </w:p>
+                <w:p>
+                  <w:pPr>
+                    <w:rPr>
+                      <w:rFonts w:ascii="Courier New" w:hAnsi="Courier New"/>
+                      <w:b/>
+                    </w:rPr>
+                  </w:pPr>
+                  <w:r>
+                    <w:rPr>
+                      <w:rFonts w:asciiTheme="majorHAnsi" w:hAnsiTheme="majorHAnsi"/>
+                    </w:rPr>
+                    <w:t>Get the green component of color as an integer in the range of 0 to 255</w:t>
+                  </w:r>
+                </w:p>
+              </w:tc>
+            </w:tr>
+            <w:tr>
+              <w:tc>
+                <w:tcPr>
+                  <w:tcW w:w="5652" w:type="dxa"/>
+                  <w:shd w:val="solid" w:color="D9D9D9" w:themeColor="background1" w:themeShade="D9" w:fill="FFFFFF"/>
+                </w:tcPr>
+                <w:p>
+                  <w:pPr>
+                    <w:rPr>
+                      <w:rFonts w:asciiTheme="majorHAnsi" w:hAnsiTheme="majorHAnsi"/>
+                      <w:b/>
+                    </w:rPr>
+                  </w:pPr>
+                  <w:r>
+                    <w:rPr>
+                      <w:rFonts w:ascii="Courier New" w:hAnsi="Courier New"/>
+                      <w:b/>
+                    </w:rPr>
+                    <w:t>int</w:t>
+                  </w:r>
+                </w:p>
+              </w:tc>
+              <w:tc>
+                <w:tcPr>
+                  <w:tcW w:w="5148" w:type="dxa"/>
+                  <w:shd w:val="solid" w:color="D9D9D9" w:themeColor="background1" w:themeShade="D9" w:fill="FFFFFF"/>
+                </w:tcPr>
+                <w:p>
+                  <w:pPr>
+                    <w:rPr>
+                      <w:rFonts w:ascii="Courier New" w:hAnsi="Courier New"/>
+                      <w:b/>
+                    </w:rPr>
+                  </w:pPr>
+                  <w:r>
+                    <w:rPr>
+                      <w:rFonts w:ascii="Courier New" w:hAnsi="Courier New"/>
+                      <w:b/>
+                    </w:rPr>
+                    <w:t>getBlue()</w:t>
+                  </w:r>
+                </w:p>
+                <w:p>
+                  <w:pPr>
+                    <w:rPr>
+                      <w:rFonts w:asciiTheme="majorHAnsi" w:hAnsiTheme="majorHAnsi"/>
+                    </w:rPr>
+                  </w:pPr>
+                  <w:r>
+                    <w:rPr>
+                      <w:rFonts w:asciiTheme="majorHAnsi" w:hAnsiTheme="majorHAnsi"/>
+                    </w:rPr>
+                    <w:t>Get the blue component of color as an integer in the range of 0 to 255</w:t>
+                  </w:r>
+                </w:p>
+              </w:tc>
+            </w:tr>
+          </w:tbl>
+          <w:p/>
+        </w:tc>
+      </w:tr>
+    </w:tbl>
+    <w:p/>
+    <w:p/>
+    <w:p/>
+    <w:p/>
+    <w:p/>
+    <w:p>
+      <w:pPr>
+        <w:pStyle w:val="Heading1"/>
+      </w:pPr>
+      <w:r>
+        <w:t>Simple Configuration Instructions</w:t>
+      </w:r>
+    </w:p>
+    <w:p/>
+    <w:p>
+      <w:r>
+        <w:t xml:space="preserve">Most of you should be able to get by with these simple configuration instructions from Andreas Söderlund. He uses them to bring up </w:t>
+      </w:r>
+      <w:r>
+        <w:rPr>
+          <w:b/>
+        </w:rPr>
+        <w:t>trygve</w:t>
+      </w:r>
+      <w:r>
+        <w:t xml:space="preserve"> on Windows but I'm guessing it will also work just as well on a Mac. It's a great way to get started if you only want to explore the language, and not yet to make changes to the environment or language itself.</w:t>
+      </w:r>
+    </w:p>
+    <w:p>
+      <w:pPr>
+        <w:pBdr>
+          <w:bottom w:val="single" w:sz="12" w:space="1" w:color="auto"/>
+        </w:pBdr>
+      </w:pPr>
+    </w:p>
+    <w:p/>
+    <w:p/>
+    <w:p>
+      <w:r>
         <w:t>I've got it up and running on windows now, it works very well to just clone the git repo and execute "gradlew run" in a command prompt.</w:t>
       </w:r>
     </w:p>
@@ -38942,7 +42887,7 @@
       <w:r>
         <w:t xml:space="preserve"> from the Git repository at </w:t>
       </w:r>
-      <w:hyperlink r:id="rId12" w:history="1">
+      <w:hyperlink r:id="rId14" w:history="1">
         <w:r>
           <w:rPr>
             <w:rStyle w:val="Hyperlink"/>
@@ -39200,7 +43145,7 @@
                     </pic:cNvPicPr>
                   </pic:nvPicPr>
                   <pic:blipFill>
-                    <a:blip r:embed="rId13"/>
+                    <a:blip r:embed="rId15"/>
                     <a:srcRect/>
                     <a:stretch>
                       <a:fillRect/>
@@ -39262,7 +43207,7 @@
                     </pic:cNvPicPr>
                   </pic:nvPicPr>
                   <pic:blipFill>
-                    <a:blip r:embed="rId14"/>
+                    <a:blip r:embed="rId16"/>
                     <a:srcRect/>
                     <a:stretch>
                       <a:fillRect/>
@@ -39354,7 +43299,7 @@
                     </pic:cNvPicPr>
                   </pic:nvPicPr>
                   <pic:blipFill>
-                    <a:blip r:embed="rId15"/>
+                    <a:blip r:embed="rId17"/>
                     <a:srcRect/>
                     <a:stretch>
                       <a:fillRect/>
@@ -39431,7 +43376,7 @@
                     </pic:cNvPicPr>
                   </pic:nvPicPr>
                   <pic:blipFill>
-                    <a:blip r:embed="rId16"/>
+                    <a:blip r:embed="rId18"/>
                     <a:srcRect/>
                     <a:stretch>
                       <a:fillRect/>
@@ -39514,7 +43459,7 @@
                     </pic:cNvPicPr>
                   </pic:nvPicPr>
                   <pic:blipFill>
-                    <a:blip r:embed="rId17"/>
+                    <a:blip r:embed="rId19"/>
                     <a:srcRect/>
                     <a:stretch>
                       <a:fillRect/>
@@ -39582,7 +43527,7 @@
                     </pic:cNvPicPr>
                   </pic:nvPicPr>
                   <pic:blipFill>
-                    <a:blip r:embed="rId18"/>
+                    <a:blip r:embed="rId20"/>
                     <a:srcRect/>
                     <a:stretch>
                       <a:fillRect/>
@@ -39650,7 +43595,7 @@
                     </pic:cNvPicPr>
                   </pic:nvPicPr>
                   <pic:blipFill>
-                    <a:blip r:embed="rId19"/>
+                    <a:blip r:embed="rId21"/>
                     <a:srcRect/>
                     <a:stretch>
                       <a:fillRect/>
@@ -39718,7 +43663,7 @@
                     </pic:cNvPicPr>
                   </pic:nvPicPr>
                   <pic:blipFill>
-                    <a:blip r:embed="rId20"/>
+                    <a:blip r:embed="rId22"/>
                     <a:srcRect/>
                     <a:stretch>
                       <a:fillRect/>
@@ -39786,7 +43731,7 @@
                     </pic:cNvPicPr>
                   </pic:nvPicPr>
                   <pic:blipFill>
-                    <a:blip r:embed="rId21"/>
+                    <a:blip r:embed="rId23"/>
                     <a:srcRect/>
                     <a:stretch>
                       <a:fillRect/>
@@ -39857,7 +43802,7 @@
                     </pic:cNvPicPr>
                   </pic:nvPicPr>
                   <pic:blipFill>
-                    <a:blip r:embed="rId22"/>
+                    <a:blip r:embed="rId24"/>
                     <a:srcRect/>
                     <a:stretch>
                       <a:fillRect/>
@@ -39925,7 +43870,7 @@
                     </pic:cNvPicPr>
                   </pic:nvPicPr>
                   <pic:blipFill>
-                    <a:blip r:embed="rId23"/>
+                    <a:blip r:embed="rId25"/>
                     <a:srcRect/>
                     <a:stretch>
                       <a:fillRect/>
@@ -39993,7 +43938,7 @@
                     </pic:cNvPicPr>
                   </pic:nvPicPr>
                   <pic:blipFill>
-                    <a:blip r:embed="rId24"/>
+                    <a:blip r:embed="rId26"/>
                     <a:srcRect/>
                     <a:stretch>
                       <a:fillRect/>
@@ -40061,7 +44006,7 @@
                     </pic:cNvPicPr>
                   </pic:nvPicPr>
                   <pic:blipFill>
-                    <a:blip r:embed="rId25"/>
+                    <a:blip r:embed="rId27"/>
                     <a:srcRect/>
                     <a:stretch>
                       <a:fillRect/>
@@ -40129,7 +44074,7 @@
                     </pic:cNvPicPr>
                   </pic:nvPicPr>
                   <pic:blipFill>
-                    <a:blip r:embed="rId26"/>
+                    <a:blip r:embed="rId28"/>
                     <a:srcRect/>
                     <a:stretch>
                       <a:fillRect/>
@@ -40197,7 +44142,7 @@
                     </pic:cNvPicPr>
                   </pic:nvPicPr>
                   <pic:blipFill>
-                    <a:blip r:embed="rId27"/>
+                    <a:blip r:embed="rId29"/>
                     <a:srcRect/>
                     <a:stretch>
                       <a:fillRect/>
@@ -40292,7 +44237,7 @@
                     </pic:cNvPicPr>
                   </pic:nvPicPr>
                   <pic:blipFill>
-                    <a:blip r:embed="rId28"/>
+                    <a:blip r:embed="rId30"/>
                     <a:srcRect/>
                     <a:stretch>
                       <a:fillRect/>
@@ -40360,7 +44305,7 @@
                     </pic:cNvPicPr>
                   </pic:nvPicPr>
                   <pic:blipFill>
-                    <a:blip r:embed="rId29"/>
+                    <a:blip r:embed="rId31"/>
                     <a:srcRect/>
                     <a:stretch>
                       <a:fillRect/>
@@ -40440,7 +44385,7 @@
                     </pic:cNvPicPr>
                   </pic:nvPicPr>
                   <pic:blipFill>
-                    <a:blip r:embed="rId30"/>
+                    <a:blip r:embed="rId32"/>
                     <a:srcRect/>
                     <a:stretch>
                       <a:fillRect/>
@@ -40559,7 +44504,7 @@
                     </pic:cNvPicPr>
                   </pic:nvPicPr>
                   <pic:blipFill>
-                    <a:blip r:embed="rId31"/>
+                    <a:blip r:embed="rId33"/>
                     <a:srcRect/>
                     <a:stretch>
                       <a:fillRect/>
@@ -40632,7 +44577,7 @@
                     </pic:cNvPicPr>
                   </pic:nvPicPr>
                   <pic:blipFill>
-                    <a:blip r:embed="rId32"/>
+                    <a:blip r:embed="rId34"/>
                     <a:srcRect/>
                     <a:stretch>
                       <a:fillRect/>
@@ -40712,7 +44657,7 @@
                     </pic:cNvPicPr>
                   </pic:nvPicPr>
                   <pic:blipFill>
-                    <a:blip r:embed="rId33"/>
+                    <a:blip r:embed="rId35"/>
                     <a:srcRect/>
                     <a:stretch>
                       <a:fillRect/>
@@ -40780,7 +44725,7 @@
                     </pic:cNvPicPr>
                   </pic:nvPicPr>
                   <pic:blipFill>
-                    <a:blip r:embed="rId34"/>
+                    <a:blip r:embed="rId36"/>
                     <a:srcRect/>
                     <a:stretch>
                       <a:fillRect/>
@@ -40872,7 +44817,7 @@
                     </pic:cNvPicPr>
                   </pic:nvPicPr>
                   <pic:blipFill>
-                    <a:blip r:embed="rId35"/>
+                    <a:blip r:embed="rId37"/>
                     <a:srcRect/>
                     <a:stretch>
                       <a:fillRect/>
@@ -40937,7 +44882,7 @@
                     </pic:cNvPicPr>
                   </pic:nvPicPr>
                   <pic:blipFill>
-                    <a:blip r:embed="rId36"/>
+                    <a:blip r:embed="rId38"/>
                     <a:srcRect/>
                     <a:stretch>
                       <a:fillRect/>
@@ -41005,7 +44950,7 @@
                     </pic:cNvPicPr>
                   </pic:nvPicPr>
                   <pic:blipFill>
-                    <a:blip r:embed="rId37"/>
+                    <a:blip r:embed="rId39"/>
                     <a:srcRect/>
                     <a:stretch>
                       <a:fillRect/>
@@ -47491,8 +51436,8 @@
       </w:pPr>
     </w:p>
     <w:sectPr>
-      <w:headerReference w:type="default" r:id="rId38"/>
-      <w:headerReference w:type="first" r:id="rId39"/>
+      <w:headerReference w:type="default" r:id="rId40"/>
+      <w:headerReference w:type="first" r:id="rId41"/>
       <w:pgSz w:w="12240" w:h="15840"/>
       <w:pgMar w:top="720" w:right="720" w:bottom="720" w:left="720" w:gutter="0"/>
       <w:pgNumType w:start="0"/>
@@ -47643,7 +51588,7 @@
               <w:rPr>
                 <w:noProof/>
               </w:rPr>
-              <w:t>43</w:t>
+              <w:t>14</w:t>
             </w:r>
           </w:fldSimple>
         </w:p>
@@ -51748,6 +55693,7 @@
     <w:rsid w:val="00C72A9C"/>
     <w:rsid w:val="00D90BAC"/>
     <w:rsid w:val="00DB296C"/>
+    <w:rsid w:val="00FC60CE"/>
   </w:rsids>
   <m:mathPr>
     <m:mathFont m:val="MS Mincho"/>

</xml_diff>

<commit_message>
1.5.16: Better Role / Role-player type checking, improvement to "[trygve] Stacking input between sessions possible #73"
Also started framing out the code that would allow overloaded scripts
in the requires section of Roles.
</commit_message>
<xml_diff>
--- a/trygve1.docx
+++ b/trygve1.docx
@@ -38880,7 +38880,13 @@
         <w:t>er</w:t>
       </w:r>
       <w:r>
-        <w:t xml:space="preserve"> class. It is most commonly used in conjunction with its preallocated static member of class System, System.in.</w:t>
+        <w:t xml:space="preserve"> class. It is most commo</w:t>
+      </w:r>
+      <w:r>
+        <w:t>nly used in conjunction with the</w:t>
+      </w:r>
+      <w:r>
+        <w:t xml:space="preserve"> preallocated static member of class System, System.in.</w:t>
       </w:r>
     </w:p>
     <w:p/>
@@ -51588,7 +51594,7 @@
               <w:rPr>
                 <w:noProof/>
               </w:rPr>
-              <w:t>14</w:t>
+              <w:t>64</w:t>
             </w:r>
           </w:fldSimple>
         </w:p>
@@ -55676,6 +55682,7 @@
     <w:rsid w:val="001A08B9"/>
     <w:rsid w:val="001B78F2"/>
     <w:rsid w:val="002308A6"/>
+    <w:rsid w:val="002F2671"/>
     <w:rsid w:val="00360418"/>
     <w:rsid w:val="00395FC1"/>
     <w:rsid w:val="003C07DD"/>

</xml_diff>

<commit_message>
1.6.4: Added is and is not
Added the “is” and “is not” identity comparators. (Legal variations are
“Is”, “IsNot”, and “Is Not”).

Also fixed a bug wit compareTo so that the default is identity
comparison (as it originally was) instead of just blindly returning
not-equal if a compareTo operation were missing.
</commit_message>
<xml_diff>
--- a/trygve1.docx
+++ b/trygve1.docx
@@ -63,7 +63,10 @@
                   <w:pStyle w:val="Subtitle"/>
                 </w:pPr>
                 <w:r>
-                  <w:t>an overview</w:t>
+                  <w:t xml:space="preserve">an </w:t>
+                </w:r>
+                <w:r>
+                  <w:t>overview</w:t>
                 </w:r>
               </w:p>
             </w:sdtContent>
@@ -73,7 +76,10 @@
               <w:pStyle w:val="Date"/>
             </w:pPr>
             <w:r>
-              <w:t>Winter 2016</w:t>
+              <w:t>Spring</w:t>
+            </w:r>
+            <w:r>
+              <w:t xml:space="preserve"> 2016</w:t>
             </w:r>
           </w:p>
         </w:tc>
@@ -747,7 +753,13 @@
         <w:rPr>
           <w:rFonts w:ascii="Courier New" w:hAnsi="Courier New"/>
         </w:rPr>
-        <w:t xml:space="preserve">     public double area() { return height_ * width_; }</w:t>
+        <w:t xml:space="preserve">    </w:t>
+      </w:r>
+      <w:r>
+        <w:rPr>
+          <w:rFonts w:ascii="Courier New" w:hAnsi="Courier New"/>
+        </w:rPr>
+        <w:t>public double area() { return height_ * width_; }</w:t>
       </w:r>
     </w:p>
     <w:p>
@@ -766,7 +778,47 @@
         <w:rPr>
           <w:rFonts w:ascii="Courier New" w:hAnsi="Courier New"/>
         </w:rPr>
-        <w:t xml:space="preserve">     public Point center() {</w:t>
+        <w:t xml:space="preserve">    </w:t>
+      </w:r>
+      <w:r>
+        <w:rPr>
+          <w:rFonts w:ascii="Courier New" w:hAnsi="Courier New"/>
+        </w:rPr>
+        <w:t>public Point center() {</w:t>
+      </w:r>
+    </w:p>
+    <w:p>
+      <w:pPr>
+        <w:pStyle w:val="BulletItem"/>
+        <w:numPr>
+          <w:ilvl w:val="0"/>
+          <w:numId w:val="0"/>
+        </w:numPr>
+        <w:tabs>
+          <w:tab w:val="left" w:pos="993"/>
+        </w:tabs>
+        <w:ind w:left="426"/>
+        <w:rPr>
+          <w:rFonts w:ascii="Courier New" w:hAnsi="Courier New"/>
+        </w:rPr>
+      </w:pPr>
+      <w:r>
+        <w:rPr>
+          <w:rFonts w:ascii="Courier New" w:hAnsi="Courier New"/>
+        </w:rPr>
+        <w:t xml:space="preserve">        </w:t>
+      </w:r>
+      <w:r>
+        <w:rPr>
+          <w:rFonts w:ascii="Courier New" w:hAnsi="Courier New"/>
+        </w:rPr>
+        <w:t>return new Point(upperLeft_.x()</w:t>
+      </w:r>
+      <w:r>
+        <w:rPr>
+          <w:rFonts w:ascii="Courier New" w:hAnsi="Courier New"/>
+        </w:rPr>
+        <w:t xml:space="preserve"> + lowerRight_.x() / 2,</w:t>
       </w:r>
     </w:p>
     <w:p>
@@ -789,13 +841,42 @@
           <w:rFonts w:ascii="Courier New" w:hAnsi="Courier New"/>
         </w:rPr>
         <w:tab/>
-        <w:t>return new Point(upperLeft_.x()</w:t>
-      </w:r>
-      <w:r>
-        <w:rPr>
-          <w:rFonts w:ascii="Courier New" w:hAnsi="Courier New"/>
-        </w:rPr>
-        <w:t xml:space="preserve"> + lowerRight_.x() / 2,</w:t>
+      </w:r>
+      <w:r>
+        <w:rPr>
+          <w:rFonts w:ascii="Courier New" w:hAnsi="Courier New"/>
+        </w:rPr>
+        <w:tab/>
+      </w:r>
+      <w:r>
+        <w:rPr>
+          <w:rFonts w:ascii="Courier New" w:hAnsi="Courier New"/>
+        </w:rPr>
+        <w:t>upperLeft</w:t>
+      </w:r>
+      <w:r>
+        <w:rPr>
+          <w:rFonts w:ascii="Courier New" w:hAnsi="Courier New"/>
+        </w:rPr>
+        <w:t>_.y()</w:t>
+      </w:r>
+      <w:r>
+        <w:rPr>
+          <w:rFonts w:ascii="Courier New" w:hAnsi="Courier New"/>
+        </w:rPr>
+        <w:t xml:space="preserve"> + lowerRight_.y() / 2</w:t>
+      </w:r>
+      <w:r>
+        <w:rPr>
+          <w:rFonts w:ascii="Courier New" w:hAnsi="Courier New"/>
+        </w:rPr>
+        <w:t>)</w:t>
+      </w:r>
+      <w:r>
+        <w:rPr>
+          <w:rFonts w:ascii="Courier New" w:hAnsi="Courier New"/>
+        </w:rPr>
+        <w:t>;</w:t>
       </w:r>
     </w:p>
     <w:p>
@@ -808,52 +889,22 @@
         <w:tabs>
           <w:tab w:val="left" w:pos="993"/>
         </w:tabs>
-        <w:ind w:left="426" w:firstLine="294"/>
-        <w:rPr>
-          <w:rFonts w:ascii="Courier New" w:hAnsi="Courier New"/>
-        </w:rPr>
-      </w:pPr>
-      <w:r>
-        <w:rPr>
-          <w:rFonts w:ascii="Courier New" w:hAnsi="Courier New"/>
-        </w:rPr>
-        <w:tab/>
-      </w:r>
-      <w:r>
-        <w:rPr>
-          <w:rFonts w:ascii="Courier New" w:hAnsi="Courier New"/>
-        </w:rPr>
-        <w:tab/>
-      </w:r>
-      <w:r>
-        <w:rPr>
-          <w:rFonts w:ascii="Courier New" w:hAnsi="Courier New"/>
-        </w:rPr>
-        <w:t>upperLeft</w:t>
-      </w:r>
-      <w:r>
-        <w:rPr>
-          <w:rFonts w:ascii="Courier New" w:hAnsi="Courier New"/>
-        </w:rPr>
-        <w:t>_.y()</w:t>
-      </w:r>
-      <w:r>
-        <w:rPr>
-          <w:rFonts w:ascii="Courier New" w:hAnsi="Courier New"/>
-        </w:rPr>
-        <w:t xml:space="preserve"> + lowerRight_.y() / 2</w:t>
-      </w:r>
-      <w:r>
-        <w:rPr>
-          <w:rFonts w:ascii="Courier New" w:hAnsi="Courier New"/>
-        </w:rPr>
-        <w:t>)</w:t>
-      </w:r>
-      <w:r>
-        <w:rPr>
-          <w:rFonts w:ascii="Courier New" w:hAnsi="Courier New"/>
-        </w:rPr>
-        <w:t>;</w:t>
+        <w:ind w:left="426"/>
+        <w:rPr>
+          <w:rFonts w:ascii="Courier New" w:hAnsi="Courier New"/>
+        </w:rPr>
+      </w:pPr>
+      <w:r>
+        <w:rPr>
+          <w:rFonts w:ascii="Courier New" w:hAnsi="Courier New"/>
+        </w:rPr>
+        <w:t xml:space="preserve">    </w:t>
+      </w:r>
+      <w:r>
+        <w:rPr>
+          <w:rFonts w:ascii="Courier New" w:hAnsi="Courier New"/>
+        </w:rPr>
+        <w:t xml:space="preserve">} </w:t>
       </w:r>
     </w:p>
     <w:p>
@@ -866,76 +917,22 @@
         <w:tabs>
           <w:tab w:val="left" w:pos="993"/>
         </w:tabs>
-        <w:ind w:left="426" w:firstLine="294"/>
-        <w:rPr>
-          <w:rFonts w:ascii="Courier New" w:hAnsi="Courier New"/>
-        </w:rPr>
-      </w:pPr>
-      <w:r>
-        <w:rPr>
-          <w:rFonts w:ascii="Courier New" w:hAnsi="Courier New"/>
-        </w:rPr>
-        <w:t xml:space="preserve">} </w:t>
-      </w:r>
-    </w:p>
-    <w:p>
-      <w:pPr>
-        <w:pStyle w:val="BulletItem"/>
-        <w:numPr>
-          <w:ilvl w:val="0"/>
-          <w:numId w:val="0"/>
-        </w:numPr>
-        <w:tabs>
-          <w:tab w:val="left" w:pos="993"/>
-        </w:tabs>
-        <w:ind w:left="426" w:firstLine="294"/>
-        <w:rPr>
-          <w:rFonts w:ascii="Courier New" w:hAnsi="Courier New"/>
-        </w:rPr>
-      </w:pPr>
+        <w:ind w:left="426"/>
+        <w:rPr>
+          <w:rFonts w:ascii="Courier New" w:hAnsi="Courier New"/>
+        </w:rPr>
+      </w:pPr>
+      <w:r>
+        <w:rPr>
+          <w:rFonts w:ascii="Courier New" w:hAnsi="Courier New"/>
+        </w:rPr>
+        <w:t xml:space="preserve">    </w:t>
+      </w:r>
       <w:r>
         <w:rPr>
           <w:rFonts w:ascii="Courier New" w:hAnsi="Courier New"/>
         </w:rPr>
         <w:t>. . . .</w:t>
-      </w:r>
-    </w:p>
-    <w:p>
-      <w:pPr>
-        <w:pStyle w:val="BulletItem"/>
-        <w:numPr>
-          <w:ilvl w:val="0"/>
-          <w:numId w:val="0"/>
-        </w:numPr>
-        <w:ind w:left="426" w:firstLine="294"/>
-        <w:rPr>
-          <w:rFonts w:ascii="Courier New" w:hAnsi="Courier New"/>
-        </w:rPr>
-      </w:pPr>
-      <w:r>
-        <w:rPr>
-          <w:rFonts w:ascii="Courier New" w:hAnsi="Courier New"/>
-        </w:rPr>
-        <w:t>Point upperLeft_, lowerRight_;</w:t>
-      </w:r>
-    </w:p>
-    <w:p>
-      <w:pPr>
-        <w:pStyle w:val="BulletItem"/>
-        <w:numPr>
-          <w:ilvl w:val="0"/>
-          <w:numId w:val="0"/>
-        </w:numPr>
-        <w:ind w:left="426" w:firstLine="294"/>
-        <w:rPr>
-          <w:rFonts w:ascii="Courier New" w:hAnsi="Courier New"/>
-        </w:rPr>
-      </w:pPr>
-      <w:r>
-        <w:rPr>
-          <w:rFonts w:ascii="Courier New" w:hAnsi="Courier New"/>
-        </w:rPr>
-        <w:t>double height_, width_;</w:t>
       </w:r>
     </w:p>
     <w:p>
@@ -954,7 +951,13 @@
         <w:rPr>
           <w:rFonts w:ascii="Courier New" w:hAnsi="Courier New"/>
         </w:rPr>
-        <w:t>}</w:t>
+        <w:t xml:space="preserve">    </w:t>
+      </w:r>
+      <w:r>
+        <w:rPr>
+          <w:rFonts w:ascii="Courier New" w:hAnsi="Courier New"/>
+        </w:rPr>
+        <w:t>Point upperLeft_, lowerRight_;</w:t>
       </w:r>
     </w:p>
     <w:p>
@@ -965,6 +968,50 @@
           <w:numId w:val="0"/>
         </w:numPr>
         <w:ind w:left="426"/>
+        <w:rPr>
+          <w:rFonts w:ascii="Courier New" w:hAnsi="Courier New"/>
+        </w:rPr>
+      </w:pPr>
+      <w:r>
+        <w:rPr>
+          <w:rFonts w:ascii="Courier New" w:hAnsi="Courier New"/>
+        </w:rPr>
+        <w:t xml:space="preserve">    </w:t>
+      </w:r>
+      <w:r>
+        <w:rPr>
+          <w:rFonts w:ascii="Courier New" w:hAnsi="Courier New"/>
+        </w:rPr>
+        <w:t>double height_, width_;</w:t>
+      </w:r>
+    </w:p>
+    <w:p>
+      <w:pPr>
+        <w:pStyle w:val="BulletItem"/>
+        <w:numPr>
+          <w:ilvl w:val="0"/>
+          <w:numId w:val="0"/>
+        </w:numPr>
+        <w:ind w:left="426"/>
+        <w:rPr>
+          <w:rFonts w:ascii="Courier New" w:hAnsi="Courier New"/>
+        </w:rPr>
+      </w:pPr>
+      <w:r>
+        <w:rPr>
+          <w:rFonts w:ascii="Courier New" w:hAnsi="Courier New"/>
+        </w:rPr>
+        <w:t>}</w:t>
+      </w:r>
+    </w:p>
+    <w:p>
+      <w:pPr>
+        <w:pStyle w:val="BulletItem"/>
+        <w:numPr>
+          <w:ilvl w:val="0"/>
+          <w:numId w:val="0"/>
+        </w:numPr>
+        <w:ind w:left="426"/>
       </w:pPr>
     </w:p>
     <w:p>
@@ -1107,7 +1154,19 @@
         <w:t>scripts</w:t>
       </w:r>
       <w:r>
-        <w:t xml:space="preserve"> which an object enacts when receiving a message from another Role; that object in turn can elect to send messages to one or more</w:t>
+        <w:t xml:space="preserve"> which an object enacts when receiving a </w:t>
+      </w:r>
+      <w:r>
+        <w:t>cue</w:t>
+      </w:r>
+      <w:r>
+        <w:t xml:space="preserve"> from another Role; that object in turn can elect to send </w:t>
+      </w:r>
+      <w:r>
+        <w:t>cues</w:t>
+      </w:r>
+      <w:r>
+        <w:t xml:space="preserve"> to one or more</w:t>
       </w:r>
       <w:r>
         <w:t xml:space="preserve"> objects that are also playing R</w:t>
@@ -1142,7 +1201,13 @@
         <w:t>script</w:t>
       </w:r>
       <w:r>
-        <w:t xml:space="preserve"> is a collection of expressions, and possibly supporting declarations, that describe how it carries out its part of a dialogue that is elicited by a message from another object. Most Roles have multiple </w:t>
+        <w:t xml:space="preserve"> is a collection of expressions, and possibly supporting declarations, that describe how it carries out its part of a dialogue that is elicited by a </w:t>
+      </w:r>
+      <w:r>
+        <w:t>cue</w:t>
+      </w:r>
+      <w:r>
+        <w:t xml:space="preserve"> from another object. Most Roles have multiple </w:t>
       </w:r>
       <w:r>
         <w:t>scripts</w:t>
@@ -1198,7 +1263,10 @@
         <w:pStyle w:val="BulletItem"/>
       </w:pPr>
       <w:r>
-        <w:t>Invoking a message (the way we script interaction between objects)</w:t>
+        <w:t>Cueing another object</w:t>
+      </w:r>
+      <w:r>
+        <w:t xml:space="preserve"> (the way we script interaction between objects)</w:t>
       </w:r>
     </w:p>
     <w:p>
@@ -4776,7 +4844,13 @@
         <w:t>println</w:t>
       </w:r>
       <w:r>
-        <w:t xml:space="preserve">. We send along some information in our message to the </w:t>
+        <w:t xml:space="preserve">. We send along some information in our </w:t>
+      </w:r>
+      <w:r>
+        <w:t>cue</w:t>
+      </w:r>
+      <w:r>
+        <w:t xml:space="preserve"> to the </w:t>
       </w:r>
       <w:r>
         <w:rPr>
@@ -5685,459 +5759,344 @@
       <w:r>
         <w:t>.</w:t>
       </w:r>
+      <w:r>
+        <w:t xml:space="preserve"> </w:t>
+      </w:r>
     </w:p>
     <w:p/>
     <w:p>
       <w:r>
-        <w:t>Expressions become much more powerful when we can write them in terms of identifiers. We’ll learn more about identifiers in the next section.</w:t>
+        <w:t>If you want to know whether two identifiers name the same object, you can ask:</w:t>
       </w:r>
     </w:p>
     <w:p/>
     <w:p>
-      <w:r>
-        <w:t>This is probably a bit more than most people want or need to know, so you skip ahead to 4.3 if you like… There is a longstanding tradition in programming, most notably those that spring from the BCPL-, B- and C- based cultures and from UN*X programming, that leading underscores are reserved for internal and system use. It long predates C++ and is much broader than just C. The same sentiment holds broadly for most Microsoft software and the use of leading underscores is explicitly discouraged in the CLS. It’s outright illegal in Delphi (yes, there are still a lot of Delphi programmers, particularly in the Balkans).</w:t>
+      <w:pPr>
+        <w:rPr>
+          <w:rFonts w:ascii="Courier New" w:hAnsi="Courier New"/>
+        </w:rPr>
+      </w:pPr>
+      <w:r>
+        <w:tab/>
+      </w:r>
+      <w:r>
+        <w:rPr>
+          <w:rFonts w:ascii="Courier New" w:hAnsi="Courier New"/>
+        </w:rPr>
+        <w:t>if (b is a) System.out.println("b and a are the same object")</w:t>
+      </w:r>
+    </w:p>
+    <w:p>
+      <w:pPr>
+        <w:rPr>
+          <w:rFonts w:ascii="Courier New" w:hAnsi="Courier New"/>
+        </w:rPr>
+      </w:pPr>
+    </w:p>
+    <w:p>
+      <w:r>
+        <w:t>This is a different thing than asking whether two objects have "the same value."  We write that like this:</w:t>
       </w:r>
     </w:p>
     <w:p/>
     <w:p>
-      <w:r>
-        <w:t xml:space="preserve">I don’t want </w:t>
-      </w:r>
-      <w:r>
-        <w:rPr>
-          <w:b/>
-        </w:rPr>
-        <w:t>trygve</w:t>
-      </w:r>
-      <w:r>
-        <w:t xml:space="preserve"> code to look like computer code — at least to the extent that is possible within Java confines.</w:t>
+      <w:pPr>
+        <w:rPr>
+          <w:rFonts w:ascii="Courier New" w:hAnsi="Courier New"/>
+        </w:rPr>
+      </w:pPr>
+      <w:r>
+        <w:tab/>
+      </w:r>
+      <w:r>
+        <w:rPr>
+          <w:rFonts w:ascii="Courier New" w:hAnsi="Courier New"/>
+        </w:rPr>
+        <w:t>if (b == a) System.out.println("b and a have the same value")</w:t>
       </w:r>
     </w:p>
     <w:p/>
     <w:p>
       <w:r>
-        <w:t xml:space="preserve">There are tougher restrictions that are somewhat more conventional. Many internal </w:t>
-      </w:r>
-      <w:r>
-        <w:rPr>
-          <w:b/>
-        </w:rPr>
-        <w:t>trygve</w:t>
-      </w:r>
-      <w:r>
-        <w:t xml:space="preserve"> variables use embedded “$” characters. In one case, I use a leading space (the name of the class from which Class is instantiated starts with a space, as I recall). The lexical analyzer doesn’t accept any of these so it’s impossible to alias internal program names.</w:t>
+        <w:t>What "have the same value" means varies from type to type</w:t>
+      </w:r>
+      <w:r>
+        <w:t xml:space="preserve"> and usually matches intuition</w:t>
+      </w:r>
+      <w:r>
+        <w:t>. If we wrote:</w:t>
       </w:r>
     </w:p>
     <w:p/>
     <w:p>
-      <w:r>
-        <w:t>There are other restrictions on naming, but that’s an Easter egg and I’m going to leave it to others to discover… No fair looking at the code!</w:t>
+      <w:pPr>
+        <w:rPr>
+          <w:rFonts w:ascii="Courier New" w:hAnsi="Courier New"/>
+        </w:rPr>
+      </w:pPr>
+      <w:r>
+        <w:tab/>
+      </w:r>
+      <w:r>
+        <w:rPr>
+          <w:rFonts w:ascii="Courier New" w:hAnsi="Courier New"/>
+        </w:rPr>
+        <w:t>a = 1</w:t>
+      </w:r>
+    </w:p>
+    <w:p>
+      <w:pPr>
+        <w:rPr>
+          <w:rFonts w:ascii="Courier New" w:hAnsi="Courier New"/>
+        </w:rPr>
+      </w:pPr>
+      <w:r>
+        <w:tab/>
+      </w:r>
+      <w:r>
+        <w:rPr>
+          <w:rFonts w:ascii="Courier New" w:hAnsi="Courier New"/>
+        </w:rPr>
+        <w:t>b = 1</w:t>
+      </w:r>
+    </w:p>
+    <w:p>
+      <w:pPr>
+        <w:rPr>
+          <w:rFonts w:ascii="Courier New" w:hAnsi="Courier New"/>
+        </w:rPr>
+      </w:pPr>
+    </w:p>
+    <w:p>
+      <w:pPr>
+        <w:keepNext/>
+      </w:pPr>
+      <w:r>
+        <w:t xml:space="preserve">most people would agree that </w:t>
+      </w:r>
+      <w:r>
+        <w:rPr>
+          <w:rFonts w:ascii="Courier New" w:hAnsi="Courier New"/>
+        </w:rPr>
+        <w:t>a</w:t>
+      </w:r>
+      <w:r>
+        <w:t xml:space="preserve"> and </w:t>
+      </w:r>
+      <w:r>
+        <w:rPr>
+          <w:rFonts w:ascii="Courier New" w:hAnsi="Courier New"/>
+        </w:rPr>
+        <w:t>b</w:t>
+      </w:r>
+      <w:r>
+        <w:t xml:space="preserve"> have the same value; however, the are </w:t>
+      </w:r>
+      <w:r>
+        <w:rPr>
+          <w:i/>
+        </w:rPr>
+        <w:t>not</w:t>
+      </w:r>
+      <w:r>
+        <w:t xml:space="preserve"> the same object. That is:</w:t>
+      </w:r>
+    </w:p>
+    <w:p>
+      <w:pPr>
+        <w:keepNext/>
+      </w:pPr>
+    </w:p>
+    <w:p>
+      <w:pPr>
+        <w:keepNext/>
+        <w:rPr>
+          <w:rFonts w:ascii="Courier New" w:hAnsi="Courier New"/>
+        </w:rPr>
+      </w:pPr>
+      <w:r>
+        <w:tab/>
+      </w:r>
+      <w:r>
+        <w:rPr>
+          <w:rFonts w:ascii="Courier New" w:hAnsi="Courier New"/>
+        </w:rPr>
+        <w:t xml:space="preserve">int </w:t>
+      </w:r>
+      <w:r>
+        <w:rPr>
+          <w:rFonts w:ascii="Courier New" w:hAnsi="Courier New"/>
+        </w:rPr>
+        <w:t>a, b</w:t>
+      </w:r>
+    </w:p>
+    <w:p>
+      <w:pPr>
+        <w:keepNext/>
+        <w:rPr>
+          <w:rFonts w:ascii="Courier New" w:hAnsi="Courier New"/>
+        </w:rPr>
+      </w:pPr>
+      <w:r>
+        <w:tab/>
+      </w:r>
+      <w:r>
+        <w:rPr>
+          <w:rFonts w:ascii="Courier New" w:hAnsi="Courier New"/>
+        </w:rPr>
+        <w:t>a = 1, b = 1</w:t>
+      </w:r>
+    </w:p>
+    <w:p>
+      <w:pPr>
+        <w:keepNext/>
+        <w:rPr>
+          <w:rFonts w:ascii="Courier New" w:hAnsi="Courier New"/>
+        </w:rPr>
+      </w:pPr>
+      <w:r>
+        <w:tab/>
+      </w:r>
+      <w:r>
+        <w:rPr>
+          <w:rFonts w:ascii="Courier New" w:hAnsi="Courier New"/>
+        </w:rPr>
+        <w:t>System.out.println(a == b)</w:t>
+      </w:r>
+    </w:p>
+    <w:p>
+      <w:pPr>
+        <w:keepNext/>
+        <w:rPr>
+          <w:rFonts w:ascii="Courier New" w:hAnsi="Courier New"/>
+        </w:rPr>
+      </w:pPr>
+      <w:r>
+        <w:tab/>
+      </w:r>
+      <w:r>
+        <w:rPr>
+          <w:rFonts w:ascii="Courier New" w:hAnsi="Courier New"/>
+        </w:rPr>
+        <w:t>System.out.println(a != b)</w:t>
+      </w:r>
+    </w:p>
+    <w:p>
+      <w:pPr>
+        <w:keepNext/>
+        <w:rPr>
+          <w:rFonts w:ascii="Courier New" w:hAnsi="Courier New"/>
+        </w:rPr>
+      </w:pPr>
+      <w:r>
+        <w:tab/>
+      </w:r>
+      <w:r>
+        <w:rPr>
+          <w:rFonts w:ascii="Courier New" w:hAnsi="Courier New"/>
+        </w:rPr>
+        <w:t>System.out.println(a is b)</w:t>
+      </w:r>
+    </w:p>
+    <w:p>
+      <w:pPr>
+        <w:rPr>
+          <w:rFonts w:ascii="Courier New" w:hAnsi="Courier New"/>
+        </w:rPr>
+      </w:pPr>
+      <w:r>
+        <w:tab/>
+      </w:r>
+      <w:r>
+        <w:rPr>
+          <w:rFonts w:ascii="Courier New" w:hAnsi="Courier New"/>
+        </w:rPr>
+        <w:t>System.out.println(a is not b)</w:t>
       </w:r>
     </w:p>
     <w:p/>
     <w:p>
       <w:pPr>
-        <w:pStyle w:val="Heading2"/>
-      </w:pPr>
-      <w:r>
-        <w:t>Types</w:t>
-      </w:r>
-      <w:r>
-        <w:t xml:space="preserve"> and </w:t>
-      </w:r>
-      <w:r>
-        <w:t xml:space="preserve">Simple </w:t>
-      </w:r>
-      <w:r>
-        <w:t>Declarations</w:t>
-      </w:r>
-    </w:p>
-    <w:p>
-      <w:r>
-        <w:t xml:space="preserve">The </w:t>
-      </w:r>
-      <w:r>
-        <w:rPr>
-          <w:b/>
-        </w:rPr>
-        <w:t>trygve</w:t>
-      </w:r>
-      <w:r>
-        <w:t xml:space="preserve"> language knows about a small number of sets, including the set of integers. We have a name for this set, which is </w:t>
-      </w:r>
-      <w:r>
-        <w:rPr>
-          <w:rFonts w:ascii="Courier New" w:hAnsi="Courier New"/>
-        </w:rPr>
-        <w:t>Integer</w:t>
-      </w:r>
-      <w:r>
-        <w:t xml:space="preserve">. (We can also use the shorter name </w:t>
-      </w:r>
-      <w:r>
-        <w:rPr>
-          <w:rFonts w:ascii="Courier New" w:hAnsi="Courier New"/>
-        </w:rPr>
-        <w:t>int</w:t>
-      </w:r>
-      <w:r>
-        <w:t xml:space="preserve"> for historical reasons</w:t>
-      </w:r>
-      <w:r>
-        <w:t>, and that is the preferred usage</w:t>
-      </w:r>
-      <w:r>
-        <w:t xml:space="preserve">). Instead of using the word “set” in </w:t>
-      </w:r>
-      <w:r>
-        <w:rPr>
-          <w:b/>
-        </w:rPr>
-        <w:t>trygve</w:t>
-      </w:r>
-      <w:r>
-        <w:t xml:space="preserve">, we use the word </w:t>
-      </w:r>
-      <w:r>
-        <w:rPr>
-          <w:i/>
-        </w:rPr>
-        <w:t>type</w:t>
-      </w:r>
-      <w:r>
-        <w:t xml:space="preserve">. This word (in English) emphasizes that its members </w:t>
-      </w:r>
-      <w:r>
-        <w:t>share</w:t>
-      </w:r>
-      <w:r>
-        <w:t xml:space="preserve"> similar characteristics. We use types to constrain the kinds of objects that identifiers can associate with, like this:</w:t>
+        <w:keepNext/>
+      </w:pPr>
+      <w:r>
+        <w:t>will print:</w:t>
+      </w:r>
+    </w:p>
+    <w:p>
+      <w:pPr>
+        <w:keepNext/>
+      </w:pPr>
+    </w:p>
+    <w:p>
+      <w:pPr>
+        <w:keepNext/>
+        <w:rPr>
+          <w:rFonts w:ascii="Courier New" w:hAnsi="Courier New"/>
+        </w:rPr>
+      </w:pPr>
+      <w:r>
+        <w:tab/>
+      </w:r>
+      <w:r>
+        <w:rPr>
+          <w:rFonts w:ascii="Courier New" w:hAnsi="Courier New"/>
+        </w:rPr>
+        <w:t xml:space="preserve">true </w:t>
+      </w:r>
+    </w:p>
+    <w:p>
+      <w:pPr>
+        <w:keepNext/>
+        <w:rPr>
+          <w:rFonts w:ascii="Courier New" w:hAnsi="Courier New"/>
+        </w:rPr>
+      </w:pPr>
+      <w:r>
+        <w:tab/>
+      </w:r>
+      <w:r>
+        <w:rPr>
+          <w:rFonts w:ascii="Courier New" w:hAnsi="Courier New"/>
+        </w:rPr>
+        <w:t xml:space="preserve">false </w:t>
+      </w:r>
+    </w:p>
+    <w:p>
+      <w:pPr>
+        <w:keepNext/>
+        <w:rPr>
+          <w:rFonts w:ascii="Courier New" w:hAnsi="Courier New"/>
+        </w:rPr>
+      </w:pPr>
+      <w:r>
+        <w:tab/>
+      </w:r>
+      <w:r>
+        <w:rPr>
+          <w:rFonts w:ascii="Courier New" w:hAnsi="Courier New"/>
+        </w:rPr>
+        <w:t xml:space="preserve">false </w:t>
+      </w:r>
+    </w:p>
+    <w:p>
+      <w:r>
+        <w:tab/>
+      </w:r>
+      <w:r>
+        <w:rPr>
+          <w:rFonts w:ascii="Courier New" w:hAnsi="Courier New"/>
+        </w:rPr>
+        <w:t xml:space="preserve">true </w:t>
       </w:r>
     </w:p>
     <w:p/>
     <w:p>
       <w:pPr>
-        <w:rPr>
-          <w:rFonts w:ascii="Courier New" w:hAnsi="Courier New"/>
-        </w:rPr>
-      </w:pPr>
-      <w:r>
-        <w:tab/>
-      </w:r>
-      <w:r>
-        <w:rPr>
-          <w:rFonts w:ascii="Courier New" w:hAnsi="Courier New"/>
-        </w:rPr>
-        <w:t>Integer a, b</w:t>
-      </w:r>
-    </w:p>
-    <w:p/>
-    <w:p>
-      <w:r>
-        <w:rPr>
-          <w:rFonts w:ascii="Courier New" w:hAnsi="Courier New"/>
-        </w:rPr>
-        <w:t>Integer</w:t>
-      </w:r>
-      <w:r>
-        <w:t xml:space="preserve"> is a type. </w:t>
-      </w:r>
-      <w:r>
-        <w:t>This</w:t>
-      </w:r>
-      <w:r>
-        <w:t xml:space="preserve"> co</w:t>
-      </w:r>
-      <w:r>
-        <w:t>de</w:t>
-      </w:r>
-      <w:r>
-        <w:t xml:space="preserve"> tells </w:t>
-      </w:r>
-      <w:r>
-        <w:rPr>
-          <w:b/>
-        </w:rPr>
-        <w:t>trygve</w:t>
-      </w:r>
-      <w:r>
-        <w:t xml:space="preserve"> that the identifiers </w:t>
-      </w:r>
-      <w:r>
-        <w:rPr>
-          <w:rFonts w:ascii="Courier New" w:hAnsi="Courier New"/>
-        </w:rPr>
-        <w:t>a</w:t>
-      </w:r>
-      <w:r>
-        <w:t xml:space="preserve"> and </w:t>
-      </w:r>
-      <w:r>
-        <w:rPr>
-          <w:rFonts w:ascii="Courier New" w:hAnsi="Courier New"/>
-        </w:rPr>
-        <w:t>b</w:t>
-      </w:r>
-      <w:r>
-        <w:t xml:space="preserve"> may</w:t>
-      </w:r>
-      <w:r>
-        <w:t xml:space="preserve"> be associated only with </w:t>
-      </w:r>
-      <w:r>
-        <w:rPr>
-          <w:rFonts w:ascii="Courier New" w:hAnsi="Courier New"/>
-        </w:rPr>
-        <w:t>Integer</w:t>
-      </w:r>
-      <w:r>
-        <w:t xml:space="preserve"> objects. This helps </w:t>
-      </w:r>
-      <w:r>
-        <w:rPr>
-          <w:b/>
-        </w:rPr>
-        <w:t>trygve</w:t>
-      </w:r>
-      <w:r>
-        <w:t xml:space="preserve"> help you keep things straight in a program.</w:t>
-      </w:r>
-      <w:r>
-        <w:t xml:space="preserve"> </w:t>
-      </w:r>
-      <w:r>
-        <w:t xml:space="preserve">The </w:t>
-      </w:r>
-      <w:r>
-        <w:rPr>
-          <w:b/>
-        </w:rPr>
-        <w:t>trygve</w:t>
-      </w:r>
-      <w:r>
-        <w:t xml:space="preserve"> language also understands the </w:t>
-      </w:r>
-      <w:r>
-        <w:t xml:space="preserve">additional </w:t>
-      </w:r>
-      <w:r>
-        <w:t xml:space="preserve">small set of types </w:t>
-      </w:r>
-      <w:r>
-        <w:rPr>
-          <w:rFonts w:ascii="Courier New" w:hAnsi="Courier New"/>
-        </w:rPr>
-        <w:t>String</w:t>
-      </w:r>
-      <w:r>
-        <w:t xml:space="preserve">, </w:t>
-      </w:r>
-      <w:r>
-        <w:rPr>
-          <w:rFonts w:ascii="Courier New" w:hAnsi="Courier New"/>
-        </w:rPr>
-        <w:t>double</w:t>
-      </w:r>
-      <w:r>
-        <w:t xml:space="preserve">, and </w:t>
-      </w:r>
-      <w:r>
-        <w:rPr>
-          <w:rFonts w:ascii="Courier New" w:hAnsi="Courier New"/>
-        </w:rPr>
-        <w:t>b</w:t>
-      </w:r>
-      <w:r>
-        <w:rPr>
-          <w:rFonts w:ascii="Courier New" w:hAnsi="Courier New"/>
-        </w:rPr>
-        <w:t>oolean</w:t>
-      </w:r>
-      <w:r>
-        <w:t>.</w:t>
-      </w:r>
-    </w:p>
-    <w:p/>
-    <w:p>
-      <w:r>
-        <w:t xml:space="preserve">The above line is called a </w:t>
-      </w:r>
-      <w:r>
-        <w:rPr>
-          <w:i/>
-        </w:rPr>
-        <w:t>declaration</w:t>
-      </w:r>
-      <w:r>
-        <w:t xml:space="preserve">. It joins </w:t>
-      </w:r>
-      <w:r>
-        <w:rPr>
-          <w:i/>
-        </w:rPr>
-        <w:t>expressions</w:t>
-      </w:r>
-      <w:r>
-        <w:t xml:space="preserve"> as one of the major building blocks of </w:t>
-      </w:r>
-      <w:r>
-        <w:rPr>
-          <w:b/>
-        </w:rPr>
-        <w:t>trygve</w:t>
-      </w:r>
-      <w:r>
-        <w:t xml:space="preserve"> programs. By itself, a simple declaration doesn’t do any work or run any script. It doesn’t create any objects. It takes no memory in the machine. It merely “declares” some properties of its identifiers, for future use.</w:t>
-      </w:r>
-      <w:r>
-        <w:t xml:space="preserve"> You have to declare an identifier in order to use it. Within a script the declaration for an identifier must appear before its use. In general, it’s a good idea always to have the declaration for an identifier appear above its use in a program, but the </w:t>
-      </w:r>
-      <w:r>
-        <w:rPr>
-          <w:b/>
-        </w:rPr>
-        <w:t>trygve</w:t>
-      </w:r>
-      <w:r>
-        <w:t xml:space="preserve"> language is flexible for some declarations and may allow them to come out of order. We’ll see some examples later.</w:t>
-      </w:r>
-    </w:p>
-    <w:p>
-      <w:pPr>
-        <w:pStyle w:val="Heading2"/>
-      </w:pPr>
-      <w:r>
-        <w:t>Objects</w:t>
-      </w:r>
-    </w:p>
-    <w:p>
-      <w:r>
-        <w:t xml:space="preserve">Objects are the key building blocks of a running </w:t>
-      </w:r>
-      <w:r>
-        <w:rPr>
-          <w:b/>
-        </w:rPr>
-        <w:t>trygve</w:t>
-      </w:r>
-      <w:r>
-        <w:t xml:space="preserve"> program. The </w:t>
-      </w:r>
-      <w:r>
-        <w:rPr>
-          <w:b/>
-        </w:rPr>
-        <w:t>trygve</w:t>
-      </w:r>
-      <w:r>
-        <w:t xml:space="preserve"> scripts bring objects into existence and the objects can have access to each other, to invoke each </w:t>
-      </w:r>
-      <w:r>
-        <w:t>other's</w:t>
-      </w:r>
-      <w:r>
-        <w:t xml:space="preserve"> scripts, to achieve some overall business goal.</w:t>
-      </w:r>
-    </w:p>
-    <w:p>
-      <w:r>
-        <w:t xml:space="preserve">For you computer scientists: you’re probably thinking that I misspoke about 1 when I used the word “object,” because most programming languages distinguish between </w:t>
-      </w:r>
-      <w:r>
-        <w:t xml:space="preserve">objects and values. The </w:t>
-      </w:r>
-      <w:r>
-        <w:rPr>
-          <w:b/>
-        </w:rPr>
-        <w:t>trygve</w:t>
-      </w:r>
-      <w:r>
-        <w:t xml:space="preserve"> language has no such distinction because, for all practical purposes, it deals only with objects. There is only one value in the </w:t>
-      </w:r>
-      <w:r>
-        <w:rPr>
-          <w:b/>
-        </w:rPr>
-        <w:t>trygve</w:t>
-      </w:r>
-      <w:r>
-        <w:t xml:space="preserve"> language, which is </w:t>
-      </w:r>
-      <w:r>
-        <w:rPr>
-          <w:rFonts w:ascii="Courier New" w:hAnsi="Courier New"/>
-        </w:rPr>
-        <w:t>null</w:t>
-      </w:r>
-      <w:r>
-        <w:t>, and we’ll talk more about it later. In short, it is the object that is no object.</w:t>
-      </w:r>
-    </w:p>
-    <w:p/>
-    <w:p>
-      <w:r>
-        <w:t>Objects are agents inside our program that can do basic, simple, local computations. They are like individual actors that we hire if we are producing a play. Individually an actor may not be able to do much that is impressive, bus several actors exchanging lines and working in concert can rise to complex action.</w:t>
-      </w:r>
-    </w:p>
-    <w:p/>
-    <w:p>
-      <w:r>
-        <w:t xml:space="preserve">An object has three distinguishing properties. The first is behavior. An object is a locus of related behaviors that </w:t>
-      </w:r>
-      <w:r>
-        <w:t xml:space="preserve">together </w:t>
-      </w:r>
-      <w:r>
-        <w:t xml:space="preserve">model the behaviors of a concept that </w:t>
-      </w:r>
-      <w:r>
-        <w:t>i</w:t>
-      </w:r>
-      <w:r>
-        <w:t xml:space="preserve">s part of our model of the world. So an object in our program helps us use the computer to extend the processing of our brain according to how we program it. </w:t>
-      </w:r>
-      <w:r>
-        <w:t>We implement an object’s behaviors as a collection of scripts. Each script has a name and a few other properties that help us to use it in a flexible way.</w:t>
-      </w:r>
-    </w:p>
-    <w:p/>
-    <w:p>
-      <w:r>
-        <w:t xml:space="preserve">The second is state. When a script executes in an object it usually changes its state. For example, if we have an object that represents a triangle on a place, and the object executes its </w:t>
-      </w:r>
-      <w:r>
-        <w:rPr>
-          <w:rFonts w:ascii="Courier New" w:hAnsi="Courier New"/>
-        </w:rPr>
-        <w:t>moveTo</w:t>
-      </w:r>
-      <w:r>
-        <w:t xml:space="preserve"> script, the object’s location changes. If the object is charged with “knowing” its location we say that location are part of its state. State has meaning only under the possibility of changing. An object’s state is usually implemented in a specific small collection of computer data that are allocated when an object comes into existence.</w:t>
-      </w:r>
-    </w:p>
-    <w:p/>
-    <w:p>
-      <w:r>
-        <w:t>The third is identity. If an object exists and we associate an identifier with it, and then associate another identifier with the same object, then we can send a message to that object through either of those identifiers and the end result will be the same.</w:t>
-      </w:r>
-    </w:p>
-    <w:p/>
-    <w:p>
-      <w:pPr>
         <w:keepNext/>
       </w:pPr>
       <w:r>
-        <w:t xml:space="preserve">When the symbol 1 appears in a </w:t>
-      </w:r>
-      <w:r>
-        <w:rPr>
-          <w:b/>
-        </w:rPr>
-        <w:t>trygve</w:t>
-      </w:r>
-      <w:r>
-        <w:t xml:space="preserve"> program, the program creates a new object representing the integer value 1. So the statement:</w:t>
+        <w:t>Compare that with:</w:t>
       </w:r>
     </w:p>
     <w:p>
@@ -6147,545 +6106,1232 @@
     </w:p>
     <w:p>
       <w:pPr>
-        <w:rPr>
-          <w:rFonts w:ascii="Courier New" w:hAnsi="Courier New"/>
-        </w:rPr>
-      </w:pPr>
-      <w:r>
-        <w:tab/>
-      </w:r>
-      <w:r>
-        <w:rPr>
-          <w:rFonts w:ascii="Courier New" w:hAnsi="Courier New"/>
-        </w:rPr>
-        <w:t>a = 1</w:t>
-      </w:r>
-    </w:p>
-    <w:p/>
-    <w:p>
-      <w:r>
-        <w:t xml:space="preserve">first creates an object representing the object 1, and then associates it with the identifier </w:t>
-      </w:r>
-      <w:r>
-        <w:rPr>
-          <w:rFonts w:ascii="Courier New" w:hAnsi="Courier New"/>
-        </w:rPr>
-        <w:t>a</w:t>
-      </w:r>
-      <w:r>
-        <w:t>.</w:t>
-      </w:r>
-    </w:p>
-    <w:p/>
-    <w:p>
-      <w:pPr>
-        <w:pStyle w:val="Heading2"/>
-      </w:pPr>
-      <w:r>
-        <w:t xml:space="preserve">Classes, </w:t>
-      </w:r>
-      <w:r>
-        <w:t>Scripts</w:t>
-      </w:r>
-      <w:r>
-        <w:t xml:space="preserve"> and </w:t>
-      </w:r>
-      <w:r>
-        <w:t>Cues</w:t>
-      </w:r>
-    </w:p>
-    <w:p>
-      <w:r>
-        <w:t xml:space="preserve">We have talked about the type </w:t>
-      </w:r>
-      <w:r>
-        <w:rPr>
-          <w:rFonts w:ascii="Courier New" w:hAnsi="Courier New"/>
-        </w:rPr>
-        <w:t>Integer</w:t>
-      </w:r>
-      <w:r>
-        <w:t xml:space="preserve">. </w:t>
-      </w:r>
-      <w:r>
-        <w:rPr>
-          <w:rFonts w:ascii="Courier New" w:hAnsi="Courier New"/>
-        </w:rPr>
-        <w:t>Integer</w:t>
-      </w:r>
-      <w:r>
-        <w:t xml:space="preserve"> has its own scripts for adding, subtracting, multiplying, and dividing numbers, and maybe a few other arithmetic tasks. And </w:t>
-      </w:r>
-      <w:r>
-        <w:rPr>
-          <w:rFonts w:ascii="Courier New" w:hAnsi="Courier New"/>
-        </w:rPr>
-        <w:t>Integer</w:t>
-      </w:r>
-      <w:r>
-        <w:t xml:space="preserve"> has its own data to store its state. Someone has written the code for </w:t>
-      </w:r>
-      <w:r>
-        <w:rPr>
-          <w:rFonts w:ascii="Courier New" w:hAnsi="Courier New"/>
-        </w:rPr>
-        <w:t>Integer</w:t>
-      </w:r>
-      <w:r>
-        <w:t xml:space="preserve">. The </w:t>
-      </w:r>
-      <w:r>
-        <w:t>construct that holds that code</w:t>
-      </w:r>
-      <w:r>
-        <w:t xml:space="preserve"> is called a </w:t>
-      </w:r>
-      <w:r>
-        <w:rPr>
-          <w:i/>
-        </w:rPr>
-        <w:t>class</w:t>
-      </w:r>
-      <w:r>
-        <w:rPr>
-          <w:i/>
-        </w:rPr>
-        <w:t>.</w:t>
-      </w:r>
-      <w:r>
-        <w:t xml:space="preserve"> </w:t>
-      </w:r>
-      <w:r>
-        <w:t xml:space="preserve">Classes are the most common building blocks of </w:t>
-      </w:r>
-      <w:r>
-        <w:rPr>
-          <w:b/>
-        </w:rPr>
-        <w:t>trygve</w:t>
-      </w:r>
-      <w:r>
-        <w:t xml:space="preserve"> programs. </w:t>
-      </w:r>
-      <w:r>
-        <w:t>A class looks like this:</w:t>
-      </w:r>
-    </w:p>
-    <w:p/>
-    <w:p>
-      <w:pPr>
-        <w:rPr>
-          <w:rFonts w:ascii="Courier New" w:hAnsi="Courier New"/>
-        </w:rPr>
-      </w:pPr>
-      <w:r>
-        <w:tab/>
-      </w:r>
-      <w:r>
-        <w:rPr>
-          <w:rFonts w:ascii="Courier New" w:hAnsi="Courier New"/>
-        </w:rPr>
-        <w:t>class ClassMate {</w:t>
-      </w:r>
-    </w:p>
-    <w:p>
-      <w:pPr>
-        <w:rPr>
-          <w:rFonts w:ascii="Courier New" w:hAnsi="Courier New"/>
-        </w:rPr>
-      </w:pPr>
-      <w:r>
-        <w:rPr>
-          <w:rFonts w:ascii="Courier New" w:hAnsi="Courier New"/>
-        </w:rPr>
-        <w:tab/>
-      </w:r>
-      <w:r>
-        <w:rPr>
-          <w:rFonts w:ascii="Courier New" w:hAnsi="Courier New"/>
-        </w:rPr>
-        <w:tab/>
-        <w:t>public String familyName() {</w:t>
-      </w:r>
-    </w:p>
-    <w:p>
-      <w:pPr>
-        <w:rPr>
-          <w:rFonts w:ascii="Courier New" w:hAnsi="Courier New"/>
-        </w:rPr>
-      </w:pPr>
-      <w:r>
-        <w:rPr>
-          <w:rFonts w:ascii="Courier New" w:hAnsi="Courier New"/>
-        </w:rPr>
-        <w:tab/>
-      </w:r>
-      <w:r>
-        <w:rPr>
-          <w:rFonts w:ascii="Courier New" w:hAnsi="Courier New"/>
-        </w:rPr>
-        <w:tab/>
-      </w:r>
-      <w:r>
-        <w:rPr>
-          <w:rFonts w:ascii="Courier New" w:hAnsi="Courier New"/>
-        </w:rPr>
-        <w:tab/>
-        <w:t>return familyName_;</w:t>
-      </w:r>
-    </w:p>
-    <w:p>
-      <w:pPr>
-        <w:rPr>
-          <w:rFonts w:ascii="Courier New" w:hAnsi="Courier New"/>
-        </w:rPr>
-      </w:pPr>
-      <w:r>
-        <w:rPr>
-          <w:rFonts w:ascii="Courier New" w:hAnsi="Courier New"/>
-        </w:rPr>
-        <w:tab/>
-      </w:r>
-      <w:r>
-        <w:rPr>
-          <w:rFonts w:ascii="Courier New" w:hAnsi="Courier New"/>
-        </w:rPr>
-        <w:tab/>
-        <w:t>}</w:t>
-      </w:r>
-    </w:p>
-    <w:p>
-      <w:pPr>
-        <w:ind w:left="720" w:firstLine="720"/>
-        <w:rPr>
-          <w:rFonts w:ascii="Courier New" w:hAnsi="Courier New"/>
-        </w:rPr>
-      </w:pPr>
-      <w:r>
-        <w:rPr>
-          <w:rFonts w:ascii="Courier New" w:hAnsi="Courier New"/>
-        </w:rPr>
-        <w:t>public String firstName() {</w:t>
-      </w:r>
-    </w:p>
-    <w:p>
-      <w:pPr>
-        <w:rPr>
-          <w:rFonts w:ascii="Courier New" w:hAnsi="Courier New"/>
-        </w:rPr>
-      </w:pPr>
-      <w:r>
-        <w:rPr>
-          <w:rFonts w:ascii="Courier New" w:hAnsi="Courier New"/>
-        </w:rPr>
-        <w:tab/>
-      </w:r>
-      <w:r>
-        <w:rPr>
-          <w:rFonts w:ascii="Courier New" w:hAnsi="Courier New"/>
-        </w:rPr>
-        <w:tab/>
-      </w:r>
-      <w:r>
-        <w:rPr>
-          <w:rFonts w:ascii="Courier New" w:hAnsi="Courier New"/>
-        </w:rPr>
-        <w:tab/>
-        <w:t>return firstName_;</w:t>
-      </w:r>
-    </w:p>
-    <w:p>
-      <w:pPr>
-        <w:rPr>
-          <w:rFonts w:ascii="Courier New" w:hAnsi="Courier New"/>
-        </w:rPr>
-      </w:pPr>
-      <w:r>
-        <w:rPr>
-          <w:rFonts w:ascii="Courier New" w:hAnsi="Courier New"/>
-        </w:rPr>
-        <w:tab/>
-      </w:r>
-      <w:r>
-        <w:rPr>
-          <w:rFonts w:ascii="Courier New" w:hAnsi="Courier New"/>
-        </w:rPr>
-        <w:tab/>
-        <w:t>}</w:t>
-      </w:r>
-    </w:p>
-    <w:p>
-      <w:pPr>
-        <w:rPr>
-          <w:rFonts w:ascii="Courier New" w:hAnsi="Courier New"/>
-        </w:rPr>
-      </w:pPr>
-      <w:r>
-        <w:rPr>
-          <w:rFonts w:ascii="Courier New" w:hAnsi="Courier New"/>
-        </w:rPr>
-        <w:tab/>
-      </w:r>
-      <w:r>
-        <w:rPr>
-          <w:rFonts w:ascii="Courier New" w:hAnsi="Courier New"/>
-        </w:rPr>
-        <w:tab/>
-        <w:t>public String nickName() {</w:t>
-      </w:r>
-    </w:p>
-    <w:p>
-      <w:pPr>
-        <w:rPr>
-          <w:rFonts w:ascii="Courier New" w:hAnsi="Courier New"/>
-        </w:rPr>
-      </w:pPr>
-      <w:r>
-        <w:rPr>
-          <w:rFonts w:ascii="Courier New" w:hAnsi="Courier New"/>
-        </w:rPr>
-        <w:tab/>
-      </w:r>
-      <w:r>
-        <w:rPr>
-          <w:rFonts w:ascii="Courier New" w:hAnsi="Courier New"/>
-        </w:rPr>
-        <w:tab/>
-      </w:r>
-      <w:r>
-        <w:rPr>
-          <w:rFonts w:ascii="Courier New" w:hAnsi="Courier New"/>
-        </w:rPr>
-        <w:tab/>
-        <w:t>return nickName_;</w:t>
-      </w:r>
-    </w:p>
-    <w:p>
-      <w:pPr>
-        <w:rPr>
-          <w:rFonts w:ascii="Courier New" w:hAnsi="Courier New"/>
-        </w:rPr>
-      </w:pPr>
-      <w:r>
-        <w:rPr>
-          <w:rFonts w:ascii="Courier New" w:hAnsi="Courier New"/>
-        </w:rPr>
-        <w:tab/>
-      </w:r>
-      <w:r>
-        <w:rPr>
-          <w:rFonts w:ascii="Courier New" w:hAnsi="Courier New"/>
-        </w:rPr>
-        <w:tab/>
-        <w:t>}</w:t>
-      </w:r>
-    </w:p>
-    <w:p>
-      <w:pPr>
-        <w:rPr>
-          <w:rFonts w:ascii="Courier New" w:hAnsi="Courier New"/>
-        </w:rPr>
-      </w:pPr>
-      <w:r>
-        <w:rPr>
-          <w:rFonts w:ascii="Courier New" w:hAnsi="Courier New"/>
-        </w:rPr>
-        <w:tab/>
-      </w:r>
-      <w:r>
-        <w:rPr>
-          <w:rFonts w:ascii="Courier New" w:hAnsi="Courier New"/>
-        </w:rPr>
-        <w:tab/>
-        <w:t xml:space="preserve">public </w:t>
-      </w:r>
-      <w:r>
-        <w:rPr>
-          <w:rFonts w:ascii="Courier New" w:hAnsi="Courier New"/>
-        </w:rPr>
-        <w:t>int</w:t>
-      </w:r>
-      <w:r>
-        <w:rPr>
-          <w:rFonts w:ascii="Courier New" w:hAnsi="Courier New"/>
-        </w:rPr>
-        <w:t xml:space="preserve"> age() {</w:t>
-      </w:r>
-    </w:p>
-    <w:p>
-      <w:pPr>
-        <w:rPr>
-          <w:rFonts w:ascii="Courier New" w:hAnsi="Courier New"/>
-        </w:rPr>
-      </w:pPr>
-      <w:r>
-        <w:rPr>
-          <w:rFonts w:ascii="Courier New" w:hAnsi="Courier New"/>
-        </w:rPr>
-        <w:tab/>
-      </w:r>
-      <w:r>
-        <w:rPr>
-          <w:rFonts w:ascii="Courier New" w:hAnsi="Courier New"/>
-        </w:rPr>
-        <w:tab/>
-      </w:r>
-      <w:r>
-        <w:rPr>
-          <w:rFonts w:ascii="Courier New" w:hAnsi="Courier New"/>
-        </w:rPr>
-        <w:tab/>
-        <w:t>Date today = new Date();</w:t>
-      </w:r>
-    </w:p>
-    <w:p>
-      <w:pPr>
-        <w:rPr>
-          <w:rFonts w:ascii="Courier New" w:hAnsi="Courier New"/>
-        </w:rPr>
-      </w:pPr>
-      <w:r>
-        <w:rPr>
-          <w:rFonts w:ascii="Courier New" w:hAnsi="Courier New"/>
-        </w:rPr>
-        <w:tab/>
-      </w:r>
-      <w:r>
-        <w:rPr>
-          <w:rFonts w:ascii="Courier New" w:hAnsi="Courier New"/>
-        </w:rPr>
-        <w:tab/>
-      </w:r>
-      <w:r>
-        <w:rPr>
-          <w:rFonts w:ascii="Courier New" w:hAnsi="Courier New"/>
-        </w:rPr>
-        <w:tab/>
-        <w:t xml:space="preserve">return </w:t>
-      </w:r>
-      <w:r>
-        <w:rPr>
-          <w:rFonts w:ascii="Courier New" w:hAnsi="Courier New"/>
-        </w:rPr>
-        <w:t>today</w:t>
-      </w:r>
-      <w:r>
-        <w:rPr>
-          <w:rFonts w:ascii="Courier New" w:hAnsi="Courier New"/>
-        </w:rPr>
-        <w:t>.</w:t>
-      </w:r>
-      <w:r>
-        <w:rPr>
-          <w:rFonts w:ascii="Courier New" w:hAnsi="Courier New"/>
-        </w:rPr>
-        <w:t>get</w:t>
-      </w:r>
-      <w:r>
-        <w:rPr>
-          <w:rFonts w:ascii="Courier New" w:hAnsi="Courier New"/>
-        </w:rPr>
-        <w:t>Year() – birthYear_;</w:t>
-      </w:r>
-    </w:p>
-    <w:p>
-      <w:pPr>
-        <w:rPr>
-          <w:rFonts w:ascii="Courier New" w:hAnsi="Courier New"/>
-        </w:rPr>
-      </w:pPr>
-      <w:r>
-        <w:rPr>
-          <w:rFonts w:ascii="Courier New" w:hAnsi="Courier New"/>
-        </w:rPr>
-        <w:tab/>
-      </w:r>
-      <w:r>
-        <w:rPr>
-          <w:rFonts w:ascii="Courier New" w:hAnsi="Courier New"/>
-        </w:rPr>
-        <w:tab/>
-        <w:t>}</w:t>
-      </w:r>
-    </w:p>
-    <w:p>
-      <w:pPr>
-        <w:rPr>
-          <w:rFonts w:ascii="Courier New" w:hAnsi="Courier New"/>
-        </w:rPr>
-      </w:pPr>
-    </w:p>
-    <w:p>
-      <w:pPr>
-        <w:rPr>
-          <w:rFonts w:ascii="Courier New" w:hAnsi="Courier New"/>
-        </w:rPr>
-      </w:pPr>
-      <w:r>
-        <w:rPr>
-          <w:rFonts w:ascii="Courier New" w:hAnsi="Courier New"/>
-        </w:rPr>
-        <w:tab/>
-      </w:r>
-      <w:r>
-        <w:rPr>
-          <w:rFonts w:ascii="Courier New" w:hAnsi="Courier New"/>
-        </w:rPr>
-        <w:tab/>
-        <w:t>private int birthYear_;</w:t>
-      </w:r>
-    </w:p>
-    <w:p>
-      <w:pPr>
-        <w:rPr>
-          <w:rFonts w:ascii="Courier New" w:hAnsi="Courier New"/>
-        </w:rPr>
-      </w:pPr>
-      <w:r>
-        <w:rPr>
-          <w:rFonts w:ascii="Courier New" w:hAnsi="Courier New"/>
-        </w:rPr>
-        <w:tab/>
-      </w:r>
-      <w:r>
-        <w:rPr>
-          <w:rFonts w:ascii="Courier New" w:hAnsi="Courier New"/>
-        </w:rPr>
-        <w:tab/>
-        <w:t>private String familyName_, firstName_</w:t>
-      </w:r>
-      <w:r>
-        <w:rPr>
-          <w:rFonts w:ascii="Courier New" w:hAnsi="Courier New"/>
-        </w:rPr>
-        <w:t>, nickname_</w:t>
-      </w:r>
-      <w:r>
-        <w:rPr>
-          <w:rFonts w:ascii="Courier New" w:hAnsi="Courier New"/>
-        </w:rPr>
-        <w:t>;</w:t>
-      </w:r>
-    </w:p>
-    <w:p>
-      <w:pPr>
-        <w:rPr>
-          <w:rFonts w:ascii="Courier New" w:hAnsi="Courier New"/>
-        </w:rPr>
-      </w:pPr>
-      <w:r>
-        <w:rPr>
-          <w:rFonts w:ascii="Courier New" w:hAnsi="Courier New"/>
-        </w:rPr>
-        <w:tab/>
-        <w:t>}</w:t>
+        <w:keepNext/>
+        <w:rPr>
+          <w:rFonts w:ascii="Courier New" w:hAnsi="Courier New"/>
+        </w:rPr>
+      </w:pPr>
+      <w:r>
+        <w:tab/>
+      </w:r>
+      <w:r>
+        <w:rPr>
+          <w:rFonts w:ascii="Courier New" w:hAnsi="Courier New"/>
+        </w:rPr>
+        <w:t>int a, b</w:t>
+      </w:r>
+    </w:p>
+    <w:p>
+      <w:pPr>
+        <w:keepNext/>
+        <w:rPr>
+          <w:rFonts w:ascii="Courier New" w:hAnsi="Courier New"/>
+        </w:rPr>
+      </w:pPr>
+      <w:r>
+        <w:tab/>
+      </w:r>
+      <w:r>
+        <w:rPr>
+          <w:rFonts w:ascii="Courier New" w:hAnsi="Courier New"/>
+        </w:rPr>
+        <w:t>a = 1, b = a</w:t>
+      </w:r>
+    </w:p>
+    <w:p>
+      <w:pPr>
+        <w:keepNext/>
+        <w:rPr>
+          <w:rFonts w:ascii="Courier New" w:hAnsi="Courier New"/>
+        </w:rPr>
+      </w:pPr>
+      <w:r>
+        <w:tab/>
+      </w:r>
+      <w:r>
+        <w:rPr>
+          <w:rFonts w:ascii="Courier New" w:hAnsi="Courier New"/>
+        </w:rPr>
+        <w:t>System.out.println(a == b)</w:t>
+      </w:r>
+    </w:p>
+    <w:p>
+      <w:pPr>
+        <w:keepNext/>
+        <w:rPr>
+          <w:rFonts w:ascii="Courier New" w:hAnsi="Courier New"/>
+        </w:rPr>
+      </w:pPr>
+      <w:r>
+        <w:tab/>
+      </w:r>
+      <w:r>
+        <w:rPr>
+          <w:rFonts w:ascii="Courier New" w:hAnsi="Courier New"/>
+        </w:rPr>
+        <w:t>System.out.println(a != b)</w:t>
+      </w:r>
+    </w:p>
+    <w:p>
+      <w:pPr>
+        <w:keepNext/>
+        <w:rPr>
+          <w:rFonts w:ascii="Courier New" w:hAnsi="Courier New"/>
+        </w:rPr>
+      </w:pPr>
+      <w:r>
+        <w:tab/>
+      </w:r>
+      <w:r>
+        <w:rPr>
+          <w:rFonts w:ascii="Courier New" w:hAnsi="Courier New"/>
+        </w:rPr>
+        <w:t>System.out.println(a is b)</w:t>
+      </w:r>
+    </w:p>
+    <w:p>
+      <w:pPr>
+        <w:rPr>
+          <w:rFonts w:ascii="Courier New" w:hAnsi="Courier New"/>
+        </w:rPr>
+      </w:pPr>
+      <w:r>
+        <w:tab/>
+      </w:r>
+      <w:r>
+        <w:rPr>
+          <w:rFonts w:ascii="Courier New" w:hAnsi="Courier New"/>
+        </w:rPr>
+        <w:t>System.out.println(a is not b)</w:t>
       </w:r>
     </w:p>
     <w:p/>
     <w:p/>
     <w:p>
       <w:r>
-        <w:t>We usually capitalize class names. This simple class represents one of our classmates. Its scripts so far are very simple, just giving us some insight into the</w:t>
+        <w:t>which will print:</w:t>
+      </w:r>
+    </w:p>
+    <w:p/>
+    <w:p>
+      <w:pPr>
+        <w:rPr>
+          <w:rFonts w:ascii="Courier New" w:hAnsi="Courier New"/>
+        </w:rPr>
+      </w:pPr>
+      <w:r>
+        <w:tab/>
+      </w:r>
+      <w:r>
+        <w:rPr>
+          <w:rFonts w:ascii="Courier New" w:hAnsi="Courier New"/>
+        </w:rPr>
+        <w:t xml:space="preserve">true </w:t>
+      </w:r>
+    </w:p>
+    <w:p>
+      <w:pPr>
+        <w:rPr>
+          <w:rFonts w:ascii="Courier New" w:hAnsi="Courier New"/>
+        </w:rPr>
+      </w:pPr>
+      <w:r>
+        <w:tab/>
+      </w:r>
+      <w:r>
+        <w:rPr>
+          <w:rFonts w:ascii="Courier New" w:hAnsi="Courier New"/>
+        </w:rPr>
+        <w:t xml:space="preserve">false </w:t>
+      </w:r>
+    </w:p>
+    <w:p>
+      <w:pPr>
+        <w:rPr>
+          <w:rFonts w:ascii="Courier New" w:hAnsi="Courier New"/>
+        </w:rPr>
+      </w:pPr>
+      <w:r>
+        <w:tab/>
+      </w:r>
+      <w:r>
+        <w:rPr>
+          <w:rFonts w:ascii="Courier New" w:hAnsi="Courier New"/>
+        </w:rPr>
+        <w:t xml:space="preserve">true </w:t>
+      </w:r>
+    </w:p>
+    <w:p>
+      <w:r>
+        <w:tab/>
+      </w:r>
+      <w:r>
+        <w:rPr>
+          <w:rFonts w:ascii="Courier New" w:hAnsi="Courier New"/>
+        </w:rPr>
+        <w:t xml:space="preserve">false </w:t>
+      </w:r>
+    </w:p>
+    <w:p/>
+    <w:p>
+      <w:r>
+        <w:t>Expressions become much more powerful when we can write them in terms of identifiers. We’ll learn more about identifiers in the next section.</w:t>
+      </w:r>
+    </w:p>
+    <w:p/>
+    <w:p>
+      <w:r>
+        <w:t>The rest of this paragraph</w:t>
+      </w:r>
+      <w:r>
+        <w:t xml:space="preserve"> is probably a bit more than most people want or need to know, so you skip ahead to 4.3 if you like… There is a longstanding tradition in programming, most notably those that spring from the BCPL-, B- and C- based cultures and from UN*X programming, that leading underscores are reserved for internal and system use. It long predates C++ and is much broader than just C. The same sentiment holds broadly for most Microsoft software and the use of leading underscores is explicitly discouraged in the CLS. It’s outright illegal in Delphi (yes, there are still a lot of Delphi programmers, particularly in the Balkans).</w:t>
+      </w:r>
+    </w:p>
+    <w:p/>
+    <w:p>
+      <w:r>
+        <w:t xml:space="preserve">I don’t want </w:t>
+      </w:r>
+      <w:r>
+        <w:rPr>
+          <w:b/>
+        </w:rPr>
+        <w:t>trygve</w:t>
+      </w:r>
+      <w:r>
+        <w:t xml:space="preserve"> code to look like computer code — at least to the extent that is possible within Java confines.</w:t>
+      </w:r>
+    </w:p>
+    <w:p/>
+    <w:p>
+      <w:r>
+        <w:t xml:space="preserve">There are tougher restrictions that are somewhat more conventional. Many internal </w:t>
+      </w:r>
+      <w:r>
+        <w:rPr>
+          <w:b/>
+        </w:rPr>
+        <w:t>trygve</w:t>
+      </w:r>
+      <w:r>
+        <w:t xml:space="preserve"> variables use embedded “$” characters. In one case, I use a leading space (the name of the class from which Class is instantiated starts with a space, as I recall). The lexical analyzer doesn’t accept any of these so it’s impossible to alias internal program names.</w:t>
+      </w:r>
+    </w:p>
+    <w:p/>
+    <w:p>
+      <w:r>
+        <w:t>There are other restrictions on naming, but that’s an Easter egg and I’m going to leave it to others to discover… No fair looking at the code!</w:t>
+      </w:r>
+    </w:p>
+    <w:p/>
+    <w:p>
+      <w:pPr>
+        <w:pStyle w:val="Heading2"/>
+      </w:pPr>
+      <w:r>
+        <w:t>Types</w:t>
+      </w:r>
+      <w:r>
+        <w:t xml:space="preserve"> and </w:t>
+      </w:r>
+      <w:r>
+        <w:t xml:space="preserve">Simple </w:t>
+      </w:r>
+      <w:r>
+        <w:t>Declarations</w:t>
+      </w:r>
+    </w:p>
+    <w:p>
+      <w:r>
+        <w:t xml:space="preserve">The </w:t>
+      </w:r>
+      <w:r>
+        <w:rPr>
+          <w:b/>
+        </w:rPr>
+        <w:t>trygve</w:t>
+      </w:r>
+      <w:r>
+        <w:t xml:space="preserve"> language knows about a small number of sets, including the set of integers. We have a name for this set, which is </w:t>
+      </w:r>
+      <w:r>
+        <w:rPr>
+          <w:rFonts w:ascii="Courier New" w:hAnsi="Courier New"/>
+        </w:rPr>
+        <w:t>Integer</w:t>
+      </w:r>
+      <w:r>
+        <w:t xml:space="preserve">. (We can also use the shorter name </w:t>
+      </w:r>
+      <w:r>
+        <w:rPr>
+          <w:rFonts w:ascii="Courier New" w:hAnsi="Courier New"/>
+        </w:rPr>
+        <w:t>int</w:t>
+      </w:r>
+      <w:r>
+        <w:t xml:space="preserve"> for historical reasons</w:t>
+      </w:r>
+      <w:r>
+        <w:t>, and that is the preferred usage</w:t>
+      </w:r>
+      <w:r>
+        <w:t xml:space="preserve">). Instead of using the word “set” in </w:t>
+      </w:r>
+      <w:r>
+        <w:rPr>
+          <w:b/>
+        </w:rPr>
+        <w:t>trygve</w:t>
+      </w:r>
+      <w:r>
+        <w:t xml:space="preserve">, we use the word </w:t>
+      </w:r>
+      <w:r>
+        <w:rPr>
+          <w:i/>
+        </w:rPr>
+        <w:t>type</w:t>
+      </w:r>
+      <w:r>
+        <w:t xml:space="preserve">. This word (in English) emphasizes that its members </w:t>
+      </w:r>
+      <w:r>
+        <w:t>share</w:t>
+      </w:r>
+      <w:r>
+        <w:t xml:space="preserve"> similar characteristics. We use types to constrain the kinds of objects that identifiers can associate with, like this:</w:t>
+      </w:r>
+    </w:p>
+    <w:p/>
+    <w:p>
+      <w:pPr>
+        <w:rPr>
+          <w:rFonts w:ascii="Courier New" w:hAnsi="Courier New"/>
+        </w:rPr>
+      </w:pPr>
+      <w:r>
+        <w:tab/>
+      </w:r>
+      <w:r>
+        <w:rPr>
+          <w:rFonts w:ascii="Courier New" w:hAnsi="Courier New"/>
+        </w:rPr>
+        <w:t>Integer a, b</w:t>
+      </w:r>
+    </w:p>
+    <w:p/>
+    <w:p>
+      <w:r>
+        <w:rPr>
+          <w:rFonts w:ascii="Courier New" w:hAnsi="Courier New"/>
+        </w:rPr>
+        <w:t>Integer</w:t>
+      </w:r>
+      <w:r>
+        <w:t xml:space="preserve"> is a type. </w:t>
+      </w:r>
+      <w:r>
+        <w:t>This</w:t>
+      </w:r>
+      <w:r>
+        <w:t xml:space="preserve"> co</w:t>
+      </w:r>
+      <w:r>
+        <w:t>de</w:t>
+      </w:r>
+      <w:r>
+        <w:t xml:space="preserve"> tells </w:t>
+      </w:r>
+      <w:r>
+        <w:rPr>
+          <w:b/>
+        </w:rPr>
+        <w:t>trygve</w:t>
+      </w:r>
+      <w:r>
+        <w:t xml:space="preserve"> that the identifiers </w:t>
+      </w:r>
+      <w:r>
+        <w:rPr>
+          <w:rFonts w:ascii="Courier New" w:hAnsi="Courier New"/>
+        </w:rPr>
+        <w:t>a</w:t>
+      </w:r>
+      <w:r>
+        <w:t xml:space="preserve"> and </w:t>
+      </w:r>
+      <w:r>
+        <w:rPr>
+          <w:rFonts w:ascii="Courier New" w:hAnsi="Courier New"/>
+        </w:rPr>
+        <w:t>b</w:t>
+      </w:r>
+      <w:r>
+        <w:t xml:space="preserve"> may</w:t>
+      </w:r>
+      <w:r>
+        <w:t xml:space="preserve"> be associated only with </w:t>
+      </w:r>
+      <w:r>
+        <w:rPr>
+          <w:rFonts w:ascii="Courier New" w:hAnsi="Courier New"/>
+        </w:rPr>
+        <w:t>Integer</w:t>
+      </w:r>
+      <w:r>
+        <w:t xml:space="preserve"> objects. This helps </w:t>
+      </w:r>
+      <w:r>
+        <w:rPr>
+          <w:b/>
+        </w:rPr>
+        <w:t>trygve</w:t>
+      </w:r>
+      <w:r>
+        <w:t xml:space="preserve"> help you keep things straight in a program.</w:t>
+      </w:r>
+      <w:r>
+        <w:t xml:space="preserve"> </w:t>
+      </w:r>
+      <w:r>
+        <w:t xml:space="preserve">The </w:t>
+      </w:r>
+      <w:r>
+        <w:rPr>
+          <w:b/>
+        </w:rPr>
+        <w:t>trygve</w:t>
+      </w:r>
+      <w:r>
+        <w:t xml:space="preserve"> language also understands the </w:t>
+      </w:r>
+      <w:r>
+        <w:t xml:space="preserve">additional </w:t>
+      </w:r>
+      <w:r>
+        <w:t xml:space="preserve">small set of types </w:t>
+      </w:r>
+      <w:r>
+        <w:rPr>
+          <w:rFonts w:ascii="Courier New" w:hAnsi="Courier New"/>
+        </w:rPr>
+        <w:t>String</w:t>
+      </w:r>
+      <w:r>
+        <w:t xml:space="preserve">, </w:t>
+      </w:r>
+      <w:r>
+        <w:rPr>
+          <w:rFonts w:ascii="Courier New" w:hAnsi="Courier New"/>
+        </w:rPr>
+        <w:t>double</w:t>
+      </w:r>
+      <w:r>
+        <w:t xml:space="preserve">, and </w:t>
+      </w:r>
+      <w:r>
+        <w:rPr>
+          <w:rFonts w:ascii="Courier New" w:hAnsi="Courier New"/>
+        </w:rPr>
+        <w:t>b</w:t>
+      </w:r>
+      <w:r>
+        <w:rPr>
+          <w:rFonts w:ascii="Courier New" w:hAnsi="Courier New"/>
+        </w:rPr>
+        <w:t>oolean</w:t>
+      </w:r>
+      <w:r>
+        <w:t>.</w:t>
+      </w:r>
+    </w:p>
+    <w:p/>
+    <w:p>
+      <w:r>
+        <w:t>The above line</w:t>
+      </w:r>
+      <w:r>
+        <w:t xml:space="preserve"> of code</w:t>
+      </w:r>
+      <w:r>
+        <w:t xml:space="preserve"> is called a </w:t>
+      </w:r>
+      <w:r>
+        <w:rPr>
+          <w:i/>
+        </w:rPr>
+        <w:t>declaration</w:t>
+      </w:r>
+      <w:r>
+        <w:t>. Declarations join</w:t>
+      </w:r>
+      <w:r>
+        <w:t xml:space="preserve"> </w:t>
+      </w:r>
+      <w:r>
+        <w:rPr>
+          <w:i/>
+        </w:rPr>
+        <w:t>expressions</w:t>
+      </w:r>
+      <w:r>
+        <w:t xml:space="preserve"> as one of the major building blocks of </w:t>
+      </w:r>
+      <w:r>
+        <w:rPr>
+          <w:b/>
+        </w:rPr>
+        <w:t>trygve</w:t>
+      </w:r>
+      <w:r>
+        <w:t xml:space="preserve"> </w:t>
+      </w:r>
+      <w:r>
+        <w:t>scripts</w:t>
+      </w:r>
+      <w:r>
+        <w:t>. By itself, a simple declaration doesn’t do any work or run any script. It doesn’t create any objects. It takes no memory in the machine. It merely “declares” some properties of its identifiers, for future use.</w:t>
+      </w:r>
+      <w:r>
+        <w:t xml:space="preserve"> You </w:t>
+      </w:r>
+      <w:r>
+        <w:t>must</w:t>
+      </w:r>
+      <w:r>
+        <w:t xml:space="preserve"> declare an identifier </w:t>
+      </w:r>
+      <w:r>
+        <w:t>before using it:</w:t>
+      </w:r>
+      <w:r>
+        <w:t xml:space="preserve"> Within a script the declaration for an identifier </w:t>
+      </w:r>
+      <w:r>
+        <w:rPr>
+          <w:i/>
+        </w:rPr>
+        <w:t>usually</w:t>
+      </w:r>
+      <w:r>
+        <w:t xml:space="preserve"> </w:t>
+      </w:r>
+      <w:r>
+        <w:t xml:space="preserve">must appear before its use. In general, it’s a good idea always to have the declaration for an identifier appear above its use in a program, but the </w:t>
+      </w:r>
+      <w:r>
+        <w:rPr>
+          <w:b/>
+        </w:rPr>
+        <w:t>trygve</w:t>
+      </w:r>
+      <w:r>
+        <w:t xml:space="preserve"> language is flexible for some declarations and may allow them to come out of order. We’ll see some examples later.</w:t>
+      </w:r>
+    </w:p>
+    <w:p>
+      <w:pPr>
+        <w:pStyle w:val="Heading2"/>
+      </w:pPr>
+      <w:r>
+        <w:t>Objects</w:t>
+      </w:r>
+    </w:p>
+    <w:p>
+      <w:r>
+        <w:t xml:space="preserve">Objects are the key building blocks of a running </w:t>
+      </w:r>
+      <w:r>
+        <w:rPr>
+          <w:b/>
+        </w:rPr>
+        <w:t>trygve</w:t>
+      </w:r>
+      <w:r>
+        <w:t xml:space="preserve"> program. The </w:t>
+      </w:r>
+      <w:r>
+        <w:rPr>
+          <w:b/>
+        </w:rPr>
+        <w:t>trygve</w:t>
+      </w:r>
+      <w:r>
+        <w:t xml:space="preserve"> scripts bring objects into existence and the objects can have access to each other, to invoke each </w:t>
+      </w:r>
+      <w:r>
+        <w:t>other's</w:t>
+      </w:r>
+      <w:r>
+        <w:t xml:space="preserve"> scripts, to achieve some overall business goal.</w:t>
+      </w:r>
+    </w:p>
+    <w:p>
+      <w:r>
+        <w:t xml:space="preserve">For you computer scientists: you’re probably thinking that I misspoke about 1 when I used the word “object,” because most programming languages distinguish between </w:t>
+      </w:r>
+      <w:r>
+        <w:t xml:space="preserve">objects and values. The </w:t>
+      </w:r>
+      <w:r>
+        <w:rPr>
+          <w:b/>
+        </w:rPr>
+        <w:t>trygve</w:t>
+      </w:r>
+      <w:r>
+        <w:t xml:space="preserve"> language has no such distinction because, for all practical purposes, it deals only with objects. There is only one value in the </w:t>
+      </w:r>
+      <w:r>
+        <w:rPr>
+          <w:b/>
+        </w:rPr>
+        <w:t>trygve</w:t>
+      </w:r>
+      <w:r>
+        <w:t xml:space="preserve"> language, which is </w:t>
+      </w:r>
+      <w:r>
+        <w:rPr>
+          <w:rFonts w:ascii="Courier New" w:hAnsi="Courier New"/>
+        </w:rPr>
+        <w:t>null</w:t>
+      </w:r>
+      <w:r>
+        <w:t>, and we’ll talk more about it later. In short, it is the object that is no object.</w:t>
+      </w:r>
+    </w:p>
+    <w:p/>
+    <w:p>
+      <w:r>
+        <w:t>Objects are agents inside our program that can do basic, simple, local computations. They are like individual actors that we hire if we are producing a play. Individually an actor may not be able to do much that is impressive, bus several actors exchanging lines and working in concert can rise to complex action.</w:t>
+      </w:r>
+    </w:p>
+    <w:p/>
+    <w:p>
+      <w:r>
+        <w:t xml:space="preserve">An object has three distinguishing properties. The first is behavior. An object is a locus of related behaviors that </w:t>
+      </w:r>
+      <w:r>
+        <w:t xml:space="preserve">together </w:t>
+      </w:r>
+      <w:r>
+        <w:t xml:space="preserve">model the behaviors of a concept that </w:t>
+      </w:r>
+      <w:r>
+        <w:t>i</w:t>
+      </w:r>
+      <w:r>
+        <w:t xml:space="preserve">s part of our model of the world. So an object in our program helps us use the computer to extend the processing of our brain according to how we program it. </w:t>
+      </w:r>
+      <w:r>
+        <w:t>We implement an object’s behaviors as a collection of scripts. Each script has a name and a few other properties that help us to use it in a flexible way.</w:t>
+      </w:r>
+    </w:p>
+    <w:p/>
+    <w:p>
+      <w:r>
+        <w:t xml:space="preserve">The second is state. When a script executes in an object it usually changes its state. For example, if we have an object that represents a triangle on a place, and the object executes its </w:t>
+      </w:r>
+      <w:r>
+        <w:rPr>
+          <w:rFonts w:ascii="Courier New" w:hAnsi="Courier New"/>
+        </w:rPr>
+        <w:t>moveTo</w:t>
+      </w:r>
+      <w:r>
+        <w:t xml:space="preserve"> script, the object’s location changes. If the object is charged with “knowing” its location we say that location are part of its state. State has meaning only under the possibility of changing. An object’s state is usually implemented in a specific small collection of computer data that are allocated when an object comes into existence.</w:t>
+      </w:r>
+    </w:p>
+    <w:p/>
+    <w:p>
+      <w:r>
+        <w:t xml:space="preserve">The third is identity. If an object exists and we associate an identifier with it, and then associate another identifier with the same object, then we can send a </w:t>
+      </w:r>
+      <w:r>
+        <w:t>cue</w:t>
+      </w:r>
+      <w:r>
+        <w:t xml:space="preserve"> to that object through either of those identifiers and the end result will be the same.</w:t>
+      </w:r>
+    </w:p>
+    <w:p/>
+    <w:p>
+      <w:pPr>
+        <w:keepNext/>
+      </w:pPr>
+      <w:r>
+        <w:t xml:space="preserve">When the symbol 1 appears in a </w:t>
+      </w:r>
+      <w:r>
+        <w:rPr>
+          <w:b/>
+        </w:rPr>
+        <w:t>trygve</w:t>
+      </w:r>
+      <w:r>
+        <w:t xml:space="preserve"> program, the program creates a new object representing the integer value 1. So the statement:</w:t>
+      </w:r>
+    </w:p>
+    <w:p>
+      <w:pPr>
+        <w:keepNext/>
+      </w:pPr>
+    </w:p>
+    <w:p>
+      <w:pPr>
+        <w:rPr>
+          <w:rFonts w:ascii="Courier New" w:hAnsi="Courier New"/>
+        </w:rPr>
+      </w:pPr>
+      <w:r>
+        <w:tab/>
+      </w:r>
+      <w:r>
+        <w:rPr>
+          <w:rFonts w:ascii="Courier New" w:hAnsi="Courier New"/>
+        </w:rPr>
+        <w:t>a = 1</w:t>
+      </w:r>
+    </w:p>
+    <w:p/>
+    <w:p>
+      <w:r>
+        <w:t xml:space="preserve">first creates an object representing the object 1, and then associates it with the identifier </w:t>
+      </w:r>
+      <w:r>
+        <w:rPr>
+          <w:rFonts w:ascii="Courier New" w:hAnsi="Courier New"/>
+        </w:rPr>
+        <w:t>a</w:t>
+      </w:r>
+      <w:r>
+        <w:t>.</w:t>
+      </w:r>
+    </w:p>
+    <w:p/>
+    <w:p>
+      <w:pPr>
+        <w:pStyle w:val="Heading2"/>
+      </w:pPr>
+      <w:r>
+        <w:t xml:space="preserve">Classes, </w:t>
+      </w:r>
+      <w:r>
+        <w:t>Scripts</w:t>
+      </w:r>
+      <w:r>
+        <w:t xml:space="preserve"> and </w:t>
+      </w:r>
+      <w:r>
+        <w:t>Cues</w:t>
+      </w:r>
+    </w:p>
+    <w:p>
+      <w:r>
+        <w:t xml:space="preserve">We have talked about the type </w:t>
+      </w:r>
+      <w:r>
+        <w:rPr>
+          <w:rFonts w:ascii="Courier New" w:hAnsi="Courier New"/>
+        </w:rPr>
+        <w:t>Integer</w:t>
+      </w:r>
+      <w:r>
+        <w:t xml:space="preserve">. </w:t>
+      </w:r>
+      <w:r>
+        <w:rPr>
+          <w:rFonts w:ascii="Courier New" w:hAnsi="Courier New"/>
+        </w:rPr>
+        <w:t>Integer</w:t>
+      </w:r>
+      <w:r>
+        <w:t xml:space="preserve"> has its own scripts for adding, subtracting, multiplying, and dividing numbers, and maybe a few other arithmetic tasks. And </w:t>
+      </w:r>
+      <w:r>
+        <w:rPr>
+          <w:rFonts w:ascii="Courier New" w:hAnsi="Courier New"/>
+        </w:rPr>
+        <w:t>Integer</w:t>
+      </w:r>
+      <w:r>
+        <w:t xml:space="preserve"> has its own data to store its state. Someone has written the code for </w:t>
+      </w:r>
+      <w:r>
+        <w:rPr>
+          <w:rFonts w:ascii="Courier New" w:hAnsi="Courier New"/>
+        </w:rPr>
+        <w:t>Integer</w:t>
+      </w:r>
+      <w:r>
+        <w:t xml:space="preserve">. The </w:t>
+      </w:r>
+      <w:r>
+        <w:t>construct that holds that code</w:t>
+      </w:r>
+      <w:r>
+        <w:t xml:space="preserve"> is called a </w:t>
+      </w:r>
+      <w:r>
+        <w:rPr>
+          <w:i/>
+        </w:rPr>
+        <w:t>class</w:t>
+      </w:r>
+      <w:r>
+        <w:rPr>
+          <w:i/>
+        </w:rPr>
+        <w:t>.</w:t>
+      </w:r>
+      <w:r>
+        <w:t xml:space="preserve"> </w:t>
+      </w:r>
+      <w:r>
+        <w:t xml:space="preserve">Classes are the most common building blocks of </w:t>
+      </w:r>
+      <w:r>
+        <w:rPr>
+          <w:b/>
+        </w:rPr>
+        <w:t>trygve</w:t>
+      </w:r>
+      <w:r>
+        <w:t xml:space="preserve"> </w:t>
+      </w:r>
+      <w:r>
+        <w:t>scripts</w:t>
+      </w:r>
+      <w:r>
+        <w:t xml:space="preserve">. </w:t>
+      </w:r>
+      <w:r>
+        <w:t>A class looks like this:</w:t>
+      </w:r>
+    </w:p>
+    <w:p/>
+    <w:p>
+      <w:pPr>
+        <w:rPr>
+          <w:rFonts w:ascii="Courier New" w:hAnsi="Courier New"/>
+        </w:rPr>
+      </w:pPr>
+      <w:r>
+        <w:tab/>
+      </w:r>
+      <w:r>
+        <w:rPr>
+          <w:rFonts w:ascii="Courier New" w:hAnsi="Courier New"/>
+        </w:rPr>
+        <w:t>class ClassMate {</w:t>
+      </w:r>
+    </w:p>
+    <w:p>
+      <w:pPr>
+        <w:rPr>
+          <w:rFonts w:ascii="Courier New" w:hAnsi="Courier New"/>
+        </w:rPr>
+      </w:pPr>
+      <w:r>
+        <w:rPr>
+          <w:rFonts w:ascii="Courier New" w:hAnsi="Courier New"/>
+        </w:rPr>
+        <w:tab/>
+      </w:r>
+      <w:r>
+        <w:rPr>
+          <w:rFonts w:ascii="Courier New" w:hAnsi="Courier New"/>
+        </w:rPr>
+        <w:tab/>
+        <w:t>public String familyName() {</w:t>
+      </w:r>
+    </w:p>
+    <w:p>
+      <w:pPr>
+        <w:rPr>
+          <w:rFonts w:ascii="Courier New" w:hAnsi="Courier New"/>
+        </w:rPr>
+      </w:pPr>
+      <w:r>
+        <w:rPr>
+          <w:rFonts w:ascii="Courier New" w:hAnsi="Courier New"/>
+        </w:rPr>
+        <w:tab/>
+      </w:r>
+      <w:r>
+        <w:rPr>
+          <w:rFonts w:ascii="Courier New" w:hAnsi="Courier New"/>
+        </w:rPr>
+        <w:tab/>
+      </w:r>
+      <w:r>
+        <w:rPr>
+          <w:rFonts w:ascii="Courier New" w:hAnsi="Courier New"/>
+        </w:rPr>
+        <w:tab/>
+        <w:t>return familyName_;</w:t>
+      </w:r>
+    </w:p>
+    <w:p>
+      <w:pPr>
+        <w:rPr>
+          <w:rFonts w:ascii="Courier New" w:hAnsi="Courier New"/>
+        </w:rPr>
+      </w:pPr>
+      <w:r>
+        <w:rPr>
+          <w:rFonts w:ascii="Courier New" w:hAnsi="Courier New"/>
+        </w:rPr>
+        <w:tab/>
+      </w:r>
+      <w:r>
+        <w:rPr>
+          <w:rFonts w:ascii="Courier New" w:hAnsi="Courier New"/>
+        </w:rPr>
+        <w:tab/>
+        <w:t>}</w:t>
+      </w:r>
+    </w:p>
+    <w:p>
+      <w:pPr>
+        <w:ind w:left="720" w:firstLine="720"/>
+        <w:rPr>
+          <w:rFonts w:ascii="Courier New" w:hAnsi="Courier New"/>
+        </w:rPr>
+      </w:pPr>
+      <w:r>
+        <w:rPr>
+          <w:rFonts w:ascii="Courier New" w:hAnsi="Courier New"/>
+        </w:rPr>
+        <w:t>public String firstName() {</w:t>
+      </w:r>
+    </w:p>
+    <w:p>
+      <w:pPr>
+        <w:rPr>
+          <w:rFonts w:ascii="Courier New" w:hAnsi="Courier New"/>
+        </w:rPr>
+      </w:pPr>
+      <w:r>
+        <w:rPr>
+          <w:rFonts w:ascii="Courier New" w:hAnsi="Courier New"/>
+        </w:rPr>
+        <w:tab/>
+      </w:r>
+      <w:r>
+        <w:rPr>
+          <w:rFonts w:ascii="Courier New" w:hAnsi="Courier New"/>
+        </w:rPr>
+        <w:tab/>
+      </w:r>
+      <w:r>
+        <w:rPr>
+          <w:rFonts w:ascii="Courier New" w:hAnsi="Courier New"/>
+        </w:rPr>
+        <w:tab/>
+        <w:t>return firstName_;</w:t>
+      </w:r>
+    </w:p>
+    <w:p>
+      <w:pPr>
+        <w:rPr>
+          <w:rFonts w:ascii="Courier New" w:hAnsi="Courier New"/>
+        </w:rPr>
+      </w:pPr>
+      <w:r>
+        <w:rPr>
+          <w:rFonts w:ascii="Courier New" w:hAnsi="Courier New"/>
+        </w:rPr>
+        <w:tab/>
+      </w:r>
+      <w:r>
+        <w:rPr>
+          <w:rFonts w:ascii="Courier New" w:hAnsi="Courier New"/>
+        </w:rPr>
+        <w:tab/>
+        <w:t>}</w:t>
+      </w:r>
+    </w:p>
+    <w:p>
+      <w:pPr>
+        <w:rPr>
+          <w:rFonts w:ascii="Courier New" w:hAnsi="Courier New"/>
+        </w:rPr>
+      </w:pPr>
+      <w:r>
+        <w:rPr>
+          <w:rFonts w:ascii="Courier New" w:hAnsi="Courier New"/>
+        </w:rPr>
+        <w:tab/>
+      </w:r>
+      <w:r>
+        <w:rPr>
+          <w:rFonts w:ascii="Courier New" w:hAnsi="Courier New"/>
+        </w:rPr>
+        <w:tab/>
+        <w:t>public String nickName() {</w:t>
+      </w:r>
+    </w:p>
+    <w:p>
+      <w:pPr>
+        <w:rPr>
+          <w:rFonts w:ascii="Courier New" w:hAnsi="Courier New"/>
+        </w:rPr>
+      </w:pPr>
+      <w:r>
+        <w:rPr>
+          <w:rFonts w:ascii="Courier New" w:hAnsi="Courier New"/>
+        </w:rPr>
+        <w:tab/>
+      </w:r>
+      <w:r>
+        <w:rPr>
+          <w:rFonts w:ascii="Courier New" w:hAnsi="Courier New"/>
+        </w:rPr>
+        <w:tab/>
+      </w:r>
+      <w:r>
+        <w:rPr>
+          <w:rFonts w:ascii="Courier New" w:hAnsi="Courier New"/>
+        </w:rPr>
+        <w:tab/>
+        <w:t>return nickName_;</w:t>
+      </w:r>
+    </w:p>
+    <w:p>
+      <w:pPr>
+        <w:rPr>
+          <w:rFonts w:ascii="Courier New" w:hAnsi="Courier New"/>
+        </w:rPr>
+      </w:pPr>
+      <w:r>
+        <w:rPr>
+          <w:rFonts w:ascii="Courier New" w:hAnsi="Courier New"/>
+        </w:rPr>
+        <w:tab/>
+      </w:r>
+      <w:r>
+        <w:rPr>
+          <w:rFonts w:ascii="Courier New" w:hAnsi="Courier New"/>
+        </w:rPr>
+        <w:tab/>
+        <w:t>}</w:t>
+      </w:r>
+    </w:p>
+    <w:p>
+      <w:pPr>
+        <w:rPr>
+          <w:rFonts w:ascii="Courier New" w:hAnsi="Courier New"/>
+        </w:rPr>
+      </w:pPr>
+      <w:r>
+        <w:rPr>
+          <w:rFonts w:ascii="Courier New" w:hAnsi="Courier New"/>
+        </w:rPr>
+        <w:tab/>
+      </w:r>
+      <w:r>
+        <w:rPr>
+          <w:rFonts w:ascii="Courier New" w:hAnsi="Courier New"/>
+        </w:rPr>
+        <w:tab/>
+        <w:t xml:space="preserve">public </w:t>
+      </w:r>
+      <w:r>
+        <w:rPr>
+          <w:rFonts w:ascii="Courier New" w:hAnsi="Courier New"/>
+        </w:rPr>
+        <w:t>int</w:t>
+      </w:r>
+      <w:r>
+        <w:rPr>
+          <w:rFonts w:ascii="Courier New" w:hAnsi="Courier New"/>
+        </w:rPr>
+        <w:t xml:space="preserve"> age() {</w:t>
+      </w:r>
+    </w:p>
+    <w:p>
+      <w:pPr>
+        <w:rPr>
+          <w:rFonts w:ascii="Courier New" w:hAnsi="Courier New"/>
+        </w:rPr>
+      </w:pPr>
+      <w:r>
+        <w:rPr>
+          <w:rFonts w:ascii="Courier New" w:hAnsi="Courier New"/>
+        </w:rPr>
+        <w:tab/>
+      </w:r>
+      <w:r>
+        <w:rPr>
+          <w:rFonts w:ascii="Courier New" w:hAnsi="Courier New"/>
+        </w:rPr>
+        <w:tab/>
+      </w:r>
+      <w:r>
+        <w:rPr>
+          <w:rFonts w:ascii="Courier New" w:hAnsi="Courier New"/>
+        </w:rPr>
+        <w:tab/>
+        <w:t>Date today = new Date();</w:t>
+      </w:r>
+    </w:p>
+    <w:p>
+      <w:pPr>
+        <w:rPr>
+          <w:rFonts w:ascii="Courier New" w:hAnsi="Courier New"/>
+        </w:rPr>
+      </w:pPr>
+      <w:r>
+        <w:rPr>
+          <w:rFonts w:ascii="Courier New" w:hAnsi="Courier New"/>
+        </w:rPr>
+        <w:tab/>
+      </w:r>
+      <w:r>
+        <w:rPr>
+          <w:rFonts w:ascii="Courier New" w:hAnsi="Courier New"/>
+        </w:rPr>
+        <w:tab/>
+      </w:r>
+      <w:r>
+        <w:rPr>
+          <w:rFonts w:ascii="Courier New" w:hAnsi="Courier New"/>
+        </w:rPr>
+        <w:tab/>
+        <w:t xml:space="preserve">return </w:t>
+      </w:r>
+      <w:r>
+        <w:rPr>
+          <w:rFonts w:ascii="Courier New" w:hAnsi="Courier New"/>
+        </w:rPr>
+        <w:t>today</w:t>
+      </w:r>
+      <w:r>
+        <w:rPr>
+          <w:rFonts w:ascii="Courier New" w:hAnsi="Courier New"/>
+        </w:rPr>
+        <w:t>.</w:t>
+      </w:r>
+      <w:r>
+        <w:rPr>
+          <w:rFonts w:ascii="Courier New" w:hAnsi="Courier New"/>
+        </w:rPr>
+        <w:t>get</w:t>
+      </w:r>
+      <w:r>
+        <w:rPr>
+          <w:rFonts w:ascii="Courier New" w:hAnsi="Courier New"/>
+        </w:rPr>
+        <w:t>Year() – birthYear_;</w:t>
+      </w:r>
+    </w:p>
+    <w:p>
+      <w:pPr>
+        <w:rPr>
+          <w:rFonts w:ascii="Courier New" w:hAnsi="Courier New"/>
+        </w:rPr>
+      </w:pPr>
+      <w:r>
+        <w:rPr>
+          <w:rFonts w:ascii="Courier New" w:hAnsi="Courier New"/>
+        </w:rPr>
+        <w:tab/>
+      </w:r>
+      <w:r>
+        <w:rPr>
+          <w:rFonts w:ascii="Courier New" w:hAnsi="Courier New"/>
+        </w:rPr>
+        <w:tab/>
+        <w:t>}</w:t>
+      </w:r>
+    </w:p>
+    <w:p>
+      <w:pPr>
+        <w:rPr>
+          <w:rFonts w:ascii="Courier New" w:hAnsi="Courier New"/>
+        </w:rPr>
+      </w:pPr>
+    </w:p>
+    <w:p>
+      <w:pPr>
+        <w:rPr>
+          <w:rFonts w:ascii="Courier New" w:hAnsi="Courier New"/>
+        </w:rPr>
+      </w:pPr>
+      <w:r>
+        <w:rPr>
+          <w:rFonts w:ascii="Courier New" w:hAnsi="Courier New"/>
+        </w:rPr>
+        <w:tab/>
+      </w:r>
+      <w:r>
+        <w:rPr>
+          <w:rFonts w:ascii="Courier New" w:hAnsi="Courier New"/>
+        </w:rPr>
+        <w:tab/>
+        <w:t>private int birthYear_;</w:t>
+      </w:r>
+    </w:p>
+    <w:p>
+      <w:pPr>
+        <w:rPr>
+          <w:rFonts w:ascii="Courier New" w:hAnsi="Courier New"/>
+        </w:rPr>
+      </w:pPr>
+      <w:r>
+        <w:rPr>
+          <w:rFonts w:ascii="Courier New" w:hAnsi="Courier New"/>
+        </w:rPr>
+        <w:tab/>
+      </w:r>
+      <w:r>
+        <w:rPr>
+          <w:rFonts w:ascii="Courier New" w:hAnsi="Courier New"/>
+        </w:rPr>
+        <w:tab/>
+        <w:t>private String familyName_, firstName_</w:t>
+      </w:r>
+      <w:r>
+        <w:rPr>
+          <w:rFonts w:ascii="Courier New" w:hAnsi="Courier New"/>
+        </w:rPr>
+        <w:t>, nickname_</w:t>
+      </w:r>
+      <w:r>
+        <w:rPr>
+          <w:rFonts w:ascii="Courier New" w:hAnsi="Courier New"/>
+        </w:rPr>
+        <w:t>;</w:t>
+      </w:r>
+    </w:p>
+    <w:p>
+      <w:pPr>
+        <w:rPr>
+          <w:rFonts w:ascii="Courier New" w:hAnsi="Courier New"/>
+        </w:rPr>
+      </w:pPr>
+      <w:r>
+        <w:rPr>
+          <w:rFonts w:ascii="Courier New" w:hAnsi="Courier New"/>
+        </w:rPr>
+        <w:tab/>
+        <w:t>}</w:t>
+      </w:r>
+    </w:p>
+    <w:p/>
+    <w:p/>
+    <w:p>
+      <w:r>
+        <w:t xml:space="preserve">We usually capitalize class names. This simple class represents one of </w:t>
+      </w:r>
+      <w:r>
+        <w:t xml:space="preserve">any of </w:t>
+      </w:r>
+      <w:r>
+        <w:t>our classmates. Its scripts so far are very simple, just giving us some insight into the</w:t>
       </w:r>
       <w:r>
         <w:t xml:space="preserve"> data used to represent the information in the class’s state.</w:t>
@@ -6700,7 +7346,22 @@
     <w:p/>
     <w:p>
       <w:r>
-        <w:t xml:space="preserve">Before talking about the class’s scripts, let’s look at its state. The class has declared three identifiers: </w:t>
+        <w:t>Before talking about the class’s scripts, let’s look at its</w:t>
+      </w:r>
+      <w:r>
+        <w:t xml:space="preserve"> description of</w:t>
+      </w:r>
+      <w:r>
+        <w:t xml:space="preserve"> </w:t>
+      </w:r>
+      <w:r>
+        <w:rPr>
+          <w:i/>
+        </w:rPr>
+        <w:t>state</w:t>
+      </w:r>
+      <w:r>
+        <w:t xml:space="preserve">. The class has declared three identifiers: </w:t>
       </w:r>
       <w:r>
         <w:rPr>
@@ -6882,10 +7543,12 @@
         </w:rPr>
       </w:pPr>
       <w:r>
-        <w:rPr>
-          <w:rFonts w:ascii="Courier New" w:hAnsi="Courier New"/>
-        </w:rPr>
-        <w:tab/>
+        <w:tab/>
+      </w:r>
+      <w:r>
+        <w:rPr>
+          <w:rFonts w:ascii="Courier New" w:hAnsi="Courier New"/>
+        </w:rPr>
         <w:t>System.out.println(s)</w:t>
       </w:r>
     </w:p>
@@ -7046,10 +7709,12 @@
         </w:rPr>
       </w:pPr>
       <w:r>
-        <w:rPr>
-          <w:rFonts w:ascii="Courier New" w:hAnsi="Courier New"/>
-        </w:rPr>
-        <w:tab/>
+        <w:tab/>
+      </w:r>
+      <w:r>
+        <w:rPr>
+          <w:rFonts w:ascii="Courier New" w:hAnsi="Courier New"/>
+        </w:rPr>
         <w:t>}</w:t>
       </w:r>
     </w:p>
@@ -7330,11 +7995,13 @@
     </w:p>
     <w:p>
       <w:pPr>
-        <w:ind w:firstLine="720"/>
-        <w:rPr>
-          <w:rFonts w:ascii="Courier New" w:hAnsi="Courier New"/>
-        </w:rPr>
-      </w:pPr>
+        <w:rPr>
+          <w:rFonts w:ascii="Courier New" w:hAnsi="Courier New"/>
+        </w:rPr>
+      </w:pPr>
+      <w:r>
+        <w:tab/>
+      </w:r>
       <w:r>
         <w:rPr>
           <w:rFonts w:ascii="Courier New" w:hAnsi="Courier New"/>
@@ -8120,7 +8787,13 @@
         <w:t>declarations, separated by commas and enclosed in those parentheses you’ve been wondering about. (The syntax is supposed to be reminiscent of the way mathematicians write functions with their arguments.</w:t>
       </w:r>
       <w:r>
-        <w:t xml:space="preserve">) We send a message to create a new </w:t>
+        <w:t xml:space="preserve">) We send a </w:t>
+      </w:r>
+      <w:r>
+        <w:t>cue</w:t>
+      </w:r>
+      <w:r>
+        <w:t xml:space="preserve"> to create a new </w:t>
       </w:r>
       <w:r>
         <w:rPr>
@@ -10189,7 +10862,19 @@
         <w:rPr>
           <w:lang w:val="da-DK"/>
         </w:rPr>
-        <w:t>Instead of writing a script that returns the root to another script in response to a message, we might instead write a method that just prints both of the roots of the polynomial — including any complex ones.</w:t>
+        <w:t xml:space="preserve">Instead of writing a script that returns the root to another script in response to a </w:t>
+      </w:r>
+      <w:r>
+        <w:rPr>
+          <w:lang w:val="da-DK"/>
+        </w:rPr>
+        <w:t>cue</w:t>
+      </w:r>
+      <w:r>
+        <w:rPr>
+          <w:lang w:val="da-DK"/>
+        </w:rPr>
+        <w:t>, we might instead write a method that just prints both of the roots of the polynomial — including any complex ones.</w:t>
       </w:r>
     </w:p>
     <w:p>
@@ -10875,10 +11560,12 @@
         </w:rPr>
       </w:pPr>
       <w:r>
-        <w:rPr>
-          <w:rFonts w:ascii="Courier New" w:hAnsi="Courier New"/>
-        </w:rPr>
-        <w:tab/>
+        <w:tab/>
+      </w:r>
+      <w:r>
+        <w:rPr>
+          <w:rFonts w:ascii="Courier New" w:hAnsi="Courier New"/>
+        </w:rPr>
         <w:t>int joesIndex = 5</w:t>
       </w:r>
     </w:p>
@@ -10991,13 +11678,11 @@
     <w:p/>
     <w:p>
       <w:pPr>
-        <w:rPr>
-          <w:rFonts w:ascii="Courier New" w:hAnsi="Courier New"/>
-        </w:rPr>
-      </w:pPr>
-      <w:r>
-        <w:tab/>
-      </w:r>
+        <w:ind w:firstLine="720"/>
+        <w:rPr>
+          <w:rFonts w:ascii="Courier New" w:hAnsi="Courier New"/>
+        </w:rPr>
+      </w:pPr>
       <w:r>
         <w:rPr>
           <w:rFonts w:ascii="Courier New" w:hAnsi="Courier New"/>
@@ -11199,6 +11884,9 @@
         </w:rPr>
       </w:pPr>
       <w:r>
+        <w:rPr>
+          <w:rFonts w:ascii="Courier New" w:hAnsi="Courier New"/>
+        </w:rPr>
         <w:tab/>
       </w:r>
       <w:r>
@@ -11538,13 +12226,11 @@
     <w:p/>
     <w:p>
       <w:pPr>
-        <w:rPr>
-          <w:rFonts w:ascii="Courier New" w:hAnsi="Courier New"/>
-        </w:rPr>
-      </w:pPr>
-      <w:r>
-        <w:tab/>
-      </w:r>
+        <w:ind w:firstLine="720"/>
+        <w:rPr>
+          <w:rFonts w:ascii="Courier New" w:hAnsi="Courier New"/>
+        </w:rPr>
+      </w:pPr>
       <w:r>
         <w:rPr>
           <w:rFonts w:ascii="Courier New" w:hAnsi="Courier New"/>
@@ -17657,13 +18343,11 @@
     <w:p/>
     <w:p>
       <w:pPr>
-        <w:rPr>
-          <w:rFonts w:ascii="Courier New" w:hAnsi="Courier New"/>
-        </w:rPr>
-      </w:pPr>
-      <w:r>
-        <w:tab/>
-      </w:r>
+        <w:ind w:left="720"/>
+        <w:rPr>
+          <w:rFonts w:ascii="Courier New" w:hAnsi="Courier New"/>
+        </w:rPr>
+      </w:pPr>
       <w:r>
         <w:rPr>
           <w:rFonts w:ascii="Courier New" w:hAnsi="Courier New"/>
@@ -18594,13 +19278,11 @@
     <w:p/>
     <w:p>
       <w:pPr>
-        <w:rPr>
-          <w:rFonts w:ascii="Courier New" w:hAnsi="Courier New"/>
-        </w:rPr>
-      </w:pPr>
-      <w:r>
-        <w:tab/>
-      </w:r>
+        <w:ind w:left="720"/>
+        <w:rPr>
+          <w:rFonts w:ascii="Courier New" w:hAnsi="Courier New"/>
+        </w:rPr>
+      </w:pPr>
       <w:r>
         <w:rPr>
           <w:rFonts w:ascii="Courier New" w:hAnsi="Courier New"/>
@@ -18621,11 +19303,13 @@
       </w:r>
     </w:p>
     <w:p>
-      <w:r>
-        <w:rPr>
-          <w:rFonts w:ascii="Courier New" w:hAnsi="Courier New"/>
-        </w:rPr>
-        <w:tab/>
+      <w:pPr>
+        <w:ind w:left="720"/>
+      </w:pPr>
+      <w:r>
+        <w:rPr>
+          <w:rFonts w:ascii="Courier New" w:hAnsi="Courier New"/>
+        </w:rPr>
         <w:t>Complex c3 = c1.+(c2)</w:t>
       </w:r>
     </w:p>
@@ -18980,9 +19664,9 @@
     </w:p>
     <w:p/>
     <w:p>
-      <w:r>
-        <w:tab/>
-      </w:r>
+      <w:pPr>
+        <w:ind w:left="720"/>
+      </w:pPr>
       <w:r>
         <w:rPr>
           <w:rFonts w:ascii="Courier New" w:hAnsi="Courier New"/>
@@ -18992,13 +19676,11 @@
     </w:p>
     <w:p>
       <w:pPr>
-        <w:rPr>
-          <w:rFonts w:ascii="Courier New" w:hAnsi="Courier New"/>
-        </w:rPr>
-      </w:pPr>
-      <w:r>
-        <w:tab/>
-      </w:r>
+        <w:ind w:left="720"/>
+        <w:rPr>
+          <w:rFonts w:ascii="Courier New" w:hAnsi="Courier New"/>
+        </w:rPr>
+      </w:pPr>
       <w:r>
         <w:rPr>
           <w:rFonts w:ascii="Courier New" w:hAnsi="Courier New"/>
@@ -19008,22 +19690,11 @@
     </w:p>
     <w:p>
       <w:pPr>
-        <w:rPr>
-          <w:rFonts w:ascii="Courier New" w:hAnsi="Courier New"/>
-        </w:rPr>
-      </w:pPr>
-      <w:r>
-        <w:rPr>
-          <w:rFonts w:ascii="Courier New" w:hAnsi="Courier New"/>
-        </w:rPr>
-        <w:t xml:space="preserve">   </w:t>
-      </w:r>
-      <w:r>
-        <w:rPr>
-          <w:rFonts w:ascii="Courier New" w:hAnsi="Courier New"/>
-        </w:rPr>
-        <w:tab/>
-      </w:r>
+        <w:ind w:left="720"/>
+        <w:rPr>
+          <w:rFonts w:ascii="Courier New" w:hAnsi="Courier New"/>
+        </w:rPr>
+      </w:pPr>
       <w:r>
         <w:rPr>
           <w:rFonts w:ascii="Courier New" w:hAnsi="Courier New"/>
@@ -21941,10 +22612,164 @@
         <w:t>int theIndex = intList.indexOf("two")</w:t>
       </w:r>
     </w:p>
-    <w:p>
-      <w:pPr>
-        <w:ind w:firstLine="360"/>
-      </w:pPr>
+    <w:p/>
+    <w:p>
+      <w:r>
+        <w:t xml:space="preserve">Though this has nothing to do with generics, remember: When using collections like </w:t>
+      </w:r>
+      <w:r>
+        <w:rPr>
+          <w:rFonts w:ascii="Courier New" w:hAnsi="Courier New"/>
+        </w:rPr>
+        <w:t>List</w:t>
+      </w:r>
+      <w:r>
+        <w:t xml:space="preserve">, </w:t>
+      </w:r>
+      <w:r>
+        <w:rPr>
+          <w:rFonts w:ascii="Courier New" w:hAnsi="Courier New"/>
+        </w:rPr>
+        <w:t>Set</w:t>
+      </w:r>
+      <w:r>
+        <w:t xml:space="preserve"> and </w:t>
+      </w:r>
+      <w:r>
+        <w:rPr>
+          <w:rFonts w:ascii="Courier New" w:hAnsi="Courier New"/>
+        </w:rPr>
+        <w:t>Map</w:t>
+      </w:r>
+      <w:r>
+        <w:t xml:space="preserve">, that if you are putting any objects of your </w:t>
+      </w:r>
+      <w:r>
+        <w:rPr>
+          <w:i/>
+        </w:rPr>
+        <w:t>own</w:t>
+      </w:r>
+      <w:r>
+        <w:t xml:space="preserve"> classes in them, that your classes should define the </w:t>
+      </w:r>
+      <w:r>
+        <w:rPr>
+          <w:rFonts w:ascii="Courier New" w:hAnsi="Courier New"/>
+        </w:rPr>
+        <w:t>compareTo</w:t>
+      </w:r>
+      <w:r>
+        <w:t xml:space="preserve"> operator as a public script. Your </w:t>
+      </w:r>
+      <w:r>
+        <w:rPr>
+          <w:rFonts w:ascii="Courier New" w:hAnsi="Courier New"/>
+        </w:rPr>
+        <w:t>compareTo</w:t>
+      </w:r>
+      <w:r>
+        <w:t xml:space="preserve"> will be consulted by scripts such as the </w:t>
+      </w:r>
+      <w:r>
+        <w:rPr>
+          <w:rFonts w:ascii="Courier New" w:hAnsi="Courier New"/>
+        </w:rPr>
+        <w:t>contains</w:t>
+      </w:r>
+      <w:r>
+        <w:t xml:space="preserve"> script of </w:t>
+      </w:r>
+      <w:r>
+        <w:rPr>
+          <w:rFonts w:ascii="Courier New" w:hAnsi="Courier New"/>
+        </w:rPr>
+        <w:t>List</w:t>
+      </w:r>
+      <w:r>
+        <w:t xml:space="preserve">, which will compare its argument with every element of the </w:t>
+      </w:r>
+      <w:r>
+        <w:rPr>
+          <w:rFonts w:ascii="Courier New" w:hAnsi="Courier New"/>
+        </w:rPr>
+        <w:t>List</w:t>
+      </w:r>
+      <w:r>
+        <w:t xml:space="preserve"> in turn until it finds a match (i.e., your  script </w:t>
+      </w:r>
+      <w:r>
+        <w:rPr>
+          <w:rFonts w:ascii="Courier New" w:hAnsi="Courier New"/>
+        </w:rPr>
+        <w:t>compareTo</w:t>
+      </w:r>
+      <w:r>
+        <w:t xml:space="preserve"> returns zero, which means value equality. An integer less than zero means that "&lt;" is true, and an integer greater than zero means "&gt;" is true — if they apply). If you do not provide a </w:t>
+      </w:r>
+      <w:r>
+        <w:rPr>
+          <w:rFonts w:ascii="Courier New" w:hAnsi="Courier New"/>
+        </w:rPr>
+        <w:t>compareTo</w:t>
+      </w:r>
+      <w:r>
+        <w:t xml:space="preserve">  script then </w:t>
+      </w:r>
+      <w:r>
+        <w:rPr>
+          <w:rFonts w:ascii="Courier New" w:hAnsi="Courier New"/>
+        </w:rPr>
+        <w:t>List</w:t>
+      </w:r>
+      <w:r>
+        <w:t xml:space="preserve">, </w:t>
+      </w:r>
+      <w:r>
+        <w:rPr>
+          <w:rFonts w:ascii="Courier New" w:hAnsi="Courier New"/>
+        </w:rPr>
+        <w:t>Set</w:t>
+      </w:r>
+      <w:r>
+        <w:t xml:space="preserve"> and </w:t>
+      </w:r>
+      <w:r>
+        <w:rPr>
+          <w:rFonts w:ascii="Courier New" w:hAnsi="Courier New"/>
+        </w:rPr>
+        <w:t>Map</w:t>
+      </w:r>
+      <w:r>
+        <w:t xml:space="preserve"> will use identity comparison for scripts like  </w:t>
+      </w:r>
+      <w:r>
+        <w:rPr>
+          <w:rFonts w:ascii="Courier New" w:hAnsi="Courier New"/>
+        </w:rPr>
+        <w:t>contains</w:t>
+      </w:r>
+      <w:r>
+        <w:t xml:space="preserve">, </w:t>
+      </w:r>
+      <w:r>
+        <w:rPr>
+          <w:rFonts w:ascii="Courier New" w:hAnsi="Courier New"/>
+        </w:rPr>
+        <w:t>remove</w:t>
+      </w:r>
+      <w:r>
+        <w:t>,</w:t>
+      </w:r>
+      <w:r>
+        <w:rPr>
+          <w:rFonts w:ascii="Courier New" w:hAnsi="Courier New"/>
+        </w:rPr>
+        <w:t xml:space="preserve"> indexOf</w:t>
+      </w:r>
+      <w:r>
+        <w:t>, and others (in other words, these scripts will find a match only if it is exactly the same object).</w:t>
+      </w:r>
     </w:p>
     <w:p>
       <w:pPr>
@@ -23928,6 +24753,7 @@
             <v:fill o:detectmouseclick="t"/>
             <v:textbox style="mso-next-textbox:#_x0000_s1125" inset=",7.2pt,,7.2pt">
               <w:txbxContent>
+                <w:p/>
                 <w:tbl>
                   <w:tblPr>
                     <w:tblStyle w:val="MediumGrid3-Accent3"/>
@@ -24320,6 +25146,9 @@
             <v:textbox style="mso-next-textbox:#_x0000_s1126" inset=",7.2pt,,7.2pt">
               <w:txbxContent>
                 <w:p>
+                  <w:pPr>
+                    <w:spacing w:before="120"/>
+                  </w:pPr>
                   <w:r>
                     <w:t>Author goal: A manuscript with perfect spelling</w:t>
                   </w:r>
@@ -29677,7 +30506,10 @@
         <w:t>SpellCheck</w:t>
       </w:r>
       <w:r>
-        <w:t xml:space="preserve">)  that the Role-player is just an instance of the </w:t>
+        <w:t xml:space="preserve">) </w:t>
+      </w:r>
+      <w:r>
+        <w:t xml:space="preserve">that the Role-player is just an instance of the </w:t>
       </w:r>
       <w:r>
         <w:rPr>
@@ -51594,7 +52426,7 @@
               <w:rPr>
                 <w:noProof/>
               </w:rPr>
-              <w:t>64</w:t>
+              <w:t>86</w:t>
             </w:r>
           </w:fldSimple>
         </w:p>
@@ -55686,7 +56518,9 @@
     <w:rsid w:val="00360418"/>
     <w:rsid w:val="00395FC1"/>
     <w:rsid w:val="003C07DD"/>
+    <w:rsid w:val="003F13AB"/>
     <w:rsid w:val="003F2F9A"/>
+    <w:rsid w:val="0040284C"/>
     <w:rsid w:val="004C6E0D"/>
     <w:rsid w:val="004F6F9C"/>
     <w:rsid w:val="005056C8"/>
@@ -55696,8 +56530,10 @@
     <w:rsid w:val="007D619C"/>
     <w:rsid w:val="0085683B"/>
     <w:rsid w:val="008638D8"/>
+    <w:rsid w:val="00AC4B6D"/>
     <w:rsid w:val="00BC772E"/>
     <w:rsid w:val="00C72A9C"/>
+    <w:rsid w:val="00D32004"/>
     <w:rsid w:val="00D90BAC"/>
     <w:rsid w:val="00DB296C"/>
     <w:rsid w:val="00FC60CE"/>

</xml_diff>

<commit_message>
1.6.7: Improved format implementation, including possible solution to "[trygve] Automatically call toString if it exists? (#21)"
A lot of integrity stuff put into the formatting code, including a much
broader coverage of formatting types, invalid format exception
handling, and a facility to invoke a user-supplied toString operation,
if supplied. for the %s format.

All tests pass and FindBugs is clean.
</commit_message>
<xml_diff>
--- a/trygve1.docx
+++ b/trygve1.docx
@@ -6275,6 +6275,122 @@
     <w:p/>
     <w:p>
       <w:r>
+        <w:t xml:space="preserve">Most identifiers start being associated with the value </w:t>
+      </w:r>
+      <w:r>
+        <w:rPr>
+          <w:rFonts w:ascii="Courier New" w:hAnsi="Courier New"/>
+        </w:rPr>
+        <w:t>null</w:t>
+      </w:r>
+      <w:r>
+        <w:t xml:space="preserve"> when you declare the</w:t>
+      </w:r>
+      <w:r>
+        <w:t>m</w:t>
+      </w:r>
+      <w:r>
+        <w:t xml:space="preserve"> but before you initialize them or assign to them.</w:t>
+      </w:r>
+      <w:r>
+        <w:t xml:space="preserve"> You can check if an identif</w:t>
+      </w:r>
+      <w:r>
+        <w:t>i</w:t>
+      </w:r>
+      <w:r>
+        <w:t>er has been bound to an object with the expression:</w:t>
+      </w:r>
+    </w:p>
+    <w:p/>
+    <w:p>
+      <w:pPr>
+        <w:rPr>
+          <w:rFonts w:ascii="Courier New" w:hAnsi="Courier New"/>
+        </w:rPr>
+      </w:pPr>
+      <w:r>
+        <w:tab/>
+      </w:r>
+      <w:r>
+        <w:rPr>
+          <w:rFonts w:ascii="Courier New" w:hAnsi="Courier New"/>
+        </w:rPr>
+        <w:t xml:space="preserve">objectName is null </w:t>
+      </w:r>
+    </w:p>
+    <w:p/>
+    <w:p>
+      <w:r>
+        <w:t>and you can associate a name with the null value by saying</w:t>
+      </w:r>
+    </w:p>
+    <w:p/>
+    <w:p>
+      <w:pPr>
+        <w:rPr>
+          <w:rFonts w:ascii="Courier New" w:hAnsi="Courier New"/>
+        </w:rPr>
+      </w:pPr>
+      <w:r>
+        <w:tab/>
+      </w:r>
+      <w:r>
+        <w:rPr>
+          <w:rFonts w:ascii="Courier New" w:hAnsi="Courier New"/>
+        </w:rPr>
+        <w:t xml:space="preserve">objectName = null </w:t>
+      </w:r>
+    </w:p>
+    <w:p/>
+    <w:p>
+      <w:r>
+        <w:t>The expression</w:t>
+      </w:r>
+    </w:p>
+    <w:p>
+      <w:r>
+        <w:t>'</w:t>
+      </w:r>
+    </w:p>
+    <w:p>
+      <w:pPr>
+        <w:ind w:firstLine="720"/>
+        <w:rPr>
+          <w:rFonts w:ascii="Courier New" w:hAnsi="Courier New"/>
+        </w:rPr>
+      </w:pPr>
+      <w:r>
+        <w:rPr>
+          <w:rFonts w:ascii="Courier New" w:hAnsi="Courier New"/>
+        </w:rPr>
+        <w:t xml:space="preserve">objectName == null </w:t>
+      </w:r>
+    </w:p>
+    <w:p/>
+    <w:p>
+      <w:r>
+        <w:t xml:space="preserve">is also meaningful and </w:t>
+      </w:r>
+      <w:r>
+        <w:t>gives</w:t>
+      </w:r>
+      <w:r>
+        <w:t xml:space="preserve"> just about the same result as the expression </w:t>
+      </w:r>
+      <w:r>
+        <w:rPr>
+          <w:rFonts w:ascii="Courier New" w:hAnsi="Courier New"/>
+        </w:rPr>
+        <w:t>objectName is null</w:t>
+      </w:r>
+      <w:r>
+        <w:t>.</w:t>
+      </w:r>
+    </w:p>
+    <w:p/>
+    <w:p>
+      <w:r>
         <w:t>Expressions become much more powerful when we can write them in terms of identifiers. We’ll learn more about identifiers in the next section.</w:t>
       </w:r>
     </w:p>
@@ -26766,7 +26882,19 @@
         <w:rPr>
           <w:rFonts w:ascii="Courier New" w:hAnsi="Courier New"/>
         </w:rPr>
-        <w:t xml:space="preserve">            for (int dictWordColumn = 0; dictWordColumn &lt; dictWordLength; </w:t>
+        <w:t xml:space="preserve">            for (int dictWordColumn = 0; d</w:t>
+      </w:r>
+      <w:r>
+        <w:rPr>
+          <w:rFonts w:ascii="Courier New" w:hAnsi="Courier New"/>
+        </w:rPr>
+        <w:t>ictWordColumn &lt; dictWordLength;</w:t>
+      </w:r>
+      <w:r>
+        <w:rPr>
+          <w:rFonts w:ascii="Courier New" w:hAnsi="Courier New"/>
+        </w:rPr>
+        <w:t xml:space="preserve">                                           </w:t>
       </w:r>
     </w:p>
     <w:p>
@@ -26780,7 +26908,13 @@
         <w:rPr>
           <w:rFonts w:ascii="Courier New" w:hAnsi="Courier New"/>
         </w:rPr>
-        <w:t xml:space="preserve">                                                               dictWordColumn++) {</w:t>
+        <w:t xml:space="preserve">                                                           </w:t>
+      </w:r>
+      <w:r>
+        <w:rPr>
+          <w:rFonts w:ascii="Courier New" w:hAnsi="Courier New"/>
+        </w:rPr>
+        <w:t>dictWordColumn++) {</w:t>
       </w:r>
     </w:p>
     <w:p>
@@ -26794,7 +26928,19 @@
         <w:rPr>
           <w:rFonts w:ascii="Courier New" w:hAnsi="Courier New"/>
         </w:rPr>
-        <w:t xml:space="preserve">               if (dictWord.substring(dictWordColumn, dictWordColumn+1) == c) {</w:t>
+        <w:t xml:space="preserve">               if (dic</w:t>
+      </w:r>
+      <w:r>
+        <w:rPr>
+          <w:rFonts w:ascii="Courier New" w:hAnsi="Courier New"/>
+        </w:rPr>
+        <w:t>tWord.substring(dictWordColumn,</w:t>
+      </w:r>
+      <w:r>
+        <w:rPr>
+          <w:rFonts w:ascii="Courier New" w:hAnsi="Courier New"/>
+        </w:rPr>
+        <w:t>dictWordColumn+1) == c) {</w:t>
       </w:r>
     </w:p>
     <w:p>
@@ -26862,7 +27008,7 @@
         <w:rPr>
           <w:rFonts w:ascii="Courier New" w:hAnsi="Courier New"/>
         </w:rPr>
-        <w:t xml:space="preserve">                     </w:t>
+        <w:t xml:space="preserve">                   </w:t>
       </w:r>
       <w:r>
         <w:rPr>
@@ -27998,7 +28144,27 @@
         <w:rPr>
           <w:rFonts w:ascii="Courier New" w:hAnsi="Courier New"/>
         </w:rPr>
-        <w:t xml:space="preserve">         case "ø": case "Ø": case "æ": case "Æ": case "å": case "Å": false; break</w:t>
+        <w:t xml:space="preserve">         case "ø": case "Ø": case "æ": case "Æ": case "å": case "Å": false; </w:t>
+      </w:r>
+    </w:p>
+    <w:p>
+      <w:pPr>
+        <w:ind w:left="720"/>
+        <w:rPr>
+          <w:rFonts w:ascii="Courier New" w:hAnsi="Courier New"/>
+        </w:rPr>
+      </w:pPr>
+      <w:r>
+        <w:rPr>
+          <w:rFonts w:ascii="Courier New" w:hAnsi="Courier New"/>
+        </w:rPr>
+        <w:t xml:space="preserve">            </w:t>
+      </w:r>
+      <w:r>
+        <w:rPr>
+          <w:rFonts w:ascii="Courier New" w:hAnsi="Courier New"/>
+        </w:rPr>
+        <w:t>break</w:t>
       </w:r>
     </w:p>
     <w:p>
@@ -32681,7 +32847,7 @@
         <w:tblLook w:val="0015"/>
       </w:tblPr>
       <w:tblGrid>
-        <w:gridCol w:w="11032"/>
+        <w:gridCol w:w="10856"/>
       </w:tblGrid>
       <w:tr>
         <w:tc>
@@ -32691,7 +32857,7 @@
           </w:tcPr>
           <w:tbl>
             <w:tblPr>
-              <w:tblW w:w="10800" w:type="dxa"/>
+              <w:tblW w:w="10624" w:type="dxa"/>
               <w:tblBorders>
                 <w:top w:val="single" w:sz="12" w:space="0" w:color="808080"/>
                 <w:left w:val="single" w:sz="6" w:space="0" w:color="808080"/>
@@ -32703,12 +32869,12 @@
               <w:tblLook w:val="0037"/>
             </w:tblPr>
             <w:tblGrid>
-              <w:gridCol w:w="10800"/>
+              <w:gridCol w:w="10624"/>
             </w:tblGrid>
             <w:tr>
               <w:tc>
                 <w:tcPr>
-                  <w:tcW w:w="10800" w:type="dxa"/>
+                  <w:tcW w:w="10624" w:type="dxa"/>
                   <w:shd w:val="clear" w:color="000000" w:fill="AFDDF7" w:themeFill="background2" w:themeFillTint="66"/>
                 </w:tcPr>
                 <w:p>
@@ -32729,7 +32895,7 @@
             <w:tr>
               <w:tc>
                 <w:tcPr>
-                  <w:tcW w:w="10800" w:type="dxa"/>
+                  <w:tcW w:w="10624" w:type="dxa"/>
                   <w:shd w:val="solid" w:color="D9D9D9" w:themeColor="background1" w:themeShade="D9" w:fill="FFFFFF"/>
                 </w:tcPr>
                 <w:p>
@@ -32840,7 +33006,7 @@
         <w:tblLook w:val="0015"/>
       </w:tblPr>
       <w:tblGrid>
-        <w:gridCol w:w="11032"/>
+        <w:gridCol w:w="10856"/>
       </w:tblGrid>
       <w:tr>
         <w:tc>
@@ -32850,7 +33016,7 @@
           </w:tcPr>
           <w:tbl>
             <w:tblPr>
-              <w:tblW w:w="10800" w:type="dxa"/>
+              <w:tblW w:w="10624" w:type="dxa"/>
               <w:tblBorders>
                 <w:top w:val="single" w:sz="12" w:space="0" w:color="808080"/>
                 <w:left w:val="single" w:sz="6" w:space="0" w:color="808080"/>
@@ -32863,7 +33029,7 @@
             </w:tblPr>
             <w:tblGrid>
               <w:gridCol w:w="5652"/>
-              <w:gridCol w:w="5148"/>
+              <w:gridCol w:w="4972"/>
             </w:tblGrid>
             <w:tr>
               <w:tc>
@@ -32887,11 +33053,14 @@
               </w:tc>
               <w:tc>
                 <w:tcPr>
-                  <w:tcW w:w="5148" w:type="dxa"/>
+                  <w:tcW w:w="4972" w:type="dxa"/>
                   <w:shd w:val="clear" w:color="000000" w:fill="AFDDF7" w:themeFill="background2" w:themeFillTint="66"/>
                 </w:tcPr>
                 <w:p>
                   <w:pPr>
+                    <w:tabs>
+                      <w:tab w:val="left" w:pos="3488"/>
+                    </w:tabs>
                     <w:rPr>
                       <w:b/>
                     </w:rPr>
@@ -32901,6 +33070,12 @@
                       <w:b/>
                     </w:rPr>
                     <w:t>Method and Description</w:t>
+                  </w:r>
+                  <w:r>
+                    <w:rPr>
+                      <w:b/>
+                    </w:rPr>
+                    <w:tab/>
                   </w:r>
                 </w:p>
               </w:tc>
@@ -32929,7 +33104,7 @@
               </w:tc>
               <w:tc>
                 <w:tcPr>
-                  <w:tcW w:w="5148" w:type="dxa"/>
+                  <w:tcW w:w="4972" w:type="dxa"/>
                   <w:shd w:val="solid" w:color="D9D9D9" w:themeColor="background1" w:themeShade="D9" w:fill="FFFFFF"/>
                 </w:tcPr>
                 <w:p>
@@ -32987,7 +33162,7 @@
               </w:tc>
               <w:tc>
                 <w:tcPr>
-                  <w:tcW w:w="5148" w:type="dxa"/>
+                  <w:tcW w:w="4972" w:type="dxa"/>
                   <w:shd w:val="pct30" w:color="FFFFFF" w:themeColor="background1" w:fill="FFFFFF" w:themeFill="background1"/>
                 </w:tcPr>
                 <w:p>
@@ -33102,7 +33277,7 @@
               </w:tc>
               <w:tc>
                 <w:tcPr>
-                  <w:tcW w:w="5148" w:type="dxa"/>
+                  <w:tcW w:w="4972" w:type="dxa"/>
                   <w:shd w:val="clear" w:color="auto" w:fill="D9D9D9" w:themeFill="background1" w:themeFillShade="D9"/>
                 </w:tcPr>
                 <w:p>
@@ -33167,7 +33342,7 @@
               </w:tc>
               <w:tc>
                 <w:tcPr>
-                  <w:tcW w:w="5148" w:type="dxa"/>
+                  <w:tcW w:w="4972" w:type="dxa"/>
                   <w:shd w:val="clear" w:color="D9D9D9" w:themeColor="background1" w:themeShade="D9" w:fill="FFFFFF" w:themeFill="background1"/>
                 </w:tcPr>
                 <w:p>
@@ -33264,7 +33439,7 @@
               </w:tc>
               <w:tc>
                 <w:tcPr>
-                  <w:tcW w:w="5148" w:type="dxa"/>
+                  <w:tcW w:w="4972" w:type="dxa"/>
                   <w:shd w:val="solid" w:color="D9D9D9" w:themeColor="background1" w:themeShade="D9" w:fill="FFFFFF"/>
                 </w:tcPr>
                 <w:p>
@@ -33349,7 +33524,7 @@
               </w:tc>
               <w:tc>
                 <w:tcPr>
-                  <w:tcW w:w="5148" w:type="dxa"/>
+                  <w:tcW w:w="4972" w:type="dxa"/>
                   <w:shd w:val="pct30" w:color="FFFFFF" w:themeColor="background1" w:fill="FFFFFF" w:themeFill="background1"/>
                 </w:tcPr>
                 <w:p>
@@ -33433,7 +33608,7 @@
               </w:tc>
               <w:tc>
                 <w:tcPr>
-                  <w:tcW w:w="5148" w:type="dxa"/>
+                  <w:tcW w:w="4972" w:type="dxa"/>
                   <w:shd w:val="solid" w:color="D9D9D9" w:themeColor="background1" w:themeShade="D9" w:fill="FFFFFF"/>
                 </w:tcPr>
                 <w:p>
@@ -33551,7 +33726,7 @@
               </w:tc>
               <w:tc>
                 <w:tcPr>
-                  <w:tcW w:w="5148" w:type="dxa"/>
+                  <w:tcW w:w="4972" w:type="dxa"/>
                   <w:shd w:val="pct30" w:color="FFFFFF" w:themeColor="background1" w:fill="FFFFFF" w:themeFill="background1"/>
                 </w:tcPr>
                 <w:p>
@@ -33608,7 +33783,7 @@
               </w:tc>
               <w:tc>
                 <w:tcPr>
-                  <w:tcW w:w="5148" w:type="dxa"/>
+                  <w:tcW w:w="4972" w:type="dxa"/>
                   <w:shd w:val="solid" w:color="D9D9D9" w:themeColor="background1" w:themeShade="D9" w:fill="FFFFFF"/>
                 </w:tcPr>
                 <w:p>
@@ -33673,7 +33848,7 @@
               </w:tc>
               <w:tc>
                 <w:tcPr>
-                  <w:tcW w:w="5148" w:type="dxa"/>
+                  <w:tcW w:w="4972" w:type="dxa"/>
                   <w:shd w:val="pct30" w:color="FFFFFF" w:themeColor="background1" w:fill="FFFFFF" w:themeFill="background1"/>
                 </w:tcPr>
                 <w:p>
@@ -33861,7 +34036,7 @@
         <w:tblLook w:val="0015"/>
       </w:tblPr>
       <w:tblGrid>
-        <w:gridCol w:w="11032"/>
+        <w:gridCol w:w="10856"/>
       </w:tblGrid>
       <w:tr>
         <w:tc>
@@ -33871,7 +34046,7 @@
           </w:tcPr>
           <w:tbl>
             <w:tblPr>
-              <w:tblW w:w="10800" w:type="dxa"/>
+              <w:tblW w:w="10624" w:type="dxa"/>
               <w:tblBorders>
                 <w:top w:val="single" w:sz="12" w:space="0" w:color="808080"/>
                 <w:left w:val="single" w:sz="6" w:space="0" w:color="808080"/>
@@ -33883,12 +34058,12 @@
               <w:tblLook w:val="0037"/>
             </w:tblPr>
             <w:tblGrid>
-              <w:gridCol w:w="10800"/>
+              <w:gridCol w:w="10624"/>
             </w:tblGrid>
             <w:tr>
               <w:tc>
                 <w:tcPr>
-                  <w:tcW w:w="10800" w:type="dxa"/>
+                  <w:tcW w:w="10624" w:type="dxa"/>
                   <w:shd w:val="clear" w:color="000000" w:fill="AFDDF7" w:themeFill="background2" w:themeFillTint="66"/>
                 </w:tcPr>
                 <w:p>
@@ -33909,7 +34084,7 @@
             <w:tr>
               <w:tc>
                 <w:tcPr>
-                  <w:tcW w:w="10800" w:type="dxa"/>
+                  <w:tcW w:w="10624" w:type="dxa"/>
                   <w:shd w:val="solid" w:color="D9D9D9" w:themeColor="background1" w:themeShade="D9" w:fill="FFFFFF"/>
                 </w:tcPr>
                 <w:p>
@@ -33964,7 +34139,7 @@
             <w:tr>
               <w:tc>
                 <w:tcPr>
-                  <w:tcW w:w="10800" w:type="dxa"/>
+                  <w:tcW w:w="10624" w:type="dxa"/>
                   <w:tcBorders>
                     <w:bottom w:val="single" w:sz="12" w:space="0" w:color="808080"/>
                   </w:tcBorders>
@@ -34051,7 +34226,7 @@
         <w:tblLook w:val="0015"/>
       </w:tblPr>
       <w:tblGrid>
-        <w:gridCol w:w="11032"/>
+        <w:gridCol w:w="10856"/>
       </w:tblGrid>
       <w:tr>
         <w:tc>
@@ -34061,7 +34236,7 @@
           </w:tcPr>
           <w:tbl>
             <w:tblPr>
-              <w:tblW w:w="10800" w:type="dxa"/>
+              <w:tblW w:w="10624" w:type="dxa"/>
               <w:tblBorders>
                 <w:top w:val="single" w:sz="12" w:space="0" w:color="808080"/>
                 <w:left w:val="single" w:sz="6" w:space="0" w:color="808080"/>
@@ -34074,7 +34249,7 @@
             </w:tblPr>
             <w:tblGrid>
               <w:gridCol w:w="5652"/>
-              <w:gridCol w:w="5148"/>
+              <w:gridCol w:w="4972"/>
             </w:tblGrid>
             <w:tr>
               <w:tc>
@@ -34098,7 +34273,7 @@
               </w:tc>
               <w:tc>
                 <w:tcPr>
-                  <w:tcW w:w="5148" w:type="dxa"/>
+                  <w:tcW w:w="4972" w:type="dxa"/>
                   <w:shd w:val="clear" w:color="000000" w:fill="AFDDF7" w:themeFill="background2" w:themeFillTint="66"/>
                 </w:tcPr>
                 <w:p>
@@ -34140,7 +34315,7 @@
               </w:tc>
               <w:tc>
                 <w:tcPr>
-                  <w:tcW w:w="5148" w:type="dxa"/>
+                  <w:tcW w:w="4972" w:type="dxa"/>
                   <w:shd w:val="solid" w:color="D9D9D9" w:themeColor="background1" w:themeShade="D9" w:fill="FFFFFF"/>
                 </w:tcPr>
                 <w:p>
@@ -34203,7 +34378,7 @@
               </w:tc>
               <w:tc>
                 <w:tcPr>
-                  <w:tcW w:w="5148" w:type="dxa"/>
+                  <w:tcW w:w="4972" w:type="dxa"/>
                   <w:shd w:val="pct30" w:color="FFFFFF" w:themeColor="background1" w:fill="FFFFFF" w:themeFill="background1"/>
                 </w:tcPr>
                 <w:p>
@@ -34285,7 +34460,7 @@
               </w:tc>
               <w:tc>
                 <w:tcPr>
-                  <w:tcW w:w="5148" w:type="dxa"/>
+                  <w:tcW w:w="4972" w:type="dxa"/>
                   <w:shd w:val="clear" w:color="auto" w:fill="D9D9D9" w:themeFill="background1" w:themeFillShade="D9"/>
                 </w:tcPr>
                 <w:p>
@@ -34349,7 +34524,7 @@
               </w:tc>
               <w:tc>
                 <w:tcPr>
-                  <w:tcW w:w="5148" w:type="dxa"/>
+                  <w:tcW w:w="4972" w:type="dxa"/>
                   <w:shd w:val="clear" w:color="D9D9D9" w:themeColor="background1" w:themeShade="D9" w:fill="FFFFFF" w:themeFill="background1"/>
                 </w:tcPr>
                 <w:p>
@@ -34419,7 +34594,7 @@
               </w:tc>
               <w:tc>
                 <w:tcPr>
-                  <w:tcW w:w="5148" w:type="dxa"/>
+                  <w:tcW w:w="4972" w:type="dxa"/>
                   <w:shd w:val="solid" w:color="D9D9D9" w:themeColor="background1" w:themeShade="D9" w:fill="FFFFFF"/>
                 </w:tcPr>
                 <w:p>
@@ -34476,7 +34651,7 @@
               </w:tc>
               <w:tc>
                 <w:tcPr>
-                  <w:tcW w:w="5148" w:type="dxa"/>
+                  <w:tcW w:w="4972" w:type="dxa"/>
                   <w:shd w:val="pct30" w:color="FFFFFF" w:themeColor="background1" w:fill="FFFFFF" w:themeFill="background1"/>
                 </w:tcPr>
                 <w:p>
@@ -34564,7 +34739,7 @@
               </w:tc>
               <w:tc>
                 <w:tcPr>
-                  <w:tcW w:w="5148" w:type="dxa"/>
+                  <w:tcW w:w="4972" w:type="dxa"/>
                   <w:shd w:val="clear" w:color="auto" w:fill="D9D9D9" w:themeFill="background1" w:themeFillShade="D9"/>
                 </w:tcPr>
                 <w:p>
@@ -34634,7 +34809,7 @@
               </w:tc>
               <w:tc>
                 <w:tcPr>
-                  <w:tcW w:w="5148" w:type="dxa"/>
+                  <w:tcW w:w="4972" w:type="dxa"/>
                   <w:shd w:val="pct30" w:color="FFFFFF" w:themeColor="background1" w:fill="FFFFFF" w:themeFill="background1"/>
                 </w:tcPr>
                 <w:p>
@@ -34713,7 +34888,7 @@
               </w:tc>
               <w:tc>
                 <w:tcPr>
-                  <w:tcW w:w="5148" w:type="dxa"/>
+                  <w:tcW w:w="4972" w:type="dxa"/>
                   <w:tcBorders>
                     <w:bottom w:val="single" w:sz="12" w:space="0" w:color="808080"/>
                   </w:tcBorders>
@@ -34972,7 +35147,7 @@
         <w:tblLook w:val="0015"/>
       </w:tblPr>
       <w:tblGrid>
-        <w:gridCol w:w="11032"/>
+        <w:gridCol w:w="10856"/>
       </w:tblGrid>
       <w:tr>
         <w:tc>
@@ -34982,7 +35157,7 @@
           </w:tcPr>
           <w:tbl>
             <w:tblPr>
-              <w:tblW w:w="10800" w:type="dxa"/>
+              <w:tblW w:w="10624" w:type="dxa"/>
               <w:tblBorders>
                 <w:top w:val="single" w:sz="12" w:space="0" w:color="808080"/>
                 <w:left w:val="single" w:sz="6" w:space="0" w:color="808080"/>
@@ -34994,12 +35169,12 @@
               <w:tblLook w:val="0037"/>
             </w:tblPr>
             <w:tblGrid>
-              <w:gridCol w:w="10800"/>
+              <w:gridCol w:w="10624"/>
             </w:tblGrid>
             <w:tr>
               <w:tc>
                 <w:tcPr>
-                  <w:tcW w:w="10800" w:type="dxa"/>
+                  <w:tcW w:w="10624" w:type="dxa"/>
                   <w:shd w:val="clear" w:color="000000" w:fill="AFDDF7" w:themeFill="background2" w:themeFillTint="66"/>
                 </w:tcPr>
                 <w:p>
@@ -35020,7 +35195,7 @@
             <w:tr>
               <w:tc>
                 <w:tcPr>
-                  <w:tcW w:w="10800" w:type="dxa"/>
+                  <w:tcW w:w="10624" w:type="dxa"/>
                   <w:shd w:val="solid" w:color="D9D9D9" w:themeColor="background1" w:themeShade="D9" w:fill="FFFFFF"/>
                 </w:tcPr>
                 <w:p>
@@ -35131,7 +35306,7 @@
         <w:tblLook w:val="0015"/>
       </w:tblPr>
       <w:tblGrid>
-        <w:gridCol w:w="11032"/>
+        <w:gridCol w:w="10856"/>
       </w:tblGrid>
       <w:tr>
         <w:tc>
@@ -35141,7 +35316,7 @@
           </w:tcPr>
           <w:tbl>
             <w:tblPr>
-              <w:tblW w:w="10800" w:type="dxa"/>
+              <w:tblW w:w="10624" w:type="dxa"/>
               <w:tblBorders>
                 <w:top w:val="single" w:sz="12" w:space="0" w:color="808080"/>
                 <w:left w:val="single" w:sz="6" w:space="0" w:color="808080"/>
@@ -35154,7 +35329,7 @@
             </w:tblPr>
             <w:tblGrid>
               <w:gridCol w:w="5652"/>
-              <w:gridCol w:w="5148"/>
+              <w:gridCol w:w="4972"/>
             </w:tblGrid>
             <w:tr>
               <w:tc>
@@ -35178,7 +35353,7 @@
               </w:tc>
               <w:tc>
                 <w:tcPr>
-                  <w:tcW w:w="5148" w:type="dxa"/>
+                  <w:tcW w:w="4972" w:type="dxa"/>
                   <w:shd w:val="clear" w:color="000000" w:fill="AFDDF7" w:themeFill="background2" w:themeFillTint="66"/>
                 </w:tcPr>
                 <w:p>
@@ -35220,7 +35395,7 @@
               </w:tc>
               <w:tc>
                 <w:tcPr>
-                  <w:tcW w:w="5148" w:type="dxa"/>
+                  <w:tcW w:w="4972" w:type="dxa"/>
                   <w:shd w:val="solid" w:color="D9D9D9" w:themeColor="background1" w:themeShade="D9" w:fill="FFFFFF"/>
                 </w:tcPr>
                 <w:p>
@@ -35304,7 +35479,7 @@
               </w:tc>
               <w:tc>
                 <w:tcPr>
-                  <w:tcW w:w="5148" w:type="dxa"/>
+                  <w:tcW w:w="4972" w:type="dxa"/>
                   <w:shd w:val="pct30" w:color="FFFFFF" w:themeColor="background1" w:fill="FFFFFF" w:themeFill="background1"/>
                 </w:tcPr>
                 <w:p>
@@ -35382,7 +35557,7 @@
               </w:tc>
               <w:tc>
                 <w:tcPr>
-                  <w:tcW w:w="5148" w:type="dxa"/>
+                  <w:tcW w:w="4972" w:type="dxa"/>
                   <w:shd w:val="clear" w:color="auto" w:fill="D9D9D9" w:themeFill="background1" w:themeFillShade="D9"/>
                 </w:tcPr>
                 <w:p>
@@ -35491,7 +35666,7 @@
               </w:tc>
               <w:tc>
                 <w:tcPr>
-                  <w:tcW w:w="5148" w:type="dxa"/>
+                  <w:tcW w:w="4972" w:type="dxa"/>
                   <w:shd w:val="clear" w:color="D9D9D9" w:themeColor="background1" w:themeShade="D9" w:fill="FFFFFF" w:themeFill="background1"/>
                 </w:tcPr>
                 <w:p>
@@ -35582,7 +35757,7 @@
               </w:tc>
               <w:tc>
                 <w:tcPr>
-                  <w:tcW w:w="5148" w:type="dxa"/>
+                  <w:tcW w:w="4972" w:type="dxa"/>
                   <w:shd w:val="solid" w:color="D9D9D9" w:themeColor="background1" w:themeShade="D9" w:fill="FFFFFF"/>
                 </w:tcPr>
                 <w:p>
@@ -35652,7 +35827,7 @@
               </w:tc>
               <w:tc>
                 <w:tcPr>
-                  <w:tcW w:w="5148" w:type="dxa"/>
+                  <w:tcW w:w="4972" w:type="dxa"/>
                   <w:shd w:val="pct30" w:color="FFFFFF" w:themeColor="background1" w:fill="FFFFFF" w:themeFill="background1"/>
                 </w:tcPr>
                 <w:p>
@@ -35729,7 +35904,7 @@
               </w:tc>
               <w:tc>
                 <w:tcPr>
-                  <w:tcW w:w="5148" w:type="dxa"/>
+                  <w:tcW w:w="4972" w:type="dxa"/>
                   <w:shd w:val="solid" w:color="D9D9D9" w:themeColor="background1" w:themeShade="D9" w:fill="FFFFFF"/>
                 </w:tcPr>
                 <w:p>
@@ -35792,7 +35967,7 @@
               </w:tc>
               <w:tc>
                 <w:tcPr>
-                  <w:tcW w:w="5148" w:type="dxa"/>
+                  <w:tcW w:w="4972" w:type="dxa"/>
                   <w:shd w:val="pct30" w:color="FFFFFF" w:themeColor="background1" w:fill="FFFFFF" w:themeFill="background1"/>
                 </w:tcPr>
                 <w:p>
@@ -35862,7 +36037,7 @@
               </w:tc>
               <w:tc>
                 <w:tcPr>
-                  <w:tcW w:w="5148" w:type="dxa"/>
+                  <w:tcW w:w="4972" w:type="dxa"/>
                   <w:shd w:val="solid" w:color="D9D9D9" w:themeColor="background1" w:themeShade="D9" w:fill="FFFFFF"/>
                 </w:tcPr>
                 <w:p>
@@ -35924,7 +36099,7 @@
               </w:tc>
               <w:tc>
                 <w:tcPr>
-                  <w:tcW w:w="5148" w:type="dxa"/>
+                  <w:tcW w:w="4972" w:type="dxa"/>
                   <w:shd w:val="pct30" w:color="FFFFFF" w:themeColor="background1" w:fill="FFFFFF" w:themeFill="background1"/>
                 </w:tcPr>
                 <w:p>
@@ -36177,7 +36352,7 @@
         <w:tblLook w:val="0015"/>
       </w:tblPr>
       <w:tblGrid>
-        <w:gridCol w:w="11032"/>
+        <w:gridCol w:w="10856"/>
       </w:tblGrid>
       <w:tr>
         <w:tc>
@@ -36187,7 +36362,7 @@
           </w:tcPr>
           <w:tbl>
             <w:tblPr>
-              <w:tblW w:w="10800" w:type="dxa"/>
+              <w:tblW w:w="10624" w:type="dxa"/>
               <w:tblBorders>
                 <w:top w:val="single" w:sz="12" w:space="0" w:color="808080"/>
                 <w:left w:val="single" w:sz="6" w:space="0" w:color="808080"/>
@@ -36199,12 +36374,12 @@
               <w:tblLook w:val="0037"/>
             </w:tblPr>
             <w:tblGrid>
-              <w:gridCol w:w="10800"/>
+              <w:gridCol w:w="10624"/>
             </w:tblGrid>
             <w:tr>
               <w:tc>
                 <w:tcPr>
-                  <w:tcW w:w="10800" w:type="dxa"/>
+                  <w:tcW w:w="10624" w:type="dxa"/>
                   <w:shd w:val="clear" w:color="000000" w:fill="AFDDF7" w:themeFill="background2" w:themeFillTint="66"/>
                 </w:tcPr>
                 <w:p>
@@ -36225,7 +36400,7 @@
             <w:tr>
               <w:tc>
                 <w:tcPr>
-                  <w:tcW w:w="10800" w:type="dxa"/>
+                  <w:tcW w:w="10624" w:type="dxa"/>
                   <w:shd w:val="solid" w:color="D9D9D9" w:themeColor="background1" w:themeShade="D9" w:fill="FFFFFF"/>
                 </w:tcPr>
                 <w:p>
@@ -36344,7 +36519,7 @@
         <w:tblLook w:val="0015"/>
       </w:tblPr>
       <w:tblGrid>
-        <w:gridCol w:w="11032"/>
+        <w:gridCol w:w="10856"/>
       </w:tblGrid>
       <w:tr>
         <w:tc>
@@ -36354,7 +36529,7 @@
           </w:tcPr>
           <w:tbl>
             <w:tblPr>
-              <w:tblW w:w="10800" w:type="dxa"/>
+              <w:tblW w:w="10624" w:type="dxa"/>
               <w:tblBorders>
                 <w:top w:val="single" w:sz="12" w:space="0" w:color="808080"/>
                 <w:left w:val="single" w:sz="6" w:space="0" w:color="808080"/>
@@ -36367,7 +36542,7 @@
             </w:tblPr>
             <w:tblGrid>
               <w:gridCol w:w="5652"/>
-              <w:gridCol w:w="5148"/>
+              <w:gridCol w:w="4972"/>
             </w:tblGrid>
             <w:tr>
               <w:tc>
@@ -36391,7 +36566,7 @@
               </w:tc>
               <w:tc>
                 <w:tcPr>
-                  <w:tcW w:w="5148" w:type="dxa"/>
+                  <w:tcW w:w="4972" w:type="dxa"/>
                   <w:shd w:val="clear" w:color="000000" w:fill="AFDDF7" w:themeFill="background2" w:themeFillTint="66"/>
                 </w:tcPr>
                 <w:p>
@@ -36433,7 +36608,7 @@
               </w:tc>
               <w:tc>
                 <w:tcPr>
-                  <w:tcW w:w="5148" w:type="dxa"/>
+                  <w:tcW w:w="4972" w:type="dxa"/>
                   <w:shd w:val="solid" w:color="D9D9D9" w:themeColor="background1" w:themeShade="D9" w:fill="FFFFFF"/>
                 </w:tcPr>
                 <w:p>
@@ -36514,7 +36689,7 @@
               </w:tc>
               <w:tc>
                 <w:tcPr>
-                  <w:tcW w:w="5148" w:type="dxa"/>
+                  <w:tcW w:w="4972" w:type="dxa"/>
                   <w:shd w:val="clear" w:color="auto" w:fill="FFFFFF" w:themeFill="background1"/>
                 </w:tcPr>
                 <w:p>
@@ -36584,7 +36759,7 @@
               </w:tc>
               <w:tc>
                 <w:tcPr>
-                  <w:tcW w:w="5148" w:type="dxa"/>
+                  <w:tcW w:w="4972" w:type="dxa"/>
                   <w:shd w:val="clear" w:color="D9D9D9" w:themeColor="background1" w:themeShade="D9" w:fill="D9D9D9" w:themeFill="background1" w:themeFillShade="D9"/>
                 </w:tcPr>
                 <w:p>
@@ -36642,7 +36817,7 @@
               </w:tc>
               <w:tc>
                 <w:tcPr>
-                  <w:tcW w:w="5148" w:type="dxa"/>
+                  <w:tcW w:w="4972" w:type="dxa"/>
                   <w:shd w:val="clear" w:color="D9D9D9" w:themeColor="background1" w:themeShade="D9" w:fill="FFFFFF" w:themeFill="background1"/>
                 </w:tcPr>
                 <w:p>
@@ -36705,7 +36880,7 @@
               </w:tc>
               <w:tc>
                 <w:tcPr>
-                  <w:tcW w:w="5148" w:type="dxa"/>
+                  <w:tcW w:w="4972" w:type="dxa"/>
                   <w:shd w:val="clear" w:color="FFFFFF" w:themeColor="background1" w:fill="D9D9D9" w:themeFill="background1" w:themeFillShade="D9"/>
                 </w:tcPr>
                 <w:p>
@@ -36768,7 +36943,7 @@
               </w:tc>
               <w:tc>
                 <w:tcPr>
-                  <w:tcW w:w="5148" w:type="dxa"/>
+                  <w:tcW w:w="4972" w:type="dxa"/>
                   <w:shd w:val="clear" w:color="D9D9D9" w:themeColor="background1" w:themeShade="D9" w:fill="FFFFFF" w:themeFill="background1"/>
                 </w:tcPr>
                 <w:p>
@@ -37025,7 +37200,7 @@
         <w:tblLook w:val="0015"/>
       </w:tblPr>
       <w:tblGrid>
-        <w:gridCol w:w="11032"/>
+        <w:gridCol w:w="10572"/>
       </w:tblGrid>
       <w:tr>
         <w:tc>
@@ -37035,7 +37210,7 @@
           </w:tcPr>
           <w:tbl>
             <w:tblPr>
-              <w:tblW w:w="10800" w:type="dxa"/>
+              <w:tblW w:w="10340" w:type="dxa"/>
               <w:tblBorders>
                 <w:top w:val="single" w:sz="12" w:space="0" w:color="808080"/>
                 <w:left w:val="single" w:sz="6" w:space="0" w:color="808080"/>
@@ -37047,12 +37222,12 @@
               <w:tblLook w:val="0037"/>
             </w:tblPr>
             <w:tblGrid>
-              <w:gridCol w:w="10800"/>
+              <w:gridCol w:w="10340"/>
             </w:tblGrid>
             <w:tr>
               <w:tc>
                 <w:tcPr>
-                  <w:tcW w:w="10800" w:type="dxa"/>
+                  <w:tcW w:w="10340" w:type="dxa"/>
                   <w:shd w:val="clear" w:color="000000" w:fill="AFDDF7" w:themeFill="background2" w:themeFillTint="66"/>
                 </w:tcPr>
                 <w:p>
@@ -37073,7 +37248,7 @@
             <w:tr>
               <w:tc>
                 <w:tcPr>
-                  <w:tcW w:w="10800" w:type="dxa"/>
+                  <w:tcW w:w="10340" w:type="dxa"/>
                   <w:shd w:val="solid" w:color="D9D9D9" w:themeColor="background1" w:themeShade="D9" w:fill="FFFFFF"/>
                 </w:tcPr>
                 <w:p>
@@ -37192,7 +37367,7 @@
         <w:tblLook w:val="0015"/>
       </w:tblPr>
       <w:tblGrid>
-        <w:gridCol w:w="11032"/>
+        <w:gridCol w:w="10572"/>
       </w:tblGrid>
       <w:tr>
         <w:tc>
@@ -37202,7 +37377,7 @@
           </w:tcPr>
           <w:tbl>
             <w:tblPr>
-              <w:tblW w:w="10800" w:type="dxa"/>
+              <w:tblW w:w="10340" w:type="dxa"/>
               <w:tblBorders>
                 <w:top w:val="single" w:sz="12" w:space="0" w:color="808080"/>
                 <w:left w:val="single" w:sz="6" w:space="0" w:color="808080"/>
@@ -37215,7 +37390,7 @@
             </w:tblPr>
             <w:tblGrid>
               <w:gridCol w:w="5652"/>
-              <w:gridCol w:w="5148"/>
+              <w:gridCol w:w="4688"/>
             </w:tblGrid>
             <w:tr>
               <w:tc>
@@ -37239,7 +37414,7 @@
               </w:tc>
               <w:tc>
                 <w:tcPr>
-                  <w:tcW w:w="5148" w:type="dxa"/>
+                  <w:tcW w:w="4688" w:type="dxa"/>
                   <w:shd w:val="clear" w:color="000000" w:fill="AFDDF7" w:themeFill="background2" w:themeFillTint="66"/>
                 </w:tcPr>
                 <w:p>
@@ -37281,7 +37456,7 @@
               </w:tc>
               <w:tc>
                 <w:tcPr>
-                  <w:tcW w:w="5148" w:type="dxa"/>
+                  <w:tcW w:w="4688" w:type="dxa"/>
                   <w:shd w:val="solid" w:color="D9D9D9" w:themeColor="background1" w:themeShade="D9" w:fill="FFFFFF"/>
                 </w:tcPr>
                 <w:p>
@@ -37367,7 +37542,7 @@
               </w:tc>
               <w:tc>
                 <w:tcPr>
-                  <w:tcW w:w="5148" w:type="dxa"/>
+                  <w:tcW w:w="4688" w:type="dxa"/>
                   <w:shd w:val="pct30" w:color="FFFFFF" w:themeColor="background1" w:fill="FFFFFF" w:themeFill="background1"/>
                 </w:tcPr>
                 <w:p>
@@ -37438,7 +37613,7 @@
               </w:tc>
               <w:tc>
                 <w:tcPr>
-                  <w:tcW w:w="5148" w:type="dxa"/>
+                  <w:tcW w:w="4688" w:type="dxa"/>
                   <w:shd w:val="clear" w:color="auto" w:fill="D9D9D9" w:themeFill="background1" w:themeFillShade="D9"/>
                 </w:tcPr>
                 <w:p>
@@ -37495,7 +37670,7 @@
               </w:tc>
               <w:tc>
                 <w:tcPr>
-                  <w:tcW w:w="5148" w:type="dxa"/>
+                  <w:tcW w:w="4688" w:type="dxa"/>
                   <w:shd w:val="clear" w:color="D9D9D9" w:themeColor="background1" w:themeShade="D9" w:fill="FFFFFF" w:themeFill="background1"/>
                 </w:tcPr>
                 <w:p>
@@ -37580,7 +37755,7 @@
               </w:tc>
               <w:tc>
                 <w:tcPr>
-                  <w:tcW w:w="5148" w:type="dxa"/>
+                  <w:tcW w:w="4688" w:type="dxa"/>
                   <w:shd w:val="solid" w:color="D9D9D9" w:themeColor="background1" w:themeShade="D9" w:fill="FFFFFF"/>
                 </w:tcPr>
                 <w:p>
@@ -37631,7 +37806,7 @@
               </w:tc>
               <w:tc>
                 <w:tcPr>
-                  <w:tcW w:w="5148" w:type="dxa"/>
+                  <w:tcW w:w="4688" w:type="dxa"/>
                   <w:shd w:val="pct30" w:color="FFFFFF" w:themeColor="background1" w:fill="FFFFFF" w:themeFill="background1"/>
                 </w:tcPr>
                 <w:p>
@@ -37892,7 +38067,7 @@
         <w:tblLook w:val="0015"/>
       </w:tblPr>
       <w:tblGrid>
-        <w:gridCol w:w="11032"/>
+        <w:gridCol w:w="10714"/>
       </w:tblGrid>
       <w:tr>
         <w:tc>
@@ -37902,7 +38077,7 @@
           </w:tcPr>
           <w:tbl>
             <w:tblPr>
-              <w:tblW w:w="10800" w:type="dxa"/>
+              <w:tblW w:w="10482" w:type="dxa"/>
               <w:tblBorders>
                 <w:top w:val="single" w:sz="12" w:space="0" w:color="808080"/>
                 <w:left w:val="single" w:sz="6" w:space="0" w:color="808080"/>
@@ -37914,13 +38089,13 @@
               <w:tblLook w:val="0037"/>
             </w:tblPr>
             <w:tblGrid>
-              <w:gridCol w:w="5652"/>
-              <w:gridCol w:w="5148"/>
+              <w:gridCol w:w="4812"/>
+              <w:gridCol w:w="5670"/>
             </w:tblGrid>
             <w:tr>
               <w:tc>
                 <w:tcPr>
-                  <w:tcW w:w="5652" w:type="dxa"/>
+                  <w:tcW w:w="4812" w:type="dxa"/>
                   <w:shd w:val="clear" w:color="000000" w:fill="AFDDF7" w:themeFill="background2" w:themeFillTint="66"/>
                 </w:tcPr>
                 <w:p>
@@ -37939,7 +38114,7 @@
               </w:tc>
               <w:tc>
                 <w:tcPr>
-                  <w:tcW w:w="5148" w:type="dxa"/>
+                  <w:tcW w:w="5670" w:type="dxa"/>
                   <w:shd w:val="clear" w:color="000000" w:fill="AFDDF7" w:themeFill="background2" w:themeFillTint="66"/>
                 </w:tcPr>
                 <w:p>
@@ -37960,7 +38135,7 @@
             <w:tr>
               <w:tc>
                 <w:tcPr>
-                  <w:tcW w:w="5652" w:type="dxa"/>
+                  <w:tcW w:w="4812" w:type="dxa"/>
                   <w:shd w:val="solid" w:color="D9D9D9" w:themeColor="background1" w:themeShade="D9" w:fill="FFFFFF"/>
                 </w:tcPr>
                 <w:p>
@@ -37981,7 +38156,7 @@
               </w:tc>
               <w:tc>
                 <w:tcPr>
-                  <w:tcW w:w="5148" w:type="dxa"/>
+                  <w:tcW w:w="5670" w:type="dxa"/>
                   <w:shd w:val="solid" w:color="D9D9D9" w:themeColor="background1" w:themeShade="D9" w:fill="FFFFFF"/>
                 </w:tcPr>
                 <w:p>
@@ -38024,7 +38199,7 @@
             <w:tr>
               <w:tc>
                 <w:tcPr>
-                  <w:tcW w:w="5652" w:type="dxa"/>
+                  <w:tcW w:w="4812" w:type="dxa"/>
                   <w:shd w:val="pct30" w:color="FFFFFF" w:themeColor="background1" w:fill="FFFFFF" w:themeFill="background1"/>
                 </w:tcPr>
                 <w:p>
@@ -38039,7 +38214,7 @@
               </w:tc>
               <w:tc>
                 <w:tcPr>
-                  <w:tcW w:w="5148" w:type="dxa"/>
+                  <w:tcW w:w="5670" w:type="dxa"/>
                   <w:shd w:val="pct30" w:color="FFFFFF" w:themeColor="background1" w:fill="FFFFFF" w:themeFill="background1"/>
                 </w:tcPr>
                 <w:p>
@@ -38096,7 +38271,7 @@
             <w:tr>
               <w:tc>
                 <w:tcPr>
-                  <w:tcW w:w="5652" w:type="dxa"/>
+                  <w:tcW w:w="4812" w:type="dxa"/>
                   <w:shd w:val="solid" w:color="D9D9D9" w:themeColor="background1" w:themeShade="D9" w:fill="FFFFFF"/>
                 </w:tcPr>
                 <w:p>
@@ -38117,7 +38292,7 @@
               </w:tc>
               <w:tc>
                 <w:tcPr>
-                  <w:tcW w:w="5148" w:type="dxa"/>
+                  <w:tcW w:w="5670" w:type="dxa"/>
                   <w:shd w:val="solid" w:color="D9D9D9" w:themeColor="background1" w:themeShade="D9" w:fill="FFFFFF"/>
                 </w:tcPr>
                 <w:p>
@@ -38195,7 +38370,7 @@
             <w:tr>
               <w:tc>
                 <w:tcPr>
-                  <w:tcW w:w="5652" w:type="dxa"/>
+                  <w:tcW w:w="4812" w:type="dxa"/>
                   <w:shd w:val="pct30" w:color="FFFFFF" w:themeColor="background1" w:fill="FFFFFF" w:themeFill="background1"/>
                 </w:tcPr>
                 <w:p>
@@ -38210,7 +38385,7 @@
               </w:tc>
               <w:tc>
                 <w:tcPr>
-                  <w:tcW w:w="5148" w:type="dxa"/>
+                  <w:tcW w:w="5670" w:type="dxa"/>
                   <w:shd w:val="pct30" w:color="FFFFFF" w:themeColor="background1" w:fill="FFFFFF" w:themeFill="background1"/>
                 </w:tcPr>
                 <w:p>
@@ -38282,7 +38457,7 @@
             <w:tr>
               <w:tc>
                 <w:tcPr>
-                  <w:tcW w:w="5652" w:type="dxa"/>
+                  <w:tcW w:w="4812" w:type="dxa"/>
                   <w:shd w:val="solid" w:color="D9D9D9" w:themeColor="background1" w:themeShade="D9" w:fill="FFFFFF"/>
                 </w:tcPr>
                 <w:p>
@@ -38303,7 +38478,7 @@
               </w:tc>
               <w:tc>
                 <w:tcPr>
-                  <w:tcW w:w="5148" w:type="dxa"/>
+                  <w:tcW w:w="5670" w:type="dxa"/>
                   <w:shd w:val="solid" w:color="D9D9D9" w:themeColor="background1" w:themeShade="D9" w:fill="FFFFFF"/>
                 </w:tcPr>
                 <w:p>
@@ -38375,7 +38550,7 @@
             <w:tr>
               <w:tc>
                 <w:tcPr>
-                  <w:tcW w:w="5652" w:type="dxa"/>
+                  <w:tcW w:w="4812" w:type="dxa"/>
                   <w:shd w:val="pct30" w:color="FFFFFF" w:themeColor="background1" w:fill="FFFFFF" w:themeFill="background1"/>
                 </w:tcPr>
                 <w:p>
@@ -38389,7 +38564,7 @@
               </w:tc>
               <w:tc>
                 <w:tcPr>
-                  <w:tcW w:w="5148" w:type="dxa"/>
+                  <w:tcW w:w="5670" w:type="dxa"/>
                   <w:shd w:val="pct30" w:color="FFFFFF" w:themeColor="background1" w:fill="FFFFFF" w:themeFill="background1"/>
                 </w:tcPr>
                 <w:p>
@@ -38585,6 +38760,9 @@
       </w:pPr>
       <w:r>
         <w:t>trygve 1.0</w:t>
+      </w:r>
+      <w:r>
+        <w:t>; format since trygve 1.6.6</w:t>
       </w:r>
     </w:p>
     <w:p/>
@@ -38641,7 +38819,7 @@
         <w:tblLook w:val="0015"/>
       </w:tblPr>
       <w:tblGrid>
-        <w:gridCol w:w="11032"/>
+        <w:gridCol w:w="10856"/>
       </w:tblGrid>
       <w:tr>
         <w:tc>
@@ -38651,7 +38829,7 @@
           </w:tcPr>
           <w:tbl>
             <w:tblPr>
-              <w:tblW w:w="10800" w:type="dxa"/>
+              <w:tblW w:w="10624" w:type="dxa"/>
               <w:tblBorders>
                 <w:top w:val="single" w:sz="12" w:space="0" w:color="808080"/>
                 <w:left w:val="single" w:sz="6" w:space="0" w:color="808080"/>
@@ -38663,13 +38841,13 @@
               <w:tblLook w:val="0037"/>
             </w:tblPr>
             <w:tblGrid>
-              <w:gridCol w:w="5652"/>
-              <w:gridCol w:w="5148"/>
+              <w:gridCol w:w="3820"/>
+              <w:gridCol w:w="6804"/>
             </w:tblGrid>
             <w:tr>
               <w:tc>
                 <w:tcPr>
-                  <w:tcW w:w="5652" w:type="dxa"/>
+                  <w:tcW w:w="3820" w:type="dxa"/>
                   <w:shd w:val="clear" w:color="000000" w:fill="AFDDF7" w:themeFill="background2" w:themeFillTint="66"/>
                 </w:tcPr>
                 <w:p>
@@ -38688,7 +38866,7 @@
               </w:tc>
               <w:tc>
                 <w:tcPr>
-                  <w:tcW w:w="5148" w:type="dxa"/>
+                  <w:tcW w:w="6804" w:type="dxa"/>
                   <w:shd w:val="clear" w:color="000000" w:fill="AFDDF7" w:themeFill="background2" w:themeFillTint="66"/>
                 </w:tcPr>
                 <w:p>
@@ -38709,7 +38887,7 @@
             <w:tr>
               <w:tc>
                 <w:tcPr>
-                  <w:tcW w:w="5652" w:type="dxa"/>
+                  <w:tcW w:w="3820" w:type="dxa"/>
                   <w:shd w:val="solid" w:color="D9D9D9" w:themeColor="background1" w:themeShade="D9" w:fill="FFFFFF"/>
                 </w:tcPr>
                 <w:p>
@@ -38730,7 +38908,7 @@
               </w:tc>
               <w:tc>
                 <w:tcPr>
-                  <w:tcW w:w="5148" w:type="dxa"/>
+                  <w:tcW w:w="6804" w:type="dxa"/>
                   <w:shd w:val="solid" w:color="D9D9D9" w:themeColor="background1" w:themeShade="D9" w:fill="FFFFFF"/>
                 </w:tcPr>
                 <w:p>
@@ -38787,7 +38965,7 @@
             <w:tr>
               <w:tc>
                 <w:tcPr>
-                  <w:tcW w:w="5652" w:type="dxa"/>
+                  <w:tcW w:w="3820" w:type="dxa"/>
                   <w:shd w:val="pct30" w:color="FFFFFF" w:themeColor="background1" w:fill="FFFFFF" w:themeFill="background1"/>
                 </w:tcPr>
                 <w:p>
@@ -38802,7 +38980,7 @@
               </w:tc>
               <w:tc>
                 <w:tcPr>
-                  <w:tcW w:w="5148" w:type="dxa"/>
+                  <w:tcW w:w="6804" w:type="dxa"/>
                   <w:shd w:val="pct30" w:color="FFFFFF" w:themeColor="background1" w:fill="FFFFFF" w:themeFill="background1"/>
                 </w:tcPr>
                 <w:p>
@@ -38860,7 +39038,7 @@
             <w:tr>
               <w:tc>
                 <w:tcPr>
-                  <w:tcW w:w="5652" w:type="dxa"/>
+                  <w:tcW w:w="3820" w:type="dxa"/>
                   <w:shd w:val="clear" w:color="auto" w:fill="D9D9D9" w:themeFill="background1" w:themeFillShade="D9"/>
                 </w:tcPr>
                 <w:p>
@@ -38881,7 +39059,7 @@
               </w:tc>
               <w:tc>
                 <w:tcPr>
-                  <w:tcW w:w="5148" w:type="dxa"/>
+                  <w:tcW w:w="6804" w:type="dxa"/>
                   <w:shd w:val="clear" w:color="auto" w:fill="D9D9D9" w:themeFill="background1" w:themeFillShade="D9"/>
                 </w:tcPr>
                 <w:p>
@@ -38939,7 +39117,7 @@
             <w:tr>
               <w:tc>
                 <w:tcPr>
-                  <w:tcW w:w="5652" w:type="dxa"/>
+                  <w:tcW w:w="3820" w:type="dxa"/>
                   <w:shd w:val="clear" w:color="D9D9D9" w:themeColor="background1" w:themeShade="D9" w:fill="FFFFFF" w:themeFill="background1"/>
                 </w:tcPr>
                 <w:p>
@@ -38960,7 +39138,7 @@
               </w:tc>
               <w:tc>
                 <w:tcPr>
-                  <w:tcW w:w="5148" w:type="dxa"/>
+                  <w:tcW w:w="6804" w:type="dxa"/>
                   <w:shd w:val="clear" w:color="D9D9D9" w:themeColor="background1" w:themeShade="D9" w:fill="FFFFFF" w:themeFill="background1"/>
                 </w:tcPr>
                 <w:p>
@@ -39018,7 +39196,7 @@
             <w:tr>
               <w:tc>
                 <w:tcPr>
-                  <w:tcW w:w="5652" w:type="dxa"/>
+                  <w:tcW w:w="3820" w:type="dxa"/>
                   <w:shd w:val="solid" w:color="D9D9D9" w:themeColor="background1" w:themeShade="D9" w:fill="FFFFFF"/>
                 </w:tcPr>
                 <w:p>
@@ -39039,7 +39217,7 @@
               </w:tc>
               <w:tc>
                 <w:tcPr>
-                  <w:tcW w:w="5148" w:type="dxa"/>
+                  <w:tcW w:w="6804" w:type="dxa"/>
                   <w:shd w:val="solid" w:color="D9D9D9" w:themeColor="background1" w:themeShade="D9" w:fill="FFFFFF"/>
                 </w:tcPr>
                 <w:p>
@@ -39075,7 +39253,7 @@
             <w:tr>
               <w:tc>
                 <w:tcPr>
-                  <w:tcW w:w="5652" w:type="dxa"/>
+                  <w:tcW w:w="3820" w:type="dxa"/>
                   <w:shd w:val="pct30" w:color="FFFFFF" w:themeColor="background1" w:fill="FFFFFF" w:themeFill="background1"/>
                 </w:tcPr>
                 <w:p>
@@ -39090,7 +39268,7 @@
               </w:tc>
               <w:tc>
                 <w:tcPr>
-                  <w:tcW w:w="5148" w:type="dxa"/>
+                  <w:tcW w:w="6804" w:type="dxa"/>
                   <w:shd w:val="pct30" w:color="FFFFFF" w:themeColor="background1" w:fill="FFFFFF" w:themeFill="background1"/>
                 </w:tcPr>
                 <w:p>
@@ -39127,7 +39305,7 @@
             <w:tr>
               <w:tc>
                 <w:tcPr>
-                  <w:tcW w:w="5652" w:type="dxa"/>
+                  <w:tcW w:w="3820" w:type="dxa"/>
                   <w:shd w:val="clear" w:color="auto" w:fill="D9D9D9" w:themeFill="background1" w:themeFillShade="D9"/>
                 </w:tcPr>
                 <w:p>
@@ -39148,7 +39326,7 @@
               </w:tc>
               <w:tc>
                 <w:tcPr>
-                  <w:tcW w:w="5148" w:type="dxa"/>
+                  <w:tcW w:w="6804" w:type="dxa"/>
                   <w:shd w:val="clear" w:color="auto" w:fill="D9D9D9" w:themeFill="background1" w:themeFillShade="D9"/>
                 </w:tcPr>
                 <w:p>
@@ -39185,7 +39363,7 @@
             <w:tr>
               <w:tc>
                 <w:tcPr>
-                  <w:tcW w:w="5652" w:type="dxa"/>
+                  <w:tcW w:w="3820" w:type="dxa"/>
                   <w:tcBorders>
                     <w:bottom w:val="single" w:sz="6" w:space="0" w:color="000000"/>
                   </w:tcBorders>
@@ -39209,7 +39387,7 @@
               </w:tc>
               <w:tc>
                 <w:tcPr>
-                  <w:tcW w:w="5148" w:type="dxa"/>
+                  <w:tcW w:w="6804" w:type="dxa"/>
                   <w:tcBorders>
                     <w:bottom w:val="single" w:sz="6" w:space="0" w:color="000000"/>
                   </w:tcBorders>
@@ -39249,7 +39427,7 @@
             <w:tr>
               <w:tc>
                 <w:tcPr>
-                  <w:tcW w:w="5652" w:type="dxa"/>
+                  <w:tcW w:w="3820" w:type="dxa"/>
                   <w:shd w:val="solid" w:color="D9D9D9" w:themeColor="background1" w:themeShade="D9" w:fill="FFFFFF"/>
                 </w:tcPr>
                 <w:p>
@@ -39270,7 +39448,7 @@
               </w:tc>
               <w:tc>
                 <w:tcPr>
-                  <w:tcW w:w="5148" w:type="dxa"/>
+                  <w:tcW w:w="6804" w:type="dxa"/>
                   <w:shd w:val="solid" w:color="D9D9D9" w:themeColor="background1" w:themeShade="D9" w:fill="FFFFFF"/>
                 </w:tcPr>
                 <w:p>
@@ -39300,6 +39478,167 @@
                     </w:rPr>
                     <w:t>Print a newline</w:t>
                   </w:r>
+                </w:p>
+              </w:tc>
+            </w:tr>
+            <w:tr>
+              <w:tc>
+                <w:tcPr>
+                  <w:tcW w:w="3820" w:type="dxa"/>
+                  <w:tcBorders>
+                    <w:bottom w:val="single" w:sz="6" w:space="0" w:color="000000"/>
+                  </w:tcBorders>
+                  <w:shd w:val="pct30" w:color="FFFFFF" w:themeColor="background1" w:fill="FFFFFF" w:themeFill="background1"/>
+                </w:tcPr>
+                <w:p>
+                  <w:pPr>
+                    <w:rPr>
+                      <w:rFonts w:ascii="Courier New" w:hAnsi="Courier New"/>
+                      <w:b/>
+                    </w:rPr>
+                  </w:pPr>
+                  <w:r>
+                    <w:rPr>
+                      <w:rFonts w:ascii="Courier New" w:hAnsi="Courier New"/>
+                      <w:b/>
+                    </w:rPr>
+                    <w:t>PrintStream</w:t>
+                  </w:r>
+                </w:p>
+              </w:tc>
+              <w:tc>
+                <w:tcPr>
+                  <w:tcW w:w="6804" w:type="dxa"/>
+                  <w:tcBorders>
+                    <w:bottom w:val="single" w:sz="6" w:space="0" w:color="000000"/>
+                  </w:tcBorders>
+                  <w:shd w:val="pct30" w:color="FFFFFF" w:themeColor="background1" w:fill="FFFFFF" w:themeFill="background1"/>
+                </w:tcPr>
+                <w:p>
+                  <w:pPr>
+                    <w:rPr>
+                      <w:rFonts w:ascii="Courier New" w:hAnsi="Courier New"/>
+                      <w:b/>
+                    </w:rPr>
+                  </w:pPr>
+                  <w:r>
+                    <w:rPr>
+                      <w:rFonts w:ascii="Courier New" w:hAnsi="Courier New"/>
+                      <w:b/>
+                    </w:rPr>
+                    <w:t>format(String format, Object … args)</w:t>
+                  </w:r>
+                </w:p>
+                <w:p>
+                  <w:pPr>
+                    <w:rPr>
+                      <w:rFonts w:ascii="Courier New" w:hAnsi="Courier New"/>
+                      <w:b/>
+                    </w:rPr>
+                  </w:pPr>
+                  <w:r>
+                    <w:rPr>
+                      <w:rFonts w:asciiTheme="majorHAnsi" w:hAnsiTheme="majorHAnsi"/>
+                    </w:rPr>
+                    <w:t>Writes a formatted string to this output stream,</w:t>
+                  </w:r>
+                  <w:r>
+                    <w:rPr>
+                      <w:rFonts w:asciiTheme="majorHAnsi" w:hAnsiTheme="majorHAnsi"/>
+                    </w:rPr>
+                    <w:t xml:space="preserve"> </w:t>
+                  </w:r>
+                  <w:r>
+                    <w:rPr>
+                      <w:rFonts w:asciiTheme="majorHAnsi" w:hAnsiTheme="majorHAnsi"/>
+                    </w:rPr>
+                    <w:t>using the specified format string and arguments. Supports a limited subset of the formats available in Java.</w:t>
+                  </w:r>
+                  <w:r>
+                    <w:rPr>
+                      <w:rFonts w:asciiTheme="majorHAnsi" w:hAnsiTheme="majorHAnsi"/>
+                    </w:rPr>
+                    <w:t xml:space="preserve"> By the way, if </w:t>
+                  </w:r>
+                  <w:r>
+                    <w:rPr>
+                      <w:rFonts w:ascii="Courier" w:hAnsi="Courier"/>
+                    </w:rPr>
+                    <w:t>format</w:t>
+                  </w:r>
+                  <w:r>
+                    <w:rPr>
+                      <w:rFonts w:asciiTheme="majorHAnsi" w:hAnsiTheme="majorHAnsi"/>
+                    </w:rPr>
+                    <w:t xml:space="preserve"> contains "%s" and if the corresponding field in </w:t>
+                  </w:r>
+                  <w:r>
+                    <w:rPr>
+                      <w:rFonts w:ascii="Courier" w:hAnsi="Courier"/>
+                    </w:rPr>
+                    <w:t>args</w:t>
+                  </w:r>
+                  <w:r>
+                    <w:rPr>
+                      <w:rFonts w:asciiTheme="majorHAnsi" w:hAnsiTheme="majorHAnsi"/>
+                    </w:rPr>
+                    <w:t xml:space="preserve"> is a user-defined type, then that type's user-supplied </w:t>
+                  </w:r>
+                  <w:r>
+                    <w:rPr>
+                      <w:rFonts w:ascii="Courier" w:hAnsi="Courier"/>
+                    </w:rPr>
+                    <w:t>toString</w:t>
+                  </w:r>
+                  <w:r>
+                    <w:rPr>
+                      <w:rFonts w:asciiTheme="majorHAnsi" w:hAnsiTheme="majorHAnsi"/>
+                    </w:rPr>
+                    <w:t xml:space="preserve"> operation will be consulted for the printable results. This is the standard way to provide a means to output user-defined types in </w:t>
+                  </w:r>
+                  <w:r>
+                    <w:rPr>
+                      <w:rFonts w:asciiTheme="majorHAnsi" w:hAnsiTheme="majorHAnsi"/>
+                      <w:b/>
+                    </w:rPr>
+                    <w:t>trygve</w:t>
+                  </w:r>
+                  <w:r>
+                    <w:rPr>
+                      <w:rFonts w:asciiTheme="majorHAnsi" w:hAnsiTheme="majorHAnsi"/>
+                    </w:rPr>
+                    <w:t>.</w:t>
+                  </w:r>
+                </w:p>
+              </w:tc>
+            </w:tr>
+            <w:tr>
+              <w:tc>
+                <w:tcPr>
+                  <w:tcW w:w="3820" w:type="dxa"/>
+                  <w:shd w:val="solid" w:color="D9D9D9" w:themeColor="background1" w:themeShade="D9" w:fill="FFFFFF"/>
+                </w:tcPr>
+                <w:p>
+                  <w:pPr>
+                    <w:rPr>
+                      <w:rFonts w:ascii="Courier New" w:hAnsi="Courier New"/>
+                      <w:b/>
+                    </w:rPr>
+                  </w:pPr>
+                </w:p>
+              </w:tc>
+              <w:tc>
+                <w:tcPr>
+                  <w:tcW w:w="6804" w:type="dxa"/>
+                  <w:shd w:val="solid" w:color="D9D9D9" w:themeColor="background1" w:themeShade="D9" w:fill="FFFFFF"/>
+                </w:tcPr>
+                <w:p>
+                  <w:pPr>
+                    <w:rPr>
+                      <w:rFonts w:ascii="Courier New" w:hAnsi="Courier New"/>
+                      <w:b/>
+                    </w:rPr>
+                  </w:pPr>
                 </w:p>
               </w:tc>
             </w:tr>
@@ -39492,7 +39831,7 @@
         <w:tblLook w:val="0015"/>
       </w:tblPr>
       <w:tblGrid>
-        <w:gridCol w:w="11032"/>
+        <w:gridCol w:w="10856"/>
       </w:tblGrid>
       <w:tr>
         <w:tc>
@@ -39502,7 +39841,7 @@
           </w:tcPr>
           <w:tbl>
             <w:tblPr>
-              <w:tblW w:w="10800" w:type="dxa"/>
+              <w:tblW w:w="10624" w:type="dxa"/>
               <w:tblBorders>
                 <w:top w:val="single" w:sz="12" w:space="0" w:color="808080"/>
                 <w:left w:val="single" w:sz="6" w:space="0" w:color="808080"/>
@@ -39515,7 +39854,7 @@
             </w:tblPr>
             <w:tblGrid>
               <w:gridCol w:w="5652"/>
-              <w:gridCol w:w="5148"/>
+              <w:gridCol w:w="4972"/>
             </w:tblGrid>
             <w:tr>
               <w:tc>
@@ -39539,7 +39878,7 @@
               </w:tc>
               <w:tc>
                 <w:tcPr>
-                  <w:tcW w:w="5148" w:type="dxa"/>
+                  <w:tcW w:w="4972" w:type="dxa"/>
                   <w:shd w:val="clear" w:color="000000" w:fill="AFDDF7" w:themeFill="background2" w:themeFillTint="66"/>
                 </w:tcPr>
                 <w:p>
@@ -39581,7 +39920,7 @@
               </w:tc>
               <w:tc>
                 <w:tcPr>
-                  <w:tcW w:w="5148" w:type="dxa"/>
+                  <w:tcW w:w="4972" w:type="dxa"/>
                   <w:shd w:val="solid" w:color="D9D9D9" w:themeColor="background1" w:themeShade="D9" w:fill="FFFFFF"/>
                 </w:tcPr>
                 <w:p>
@@ -39811,7 +40150,7 @@
         <w:tblLook w:val="0015"/>
       </w:tblPr>
       <w:tblGrid>
-        <w:gridCol w:w="11032"/>
+        <w:gridCol w:w="10714"/>
       </w:tblGrid>
       <w:tr>
         <w:tc>
@@ -39821,7 +40160,7 @@
           </w:tcPr>
           <w:tbl>
             <w:tblPr>
-              <w:tblW w:w="10800" w:type="dxa"/>
+              <w:tblW w:w="10482" w:type="dxa"/>
               <w:tblBorders>
                 <w:top w:val="single" w:sz="12" w:space="0" w:color="808080"/>
                 <w:left w:val="single" w:sz="6" w:space="0" w:color="808080"/>
@@ -39833,12 +40172,12 @@
               <w:tblLook w:val="0037"/>
             </w:tblPr>
             <w:tblGrid>
-              <w:gridCol w:w="10800"/>
+              <w:gridCol w:w="10482"/>
             </w:tblGrid>
             <w:tr>
               <w:tc>
                 <w:tcPr>
-                  <w:tcW w:w="10800" w:type="dxa"/>
+                  <w:tcW w:w="10482" w:type="dxa"/>
                   <w:shd w:val="clear" w:color="000000" w:fill="AFDDF7" w:themeFill="background2" w:themeFillTint="66"/>
                 </w:tcPr>
                 <w:p>
@@ -39859,7 +40198,7 @@
             <w:tr>
               <w:tc>
                 <w:tcPr>
-                  <w:tcW w:w="10800" w:type="dxa"/>
+                  <w:tcW w:w="10482" w:type="dxa"/>
                   <w:shd w:val="solid" w:color="D9D9D9" w:themeColor="background1" w:themeShade="D9" w:fill="FFFFFF"/>
                 </w:tcPr>
                 <w:p>
@@ -39968,7 +40307,7 @@
         <w:tblLook w:val="0015"/>
       </w:tblPr>
       <w:tblGrid>
-        <w:gridCol w:w="11032"/>
+        <w:gridCol w:w="10714"/>
       </w:tblGrid>
       <w:tr>
         <w:tc>
@@ -39978,7 +40317,7 @@
           </w:tcPr>
           <w:tbl>
             <w:tblPr>
-              <w:tblW w:w="10800" w:type="dxa"/>
+              <w:tblW w:w="10482" w:type="dxa"/>
               <w:tblBorders>
                 <w:top w:val="single" w:sz="12" w:space="0" w:color="808080"/>
                 <w:left w:val="single" w:sz="6" w:space="0" w:color="808080"/>
@@ -39990,13 +40329,13 @@
               <w:tblLook w:val="0037"/>
             </w:tblPr>
             <w:tblGrid>
-              <w:gridCol w:w="5652"/>
-              <w:gridCol w:w="5148"/>
+              <w:gridCol w:w="4812"/>
+              <w:gridCol w:w="5670"/>
             </w:tblGrid>
             <w:tr>
               <w:tc>
                 <w:tcPr>
-                  <w:tcW w:w="5652" w:type="dxa"/>
+                  <w:tcW w:w="4812" w:type="dxa"/>
                   <w:shd w:val="clear" w:color="000000" w:fill="AFDDF7" w:themeFill="background2" w:themeFillTint="66"/>
                 </w:tcPr>
                 <w:p>
@@ -40015,7 +40354,7 @@
               </w:tc>
               <w:tc>
                 <w:tcPr>
-                  <w:tcW w:w="5148" w:type="dxa"/>
+                  <w:tcW w:w="5670" w:type="dxa"/>
                   <w:shd w:val="clear" w:color="000000" w:fill="AFDDF7" w:themeFill="background2" w:themeFillTint="66"/>
                 </w:tcPr>
                 <w:p>
@@ -40036,7 +40375,7 @@
             <w:tr>
               <w:tc>
                 <w:tcPr>
-                  <w:tcW w:w="5652" w:type="dxa"/>
+                  <w:tcW w:w="4812" w:type="dxa"/>
                   <w:shd w:val="solid" w:color="D9D9D9" w:themeColor="background1" w:themeShade="D9" w:fill="FFFFFF"/>
                 </w:tcPr>
                 <w:p>
@@ -40057,7 +40396,7 @@
               </w:tc>
               <w:tc>
                 <w:tcPr>
-                  <w:tcW w:w="5148" w:type="dxa"/>
+                  <w:tcW w:w="5670" w:type="dxa"/>
                   <w:shd w:val="solid" w:color="D9D9D9" w:themeColor="background1" w:themeShade="D9" w:fill="FFFFFF"/>
                 </w:tcPr>
                 <w:p>
@@ -40100,7 +40439,7 @@
             <w:tr>
               <w:tc>
                 <w:tcPr>
-                  <w:tcW w:w="5652" w:type="dxa"/>
+                  <w:tcW w:w="4812" w:type="dxa"/>
                   <w:tcBorders>
                     <w:bottom w:val="single" w:sz="6" w:space="0" w:color="000000"/>
                   </w:tcBorders>
@@ -40117,7 +40456,7 @@
               </w:tc>
               <w:tc>
                 <w:tcPr>
-                  <w:tcW w:w="5148" w:type="dxa"/>
+                  <w:tcW w:w="5670" w:type="dxa"/>
                   <w:tcBorders>
                     <w:bottom w:val="single" w:sz="6" w:space="0" w:color="000000"/>
                   </w:tcBorders>
@@ -40136,7 +40475,7 @@
             <w:tr>
               <w:tc>
                 <w:tcPr>
-                  <w:tcW w:w="5652" w:type="dxa"/>
+                  <w:tcW w:w="4812" w:type="dxa"/>
                   <w:shd w:val="solid" w:color="D9D9D9" w:themeColor="background1" w:themeShade="D9" w:fill="FFFFFF"/>
                 </w:tcPr>
                 <w:p>
@@ -40150,7 +40489,7 @@
               </w:tc>
               <w:tc>
                 <w:tcPr>
-                  <w:tcW w:w="5148" w:type="dxa"/>
+                  <w:tcW w:w="5670" w:type="dxa"/>
                   <w:shd w:val="solid" w:color="D9D9D9" w:themeColor="background1" w:themeShade="D9" w:fill="FFFFFF"/>
                 </w:tcPr>
                 <w:p>
@@ -40355,7 +40694,7 @@
         <w:tblLook w:val="0015"/>
       </w:tblPr>
       <w:tblGrid>
-        <w:gridCol w:w="11032"/>
+        <w:gridCol w:w="10714"/>
       </w:tblGrid>
       <w:tr>
         <w:tc>
@@ -40365,7 +40704,7 @@
           </w:tcPr>
           <w:tbl>
             <w:tblPr>
-              <w:tblW w:w="10800" w:type="dxa"/>
+              <w:tblW w:w="10482" w:type="dxa"/>
               <w:tblBorders>
                 <w:top w:val="single" w:sz="12" w:space="0" w:color="808080"/>
                 <w:left w:val="single" w:sz="6" w:space="0" w:color="808080"/>
@@ -40377,12 +40716,12 @@
               <w:tblLook w:val="0037"/>
             </w:tblPr>
             <w:tblGrid>
-              <w:gridCol w:w="10800"/>
+              <w:gridCol w:w="10482"/>
             </w:tblGrid>
             <w:tr>
               <w:tc>
                 <w:tcPr>
-                  <w:tcW w:w="10800" w:type="dxa"/>
+                  <w:tcW w:w="10482" w:type="dxa"/>
                   <w:shd w:val="clear" w:color="000000" w:fill="AFDDF7" w:themeFill="background2" w:themeFillTint="66"/>
                 </w:tcPr>
                 <w:p>
@@ -40403,7 +40742,7 @@
             <w:tr>
               <w:tc>
                 <w:tcPr>
-                  <w:tcW w:w="10800" w:type="dxa"/>
+                  <w:tcW w:w="10482" w:type="dxa"/>
                   <w:shd w:val="solid" w:color="D9D9D9" w:themeColor="background1" w:themeShade="D9" w:fill="FFFFFF"/>
                 </w:tcPr>
                 <w:p>
@@ -40484,7 +40823,7 @@
         <w:tblLook w:val="0015"/>
       </w:tblPr>
       <w:tblGrid>
-        <w:gridCol w:w="11032"/>
+        <w:gridCol w:w="10714"/>
       </w:tblGrid>
       <w:tr>
         <w:tc>
@@ -40494,7 +40833,7 @@
           </w:tcPr>
           <w:tbl>
             <w:tblPr>
-              <w:tblW w:w="10800" w:type="dxa"/>
+              <w:tblW w:w="10482" w:type="dxa"/>
               <w:tblBorders>
                 <w:top w:val="single" w:sz="12" w:space="0" w:color="808080"/>
                 <w:left w:val="single" w:sz="6" w:space="0" w:color="808080"/>
@@ -40507,7 +40846,7 @@
             </w:tblPr>
             <w:tblGrid>
               <w:gridCol w:w="5652"/>
-              <w:gridCol w:w="5148"/>
+              <w:gridCol w:w="4830"/>
             </w:tblGrid>
             <w:tr>
               <w:tc>
@@ -40531,7 +40870,7 @@
               </w:tc>
               <w:tc>
                 <w:tcPr>
-                  <w:tcW w:w="5148" w:type="dxa"/>
+                  <w:tcW w:w="4830" w:type="dxa"/>
                   <w:shd w:val="clear" w:color="000000" w:fill="AFDDF7" w:themeFill="background2" w:themeFillTint="66"/>
                 </w:tcPr>
                 <w:p>
@@ -40573,7 +40912,7 @@
               </w:tc>
               <w:tc>
                 <w:tcPr>
-                  <w:tcW w:w="5148" w:type="dxa"/>
+                  <w:tcW w:w="4830" w:type="dxa"/>
                   <w:shd w:val="solid" w:color="D9D9D9" w:themeColor="background1" w:themeShade="D9" w:fill="FFFFFF"/>
                 </w:tcPr>
                 <w:p>
@@ -40633,7 +40972,7 @@
               </w:tc>
               <w:tc>
                 <w:tcPr>
-                  <w:tcW w:w="5148" w:type="dxa"/>
+                  <w:tcW w:w="4830" w:type="dxa"/>
                   <w:tcBorders>
                     <w:bottom w:val="single" w:sz="6" w:space="0" w:color="000000"/>
                   </w:tcBorders>
@@ -40694,7 +41033,7 @@
               </w:tc>
               <w:tc>
                 <w:tcPr>
-                  <w:tcW w:w="5148" w:type="dxa"/>
+                  <w:tcW w:w="4830" w:type="dxa"/>
                   <w:shd w:val="solid" w:color="D9D9D9" w:themeColor="background1" w:themeShade="D9" w:fill="FFFFFF"/>
                 </w:tcPr>
                 <w:p>
@@ -40751,7 +41090,7 @@
               </w:tc>
               <w:tc>
                 <w:tcPr>
-                  <w:tcW w:w="5148" w:type="dxa"/>
+                  <w:tcW w:w="4830" w:type="dxa"/>
                   <w:shd w:val="clear" w:color="D9D9D9" w:themeColor="background1" w:themeShade="D9" w:fill="FFFFFF" w:themeFill="background1"/>
                 </w:tcPr>
                 <w:p>
@@ -40809,7 +41148,7 @@
               </w:tc>
               <w:tc>
                 <w:tcPr>
-                  <w:tcW w:w="5148" w:type="dxa"/>
+                  <w:tcW w:w="4830" w:type="dxa"/>
                   <w:shd w:val="solid" w:color="D9D9D9" w:themeColor="background1" w:themeShade="D9" w:fill="FFFFFF"/>
                 </w:tcPr>
                 <w:p>
@@ -40873,7 +41212,7 @@
               </w:tc>
               <w:tc>
                 <w:tcPr>
-                  <w:tcW w:w="5148" w:type="dxa"/>
+                  <w:tcW w:w="4830" w:type="dxa"/>
                   <w:shd w:val="clear" w:color="D9D9D9" w:themeColor="background1" w:themeShade="D9" w:fill="FFFFFF"/>
                 </w:tcPr>
                 <w:p>
@@ -40944,7 +41283,7 @@
               </w:tc>
               <w:tc>
                 <w:tcPr>
-                  <w:tcW w:w="5148" w:type="dxa"/>
+                  <w:tcW w:w="4830" w:type="dxa"/>
                   <w:shd w:val="solid" w:color="D9D9D9" w:themeColor="background1" w:themeShade="D9" w:fill="FFFFFF"/>
                 </w:tcPr>
                 <w:p>
@@ -41001,7 +41340,7 @@
               </w:tc>
               <w:tc>
                 <w:tcPr>
-                  <w:tcW w:w="5148" w:type="dxa"/>
+                  <w:tcW w:w="4830" w:type="dxa"/>
                   <w:shd w:val="clear" w:color="D9D9D9" w:themeColor="background1" w:themeShade="D9" w:fill="FFFFFF"/>
                 </w:tcPr>
                 <w:p>
@@ -41200,7 +41539,7 @@
         <w:tblLook w:val="0015"/>
       </w:tblPr>
       <w:tblGrid>
-        <w:gridCol w:w="11032"/>
+        <w:gridCol w:w="10714"/>
       </w:tblGrid>
       <w:tr>
         <w:tc>
@@ -41210,7 +41549,7 @@
           </w:tcPr>
           <w:tbl>
             <w:tblPr>
-              <w:tblW w:w="10800" w:type="dxa"/>
+              <w:tblW w:w="10482" w:type="dxa"/>
               <w:tblBorders>
                 <w:top w:val="single" w:sz="12" w:space="0" w:color="808080"/>
                 <w:left w:val="single" w:sz="6" w:space="0" w:color="808080"/>
@@ -41222,16 +41561,17 @@
               <w:tblLook w:val="0037"/>
             </w:tblPr>
             <w:tblGrid>
-              <w:gridCol w:w="10800"/>
+              <w:gridCol w:w="10482"/>
             </w:tblGrid>
             <w:tr>
               <w:tc>
                 <w:tcPr>
-                  <w:tcW w:w="10800" w:type="dxa"/>
+                  <w:tcW w:w="10482" w:type="dxa"/>
                   <w:shd w:val="clear" w:color="000000" w:fill="AFDDF7" w:themeFill="background2" w:themeFillTint="66"/>
                 </w:tcPr>
                 <w:p>
                   <w:pPr>
+                    <w:ind w:right="68"/>
                     <w:rPr>
                       <w:b/>
                     </w:rPr>
@@ -41248,7 +41588,7 @@
             <w:tr>
               <w:tc>
                 <w:tcPr>
-                  <w:tcW w:w="10800" w:type="dxa"/>
+                  <w:tcW w:w="10482" w:type="dxa"/>
                   <w:shd w:val="solid" w:color="D9D9D9" w:themeColor="background1" w:themeShade="D9" w:fill="FFFFFF"/>
                 </w:tcPr>
                 <w:p>
@@ -41312,7 +41652,7 @@
         <w:tblLook w:val="0015"/>
       </w:tblPr>
       <w:tblGrid>
-        <w:gridCol w:w="11032"/>
+        <w:gridCol w:w="10714"/>
       </w:tblGrid>
       <w:tr>
         <w:tc>
@@ -41322,7 +41662,7 @@
           </w:tcPr>
           <w:tbl>
             <w:tblPr>
-              <w:tblW w:w="10800" w:type="dxa"/>
+              <w:tblW w:w="10482" w:type="dxa"/>
               <w:tblBorders>
                 <w:top w:val="single" w:sz="12" w:space="0" w:color="808080"/>
                 <w:left w:val="single" w:sz="6" w:space="0" w:color="808080"/>
@@ -41334,13 +41674,13 @@
               <w:tblLook w:val="0037"/>
             </w:tblPr>
             <w:tblGrid>
-              <w:gridCol w:w="5652"/>
-              <w:gridCol w:w="5148"/>
+              <w:gridCol w:w="4954"/>
+              <w:gridCol w:w="5528"/>
             </w:tblGrid>
             <w:tr>
               <w:tc>
                 <w:tcPr>
-                  <w:tcW w:w="5652" w:type="dxa"/>
+                  <w:tcW w:w="4954" w:type="dxa"/>
                   <w:shd w:val="clear" w:color="000000" w:fill="AFDDF7" w:themeFill="background2" w:themeFillTint="66"/>
                 </w:tcPr>
                 <w:p>
@@ -41359,11 +41699,14 @@
               </w:tc>
               <w:tc>
                 <w:tcPr>
-                  <w:tcW w:w="5148" w:type="dxa"/>
+                  <w:tcW w:w="5528" w:type="dxa"/>
                   <w:shd w:val="clear" w:color="000000" w:fill="AFDDF7" w:themeFill="background2" w:themeFillTint="66"/>
                 </w:tcPr>
                 <w:p>
                   <w:pPr>
+                    <w:tabs>
+                      <w:tab w:val="right" w:pos="4932"/>
+                    </w:tabs>
                     <w:rPr>
                       <w:b/>
                     </w:rPr>
@@ -41373,6 +41716,12 @@
                       <w:b/>
                     </w:rPr>
                     <w:t>Field and Description</w:t>
+                  </w:r>
+                  <w:r>
+                    <w:rPr>
+                      <w:b/>
+                    </w:rPr>
+                    <w:tab/>
                   </w:r>
                 </w:p>
               </w:tc>
@@ -41383,7 +41732,7 @@
               </w:trPr>
               <w:tc>
                 <w:tcPr>
-                  <w:tcW w:w="5652" w:type="dxa"/>
+                  <w:tcW w:w="4954" w:type="dxa"/>
                   <w:shd w:val="solid" w:color="D9D9D9" w:themeColor="background1" w:themeShade="D9" w:fill="FFFFFF"/>
                 </w:tcPr>
                 <w:p>
@@ -41404,7 +41753,7 @@
               </w:tc>
               <w:tc>
                 <w:tcPr>
-                  <w:tcW w:w="5148" w:type="dxa"/>
+                  <w:tcW w:w="5528" w:type="dxa"/>
                   <w:shd w:val="solid" w:color="D9D9D9" w:themeColor="background1" w:themeShade="D9" w:fill="FFFFFF"/>
                 </w:tcPr>
                 <w:p>
@@ -41440,7 +41789,7 @@
             <w:tr>
               <w:tc>
                 <w:tcPr>
-                  <w:tcW w:w="5652" w:type="dxa"/>
+                  <w:tcW w:w="4954" w:type="dxa"/>
                   <w:shd w:val="clear" w:color="D9D9D9" w:themeColor="background1" w:themeShade="D9" w:fill="FFFFFF"/>
                 </w:tcPr>
                 <w:p>
@@ -41461,7 +41810,7 @@
               </w:tc>
               <w:tc>
                 <w:tcPr>
-                  <w:tcW w:w="5148" w:type="dxa"/>
+                  <w:tcW w:w="5528" w:type="dxa"/>
                   <w:shd w:val="clear" w:color="D9D9D9" w:themeColor="background1" w:themeShade="D9" w:fill="FFFFFF"/>
                 </w:tcPr>
                 <w:p>
@@ -41498,7 +41847,7 @@
             <w:tr>
               <w:tc>
                 <w:tcPr>
-                  <w:tcW w:w="5652" w:type="dxa"/>
+                  <w:tcW w:w="4954" w:type="dxa"/>
                   <w:shd w:val="solid" w:color="D9D9D9" w:themeColor="background1" w:themeShade="D9" w:fill="FFFFFF"/>
                 </w:tcPr>
                 <w:p>
@@ -41519,7 +41868,7 @@
               </w:tc>
               <w:tc>
                 <w:tcPr>
-                  <w:tcW w:w="5148" w:type="dxa"/>
+                  <w:tcW w:w="5528" w:type="dxa"/>
                   <w:shd w:val="solid" w:color="D9D9D9" w:themeColor="background1" w:themeShade="D9" w:fill="FFFFFF"/>
                 </w:tcPr>
                 <w:p>
@@ -41555,7 +41904,7 @@
             <w:tr>
               <w:tc>
                 <w:tcPr>
-                  <w:tcW w:w="5652" w:type="dxa"/>
+                  <w:tcW w:w="4954" w:type="dxa"/>
                   <w:shd w:val="clear" w:color="D9D9D9" w:themeColor="background1" w:themeShade="D9" w:fill="FFFFFF"/>
                 </w:tcPr>
                 <w:p>
@@ -41576,7 +41925,7 @@
               </w:tc>
               <w:tc>
                 <w:tcPr>
-                  <w:tcW w:w="5148" w:type="dxa"/>
+                  <w:tcW w:w="5528" w:type="dxa"/>
                   <w:shd w:val="clear" w:color="D9D9D9" w:themeColor="background1" w:themeShade="D9" w:fill="FFFFFF"/>
                 </w:tcPr>
                 <w:p>
@@ -41613,7 +41962,7 @@
             <w:tr>
               <w:tc>
                 <w:tcPr>
-                  <w:tcW w:w="5652" w:type="dxa"/>
+                  <w:tcW w:w="4954" w:type="dxa"/>
                   <w:shd w:val="solid" w:color="D9D9D9" w:themeColor="background1" w:themeShade="D9" w:fill="FFFFFF"/>
                 </w:tcPr>
                 <w:p>
@@ -41634,7 +41983,7 @@
               </w:tc>
               <w:tc>
                 <w:tcPr>
-                  <w:tcW w:w="5148" w:type="dxa"/>
+                  <w:tcW w:w="5528" w:type="dxa"/>
                   <w:shd w:val="solid" w:color="D9D9D9" w:themeColor="background1" w:themeShade="D9" w:fill="FFFFFF"/>
                 </w:tcPr>
                 <w:p>
@@ -41670,7 +42019,7 @@
             <w:tr>
               <w:tc>
                 <w:tcPr>
-                  <w:tcW w:w="5652" w:type="dxa"/>
+                  <w:tcW w:w="4954" w:type="dxa"/>
                   <w:shd w:val="clear" w:color="D9D9D9" w:themeColor="background1" w:themeShade="D9" w:fill="FFFFFF"/>
                 </w:tcPr>
                 <w:p>
@@ -41691,7 +42040,7 @@
               </w:tc>
               <w:tc>
                 <w:tcPr>
-                  <w:tcW w:w="5148" w:type="dxa"/>
+                  <w:tcW w:w="5528" w:type="dxa"/>
                   <w:shd w:val="clear" w:color="D9D9D9" w:themeColor="background1" w:themeShade="D9" w:fill="FFFFFF"/>
                 </w:tcPr>
                 <w:p>
@@ -41728,7 +42077,7 @@
             <w:tr>
               <w:tc>
                 <w:tcPr>
-                  <w:tcW w:w="5652" w:type="dxa"/>
+                  <w:tcW w:w="4954" w:type="dxa"/>
                   <w:shd w:val="solid" w:color="D9D9D9" w:themeColor="background1" w:themeShade="D9" w:fill="FFFFFF"/>
                 </w:tcPr>
                 <w:p>
@@ -41749,7 +42098,7 @@
               </w:tc>
               <w:tc>
                 <w:tcPr>
-                  <w:tcW w:w="5148" w:type="dxa"/>
+                  <w:tcW w:w="5528" w:type="dxa"/>
                   <w:shd w:val="solid" w:color="D9D9D9" w:themeColor="background1" w:themeShade="D9" w:fill="FFFFFF"/>
                 </w:tcPr>
                 <w:p>
@@ -41785,7 +42134,7 @@
             <w:tr>
               <w:tc>
                 <w:tcPr>
-                  <w:tcW w:w="5652" w:type="dxa"/>
+                  <w:tcW w:w="4954" w:type="dxa"/>
                   <w:shd w:val="clear" w:color="D9D9D9" w:themeColor="background1" w:themeShade="D9" w:fill="FFFFFF"/>
                 </w:tcPr>
                 <w:p>
@@ -41806,7 +42155,7 @@
               </w:tc>
               <w:tc>
                 <w:tcPr>
-                  <w:tcW w:w="5148" w:type="dxa"/>
+                  <w:tcW w:w="5528" w:type="dxa"/>
                   <w:shd w:val="clear" w:color="D9D9D9" w:themeColor="background1" w:themeShade="D9" w:fill="FFFFFF"/>
                 </w:tcPr>
                 <w:p>
@@ -41869,7 +42218,7 @@
             <w:tr>
               <w:tc>
                 <w:tcPr>
-                  <w:tcW w:w="5652" w:type="dxa"/>
+                  <w:tcW w:w="4954" w:type="dxa"/>
                   <w:shd w:val="solid" w:color="D9D9D9" w:themeColor="background1" w:themeShade="D9" w:fill="FFFFFF"/>
                 </w:tcPr>
                 <w:p>
@@ -41890,7 +42239,7 @@
               </w:tc>
               <w:tc>
                 <w:tcPr>
-                  <w:tcW w:w="5148" w:type="dxa"/>
+                  <w:tcW w:w="5528" w:type="dxa"/>
                   <w:shd w:val="solid" w:color="D9D9D9" w:themeColor="background1" w:themeShade="D9" w:fill="FFFFFF"/>
                 </w:tcPr>
                 <w:p>
@@ -41926,7 +42275,7 @@
             <w:tr>
               <w:tc>
                 <w:tcPr>
-                  <w:tcW w:w="5652" w:type="dxa"/>
+                  <w:tcW w:w="4954" w:type="dxa"/>
                   <w:shd w:val="clear" w:color="D9D9D9" w:themeColor="background1" w:themeShade="D9" w:fill="FFFFFF"/>
                 </w:tcPr>
                 <w:p>
@@ -41947,7 +42296,7 @@
               </w:tc>
               <w:tc>
                 <w:tcPr>
-                  <w:tcW w:w="5148" w:type="dxa"/>
+                  <w:tcW w:w="5528" w:type="dxa"/>
                   <w:shd w:val="clear" w:color="D9D9D9" w:themeColor="background1" w:themeShade="D9" w:fill="FFFFFF"/>
                 </w:tcPr>
                 <w:p>
@@ -41984,7 +42333,7 @@
             <w:tr>
               <w:tc>
                 <w:tcPr>
-                  <w:tcW w:w="5652" w:type="dxa"/>
+                  <w:tcW w:w="4954" w:type="dxa"/>
                   <w:shd w:val="solid" w:color="D9D9D9" w:themeColor="background1" w:themeShade="D9" w:fill="FFFFFF"/>
                 </w:tcPr>
                 <w:p>
@@ -41998,7 +42347,7 @@
               </w:tc>
               <w:tc>
                 <w:tcPr>
-                  <w:tcW w:w="5148" w:type="dxa"/>
+                  <w:tcW w:w="5528" w:type="dxa"/>
                   <w:shd w:val="solid" w:color="D9D9D9" w:themeColor="background1" w:themeShade="D9" w:fill="FFFFFF"/>
                 </w:tcPr>
                 <w:p>
@@ -42013,7 +42362,7 @@
             <w:tr>
               <w:tc>
                 <w:tcPr>
-                  <w:tcW w:w="5652" w:type="dxa"/>
+                  <w:tcW w:w="4954" w:type="dxa"/>
                   <w:shd w:val="clear" w:color="D9D9D9" w:themeColor="background1" w:themeShade="D9" w:fill="FFFFFF"/>
                 </w:tcPr>
                 <w:p>
@@ -42027,7 +42376,7 @@
               </w:tc>
               <w:tc>
                 <w:tcPr>
-                  <w:tcW w:w="5148" w:type="dxa"/>
+                  <w:tcW w:w="5528" w:type="dxa"/>
                   <w:shd w:val="clear" w:color="D9D9D9" w:themeColor="background1" w:themeShade="D9" w:fill="FFFFFF"/>
                 </w:tcPr>
                 <w:p>
@@ -42085,7 +42434,7 @@
         <w:tblLook w:val="0015"/>
       </w:tblPr>
       <w:tblGrid>
-        <w:gridCol w:w="11032"/>
+        <w:gridCol w:w="10714"/>
       </w:tblGrid>
       <w:tr>
         <w:tc>
@@ -42095,7 +42444,7 @@
           </w:tcPr>
           <w:tbl>
             <w:tblPr>
-              <w:tblW w:w="10800" w:type="dxa"/>
+              <w:tblW w:w="10482" w:type="dxa"/>
               <w:tblBorders>
                 <w:top w:val="single" w:sz="12" w:space="0" w:color="808080"/>
                 <w:left w:val="single" w:sz="6" w:space="0" w:color="808080"/>
@@ -42108,7 +42457,7 @@
             </w:tblPr>
             <w:tblGrid>
               <w:gridCol w:w="5652"/>
-              <w:gridCol w:w="5148"/>
+              <w:gridCol w:w="4830"/>
             </w:tblGrid>
             <w:tr>
               <w:tc>
@@ -42132,7 +42481,7 @@
               </w:tc>
               <w:tc>
                 <w:tcPr>
-                  <w:tcW w:w="5148" w:type="dxa"/>
+                  <w:tcW w:w="4830" w:type="dxa"/>
                   <w:shd w:val="clear" w:color="000000" w:fill="AFDDF7" w:themeFill="background2" w:themeFillTint="66"/>
                 </w:tcPr>
                 <w:p>
@@ -42167,7 +42516,7 @@
               </w:tc>
               <w:tc>
                 <w:tcPr>
-                  <w:tcW w:w="5148" w:type="dxa"/>
+                  <w:tcW w:w="4830" w:type="dxa"/>
                   <w:shd w:val="solid" w:color="D9D9D9" w:themeColor="background1" w:themeShade="D9" w:fill="FFFFFF"/>
                 </w:tcPr>
                 <w:p>
@@ -42196,7 +42545,7 @@
               </w:tc>
               <w:tc>
                 <w:tcPr>
-                  <w:tcW w:w="5148" w:type="dxa"/>
+                  <w:tcW w:w="4830" w:type="dxa"/>
                   <w:shd w:val="clear" w:color="D9D9D9" w:themeColor="background1" w:themeShade="D9" w:fill="FFFFFF"/>
                 </w:tcPr>
                 <w:p>
@@ -42385,7 +42734,7 @@
         <w:tblLook w:val="0015"/>
       </w:tblPr>
       <w:tblGrid>
-        <w:gridCol w:w="11032"/>
+        <w:gridCol w:w="10714"/>
       </w:tblGrid>
       <w:tr>
         <w:tc>
@@ -42395,7 +42744,7 @@
           </w:tcPr>
           <w:tbl>
             <w:tblPr>
-              <w:tblW w:w="10800" w:type="dxa"/>
+              <w:tblW w:w="10482" w:type="dxa"/>
               <w:tblBorders>
                 <w:top w:val="single" w:sz="12" w:space="0" w:color="808080"/>
                 <w:left w:val="single" w:sz="6" w:space="0" w:color="808080"/>
@@ -42407,12 +42756,12 @@
               <w:tblLook w:val="0037"/>
             </w:tblPr>
             <w:tblGrid>
-              <w:gridCol w:w="10800"/>
+              <w:gridCol w:w="10482"/>
             </w:tblGrid>
             <w:tr>
               <w:tc>
                 <w:tcPr>
-                  <w:tcW w:w="10800" w:type="dxa"/>
+                  <w:tcW w:w="10482" w:type="dxa"/>
                   <w:shd w:val="clear" w:color="000000" w:fill="AFDDF7" w:themeFill="background2" w:themeFillTint="66"/>
                 </w:tcPr>
                 <w:p>
@@ -42433,7 +42782,7 @@
             <w:tr>
               <w:tc>
                 <w:tcPr>
-                  <w:tcW w:w="10800" w:type="dxa"/>
+                  <w:tcW w:w="10482" w:type="dxa"/>
                   <w:shd w:val="solid" w:color="D9D9D9" w:themeColor="background1" w:themeShade="D9" w:fill="FFFFFF"/>
                 </w:tcPr>
                 <w:p>
@@ -42514,7 +42863,7 @@
         <w:tblLook w:val="0015"/>
       </w:tblPr>
       <w:tblGrid>
-        <w:gridCol w:w="11032"/>
+        <w:gridCol w:w="10714"/>
       </w:tblGrid>
       <w:tr>
         <w:tc>
@@ -42524,7 +42873,7 @@
           </w:tcPr>
           <w:tbl>
             <w:tblPr>
-              <w:tblW w:w="10800" w:type="dxa"/>
+              <w:tblW w:w="10482" w:type="dxa"/>
               <w:tblBorders>
                 <w:top w:val="single" w:sz="12" w:space="0" w:color="808080"/>
                 <w:left w:val="single" w:sz="6" w:space="0" w:color="808080"/>
@@ -42537,7 +42886,7 @@
             </w:tblPr>
             <w:tblGrid>
               <w:gridCol w:w="5652"/>
-              <w:gridCol w:w="5148"/>
+              <w:gridCol w:w="4830"/>
             </w:tblGrid>
             <w:tr>
               <w:tc>
@@ -42561,7 +42910,7 @@
               </w:tc>
               <w:tc>
                 <w:tcPr>
-                  <w:tcW w:w="5148" w:type="dxa"/>
+                  <w:tcW w:w="4830" w:type="dxa"/>
                   <w:shd w:val="clear" w:color="000000" w:fill="AFDDF7" w:themeFill="background2" w:themeFillTint="66"/>
                 </w:tcPr>
                 <w:p>
@@ -42603,7 +42952,7 @@
               </w:tc>
               <w:tc>
                 <w:tcPr>
-                  <w:tcW w:w="5148" w:type="dxa"/>
+                  <w:tcW w:w="4830" w:type="dxa"/>
                   <w:shd w:val="solid" w:color="D9D9D9" w:themeColor="background1" w:themeShade="D9" w:fill="FFFFFF"/>
                 </w:tcPr>
                 <w:p>
@@ -42676,7 +43025,7 @@
               </w:tc>
               <w:tc>
                 <w:tcPr>
-                  <w:tcW w:w="5148" w:type="dxa"/>
+                  <w:tcW w:w="4830" w:type="dxa"/>
                   <w:tcBorders>
                     <w:bottom w:val="single" w:sz="6" w:space="0" w:color="000000"/>
                   </w:tcBorders>
@@ -42737,7 +43086,7 @@
               </w:tc>
               <w:tc>
                 <w:tcPr>
-                  <w:tcW w:w="5148" w:type="dxa"/>
+                  <w:tcW w:w="4830" w:type="dxa"/>
                   <w:shd w:val="solid" w:color="D9D9D9" w:themeColor="background1" w:themeShade="D9" w:fill="FFFFFF"/>
                 </w:tcPr>
                 <w:p>
@@ -42794,7 +43143,7 @@
               </w:tc>
               <w:tc>
                 <w:tcPr>
-                  <w:tcW w:w="5148" w:type="dxa"/>
+                  <w:tcW w:w="4830" w:type="dxa"/>
                   <w:shd w:val="clear" w:color="D9D9D9" w:themeColor="background1" w:themeShade="D9" w:fill="FFFFFF" w:themeFill="background1"/>
                 </w:tcPr>
                 <w:p>
@@ -42852,7 +43201,7 @@
               </w:tc>
               <w:tc>
                 <w:tcPr>
-                  <w:tcW w:w="5148" w:type="dxa"/>
+                  <w:tcW w:w="4830" w:type="dxa"/>
                   <w:shd w:val="solid" w:color="D9D9D9" w:themeColor="background1" w:themeShade="D9" w:fill="FFFFFF"/>
                 </w:tcPr>
                 <w:p>
@@ -43082,7 +43431,7 @@
         <w:tblLook w:val="0015"/>
       </w:tblPr>
       <w:tblGrid>
-        <w:gridCol w:w="11032"/>
+        <w:gridCol w:w="10714"/>
       </w:tblGrid>
       <w:tr>
         <w:tc>
@@ -43092,7 +43441,7 @@
           </w:tcPr>
           <w:tbl>
             <w:tblPr>
-              <w:tblW w:w="10800" w:type="dxa"/>
+              <w:tblW w:w="10482" w:type="dxa"/>
               <w:tblBorders>
                 <w:top w:val="single" w:sz="12" w:space="0" w:color="808080"/>
                 <w:left w:val="single" w:sz="6" w:space="0" w:color="808080"/>
@@ -43104,12 +43453,12 @@
               <w:tblLook w:val="0037"/>
             </w:tblPr>
             <w:tblGrid>
-              <w:gridCol w:w="10800"/>
+              <w:gridCol w:w="10482"/>
             </w:tblGrid>
             <w:tr>
               <w:tc>
                 <w:tcPr>
-                  <w:tcW w:w="10800" w:type="dxa"/>
+                  <w:tcW w:w="10482" w:type="dxa"/>
                   <w:shd w:val="clear" w:color="000000" w:fill="AFDDF7" w:themeFill="background2" w:themeFillTint="66"/>
                 </w:tcPr>
                 <w:p>
@@ -43130,7 +43479,7 @@
             <w:tr>
               <w:tc>
                 <w:tcPr>
-                  <w:tcW w:w="10800" w:type="dxa"/>
+                  <w:tcW w:w="10482" w:type="dxa"/>
                   <w:shd w:val="solid" w:color="D9D9D9" w:themeColor="background1" w:themeShade="D9" w:fill="FFFFFF"/>
                 </w:tcPr>
                 <w:p>
@@ -43241,7 +43590,7 @@
             <w:tr>
               <w:tc>
                 <w:tcPr>
-                  <w:tcW w:w="10800" w:type="dxa"/>
+                  <w:tcW w:w="10482" w:type="dxa"/>
                   <w:shd w:val="clear" w:color="D9D9D9" w:themeColor="background1" w:themeShade="D9" w:fill="FFFFFF"/>
                 </w:tcPr>
                 <w:p>
@@ -43370,7 +43719,7 @@
         <w:tblLook w:val="0015"/>
       </w:tblPr>
       <w:tblGrid>
-        <w:gridCol w:w="11032"/>
+        <w:gridCol w:w="10714"/>
       </w:tblGrid>
       <w:tr>
         <w:tc>
@@ -43380,7 +43729,7 @@
           </w:tcPr>
           <w:tbl>
             <w:tblPr>
-              <w:tblW w:w="10800" w:type="dxa"/>
+              <w:tblW w:w="10482" w:type="dxa"/>
               <w:tblBorders>
                 <w:top w:val="single" w:sz="12" w:space="0" w:color="808080"/>
                 <w:left w:val="single" w:sz="6" w:space="0" w:color="808080"/>
@@ -43393,7 +43742,7 @@
             </w:tblPr>
             <w:tblGrid>
               <w:gridCol w:w="2686"/>
-              <w:gridCol w:w="8114"/>
+              <w:gridCol w:w="7796"/>
             </w:tblGrid>
             <w:tr>
               <w:tc>
@@ -43417,7 +43766,7 @@
               </w:tc>
               <w:tc>
                 <w:tcPr>
-                  <w:tcW w:w="8114" w:type="dxa"/>
+                  <w:tcW w:w="7796" w:type="dxa"/>
                   <w:shd w:val="clear" w:color="000000" w:fill="AFDDF7" w:themeFill="background2" w:themeFillTint="66"/>
                 </w:tcPr>
                 <w:p>
@@ -43459,7 +43808,7 @@
               </w:tc>
               <w:tc>
                 <w:tcPr>
-                  <w:tcW w:w="8114" w:type="dxa"/>
+                  <w:tcW w:w="7796" w:type="dxa"/>
                   <w:shd w:val="solid" w:color="D9D9D9" w:themeColor="background1" w:themeShade="D9" w:fill="FFFFFF"/>
                 </w:tcPr>
                 <w:p>
@@ -43526,7 +43875,7 @@
               </w:tc>
               <w:tc>
                 <w:tcPr>
-                  <w:tcW w:w="8114" w:type="dxa"/>
+                  <w:tcW w:w="7796" w:type="dxa"/>
                   <w:tcBorders>
                     <w:bottom w:val="single" w:sz="6" w:space="0" w:color="000000"/>
                   </w:tcBorders>
@@ -43587,7 +43936,7 @@
               </w:tc>
               <w:tc>
                 <w:tcPr>
-                  <w:tcW w:w="8114" w:type="dxa"/>
+                  <w:tcW w:w="7796" w:type="dxa"/>
                   <w:shd w:val="solid" w:color="D9D9D9" w:themeColor="background1" w:themeShade="D9" w:fill="FFFFFF"/>
                 </w:tcPr>
                 <w:p>
@@ -43665,7 +44014,7 @@
     </w:p>
     <w:tbl>
       <w:tblPr>
-        <w:tblW w:w="10800" w:type="dxa"/>
+        <w:tblW w:w="10598" w:type="dxa"/>
         <w:tblBorders>
           <w:top w:val="single" w:sz="12" w:space="0" w:color="808080"/>
           <w:left w:val="single" w:sz="6" w:space="0" w:color="808080"/>
@@ -43678,7 +44027,7 @@
       </w:tblPr>
       <w:tblGrid>
         <w:gridCol w:w="2802"/>
-        <w:gridCol w:w="7998"/>
+        <w:gridCol w:w="7796"/>
       </w:tblGrid>
       <w:tr>
         <w:tc>
@@ -43703,7 +44052,7 @@
         </w:tc>
         <w:tc>
           <w:tcPr>
-            <w:tcW w:w="7998" w:type="dxa"/>
+            <w:tcW w:w="7796" w:type="dxa"/>
             <w:shd w:val="clear" w:color="000000" w:fill="AFDDF7" w:themeFill="background2" w:themeFillTint="66"/>
           </w:tcPr>
           <w:p>
@@ -43717,13 +44066,7 @@
               <w:rPr>
                 <w:b/>
               </w:rPr>
-              <w:t>Field</w:t>
-            </w:r>
-            <w:r>
-              <w:rPr>
-                <w:b/>
-              </w:rPr>
-              <w:t xml:space="preserve"> and Description</w:t>
+              <w:t>Field and Description</w:t>
             </w:r>
           </w:p>
         </w:tc>
@@ -43752,7 +44095,7 @@
         </w:tc>
         <w:tc>
           <w:tcPr>
-            <w:tcW w:w="7998" w:type="dxa"/>
+            <w:tcW w:w="7796" w:type="dxa"/>
             <w:shd w:val="solid" w:color="D9D9D9" w:themeColor="background1" w:themeShade="D9" w:fill="FFFFFF"/>
           </w:tcPr>
           <w:p>
@@ -43813,7 +44156,7 @@
         </w:tc>
         <w:tc>
           <w:tcPr>
-            <w:tcW w:w="7998" w:type="dxa"/>
+            <w:tcW w:w="7796" w:type="dxa"/>
             <w:tcBorders>
               <w:bottom w:val="single" w:sz="6" w:space="0" w:color="000000"/>
             </w:tcBorders>
@@ -43874,7 +44217,7 @@
         </w:tc>
         <w:tc>
           <w:tcPr>
-            <w:tcW w:w="7998" w:type="dxa"/>
+            <w:tcW w:w="7796" w:type="dxa"/>
             <w:shd w:val="solid" w:color="D9D9D9" w:themeColor="background1" w:themeShade="D9" w:fill="FFFFFF"/>
           </w:tcPr>
           <w:p>
@@ -43935,7 +44278,7 @@
         </w:tc>
         <w:tc>
           <w:tcPr>
-            <w:tcW w:w="7998" w:type="dxa"/>
+            <w:tcW w:w="7796" w:type="dxa"/>
             <w:tcBorders>
               <w:bottom w:val="single" w:sz="6" w:space="0" w:color="000000"/>
             </w:tcBorders>
@@ -43967,19 +44310,7 @@
               <w:rPr>
                 <w:rFonts w:asciiTheme="majorHAnsi" w:hAnsiTheme="majorHAnsi"/>
               </w:rPr>
-              <w:t xml:space="preserve">The color </w:t>
-            </w:r>
-            <w:r>
-              <w:rPr>
-                <w:rFonts w:asciiTheme="majorHAnsi" w:hAnsiTheme="majorHAnsi"/>
-              </w:rPr>
-              <w:t>cyan</w:t>
-            </w:r>
-            <w:r>
-              <w:rPr>
-                <w:rFonts w:asciiTheme="majorHAnsi" w:hAnsiTheme="majorHAnsi"/>
-              </w:rPr>
-              <w:t>.</w:t>
+              <w:t>The color cyan.</w:t>
             </w:r>
           </w:p>
         </w:tc>
@@ -44008,7 +44339,7 @@
         </w:tc>
         <w:tc>
           <w:tcPr>
-            <w:tcW w:w="7998" w:type="dxa"/>
+            <w:tcW w:w="7796" w:type="dxa"/>
             <w:shd w:val="solid" w:color="D9D9D9" w:themeColor="background1" w:themeShade="D9" w:fill="FFFFFF"/>
           </w:tcPr>
           <w:p>
@@ -44037,19 +44368,7 @@
               <w:rPr>
                 <w:rFonts w:asciiTheme="majorHAnsi" w:hAnsiTheme="majorHAnsi"/>
               </w:rPr>
-              <w:t xml:space="preserve">The color </w:t>
-            </w:r>
-            <w:r>
-              <w:rPr>
-                <w:rFonts w:asciiTheme="majorHAnsi" w:hAnsiTheme="majorHAnsi"/>
-              </w:rPr>
-              <w:t>dark gray</w:t>
-            </w:r>
-            <w:r>
-              <w:rPr>
-                <w:rFonts w:asciiTheme="majorHAnsi" w:hAnsiTheme="majorHAnsi"/>
-              </w:rPr>
-              <w:t>.</w:t>
+              <w:t>The color dark gray.</w:t>
             </w:r>
           </w:p>
         </w:tc>
@@ -44081,7 +44400,7 @@
         </w:tc>
         <w:tc>
           <w:tcPr>
-            <w:tcW w:w="7998" w:type="dxa"/>
+            <w:tcW w:w="7796" w:type="dxa"/>
             <w:tcBorders>
               <w:bottom w:val="single" w:sz="6" w:space="0" w:color="000000"/>
             </w:tcBorders>
@@ -44113,19 +44432,7 @@
               <w:rPr>
                 <w:rFonts w:asciiTheme="majorHAnsi" w:hAnsiTheme="majorHAnsi"/>
               </w:rPr>
-              <w:t xml:space="preserve">The color </w:t>
-            </w:r>
-            <w:r>
-              <w:rPr>
-                <w:rFonts w:asciiTheme="majorHAnsi" w:hAnsiTheme="majorHAnsi"/>
-              </w:rPr>
-              <w:t>gray</w:t>
-            </w:r>
-            <w:r>
-              <w:rPr>
-                <w:rFonts w:asciiTheme="majorHAnsi" w:hAnsiTheme="majorHAnsi"/>
-              </w:rPr>
-              <w:t>.</w:t>
+              <w:t>The color gray.</w:t>
             </w:r>
           </w:p>
         </w:tc>
@@ -44154,7 +44461,7 @@
         </w:tc>
         <w:tc>
           <w:tcPr>
-            <w:tcW w:w="7998" w:type="dxa"/>
+            <w:tcW w:w="7796" w:type="dxa"/>
             <w:shd w:val="solid" w:color="D9D9D9" w:themeColor="background1" w:themeShade="D9" w:fill="FFFFFF"/>
           </w:tcPr>
           <w:p>
@@ -44183,19 +44490,7 @@
               <w:rPr>
                 <w:rFonts w:asciiTheme="majorHAnsi" w:hAnsiTheme="majorHAnsi"/>
               </w:rPr>
-              <w:t xml:space="preserve">The color </w:t>
-            </w:r>
-            <w:r>
-              <w:rPr>
-                <w:rFonts w:asciiTheme="majorHAnsi" w:hAnsiTheme="majorHAnsi"/>
-              </w:rPr>
-              <w:t>green</w:t>
-            </w:r>
-            <w:r>
-              <w:rPr>
-                <w:rFonts w:asciiTheme="majorHAnsi" w:hAnsiTheme="majorHAnsi"/>
-              </w:rPr>
-              <w:t>.</w:t>
+              <w:t>The color green.</w:t>
             </w:r>
           </w:p>
         </w:tc>
@@ -44227,7 +44522,7 @@
         </w:tc>
         <w:tc>
           <w:tcPr>
-            <w:tcW w:w="7998" w:type="dxa"/>
+            <w:tcW w:w="7796" w:type="dxa"/>
             <w:tcBorders>
               <w:bottom w:val="single" w:sz="6" w:space="0" w:color="000000"/>
             </w:tcBorders>
@@ -44259,19 +44554,7 @@
               <w:rPr>
                 <w:rFonts w:asciiTheme="majorHAnsi" w:hAnsiTheme="majorHAnsi"/>
               </w:rPr>
-              <w:t xml:space="preserve">The color </w:t>
-            </w:r>
-            <w:r>
-              <w:rPr>
-                <w:rFonts w:asciiTheme="majorHAnsi" w:hAnsiTheme="majorHAnsi"/>
-              </w:rPr>
-              <w:t>lightGray</w:t>
-            </w:r>
-            <w:r>
-              <w:rPr>
-                <w:rFonts w:asciiTheme="majorHAnsi" w:hAnsiTheme="majorHAnsi"/>
-              </w:rPr>
-              <w:t>.</w:t>
+              <w:t>The color lightGray.</w:t>
             </w:r>
           </w:p>
         </w:tc>
@@ -44300,7 +44583,7 @@
         </w:tc>
         <w:tc>
           <w:tcPr>
-            <w:tcW w:w="7998" w:type="dxa"/>
+            <w:tcW w:w="7796" w:type="dxa"/>
             <w:shd w:val="solid" w:color="D9D9D9" w:themeColor="background1" w:themeShade="D9" w:fill="FFFFFF"/>
           </w:tcPr>
           <w:p>
@@ -44329,19 +44612,7 @@
               <w:rPr>
                 <w:rFonts w:asciiTheme="majorHAnsi" w:hAnsiTheme="majorHAnsi"/>
               </w:rPr>
-              <w:t xml:space="preserve">The color </w:t>
-            </w:r>
-            <w:r>
-              <w:rPr>
-                <w:rFonts w:asciiTheme="majorHAnsi" w:hAnsiTheme="majorHAnsi"/>
-              </w:rPr>
-              <w:t>magenta</w:t>
-            </w:r>
-            <w:r>
-              <w:rPr>
-                <w:rFonts w:asciiTheme="majorHAnsi" w:hAnsiTheme="majorHAnsi"/>
-              </w:rPr>
-              <w:t>.</w:t>
+              <w:t>The color magenta.</w:t>
             </w:r>
           </w:p>
         </w:tc>
@@ -44373,7 +44644,7 @@
         </w:tc>
         <w:tc>
           <w:tcPr>
-            <w:tcW w:w="7998" w:type="dxa"/>
+            <w:tcW w:w="7796" w:type="dxa"/>
             <w:tcBorders>
               <w:bottom w:val="single" w:sz="6" w:space="0" w:color="000000"/>
             </w:tcBorders>
@@ -44405,19 +44676,7 @@
               <w:rPr>
                 <w:rFonts w:asciiTheme="majorHAnsi" w:hAnsiTheme="majorHAnsi"/>
               </w:rPr>
-              <w:t xml:space="preserve">The color </w:t>
-            </w:r>
-            <w:r>
-              <w:rPr>
-                <w:rFonts w:asciiTheme="majorHAnsi" w:hAnsiTheme="majorHAnsi"/>
-              </w:rPr>
-              <w:t>orange</w:t>
-            </w:r>
-            <w:r>
-              <w:rPr>
-                <w:rFonts w:asciiTheme="majorHAnsi" w:hAnsiTheme="majorHAnsi"/>
-              </w:rPr>
-              <w:t>.</w:t>
+              <w:t>The color orange.</w:t>
             </w:r>
           </w:p>
         </w:tc>
@@ -44446,7 +44705,7 @@
         </w:tc>
         <w:tc>
           <w:tcPr>
-            <w:tcW w:w="7998" w:type="dxa"/>
+            <w:tcW w:w="7796" w:type="dxa"/>
             <w:shd w:val="solid" w:color="D9D9D9" w:themeColor="background1" w:themeShade="D9" w:fill="FFFFFF"/>
           </w:tcPr>
           <w:p>
@@ -44475,19 +44734,7 @@
               <w:rPr>
                 <w:rFonts w:asciiTheme="majorHAnsi" w:hAnsiTheme="majorHAnsi"/>
               </w:rPr>
-              <w:t xml:space="preserve">The color </w:t>
-            </w:r>
-            <w:r>
-              <w:rPr>
-                <w:rFonts w:asciiTheme="majorHAnsi" w:hAnsiTheme="majorHAnsi"/>
-              </w:rPr>
-              <w:t>pink</w:t>
-            </w:r>
-            <w:r>
-              <w:rPr>
-                <w:rFonts w:asciiTheme="majorHAnsi" w:hAnsiTheme="majorHAnsi"/>
-              </w:rPr>
-              <w:t>.</w:t>
+              <w:t>The color pink.</w:t>
             </w:r>
           </w:p>
         </w:tc>
@@ -44519,7 +44766,7 @@
         </w:tc>
         <w:tc>
           <w:tcPr>
-            <w:tcW w:w="7998" w:type="dxa"/>
+            <w:tcW w:w="7796" w:type="dxa"/>
             <w:tcBorders>
               <w:bottom w:val="single" w:sz="6" w:space="0" w:color="000000"/>
             </w:tcBorders>
@@ -44551,19 +44798,7 @@
               <w:rPr>
                 <w:rFonts w:asciiTheme="majorHAnsi" w:hAnsiTheme="majorHAnsi"/>
               </w:rPr>
-              <w:t xml:space="preserve">The color </w:t>
-            </w:r>
-            <w:r>
-              <w:rPr>
-                <w:rFonts w:asciiTheme="majorHAnsi" w:hAnsiTheme="majorHAnsi"/>
-              </w:rPr>
-              <w:t>red</w:t>
-            </w:r>
-            <w:r>
-              <w:rPr>
-                <w:rFonts w:asciiTheme="majorHAnsi" w:hAnsiTheme="majorHAnsi"/>
-              </w:rPr>
-              <w:t>.</w:t>
+              <w:t>The color red.</w:t>
             </w:r>
           </w:p>
         </w:tc>
@@ -44592,7 +44827,7 @@
         </w:tc>
         <w:tc>
           <w:tcPr>
-            <w:tcW w:w="7998" w:type="dxa"/>
+            <w:tcW w:w="7796" w:type="dxa"/>
             <w:shd w:val="solid" w:color="D9D9D9" w:themeColor="background1" w:themeShade="D9" w:fill="FFFFFF"/>
           </w:tcPr>
           <w:p>
@@ -44621,19 +44856,7 @@
               <w:rPr>
                 <w:rFonts w:asciiTheme="majorHAnsi" w:hAnsiTheme="majorHAnsi"/>
               </w:rPr>
-              <w:t xml:space="preserve">The color </w:t>
-            </w:r>
-            <w:r>
-              <w:rPr>
-                <w:rFonts w:asciiTheme="majorHAnsi" w:hAnsiTheme="majorHAnsi"/>
-              </w:rPr>
-              <w:t>white</w:t>
-            </w:r>
-            <w:r>
-              <w:rPr>
-                <w:rFonts w:asciiTheme="majorHAnsi" w:hAnsiTheme="majorHAnsi"/>
-              </w:rPr>
-              <w:t>.</w:t>
+              <w:t>The color white.</w:t>
             </w:r>
           </w:p>
         </w:tc>
@@ -44665,7 +44888,7 @@
         </w:tc>
         <w:tc>
           <w:tcPr>
-            <w:tcW w:w="7998" w:type="dxa"/>
+            <w:tcW w:w="7796" w:type="dxa"/>
             <w:tcBorders>
               <w:bottom w:val="single" w:sz="6" w:space="0" w:color="000000"/>
             </w:tcBorders>
@@ -44697,19 +44920,7 @@
               <w:rPr>
                 <w:rFonts w:asciiTheme="majorHAnsi" w:hAnsiTheme="majorHAnsi"/>
               </w:rPr>
-              <w:t xml:space="preserve">The color </w:t>
-            </w:r>
-            <w:r>
-              <w:rPr>
-                <w:rFonts w:asciiTheme="majorHAnsi" w:hAnsiTheme="majorHAnsi"/>
-              </w:rPr>
-              <w:t>yellow</w:t>
-            </w:r>
-            <w:r>
-              <w:rPr>
-                <w:rFonts w:asciiTheme="majorHAnsi" w:hAnsiTheme="majorHAnsi"/>
-              </w:rPr>
-              <w:t>.</w:t>
+              <w:t>The color yellow.</w:t>
             </w:r>
           </w:p>
         </w:tc>
@@ -53532,7 +53743,7 @@
               <w:rPr>
                 <w:noProof/>
               </w:rPr>
-              <w:t>72</w:t>
+              <w:t>65</w:t>
             </w:r>
           </w:fldSimple>
         </w:p>
@@ -57526,10 +57737,9 @@
   </w:font>
   <w:font w:name="Courier">
     <w:panose1 w:val="02000500000000000000"/>
-    <w:charset w:val="4D"/>
-    <w:family w:val="modern"/>
-    <w:notTrueType/>
-    <w:pitch w:val="fixed"/>
+    <w:charset w:val="00"/>
+    <w:family w:val="auto"/>
+    <w:pitch w:val="variable"/>
     <w:sig w:usb0="00000003" w:usb1="00000000" w:usb2="00000000" w:usb3="00000000" w:csb0="00000001" w:csb1="00000000"/>
   </w:font>
   <w:font w:name="Arial">
@@ -57620,6 +57830,7 @@
     <w:rsid w:val="001A08B9"/>
     <w:rsid w:val="001B78F2"/>
     <w:rsid w:val="002308A6"/>
+    <w:rsid w:val="00243542"/>
     <w:rsid w:val="002F2671"/>
     <w:rsid w:val="00335DB6"/>
     <w:rsid w:val="00360418"/>
@@ -57638,12 +57849,15 @@
     <w:rsid w:val="007D619C"/>
     <w:rsid w:val="0085683B"/>
     <w:rsid w:val="008638D8"/>
+    <w:rsid w:val="00A10E48"/>
     <w:rsid w:val="00AC4B6D"/>
     <w:rsid w:val="00BC772E"/>
     <w:rsid w:val="00C72A9C"/>
     <w:rsid w:val="00D32004"/>
     <w:rsid w:val="00D90BAC"/>
+    <w:rsid w:val="00D91E0D"/>
     <w:rsid w:val="00DB296C"/>
+    <w:rsid w:val="00F955AD"/>
     <w:rsid w:val="00FC60CE"/>
   </w:rsids>
   <m:mathPr>

</xml_diff>

<commit_message>
1.6.9: Mainly GUI Refinements
Also some fixed bugs and new primitives. New InputStream architecture.
Can make an InputStream from a Panel. Moved DocInputStream to be a more
self-contained type apart from the editor empire. Fixed a nested class
bug. Most repercussions for documentation updated.

All tests pass and FindBugs is clean.
</commit_message>
<xml_diff>
--- a/trygve1.docx
+++ b/trygve1.docx
@@ -177,7 +177,40 @@
         <w:t>s</w:t>
       </w:r>
       <w:r>
-        <w:t xml:space="preserve"> of the show. We talk about objects in terms of the names our compressed mental models give them as they interact to solve some problem. Those names are Roles. Any given Role is just a name but at the same time is much more. The Role “fireman” is just a name for some human being in a particular Context, but it also elicits a host of associated behaviors. Those behaviors that are germane to the role itself, without much regard for the role-player, are called methods — little recipes for doing very small tasks.</w:t>
+        <w:t xml:space="preserve"> of the show. We talk about objects in terms of the names our compressed mental models give them as they interact to solve some problem. Those names are Roles. Any given Role is just a name but at the same time is much more. The Role “fireman” is just a name for some human being in a particular Context, but it also elicits a host of associated behaviors. Those behaviors that are germane to the role itself, without much regard for the role-player, are called </w:t>
+      </w:r>
+      <w:r>
+        <w:rPr>
+          <w:i/>
+        </w:rPr>
+        <w:t>scripts</w:t>
+      </w:r>
+      <w:r>
+        <w:t xml:space="preserve"> </w:t>
+      </w:r>
+      <w:r>
+        <w:t xml:space="preserve">in </w:t>
+      </w:r>
+      <w:r>
+        <w:rPr>
+          <w:b/>
+        </w:rPr>
+        <w:t>trygve</w:t>
+      </w:r>
+      <w:r>
+        <w:t xml:space="preserve"> (computer scientists call them </w:t>
+      </w:r>
+      <w:r>
+        <w:rPr>
+          <w:i/>
+        </w:rPr>
+        <w:t>methods</w:t>
+      </w:r>
+      <w:r>
+        <w:t xml:space="preserve">) </w:t>
+      </w:r>
+      <w:r>
+        <w:t>— little recipes for doing very small tasks.</w:t>
       </w:r>
     </w:p>
     <w:p/>
@@ -33844,6 +33877,13 @@
                       <w:b/>
                     </w:rPr>
                   </w:pPr>
+                  <w:r>
+                    <w:rPr>
+                      <w:rFonts w:ascii="Courier New" w:hAnsi="Courier New"/>
+                      <w:b/>
+                    </w:rPr>
+                    <w:t>String</w:t>
+                  </w:r>
                 </w:p>
               </w:tc>
               <w:tc>
@@ -33858,6 +33898,33 @@
                       <w:b/>
                     </w:rPr>
                   </w:pPr>
+                  <w:r>
+                    <w:rPr>
+                      <w:rFonts w:ascii="Courier New" w:hAnsi="Courier New"/>
+                      <w:b/>
+                    </w:rPr>
+                    <w:t>int.to1CharString()</w:t>
+                  </w:r>
+                </w:p>
+                <w:p>
+                  <w:pPr>
+                    <w:rPr>
+                      <w:rFonts w:ascii="Courier New" w:hAnsi="Courier New"/>
+                      <w:b/>
+                    </w:rPr>
+                  </w:pPr>
+                  <w:r>
+                    <w:rPr>
+                      <w:rFonts w:asciiTheme="majorHAnsi" w:hAnsiTheme="majorHAnsi"/>
+                    </w:rPr>
+                    <w:t>An operation on an integer that returns a String of size 1, based on the character representation code contained in the integer</w:t>
+                  </w:r>
+                  <w:r>
+                    <w:rPr>
+                      <w:rFonts w:asciiTheme="majorHAnsi" w:hAnsiTheme="majorHAnsi"/>
+                    </w:rPr>
+                    <w:t>.</w:t>
+                  </w:r>
                 </w:p>
               </w:tc>
             </w:tr>
@@ -40199,7 +40266,7 @@
               <w:tc>
                 <w:tcPr>
                   <w:tcW w:w="10482" w:type="dxa"/>
-                  <w:shd w:val="solid" w:color="D9D9D9" w:themeColor="background1" w:themeShade="D9" w:fill="FFFFFF"/>
+                  <w:shd w:val="solid" w:color="FFFFFF" w:themeColor="background1" w:fill="FFFFFF"/>
                 </w:tcPr>
                 <w:p>
                   <w:pPr>
@@ -40239,8 +40306,11 @@
                 </w:p>
                 <w:p>
                   <w:pPr>
-                    <w:rPr>
-                      <w:rFonts w:asciiTheme="majorHAnsi" w:hAnsiTheme="majorHAnsi"/>
+                    <w:tabs>
+                      <w:tab w:val="left" w:pos="1488"/>
+                    </w:tabs>
+                    <w:rPr>
+                      <w:rFonts w:ascii="Courier New" w:hAnsi="Courier New"/>
                       <w:b/>
                     </w:rPr>
                   </w:pPr>
@@ -40258,6 +40328,97 @@
                       <w:b/>
                     </w:rPr>
                     <w:t>s</w:t>
+                  </w:r>
+                </w:p>
+              </w:tc>
+            </w:tr>
+            <w:tr>
+              <w:tc>
+                <w:tcPr>
+                  <w:tcW w:w="10482" w:type="dxa"/>
+                  <w:shd w:val="solid" w:color="D9D9D9" w:themeColor="background1" w:themeShade="D9" w:fill="FFFFFF"/>
+                </w:tcPr>
+                <w:p>
+                  <w:pPr>
+                    <w:rPr>
+                      <w:rFonts w:ascii="Courier New" w:hAnsi="Courier New"/>
+                      <w:b/>
+                    </w:rPr>
+                  </w:pPr>
+                  <w:r>
+                    <w:rPr>
+                      <w:rFonts w:ascii="Courier New" w:hAnsi="Courier New"/>
+                      <w:b/>
+                    </w:rPr>
+                    <w:t>Scanner</w:t>
+                  </w:r>
+                  <w:r>
+                    <w:rPr>
+                      <w:rFonts w:ascii="Courier New" w:hAnsi="Courier New"/>
+                      <w:b/>
+                    </w:rPr>
+                    <w:t>(</w:t>
+                  </w:r>
+                  <w:r>
+                    <w:rPr>
+                      <w:rFonts w:ascii="Courier New" w:hAnsi="Courier New"/>
+                      <w:b/>
+                    </w:rPr>
+                    <w:t>Panel p</w:t>
+                  </w:r>
+                  <w:r>
+                    <w:rPr>
+                      <w:rFonts w:ascii="Courier New" w:hAnsi="Courier New"/>
+                      <w:b/>
+                    </w:rPr>
+                    <w:t>)</w:t>
+                  </w:r>
+                </w:p>
+                <w:p>
+                  <w:pPr>
+                    <w:rPr>
+                      <w:rFonts w:asciiTheme="majorHAnsi" w:hAnsiTheme="majorHAnsi"/>
+                      <w:b/>
+                    </w:rPr>
+                  </w:pPr>
+                  <w:r>
+                    <w:rPr>
+                      <w:rFonts w:asciiTheme="majorHAnsi" w:hAnsiTheme="majorHAnsi" w:cs="Arial"/>
+                      <w:color w:val="282B26"/>
+                      <w:szCs w:val="24"/>
+                    </w:rPr>
+                    <w:t xml:space="preserve">Creates a new scanner </w:t>
+                  </w:r>
+                  <w:r>
+                    <w:rPr>
+                      <w:rFonts w:asciiTheme="majorHAnsi" w:hAnsiTheme="majorHAnsi" w:cs="Arial"/>
+                      <w:color w:val="282B26"/>
+                      <w:szCs w:val="24"/>
+                    </w:rPr>
+                    <w:t>that will handle input from Panel</w:t>
+                  </w:r>
+                  <w:r>
+                    <w:rPr>
+                      <w:rFonts w:asciiTheme="majorHAnsi" w:hAnsiTheme="majorHAnsi" w:cs="Arial"/>
+                      <w:color w:val="282B26"/>
+                      <w:szCs w:val="24"/>
+                    </w:rPr>
+                    <w:t xml:space="preserve"> </w:t>
+                  </w:r>
+                  <w:r>
+                    <w:rPr>
+                      <w:rFonts w:ascii="Courier New" w:hAnsi="Courier New"/>
+                      <w:b/>
+                    </w:rPr>
+                    <w:t>p</w:t>
+                  </w:r>
+                  <w:r>
+                    <w:rPr>
+                      <w:rFonts w:asciiTheme="majorHAnsi" w:hAnsiTheme="majorHAnsi" w:cs="Arial"/>
+                      <w:color w:val="282B26"/>
+                      <w:szCs w:val="24"/>
+                    </w:rPr>
+                    <w:t xml:space="preserve"> using many of the protocols appropriate to command line input</w:t>
                   </w:r>
                 </w:p>
               </w:tc>
@@ -41004,7 +41165,140 @@
                     <w:rPr>
                       <w:rFonts w:asciiTheme="majorHAnsi" w:hAnsiTheme="majorHAnsi"/>
                     </w:rPr>
+                    <w:t>Sets the fore</w:t>
+                  </w:r>
+                  <w:r>
+                    <w:rPr>
+                      <w:rFonts w:asciiTheme="majorHAnsi" w:hAnsiTheme="majorHAnsi"/>
+                    </w:rPr>
+                    <w:t>ground drawing color</w:t>
+                  </w:r>
+                </w:p>
+              </w:tc>
+            </w:tr>
+            <w:tr>
+              <w:tc>
+                <w:tcPr>
+                  <w:tcW w:w="5652" w:type="dxa"/>
+                  <w:tcBorders>
+                    <w:bottom w:val="single" w:sz="6" w:space="0" w:color="000000"/>
+                  </w:tcBorders>
+                  <w:shd w:val="solid" w:color="D9D9D9" w:themeColor="background1" w:themeShade="D9" w:fill="FFFFFF" w:themeFill="background1"/>
+                </w:tcPr>
+                <w:p>
+                  <w:pPr>
+                    <w:rPr>
+                      <w:rFonts w:asciiTheme="majorHAnsi" w:hAnsiTheme="majorHAnsi"/>
+                      <w:b/>
+                    </w:rPr>
+                  </w:pPr>
+                  <w:r>
+                    <w:rPr>
+                      <w:rFonts w:ascii="Courier New" w:hAnsi="Courier New"/>
+                      <w:b/>
+                    </w:rPr>
+                    <w:t>Color</w:t>
+                  </w:r>
+                </w:p>
+              </w:tc>
+              <w:tc>
+                <w:tcPr>
+                  <w:tcW w:w="4830" w:type="dxa"/>
+                  <w:tcBorders>
+                    <w:bottom w:val="single" w:sz="6" w:space="0" w:color="000000"/>
+                  </w:tcBorders>
+                  <w:shd w:val="solid" w:color="D9D9D9" w:themeColor="background1" w:themeShade="D9" w:fill="FFFFFF" w:themeFill="background1"/>
+                </w:tcPr>
+                <w:p>
+                  <w:pPr>
+                    <w:rPr>
+                      <w:rFonts w:ascii="Courier New" w:hAnsi="Courier New"/>
+                      <w:b/>
+                    </w:rPr>
+                  </w:pPr>
+                  <w:r>
+                    <w:rPr>
+                      <w:rFonts w:ascii="Courier New" w:hAnsi="Courier New"/>
+                      <w:b/>
+                    </w:rPr>
+                    <w:t>getBackground(Color color)</w:t>
+                  </w:r>
+                </w:p>
+                <w:p>
+                  <w:pPr>
+                    <w:rPr>
+                      <w:rFonts w:asciiTheme="majorHAnsi" w:hAnsiTheme="majorHAnsi"/>
+                    </w:rPr>
+                  </w:pPr>
+                  <w:r>
+                    <w:rPr>
+                      <w:rFonts w:asciiTheme="majorHAnsi" w:hAnsiTheme="majorHAnsi"/>
+                    </w:rPr>
                     <w:t>Sets the background drawing color</w:t>
+                  </w:r>
+                </w:p>
+              </w:tc>
+            </w:tr>
+            <w:tr>
+              <w:tc>
+                <w:tcPr>
+                  <w:tcW w:w="5652" w:type="dxa"/>
+                  <w:tcBorders>
+                    <w:bottom w:val="single" w:sz="6" w:space="0" w:color="000000"/>
+                  </w:tcBorders>
+                  <w:shd w:val="pct30" w:color="FFFFFF" w:themeColor="background1" w:fill="FFFFFF" w:themeFill="background1"/>
+                </w:tcPr>
+                <w:p>
+                  <w:pPr>
+                    <w:rPr>
+                      <w:rFonts w:ascii="Courier New" w:hAnsi="Courier New"/>
+                      <w:b/>
+                    </w:rPr>
+                  </w:pPr>
+                  <w:r>
+                    <w:rPr>
+                      <w:rFonts w:ascii="Courier New" w:hAnsi="Courier New"/>
+                      <w:b/>
+                    </w:rPr>
+                    <w:t>Color</w:t>
+                  </w:r>
+                </w:p>
+              </w:tc>
+              <w:tc>
+                <w:tcPr>
+                  <w:tcW w:w="4830" w:type="dxa"/>
+                  <w:tcBorders>
+                    <w:bottom w:val="single" w:sz="6" w:space="0" w:color="000000"/>
+                  </w:tcBorders>
+                  <w:shd w:val="pct30" w:color="FFFFFF" w:themeColor="background1" w:fill="FFFFFF" w:themeFill="background1"/>
+                </w:tcPr>
+                <w:p>
+                  <w:pPr>
+                    <w:rPr>
+                      <w:rFonts w:ascii="Courier New" w:hAnsi="Courier New"/>
+                      <w:b/>
+                    </w:rPr>
+                  </w:pPr>
+                  <w:r>
+                    <w:rPr>
+                      <w:rFonts w:ascii="Courier New" w:hAnsi="Courier New"/>
+                      <w:b/>
+                    </w:rPr>
+                    <w:t>getForeground(Color color)</w:t>
+                  </w:r>
+                </w:p>
+                <w:p>
+                  <w:pPr>
+                    <w:rPr>
+                      <w:rFonts w:ascii="Courier New" w:hAnsi="Courier New"/>
+                      <w:b/>
+                    </w:rPr>
+                  </w:pPr>
+                  <w:r>
+                    <w:rPr>
+                      <w:rFonts w:asciiTheme="majorHAnsi" w:hAnsiTheme="majorHAnsi"/>
+                    </w:rPr>
+                    <w:t>Sets the foreground drawing color</w:t>
                   </w:r>
                 </w:p>
               </w:tc>
@@ -41312,6 +41606,256 @@
                       <w:rFonts w:asciiTheme="majorHAnsi" w:hAnsiTheme="majorHAnsi"/>
                     </w:rPr>
                     <w:t>This is called when a graphics event occurs (see Event). This script may / should be overridden by a derived class script that handles events.</w:t>
+                  </w:r>
+                  <w:r>
+                    <w:rPr>
+                      <w:rFonts w:asciiTheme="majorHAnsi" w:hAnsiTheme="majorHAnsi"/>
+                    </w:rPr>
+                    <w:tab/>
+                    <w:t>.</w:t>
+                  </w:r>
+                </w:p>
+              </w:tc>
+            </w:tr>
+            <w:tr>
+              <w:tc>
+                <w:tcPr>
+                  <w:tcW w:w="5652" w:type="dxa"/>
+                  <w:shd w:val="clear" w:color="D9D9D9" w:themeColor="background1" w:themeShade="D9" w:fill="FFFFFF" w:themeFill="background1"/>
+                </w:tcPr>
+                <w:p>
+                  <w:pPr>
+                    <w:rPr>
+                      <w:rFonts w:ascii="Courier New" w:hAnsi="Courier New"/>
+                      <w:b/>
+                    </w:rPr>
+                  </w:pPr>
+                  <w:r>
+                    <w:rPr>
+                      <w:rFonts w:ascii="Courier New" w:hAnsi="Courier New"/>
+                      <w:b/>
+                    </w:rPr>
+                    <w:t>void</w:t>
+                  </w:r>
+                </w:p>
+              </w:tc>
+              <w:tc>
+                <w:tcPr>
+                  <w:tcW w:w="4830" w:type="dxa"/>
+                  <w:shd w:val="clear" w:color="D9D9D9" w:themeColor="background1" w:themeShade="D9" w:fill="FFFFFF" w:themeFill="background1"/>
+                </w:tcPr>
+                <w:p>
+                  <w:pPr>
+                    <w:rPr>
+                      <w:rFonts w:ascii="Courier New" w:hAnsi="Courier New"/>
+                      <w:b/>
+                    </w:rPr>
+                  </w:pPr>
+                  <w:r>
+                    <w:rPr>
+                      <w:rFonts w:ascii="Courier New" w:hAnsi="Courier New"/>
+                      <w:b/>
+                    </w:rPr>
+                    <w:t>fillRect(int x, int y, int w, int h)</w:t>
+                  </w:r>
+                </w:p>
+                <w:p>
+                  <w:pPr>
+                    <w:rPr>
+                      <w:rFonts w:ascii="Courier New" w:hAnsi="Courier New"/>
+                      <w:b/>
+                    </w:rPr>
+                  </w:pPr>
+                  <w:r>
+                    <w:rPr>
+                      <w:rFonts w:asciiTheme="majorHAnsi" w:hAnsiTheme="majorHAnsi"/>
+                    </w:rPr>
+                    <w:t>Fill a rectangle with upper-left at (x, y) with width w and height h</w:t>
+                  </w:r>
+                </w:p>
+              </w:tc>
+            </w:tr>
+            <w:tr>
+              <w:tc>
+                <w:tcPr>
+                  <w:tcW w:w="5652" w:type="dxa"/>
+                  <w:shd w:val="solid" w:color="D9D9D9" w:themeColor="background1" w:themeShade="D9" w:fill="FFFFFF"/>
+                </w:tcPr>
+                <w:p>
+                  <w:pPr>
+                    <w:rPr>
+                      <w:rFonts w:asciiTheme="majorHAnsi" w:hAnsiTheme="majorHAnsi"/>
+                      <w:b/>
+                    </w:rPr>
+                  </w:pPr>
+                  <w:r>
+                    <w:rPr>
+                      <w:rFonts w:ascii="Courier New" w:hAnsi="Courier New"/>
+                      <w:b/>
+                    </w:rPr>
+                    <w:t>void</w:t>
+                  </w:r>
+                </w:p>
+              </w:tc>
+              <w:tc>
+                <w:tcPr>
+                  <w:tcW w:w="4830" w:type="dxa"/>
+                  <w:shd w:val="solid" w:color="D9D9D9" w:themeColor="background1" w:themeShade="D9" w:fill="FFFFFF"/>
+                </w:tcPr>
+                <w:p>
+                  <w:pPr>
+                    <w:rPr>
+                      <w:rFonts w:ascii="Courier New" w:hAnsi="Courier New"/>
+                      <w:b/>
+                    </w:rPr>
+                  </w:pPr>
+                  <w:r>
+                    <w:rPr>
+                      <w:rFonts w:ascii="Courier New" w:hAnsi="Courier New"/>
+                      <w:b/>
+                    </w:rPr>
+                    <w:t>removeAll()</w:t>
+                  </w:r>
+                </w:p>
+                <w:p>
+                  <w:pPr>
+                    <w:rPr>
+                      <w:rFonts w:asciiTheme="majorHAnsi" w:hAnsiTheme="majorHAnsi"/>
+                    </w:rPr>
+                  </w:pPr>
+                  <w:r>
+                    <w:rPr>
+                      <w:rFonts w:asciiTheme="majorHAnsi" w:hAnsiTheme="majorHAnsi"/>
+                    </w:rPr>
+                    <w:t>Remove all elements from the designated container.</w:t>
+                  </w:r>
+                  <w:r>
+                    <w:rPr>
+                      <w:rFonts w:asciiTheme="majorHAnsi" w:hAnsiTheme="majorHAnsi"/>
+                    </w:rPr>
+                    <w:tab/>
+                    <w:t>.</w:t>
+                  </w:r>
+                </w:p>
+              </w:tc>
+            </w:tr>
+            <w:tr>
+              <w:tc>
+                <w:tcPr>
+                  <w:tcW w:w="5652" w:type="dxa"/>
+                  <w:shd w:val="clear" w:color="D9D9D9" w:themeColor="background1" w:themeShade="D9" w:fill="FFFFFF"/>
+                </w:tcPr>
+                <w:p>
+                  <w:pPr>
+                    <w:rPr>
+                      <w:rFonts w:ascii="Courier New" w:hAnsi="Courier New"/>
+                      <w:b/>
+                    </w:rPr>
+                  </w:pPr>
+                  <w:r>
+                    <w:rPr>
+                      <w:rFonts w:ascii="Courier New" w:hAnsi="Courier New"/>
+                      <w:b/>
+                    </w:rPr>
+                    <w:t>void</w:t>
+                  </w:r>
+                </w:p>
+              </w:tc>
+              <w:tc>
+                <w:tcPr>
+                  <w:tcW w:w="4830" w:type="dxa"/>
+                  <w:shd w:val="clear" w:color="D9D9D9" w:themeColor="background1" w:themeShade="D9" w:fill="FFFFFF"/>
+                </w:tcPr>
+                <w:p>
+                  <w:pPr>
+                    <w:rPr>
+                      <w:rFonts w:ascii="Courier New" w:hAnsi="Courier New"/>
+                      <w:b/>
+                    </w:rPr>
+                  </w:pPr>
+                  <w:r>
+                    <w:rPr>
+                      <w:rFonts w:ascii="Courier New" w:hAnsi="Courier New"/>
+                      <w:b/>
+                    </w:rPr>
+                    <w:t>repaint</w:t>
+                  </w:r>
+                  <w:r>
+                    <w:rPr>
+                      <w:rFonts w:ascii="Courier New" w:hAnsi="Courier New"/>
+                      <w:b/>
+                    </w:rPr>
+                    <w:t>()</w:t>
+                  </w:r>
+                </w:p>
+                <w:p>
+                  <w:pPr>
+                    <w:rPr>
+                      <w:rFonts w:ascii="Courier New" w:hAnsi="Courier New"/>
+                      <w:b/>
+                    </w:rPr>
+                  </w:pPr>
+                  <w:r>
+                    <w:rPr>
+                      <w:rFonts w:asciiTheme="majorHAnsi" w:hAnsiTheme="majorHAnsi"/>
+                    </w:rPr>
+                    <w:t>Bring all additions and deletions up-to-date and repaint the graphics according to the contents of the container</w:t>
+                  </w:r>
+                </w:p>
+              </w:tc>
+            </w:tr>
+            <w:tr>
+              <w:tc>
+                <w:tcPr>
+                  <w:tcW w:w="5652" w:type="dxa"/>
+                  <w:shd w:val="solid" w:color="D9D9D9" w:themeColor="background1" w:themeShade="D9" w:fill="FFFFFF"/>
+                </w:tcPr>
+                <w:p>
+                  <w:pPr>
+                    <w:rPr>
+                      <w:rFonts w:asciiTheme="majorHAnsi" w:hAnsiTheme="majorHAnsi"/>
+                      <w:b/>
+                    </w:rPr>
+                  </w:pPr>
+                  <w:r>
+                    <w:rPr>
+                      <w:rFonts w:ascii="Courier New" w:hAnsi="Courier New"/>
+                      <w:b/>
+                    </w:rPr>
+                    <w:t>void</w:t>
+                  </w:r>
+                </w:p>
+              </w:tc>
+              <w:tc>
+                <w:tcPr>
+                  <w:tcW w:w="4830" w:type="dxa"/>
+                  <w:shd w:val="solid" w:color="D9D9D9" w:themeColor="background1" w:themeShade="D9" w:fill="FFFFFF"/>
+                </w:tcPr>
+                <w:p>
+                  <w:pPr>
+                    <w:rPr>
+                      <w:rFonts w:asciiTheme="majorHAnsi" w:hAnsiTheme="majorHAnsi"/>
+                    </w:rPr>
+                  </w:pPr>
+                  <w:r>
+                    <w:rPr>
+                      <w:rFonts w:ascii="Courier New" w:hAnsi="Courier New"/>
+                      <w:b/>
+                    </w:rPr>
+                    <w:t>clear(int x, int y, int w, int h)</w:t>
+                  </w:r>
+                </w:p>
+                <w:p>
+                  <w:pPr>
+                    <w:rPr>
+                      <w:rFonts w:asciiTheme="majorHAnsi" w:hAnsiTheme="majorHAnsi"/>
+                    </w:rPr>
+                  </w:pPr>
+                  <w:r>
+                    <w:rPr>
+                      <w:rFonts w:asciiTheme="majorHAnsi" w:hAnsiTheme="majorHAnsi"/>
+                    </w:rPr>
+                    <w:t>Clear the designated rectangle</w:t>
                   </w:r>
                   <w:r>
                     <w:rPr>
@@ -53743,7 +54287,7 @@
               <w:rPr>
                 <w:noProof/>
               </w:rPr>
-              <w:t>65</w:t>
+              <w:t>98</w:t>
             </w:r>
           </w:fldSimple>
         </w:p>
@@ -57826,6 +58370,7 @@
     <w:rsidRoot w:val="004C6E0D"/>
     <w:rsid w:val="000823A5"/>
     <w:rsid w:val="0012637D"/>
+    <w:rsid w:val="00144C23"/>
     <w:rsid w:val="00174F5B"/>
     <w:rsid w:val="001A08B9"/>
     <w:rsid w:val="001B78F2"/>
@@ -57839,6 +58384,7 @@
     <w:rsid w:val="003F13AB"/>
     <w:rsid w:val="003F2F9A"/>
     <w:rsid w:val="0040284C"/>
+    <w:rsid w:val="004505BF"/>
     <w:rsid w:val="004C6E0D"/>
     <w:rsid w:val="004F6F9C"/>
     <w:rsid w:val="005056C8"/>
@@ -57849,6 +58395,7 @@
     <w:rsid w:val="007D619C"/>
     <w:rsid w:val="0085683B"/>
     <w:rsid w:val="008638D8"/>
+    <w:rsid w:val="009236FC"/>
     <w:rsid w:val="00A10E48"/>
     <w:rsid w:val="00AC4B6D"/>
     <w:rsid w:val="00BC772E"/>

</xml_diff>

<commit_message>
1.6.13: Fix bug in format, add fillOval primitive
Also a nice new example, borrow_library_panel4.k that demonstrates
pushbuttons, text scrolls, and a bit of other stuff.

Slight updates to the documentation.
</commit_message>
<xml_diff>
--- a/trygve1.docx
+++ b/trygve1.docx
@@ -41486,6 +41486,118 @@
               <w:tc>
                 <w:tcPr>
                   <w:tcW w:w="5652" w:type="dxa"/>
+                  <w:shd w:val="clear" w:color="D9D9D9" w:themeColor="background1" w:themeShade="D9" w:fill="FFFFFF" w:themeFill="background1"/>
+                </w:tcPr>
+                <w:p>
+                  <w:pPr>
+                    <w:rPr>
+                      <w:rFonts w:asciiTheme="majorHAnsi" w:hAnsiTheme="majorHAnsi"/>
+                      <w:b/>
+                    </w:rPr>
+                  </w:pPr>
+                </w:p>
+              </w:tc>
+              <w:tc>
+                <w:tcPr>
+                  <w:tcW w:w="4830" w:type="dxa"/>
+                  <w:shd w:val="clear" w:color="D9D9D9" w:themeColor="background1" w:themeShade="D9" w:fill="FFFFFF" w:themeFill="background1"/>
+                </w:tcPr>
+                <w:p>
+                  <w:pPr>
+                    <w:rPr>
+                      <w:rFonts w:asciiTheme="majorHAnsi" w:hAnsiTheme="majorHAnsi"/>
+                    </w:rPr>
+                  </w:pPr>
+                  <w:r>
+                    <w:rPr>
+                      <w:rFonts w:asciiTheme="majorHAnsi" w:hAnsiTheme="majorHAnsi"/>
+                    </w:rPr>
+                    <w:tab/>
+                    <w:t>.</w:t>
+                  </w:r>
+                </w:p>
+              </w:tc>
+            </w:tr>
+            <w:tr>
+              <w:tc>
+                <w:tcPr>
+                  <w:tcW w:w="5652" w:type="dxa"/>
+                  <w:shd w:val="solid" w:color="D9D9D9" w:themeColor="background1" w:themeShade="D9" w:fill="FFFFFF"/>
+                </w:tcPr>
+                <w:p>
+                  <w:pPr>
+                    <w:rPr>
+                      <w:rFonts w:asciiTheme="majorHAnsi" w:hAnsiTheme="majorHAnsi"/>
+                      <w:b/>
+                    </w:rPr>
+                  </w:pPr>
+                  <w:r>
+                    <w:rPr>
+                      <w:rFonts w:ascii="Courier New" w:hAnsi="Courier New"/>
+                      <w:b/>
+                    </w:rPr>
+                    <w:t>void</w:t>
+                  </w:r>
+                </w:p>
+              </w:tc>
+              <w:tc>
+                <w:tcPr>
+                  <w:tcW w:w="4830" w:type="dxa"/>
+                  <w:shd w:val="solid" w:color="D9D9D9" w:themeColor="background1" w:themeShade="D9" w:fill="FFFFFF"/>
+                </w:tcPr>
+                <w:p>
+                  <w:pPr>
+                    <w:rPr>
+                      <w:rFonts w:ascii="Courier New" w:hAnsi="Courier New"/>
+                      <w:b/>
+                    </w:rPr>
+                  </w:pPr>
+                  <w:r>
+                    <w:rPr>
+                      <w:rFonts w:ascii="Courier New" w:hAnsi="Courier New"/>
+                      <w:b/>
+                    </w:rPr>
+                    <w:t>fill</w:t>
+                  </w:r>
+                  <w:r>
+                    <w:rPr>
+                      <w:rFonts w:ascii="Courier New" w:hAnsi="Courier New"/>
+                      <w:b/>
+                    </w:rPr>
+                    <w:t>Oval(int x, int y, int w, int h)</w:t>
+                  </w:r>
+                </w:p>
+                <w:p>
+                  <w:pPr>
+                    <w:rPr>
+                      <w:rFonts w:asciiTheme="majorHAnsi" w:hAnsiTheme="majorHAnsi"/>
+                    </w:rPr>
+                  </w:pPr>
+                  <w:r>
+                    <w:rPr>
+                      <w:rFonts w:asciiTheme="majorHAnsi" w:hAnsiTheme="majorHAnsi"/>
+                    </w:rPr>
+                    <w:t>Fill</w:t>
+                  </w:r>
+                  <w:r>
+                    <w:rPr>
+                      <w:rFonts w:asciiTheme="majorHAnsi" w:hAnsiTheme="majorHAnsi"/>
+                    </w:rPr>
+                    <w:t xml:space="preserve"> an oval or circle that fits in the rectangle with upper-left at (</w:t>
+                  </w:r>
+                  <w:r>
+                    <w:rPr>
+                      <w:rFonts w:asciiTheme="majorHAnsi" w:hAnsiTheme="majorHAnsi"/>
+                    </w:rPr>
+                    <w:t>x, y) with width w and height h, using the current color.</w:t>
+                  </w:r>
+                </w:p>
+              </w:tc>
+            </w:tr>
+            <w:tr>
+              <w:tc>
+                <w:tcPr>
+                  <w:tcW w:w="5652" w:type="dxa"/>
                   <w:shd w:val="clear" w:color="D9D9D9" w:themeColor="background1" w:themeShade="D9" w:fill="FFFFFF"/>
                 </w:tcPr>
                 <w:p>
@@ -54287,7 +54399,7 @@
               <w:rPr>
                 <w:noProof/>
               </w:rPr>
-              <w:t>98</w:t>
+              <w:t>70</w:t>
             </w:r>
           </w:fldSimple>
         </w:p>
@@ -58400,6 +58512,7 @@
     <w:rsid w:val="00AC4B6D"/>
     <w:rsid w:val="00BC772E"/>
     <w:rsid w:val="00C72A9C"/>
+    <w:rsid w:val="00CE6DB9"/>
     <w:rsid w:val="00D32004"/>
     <w:rsid w:val="00D90BAC"/>
     <w:rsid w:val="00D91E0D"/>

</xml_diff>

<commit_message>
1.6.15: Fixed "[trygve] Role vector: `lastIndex` and `index` are not initialized when vector is empty. (#100)"
</commit_message>
<xml_diff>
--- a/trygve1.docx
+++ b/trygve1.docx
@@ -28425,7 +28425,19 @@
         <w:t>lastIndex</w:t>
       </w:r>
       <w:r>
-        <w:t xml:space="preserve"> keyword is valid only inside a Role vector script, and designates the number of elements in the vector.)</w:t>
+        <w:t xml:space="preserve"> keyword is valid only inside a Role vector script, and designates the </w:t>
+      </w:r>
+      <w:r>
+        <w:t>uppermost valid index</w:t>
+      </w:r>
+      <w:r>
+        <w:t xml:space="preserve"> </w:t>
+      </w:r>
+      <w:r>
+        <w:t>for</w:t>
+      </w:r>
+      <w:r>
+        <w:t xml:space="preserve"> the vector.)</w:t>
       </w:r>
     </w:p>
     <w:p>
@@ -28481,7 +28493,13 @@
         <w:rPr>
           <w:rFonts w:ascii="Courier New" w:hAnsi="Courier New"/>
         </w:rPr>
-        <w:t xml:space="preserve">          Words[lastIndex-1].review()</w:t>
+        <w:t xml:space="preserve">          Words[lastIndex</w:t>
+      </w:r>
+      <w:r>
+        <w:rPr>
+          <w:rFonts w:ascii="Courier New" w:hAnsi="Courier New"/>
+        </w:rPr>
+        <w:t>].review()</w:t>
       </w:r>
     </w:p>
     <w:p>
@@ -41557,14 +41575,7 @@
                       <w:rFonts w:ascii="Courier New" w:hAnsi="Courier New"/>
                       <w:b/>
                     </w:rPr>
-                    <w:t>fill</w:t>
-                  </w:r>
-                  <w:r>
-                    <w:rPr>
-                      <w:rFonts w:ascii="Courier New" w:hAnsi="Courier New"/>
-                      <w:b/>
-                    </w:rPr>
-                    <w:t>Oval(int x, int y, int w, int h)</w:t>
+                    <w:t>fillOval(int x, int y, int w, int h)</w:t>
                   </w:r>
                 </w:p>
                 <w:p>
@@ -41577,19 +41588,7 @@
                     <w:rPr>
                       <w:rFonts w:asciiTheme="majorHAnsi" w:hAnsiTheme="majorHAnsi"/>
                     </w:rPr>
-                    <w:t>Fill</w:t>
-                  </w:r>
-                  <w:r>
-                    <w:rPr>
-                      <w:rFonts w:asciiTheme="majorHAnsi" w:hAnsiTheme="majorHAnsi"/>
-                    </w:rPr>
-                    <w:t xml:space="preserve"> an oval or circle that fits in the rectangle with upper-left at (</w:t>
-                  </w:r>
-                  <w:r>
-                    <w:rPr>
-                      <w:rFonts w:asciiTheme="majorHAnsi" w:hAnsiTheme="majorHAnsi"/>
-                    </w:rPr>
-                    <w:t>x, y) with width w and height h, using the current color.</w:t>
+                    <w:t>Fill an oval or circle that fits in the rectangle with upper-left at (x, y) with width w and height h, using the current color.</w:t>
                   </w:r>
                 </w:p>
               </w:tc>
@@ -54399,7 +54398,7 @@
               <w:rPr>
                 <w:noProof/>
               </w:rPr>
-              <w:t>70</w:t>
+              <w:t>47</w:t>
             </w:r>
           </w:fldSimple>
         </w:p>
@@ -58503,6 +58502,7 @@
     <w:rsid w:val="005F1868"/>
     <w:rsid w:val="00686DC6"/>
     <w:rsid w:val="006A6B27"/>
+    <w:rsid w:val="006F5FC3"/>
     <w:rsid w:val="007D5CCD"/>
     <w:rsid w:val="007D619C"/>
     <w:rsid w:val="0085683B"/>

</xml_diff>

<commit_message>
1.6.16: Fixed Role / Role vector anomaly
It had become legal in some cases to invoke a Role vector method using
only the Role name, with no subscript. Undeterminate run-time behavior.
Fixed so that this usually is not allowed — however, within a Role, it
uses the current RolePlayer and the syntax is legal.

Added logic to null out arrays.

Minor document corrections.

Added clarifying arrows on “Open” and “Save” buttons on GUI.
</commit_message>
<xml_diff>
--- a/trygve1.docx
+++ b/trygve1.docx
@@ -144,7 +144,49 @@
         <w:t>trygve</w:t>
       </w:r>
       <w:r>
-        <w:t xml:space="preserve"> language is in some sense designed for a child-like mentality that hasn’t yet been polluted by computer science, but which retains the keen problem-solving skills that children can exercise through eyes that perhaps see the world in a less stilted way than a programmer does.</w:t>
+        <w:t xml:space="preserve"> </w:t>
+      </w:r>
+      <w:r>
+        <w:t xml:space="preserve">(pronounced </w:t>
+      </w:r>
+      <w:r>
+        <w:rPr>
+          <w:rFonts w:ascii="Times New Roman" w:hAnsi="Times New Roman" w:cs="Times New Roman"/>
+        </w:rPr>
+        <w:t>ˌ</w:t>
+      </w:r>
+      <w:r>
+        <w:t>t</w:t>
+      </w:r>
+      <w:r>
+        <w:rPr>
+          <w:rFonts w:ascii="Times New Roman" w:hAnsi="Times New Roman" w:cs="Times New Roman"/>
+        </w:rPr>
+        <w:t>ɾ</w:t>
+      </w:r>
+      <w:r>
+        <w:t>y</w:t>
+      </w:r>
+      <w:r>
+        <w:rPr>
+          <w:rFonts w:ascii="Times New Roman" w:hAnsi="Times New Roman" w:cs="Times New Roman"/>
+        </w:rPr>
+        <w:t>ɡ</w:t>
+      </w:r>
+      <w:r>
+        <w:t xml:space="preserve">' </w:t>
+      </w:r>
+      <w:r>
+        <w:rPr>
+          <w:rFonts w:ascii="Times New Roman" w:hAnsi="Times New Roman" w:cs="Times New Roman"/>
+        </w:rPr>
+        <w:t>ʋə</w:t>
+      </w:r>
+      <w:r>
+        <w:t xml:space="preserve">) </w:t>
+      </w:r>
+      <w:r>
+        <w:t>language is in some sense designed for a child-like mentality that hasn’t yet been polluted by computer science, but which retains problem-solving skills that children exercise through eyes that see the world in a less stilted way than a programmer does.</w:t>
       </w:r>
       <w:r>
         <w:t xml:space="preserve"> The approach took its original inspiration from what we can glean from Alan Kay’s early ideas of how his vision of the Dynabook computer could aid children in what we can refer to in vulgar terms as </w:t>
@@ -1102,13 +1144,19 @@
         <w:t xml:space="preserve">. Data are how we remember stuff. Data encode information </w:t>
       </w:r>
       <w:r>
-        <w:t xml:space="preserve">that is important to support our problem-solving; how they encode it should be of no concern to the user of the data. The representation, or encoding, of information as data is encapsulated inside of a class, and the users of the corresponding information interact with the data through the </w:t>
+        <w:t xml:space="preserve">that is important to support our problem-solving; how they encode it should be of no concern to the user of the </w:t>
+      </w:r>
+      <w:r>
+        <w:t>enclosing object</w:t>
+      </w:r>
+      <w:r>
+        <w:t xml:space="preserve">. The representation, or encoding, of information as data is encapsulated inside of a class, and the users of the corresponding information interact with the data through the </w:t>
       </w:r>
       <w:r>
         <w:rPr>
           <w:i/>
         </w:rPr>
-        <w:t>methods</w:t>
+        <w:t>scripts</w:t>
       </w:r>
       <w:r>
         <w:t xml:space="preserve"> of that class. In the above example, Rectangle is a class — but so are Point and double. </w:t>
@@ -1155,10 +1203,25 @@
         <w:rPr>
           <w:i/>
         </w:rPr>
+        <w:t>system</w:t>
+      </w:r>
+      <w:r>
+        <w:t xml:space="preserve"> </w:t>
+      </w:r>
+      <w:r>
+        <w:rPr>
+          <w:i/>
+        </w:rPr>
         <w:t>use case</w:t>
       </w:r>
       <w:r>
-        <w:t>. This level of enactment is akin to a scene in a play. Like a scene in a play, a given Context enactment has a beginning and an end (though in theory a given system operation could go on forever).</w:t>
+        <w:t>. This level of enactment is akin to a scene in a play. Like a scene in a play, a given Context enactment has a beginning and an end (though in theory a given system operation</w:t>
+      </w:r>
+      <w:r>
+        <w:t xml:space="preserve"> — or a play —</w:t>
+      </w:r>
+      <w:r>
+        <w:t xml:space="preserve"> could go on forever).</w:t>
       </w:r>
     </w:p>
     <w:p>
@@ -4964,7 +5027,13 @@
         <w:rPr>
           <w:b/>
         </w:rPr>
-        <w:t>parse</w:t>
+        <w:t>P</w:t>
+      </w:r>
+      <w:r>
+        <w:rPr>
+          <w:b/>
+        </w:rPr>
+        <w:t>arse</w:t>
       </w:r>
       <w:r>
         <w:t xml:space="preserve"> button. This causes the </w:t>
@@ -5006,7 +5075,13 @@
         <w:rPr>
           <w:b/>
         </w:rPr>
-        <w:t>run</w:t>
+        <w:t>R</w:t>
+      </w:r>
+      <w:r>
+        <w:rPr>
+          <w:b/>
+        </w:rPr>
+        <w:t>un</w:t>
       </w:r>
       <w:r>
         <w:t xml:space="preserve">. This will cause </w:t>
@@ -5311,7 +5386,22 @@
         <w:t>2147483647</w:t>
       </w:r>
       <w:r>
-        <w:t>).</w:t>
+        <w:t>)</w:t>
+      </w:r>
+      <w:r>
+        <w:t xml:space="preserve"> and </w:t>
+      </w:r>
+      <w:r>
+        <w:rPr>
+          <w:rFonts w:ascii="Courier New" w:hAnsi="Courier New"/>
+        </w:rPr>
+        <w:t>%</w:t>
+      </w:r>
+      <w:r>
+        <w:t xml:space="preserve"> for modulus</w:t>
+      </w:r>
+      <w:r>
+        <w:t>.</w:t>
       </w:r>
     </w:p>
     <w:p/>
@@ -6355,7 +6445,16 @@
     <w:p/>
     <w:p>
       <w:r>
-        <w:t>and you can associate a name with the null value by saying</w:t>
+        <w:t xml:space="preserve">and you can associate a name with the </w:t>
+      </w:r>
+      <w:r>
+        <w:rPr>
+          <w:rFonts w:ascii="Courier New" w:hAnsi="Courier New"/>
+        </w:rPr>
+        <w:t>null</w:t>
+      </w:r>
+      <w:r>
+        <w:t xml:space="preserve"> value by saying</w:t>
       </w:r>
     </w:p>
     <w:p/>
@@ -6454,7 +6553,10 @@
     <w:p/>
     <w:p>
       <w:r>
-        <w:t xml:space="preserve">There are tougher restrictions that are somewhat more conventional. Many internal </w:t>
+        <w:t xml:space="preserve">There are tougher restrictions </w:t>
+      </w:r>
+      <w:r>
+        <w:t xml:space="preserve">on </w:t>
       </w:r>
       <w:r>
         <w:rPr>
@@ -6463,6 +6565,18 @@
         <w:t>trygve</w:t>
       </w:r>
       <w:r>
+        <w:t xml:space="preserve"> identifier names </w:t>
+      </w:r>
+      <w:r>
+        <w:t xml:space="preserve">that are somewhat more conventional. Many internal </w:t>
+      </w:r>
+      <w:r>
+        <w:rPr>
+          <w:b/>
+        </w:rPr>
+        <w:t>trygve</w:t>
+      </w:r>
+      <w:r>
         <w:t xml:space="preserve"> variables use embedded “$” characters. In one case, I use a leading space (the name of the class from which Class is instantiated starts with a space, as I recall). The lexical analyzer doesn’t accept any of these so it’s impossible to alias internal program names.</w:t>
       </w:r>
     </w:p>
@@ -6683,13 +6797,278 @@
         <w:rPr>
           <w:rFonts w:ascii="Courier New" w:hAnsi="Courier New"/>
         </w:rPr>
-        <w:t>b</w:t>
-      </w:r>
-      <w:r>
-        <w:rPr>
-          <w:rFonts w:ascii="Courier New" w:hAnsi="Courier New"/>
-        </w:rPr>
-        <w:t>oolean</w:t>
+        <w:t>boolean</w:t>
+      </w:r>
+      <w:r>
+        <w:t>, and a few others. Some of them are described in the appendices.</w:t>
+      </w:r>
+    </w:p>
+    <w:p/>
+    <w:p>
+      <w:r>
+        <w:t>The above line</w:t>
+      </w:r>
+      <w:r>
+        <w:t xml:space="preserve"> of code</w:t>
+      </w:r>
+      <w:r>
+        <w:t xml:space="preserve"> is called a </w:t>
+      </w:r>
+      <w:r>
+        <w:rPr>
+          <w:i/>
+        </w:rPr>
+        <w:t>declaration</w:t>
+      </w:r>
+      <w:r>
+        <w:t>. Declarations join</w:t>
+      </w:r>
+      <w:r>
+        <w:t xml:space="preserve"> </w:t>
+      </w:r>
+      <w:r>
+        <w:rPr>
+          <w:i/>
+        </w:rPr>
+        <w:t>expressions</w:t>
+      </w:r>
+      <w:r>
+        <w:t xml:space="preserve"> as one of the major building blocks of </w:t>
+      </w:r>
+      <w:r>
+        <w:rPr>
+          <w:b/>
+        </w:rPr>
+        <w:t>trygve</w:t>
+      </w:r>
+      <w:r>
+        <w:t xml:space="preserve"> </w:t>
+      </w:r>
+      <w:r>
+        <w:t>scripts</w:t>
+      </w:r>
+      <w:r>
+        <w:t>. By itself, a simple declaration doesn’t do any work or run any script. It doesn’t create any objects. It takes no memory in the machine. It merely “declares” some properties of its identifiers, for future use.</w:t>
+      </w:r>
+      <w:r>
+        <w:t xml:space="preserve"> You </w:t>
+      </w:r>
+      <w:r>
+        <w:t>must</w:t>
+      </w:r>
+      <w:r>
+        <w:t xml:space="preserve"> declare an identifier </w:t>
+      </w:r>
+      <w:r>
+        <w:t>before using it:</w:t>
+      </w:r>
+      <w:r>
+        <w:t xml:space="preserve"> Within a script the declaration for an identifier </w:t>
+      </w:r>
+      <w:r>
+        <w:rPr>
+          <w:i/>
+        </w:rPr>
+        <w:t>usually</w:t>
+      </w:r>
+      <w:r>
+        <w:t xml:space="preserve"> </w:t>
+      </w:r>
+      <w:r>
+        <w:t xml:space="preserve">must appear before its use. In general, it’s a good idea always to have the declaration for an identifier appear above its use in a program, but the </w:t>
+      </w:r>
+      <w:r>
+        <w:rPr>
+          <w:b/>
+        </w:rPr>
+        <w:t>trygve</w:t>
+      </w:r>
+      <w:r>
+        <w:t xml:space="preserve"> language is flexible for some declarations and may allow them to come out of order. We’ll see some examples later.</w:t>
+      </w:r>
+    </w:p>
+    <w:p>
+      <w:pPr>
+        <w:pStyle w:val="Heading2"/>
+      </w:pPr>
+      <w:r>
+        <w:t>Objects</w:t>
+      </w:r>
+    </w:p>
+    <w:p>
+      <w:r>
+        <w:t xml:space="preserve">Objects are the key building blocks of a running </w:t>
+      </w:r>
+      <w:r>
+        <w:rPr>
+          <w:b/>
+        </w:rPr>
+        <w:t>trygve</w:t>
+      </w:r>
+      <w:r>
+        <w:t xml:space="preserve"> program. The </w:t>
+      </w:r>
+      <w:r>
+        <w:rPr>
+          <w:b/>
+        </w:rPr>
+        <w:t>trygve</w:t>
+      </w:r>
+      <w:r>
+        <w:t xml:space="preserve"> scripts bring objects into existence and the objects can have access to each other, to invoke each </w:t>
+      </w:r>
+      <w:r>
+        <w:t>other's</w:t>
+      </w:r>
+      <w:r>
+        <w:t xml:space="preserve"> scripts, to achieve some overall business goal.</w:t>
+      </w:r>
+    </w:p>
+    <w:p/>
+    <w:p>
+      <w:r>
+        <w:t xml:space="preserve">For you computer scientists: you’re probably thinking that I misspoke about 1 when I used the word “object,” because most programming languages distinguish between </w:t>
+      </w:r>
+      <w:r>
+        <w:t xml:space="preserve">objects and values. The </w:t>
+      </w:r>
+      <w:r>
+        <w:rPr>
+          <w:b/>
+        </w:rPr>
+        <w:t>trygve</w:t>
+      </w:r>
+      <w:r>
+        <w:t xml:space="preserve"> language has no such distinction because, for all practical purposes, it deals only with objects. There is only one value in the </w:t>
+      </w:r>
+      <w:r>
+        <w:rPr>
+          <w:b/>
+        </w:rPr>
+        <w:t>trygve</w:t>
+      </w:r>
+      <w:r>
+        <w:t xml:space="preserve"> language, which is </w:t>
+      </w:r>
+      <w:r>
+        <w:rPr>
+          <w:rFonts w:ascii="Courier New" w:hAnsi="Courier New"/>
+        </w:rPr>
+        <w:t>null</w:t>
+      </w:r>
+      <w:r>
+        <w:t>, and we’ll talk more about it later. In short, it is the object that is no object.</w:t>
+      </w:r>
+    </w:p>
+    <w:p/>
+    <w:p>
+      <w:r>
+        <w:t>Objects are agents inside our program that can do basic, simple, local computations. They are like individual actors that we hire if we are producing a play. Individually an actor may not be able to do much that is impressive, bus several actors exchanging lines and working in concert can rise to complex action.</w:t>
+      </w:r>
+    </w:p>
+    <w:p/>
+    <w:p>
+      <w:r>
+        <w:t xml:space="preserve">An object has three distinguishing properties. The first is behavior. An object is a locus of related behaviors that </w:t>
+      </w:r>
+      <w:r>
+        <w:t xml:space="preserve">together </w:t>
+      </w:r>
+      <w:r>
+        <w:t xml:space="preserve">model the behaviors of a concept that </w:t>
+      </w:r>
+      <w:r>
+        <w:t>i</w:t>
+      </w:r>
+      <w:r>
+        <w:t xml:space="preserve">s part of our model of the world. So an object in our program helps us use the computer to extend the processing of our brain according to how we program it. </w:t>
+      </w:r>
+      <w:r>
+        <w:t>We implement an object’s behaviors as a collection of scripts. Each script has a name and a few other properties that help us to use it in a flexible way.</w:t>
+      </w:r>
+    </w:p>
+    <w:p/>
+    <w:p>
+      <w:r>
+        <w:t xml:space="preserve">The second is state. When a script executes in an object it usually changes its state. For example, if we have an object that represents a triangle on a place, and the object executes its </w:t>
+      </w:r>
+      <w:r>
+        <w:rPr>
+          <w:rFonts w:ascii="Courier New" w:hAnsi="Courier New"/>
+        </w:rPr>
+        <w:t>moveTo</w:t>
+      </w:r>
+      <w:r>
+        <w:t xml:space="preserve"> script, the object’s location changes. If the object is charged with “knowing” its location we say that location </w:t>
+      </w:r>
+      <w:r>
+        <w:t>is</w:t>
+      </w:r>
+      <w:r>
+        <w:t xml:space="preserve"> part of its state. State has meaning only under the possibility of changing. An object’s state is usually implemented in a specific small collection of computer data that are allocated when an object comes into existence.</w:t>
+      </w:r>
+    </w:p>
+    <w:p/>
+    <w:p>
+      <w:r>
+        <w:t xml:space="preserve">The third is identity. If an object exists and we associate an identifier with it, and then associate another identifier with the same object, then we can send a </w:t>
+      </w:r>
+      <w:r>
+        <w:t>cue</w:t>
+      </w:r>
+      <w:r>
+        <w:t xml:space="preserve"> to that object through either of those identifiers and the end result will be the same.</w:t>
+      </w:r>
+    </w:p>
+    <w:p/>
+    <w:p>
+      <w:pPr>
+        <w:keepNext/>
+      </w:pPr>
+      <w:r>
+        <w:t xml:space="preserve">When the symbol 1 appears in a </w:t>
+      </w:r>
+      <w:r>
+        <w:rPr>
+          <w:b/>
+        </w:rPr>
+        <w:t>trygve</w:t>
+      </w:r>
+      <w:r>
+        <w:t xml:space="preserve"> program, the program creates a new object representing the integer value 1. So the statement:</w:t>
+      </w:r>
+    </w:p>
+    <w:p>
+      <w:pPr>
+        <w:keepNext/>
+      </w:pPr>
+    </w:p>
+    <w:p>
+      <w:pPr>
+        <w:rPr>
+          <w:rFonts w:ascii="Courier New" w:hAnsi="Courier New"/>
+        </w:rPr>
+      </w:pPr>
+      <w:r>
+        <w:tab/>
+      </w:r>
+      <w:r>
+        <w:rPr>
+          <w:rFonts w:ascii="Courier New" w:hAnsi="Courier New"/>
+        </w:rPr>
+        <w:t>a = 1</w:t>
+      </w:r>
+    </w:p>
+    <w:p/>
+    <w:p>
+      <w:r>
+        <w:t xml:space="preserve">first creates an object representing the object 1, and then associates it with the identifier </w:t>
+      </w:r>
+      <w:r>
+        <w:rPr>
+          <w:rFonts w:ascii="Courier New" w:hAnsi="Courier New"/>
+        </w:rPr>
+        <w:t>a</w:t>
       </w:r>
       <w:r>
         <w:t>.</w:t>
@@ -6697,274 +7076,10 @@
     </w:p>
     <w:p/>
     <w:p>
-      <w:r>
-        <w:t>The above line</w:t>
-      </w:r>
-      <w:r>
-        <w:t xml:space="preserve"> of code</w:t>
-      </w:r>
-      <w:r>
-        <w:t xml:space="preserve"> is called a </w:t>
-      </w:r>
-      <w:r>
-        <w:rPr>
-          <w:i/>
-        </w:rPr>
-        <w:t>declaration</w:t>
-      </w:r>
-      <w:r>
-        <w:t>. Declarations join</w:t>
-      </w:r>
-      <w:r>
-        <w:t xml:space="preserve"> </w:t>
-      </w:r>
-      <w:r>
-        <w:rPr>
-          <w:i/>
-        </w:rPr>
-        <w:t>expressions</w:t>
-      </w:r>
-      <w:r>
-        <w:t xml:space="preserve"> as one of the major building blocks of </w:t>
-      </w:r>
-      <w:r>
-        <w:rPr>
-          <w:b/>
-        </w:rPr>
-        <w:t>trygve</w:t>
-      </w:r>
-      <w:r>
-        <w:t xml:space="preserve"> </w:t>
-      </w:r>
-      <w:r>
-        <w:t>scripts</w:t>
-      </w:r>
-      <w:r>
-        <w:t>. By itself, a simple declaration doesn’t do any work or run any script. It doesn’t create any objects. It takes no memory in the machine. It merely “declares” some properties of its identifiers, for future use.</w:t>
-      </w:r>
-      <w:r>
-        <w:t xml:space="preserve"> You </w:t>
-      </w:r>
-      <w:r>
-        <w:t>must</w:t>
-      </w:r>
-      <w:r>
-        <w:t xml:space="preserve"> declare an identifier </w:t>
-      </w:r>
-      <w:r>
-        <w:t>before using it:</w:t>
-      </w:r>
-      <w:r>
-        <w:t xml:space="preserve"> Within a script the declaration for an identifier </w:t>
-      </w:r>
-      <w:r>
-        <w:rPr>
-          <w:i/>
-        </w:rPr>
-        <w:t>usually</w:t>
-      </w:r>
-      <w:r>
-        <w:t xml:space="preserve"> </w:t>
-      </w:r>
-      <w:r>
-        <w:t xml:space="preserve">must appear before its use. In general, it’s a good idea always to have the declaration for an identifier appear above its use in a program, but the </w:t>
-      </w:r>
-      <w:r>
-        <w:rPr>
-          <w:b/>
-        </w:rPr>
-        <w:t>trygve</w:t>
-      </w:r>
-      <w:r>
-        <w:t xml:space="preserve"> language is flexible for some declarations and may allow them to come out of order. We’ll see some examples later.</w:t>
-      </w:r>
-    </w:p>
-    <w:p>
       <w:pPr>
         <w:pStyle w:val="Heading2"/>
       </w:pPr>
       <w:r>
-        <w:t>Objects</w:t>
-      </w:r>
-    </w:p>
-    <w:p>
-      <w:r>
-        <w:t xml:space="preserve">Objects are the key building blocks of a running </w:t>
-      </w:r>
-      <w:r>
-        <w:rPr>
-          <w:b/>
-        </w:rPr>
-        <w:t>trygve</w:t>
-      </w:r>
-      <w:r>
-        <w:t xml:space="preserve"> program. The </w:t>
-      </w:r>
-      <w:r>
-        <w:rPr>
-          <w:b/>
-        </w:rPr>
-        <w:t>trygve</w:t>
-      </w:r>
-      <w:r>
-        <w:t xml:space="preserve"> scripts bring objects into existence and the objects can have access to each other, to invoke each </w:t>
-      </w:r>
-      <w:r>
-        <w:t>other's</w:t>
-      </w:r>
-      <w:r>
-        <w:t xml:space="preserve"> scripts, to achieve some overall business goal.</w:t>
-      </w:r>
-    </w:p>
-    <w:p>
-      <w:r>
-        <w:t xml:space="preserve">For you computer scientists: you’re probably thinking that I misspoke about 1 when I used the word “object,” because most programming languages distinguish between </w:t>
-      </w:r>
-      <w:r>
-        <w:t xml:space="preserve">objects and values. The </w:t>
-      </w:r>
-      <w:r>
-        <w:rPr>
-          <w:b/>
-        </w:rPr>
-        <w:t>trygve</w:t>
-      </w:r>
-      <w:r>
-        <w:t xml:space="preserve"> language has no such distinction because, for all practical purposes, it deals only with objects. There is only one value in the </w:t>
-      </w:r>
-      <w:r>
-        <w:rPr>
-          <w:b/>
-        </w:rPr>
-        <w:t>trygve</w:t>
-      </w:r>
-      <w:r>
-        <w:t xml:space="preserve"> language, which is </w:t>
-      </w:r>
-      <w:r>
-        <w:rPr>
-          <w:rFonts w:ascii="Courier New" w:hAnsi="Courier New"/>
-        </w:rPr>
-        <w:t>null</w:t>
-      </w:r>
-      <w:r>
-        <w:t>, and we’ll talk more about it later. In short, it is the object that is no object.</w:t>
-      </w:r>
-    </w:p>
-    <w:p/>
-    <w:p>
-      <w:r>
-        <w:t>Objects are agents inside our program that can do basic, simple, local computations. They are like individual actors that we hire if we are producing a play. Individually an actor may not be able to do much that is impressive, bus several actors exchanging lines and working in concert can rise to complex action.</w:t>
-      </w:r>
-    </w:p>
-    <w:p/>
-    <w:p>
-      <w:r>
-        <w:t xml:space="preserve">An object has three distinguishing properties. The first is behavior. An object is a locus of related behaviors that </w:t>
-      </w:r>
-      <w:r>
-        <w:t xml:space="preserve">together </w:t>
-      </w:r>
-      <w:r>
-        <w:t xml:space="preserve">model the behaviors of a concept that </w:t>
-      </w:r>
-      <w:r>
-        <w:t>i</w:t>
-      </w:r>
-      <w:r>
-        <w:t xml:space="preserve">s part of our model of the world. So an object in our program helps us use the computer to extend the processing of our brain according to how we program it. </w:t>
-      </w:r>
-      <w:r>
-        <w:t>We implement an object’s behaviors as a collection of scripts. Each script has a name and a few other properties that help us to use it in a flexible way.</w:t>
-      </w:r>
-    </w:p>
-    <w:p/>
-    <w:p>
-      <w:r>
-        <w:t xml:space="preserve">The second is state. When a script executes in an object it usually changes its state. For example, if we have an object that represents a triangle on a place, and the object executes its </w:t>
-      </w:r>
-      <w:r>
-        <w:rPr>
-          <w:rFonts w:ascii="Courier New" w:hAnsi="Courier New"/>
-        </w:rPr>
-        <w:t>moveTo</w:t>
-      </w:r>
-      <w:r>
-        <w:t xml:space="preserve"> script, the object’s location changes. If the object is charged with “knowing” its location we say that location are part of its state. State has meaning only under the possibility of changing. An object’s state is usually implemented in a specific small collection of computer data that are allocated when an object comes into existence.</w:t>
-      </w:r>
-    </w:p>
-    <w:p/>
-    <w:p>
-      <w:r>
-        <w:t xml:space="preserve">The third is identity. If an object exists and we associate an identifier with it, and then associate another identifier with the same object, then we can send a </w:t>
-      </w:r>
-      <w:r>
-        <w:t>cue</w:t>
-      </w:r>
-      <w:r>
-        <w:t xml:space="preserve"> to that object through either of those identifiers and the end result will be the same.</w:t>
-      </w:r>
-    </w:p>
-    <w:p/>
-    <w:p>
-      <w:pPr>
-        <w:keepNext/>
-      </w:pPr>
-      <w:r>
-        <w:t xml:space="preserve">When the symbol 1 appears in a </w:t>
-      </w:r>
-      <w:r>
-        <w:rPr>
-          <w:b/>
-        </w:rPr>
-        <w:t>trygve</w:t>
-      </w:r>
-      <w:r>
-        <w:t xml:space="preserve"> program, the program creates a new object representing the integer value 1. So the statement:</w:t>
-      </w:r>
-    </w:p>
-    <w:p>
-      <w:pPr>
-        <w:keepNext/>
-      </w:pPr>
-    </w:p>
-    <w:p>
-      <w:pPr>
-        <w:rPr>
-          <w:rFonts w:ascii="Courier New" w:hAnsi="Courier New"/>
-        </w:rPr>
-      </w:pPr>
-      <w:r>
-        <w:tab/>
-      </w:r>
-      <w:r>
-        <w:rPr>
-          <w:rFonts w:ascii="Courier New" w:hAnsi="Courier New"/>
-        </w:rPr>
-        <w:t>a = 1</w:t>
-      </w:r>
-    </w:p>
-    <w:p/>
-    <w:p>
-      <w:r>
-        <w:t xml:space="preserve">first creates an object representing the object 1, and then associates it with the identifier </w:t>
-      </w:r>
-      <w:r>
-        <w:rPr>
-          <w:rFonts w:ascii="Courier New" w:hAnsi="Courier New"/>
-        </w:rPr>
-        <w:t>a</w:t>
-      </w:r>
-      <w:r>
-        <w:t>.</w:t>
-      </w:r>
-    </w:p>
-    <w:p/>
-    <w:p>
-      <w:pPr>
-        <w:pStyle w:val="Heading2"/>
-      </w:pPr>
-      <w:r>
         <w:t xml:space="preserve">Classes, </w:t>
       </w:r>
       <w:r>
@@ -6997,7 +7112,13 @@
         <w:t>Integer</w:t>
       </w:r>
       <w:r>
-        <w:t xml:space="preserve"> has its own scripts for adding, subtracting, multiplying, and dividing numbers, and maybe a few other arithmetic tasks. And </w:t>
+        <w:t xml:space="preserve"> has its own</w:t>
+      </w:r>
+      <w:r>
+        <w:t xml:space="preserve"> predefined</w:t>
+      </w:r>
+      <w:r>
+        <w:t xml:space="preserve"> scripts for adding, subtracting, multiplying, and dividing numbers, and maybe a few other arithmetic tasks. And </w:t>
       </w:r>
       <w:r>
         <w:rPr>
@@ -7638,7 +7759,13 @@
         <w:rPr>
           <w:rFonts w:ascii="Courier New" w:hAnsi="Courier New"/>
         </w:rPr>
-        <w:t>String</w:t>
+        <w:t>toS</w:t>
+      </w:r>
+      <w:r>
+        <w:rPr>
+          <w:rFonts w:ascii="Courier New" w:hAnsi="Courier New"/>
+        </w:rPr>
+        <w:t>tring</w:t>
       </w:r>
       <w:r>
         <w:t xml:space="preserve"> script inside </w:t>
@@ -7902,7 +8029,25 @@
     <w:p/>
     <w:p>
       <w:r>
-        <w:t>A script declaration typically starts with a public or private access modifier, followed by the type of the object that the script delivers back to the client when it is done. (If the script provides no value in return for the cue, then we use the type “void” here). Then comes the name of the script, followed by a pair of parenthesis whose importance will soon become apparent. Then comes the real script: the collection of expressions that the script will execute. These expressions are grouped together inside a pair of curly braces. The lines between a</w:t>
+        <w:t xml:space="preserve">A script declaration typically starts with a </w:t>
+      </w:r>
+      <w:r>
+        <w:rPr>
+          <w:rFonts w:ascii="Courier New" w:hAnsi="Courier New"/>
+        </w:rPr>
+        <w:t>public</w:t>
+      </w:r>
+      <w:r>
+        <w:t xml:space="preserve"> or </w:t>
+      </w:r>
+      <w:r>
+        <w:rPr>
+          <w:rFonts w:ascii="Courier New" w:hAnsi="Courier New"/>
+        </w:rPr>
+        <w:t>private</w:t>
+      </w:r>
+      <w:r>
+        <w:t xml:space="preserve"> access modifier, followed by the type of the object that the script delivers back to the client when it is done. (If the script provides no value in return for the cue, then we use the type “void” here). Then comes the name of the script, followed by a pair of parenthesis whose importance will soon become apparent. Then comes the real script: the collection of expressions that the script will execute. These expressions are grouped together inside a pair of curly braces. The lines between a</w:t>
       </w:r>
       <w:r>
         <w:t>ny</w:t>
@@ -11419,7 +11564,31 @@
         <w:rPr>
           <w:lang w:val="da-DK"/>
         </w:rPr>
-        <w:t>is usually a change in some state that persists after the expression has completed its enactment. If one actor in a play just speaks a part, we can’t tell by looking at the scene whether that player has spoken that line or not: there is no residual side-effect. But if one player spits at another we can know that we had come to that point in the script.The player left a side-effect.</w:t>
+        <w:t>is usually a change in some state that persists after the expression has completed its enactment. If one actor in a play just speaks a part, we can’t tell by looking at the scene whether that player has spoken that line or not: there is no residual side-effect. But if one pla</w:t>
+      </w:r>
+      <w:r>
+        <w:rPr>
+          <w:lang w:val="da-DK"/>
+        </w:rPr>
+        <w:t>yer spits at another we can deduce even after-the-fact (at least for a short while)</w:t>
+      </w:r>
+      <w:r>
+        <w:rPr>
+          <w:lang w:val="da-DK"/>
+        </w:rPr>
+        <w:t xml:space="preserve"> that we had come to that point in the script.</w:t>
+      </w:r>
+      <w:r>
+        <w:rPr>
+          <w:lang w:val="da-DK"/>
+        </w:rPr>
+        <w:t xml:space="preserve"> </w:t>
+      </w:r>
+      <w:r>
+        <w:rPr>
+          <w:lang w:val="da-DK"/>
+        </w:rPr>
+        <w:t>The player left a side-effect.</w:t>
       </w:r>
     </w:p>
     <w:p>
@@ -12906,7 +13075,13 @@
         <w:t>while</w:t>
       </w:r>
       <w:r>
-        <w:t xml:space="preserve"> loops. These kinds of loops are all basically the same in how they structure computation; the difference is in the boundary conditions, in relative complexity, and in whether they check for completion at the beginning or the end of the interation.</w:t>
+        <w:t xml:space="preserve"> loops. These kinds of loops are all basically the same in how they structure computation; the difference is in the boundary conditions, in relative complexity, and in whether they check for completion at th</w:t>
+      </w:r>
+      <w:r>
+        <w:t>e beginning or the end of the i</w:t>
+      </w:r>
+      <w:r>
+        <w:t>teration.</w:t>
       </w:r>
     </w:p>
     <w:p/>
@@ -17276,7 +17451,16 @@
         <w:t xml:space="preserve"> supports a much broader set of </w:t>
       </w:r>
       <w:r>
-        <w:t>types, including Strings.</w:t>
+        <w:t xml:space="preserve">types, including </w:t>
+      </w:r>
+      <w:r>
+        <w:rPr>
+          <w:rFonts w:ascii="Courier New" w:hAnsi="Courier New"/>
+        </w:rPr>
+        <w:t>String</w:t>
+      </w:r>
+      <w:r>
+        <w:t>s.</w:t>
       </w:r>
     </w:p>
     <w:p/>
@@ -19642,7 +19826,13 @@
     <w:p/>
     <w:p>
       <w:r>
-        <w:t>You can also change the say that the relational operators (like "&lt;" and "==") work. These operators are special in that there is some redundancy across them. That is, if you know "&lt;" and "==" you can write the code for "&gt;" in terms of those two (if neither "&lt;" nor "==" is true then "&gt;" must be true) and you of course can trivially write the code for "&lt;=". It can be tedious and error-prone to make all of these work consistently — and the consequences of getting it wrong can be very confusing or even disastrous.</w:t>
+        <w:t xml:space="preserve">You can also change </w:t>
+      </w:r>
+      <w:r>
+        <w:t>the w</w:t>
+      </w:r>
+      <w:r>
+        <w:t>ay that the relational operators (like "&lt;" and "==") work. These operators are special in that there is some redundancy across them. That is, if you know "&lt;" and "==" you can write the code for "&gt;" in terms of those two (if neither "&lt;" nor "==" is true then "&gt;" must be true) and you of course can trivially write the code for "&lt;=". It can be tedious and error-prone to make all of these work consistently — and the consequences of getting it wrong can be very confusing or even disastrous.</w:t>
       </w:r>
     </w:p>
     <w:p/>
@@ -29520,11 +29710,6 @@
       </w:pPr>
     </w:p>
     <w:p>
-      <w:pPr>
-        <w:rPr>
-          <w:rFonts w:ascii="Courier New" w:hAnsi="Courier New"/>
-        </w:rPr>
-      </w:pPr>
       <w:r>
         <w:t xml:space="preserve">The </w:t>
       </w:r>
@@ -29592,7 +29777,64 @@
         <w:t>Range</w:t>
       </w:r>
       <w:r>
-        <w:t xml:space="preserve"> or of any other object with these two scripts as a subset of its interface: </w:t>
+        <w:t xml:space="preserve"> or of any other object </w:t>
+      </w:r>
+      <w:r>
+        <w:t>that publishes</w:t>
+      </w:r>
+      <w:r>
+        <w:t xml:space="preserve"> these two script</w:t>
+      </w:r>
+      <w:r>
+        <w:t xml:space="preserve">s as a subset of its interface. Note that the </w:t>
+      </w:r>
+      <w:r>
+        <w:rPr>
+          <w:rFonts w:ascii="Courier New" w:hAnsi="Courier New"/>
+        </w:rPr>
+        <w:t>requires</w:t>
+      </w:r>
+      <w:r>
+        <w:t xml:space="preserve"> section of a non-vector Role describes expectations on the API of the object bound to the Role, while the </w:t>
+      </w:r>
+      <w:r>
+        <w:rPr>
+          <w:rFonts w:ascii="Courier New" w:hAnsi="Courier New"/>
+        </w:rPr>
+        <w:t>requires</w:t>
+      </w:r>
+      <w:r>
+        <w:t xml:space="preserve"> section of a Role </w:t>
+      </w:r>
+      <w:r>
+        <w:rPr>
+          <w:i/>
+        </w:rPr>
+        <w:t>vector</w:t>
+      </w:r>
+      <w:r>
+        <w:t xml:space="preserve"> describes the API </w:t>
+      </w:r>
+      <w:r>
+        <w:t>expected to be provided</w:t>
+      </w:r>
+      <w:r>
+        <w:t xml:space="preserve"> </w:t>
+      </w:r>
+      <w:r>
+        <w:t>by</w:t>
+      </w:r>
+      <w:r>
+        <w:t xml:space="preserve"> </w:t>
+      </w:r>
+      <w:r>
+        <w:rPr>
+          <w:i/>
+        </w:rPr>
+        <w:t>each</w:t>
+      </w:r>
+      <w:r>
+        <w:t xml:space="preserve"> object member of the vector, individually.</w:t>
       </w:r>
     </w:p>
     <w:p>
@@ -29620,6 +29862,13 @@
           <w:rFonts w:ascii="Courier New" w:hAnsi="Courier New"/>
         </w:rPr>
         <w:t>} requires {</w:t>
+      </w:r>
+      <w:r>
+        <w:rPr>
+          <w:rFonts w:ascii="Courier New" w:hAnsi="Courier New"/>
+        </w:rPr>
+        <w:tab/>
+        <w:t>// each element of the vector has these</w:t>
       </w:r>
     </w:p>
     <w:p>
@@ -54398,7 +54647,7 @@
               <w:rPr>
                 <w:noProof/>
               </w:rPr>
-              <w:t>47</w:t>
+              <w:t>33</w:t>
             </w:r>
           </w:fldSimple>
         </w:p>
@@ -56203,9 +56452,7 @@
     </w:rPrDefault>
     <w:pPrDefault/>
   </w:docDefaults>
-  <w:latentStyles w:defLockedState="0" w:defUIPriority="0" w:defSemiHidden="0" w:defUnhideWhenUsed="0" w:defQFormat="0" w:count="276">
-    <w:lsdException w:name="Medium Grid 3 Accent 3" w:uiPriority="69"/>
-  </w:latentStyles>
+  <w:latentStyles w:defLockedState="0" w:defUIPriority="0" w:defSemiHidden="0" w:defUnhideWhenUsed="0" w:defQFormat="0" w:count="276"/>
   <w:style w:type="paragraph" w:default="1" w:styleId="Normal">
     <w:name w:val="Normal"/>
     <w:rsid w:val="005D0358"/>
@@ -58479,6 +58726,7 @@
   </w:compat>
   <w:rsids>
     <w:rsidRoot w:val="004C6E0D"/>
+    <w:rsid w:val="000467D2"/>
     <w:rsid w:val="000823A5"/>
     <w:rsid w:val="0012637D"/>
     <w:rsid w:val="00144C23"/>
@@ -58501,6 +58749,7 @@
     <w:rsid w:val="005056C8"/>
     <w:rsid w:val="005F1868"/>
     <w:rsid w:val="00686DC6"/>
+    <w:rsid w:val="00697A13"/>
     <w:rsid w:val="006A6B27"/>
     <w:rsid w:val="006F5FC3"/>
     <w:rsid w:val="007D5CCD"/>

</xml_diff>

<commit_message>
1.6.17: Better error messsages
Put in explicit error types for expressions, declarations, and
parameter lists to avoid stupid error messages and the kind of
stumbling we did before.
</commit_message>
<xml_diff>
--- a/trygve1.docx
+++ b/trygve1.docx
@@ -11661,7 +11661,13 @@
         <w:rPr>
           <w:lang w:val="da-DK"/>
         </w:rPr>
-        <w:t xml:space="preserve"> loops and arrays</w:t>
+        <w:t xml:space="preserve"> loops and </w:t>
+      </w:r>
+      <w:r>
+        <w:rPr>
+          <w:lang w:val="da-DK"/>
+        </w:rPr>
+        <w:t>vectors</w:t>
       </w:r>
     </w:p>
     <w:p/>
@@ -11670,7 +11676,25 @@
         <w:t>Sometimes we want to group many items of the same kind together, like a flock of geese or a collection of test scores or a list of attendees at a party. And we may want to enact some script for each of them in turn: e.g., to print an invitation for each of the people we want to invite to the party.</w:t>
       </w:r>
       <w:r>
-        <w:t xml:space="preserve"> If we know the number of items we'll have to deal with, we can use an array. We can create an array of </w:t>
+        <w:t xml:space="preserve"> If we know the number of items we'll </w:t>
+      </w:r>
+      <w:r>
+        <w:t>have to deal with, we can use a</w:t>
+      </w:r>
+      <w:r>
+        <w:t xml:space="preserve"> </w:t>
+      </w:r>
+      <w:r>
+        <w:t>vector. We can create a</w:t>
+      </w:r>
+      <w:r>
+        <w:t xml:space="preserve"> </w:t>
+      </w:r>
+      <w:r>
+        <w:t>vector</w:t>
+      </w:r>
+      <w:r>
+        <w:t xml:space="preserve"> of </w:t>
       </w:r>
       <w:r>
         <w:rPr>
@@ -11703,7 +11727,25 @@
     <w:p/>
     <w:p>
       <w:r>
-        <w:t xml:space="preserve">We must declare an array before we can use it. An array of </w:t>
+        <w:t>We mus</w:t>
+      </w:r>
+      <w:r>
+        <w:t>t declare a</w:t>
+      </w:r>
+      <w:r>
+        <w:t xml:space="preserve"> </w:t>
+      </w:r>
+      <w:r>
+        <w:t>vector before we can use it. A</w:t>
+      </w:r>
+      <w:r>
+        <w:t xml:space="preserve"> </w:t>
+      </w:r>
+      <w:r>
+        <w:t>vector</w:t>
+      </w:r>
+      <w:r>
+        <w:t xml:space="preserve"> of </w:t>
       </w:r>
       <w:r>
         <w:rPr>
@@ -11747,7 +11789,13 @@
     <w:p/>
     <w:p>
       <w:r>
-        <w:t xml:space="preserve">The above array is called </w:t>
+        <w:t xml:space="preserve">The above </w:t>
+      </w:r>
+      <w:r>
+        <w:t>vector</w:t>
+      </w:r>
+      <w:r>
+        <w:t xml:space="preserve"> is called </w:t>
       </w:r>
       <w:r>
         <w:rPr>
@@ -11765,7 +11813,28 @@
         <w:t>elements</w:t>
       </w:r>
       <w:r>
-        <w:t>. Each element of the array is just a name, and we can associated each of those elements with an object, like this:</w:t>
+        <w:t xml:space="preserve">. </w:t>
+      </w:r>
+      <w:r>
+        <w:t xml:space="preserve">Before we arrange otherwise, each element of the vector is associated to the </w:t>
+      </w:r>
+      <w:r>
+        <w:rPr>
+          <w:rFonts w:ascii="Courier New" w:hAnsi="Courier New"/>
+        </w:rPr>
+        <w:t>null</w:t>
+      </w:r>
+      <w:r>
+        <w:t xml:space="preserve"> value. </w:t>
+      </w:r>
+      <w:r>
+        <w:t xml:space="preserve">Each element of the </w:t>
+      </w:r>
+      <w:r>
+        <w:t>vector</w:t>
+      </w:r>
+      <w:r>
+        <w:t xml:space="preserve"> is just a name, and we can associated each of those elements with an object, like this:</w:t>
       </w:r>
     </w:p>
     <w:p/>
@@ -11790,21 +11859,33 @@
         </w:rPr>
         <w:t>nt joesScore = 96</w:t>
       </w:r>
-    </w:p>
-    <w:p>
-      <w:pPr>
-        <w:rPr>
-          <w:rFonts w:ascii="Courier New" w:hAnsi="Courier New"/>
-        </w:rPr>
-      </w:pPr>
-      <w:r>
-        <w:tab/>
-      </w:r>
-      <w:r>
-        <w:rPr>
-          <w:rFonts w:ascii="Courier New" w:hAnsi="Courier New"/>
-        </w:rPr>
-        <w:t>scores[5] = 96</w:t>
+      <w:r>
+        <w:rPr>
+          <w:rFonts w:ascii="Courier New" w:hAnsi="Courier New"/>
+        </w:rPr>
+        <w:t>;</w:t>
+      </w:r>
+    </w:p>
+    <w:p>
+      <w:pPr>
+        <w:rPr>
+          <w:rFonts w:ascii="Courier New" w:hAnsi="Courier New"/>
+        </w:rPr>
+      </w:pPr>
+      <w:r>
+        <w:tab/>
+      </w:r>
+      <w:r>
+        <w:rPr>
+          <w:rFonts w:ascii="Courier New" w:hAnsi="Courier New"/>
+        </w:rPr>
+        <w:t xml:space="preserve">scores[5] = </w:t>
+      </w:r>
+      <w:r>
+        <w:rPr>
+          <w:rFonts w:ascii="Courier New" w:hAnsi="Courier New"/>
+        </w:rPr>
+        <w:t>joesScore</w:t>
       </w:r>
     </w:p>
     <w:p/>
@@ -11834,7 +11915,13 @@
         <w:rPr>
           <w:rFonts w:ascii="Courier New" w:hAnsi="Courier New"/>
         </w:rPr>
-        <w:t xml:space="preserve">scores[5] </w:t>
+        <w:t>scores[5]</w:t>
+      </w:r>
+      <w:r>
+        <w:rPr>
+          <w:rFonts w:ascii="Courier New" w:hAnsi="Courier New"/>
+        </w:rPr>
+        <w:t xml:space="preserve"> </w:t>
       </w:r>
       <w:r>
         <w:t>to be another name for that same object. If we had instead said:</w:t>
@@ -11943,7 +12030,13 @@
     <w:p/>
     <w:p>
       <w:r>
-        <w:t xml:space="preserve">We normally “fill up” an entire array with values before it is used; however, there is nothing in </w:t>
+        <w:t xml:space="preserve">We normally “fill up” an entire </w:t>
+      </w:r>
+      <w:r>
+        <w:t>vector</w:t>
+      </w:r>
+      <w:r>
+        <w:t xml:space="preserve"> with values before it is used; however, there is nothing in </w:t>
       </w:r>
       <w:r>
         <w:rPr>
@@ -11952,7 +12045,13 @@
         <w:t>trygve</w:t>
       </w:r>
       <w:r>
-        <w:t xml:space="preserve"> that says you must do this. If you do fill up the entire array, then you can very expressively process each of its elements, one at a time. We do this with another expression called a </w:t>
+        <w:t xml:space="preserve"> that says you must do this. If you do fill up the entire </w:t>
+      </w:r>
+      <w:r>
+        <w:t>vector</w:t>
+      </w:r>
+      <w:r>
+        <w:t xml:space="preserve">, then you can very expressively process each of its elements, one at a time. We do this with another expression called a </w:t>
       </w:r>
       <w:r>
         <w:rPr>
@@ -12183,7 +12282,13 @@
         <w:t>for</w:t>
       </w:r>
       <w:r>
-        <w:t xml:space="preserve"> expression that isn't limited to working with collections like arrays. It is a general way of running an index over a predefined range with a regular increment, and it looks like this:</w:t>
+        <w:t xml:space="preserve"> expression that isn't limited to working with collections like </w:t>
+      </w:r>
+      <w:r>
+        <w:t>vectors</w:t>
+      </w:r>
+      <w:r>
+        <w:t>. It is a general way of running an index over a predefined range with a regular increment, and it looks like this:</w:t>
       </w:r>
     </w:p>
     <w:p/>
@@ -12416,7 +12521,19 @@
         <w:t>for</w:t>
       </w:r>
       <w:r>
-        <w:t xml:space="preserve"> expression will cause the loop variable to successively take on increasing values so that it can be used, for example, as an index into an array.</w:t>
+        <w:t xml:space="preserve"> expression will cause the loop variable to successively take on increasing values so that it can be used, </w:t>
+      </w:r>
+      <w:r>
+        <w:t>for example, as an index into a</w:t>
+      </w:r>
+      <w:r>
+        <w:t xml:space="preserve"> </w:t>
+      </w:r>
+      <w:r>
+        <w:t>vector</w:t>
+      </w:r>
+      <w:r>
+        <w:t>.</w:t>
       </w:r>
     </w:p>
     <w:p/>
@@ -12833,7 +12950,13 @@
         <w:t>It</w:t>
       </w:r>
       <w:r>
-        <w:t>'s perhaps time for a little quiz! Given what you now know about objects and arrays, what is the output of the following program?</w:t>
+        <w:t xml:space="preserve">'s perhaps time for a little quiz! Given what you now know about objects and </w:t>
+      </w:r>
+      <w:r>
+        <w:t>vector</w:t>
+      </w:r>
+      <w:r>
+        <w:t>s, what is the output of the following program?</w:t>
       </w:r>
     </w:p>
     <w:p/>
@@ -12848,7 +12971,19 @@
         <w:rPr>
           <w:rFonts w:ascii="Courier New" w:hAnsi="Courier New"/>
         </w:rPr>
-        <w:t>class ArrayTest {</w:t>
+        <w:t xml:space="preserve">class </w:t>
+      </w:r>
+      <w:r>
+        <w:rPr>
+          <w:rFonts w:ascii="Courier New" w:hAnsi="Courier New"/>
+        </w:rPr>
+        <w:t>Vector</w:t>
+      </w:r>
+      <w:r>
+        <w:rPr>
+          <w:rFonts w:ascii="Courier New" w:hAnsi="Courier New"/>
+        </w:rPr>
+        <w:t>Test {</w:t>
       </w:r>
     </w:p>
     <w:p>
@@ -12876,7 +13011,19 @@
         <w:rPr>
           <w:rFonts w:ascii="Courier New" w:hAnsi="Courier New"/>
         </w:rPr>
-        <w:t>int [] intArray = new int[5];</w:t>
+        <w:t>int [] int</w:t>
+      </w:r>
+      <w:r>
+        <w:rPr>
+          <w:rFonts w:ascii="Courier New" w:hAnsi="Courier New"/>
+        </w:rPr>
+        <w:t>Vector</w:t>
+      </w:r>
+      <w:r>
+        <w:rPr>
+          <w:rFonts w:ascii="Courier New" w:hAnsi="Courier New"/>
+        </w:rPr>
+        <w:t xml:space="preserve"> = new int[5];</w:t>
       </w:r>
     </w:p>
     <w:p>
@@ -12904,7 +13051,19 @@
         <w:rPr>
           <w:rFonts w:ascii="Courier New" w:hAnsi="Courier New"/>
         </w:rPr>
-        <w:t xml:space="preserve"> intArray[i] = i</w:t>
+        <w:t xml:space="preserve"> int</w:t>
+      </w:r>
+      <w:r>
+        <w:rPr>
+          <w:rFonts w:ascii="Courier New" w:hAnsi="Courier New"/>
+        </w:rPr>
+        <w:t>Vector</w:t>
+      </w:r>
+      <w:r>
+        <w:rPr>
+          <w:rFonts w:ascii="Courier New" w:hAnsi="Courier New"/>
+        </w:rPr>
+        <w:t>[i] = i</w:t>
       </w:r>
     </w:p>
     <w:p>
@@ -12946,7 +13105,19 @@
         <w:rPr>
           <w:rFonts w:ascii="Courier New" w:hAnsi="Courier New"/>
         </w:rPr>
-        <w:t>System.out.println(intArray[i])</w:t>
+        <w:t>System.out.println(int</w:t>
+      </w:r>
+      <w:r>
+        <w:rPr>
+          <w:rFonts w:ascii="Courier New" w:hAnsi="Courier New"/>
+        </w:rPr>
+        <w:t>Vector</w:t>
+      </w:r>
+      <w:r>
+        <w:rPr>
+          <w:rFonts w:ascii="Courier New" w:hAnsi="Courier New"/>
+        </w:rPr>
+        <w:t>[i])</w:t>
       </w:r>
     </w:p>
     <w:p>
@@ -13009,7 +13180,19 @@
         <w:rPr>
           <w:rFonts w:ascii="Courier New" w:hAnsi="Courier New"/>
         </w:rPr>
-        <w:t>(new ArrayTest()).test()</w:t>
+        <w:t xml:space="preserve">(new </w:t>
+      </w:r>
+      <w:r>
+        <w:rPr>
+          <w:rFonts w:ascii="Courier New" w:hAnsi="Courier New"/>
+        </w:rPr>
+        <w:t>Vector</w:t>
+      </w:r>
+      <w:r>
+        <w:rPr>
+          <w:rFonts w:ascii="Courier New" w:hAnsi="Courier New"/>
+        </w:rPr>
+        <w:t>Test()).test()</w:t>
       </w:r>
     </w:p>
     <w:p/>
@@ -22362,7 +22545,19 @@
         <w:t>be in some application we want</w:t>
       </w:r>
       <w:r>
-        <w:t xml:space="preserve"> to keep all of our complex classmates in an array together with a bunch of </w:t>
+        <w:t xml:space="preserve"> to keep all</w:t>
+      </w:r>
+      <w:r>
+        <w:t xml:space="preserve"> of our complex classmates in a</w:t>
+      </w:r>
+      <w:r>
+        <w:t xml:space="preserve"> </w:t>
+      </w:r>
+      <w:r>
+        <w:t>vector</w:t>
+      </w:r>
+      <w:r>
+        <w:t xml:space="preserve"> together with a bunch of </w:t>
       </w:r>
       <w:r>
         <w:rPr>
@@ -22453,7 +22648,13 @@
     <w:p/>
     <w:p>
       <w:r>
-        <w:t xml:space="preserve">We could then print out the entire array, which is now a mixed collection of objects of different classes — but all of </w:t>
+        <w:t xml:space="preserve">We could then print out the entire </w:t>
+      </w:r>
+      <w:r>
+        <w:t>vector</w:t>
+      </w:r>
+      <w:r>
+        <w:t xml:space="preserve">, which is now a mixed collection of objects of different classes — but all of </w:t>
       </w:r>
       <w:r>
         <w:rPr>
@@ -28072,7 +28273,13 @@
         <w:t>Range</w:t>
       </w:r>
       <w:r>
-        <w:t xml:space="preserve"> is a simple utility class that just maintains a pair of indices into a text array, string, or other indexable vector of characters. It is used as the Role-player for Word, below. Instead of holding a copy of the text for a given word it just delimits where the word resides in the corresponding buffer.'</w:t>
+        <w:t xml:space="preserve"> is a simple utility class that just maintains a pair of indices into a text </w:t>
+      </w:r>
+      <w:r>
+        <w:t>vector</w:t>
+      </w:r>
+      <w:r>
+        <w:t>, string, or other indexable vector of characters. It is used as the Role-player for Word, below. Instead of holding a copy of the text for a given word it just delimits where the word resides in the corresponding buffer.'</w:t>
       </w:r>
     </w:p>
     <w:p/>
@@ -54647,7 +54854,7 @@
               <w:rPr>
                 <w:noProof/>
               </w:rPr>
-              <w:t>33</w:t>
+              <w:t>47</w:t>
             </w:r>
           </w:fldSimple>
         </w:p>
@@ -58730,6 +58937,7 @@
     <w:rsid w:val="000823A5"/>
     <w:rsid w:val="0012637D"/>
     <w:rsid w:val="00144C23"/>
+    <w:rsid w:val="00171971"/>
     <w:rsid w:val="00174F5B"/>
     <w:rsid w:val="001A08B9"/>
     <w:rsid w:val="001B78F2"/>

</xml_diff>

<commit_message>
Fix: "[trygve] runtime: role-player vector elements get lost #106"
This was in fact a pretty serious bug in the logic that searches the
stack for current$context. It wasn’t finding the method boundary while
walking up the dynamic scope (during argument list construction) and
went out-of-bounds into the parent context.

Also updated documentation with new Color alpha argument, and made
minor document improvements.

New test confused_role_vec.k. All tests pass. FindBugs clean.
</commit_message>
<xml_diff>
--- a/trygve1.docx
+++ b/trygve1.docx
@@ -502,7 +502,25 @@
         <w:t>trygve</w:t>
       </w:r>
       <w:r>
-        <w:t xml:space="preserve"> script for computing factorial:</w:t>
+        <w:t xml:space="preserve"> script for computing </w:t>
+      </w:r>
+      <w:r>
+        <w:t xml:space="preserve">the </w:t>
+      </w:r>
+      <w:r>
+        <w:t>factorial</w:t>
+      </w:r>
+      <w:r>
+        <w:t xml:space="preserve"> of an integer </w:t>
+      </w:r>
+      <w:r>
+        <w:rPr>
+          <w:rFonts w:ascii="Courier New" w:hAnsi="Courier New"/>
+        </w:rPr>
+        <w:t>n</w:t>
+      </w:r>
+      <w:r>
+        <w:t>:</w:t>
       </w:r>
     </w:p>
     <w:p/>
@@ -1351,7 +1369,19 @@
         <w:t>boolean</w:t>
       </w:r>
       <w:r>
-        <w:t xml:space="preserve"> computations (addition, comparison,etc)</w:t>
+        <w:t xml:space="preserve"> computations (addition, comparison,</w:t>
+      </w:r>
+      <w:r>
+        <w:t xml:space="preserve"> </w:t>
+      </w:r>
+      <w:r>
+        <w:t>etc</w:t>
+      </w:r>
+      <w:r>
+        <w:t>.</w:t>
+      </w:r>
+      <w:r>
+        <w:t>)</w:t>
       </w:r>
     </w:p>
     <w:p>
@@ -7617,6 +7647,15 @@
     </w:p>
     <w:p/>
     <w:p>
+      <w:pPr>
+        <w:pStyle w:val="Heading3"/>
+      </w:pPr>
+      <w:r>
+        <w:t>State declarations</w:t>
+      </w:r>
+    </w:p>
+    <w:p/>
+    <w:p>
       <w:r>
         <w:t>Before talking about the class’s scripts, let’s look at its</w:t>
       </w:r>
@@ -8028,6 +8067,15 @@
     </w:p>
     <w:p/>
     <w:p>
+      <w:pPr>
+        <w:pStyle w:val="Heading3"/>
+      </w:pPr>
+      <w:r>
+        <w:t>Script declarations</w:t>
+      </w:r>
+    </w:p>
+    <w:p/>
+    <w:p>
       <w:r>
         <w:t xml:space="preserve">A script declaration typically starts with a </w:t>
       </w:r>
@@ -8315,6 +8363,51 @@
           <w:rFonts w:ascii="Courier New" w:hAnsi="Courier New"/>
         </w:rPr>
         <w:t>();</w:t>
+      </w:r>
+    </w:p>
+    <w:p/>
+    <w:p>
+      <w:r>
+        <w:t>Because we don't need to send any specific objects to the script (there is nothing inside the "()" part of the invocation) we can alternatively write:</w:t>
+      </w:r>
+    </w:p>
+    <w:p/>
+    <w:p>
+      <w:pPr>
+        <w:rPr>
+          <w:rFonts w:ascii="Courier New" w:hAnsi="Courier New"/>
+        </w:rPr>
+      </w:pPr>
+      <w:r>
+        <w:tab/>
+      </w:r>
+      <w:r>
+        <w:rPr>
+          <w:rFonts w:ascii="Courier New" w:hAnsi="Courier New"/>
+        </w:rPr>
+        <w:t>// cue the study partner</w:t>
+      </w:r>
+    </w:p>
+    <w:p>
+      <w:pPr>
+        <w:rPr>
+          <w:rFonts w:ascii="Courier New" w:hAnsi="Courier New"/>
+        </w:rPr>
+      </w:pPr>
+      <w:r>
+        <w:tab/>
+      </w:r>
+      <w:r>
+        <w:rPr>
+          <w:rFonts w:ascii="Courier New" w:hAnsi="Courier New"/>
+        </w:rPr>
+        <w:t>String familyNameOfMyStudyPartner = studyPartner.familyName</w:t>
+      </w:r>
+      <w:r>
+        <w:rPr>
+          <w:rFonts w:ascii="Courier New" w:hAnsi="Courier New"/>
+        </w:rPr>
+        <w:t>;</w:t>
       </w:r>
     </w:p>
     <w:p/>
@@ -44831,6 +44924,93 @@
                       <w:szCs w:val="24"/>
                     </w:rPr>
                     <w:t>) components, which should be in the range of 0.0 to 1.0 according to the desired saturation.</w:t>
+                  </w:r>
+                </w:p>
+              </w:tc>
+            </w:tr>
+            <w:tr>
+              <w:tc>
+                <w:tcPr>
+                  <w:tcW w:w="10482" w:type="dxa"/>
+                  <w:shd w:val="clear" w:color="D9D9D9" w:themeColor="background1" w:themeShade="D9" w:fill="D9D9D9" w:themeFill="background1" w:themeFillShade="D9"/>
+                </w:tcPr>
+                <w:p>
+                  <w:pPr>
+                    <w:rPr>
+                      <w:rFonts w:ascii="Courier New" w:hAnsi="Courier New"/>
+                      <w:b/>
+                    </w:rPr>
+                  </w:pPr>
+                  <w:r>
+                    <w:rPr>
+                      <w:rFonts w:ascii="Courier New" w:hAnsi="Courier New"/>
+                      <w:b/>
+                    </w:rPr>
+                    <w:t>Color(double r, double g, double b, double alpha)</w:t>
+                  </w:r>
+                </w:p>
+                <w:p>
+                  <w:pPr>
+                    <w:rPr>
+                      <w:rFonts w:ascii="Courier New" w:hAnsi="Courier New"/>
+                      <w:b/>
+                    </w:rPr>
+                  </w:pPr>
+                  <w:r>
+                    <w:rPr>
+                      <w:rFonts w:asciiTheme="majorHAnsi" w:hAnsiTheme="majorHAnsi" w:cs="Arial"/>
+                      <w:color w:val="282B26"/>
+                      <w:szCs w:val="24"/>
+                    </w:rPr>
+                    <w:t>Creates a new Color with the given red (</w:t>
+                  </w:r>
+                  <w:r>
+                    <w:rPr>
+                      <w:rFonts w:ascii="Courier New" w:hAnsi="Courier New" w:cs="Arial"/>
+                      <w:color w:val="282B26"/>
+                      <w:szCs w:val="24"/>
+                    </w:rPr>
+                    <w:t>r</w:t>
+                  </w:r>
+                  <w:r>
+                    <w:rPr>
+                      <w:rFonts w:asciiTheme="majorHAnsi" w:hAnsiTheme="majorHAnsi" w:cs="Arial"/>
+                      <w:color w:val="282B26"/>
+                      <w:szCs w:val="24"/>
+                    </w:rPr>
+                    <w:t>), green (</w:t>
+                  </w:r>
+                  <w:r>
+                    <w:rPr>
+                      <w:rFonts w:ascii="Courier New" w:hAnsi="Courier New" w:cs="Arial"/>
+                      <w:color w:val="282B26"/>
+                      <w:szCs w:val="24"/>
+                    </w:rPr>
+                    <w:t>g</w:t>
+                  </w:r>
+                  <w:r>
+                    <w:rPr>
+                      <w:rFonts w:asciiTheme="majorHAnsi" w:hAnsiTheme="majorHAnsi" w:cs="Arial"/>
+                      <w:color w:val="282B26"/>
+                      <w:szCs w:val="24"/>
+                    </w:rPr>
+                    <w:t>), and blue (</w:t>
+                  </w:r>
+                  <w:r>
+                    <w:rPr>
+                      <w:rFonts w:ascii="Courier New" w:hAnsi="Courier New" w:cs="Arial"/>
+                      <w:color w:val="282B26"/>
+                      <w:szCs w:val="24"/>
+                    </w:rPr>
+                    <w:t>b</w:t>
+                  </w:r>
+                  <w:r>
+                    <w:rPr>
+                      <w:rFonts w:asciiTheme="majorHAnsi" w:hAnsiTheme="majorHAnsi" w:cs="Arial"/>
+                      <w:color w:val="282B26"/>
+                      <w:szCs w:val="24"/>
+                    </w:rPr>
+                    <w:t>) components, which should be in the range of 0.0 to 1.0 according to the desired saturation, with alpha value as indicated within the range of 0.0 to 1.0.</w:t>
                   </w:r>
                 </w:p>
               </w:tc>
@@ -55252,7 +55432,7 @@
               <w:rPr>
                 <w:noProof/>
               </w:rPr>
-              <w:t>75</w:t>
+              <w:t>16</w:t>
             </w:r>
           </w:fldSimple>
         </w:p>
@@ -59364,6 +59544,7 @@
     <w:rsid w:val="0085683B"/>
     <w:rsid w:val="008638D8"/>
     <w:rsid w:val="009236FC"/>
+    <w:rsid w:val="00983FCC"/>
     <w:rsid w:val="00A10E48"/>
     <w:rsid w:val="00AC4B6D"/>
     <w:rsid w:val="00BC772E"/>

</xml_diff>

<commit_message>
trygve 2.3: Fixed interface compliance check
Compliance to an interface wasn’t checking the method signature return
types. Fixed in Declaration.java.
</commit_message>
<xml_diff>
--- a/trygve1.docx
+++ b/trygve1.docx
@@ -23955,7 +23955,7 @@
           </v:shapetype>
           <v:shape id="_x0000_s1106" type="#_x0000_t202" style="width:537.7pt;height:225.85pt;mso-wrap-edited:f;mso-left-percent:-10001;mso-top-percent:-10001;mso-position-horizontal:absolute;mso-position-horizontal-relative:char;mso-position-vertical:absolute;mso-position-vertical-relative:line;mso-left-percent:-10001;mso-top-percent:-10001" wrapcoords="0 0 21600 0 21600 21600 0 21600 0 0" filled="f" stroked="f">
             <v:fill o:detectmouseclick="t"/>
-            <v:textbox inset=",7.2pt,,7.2pt">
+            <v:textbox style="mso-next-textbox:#_x0000_s1106" inset=",7.2pt,,7.2pt">
               <w:txbxContent>
                 <w:p/>
               </w:txbxContent>
@@ -40626,6 +40626,873 @@
           <w:b/>
           <w:color w:val="36A8ED" w:themeColor="accent1" w:themeTint="99"/>
         </w:rPr>
+        <w:t>Point</w:t>
+      </w:r>
+    </w:p>
+    <w:p/>
+    <w:p>
+      <w:r>
+        <w:t>All implemented interfaces:</w:t>
+      </w:r>
+    </w:p>
+    <w:p>
+      <w:r>
+        <w:tab/>
+        <w:t>None</w:t>
+      </w:r>
+    </w:p>
+    <w:p/>
+    <w:p>
+      <w:r>
+        <w:t>Direct known subclasses:</w:t>
+      </w:r>
+    </w:p>
+    <w:p>
+      <w:r>
+        <w:tab/>
+        <w:t>None</w:t>
+      </w:r>
+    </w:p>
+    <w:p>
+      <w:pPr>
+        <w:pBdr>
+          <w:bottom w:val="single" w:sz="12" w:space="1" w:color="auto"/>
+        </w:pBdr>
+      </w:pPr>
+    </w:p>
+    <w:p/>
+    <w:p>
+      <w:pPr>
+        <w:rPr>
+          <w:rFonts w:ascii="Courier New" w:hAnsi="Courier New"/>
+        </w:rPr>
+      </w:pPr>
+      <w:r>
+        <w:rPr>
+          <w:rFonts w:ascii="Courier New" w:hAnsi="Courier New"/>
+        </w:rPr>
+        <w:t xml:space="preserve">public class </w:t>
+      </w:r>
+      <w:r>
+        <w:rPr>
+          <w:rFonts w:ascii="Courier New" w:hAnsi="Courier New"/>
+          <w:b/>
+        </w:rPr>
+        <w:t>Point</w:t>
+      </w:r>
+    </w:p>
+    <w:p>
+      <w:pPr>
+        <w:rPr>
+          <w:rFonts w:ascii="Courier New" w:hAnsi="Courier New"/>
+        </w:rPr>
+      </w:pPr>
+      <w:r>
+        <w:rPr>
+          <w:rFonts w:ascii="Courier New" w:hAnsi="Courier New"/>
+        </w:rPr>
+        <w:t>extends Object</w:t>
+      </w:r>
+    </w:p>
+    <w:p/>
+    <w:p>
+      <w:r>
+        <w:t>The class Point is a simple class that replaces the Java Point class.</w:t>
+      </w:r>
+    </w:p>
+    <w:p/>
+    <w:p>
+      <w:r>
+        <w:rPr>
+          <w:b/>
+        </w:rPr>
+        <w:t>Since</w:t>
+      </w:r>
+      <w:r>
+        <w:t>:</w:t>
+      </w:r>
+    </w:p>
+    <w:p/>
+    <w:p>
+      <w:pPr>
+        <w:ind w:firstLine="360"/>
+      </w:pPr>
+      <w:r>
+        <w:t>trygve 2.3</w:t>
+      </w:r>
+    </w:p>
+    <w:p/>
+    <w:p>
+      <w:pPr>
+        <w:rPr>
+          <w:b/>
+        </w:rPr>
+      </w:pPr>
+      <w:r>
+        <w:rPr>
+          <w:b/>
+        </w:rPr>
+        <w:t>See Also:</w:t>
+      </w:r>
+    </w:p>
+    <w:p/>
+    <w:p>
+      <w:r>
+        <w:t>Event, MouseInfo, PositionInfo</w:t>
+      </w:r>
+    </w:p>
+    <w:p/>
+    <w:p>
+      <w:pPr>
+        <w:rPr>
+          <w:b/>
+          <w:sz w:val="22"/>
+        </w:rPr>
+      </w:pPr>
+      <w:r>
+        <w:rPr>
+          <w:b/>
+          <w:sz w:val="22"/>
+        </w:rPr>
+        <w:t>Constructor Summary</w:t>
+      </w:r>
+    </w:p>
+    <w:p/>
+    <w:tbl>
+      <w:tblPr>
+        <w:tblW w:w="5000" w:type="pct"/>
+        <w:tblBorders>
+          <w:top w:val="single" w:sz="12" w:space="0" w:color="000000"/>
+          <w:left w:val="single" w:sz="12" w:space="0" w:color="000000"/>
+          <w:bottom w:val="single" w:sz="12" w:space="0" w:color="000000"/>
+          <w:right w:val="single" w:sz="12" w:space="0" w:color="000000"/>
+          <w:insideH w:val="nil"/>
+          <w:insideV w:val="nil"/>
+        </w:tblBorders>
+        <w:tblLook w:val="0015"/>
+      </w:tblPr>
+      <w:tblGrid>
+        <w:gridCol w:w="10714"/>
+      </w:tblGrid>
+      <w:tr>
+        <w:tc>
+          <w:tcPr>
+            <w:tcW w:w="5000" w:type="pct"/>
+            <w:shd w:val="clear" w:color="auto" w:fill="D6EEFB" w:themeFill="background2" w:themeFillTint="33"/>
+          </w:tcPr>
+          <w:tbl>
+            <w:tblPr>
+              <w:tblW w:w="10482" w:type="dxa"/>
+              <w:tblBorders>
+                <w:top w:val="single" w:sz="12" w:space="0" w:color="808080"/>
+                <w:left w:val="single" w:sz="6" w:space="0" w:color="808080"/>
+                <w:bottom w:val="single" w:sz="12" w:space="0" w:color="808080"/>
+                <w:right w:val="single" w:sz="6" w:space="0" w:color="808080"/>
+                <w:insideH w:val="single" w:sz="6" w:space="0" w:color="000000"/>
+                <w:insideV w:val="nil"/>
+              </w:tblBorders>
+              <w:tblLook w:val="0037"/>
+            </w:tblPr>
+            <w:tblGrid>
+              <w:gridCol w:w="10482"/>
+            </w:tblGrid>
+            <w:tr>
+              <w:tc>
+                <w:tcPr>
+                  <w:tcW w:w="10482" w:type="dxa"/>
+                  <w:shd w:val="clear" w:color="000000" w:fill="AFDDF7" w:themeFill="background2" w:themeFillTint="66"/>
+                </w:tcPr>
+                <w:p>
+                  <w:pPr>
+                    <w:ind w:right="68"/>
+                    <w:rPr>
+                      <w:b/>
+                    </w:rPr>
+                  </w:pPr>
+                  <w:r>
+                    <w:rPr>
+                      <w:b/>
+                    </w:rPr>
+                    <w:t>Constructor and Description</w:t>
+                  </w:r>
+                </w:p>
+              </w:tc>
+            </w:tr>
+            <w:tr>
+              <w:tc>
+                <w:tcPr>
+                  <w:tcW w:w="10482" w:type="dxa"/>
+                  <w:shd w:val="solid" w:color="D9D9D9" w:themeColor="background1" w:themeShade="D9" w:fill="FFFFFF"/>
+                </w:tcPr>
+                <w:p>
+                  <w:pPr>
+                    <w:rPr>
+                      <w:rFonts w:ascii="Courier New" w:hAnsi="Courier New"/>
+                      <w:b/>
+                    </w:rPr>
+                  </w:pPr>
+                  <w:r>
+                    <w:rPr>
+                      <w:rFonts w:ascii="Courier New" w:hAnsi="Courier New"/>
+                      <w:b/>
+                    </w:rPr>
+                    <w:t>Point(int x, int y)</w:t>
+                  </w:r>
+                </w:p>
+                <w:p>
+                  <w:pPr>
+                    <w:rPr>
+                      <w:rFonts w:asciiTheme="majorHAnsi" w:hAnsiTheme="majorHAnsi"/>
+                      <w:b/>
+                    </w:rPr>
+                  </w:pPr>
+                  <w:r>
+                    <w:rPr>
+                      <w:rFonts w:asciiTheme="majorHAnsi" w:hAnsiTheme="majorHAnsi"/>
+                    </w:rPr>
+                    <w:t>Create a Point object at the indicated ordinate and coordinate</w:t>
+                  </w:r>
+                </w:p>
+              </w:tc>
+            </w:tr>
+            <w:tr>
+              <w:tc>
+                <w:tcPr>
+                  <w:tcW w:w="10482" w:type="dxa"/>
+                  <w:shd w:val="clear" w:color="D9D9D9" w:themeColor="background1" w:themeShade="D9" w:fill="FFFFFF" w:themeFill="background1"/>
+                </w:tcPr>
+                <w:p>
+                  <w:pPr>
+                    <w:rPr>
+                      <w:rFonts w:ascii="Courier New" w:hAnsi="Courier New"/>
+                      <w:b/>
+                    </w:rPr>
+                  </w:pPr>
+                  <w:r>
+                    <w:rPr>
+                      <w:rFonts w:ascii="Courier New" w:hAnsi="Courier New"/>
+                      <w:b/>
+                    </w:rPr>
+                    <w:t>Point()</w:t>
+                  </w:r>
+                </w:p>
+                <w:p>
+                  <w:pPr>
+                    <w:rPr>
+                      <w:rFonts w:ascii="Courier New" w:hAnsi="Courier New"/>
+                      <w:b/>
+                    </w:rPr>
+                  </w:pPr>
+                  <w:r>
+                    <w:rPr>
+                      <w:rFonts w:asciiTheme="majorHAnsi" w:hAnsiTheme="majorHAnsi"/>
+                    </w:rPr>
+                    <w:t>Create a Point object at the origin (0, 0)</w:t>
+                  </w:r>
+                </w:p>
+              </w:tc>
+            </w:tr>
+          </w:tbl>
+          <w:p/>
+        </w:tc>
+      </w:tr>
+    </w:tbl>
+    <w:p/>
+    <w:p/>
+    <w:p>
+      <w:pPr>
+        <w:rPr>
+          <w:b/>
+          <w:sz w:val="22"/>
+        </w:rPr>
+      </w:pPr>
+      <w:r>
+        <w:rPr>
+          <w:b/>
+          <w:sz w:val="22"/>
+        </w:rPr>
+        <w:t>Field</w:t>
+      </w:r>
+      <w:r>
+        <w:rPr>
+          <w:b/>
+          <w:sz w:val="22"/>
+        </w:rPr>
+        <w:t xml:space="preserve"> Summary</w:t>
+      </w:r>
+    </w:p>
+    <w:p/>
+    <w:tbl>
+      <w:tblPr>
+        <w:tblW w:w="5000" w:type="pct"/>
+        <w:tblBorders>
+          <w:top w:val="single" w:sz="12" w:space="0" w:color="000000"/>
+          <w:left w:val="single" w:sz="12" w:space="0" w:color="000000"/>
+          <w:bottom w:val="single" w:sz="12" w:space="0" w:color="000000"/>
+          <w:right w:val="single" w:sz="12" w:space="0" w:color="000000"/>
+          <w:insideH w:val="nil"/>
+          <w:insideV w:val="nil"/>
+        </w:tblBorders>
+        <w:tblLook w:val="0015"/>
+      </w:tblPr>
+      <w:tblGrid>
+        <w:gridCol w:w="10714"/>
+      </w:tblGrid>
+      <w:tr>
+        <w:tc>
+          <w:tcPr>
+            <w:tcW w:w="5000" w:type="pct"/>
+            <w:shd w:val="clear" w:color="auto" w:fill="D6EEFB" w:themeFill="background2" w:themeFillTint="33"/>
+          </w:tcPr>
+          <w:tbl>
+            <w:tblPr>
+              <w:tblW w:w="10482" w:type="dxa"/>
+              <w:tblBorders>
+                <w:top w:val="single" w:sz="12" w:space="0" w:color="808080"/>
+                <w:left w:val="single" w:sz="6" w:space="0" w:color="808080"/>
+                <w:bottom w:val="single" w:sz="12" w:space="0" w:color="808080"/>
+                <w:right w:val="single" w:sz="6" w:space="0" w:color="808080"/>
+                <w:insideH w:val="single" w:sz="6" w:space="0" w:color="000000"/>
+                <w:insideV w:val="nil"/>
+              </w:tblBorders>
+              <w:tblLook w:val="0037"/>
+            </w:tblPr>
+            <w:tblGrid>
+              <w:gridCol w:w="4954"/>
+              <w:gridCol w:w="5528"/>
+            </w:tblGrid>
+            <w:tr>
+              <w:tc>
+                <w:tcPr>
+                  <w:tcW w:w="4954" w:type="dxa"/>
+                  <w:shd w:val="clear" w:color="000000" w:fill="AFDDF7" w:themeFill="background2" w:themeFillTint="66"/>
+                </w:tcPr>
+                <w:p>
+                  <w:pPr>
+                    <w:rPr>
+                      <w:b/>
+                    </w:rPr>
+                  </w:pPr>
+                  <w:r>
+                    <w:rPr>
+                      <w:b/>
+                    </w:rPr>
+                    <w:t>Modifier and Type</w:t>
+                  </w:r>
+                </w:p>
+              </w:tc>
+              <w:tc>
+                <w:tcPr>
+                  <w:tcW w:w="5528" w:type="dxa"/>
+                  <w:shd w:val="clear" w:color="000000" w:fill="AFDDF7" w:themeFill="background2" w:themeFillTint="66"/>
+                </w:tcPr>
+                <w:p>
+                  <w:pPr>
+                    <w:tabs>
+                      <w:tab w:val="right" w:pos="4932"/>
+                    </w:tabs>
+                    <w:rPr>
+                      <w:b/>
+                    </w:rPr>
+                  </w:pPr>
+                  <w:r>
+                    <w:rPr>
+                      <w:b/>
+                    </w:rPr>
+                    <w:t>Field and Description</w:t>
+                  </w:r>
+                  <w:r>
+                    <w:rPr>
+                      <w:b/>
+                    </w:rPr>
+                    <w:tab/>
+                  </w:r>
+                </w:p>
+              </w:tc>
+            </w:tr>
+            <w:tr>
+              <w:trPr>
+                <w:trHeight w:val="265"/>
+              </w:trPr>
+              <w:tc>
+                <w:tcPr>
+                  <w:tcW w:w="4954" w:type="dxa"/>
+                  <w:shd w:val="solid" w:color="D9D9D9" w:themeColor="background1" w:themeShade="D9" w:fill="FFFFFF"/>
+                </w:tcPr>
+                <w:p>
+                  <w:pPr>
+                    <w:rPr>
+                      <w:rFonts w:ascii="Courier New" w:hAnsi="Courier New"/>
+                      <w:b/>
+                    </w:rPr>
+                  </w:pPr>
+                  <w:r>
+                    <w:rPr>
+                      <w:rFonts w:ascii="Courier New" w:hAnsi="Courier New"/>
+                      <w:b/>
+                    </w:rPr>
+                    <w:t>int</w:t>
+                  </w:r>
+                </w:p>
+              </w:tc>
+              <w:tc>
+                <w:tcPr>
+                  <w:tcW w:w="5528" w:type="dxa"/>
+                  <w:shd w:val="solid" w:color="D9D9D9" w:themeColor="background1" w:themeShade="D9" w:fill="FFFFFF"/>
+                </w:tcPr>
+                <w:p>
+                  <w:pPr>
+                    <w:rPr>
+                      <w:rFonts w:ascii="Courier New" w:hAnsi="Courier New"/>
+                      <w:b/>
+                    </w:rPr>
+                  </w:pPr>
+                  <w:r>
+                    <w:rPr>
+                      <w:rFonts w:ascii="Courier New" w:hAnsi="Courier New"/>
+                      <w:b/>
+                    </w:rPr>
+                    <w:t>x</w:t>
+                  </w:r>
+                </w:p>
+                <w:p>
+                  <w:pPr>
+                    <w:rPr>
+                      <w:rFonts w:asciiTheme="majorHAnsi" w:hAnsiTheme="majorHAnsi"/>
+                    </w:rPr>
+                  </w:pPr>
+                  <w:r>
+                    <w:rPr>
+                      <w:rFonts w:asciiTheme="majorHAnsi" w:hAnsiTheme="majorHAnsi"/>
+                    </w:rPr>
+                    <w:t>The ordinate value for the point. It is public and can be assigned</w:t>
+                  </w:r>
+                </w:p>
+              </w:tc>
+            </w:tr>
+            <w:tr>
+              <w:tc>
+                <w:tcPr>
+                  <w:tcW w:w="4954" w:type="dxa"/>
+                  <w:shd w:val="clear" w:color="D9D9D9" w:themeColor="background1" w:themeShade="D9" w:fill="FFFFFF"/>
+                </w:tcPr>
+                <w:p>
+                  <w:pPr>
+                    <w:rPr>
+                      <w:rFonts w:ascii="Courier New" w:hAnsi="Courier New"/>
+                      <w:b/>
+                    </w:rPr>
+                  </w:pPr>
+                  <w:r>
+                    <w:rPr>
+                      <w:rFonts w:ascii="Courier New" w:hAnsi="Courier New"/>
+                      <w:b/>
+                    </w:rPr>
+                    <w:t>int</w:t>
+                  </w:r>
+                </w:p>
+              </w:tc>
+              <w:tc>
+                <w:tcPr>
+                  <w:tcW w:w="5528" w:type="dxa"/>
+                  <w:shd w:val="clear" w:color="D9D9D9" w:themeColor="background1" w:themeShade="D9" w:fill="FFFFFF"/>
+                </w:tcPr>
+                <w:p>
+                  <w:pPr>
+                    <w:rPr>
+                      <w:rFonts w:ascii="Courier New" w:hAnsi="Courier New"/>
+                      <w:b/>
+                    </w:rPr>
+                  </w:pPr>
+                  <w:r>
+                    <w:rPr>
+                      <w:rFonts w:ascii="Courier New" w:hAnsi="Courier New"/>
+                      <w:b/>
+                    </w:rPr>
+                    <w:t>y</w:t>
+                  </w:r>
+                </w:p>
+                <w:p>
+                  <w:pPr>
+                    <w:rPr>
+                      <w:rFonts w:ascii="Courier New" w:hAnsi="Courier New"/>
+                      <w:b/>
+                    </w:rPr>
+                  </w:pPr>
+                  <w:r>
+                    <w:rPr>
+                      <w:rFonts w:asciiTheme="majorHAnsi" w:hAnsiTheme="majorHAnsi"/>
+                    </w:rPr>
+                    <w:t>The coordinate value for the point. It is public and can be assigned</w:t>
+                  </w:r>
+                </w:p>
+              </w:tc>
+            </w:tr>
+          </w:tbl>
+          <w:p/>
+        </w:tc>
+      </w:tr>
+    </w:tbl>
+    <w:p/>
+    <w:p/>
+    <w:p>
+      <w:pPr>
+        <w:rPr>
+          <w:b/>
+          <w:sz w:val="22"/>
+        </w:rPr>
+      </w:pPr>
+      <w:r>
+        <w:rPr>
+          <w:b/>
+          <w:sz w:val="22"/>
+        </w:rPr>
+        <w:t>Method</w:t>
+      </w:r>
+      <w:r>
+        <w:rPr>
+          <w:b/>
+          <w:sz w:val="22"/>
+        </w:rPr>
+        <w:t xml:space="preserve"> Summary</w:t>
+      </w:r>
+    </w:p>
+    <w:p/>
+    <w:tbl>
+      <w:tblPr>
+        <w:tblW w:w="5000" w:type="pct"/>
+        <w:tblBorders>
+          <w:top w:val="single" w:sz="12" w:space="0" w:color="000000"/>
+          <w:left w:val="single" w:sz="12" w:space="0" w:color="000000"/>
+          <w:bottom w:val="single" w:sz="12" w:space="0" w:color="000000"/>
+          <w:right w:val="single" w:sz="12" w:space="0" w:color="000000"/>
+          <w:insideH w:val="nil"/>
+          <w:insideV w:val="nil"/>
+        </w:tblBorders>
+        <w:tblLook w:val="0015"/>
+      </w:tblPr>
+      <w:tblGrid>
+        <w:gridCol w:w="10714"/>
+      </w:tblGrid>
+      <w:tr>
+        <w:tc>
+          <w:tcPr>
+            <w:tcW w:w="5000" w:type="pct"/>
+            <w:shd w:val="clear" w:color="auto" w:fill="D6EEFB" w:themeFill="background2" w:themeFillTint="33"/>
+          </w:tcPr>
+          <w:tbl>
+            <w:tblPr>
+              <w:tblW w:w="10482" w:type="dxa"/>
+              <w:tblBorders>
+                <w:top w:val="single" w:sz="12" w:space="0" w:color="808080"/>
+                <w:left w:val="single" w:sz="6" w:space="0" w:color="808080"/>
+                <w:bottom w:val="single" w:sz="12" w:space="0" w:color="808080"/>
+                <w:right w:val="single" w:sz="6" w:space="0" w:color="808080"/>
+                <w:insideH w:val="single" w:sz="6" w:space="0" w:color="000000"/>
+                <w:insideV w:val="nil"/>
+              </w:tblBorders>
+              <w:tblLook w:val="0037"/>
+            </w:tblPr>
+            <w:tblGrid>
+              <w:gridCol w:w="5652"/>
+              <w:gridCol w:w="4830"/>
+            </w:tblGrid>
+            <w:tr>
+              <w:tc>
+                <w:tcPr>
+                  <w:tcW w:w="5652" w:type="dxa"/>
+                  <w:shd w:val="clear" w:color="000000" w:fill="AFDDF7" w:themeFill="background2" w:themeFillTint="66"/>
+                </w:tcPr>
+                <w:p>
+                  <w:pPr>
+                    <w:rPr>
+                      <w:b/>
+                    </w:rPr>
+                  </w:pPr>
+                  <w:r>
+                    <w:rPr>
+                      <w:b/>
+                    </w:rPr>
+                    <w:t>Modifier and Type</w:t>
+                  </w:r>
+                </w:p>
+              </w:tc>
+              <w:tc>
+                <w:tcPr>
+                  <w:tcW w:w="4830" w:type="dxa"/>
+                  <w:shd w:val="clear" w:color="000000" w:fill="AFDDF7" w:themeFill="background2" w:themeFillTint="66"/>
+                </w:tcPr>
+                <w:p>
+                  <w:pPr>
+                    <w:rPr>
+                      <w:b/>
+                    </w:rPr>
+                  </w:pPr>
+                  <w:r>
+                    <w:rPr>
+                      <w:b/>
+                    </w:rPr>
+                    <w:t>Method and Description</w:t>
+                  </w:r>
+                </w:p>
+              </w:tc>
+            </w:tr>
+            <w:tr>
+              <w:trPr>
+                <w:trHeight w:val="609"/>
+              </w:trPr>
+              <w:tc>
+                <w:tcPr>
+                  <w:tcW w:w="5652" w:type="dxa"/>
+                  <w:shd w:val="solid" w:color="D9D9D9" w:themeColor="background1" w:themeShade="D9" w:fill="FFFFFF"/>
+                </w:tcPr>
+                <w:p>
+                  <w:pPr>
+                    <w:rPr>
+                      <w:rFonts w:asciiTheme="majorHAnsi" w:hAnsiTheme="majorHAnsi"/>
+                      <w:b/>
+                    </w:rPr>
+                  </w:pPr>
+                  <w:r>
+                    <w:rPr>
+                      <w:rFonts w:ascii="Courier New" w:hAnsi="Courier New"/>
+                      <w:b/>
+                    </w:rPr>
+                    <w:t>int</w:t>
+                  </w:r>
+                </w:p>
+              </w:tc>
+              <w:tc>
+                <w:tcPr>
+                  <w:tcW w:w="4830" w:type="dxa"/>
+                  <w:shd w:val="solid" w:color="D9D9D9" w:themeColor="background1" w:themeShade="D9" w:fill="FFFFFF"/>
+                </w:tcPr>
+                <w:p>
+                  <w:pPr>
+                    <w:tabs>
+                      <w:tab w:val="left" w:pos="1680"/>
+                    </w:tabs>
+                    <w:rPr>
+                      <w:rFonts w:asciiTheme="majorHAnsi" w:hAnsiTheme="majorHAnsi"/>
+                    </w:rPr>
+                  </w:pPr>
+                  <w:r>
+                    <w:rPr>
+                      <w:rFonts w:ascii="Courier New" w:hAnsi="Courier New"/>
+                      <w:b/>
+                    </w:rPr>
+                    <w:t>x</w:t>
+                  </w:r>
+                  <w:r>
+                    <w:rPr>
+                      <w:rFonts w:ascii="Courier New" w:hAnsi="Courier New"/>
+                      <w:b/>
+                    </w:rPr>
+                    <w:t>()</w:t>
+                  </w:r>
+                  <w:r>
+                    <w:rPr>
+                      <w:rFonts w:asciiTheme="majorHAnsi" w:hAnsiTheme="majorHAnsi"/>
+                    </w:rPr>
+                    <w:tab/>
+                  </w:r>
+                </w:p>
+                <w:p>
+                  <w:pPr>
+                    <w:tabs>
+                      <w:tab w:val="left" w:pos="1680"/>
+                    </w:tabs>
+                    <w:rPr>
+                      <w:rFonts w:asciiTheme="majorHAnsi" w:hAnsiTheme="majorHAnsi"/>
+                    </w:rPr>
+                  </w:pPr>
+                  <w:r>
+                    <w:rPr>
+                      <w:rFonts w:asciiTheme="majorHAnsi" w:hAnsiTheme="majorHAnsi"/>
+                    </w:rPr>
+                    <w:t xml:space="preserve">Get </w:t>
+                  </w:r>
+                  <w:r>
+                    <w:rPr>
+                      <w:rFonts w:asciiTheme="majorHAnsi" w:hAnsiTheme="majorHAnsi"/>
+                    </w:rPr>
+                    <w:t xml:space="preserve">the </w:t>
+                  </w:r>
+                  <w:r>
+                    <w:rPr>
+                      <w:rFonts w:asciiTheme="majorHAnsi" w:hAnsiTheme="majorHAnsi"/>
+                    </w:rPr>
+                    <w:t>o</w:t>
+                  </w:r>
+                  <w:r>
+                    <w:rPr>
+                      <w:rFonts w:asciiTheme="majorHAnsi" w:hAnsiTheme="majorHAnsi"/>
+                    </w:rPr>
+                    <w:t>rdinate value associated with the Point</w:t>
+                  </w:r>
+                </w:p>
+              </w:tc>
+            </w:tr>
+            <w:tr>
+              <w:tc>
+                <w:tcPr>
+                  <w:tcW w:w="5652" w:type="dxa"/>
+                  <w:shd w:val="clear" w:color="D9D9D9" w:themeColor="background1" w:themeShade="D9" w:fill="FFFFFF"/>
+                </w:tcPr>
+                <w:p>
+                  <w:pPr>
+                    <w:rPr>
+                      <w:rFonts w:ascii="Courier New" w:hAnsi="Courier New"/>
+                      <w:b/>
+                    </w:rPr>
+                  </w:pPr>
+                  <w:r>
+                    <w:rPr>
+                      <w:rFonts w:ascii="Courier New" w:hAnsi="Courier New"/>
+                      <w:b/>
+                    </w:rPr>
+                    <w:t>int</w:t>
+                  </w:r>
+                </w:p>
+              </w:tc>
+              <w:tc>
+                <w:tcPr>
+                  <w:tcW w:w="4830" w:type="dxa"/>
+                  <w:shd w:val="clear" w:color="D9D9D9" w:themeColor="background1" w:themeShade="D9" w:fill="FFFFFF"/>
+                </w:tcPr>
+                <w:p>
+                  <w:pPr>
+                    <w:tabs>
+                      <w:tab w:val="left" w:pos="1680"/>
+                    </w:tabs>
+                    <w:rPr>
+                      <w:rFonts w:asciiTheme="majorHAnsi" w:hAnsiTheme="majorHAnsi"/>
+                    </w:rPr>
+                  </w:pPr>
+                  <w:r>
+                    <w:rPr>
+                      <w:rFonts w:ascii="Courier New" w:hAnsi="Courier New"/>
+                      <w:b/>
+                    </w:rPr>
+                    <w:t>y()</w:t>
+                  </w:r>
+                  <w:r>
+                    <w:rPr>
+                      <w:rFonts w:asciiTheme="majorHAnsi" w:hAnsiTheme="majorHAnsi"/>
+                    </w:rPr>
+                    <w:tab/>
+                  </w:r>
+                </w:p>
+                <w:p>
+                  <w:pPr>
+                    <w:rPr>
+                      <w:rFonts w:ascii="Courier New" w:hAnsi="Courier New"/>
+                      <w:b/>
+                    </w:rPr>
+                  </w:pPr>
+                  <w:r>
+                    <w:rPr>
+                      <w:rFonts w:asciiTheme="majorHAnsi" w:hAnsiTheme="majorHAnsi"/>
+                    </w:rPr>
+                    <w:t>Get the coordinate value associated with the Point</w:t>
+                  </w:r>
+                </w:p>
+              </w:tc>
+            </w:tr>
+            <w:tr>
+              <w:tc>
+                <w:tcPr>
+                  <w:tcW w:w="5652" w:type="dxa"/>
+                  <w:shd w:val="clear" w:color="D9D9D9" w:themeColor="background1" w:themeShade="D9" w:fill="D9D9D9" w:themeFill="background1" w:themeFillShade="D9"/>
+                </w:tcPr>
+                <w:p>
+                  <w:pPr>
+                    <w:rPr>
+                      <w:rFonts w:ascii="Courier New" w:hAnsi="Courier New"/>
+                      <w:b/>
+                    </w:rPr>
+                  </w:pPr>
+                  <w:r>
+                    <w:rPr>
+                      <w:rFonts w:ascii="Courier New" w:hAnsi="Courier New"/>
+                      <w:b/>
+                    </w:rPr>
+                    <w:t>void</w:t>
+                  </w:r>
+                </w:p>
+              </w:tc>
+              <w:tc>
+                <w:tcPr>
+                  <w:tcW w:w="4830" w:type="dxa"/>
+                  <w:shd w:val="clear" w:color="D9D9D9" w:themeColor="background1" w:themeShade="D9" w:fill="D9D9D9" w:themeFill="background1" w:themeFillShade="D9"/>
+                </w:tcPr>
+                <w:p>
+                  <w:pPr>
+                    <w:tabs>
+                      <w:tab w:val="left" w:pos="1680"/>
+                    </w:tabs>
+                    <w:rPr>
+                      <w:rFonts w:asciiTheme="majorHAnsi" w:hAnsiTheme="majorHAnsi"/>
+                    </w:rPr>
+                  </w:pPr>
+                  <w:r>
+                    <w:rPr>
+                      <w:rFonts w:ascii="Courier New" w:hAnsi="Courier New"/>
+                      <w:b/>
+                    </w:rPr>
+                    <w:t>setXY(int x, int y)</w:t>
+                  </w:r>
+                  <w:r>
+                    <w:rPr>
+                      <w:rFonts w:asciiTheme="majorHAnsi" w:hAnsiTheme="majorHAnsi"/>
+                    </w:rPr>
+                    <w:tab/>
+                  </w:r>
+                </w:p>
+                <w:p>
+                  <w:pPr>
+                    <w:tabs>
+                      <w:tab w:val="left" w:pos="1680"/>
+                    </w:tabs>
+                    <w:rPr>
+                      <w:rFonts w:ascii="Courier New" w:hAnsi="Courier New"/>
+                      <w:b/>
+                    </w:rPr>
+                  </w:pPr>
+                  <w:r>
+                    <w:rPr>
+                      <w:rFonts w:asciiTheme="majorHAnsi" w:hAnsiTheme="majorHAnsi"/>
+                    </w:rPr>
+                    <w:t>Set the values for the ordinate and coordinate for the Point, respectively, to x and y</w:t>
+                  </w:r>
+                </w:p>
+              </w:tc>
+            </w:tr>
+          </w:tbl>
+          <w:p/>
+        </w:tc>
+      </w:tr>
+    </w:tbl>
+    <w:p>
+      <w:pPr>
+        <w:pageBreakBefore/>
+        <w:rPr>
+          <w:b/>
+          <w:color w:val="36A8ED" w:themeColor="accent1" w:themeTint="99"/>
+        </w:rPr>
+      </w:pPr>
+      <w:r>
+        <w:rPr>
+          <w:b/>
+          <w:color w:val="36A8ED" w:themeColor="accent1" w:themeTint="99"/>
+        </w:rPr>
+        <w:t xml:space="preserve">Class </w:t>
+      </w:r>
+      <w:r>
+        <w:rPr>
+          <w:b/>
+          <w:color w:val="36A8ED" w:themeColor="accent1" w:themeTint="99"/>
+        </w:rPr>
         <w:t>Scanner</w:t>
       </w:r>
     </w:p>
@@ -43673,6 +44540,866 @@
     <w:p/>
     <w:tbl>
       <w:tblPr>
+        <w:tblW w:w="5192" w:type="pct"/>
+        <w:tblBorders>
+          <w:top w:val="single" w:sz="12" w:space="0" w:color="000000"/>
+          <w:left w:val="single" w:sz="12" w:space="0" w:color="000000"/>
+          <w:bottom w:val="single" w:sz="12" w:space="0" w:color="000000"/>
+          <w:right w:val="single" w:sz="12" w:space="0" w:color="000000"/>
+          <w:insideH w:val="nil"/>
+          <w:insideV w:val="nil"/>
+        </w:tblBorders>
+        <w:tblLook w:val="0015"/>
+      </w:tblPr>
+      <w:tblGrid>
+        <w:gridCol w:w="10714"/>
+      </w:tblGrid>
+      <w:tr>
+        <w:tc>
+          <w:tcPr>
+            <w:tcW w:w="5000" w:type="pct"/>
+            <w:shd w:val="clear" w:color="auto" w:fill="D6EEFB" w:themeFill="background2" w:themeFillTint="33"/>
+          </w:tcPr>
+          <w:tbl>
+            <w:tblPr>
+              <w:tblW w:w="10482" w:type="dxa"/>
+              <w:tblBorders>
+                <w:top w:val="single" w:sz="12" w:space="0" w:color="808080"/>
+                <w:left w:val="single" w:sz="6" w:space="0" w:color="808080"/>
+                <w:bottom w:val="single" w:sz="12" w:space="0" w:color="808080"/>
+                <w:right w:val="single" w:sz="6" w:space="0" w:color="808080"/>
+                <w:insideH w:val="single" w:sz="6" w:space="0" w:color="000000"/>
+                <w:insideV w:val="nil"/>
+              </w:tblBorders>
+              <w:tblLook w:val="0037"/>
+            </w:tblPr>
+            <w:tblGrid>
+              <w:gridCol w:w="5652"/>
+              <w:gridCol w:w="4830"/>
+            </w:tblGrid>
+            <w:tr>
+              <w:tc>
+                <w:tcPr>
+                  <w:tcW w:w="5652" w:type="dxa"/>
+                  <w:shd w:val="clear" w:color="000000" w:fill="AFDDF7" w:themeFill="background2" w:themeFillTint="66"/>
+                </w:tcPr>
+                <w:p>
+                  <w:pPr>
+                    <w:rPr>
+                      <w:b/>
+                    </w:rPr>
+                  </w:pPr>
+                  <w:r>
+                    <w:rPr>
+                      <w:b/>
+                    </w:rPr>
+                    <w:t>Modifier and Type</w:t>
+                  </w:r>
+                </w:p>
+              </w:tc>
+              <w:tc>
+                <w:tcPr>
+                  <w:tcW w:w="4830" w:type="dxa"/>
+                  <w:shd w:val="clear" w:color="000000" w:fill="AFDDF7" w:themeFill="background2" w:themeFillTint="66"/>
+                </w:tcPr>
+                <w:p>
+                  <w:pPr>
+                    <w:rPr>
+                      <w:b/>
+                    </w:rPr>
+                  </w:pPr>
+                  <w:r>
+                    <w:rPr>
+                      <w:b/>
+                    </w:rPr>
+                    <w:t>Method and Description</w:t>
+                  </w:r>
+                </w:p>
+              </w:tc>
+            </w:tr>
+            <w:tr>
+              <w:tc>
+                <w:tcPr>
+                  <w:tcW w:w="5652" w:type="dxa"/>
+                  <w:shd w:val="solid" w:color="D9D9D9" w:themeColor="background1" w:themeShade="D9" w:fill="FFFFFF"/>
+                </w:tcPr>
+                <w:p>
+                  <w:pPr>
+                    <w:rPr>
+                      <w:rFonts w:asciiTheme="majorHAnsi" w:hAnsiTheme="majorHAnsi"/>
+                      <w:b/>
+                    </w:rPr>
+                  </w:pPr>
+                </w:p>
+              </w:tc>
+              <w:tc>
+                <w:tcPr>
+                  <w:tcW w:w="4830" w:type="dxa"/>
+                  <w:shd w:val="solid" w:color="D9D9D9" w:themeColor="background1" w:themeShade="D9" w:fill="FFFFFF"/>
+                </w:tcPr>
+                <w:p>
+                  <w:pPr>
+                    <w:rPr>
+                      <w:rFonts w:asciiTheme="majorHAnsi" w:hAnsiTheme="majorHAnsi"/>
+                    </w:rPr>
+                  </w:pPr>
+                </w:p>
+              </w:tc>
+            </w:tr>
+            <w:tr>
+              <w:tc>
+                <w:tcPr>
+                  <w:tcW w:w="5652" w:type="dxa"/>
+                  <w:shd w:val="clear" w:color="D9D9D9" w:themeColor="background1" w:themeShade="D9" w:fill="FFFFFF"/>
+                </w:tcPr>
+                <w:p>
+                  <w:pPr>
+                    <w:rPr>
+                      <w:rFonts w:ascii="Courier New" w:hAnsi="Courier New"/>
+                      <w:b/>
+                    </w:rPr>
+                  </w:pPr>
+                </w:p>
+              </w:tc>
+              <w:tc>
+                <w:tcPr>
+                  <w:tcW w:w="4830" w:type="dxa"/>
+                  <w:shd w:val="clear" w:color="D9D9D9" w:themeColor="background1" w:themeShade="D9" w:fill="FFFFFF"/>
+                </w:tcPr>
+                <w:p>
+                  <w:pPr>
+                    <w:rPr>
+                      <w:rFonts w:ascii="Courier New" w:hAnsi="Courier New"/>
+                      <w:b/>
+                    </w:rPr>
+                  </w:pPr>
+                </w:p>
+              </w:tc>
+            </w:tr>
+          </w:tbl>
+          <w:p/>
+        </w:tc>
+      </w:tr>
+    </w:tbl>
+    <w:p>
+      <w:pPr>
+        <w:pageBreakBefore/>
+        <w:rPr>
+          <w:b/>
+          <w:color w:val="36A8ED" w:themeColor="accent1" w:themeTint="99"/>
+        </w:rPr>
+      </w:pPr>
+      <w:r>
+        <w:rPr>
+          <w:b/>
+          <w:color w:val="36A8ED" w:themeColor="accent1" w:themeTint="99"/>
+        </w:rPr>
+        <w:t xml:space="preserve">Class </w:t>
+      </w:r>
+      <w:r>
+        <w:rPr>
+          <w:b/>
+          <w:color w:val="36A8ED" w:themeColor="accent1" w:themeTint="99"/>
+        </w:rPr>
+        <w:t>MouseInfo</w:t>
+      </w:r>
+    </w:p>
+    <w:p/>
+    <w:p>
+      <w:r>
+        <w:t>All implemented interfaces:</w:t>
+      </w:r>
+    </w:p>
+    <w:p>
+      <w:r>
+        <w:tab/>
+        <w:t>None</w:t>
+      </w:r>
+    </w:p>
+    <w:p/>
+    <w:p>
+      <w:r>
+        <w:t>Direct known subclasses:</w:t>
+      </w:r>
+    </w:p>
+    <w:p>
+      <w:r>
+        <w:tab/>
+        <w:t>None</w:t>
+      </w:r>
+    </w:p>
+    <w:p>
+      <w:pPr>
+        <w:pBdr>
+          <w:bottom w:val="single" w:sz="12" w:space="1" w:color="auto"/>
+        </w:pBdr>
+      </w:pPr>
+    </w:p>
+    <w:p/>
+    <w:p>
+      <w:pPr>
+        <w:rPr>
+          <w:rFonts w:ascii="Courier New" w:hAnsi="Courier New"/>
+        </w:rPr>
+      </w:pPr>
+      <w:r>
+        <w:rPr>
+          <w:rFonts w:ascii="Courier New" w:hAnsi="Courier New"/>
+        </w:rPr>
+        <w:t xml:space="preserve">public class </w:t>
+      </w:r>
+      <w:r>
+        <w:rPr>
+          <w:rFonts w:ascii="Courier New" w:hAnsi="Courier New"/>
+          <w:b/>
+        </w:rPr>
+        <w:t>MouseInfo</w:t>
+      </w:r>
+    </w:p>
+    <w:p>
+      <w:pPr>
+        <w:rPr>
+          <w:rFonts w:ascii="Courier New" w:hAnsi="Courier New"/>
+        </w:rPr>
+      </w:pPr>
+      <w:r>
+        <w:rPr>
+          <w:rFonts w:ascii="Courier New" w:hAnsi="Courier New"/>
+        </w:rPr>
+        <w:t>extends Object</w:t>
+      </w:r>
+    </w:p>
+    <w:p/>
+    <w:p>
+      <w:r>
+        <w:t>The class MouseInfo is a superficial interface to the Java MouseInfo class, slightly modified.</w:t>
+      </w:r>
+    </w:p>
+    <w:p/>
+    <w:p>
+      <w:r>
+        <w:rPr>
+          <w:b/>
+        </w:rPr>
+        <w:t>Since</w:t>
+      </w:r>
+      <w:r>
+        <w:t>:</w:t>
+      </w:r>
+    </w:p>
+    <w:p/>
+    <w:p>
+      <w:pPr>
+        <w:ind w:firstLine="360"/>
+      </w:pPr>
+      <w:r>
+        <w:t>trygve 2.3</w:t>
+      </w:r>
+    </w:p>
+    <w:p/>
+    <w:p>
+      <w:pPr>
+        <w:rPr>
+          <w:b/>
+        </w:rPr>
+      </w:pPr>
+      <w:r>
+        <w:rPr>
+          <w:b/>
+        </w:rPr>
+        <w:t>See Also:</w:t>
+      </w:r>
+    </w:p>
+    <w:p/>
+    <w:p>
+      <w:r>
+        <w:t>Event, PositionInfo</w:t>
+      </w:r>
+    </w:p>
+    <w:p/>
+    <w:p>
+      <w:pPr>
+        <w:rPr>
+          <w:b/>
+          <w:sz w:val="22"/>
+        </w:rPr>
+      </w:pPr>
+      <w:r>
+        <w:rPr>
+          <w:b/>
+          <w:sz w:val="22"/>
+        </w:rPr>
+        <w:t>Constructor Summary</w:t>
+      </w:r>
+    </w:p>
+    <w:p/>
+    <w:tbl>
+      <w:tblPr>
+        <w:tblW w:w="5000" w:type="pct"/>
+        <w:tblBorders>
+          <w:top w:val="single" w:sz="12" w:space="0" w:color="000000"/>
+          <w:left w:val="single" w:sz="12" w:space="0" w:color="000000"/>
+          <w:bottom w:val="single" w:sz="12" w:space="0" w:color="000000"/>
+          <w:right w:val="single" w:sz="12" w:space="0" w:color="000000"/>
+          <w:insideH w:val="nil"/>
+          <w:insideV w:val="nil"/>
+        </w:tblBorders>
+        <w:tblLook w:val="0015"/>
+      </w:tblPr>
+      <w:tblGrid>
+        <w:gridCol w:w="10714"/>
+      </w:tblGrid>
+      <w:tr>
+        <w:tc>
+          <w:tcPr>
+            <w:tcW w:w="5000" w:type="pct"/>
+            <w:shd w:val="clear" w:color="auto" w:fill="D6EEFB" w:themeFill="background2" w:themeFillTint="33"/>
+          </w:tcPr>
+          <w:tbl>
+            <w:tblPr>
+              <w:tblW w:w="10482" w:type="dxa"/>
+              <w:tblBorders>
+                <w:top w:val="single" w:sz="12" w:space="0" w:color="808080"/>
+                <w:left w:val="single" w:sz="6" w:space="0" w:color="808080"/>
+                <w:bottom w:val="single" w:sz="12" w:space="0" w:color="808080"/>
+                <w:right w:val="single" w:sz="6" w:space="0" w:color="808080"/>
+                <w:insideH w:val="single" w:sz="6" w:space="0" w:color="000000"/>
+                <w:insideV w:val="nil"/>
+              </w:tblBorders>
+              <w:tblLook w:val="0037"/>
+            </w:tblPr>
+            <w:tblGrid>
+              <w:gridCol w:w="10482"/>
+            </w:tblGrid>
+            <w:tr>
+              <w:tc>
+                <w:tcPr>
+                  <w:tcW w:w="10482" w:type="dxa"/>
+                  <w:shd w:val="clear" w:color="000000" w:fill="AFDDF7" w:themeFill="background2" w:themeFillTint="66"/>
+                </w:tcPr>
+                <w:p>
+                  <w:pPr>
+                    <w:ind w:right="68"/>
+                    <w:rPr>
+                      <w:b/>
+                    </w:rPr>
+                  </w:pPr>
+                  <w:r>
+                    <w:rPr>
+                      <w:b/>
+                    </w:rPr>
+                    <w:t>Constructor and Description</w:t>
+                  </w:r>
+                </w:p>
+              </w:tc>
+            </w:tr>
+            <w:tr>
+              <w:tc>
+                <w:tcPr>
+                  <w:tcW w:w="10482" w:type="dxa"/>
+                  <w:shd w:val="solid" w:color="D9D9D9" w:themeColor="background1" w:themeShade="D9" w:fill="FFFFFF"/>
+                </w:tcPr>
+                <w:p>
+                  <w:pPr>
+                    <w:rPr>
+                      <w:rFonts w:asciiTheme="majorHAnsi" w:hAnsiTheme="majorHAnsi"/>
+                      <w:b/>
+                    </w:rPr>
+                  </w:pPr>
+                  <w:r>
+                    <w:rPr>
+                      <w:rFonts w:ascii="Courier New" w:hAnsi="Courier New"/>
+                      <w:b/>
+                    </w:rPr>
+                    <w:t>There are currently no user-accessible constructors. For now all events are created by the environment.</w:t>
+                  </w:r>
+                </w:p>
+              </w:tc>
+            </w:tr>
+          </w:tbl>
+          <w:p/>
+        </w:tc>
+      </w:tr>
+    </w:tbl>
+    <w:p/>
+    <w:p/>
+    <w:p/>
+    <w:p>
+      <w:pPr>
+        <w:rPr>
+          <w:b/>
+          <w:sz w:val="22"/>
+        </w:rPr>
+      </w:pPr>
+      <w:r>
+        <w:rPr>
+          <w:b/>
+          <w:sz w:val="22"/>
+        </w:rPr>
+        <w:t>Method</w:t>
+      </w:r>
+      <w:r>
+        <w:rPr>
+          <w:b/>
+          <w:sz w:val="22"/>
+        </w:rPr>
+        <w:t xml:space="preserve"> Summary</w:t>
+      </w:r>
+    </w:p>
+    <w:p/>
+    <w:tbl>
+      <w:tblPr>
+        <w:tblW w:w="5192" w:type="pct"/>
+        <w:tblBorders>
+          <w:top w:val="single" w:sz="12" w:space="0" w:color="000000"/>
+          <w:left w:val="single" w:sz="12" w:space="0" w:color="000000"/>
+          <w:bottom w:val="single" w:sz="12" w:space="0" w:color="000000"/>
+          <w:right w:val="single" w:sz="12" w:space="0" w:color="000000"/>
+          <w:insideH w:val="nil"/>
+          <w:insideV w:val="nil"/>
+        </w:tblBorders>
+        <w:tblLook w:val="0015"/>
+      </w:tblPr>
+      <w:tblGrid>
+        <w:gridCol w:w="10714"/>
+      </w:tblGrid>
+      <w:tr>
+        <w:tc>
+          <w:tcPr>
+            <w:tcW w:w="5000" w:type="pct"/>
+            <w:shd w:val="clear" w:color="auto" w:fill="D6EEFB" w:themeFill="background2" w:themeFillTint="33"/>
+          </w:tcPr>
+          <w:tbl>
+            <w:tblPr>
+              <w:tblW w:w="10482" w:type="dxa"/>
+              <w:tblBorders>
+                <w:top w:val="single" w:sz="12" w:space="0" w:color="808080"/>
+                <w:left w:val="single" w:sz="6" w:space="0" w:color="808080"/>
+                <w:bottom w:val="single" w:sz="12" w:space="0" w:color="808080"/>
+                <w:right w:val="single" w:sz="6" w:space="0" w:color="808080"/>
+                <w:insideH w:val="single" w:sz="6" w:space="0" w:color="000000"/>
+                <w:insideV w:val="nil"/>
+              </w:tblBorders>
+              <w:tblLook w:val="0037"/>
+            </w:tblPr>
+            <w:tblGrid>
+              <w:gridCol w:w="5652"/>
+              <w:gridCol w:w="4830"/>
+            </w:tblGrid>
+            <w:tr>
+              <w:tc>
+                <w:tcPr>
+                  <w:tcW w:w="5652" w:type="dxa"/>
+                  <w:shd w:val="clear" w:color="000000" w:fill="AFDDF7" w:themeFill="background2" w:themeFillTint="66"/>
+                </w:tcPr>
+                <w:p>
+                  <w:pPr>
+                    <w:rPr>
+                      <w:b/>
+                    </w:rPr>
+                  </w:pPr>
+                  <w:r>
+                    <w:rPr>
+                      <w:b/>
+                    </w:rPr>
+                    <w:t>Modifier and Type</w:t>
+                  </w:r>
+                </w:p>
+              </w:tc>
+              <w:tc>
+                <w:tcPr>
+                  <w:tcW w:w="4830" w:type="dxa"/>
+                  <w:shd w:val="clear" w:color="000000" w:fill="AFDDF7" w:themeFill="background2" w:themeFillTint="66"/>
+                </w:tcPr>
+                <w:p>
+                  <w:pPr>
+                    <w:rPr>
+                      <w:b/>
+                    </w:rPr>
+                  </w:pPr>
+                  <w:r>
+                    <w:rPr>
+                      <w:b/>
+                    </w:rPr>
+                    <w:t>Method and Description</w:t>
+                  </w:r>
+                </w:p>
+              </w:tc>
+            </w:tr>
+            <w:tr>
+              <w:trPr>
+                <w:trHeight w:val="609"/>
+              </w:trPr>
+              <w:tc>
+                <w:tcPr>
+                  <w:tcW w:w="5652" w:type="dxa"/>
+                  <w:shd w:val="solid" w:color="D9D9D9" w:themeColor="background1" w:themeShade="D9" w:fill="FFFFFF"/>
+                </w:tcPr>
+                <w:p>
+                  <w:pPr>
+                    <w:rPr>
+                      <w:rFonts w:asciiTheme="majorHAnsi" w:hAnsiTheme="majorHAnsi"/>
+                      <w:b/>
+                    </w:rPr>
+                  </w:pPr>
+                  <w:r>
+                    <w:rPr>
+                      <w:rFonts w:ascii="Courier New" w:hAnsi="Courier New"/>
+                      <w:b/>
+                    </w:rPr>
+                    <w:t>static PositionInfo</w:t>
+                  </w:r>
+                </w:p>
+              </w:tc>
+              <w:tc>
+                <w:tcPr>
+                  <w:tcW w:w="4830" w:type="dxa"/>
+                  <w:shd w:val="solid" w:color="D9D9D9" w:themeColor="background1" w:themeShade="D9" w:fill="FFFFFF"/>
+                </w:tcPr>
+                <w:p>
+                  <w:pPr>
+                    <w:tabs>
+                      <w:tab w:val="left" w:pos="1680"/>
+                    </w:tabs>
+                    <w:rPr>
+                      <w:rFonts w:asciiTheme="majorHAnsi" w:hAnsiTheme="majorHAnsi"/>
+                    </w:rPr>
+                  </w:pPr>
+                  <w:r>
+                    <w:rPr>
+                      <w:rFonts w:ascii="Courier New" w:hAnsi="Courier New"/>
+                      <w:b/>
+                    </w:rPr>
+                    <w:t>getPositionInfo()</w:t>
+                  </w:r>
+                  <w:r>
+                    <w:rPr>
+                      <w:rFonts w:asciiTheme="majorHAnsi" w:hAnsiTheme="majorHAnsi"/>
+                    </w:rPr>
+                    <w:tab/>
+                  </w:r>
+                </w:p>
+                <w:p>
+                  <w:pPr>
+                    <w:tabs>
+                      <w:tab w:val="left" w:pos="1680"/>
+                    </w:tabs>
+                    <w:rPr>
+                      <w:rFonts w:asciiTheme="majorHAnsi" w:hAnsiTheme="majorHAnsi"/>
+                    </w:rPr>
+                  </w:pPr>
+                  <w:r>
+                    <w:rPr>
+                      <w:rFonts w:asciiTheme="majorHAnsi" w:hAnsiTheme="majorHAnsi"/>
+                    </w:rPr>
+                    <w:t xml:space="preserve">Get the PositionInfo record associated with the pointing device </w:t>
+                  </w:r>
+                </w:p>
+              </w:tc>
+            </w:tr>
+            <w:tr>
+              <w:tc>
+                <w:tcPr>
+                  <w:tcW w:w="5652" w:type="dxa"/>
+                  <w:shd w:val="clear" w:color="D9D9D9" w:themeColor="background1" w:themeShade="D9" w:fill="FFFFFF"/>
+                </w:tcPr>
+                <w:p>
+                  <w:pPr>
+                    <w:rPr>
+                      <w:rFonts w:ascii="Courier New" w:hAnsi="Courier New"/>
+                      <w:b/>
+                    </w:rPr>
+                  </w:pPr>
+                </w:p>
+              </w:tc>
+              <w:tc>
+                <w:tcPr>
+                  <w:tcW w:w="4830" w:type="dxa"/>
+                  <w:shd w:val="clear" w:color="D9D9D9" w:themeColor="background1" w:themeShade="D9" w:fill="FFFFFF"/>
+                </w:tcPr>
+                <w:p>
+                  <w:pPr>
+                    <w:rPr>
+                      <w:rFonts w:ascii="Courier New" w:hAnsi="Courier New"/>
+                      <w:b/>
+                    </w:rPr>
+                  </w:pPr>
+                </w:p>
+              </w:tc>
+            </w:tr>
+          </w:tbl>
+          <w:p/>
+        </w:tc>
+      </w:tr>
+    </w:tbl>
+    <w:p>
+      <w:pPr>
+        <w:pageBreakBefore/>
+        <w:rPr>
+          <w:b/>
+          <w:color w:val="36A8ED" w:themeColor="accent1" w:themeTint="99"/>
+        </w:rPr>
+      </w:pPr>
+      <w:r>
+        <w:rPr>
+          <w:b/>
+          <w:color w:val="36A8ED" w:themeColor="accent1" w:themeTint="99"/>
+        </w:rPr>
+        <w:t xml:space="preserve">Class </w:t>
+      </w:r>
+      <w:r>
+        <w:rPr>
+          <w:b/>
+          <w:color w:val="36A8ED" w:themeColor="accent1" w:themeTint="99"/>
+        </w:rPr>
+        <w:t>PositionInfo</w:t>
+      </w:r>
+    </w:p>
+    <w:p/>
+    <w:p>
+      <w:r>
+        <w:t>All implemented interfaces:</w:t>
+      </w:r>
+    </w:p>
+    <w:p>
+      <w:r>
+        <w:tab/>
+        <w:t>None</w:t>
+      </w:r>
+    </w:p>
+    <w:p/>
+    <w:p>
+      <w:r>
+        <w:t>Direct known subclasses:</w:t>
+      </w:r>
+    </w:p>
+    <w:p>
+      <w:r>
+        <w:tab/>
+        <w:t>None</w:t>
+      </w:r>
+    </w:p>
+    <w:p>
+      <w:pPr>
+        <w:pBdr>
+          <w:bottom w:val="single" w:sz="12" w:space="1" w:color="auto"/>
+        </w:pBdr>
+      </w:pPr>
+    </w:p>
+    <w:p/>
+    <w:p>
+      <w:pPr>
+        <w:rPr>
+          <w:rFonts w:ascii="Courier New" w:hAnsi="Courier New"/>
+        </w:rPr>
+      </w:pPr>
+      <w:r>
+        <w:rPr>
+          <w:rFonts w:ascii="Courier New" w:hAnsi="Courier New"/>
+        </w:rPr>
+        <w:t xml:space="preserve">public class </w:t>
+      </w:r>
+      <w:r>
+        <w:rPr>
+          <w:rFonts w:ascii="Courier New" w:hAnsi="Courier New"/>
+          <w:b/>
+        </w:rPr>
+        <w:t>PositionInfo</w:t>
+      </w:r>
+    </w:p>
+    <w:p>
+      <w:pPr>
+        <w:rPr>
+          <w:rFonts w:ascii="Courier New" w:hAnsi="Courier New"/>
+        </w:rPr>
+      </w:pPr>
+      <w:r>
+        <w:rPr>
+          <w:rFonts w:ascii="Courier New" w:hAnsi="Courier New"/>
+        </w:rPr>
+        <w:t>extends Object</w:t>
+      </w:r>
+    </w:p>
+    <w:p/>
+    <w:p>
+      <w:r>
+        <w:t>The class PositionInfo is a superficial interface to the Java PositionInfo class, slightly modified.</w:t>
+      </w:r>
+    </w:p>
+    <w:p/>
+    <w:p>
+      <w:r>
+        <w:rPr>
+          <w:b/>
+        </w:rPr>
+        <w:t>Since</w:t>
+      </w:r>
+      <w:r>
+        <w:t>:</w:t>
+      </w:r>
+    </w:p>
+    <w:p/>
+    <w:p>
+      <w:pPr>
+        <w:ind w:firstLine="360"/>
+      </w:pPr>
+      <w:r>
+        <w:t>trygve 2.3</w:t>
+      </w:r>
+    </w:p>
+    <w:p/>
+    <w:p>
+      <w:pPr>
+        <w:rPr>
+          <w:b/>
+        </w:rPr>
+      </w:pPr>
+      <w:r>
+        <w:rPr>
+          <w:b/>
+        </w:rPr>
+        <w:t>See Also:</w:t>
+      </w:r>
+    </w:p>
+    <w:p/>
+    <w:p>
+      <w:r>
+        <w:t>Event, MouseInfo</w:t>
+      </w:r>
+    </w:p>
+    <w:p/>
+    <w:p>
+      <w:pPr>
+        <w:rPr>
+          <w:b/>
+          <w:sz w:val="22"/>
+        </w:rPr>
+      </w:pPr>
+      <w:r>
+        <w:rPr>
+          <w:b/>
+          <w:sz w:val="22"/>
+        </w:rPr>
+        <w:t>Constructor Summary</w:t>
+      </w:r>
+    </w:p>
+    <w:p/>
+    <w:tbl>
+      <w:tblPr>
+        <w:tblW w:w="5000" w:type="pct"/>
+        <w:tblBorders>
+          <w:top w:val="single" w:sz="12" w:space="0" w:color="000000"/>
+          <w:left w:val="single" w:sz="12" w:space="0" w:color="000000"/>
+          <w:bottom w:val="single" w:sz="12" w:space="0" w:color="000000"/>
+          <w:right w:val="single" w:sz="12" w:space="0" w:color="000000"/>
+          <w:insideH w:val="nil"/>
+          <w:insideV w:val="nil"/>
+        </w:tblBorders>
+        <w:tblLook w:val="0015"/>
+      </w:tblPr>
+      <w:tblGrid>
+        <w:gridCol w:w="10714"/>
+      </w:tblGrid>
+      <w:tr>
+        <w:tc>
+          <w:tcPr>
+            <w:tcW w:w="5000" w:type="pct"/>
+            <w:shd w:val="clear" w:color="auto" w:fill="D6EEFB" w:themeFill="background2" w:themeFillTint="33"/>
+          </w:tcPr>
+          <w:tbl>
+            <w:tblPr>
+              <w:tblW w:w="10482" w:type="dxa"/>
+              <w:tblBorders>
+                <w:top w:val="single" w:sz="12" w:space="0" w:color="808080"/>
+                <w:left w:val="single" w:sz="6" w:space="0" w:color="808080"/>
+                <w:bottom w:val="single" w:sz="12" w:space="0" w:color="808080"/>
+                <w:right w:val="single" w:sz="6" w:space="0" w:color="808080"/>
+                <w:insideH w:val="single" w:sz="6" w:space="0" w:color="000000"/>
+                <w:insideV w:val="nil"/>
+              </w:tblBorders>
+              <w:tblLook w:val="0037"/>
+            </w:tblPr>
+            <w:tblGrid>
+              <w:gridCol w:w="10482"/>
+            </w:tblGrid>
+            <w:tr>
+              <w:tc>
+                <w:tcPr>
+                  <w:tcW w:w="10482" w:type="dxa"/>
+                  <w:shd w:val="clear" w:color="000000" w:fill="AFDDF7" w:themeFill="background2" w:themeFillTint="66"/>
+                </w:tcPr>
+                <w:p>
+                  <w:pPr>
+                    <w:ind w:right="68"/>
+                    <w:rPr>
+                      <w:b/>
+                    </w:rPr>
+                  </w:pPr>
+                  <w:r>
+                    <w:rPr>
+                      <w:b/>
+                    </w:rPr>
+                    <w:t>Constructor and Description</w:t>
+                  </w:r>
+                </w:p>
+              </w:tc>
+            </w:tr>
+            <w:tr>
+              <w:tc>
+                <w:tcPr>
+                  <w:tcW w:w="10482" w:type="dxa"/>
+                  <w:shd w:val="solid" w:color="D9D9D9" w:themeColor="background1" w:themeShade="D9" w:fill="FFFFFF"/>
+                </w:tcPr>
+                <w:p>
+                  <w:pPr>
+                    <w:rPr>
+                      <w:rFonts w:asciiTheme="majorHAnsi" w:hAnsiTheme="majorHAnsi"/>
+                      <w:b/>
+                    </w:rPr>
+                  </w:pPr>
+                  <w:r>
+                    <w:rPr>
+                      <w:rFonts w:ascii="Courier New" w:hAnsi="Courier New"/>
+                      <w:b/>
+                    </w:rPr>
+                    <w:t>There are currently no user-accessible constructors. For now all events are created by the environment.</w:t>
+                  </w:r>
+                </w:p>
+              </w:tc>
+            </w:tr>
+          </w:tbl>
+          <w:p/>
+        </w:tc>
+      </w:tr>
+    </w:tbl>
+    <w:p/>
+    <w:p/>
+    <w:p/>
+    <w:p>
+      <w:pPr>
+        <w:rPr>
+          <w:b/>
+          <w:sz w:val="22"/>
+        </w:rPr>
+      </w:pPr>
+      <w:r>
+        <w:rPr>
+          <w:b/>
+          <w:sz w:val="22"/>
+        </w:rPr>
+        <w:t>Method</w:t>
+      </w:r>
+      <w:r>
+        <w:rPr>
+          <w:b/>
+          <w:sz w:val="22"/>
+        </w:rPr>
+        <w:t xml:space="preserve"> Summary</w:t>
+      </w:r>
+    </w:p>
+    <w:p/>
+    <w:tbl>
+      <w:tblPr>
         <w:tblW w:w="5000" w:type="pct"/>
         <w:tblBorders>
           <w:top w:val="single" w:sz="12" w:space="0" w:color="000000"/>
@@ -43751,6 +45478,9 @@
               </w:tc>
             </w:tr>
             <w:tr>
+              <w:trPr>
+                <w:trHeight w:val="609"/>
+              </w:trPr>
               <w:tc>
                 <w:tcPr>
                   <w:tcW w:w="5652" w:type="dxa"/>
@@ -43763,6 +45493,13 @@
                       <w:b/>
                     </w:rPr>
                   </w:pPr>
+                  <w:r>
+                    <w:rPr>
+                      <w:rFonts w:ascii="Courier New" w:hAnsi="Courier New"/>
+                      <w:b/>
+                    </w:rPr>
+                    <w:t>Point</w:t>
+                  </w:r>
                 </w:p>
               </w:tc>
               <w:tc>
@@ -43772,10 +45509,42 @@
                 </w:tcPr>
                 <w:p>
                   <w:pPr>
+                    <w:tabs>
+                      <w:tab w:val="left" w:pos="1680"/>
+                    </w:tabs>
                     <w:rPr>
                       <w:rFonts w:asciiTheme="majorHAnsi" w:hAnsiTheme="majorHAnsi"/>
                     </w:rPr>
                   </w:pPr>
+                  <w:r>
+                    <w:rPr>
+                      <w:rFonts w:ascii="Courier New" w:hAnsi="Courier New"/>
+                      <w:b/>
+                    </w:rPr>
+                    <w:t>getLocation()</w:t>
+                  </w:r>
+                  <w:r>
+                    <w:rPr>
+                      <w:rFonts w:asciiTheme="majorHAnsi" w:hAnsiTheme="majorHAnsi"/>
+                    </w:rPr>
+                    <w:tab/>
+                  </w:r>
+                </w:p>
+                <w:p>
+                  <w:pPr>
+                    <w:tabs>
+                      <w:tab w:val="left" w:pos="1680"/>
+                    </w:tabs>
+                    <w:rPr>
+                      <w:rFonts w:asciiTheme="majorHAnsi" w:hAnsiTheme="majorHAnsi"/>
+                    </w:rPr>
+                  </w:pPr>
+                  <w:r>
+                    <w:rPr>
+                      <w:rFonts w:asciiTheme="majorHAnsi" w:hAnsiTheme="majorHAnsi"/>
+                    </w:rPr>
+                    <w:t>Get the location associated with the pointing device from which the PositionInfo record was obtrained. Coordinates are with respect to the origin of the entire display (not the window)</w:t>
+                  </w:r>
                 </w:p>
               </w:tc>
             </w:tr>
@@ -55432,7 +57201,7 @@
               <w:rPr>
                 <w:noProof/>
               </w:rPr>
-              <w:t>16</w:t>
+              <w:t>68</w:t>
             </w:r>
           </w:fldSimple>
         </w:p>
@@ -59556,6 +61325,7 @@
     <w:rsid w:val="00DB296C"/>
     <w:rsid w:val="00F955AD"/>
     <w:rsid w:val="00FC60CE"/>
+    <w:rsid w:val="00FF12D0"/>
   </w:rsids>
   <m:mathPr>
     <m:mathFont m:val="MS Mincho"/>

</xml_diff>

<commit_message>
trygve 2.7: Process management fixes
Added ability to override Frame.windowClosing().

Added System.exit(int)

Added Egon’s breakout.k example.

Minor fixes to some error messages.

Updated documentation.

FindBugs and tests are copesthetic.
</commit_message>
<xml_diff>
--- a/trygve1.docx
+++ b/trygve1.docx
@@ -39206,6 +39206,13 @@
                       <w:b/>
                     </w:rPr>
                   </w:pPr>
+                  <w:r>
+                    <w:rPr>
+                      <w:rFonts w:ascii="Courier New" w:hAnsi="Courier New"/>
+                      <w:b/>
+                    </w:rPr>
+                    <w:t>static int</w:t>
+                  </w:r>
                 </w:p>
               </w:tc>
               <w:tc>
@@ -39220,6 +39227,39 @@
                       <w:b/>
                     </w:rPr>
                   </w:pPr>
+                  <w:r>
+                    <w:rPr>
+                      <w:rFonts w:ascii="Courier New" w:hAnsi="Courier New"/>
+                      <w:b/>
+                    </w:rPr>
+                    <w:t>round(double a)</w:t>
+                  </w:r>
+                </w:p>
+                <w:p>
+                  <w:pPr>
+                    <w:rPr>
+                      <w:rFonts w:ascii="Courier New" w:hAnsi="Courier New"/>
+                      <w:b/>
+                    </w:rPr>
+                  </w:pPr>
+                  <w:r>
+                    <w:rPr>
+                      <w:rFonts w:asciiTheme="majorHAnsi" w:hAnsiTheme="majorHAnsi"/>
+                    </w:rPr>
+                    <w:t xml:space="preserve">Returns the closet </w:t>
+                  </w:r>
+                  <w:r>
+                    <w:rPr>
+                      <w:rFonts w:ascii="Courier New" w:hAnsi="Courier New"/>
+                    </w:rPr>
+                    <w:t>int</w:t>
+                  </w:r>
+                  <w:r>
+                    <w:rPr>
+                      <w:rFonts w:asciiTheme="majorHAnsi" w:hAnsiTheme="majorHAnsi"/>
+                    </w:rPr>
+                    <w:t xml:space="preserve"> to the argument.</w:t>
+                  </w:r>
                 </w:p>
               </w:tc>
             </w:tr>
@@ -44701,7 +44741,7 @@
           <w:b/>
           <w:color w:val="36A8ED" w:themeColor="accent1" w:themeTint="99"/>
         </w:rPr>
-        <w:t>MouseInfo</w:t>
+        <w:t>System</w:t>
       </w:r>
     </w:p>
     <w:p/>
@@ -44753,7 +44793,7 @@
           <w:rFonts w:ascii="Courier New" w:hAnsi="Courier New"/>
           <w:b/>
         </w:rPr>
-        <w:t>MouseInfo</w:t>
+        <w:t>System</w:t>
       </w:r>
     </w:p>
     <w:p>
@@ -44772,7 +44812,7 @@
     <w:p/>
     <w:p>
       <w:r>
-        <w:t>The class MouseInfo is a superficial interface to the Java MouseInfo class, slightly modified.</w:t>
+        <w:t>The class System is a superficial interface to the Java System class, slightly modified.</w:t>
       </w:r>
     </w:p>
     <w:p/>
@@ -44793,7 +44833,7 @@
         <w:ind w:firstLine="360"/>
       </w:pPr>
       <w:r>
-        <w:t>trygve 2.3</w:t>
+        <w:t>trygve 1.5.14; exit in 2.7</w:t>
       </w:r>
     </w:p>
     <w:p/>
@@ -44813,7 +44853,7 @@
     <w:p/>
     <w:p>
       <w:r>
-        <w:t>Event, PositionInfo</w:t>
+        <w:t>InputStream, OutputStream</w:t>
       </w:r>
     </w:p>
     <w:p/>
@@ -44911,7 +44951,321 @@
                       <w:rFonts w:ascii="Courier New" w:hAnsi="Courier New"/>
                       <w:b/>
                     </w:rPr>
-                    <w:t>There are currently no user-accessible constructors. For now all events are created by the environment.</w:t>
+                    <w:t>There are currently no user-accessible constructors. For now all fields are static.</w:t>
+                  </w:r>
+                </w:p>
+              </w:tc>
+            </w:tr>
+          </w:tbl>
+          <w:p/>
+        </w:tc>
+      </w:tr>
+    </w:tbl>
+    <w:p/>
+    <w:p/>
+    <w:p>
+      <w:pPr>
+        <w:rPr>
+          <w:b/>
+          <w:sz w:val="22"/>
+        </w:rPr>
+      </w:pPr>
+      <w:r>
+        <w:rPr>
+          <w:b/>
+          <w:sz w:val="22"/>
+        </w:rPr>
+        <w:t>Field</w:t>
+      </w:r>
+      <w:r>
+        <w:rPr>
+          <w:b/>
+          <w:sz w:val="22"/>
+        </w:rPr>
+        <w:t xml:space="preserve"> Summary</w:t>
+      </w:r>
+    </w:p>
+    <w:p/>
+    <w:tbl>
+      <w:tblPr>
+        <w:tblW w:w="5000" w:type="pct"/>
+        <w:tblBorders>
+          <w:top w:val="single" w:sz="12" w:space="0" w:color="000000"/>
+          <w:left w:val="single" w:sz="12" w:space="0" w:color="000000"/>
+          <w:bottom w:val="single" w:sz="12" w:space="0" w:color="000000"/>
+          <w:right w:val="single" w:sz="12" w:space="0" w:color="000000"/>
+          <w:insideH w:val="nil"/>
+          <w:insideV w:val="nil"/>
+        </w:tblBorders>
+        <w:tblLook w:val="0015"/>
+      </w:tblPr>
+      <w:tblGrid>
+        <w:gridCol w:w="10714"/>
+      </w:tblGrid>
+      <w:tr>
+        <w:tc>
+          <w:tcPr>
+            <w:tcW w:w="5000" w:type="pct"/>
+            <w:shd w:val="clear" w:color="auto" w:fill="D6EEFB" w:themeFill="background2" w:themeFillTint="33"/>
+          </w:tcPr>
+          <w:tbl>
+            <w:tblPr>
+              <w:tblW w:w="10482" w:type="dxa"/>
+              <w:tblBorders>
+                <w:top w:val="single" w:sz="12" w:space="0" w:color="808080"/>
+                <w:left w:val="single" w:sz="6" w:space="0" w:color="808080"/>
+                <w:bottom w:val="single" w:sz="12" w:space="0" w:color="808080"/>
+                <w:right w:val="single" w:sz="6" w:space="0" w:color="808080"/>
+                <w:insideH w:val="single" w:sz="6" w:space="0" w:color="000000"/>
+                <w:insideV w:val="nil"/>
+              </w:tblBorders>
+              <w:tblLook w:val="0037"/>
+            </w:tblPr>
+            <w:tblGrid>
+              <w:gridCol w:w="4954"/>
+              <w:gridCol w:w="5528"/>
+            </w:tblGrid>
+            <w:tr>
+              <w:tc>
+                <w:tcPr>
+                  <w:tcW w:w="4954" w:type="dxa"/>
+                  <w:shd w:val="clear" w:color="000000" w:fill="AFDDF7" w:themeFill="background2" w:themeFillTint="66"/>
+                </w:tcPr>
+                <w:p>
+                  <w:pPr>
+                    <w:rPr>
+                      <w:b/>
+                    </w:rPr>
+                  </w:pPr>
+                  <w:r>
+                    <w:rPr>
+                      <w:b/>
+                    </w:rPr>
+                    <w:t>Modifier and Type</w:t>
+                  </w:r>
+                </w:p>
+              </w:tc>
+              <w:tc>
+                <w:tcPr>
+                  <w:tcW w:w="5528" w:type="dxa"/>
+                  <w:shd w:val="clear" w:color="000000" w:fill="AFDDF7" w:themeFill="background2" w:themeFillTint="66"/>
+                </w:tcPr>
+                <w:p>
+                  <w:pPr>
+                    <w:tabs>
+                      <w:tab w:val="right" w:pos="4932"/>
+                    </w:tabs>
+                    <w:rPr>
+                      <w:b/>
+                    </w:rPr>
+                  </w:pPr>
+                  <w:r>
+                    <w:rPr>
+                      <w:b/>
+                    </w:rPr>
+                    <w:t>Field and Description</w:t>
+                  </w:r>
+                  <w:r>
+                    <w:rPr>
+                      <w:b/>
+                    </w:rPr>
+                    <w:tab/>
+                  </w:r>
+                </w:p>
+              </w:tc>
+            </w:tr>
+            <w:tr>
+              <w:trPr>
+                <w:trHeight w:val="265"/>
+              </w:trPr>
+              <w:tc>
+                <w:tcPr>
+                  <w:tcW w:w="4954" w:type="dxa"/>
+                  <w:shd w:val="solid" w:color="D9D9D9" w:themeColor="background1" w:themeShade="D9" w:fill="FFFFFF"/>
+                </w:tcPr>
+                <w:p>
+                  <w:pPr>
+                    <w:rPr>
+                      <w:rFonts w:ascii="Courier New" w:hAnsi="Courier New"/>
+                      <w:b/>
+                    </w:rPr>
+                  </w:pPr>
+                  <w:r>
+                    <w:rPr>
+                      <w:rFonts w:ascii="Courier New" w:hAnsi="Courier New"/>
+                      <w:b/>
+                    </w:rPr>
+                    <w:t xml:space="preserve">static </w:t>
+                  </w:r>
+                  <w:r>
+                    <w:rPr>
+                      <w:rFonts w:ascii="Courier New" w:hAnsi="Courier New"/>
+                      <w:b/>
+                    </w:rPr>
+                    <w:t>InputStream</w:t>
+                  </w:r>
+                </w:p>
+              </w:tc>
+              <w:tc>
+                <w:tcPr>
+                  <w:tcW w:w="5528" w:type="dxa"/>
+                  <w:shd w:val="solid" w:color="D9D9D9" w:themeColor="background1" w:themeShade="D9" w:fill="FFFFFF"/>
+                </w:tcPr>
+                <w:p>
+                  <w:pPr>
+                    <w:rPr>
+                      <w:rFonts w:ascii="Courier New" w:hAnsi="Courier New"/>
+                      <w:b/>
+                    </w:rPr>
+                  </w:pPr>
+                  <w:r>
+                    <w:rPr>
+                      <w:rFonts w:ascii="Courier New" w:hAnsi="Courier New"/>
+                      <w:b/>
+                    </w:rPr>
+                    <w:t>in</w:t>
+                  </w:r>
+                </w:p>
+                <w:p>
+                  <w:pPr>
+                    <w:rPr>
+                      <w:rFonts w:asciiTheme="majorHAnsi" w:hAnsiTheme="majorHAnsi"/>
+                    </w:rPr>
+                  </w:pPr>
+                  <w:r>
+                    <w:rPr>
+                      <w:rFonts w:asciiTheme="majorHAnsi" w:hAnsiTheme="majorHAnsi"/>
+                    </w:rPr>
+                    <w:t>The standard input stream</w:t>
+                  </w:r>
+                </w:p>
+              </w:tc>
+            </w:tr>
+            <w:tr>
+              <w:tc>
+                <w:tcPr>
+                  <w:tcW w:w="4954" w:type="dxa"/>
+                  <w:shd w:val="clear" w:color="D9D9D9" w:themeColor="background1" w:themeShade="D9" w:fill="FFFFFF"/>
+                </w:tcPr>
+                <w:p>
+                  <w:pPr>
+                    <w:rPr>
+                      <w:rFonts w:ascii="Courier New" w:hAnsi="Courier New"/>
+                      <w:b/>
+                    </w:rPr>
+                  </w:pPr>
+                  <w:r>
+                    <w:rPr>
+                      <w:rFonts w:ascii="Courier New" w:hAnsi="Courier New"/>
+                      <w:b/>
+                    </w:rPr>
+                    <w:t xml:space="preserve">static </w:t>
+                  </w:r>
+                  <w:r>
+                    <w:rPr>
+                      <w:rFonts w:ascii="Courier New" w:hAnsi="Courier New"/>
+                      <w:b/>
+                    </w:rPr>
+                    <w:t>OutputStream</w:t>
+                  </w:r>
+                </w:p>
+              </w:tc>
+              <w:tc>
+                <w:tcPr>
+                  <w:tcW w:w="5528" w:type="dxa"/>
+                  <w:shd w:val="clear" w:color="D9D9D9" w:themeColor="background1" w:themeShade="D9" w:fill="FFFFFF"/>
+                </w:tcPr>
+                <w:p>
+                  <w:pPr>
+                    <w:rPr>
+                      <w:rFonts w:ascii="Courier New" w:hAnsi="Courier New"/>
+                      <w:b/>
+                    </w:rPr>
+                  </w:pPr>
+                  <w:r>
+                    <w:rPr>
+                      <w:rFonts w:ascii="Courier New" w:hAnsi="Courier New"/>
+                      <w:b/>
+                    </w:rPr>
+                    <w:t>out</w:t>
+                  </w:r>
+                </w:p>
+                <w:p>
+                  <w:pPr>
+                    <w:rPr>
+                      <w:rFonts w:ascii="Courier New" w:hAnsi="Courier New"/>
+                      <w:b/>
+                    </w:rPr>
+                  </w:pPr>
+                  <w:r>
+                    <w:rPr>
+                      <w:rFonts w:asciiTheme="majorHAnsi" w:hAnsiTheme="majorHAnsi"/>
+                    </w:rPr>
+                    <w:t>The standard output stream</w:t>
+                  </w:r>
+                </w:p>
+              </w:tc>
+            </w:tr>
+            <w:tr>
+              <w:tc>
+                <w:tcPr>
+                  <w:tcW w:w="4954" w:type="dxa"/>
+                  <w:shd w:val="solid" w:color="D9D9D9" w:themeColor="background1" w:themeShade="D9" w:fill="FFFFFF"/>
+                </w:tcPr>
+                <w:p>
+                  <w:pPr>
+                    <w:rPr>
+                      <w:rFonts w:asciiTheme="majorHAnsi" w:hAnsiTheme="majorHAnsi"/>
+                      <w:b/>
+                    </w:rPr>
+                  </w:pPr>
+                  <w:r>
+                    <w:rPr>
+                      <w:rFonts w:ascii="Courier New" w:hAnsi="Courier New"/>
+                      <w:b/>
+                    </w:rPr>
+                    <w:t xml:space="preserve">static </w:t>
+                  </w:r>
+                  <w:r>
+                    <w:rPr>
+                      <w:rFonts w:ascii="Courier New" w:hAnsi="Courier New"/>
+                      <w:b/>
+                    </w:rPr>
+                    <w:t>OutputStream</w:t>
+                  </w:r>
+                </w:p>
+              </w:tc>
+              <w:tc>
+                <w:tcPr>
+                  <w:tcW w:w="5528" w:type="dxa"/>
+                  <w:shd w:val="solid" w:color="D9D9D9" w:themeColor="background1" w:themeShade="D9" w:fill="FFFFFF"/>
+                </w:tcPr>
+                <w:p>
+                  <w:pPr>
+                    <w:rPr>
+                      <w:rFonts w:ascii="Courier New" w:hAnsi="Courier New"/>
+                      <w:b/>
+                    </w:rPr>
+                  </w:pPr>
+                  <w:r>
+                    <w:rPr>
+                      <w:rFonts w:ascii="Courier New" w:hAnsi="Courier New"/>
+                      <w:b/>
+                    </w:rPr>
+                    <w:t>err</w:t>
+                  </w:r>
+                </w:p>
+                <w:p>
+                  <w:pPr>
+                    <w:rPr>
+                      <w:rFonts w:asciiTheme="majorHAnsi" w:hAnsiTheme="majorHAnsi"/>
+                    </w:rPr>
+                  </w:pPr>
+                  <w:r>
+                    <w:rPr>
+                      <w:rFonts w:asciiTheme="majorHAnsi" w:hAnsiTheme="majorHAnsi"/>
+                    </w:rPr>
+                    <w:t>The standard error stream</w:t>
                   </w:r>
                 </w:p>
               </w:tc>
@@ -45027,9 +45381,6 @@
               </w:tc>
             </w:tr>
             <w:tr>
-              <w:trPr>
-                <w:trHeight w:val="609"/>
-              </w:trPr>
               <w:tc>
                 <w:tcPr>
                   <w:tcW w:w="5652" w:type="dxa"/>
@@ -45047,7 +45398,14 @@
                       <w:rFonts w:ascii="Courier New" w:hAnsi="Courier New"/>
                       <w:b/>
                     </w:rPr>
-                    <w:t>static PositionInfo</w:t>
+                    <w:t xml:space="preserve">static </w:t>
+                  </w:r>
+                  <w:r>
+                    <w:rPr>
+                      <w:rFonts w:ascii="Courier New" w:hAnsi="Courier New"/>
+                      <w:b/>
+                    </w:rPr>
+                    <w:t>void</w:t>
                   </w:r>
                 </w:p>
               </w:tc>
@@ -45058,11 +45416,9 @@
                 </w:tcPr>
                 <w:p>
                   <w:pPr>
-                    <w:tabs>
-                      <w:tab w:val="left" w:pos="1680"/>
-                    </w:tabs>
-                    <w:rPr>
-                      <w:rFonts w:asciiTheme="majorHAnsi" w:hAnsiTheme="majorHAnsi"/>
+                    <w:rPr>
+                      <w:rFonts w:ascii="Courier New" w:hAnsi="Courier New"/>
+                      <w:b/>
                     </w:rPr>
                   </w:pPr>
                   <w:r>
@@ -45070,20 +45426,18 @@
                       <w:rFonts w:ascii="Courier New" w:hAnsi="Courier New"/>
                       <w:b/>
                     </w:rPr>
-                    <w:t>getPositionInfo()</w:t>
-                  </w:r>
-                  <w:r>
-                    <w:rPr>
-                      <w:rFonts w:asciiTheme="majorHAnsi" w:hAnsiTheme="majorHAnsi"/>
-                    </w:rPr>
-                    <w:tab/>
+                    <w:t>exit</w:t>
+                  </w:r>
+                  <w:r>
+                    <w:rPr>
+                      <w:rFonts w:ascii="Courier New" w:hAnsi="Courier New"/>
+                      <w:b/>
+                    </w:rPr>
+                    <w:t>(int status)</w:t>
                   </w:r>
                 </w:p>
                 <w:p>
                   <w:pPr>
-                    <w:tabs>
-                      <w:tab w:val="left" w:pos="1680"/>
-                    </w:tabs>
                     <w:rPr>
                       <w:rFonts w:asciiTheme="majorHAnsi" w:hAnsiTheme="majorHAnsi"/>
                     </w:rPr>
@@ -45092,7 +45446,20 @@
                     <w:rPr>
                       <w:rFonts w:asciiTheme="majorHAnsi" w:hAnsiTheme="majorHAnsi"/>
                     </w:rPr>
-                    <w:t xml:space="preserve">Get the PositionInfo record associated with the pointing device </w:t>
+                    <w:t xml:space="preserve">Stop the execution of all threads of the current </w:t>
+                  </w:r>
+                  <w:r>
+                    <w:rPr>
+                      <w:rFonts w:asciiTheme="majorHAnsi" w:hAnsiTheme="majorHAnsi"/>
+                      <w:b/>
+                    </w:rPr>
+                    <w:t>trygve</w:t>
+                  </w:r>
+                  <w:r>
+                    <w:rPr>
+                      <w:rFonts w:asciiTheme="majorHAnsi" w:hAnsiTheme="majorHAnsi"/>
+                    </w:rPr>
+                    <w:t xml:space="preserve"> application</w:t>
                   </w:r>
                 </w:p>
               </w:tc>
@@ -45152,7 +45519,7 @@
           <w:b/>
           <w:color w:val="36A8ED" w:themeColor="accent1" w:themeTint="99"/>
         </w:rPr>
-        <w:t>PositionInfo</w:t>
+        <w:t>MouseInfo</w:t>
       </w:r>
     </w:p>
     <w:p/>
@@ -45204,7 +45571,7 @@
           <w:rFonts w:ascii="Courier New" w:hAnsi="Courier New"/>
           <w:b/>
         </w:rPr>
-        <w:t>PositionInfo</w:t>
+        <w:t>MouseInfo</w:t>
       </w:r>
     </w:p>
     <w:p>
@@ -45223,7 +45590,7 @@
     <w:p/>
     <w:p>
       <w:r>
-        <w:t>The class PositionInfo is a superficial interface to the Java PositionInfo class, slightly modified.</w:t>
+        <w:t>The class MouseInfo is a superficial interface to the Java MouseInfo class, slightly modified.</w:t>
       </w:r>
     </w:p>
     <w:p/>
@@ -45264,7 +45631,7 @@
     <w:p/>
     <w:p>
       <w:r>
-        <w:t>Event, MouseInfo</w:t>
+        <w:t>Event, PositionInfo</w:t>
       </w:r>
     </w:p>
     <w:p/>
@@ -45400,7 +45767,7 @@
     <w:p/>
     <w:tbl>
       <w:tblPr>
-        <w:tblW w:w="5000" w:type="pct"/>
+        <w:tblW w:w="5192" w:type="pct"/>
         <w:tblBorders>
           <w:top w:val="single" w:sz="12" w:space="0" w:color="000000"/>
           <w:left w:val="single" w:sz="12" w:space="0" w:color="000000"/>
@@ -45498,7 +45865,7 @@
                       <w:rFonts w:ascii="Courier New" w:hAnsi="Courier New"/>
                       <w:b/>
                     </w:rPr>
-                    <w:t>Point</w:t>
+                    <w:t>static PositionInfo</w:t>
                   </w:r>
                 </w:p>
               </w:tc>
@@ -45521,7 +45888,7 @@
                       <w:rFonts w:ascii="Courier New" w:hAnsi="Courier New"/>
                       <w:b/>
                     </w:rPr>
-                    <w:t>getLocation()</w:t>
+                    <w:t>getPositionInfo()</w:t>
                   </w:r>
                   <w:r>
                     <w:rPr>
@@ -45543,7 +45910,7 @@
                     <w:rPr>
                       <w:rFonts w:asciiTheme="majorHAnsi" w:hAnsiTheme="majorHAnsi"/>
                     </w:rPr>
-                    <w:t>Get the location associated with the pointing device from which the PositionInfo record was obtrained. Coordinates are with respect to the origin of the entire display (not the window)</w:t>
+                    <w:t xml:space="preserve">Get the PositionInfo record associated with the pointing device </w:t>
                   </w:r>
                 </w:p>
               </w:tc>
@@ -45603,7 +45970,7 @@
           <w:b/>
           <w:color w:val="36A8ED" w:themeColor="accent1" w:themeTint="99"/>
         </w:rPr>
-        <w:t>Frame</w:t>
+        <w:t>PositionInfo</w:t>
       </w:r>
     </w:p>
     <w:p/>
@@ -45655,7 +46022,7 @@
           <w:rFonts w:ascii="Courier New" w:hAnsi="Courier New"/>
           <w:b/>
         </w:rPr>
-        <w:t>Frame</w:t>
+        <w:t>PositionInfo</w:t>
       </w:r>
     </w:p>
     <w:p>
@@ -45674,15 +46041,10 @@
     <w:p/>
     <w:p>
       <w:r>
-        <w:t>The class Frame is a superficial interface to the Java Frame class, slight</w:t>
-      </w:r>
-      <w:r>
-        <w:t>ly</w:t>
-      </w:r>
-      <w:r>
-        <w:t xml:space="preserve"> modified. It is most commonly used in conjunction with a Panel.</w:t>
-      </w:r>
-    </w:p>
+        <w:t>The class PositionInfo is a superficial interface to the Java PositionInfo class, slightly modified.</w:t>
+      </w:r>
+    </w:p>
+    <w:p/>
     <w:p>
       <w:r>
         <w:rPr>
@@ -45700,7 +46062,7 @@
         <w:ind w:firstLine="360"/>
       </w:pPr>
       <w:r>
-        <w:t>trygve 1.5.14</w:t>
+        <w:t>trygve 2.3</w:t>
       </w:r>
     </w:p>
     <w:p/>
@@ -45720,7 +46082,7 @@
     <w:p/>
     <w:p>
       <w:r>
-        <w:t>Panel, Event, Color</w:t>
+        <w:t>Event, MouseInfo</w:t>
       </w:r>
     </w:p>
     <w:p/>
@@ -45786,6 +46148,7 @@
                 </w:tcPr>
                 <w:p>
                   <w:pPr>
+                    <w:ind w:right="68"/>
                     <w:rPr>
                       <w:b/>
                     </w:rPr>
@@ -45808,32 +46171,16 @@
                 <w:p>
                   <w:pPr>
                     <w:rPr>
+                      <w:rFonts w:asciiTheme="majorHAnsi" w:hAnsiTheme="majorHAnsi"/>
+                      <w:b/>
+                    </w:rPr>
+                  </w:pPr>
+                  <w:r>
+                    <w:rPr>
                       <w:rFonts w:ascii="Courier New" w:hAnsi="Courier New"/>
                       <w:b/>
                     </w:rPr>
-                  </w:pPr>
-                  <w:r>
-                    <w:rPr>
-                      <w:rFonts w:ascii="Courier New" w:hAnsi="Courier New"/>
-                      <w:b/>
-                    </w:rPr>
-                    <w:t>Frame(String name)</w:t>
-                  </w:r>
-                </w:p>
-                <w:p>
-                  <w:pPr>
-                    <w:rPr>
-                      <w:rFonts w:asciiTheme="majorHAnsi" w:hAnsiTheme="majorHAnsi"/>
-                      <w:b/>
-                    </w:rPr>
-                  </w:pPr>
-                  <w:r>
-                    <w:rPr>
-                      <w:rFonts w:asciiTheme="majorHAnsi" w:hAnsiTheme="majorHAnsi" w:cs="Arial"/>
-                      <w:color w:val="282B26"/>
-                      <w:szCs w:val="24"/>
-                    </w:rPr>
-                    <w:t>Creates a new Frame with the given name</w:t>
+                    <w:t>There are currently no user-accessible constructors. For now all events are created by the environment.</w:t>
                   </w:r>
                 </w:p>
               </w:tc>
@@ -45949,6 +46296,477 @@
               </w:tc>
             </w:tr>
             <w:tr>
+              <w:trPr>
+                <w:trHeight w:val="609"/>
+              </w:trPr>
+              <w:tc>
+                <w:tcPr>
+                  <w:tcW w:w="5652" w:type="dxa"/>
+                  <w:shd w:val="solid" w:color="D9D9D9" w:themeColor="background1" w:themeShade="D9" w:fill="FFFFFF"/>
+                </w:tcPr>
+                <w:p>
+                  <w:pPr>
+                    <w:rPr>
+                      <w:rFonts w:asciiTheme="majorHAnsi" w:hAnsiTheme="majorHAnsi"/>
+                      <w:b/>
+                    </w:rPr>
+                  </w:pPr>
+                  <w:r>
+                    <w:rPr>
+                      <w:rFonts w:ascii="Courier New" w:hAnsi="Courier New"/>
+                      <w:b/>
+                    </w:rPr>
+                    <w:t>Point</w:t>
+                  </w:r>
+                </w:p>
+              </w:tc>
+              <w:tc>
+                <w:tcPr>
+                  <w:tcW w:w="4830" w:type="dxa"/>
+                  <w:shd w:val="solid" w:color="D9D9D9" w:themeColor="background1" w:themeShade="D9" w:fill="FFFFFF"/>
+                </w:tcPr>
+                <w:p>
+                  <w:pPr>
+                    <w:tabs>
+                      <w:tab w:val="left" w:pos="1680"/>
+                    </w:tabs>
+                    <w:rPr>
+                      <w:rFonts w:asciiTheme="majorHAnsi" w:hAnsiTheme="majorHAnsi"/>
+                    </w:rPr>
+                  </w:pPr>
+                  <w:r>
+                    <w:rPr>
+                      <w:rFonts w:ascii="Courier New" w:hAnsi="Courier New"/>
+                      <w:b/>
+                    </w:rPr>
+                    <w:t>getLocation()</w:t>
+                  </w:r>
+                  <w:r>
+                    <w:rPr>
+                      <w:rFonts w:asciiTheme="majorHAnsi" w:hAnsiTheme="majorHAnsi"/>
+                    </w:rPr>
+                    <w:tab/>
+                  </w:r>
+                </w:p>
+                <w:p>
+                  <w:pPr>
+                    <w:tabs>
+                      <w:tab w:val="left" w:pos="1680"/>
+                    </w:tabs>
+                    <w:rPr>
+                      <w:rFonts w:asciiTheme="majorHAnsi" w:hAnsiTheme="majorHAnsi"/>
+                    </w:rPr>
+                  </w:pPr>
+                  <w:r>
+                    <w:rPr>
+                      <w:rFonts w:asciiTheme="majorHAnsi" w:hAnsiTheme="majorHAnsi"/>
+                    </w:rPr>
+                    <w:t>Get the location associated with the pointing device from which the PositionInfo record was obtrained. Coordinates are with respect to the origin of the entire display (not the window)</w:t>
+                  </w:r>
+                </w:p>
+              </w:tc>
+            </w:tr>
+            <w:tr>
+              <w:tc>
+                <w:tcPr>
+                  <w:tcW w:w="5652" w:type="dxa"/>
+                  <w:shd w:val="clear" w:color="D9D9D9" w:themeColor="background1" w:themeShade="D9" w:fill="FFFFFF"/>
+                </w:tcPr>
+                <w:p>
+                  <w:pPr>
+                    <w:rPr>
+                      <w:rFonts w:ascii="Courier New" w:hAnsi="Courier New"/>
+                      <w:b/>
+                    </w:rPr>
+                  </w:pPr>
+                </w:p>
+              </w:tc>
+              <w:tc>
+                <w:tcPr>
+                  <w:tcW w:w="4830" w:type="dxa"/>
+                  <w:shd w:val="clear" w:color="D9D9D9" w:themeColor="background1" w:themeShade="D9" w:fill="FFFFFF"/>
+                </w:tcPr>
+                <w:p>
+                  <w:pPr>
+                    <w:rPr>
+                      <w:rFonts w:ascii="Courier New" w:hAnsi="Courier New"/>
+                      <w:b/>
+                    </w:rPr>
+                  </w:pPr>
+                </w:p>
+              </w:tc>
+            </w:tr>
+          </w:tbl>
+          <w:p/>
+        </w:tc>
+      </w:tr>
+    </w:tbl>
+    <w:p>
+      <w:pPr>
+        <w:pageBreakBefore/>
+        <w:rPr>
+          <w:b/>
+          <w:color w:val="36A8ED" w:themeColor="accent1" w:themeTint="99"/>
+        </w:rPr>
+      </w:pPr>
+      <w:r>
+        <w:rPr>
+          <w:b/>
+          <w:color w:val="36A8ED" w:themeColor="accent1" w:themeTint="99"/>
+        </w:rPr>
+        <w:t xml:space="preserve">Class </w:t>
+      </w:r>
+      <w:r>
+        <w:rPr>
+          <w:b/>
+          <w:color w:val="36A8ED" w:themeColor="accent1" w:themeTint="99"/>
+        </w:rPr>
+        <w:t>Frame</w:t>
+      </w:r>
+    </w:p>
+    <w:p/>
+    <w:p>
+      <w:r>
+        <w:t>All implemented interfaces:</w:t>
+      </w:r>
+    </w:p>
+    <w:p>
+      <w:r>
+        <w:tab/>
+        <w:t>None</w:t>
+      </w:r>
+    </w:p>
+    <w:p/>
+    <w:p>
+      <w:r>
+        <w:t>Direct known subclasses:</w:t>
+      </w:r>
+    </w:p>
+    <w:p>
+      <w:r>
+        <w:tab/>
+        <w:t>None</w:t>
+      </w:r>
+    </w:p>
+    <w:p>
+      <w:pPr>
+        <w:pBdr>
+          <w:bottom w:val="single" w:sz="12" w:space="1" w:color="auto"/>
+        </w:pBdr>
+      </w:pPr>
+    </w:p>
+    <w:p/>
+    <w:p>
+      <w:pPr>
+        <w:rPr>
+          <w:rFonts w:ascii="Courier New" w:hAnsi="Courier New"/>
+        </w:rPr>
+      </w:pPr>
+      <w:r>
+        <w:rPr>
+          <w:rFonts w:ascii="Courier New" w:hAnsi="Courier New"/>
+        </w:rPr>
+        <w:t xml:space="preserve">public class </w:t>
+      </w:r>
+      <w:r>
+        <w:rPr>
+          <w:rFonts w:ascii="Courier New" w:hAnsi="Courier New"/>
+          <w:b/>
+        </w:rPr>
+        <w:t>Frame</w:t>
+      </w:r>
+    </w:p>
+    <w:p>
+      <w:pPr>
+        <w:rPr>
+          <w:rFonts w:ascii="Courier New" w:hAnsi="Courier New"/>
+        </w:rPr>
+      </w:pPr>
+      <w:r>
+        <w:rPr>
+          <w:rFonts w:ascii="Courier New" w:hAnsi="Courier New"/>
+        </w:rPr>
+        <w:t>extends Object</w:t>
+      </w:r>
+    </w:p>
+    <w:p/>
+    <w:p>
+      <w:r>
+        <w:t>The class Frame is a superficial interface to the Java Frame class, slight</w:t>
+      </w:r>
+      <w:r>
+        <w:t>ly</w:t>
+      </w:r>
+      <w:r>
+        <w:t xml:space="preserve"> modified. It is most commonly used in conjunction with a Panel.</w:t>
+      </w:r>
+    </w:p>
+    <w:p>
+      <w:r>
+        <w:rPr>
+          <w:b/>
+        </w:rPr>
+        <w:t>Since</w:t>
+      </w:r>
+      <w:r>
+        <w:t>:</w:t>
+      </w:r>
+    </w:p>
+    <w:p/>
+    <w:p>
+      <w:pPr>
+        <w:ind w:firstLine="360"/>
+      </w:pPr>
+      <w:r>
+        <w:t>trygve 1.5.14</w:t>
+      </w:r>
+    </w:p>
+    <w:p/>
+    <w:p>
+      <w:pPr>
+        <w:rPr>
+          <w:b/>
+        </w:rPr>
+      </w:pPr>
+      <w:r>
+        <w:rPr>
+          <w:b/>
+        </w:rPr>
+        <w:t>See Also:</w:t>
+      </w:r>
+    </w:p>
+    <w:p/>
+    <w:p>
+      <w:r>
+        <w:t>Panel, Event, Color</w:t>
+      </w:r>
+    </w:p>
+    <w:p/>
+    <w:p>
+      <w:pPr>
+        <w:rPr>
+          <w:b/>
+          <w:sz w:val="22"/>
+        </w:rPr>
+      </w:pPr>
+      <w:r>
+        <w:rPr>
+          <w:b/>
+          <w:sz w:val="22"/>
+        </w:rPr>
+        <w:t>Constructor Summary</w:t>
+      </w:r>
+    </w:p>
+    <w:p/>
+    <w:tbl>
+      <w:tblPr>
+        <w:tblW w:w="5000" w:type="pct"/>
+        <w:tblBorders>
+          <w:top w:val="single" w:sz="12" w:space="0" w:color="000000"/>
+          <w:left w:val="single" w:sz="12" w:space="0" w:color="000000"/>
+          <w:bottom w:val="single" w:sz="12" w:space="0" w:color="000000"/>
+          <w:right w:val="single" w:sz="12" w:space="0" w:color="000000"/>
+          <w:insideH w:val="nil"/>
+          <w:insideV w:val="nil"/>
+        </w:tblBorders>
+        <w:tblLook w:val="0015"/>
+      </w:tblPr>
+      <w:tblGrid>
+        <w:gridCol w:w="10714"/>
+      </w:tblGrid>
+      <w:tr>
+        <w:tc>
+          <w:tcPr>
+            <w:tcW w:w="5000" w:type="pct"/>
+            <w:shd w:val="clear" w:color="auto" w:fill="D6EEFB" w:themeFill="background2" w:themeFillTint="33"/>
+          </w:tcPr>
+          <w:tbl>
+            <w:tblPr>
+              <w:tblW w:w="10482" w:type="dxa"/>
+              <w:tblBorders>
+                <w:top w:val="single" w:sz="12" w:space="0" w:color="808080"/>
+                <w:left w:val="single" w:sz="6" w:space="0" w:color="808080"/>
+                <w:bottom w:val="single" w:sz="12" w:space="0" w:color="808080"/>
+                <w:right w:val="single" w:sz="6" w:space="0" w:color="808080"/>
+                <w:insideH w:val="single" w:sz="6" w:space="0" w:color="000000"/>
+                <w:insideV w:val="nil"/>
+              </w:tblBorders>
+              <w:tblLook w:val="0037"/>
+            </w:tblPr>
+            <w:tblGrid>
+              <w:gridCol w:w="10482"/>
+            </w:tblGrid>
+            <w:tr>
+              <w:tc>
+                <w:tcPr>
+                  <w:tcW w:w="10482" w:type="dxa"/>
+                  <w:shd w:val="clear" w:color="000000" w:fill="AFDDF7" w:themeFill="background2" w:themeFillTint="66"/>
+                </w:tcPr>
+                <w:p>
+                  <w:pPr>
+                    <w:rPr>
+                      <w:b/>
+                    </w:rPr>
+                  </w:pPr>
+                  <w:r>
+                    <w:rPr>
+                      <w:b/>
+                    </w:rPr>
+                    <w:t>Constructor and Description</w:t>
+                  </w:r>
+                </w:p>
+              </w:tc>
+            </w:tr>
+            <w:tr>
+              <w:tc>
+                <w:tcPr>
+                  <w:tcW w:w="10482" w:type="dxa"/>
+                  <w:shd w:val="solid" w:color="D9D9D9" w:themeColor="background1" w:themeShade="D9" w:fill="FFFFFF"/>
+                </w:tcPr>
+                <w:p>
+                  <w:pPr>
+                    <w:rPr>
+                      <w:rFonts w:ascii="Courier New" w:hAnsi="Courier New"/>
+                      <w:b/>
+                    </w:rPr>
+                  </w:pPr>
+                  <w:r>
+                    <w:rPr>
+                      <w:rFonts w:ascii="Courier New" w:hAnsi="Courier New"/>
+                      <w:b/>
+                    </w:rPr>
+                    <w:t>Frame(String name)</w:t>
+                  </w:r>
+                </w:p>
+                <w:p>
+                  <w:pPr>
+                    <w:rPr>
+                      <w:rFonts w:asciiTheme="majorHAnsi" w:hAnsiTheme="majorHAnsi"/>
+                      <w:b/>
+                    </w:rPr>
+                  </w:pPr>
+                  <w:r>
+                    <w:rPr>
+                      <w:rFonts w:asciiTheme="majorHAnsi" w:hAnsiTheme="majorHAnsi" w:cs="Arial"/>
+                      <w:color w:val="282B26"/>
+                      <w:szCs w:val="24"/>
+                    </w:rPr>
+                    <w:t>Creates a new Frame with the given name</w:t>
+                  </w:r>
+                </w:p>
+              </w:tc>
+            </w:tr>
+          </w:tbl>
+          <w:p/>
+        </w:tc>
+      </w:tr>
+    </w:tbl>
+    <w:p/>
+    <w:p/>
+    <w:p/>
+    <w:p>
+      <w:pPr>
+        <w:rPr>
+          <w:b/>
+          <w:sz w:val="22"/>
+        </w:rPr>
+      </w:pPr>
+      <w:r>
+        <w:rPr>
+          <w:b/>
+          <w:sz w:val="22"/>
+        </w:rPr>
+        <w:t>Method</w:t>
+      </w:r>
+      <w:r>
+        <w:rPr>
+          <w:b/>
+          <w:sz w:val="22"/>
+        </w:rPr>
+        <w:t xml:space="preserve"> Summary</w:t>
+      </w:r>
+    </w:p>
+    <w:p/>
+    <w:tbl>
+      <w:tblPr>
+        <w:tblW w:w="5000" w:type="pct"/>
+        <w:tblBorders>
+          <w:top w:val="single" w:sz="12" w:space="0" w:color="000000"/>
+          <w:left w:val="single" w:sz="12" w:space="0" w:color="000000"/>
+          <w:bottom w:val="single" w:sz="12" w:space="0" w:color="000000"/>
+          <w:right w:val="single" w:sz="12" w:space="0" w:color="000000"/>
+          <w:insideH w:val="nil"/>
+          <w:insideV w:val="nil"/>
+        </w:tblBorders>
+        <w:tblLook w:val="0015"/>
+      </w:tblPr>
+      <w:tblGrid>
+        <w:gridCol w:w="10714"/>
+      </w:tblGrid>
+      <w:tr>
+        <w:tc>
+          <w:tcPr>
+            <w:tcW w:w="5000" w:type="pct"/>
+            <w:shd w:val="clear" w:color="auto" w:fill="D6EEFB" w:themeFill="background2" w:themeFillTint="33"/>
+          </w:tcPr>
+          <w:tbl>
+            <w:tblPr>
+              <w:tblW w:w="10482" w:type="dxa"/>
+              <w:tblBorders>
+                <w:top w:val="single" w:sz="12" w:space="0" w:color="808080"/>
+                <w:left w:val="single" w:sz="6" w:space="0" w:color="808080"/>
+                <w:bottom w:val="single" w:sz="12" w:space="0" w:color="808080"/>
+                <w:right w:val="single" w:sz="6" w:space="0" w:color="808080"/>
+                <w:insideH w:val="single" w:sz="6" w:space="0" w:color="000000"/>
+                <w:insideV w:val="nil"/>
+              </w:tblBorders>
+              <w:tblLook w:val="0037"/>
+            </w:tblPr>
+            <w:tblGrid>
+              <w:gridCol w:w="5652"/>
+              <w:gridCol w:w="4830"/>
+            </w:tblGrid>
+            <w:tr>
+              <w:tc>
+                <w:tcPr>
+                  <w:tcW w:w="5652" w:type="dxa"/>
+                  <w:shd w:val="clear" w:color="000000" w:fill="AFDDF7" w:themeFill="background2" w:themeFillTint="66"/>
+                </w:tcPr>
+                <w:p>
+                  <w:pPr>
+                    <w:rPr>
+                      <w:b/>
+                    </w:rPr>
+                  </w:pPr>
+                  <w:r>
+                    <w:rPr>
+                      <w:b/>
+                    </w:rPr>
+                    <w:t>Modifier and Type</w:t>
+                  </w:r>
+                </w:p>
+              </w:tc>
+              <w:tc>
+                <w:tcPr>
+                  <w:tcW w:w="4830" w:type="dxa"/>
+                  <w:shd w:val="clear" w:color="000000" w:fill="AFDDF7" w:themeFill="background2" w:themeFillTint="66"/>
+                </w:tcPr>
+                <w:p>
+                  <w:pPr>
+                    <w:rPr>
+                      <w:b/>
+                    </w:rPr>
+                  </w:pPr>
+                  <w:r>
+                    <w:rPr>
+                      <w:b/>
+                    </w:rPr>
+                    <w:t>Method and Description</w:t>
+                  </w:r>
+                </w:p>
+              </w:tc>
+            </w:tr>
+            <w:tr>
               <w:tc>
                 <w:tcPr>
                   <w:tcW w:w="5652" w:type="dxa"/>
@@ -46257,6 +47075,64 @@
                       <w:b/>
                     </w:rPr>
                     <w:t>show</w:t>
+                  </w:r>
+                </w:p>
+              </w:tc>
+            </w:tr>
+            <w:tr>
+              <w:tc>
+                <w:tcPr>
+                  <w:tcW w:w="5652" w:type="dxa"/>
+                  <w:shd w:val="clear" w:color="D9D9D9" w:themeColor="background1" w:themeShade="D9" w:fill="FFFFFF" w:themeFill="background1"/>
+                </w:tcPr>
+                <w:p>
+                  <w:pPr>
+                    <w:rPr>
+                      <w:rFonts w:ascii="Courier New" w:hAnsi="Courier New"/>
+                      <w:b/>
+                    </w:rPr>
+                  </w:pPr>
+                  <w:r>
+                    <w:rPr>
+                      <w:rFonts w:ascii="Courier New" w:hAnsi="Courier New"/>
+                      <w:b/>
+                    </w:rPr>
+                    <w:t>void</w:t>
+                  </w:r>
+                </w:p>
+              </w:tc>
+              <w:tc>
+                <w:tcPr>
+                  <w:tcW w:w="4830" w:type="dxa"/>
+                  <w:shd w:val="clear" w:color="D9D9D9" w:themeColor="background1" w:themeShade="D9" w:fill="FFFFFF" w:themeFill="background1"/>
+                </w:tcPr>
+                <w:p>
+                  <w:pPr>
+                    <w:rPr>
+                      <w:rFonts w:ascii="Courier New" w:hAnsi="Courier New"/>
+                      <w:b/>
+                    </w:rPr>
+                  </w:pPr>
+                  <w:r>
+                    <w:rPr>
+                      <w:rFonts w:ascii="Courier New" w:hAnsi="Courier New"/>
+                      <w:b/>
+                    </w:rPr>
+                    <w:t>windowClosing(Event e)</w:t>
+                  </w:r>
+                </w:p>
+                <w:p>
+                  <w:pPr>
+                    <w:rPr>
+                      <w:rFonts w:ascii="Courier New" w:hAnsi="Courier New"/>
+                      <w:b/>
+                    </w:rPr>
+                  </w:pPr>
+                  <w:r>
+                    <w:rPr>
+                      <w:rFonts w:asciiTheme="majorHAnsi" w:hAnsiTheme="majorHAnsi"/>
+                    </w:rPr>
+                    <w:t xml:space="preserve">Not meaningfully callable in a direct way, but may be overridden in a derived class. </w:t>
                   </w:r>
                 </w:p>
               </w:tc>
@@ -57201,7 +58077,7 @@
               <w:rPr>
                 <w:noProof/>
               </w:rPr>
-              <w:t>68</w:t>
+              <w:t>103</w:t>
             </w:r>
           </w:fldSimple>
         </w:p>
@@ -61282,6 +62158,7 @@
     <w:rsidRoot w:val="004C6E0D"/>
     <w:rsid w:val="000467D2"/>
     <w:rsid w:val="000823A5"/>
+    <w:rsid w:val="001070B2"/>
     <w:rsid w:val="0012637D"/>
     <w:rsid w:val="00144C23"/>
     <w:rsid w:val="00171971"/>
@@ -61291,6 +62168,7 @@
     <w:rsid w:val="002308A6"/>
     <w:rsid w:val="00243542"/>
     <w:rsid w:val="002F2671"/>
+    <w:rsid w:val="00300E3D"/>
     <w:rsid w:val="00335DB6"/>
     <w:rsid w:val="00360418"/>
     <w:rsid w:val="00395FC1"/>
@@ -61314,8 +62192,10 @@
     <w:rsid w:val="008638D8"/>
     <w:rsid w:val="009236FC"/>
     <w:rsid w:val="00983FCC"/>
+    <w:rsid w:val="009D5AAA"/>
     <w:rsid w:val="00A10E48"/>
     <w:rsid w:val="00AC4B6D"/>
+    <w:rsid w:val="00B51DEF"/>
     <w:rsid w:val="00BC772E"/>
     <w:rsid w:val="00C72A9C"/>
     <w:rsid w:val="00CE6DB9"/>
@@ -61323,6 +62203,7 @@
     <w:rsid w:val="00D90BAC"/>
     <w:rsid w:val="00D91E0D"/>
     <w:rsid w:val="00DB296C"/>
+    <w:rsid w:val="00E72377"/>
     <w:rsid w:val="00F955AD"/>
     <w:rsid w:val="00FC60CE"/>
     <w:rsid w:val="00FF12D0"/>

</xml_diff>

<commit_message>
trygve 2.8: Assorted upgrades
Added a default Frame constructor to facilitate subclassing Frame.
(Without it one gets a bogus error message that the inserted default
constructor can’t call the Frame default ctor).

Added Math.sin, Math.cos, and Math.atan2.

Fixed recurrence of “ [jcoplien/trygve] Exception in AWT-EventQueue
(#105)”

Changed tab stops in code editor to something reasonable.

Upgraded documentation.

All tests pass. FindBugs is clean.
</commit_message>
<xml_diff>
--- a/trygve1.docx
+++ b/trygve1.docx
@@ -39263,6 +39263,182 @@
                 </w:p>
               </w:tc>
             </w:tr>
+            <w:tr>
+              <w:tc>
+                <w:tcPr>
+                  <w:tcW w:w="4812" w:type="dxa"/>
+                  <w:shd w:val="clear" w:color="FFFFFF" w:themeColor="background1" w:fill="D9D9D9" w:themeFill="background1" w:themeFillShade="D9"/>
+                </w:tcPr>
+                <w:p>
+                  <w:pPr>
+                    <w:rPr>
+                      <w:rFonts w:ascii="Courier New" w:hAnsi="Courier New"/>
+                      <w:b/>
+                      <w:color w:val="D9D9D9" w:themeColor="background1" w:themeShade="D9"/>
+                    </w:rPr>
+                  </w:pPr>
+                  <w:r>
+                    <w:rPr>
+                      <w:rFonts w:ascii="Courier New" w:hAnsi="Courier New"/>
+                      <w:b/>
+                    </w:rPr>
+                    <w:t>static double</w:t>
+                  </w:r>
+                </w:p>
+              </w:tc>
+              <w:tc>
+                <w:tcPr>
+                  <w:tcW w:w="5670" w:type="dxa"/>
+                  <w:shd w:val="clear" w:color="FFFFFF" w:themeColor="background1" w:fill="D9D9D9" w:themeFill="background1" w:themeFillShade="D9"/>
+                </w:tcPr>
+                <w:p>
+                  <w:pPr>
+                    <w:rPr>
+                      <w:rFonts w:ascii="Courier New" w:hAnsi="Courier New"/>
+                      <w:b/>
+                    </w:rPr>
+                  </w:pPr>
+                  <w:r>
+                    <w:rPr>
+                      <w:rFonts w:ascii="Courier New" w:hAnsi="Courier New"/>
+                      <w:b/>
+                    </w:rPr>
+                    <w:t>sin(double x)</w:t>
+                  </w:r>
+                </w:p>
+                <w:p>
+                  <w:pPr>
+                    <w:rPr>
+                      <w:rFonts w:ascii="Courier New" w:hAnsi="Courier New"/>
+                      <w:b/>
+                      <w:color w:val="D9D9D9" w:themeColor="background1" w:themeShade="D9"/>
+                    </w:rPr>
+                  </w:pPr>
+                  <w:r>
+                    <w:rPr>
+                      <w:rFonts w:asciiTheme="majorHAnsi" w:hAnsiTheme="majorHAnsi"/>
+                    </w:rPr>
+                    <w:t>Returns the trigonometric sine of the argument.</w:t>
+                  </w:r>
+                </w:p>
+              </w:tc>
+            </w:tr>
+            <w:tr>
+              <w:tc>
+                <w:tcPr>
+                  <w:tcW w:w="4812" w:type="dxa"/>
+                  <w:shd w:val="pct30" w:color="FFFFFF" w:themeColor="background1" w:fill="FFFFFF" w:themeFill="background1"/>
+                </w:tcPr>
+                <w:p>
+                  <w:pPr>
+                    <w:rPr>
+                      <w:rFonts w:ascii="Courier New" w:hAnsi="Courier New"/>
+                      <w:b/>
+                    </w:rPr>
+                  </w:pPr>
+                  <w:r>
+                    <w:rPr>
+                      <w:rFonts w:ascii="Courier New" w:hAnsi="Courier New"/>
+                      <w:b/>
+                    </w:rPr>
+                    <w:t>static double</w:t>
+                  </w:r>
+                </w:p>
+              </w:tc>
+              <w:tc>
+                <w:tcPr>
+                  <w:tcW w:w="5670" w:type="dxa"/>
+                  <w:shd w:val="pct30" w:color="FFFFFF" w:themeColor="background1" w:fill="FFFFFF" w:themeFill="background1"/>
+                </w:tcPr>
+                <w:p>
+                  <w:pPr>
+                    <w:rPr>
+                      <w:rFonts w:ascii="Courier New" w:hAnsi="Courier New"/>
+                      <w:b/>
+                    </w:rPr>
+                  </w:pPr>
+                  <w:r>
+                    <w:rPr>
+                      <w:rFonts w:ascii="Courier New" w:hAnsi="Courier New"/>
+                      <w:b/>
+                    </w:rPr>
+                    <w:t>cos(double x)</w:t>
+                  </w:r>
+                </w:p>
+                <w:p>
+                  <w:pPr>
+                    <w:rPr>
+                      <w:rFonts w:ascii="Courier New" w:hAnsi="Courier New"/>
+                      <w:b/>
+                    </w:rPr>
+                  </w:pPr>
+                  <w:r>
+                    <w:rPr>
+                      <w:rFonts w:asciiTheme="majorHAnsi" w:hAnsiTheme="majorHAnsi"/>
+                    </w:rPr>
+                    <w:t>Returns the trigonometric cosine of the argument.</w:t>
+                  </w:r>
+                </w:p>
+              </w:tc>
+            </w:tr>
+            <w:tr>
+              <w:tc>
+                <w:tcPr>
+                  <w:tcW w:w="4812" w:type="dxa"/>
+                  <w:shd w:val="clear" w:color="FFFFFF" w:themeColor="background1" w:fill="D9D9D9" w:themeFill="background1" w:themeFillShade="D9"/>
+                </w:tcPr>
+                <w:p>
+                  <w:pPr>
+                    <w:rPr>
+                      <w:rFonts w:ascii="Courier New" w:hAnsi="Courier New"/>
+                      <w:b/>
+                    </w:rPr>
+                  </w:pPr>
+                  <w:r>
+                    <w:rPr>
+                      <w:rFonts w:ascii="Courier New" w:hAnsi="Courier New"/>
+                      <w:b/>
+                    </w:rPr>
+                    <w:t>static double</w:t>
+                  </w:r>
+                </w:p>
+              </w:tc>
+              <w:tc>
+                <w:tcPr>
+                  <w:tcW w:w="5670" w:type="dxa"/>
+                  <w:shd w:val="clear" w:color="FFFFFF" w:themeColor="background1" w:fill="D9D9D9" w:themeFill="background1" w:themeFillShade="D9"/>
+                </w:tcPr>
+                <w:p>
+                  <w:pPr>
+                    <w:rPr>
+                      <w:rFonts w:ascii="Courier New" w:hAnsi="Courier New"/>
+                      <w:b/>
+                    </w:rPr>
+                  </w:pPr>
+                  <w:r>
+                    <w:rPr>
+                      <w:rFonts w:ascii="Courier New" w:hAnsi="Courier New"/>
+                      <w:b/>
+                    </w:rPr>
+                    <w:t>atan2(double x, double y)</w:t>
+                  </w:r>
+                </w:p>
+                <w:p>
+                  <w:pPr>
+                    <w:rPr>
+                      <w:rFonts w:ascii="Courier New" w:hAnsi="Courier New"/>
+                      <w:b/>
+                    </w:rPr>
+                  </w:pPr>
+                  <w:r>
+                    <w:rPr>
+                      <w:rFonts w:asciiTheme="majorHAnsi" w:hAnsiTheme="majorHAnsi"/>
+                    </w:rPr>
+                    <w:t>Returns the trigonometric arctangent represent by the respective coordinates relative to the origin.</w:t>
+                  </w:r>
+                </w:p>
+              </w:tc>
+            </w:tr>
           </w:tbl>
           <w:p/>
         </w:tc>
@@ -58077,7 +58253,7 @@
               <w:rPr>
                 <w:noProof/>
               </w:rPr>
-              <w:t>103</w:t>
+              <w:t>64</w:t>
             </w:r>
           </w:fldSimple>
         </w:p>
@@ -62190,6 +62366,7 @@
     <w:rsid w:val="007D619C"/>
     <w:rsid w:val="0085683B"/>
     <w:rsid w:val="008638D8"/>
+    <w:rsid w:val="008D650B"/>
     <w:rsid w:val="009236FC"/>
     <w:rsid w:val="00983FCC"/>
     <w:rsid w:val="009D5AAA"/>

</xml_diff>

<commit_message>
2.11: Incorporation of Egon's double-buffering changes
Also updated the documentation because of some primitives that Egon
removed and renamed, and made minor changes to examples and cleanup to
code.

All tests pass. FindBugs clean.
</commit_message>
<xml_diff>
--- a/trygve1.docx
+++ b/trygve1.docx
@@ -42750,7 +42750,21 @@
                       <w:rFonts w:ascii="Courier New" w:hAnsi="Courier New"/>
                       <w:b/>
                     </w:rPr>
-                    <w:t>setBackground(Color color)</w:t>
+                    <w:t>set</w:t>
+                  </w:r>
+                  <w:r>
+                    <w:rPr>
+                      <w:rFonts w:ascii="Courier New" w:hAnsi="Courier New"/>
+                      <w:b/>
+                    </w:rPr>
+                    <w:t>Color</w:t>
+                  </w:r>
+                  <w:r>
+                    <w:rPr>
+                      <w:rFonts w:ascii="Courier New" w:hAnsi="Courier New"/>
+                      <w:b/>
+                    </w:rPr>
+                    <w:t>(Color color)</w:t>
                   </w:r>
                 </w:p>
                 <w:p>
@@ -42763,7 +42777,7 @@
                     <w:rPr>
                       <w:rFonts w:asciiTheme="majorHAnsi" w:hAnsiTheme="majorHAnsi"/>
                     </w:rPr>
-                    <w:t>Sets the background drawing color</w:t>
+                    <w:t>Sets the drawing color</w:t>
                   </w:r>
                 </w:p>
               </w:tc>
@@ -42789,7 +42803,7 @@
                       <w:rFonts w:ascii="Courier New" w:hAnsi="Courier New"/>
                       <w:b/>
                     </w:rPr>
-                    <w:t>void</w:t>
+                    <w:t>Color</w:t>
                   </w:r>
                 </w:p>
               </w:tc>
@@ -42813,7 +42827,14 @@
                       <w:rFonts w:ascii="Courier New" w:hAnsi="Courier New"/>
                       <w:b/>
                     </w:rPr>
-                    <w:t>setForeground(Color color)</w:t>
+                    <w:t>getColor</w:t>
+                  </w:r>
+                  <w:r>
+                    <w:rPr>
+                      <w:rFonts w:ascii="Courier New" w:hAnsi="Courier New"/>
+                      <w:b/>
+                    </w:rPr>
+                    <w:t>(Color color)</w:t>
                   </w:r>
                 </w:p>
                 <w:p>
@@ -42827,140 +42848,7 @@
                     <w:rPr>
                       <w:rFonts w:asciiTheme="majorHAnsi" w:hAnsiTheme="majorHAnsi"/>
                     </w:rPr>
-                    <w:t>Sets the fore</w:t>
-                  </w:r>
-                  <w:r>
-                    <w:rPr>
-                      <w:rFonts w:asciiTheme="majorHAnsi" w:hAnsiTheme="majorHAnsi"/>
-                    </w:rPr>
-                    <w:t>ground drawing color</w:t>
-                  </w:r>
-                </w:p>
-              </w:tc>
-            </w:tr>
-            <w:tr>
-              <w:tc>
-                <w:tcPr>
-                  <w:tcW w:w="5652" w:type="dxa"/>
-                  <w:tcBorders>
-                    <w:bottom w:val="single" w:sz="6" w:space="0" w:color="000000"/>
-                  </w:tcBorders>
-                  <w:shd w:val="solid" w:color="D9D9D9" w:themeColor="background1" w:themeShade="D9" w:fill="FFFFFF" w:themeFill="background1"/>
-                </w:tcPr>
-                <w:p>
-                  <w:pPr>
-                    <w:rPr>
-                      <w:rFonts w:asciiTheme="majorHAnsi" w:hAnsiTheme="majorHAnsi"/>
-                      <w:b/>
-                    </w:rPr>
-                  </w:pPr>
-                  <w:r>
-                    <w:rPr>
-                      <w:rFonts w:ascii="Courier New" w:hAnsi="Courier New"/>
-                      <w:b/>
-                    </w:rPr>
-                    <w:t>Color</w:t>
-                  </w:r>
-                </w:p>
-              </w:tc>
-              <w:tc>
-                <w:tcPr>
-                  <w:tcW w:w="4830" w:type="dxa"/>
-                  <w:tcBorders>
-                    <w:bottom w:val="single" w:sz="6" w:space="0" w:color="000000"/>
-                  </w:tcBorders>
-                  <w:shd w:val="solid" w:color="D9D9D9" w:themeColor="background1" w:themeShade="D9" w:fill="FFFFFF" w:themeFill="background1"/>
-                </w:tcPr>
-                <w:p>
-                  <w:pPr>
-                    <w:rPr>
-                      <w:rFonts w:ascii="Courier New" w:hAnsi="Courier New"/>
-                      <w:b/>
-                    </w:rPr>
-                  </w:pPr>
-                  <w:r>
-                    <w:rPr>
-                      <w:rFonts w:ascii="Courier New" w:hAnsi="Courier New"/>
-                      <w:b/>
-                    </w:rPr>
-                    <w:t>getBackground(Color color)</w:t>
-                  </w:r>
-                </w:p>
-                <w:p>
-                  <w:pPr>
-                    <w:rPr>
-                      <w:rFonts w:asciiTheme="majorHAnsi" w:hAnsiTheme="majorHAnsi"/>
-                    </w:rPr>
-                  </w:pPr>
-                  <w:r>
-                    <w:rPr>
-                      <w:rFonts w:asciiTheme="majorHAnsi" w:hAnsiTheme="majorHAnsi"/>
-                    </w:rPr>
-                    <w:t>Sets the background drawing color</w:t>
-                  </w:r>
-                </w:p>
-              </w:tc>
-            </w:tr>
-            <w:tr>
-              <w:tc>
-                <w:tcPr>
-                  <w:tcW w:w="5652" w:type="dxa"/>
-                  <w:tcBorders>
-                    <w:bottom w:val="single" w:sz="6" w:space="0" w:color="000000"/>
-                  </w:tcBorders>
-                  <w:shd w:val="pct30" w:color="FFFFFF" w:themeColor="background1" w:fill="FFFFFF" w:themeFill="background1"/>
-                </w:tcPr>
-                <w:p>
-                  <w:pPr>
-                    <w:rPr>
-                      <w:rFonts w:ascii="Courier New" w:hAnsi="Courier New"/>
-                      <w:b/>
-                    </w:rPr>
-                  </w:pPr>
-                  <w:r>
-                    <w:rPr>
-                      <w:rFonts w:ascii="Courier New" w:hAnsi="Courier New"/>
-                      <w:b/>
-                    </w:rPr>
-                    <w:t>Color</w:t>
-                  </w:r>
-                </w:p>
-              </w:tc>
-              <w:tc>
-                <w:tcPr>
-                  <w:tcW w:w="4830" w:type="dxa"/>
-                  <w:tcBorders>
-                    <w:bottom w:val="single" w:sz="6" w:space="0" w:color="000000"/>
-                  </w:tcBorders>
-                  <w:shd w:val="pct30" w:color="FFFFFF" w:themeColor="background1" w:fill="FFFFFF" w:themeFill="background1"/>
-                </w:tcPr>
-                <w:p>
-                  <w:pPr>
-                    <w:rPr>
-                      <w:rFonts w:ascii="Courier New" w:hAnsi="Courier New"/>
-                      <w:b/>
-                    </w:rPr>
-                  </w:pPr>
-                  <w:r>
-                    <w:rPr>
-                      <w:rFonts w:ascii="Courier New" w:hAnsi="Courier New"/>
-                      <w:b/>
-                    </w:rPr>
-                    <w:t>getForeground(Color color)</w:t>
-                  </w:r>
-                </w:p>
-                <w:p>
-                  <w:pPr>
-                    <w:rPr>
-                      <w:rFonts w:ascii="Courier New" w:hAnsi="Courier New"/>
-                      <w:b/>
-                    </w:rPr>
-                  </w:pPr>
-                  <w:r>
-                    <w:rPr>
-                      <w:rFonts w:asciiTheme="majorHAnsi" w:hAnsiTheme="majorHAnsi"/>
-                    </w:rPr>
-                    <w:t>Sets the foreground drawing color</w:t>
+                    <w:t>Sets the drawing color</w:t>
                   </w:r>
                 </w:p>
               </w:tc>
@@ -43157,6 +43045,13 @@
                       <w:b/>
                     </w:rPr>
                   </w:pPr>
+                  <w:r>
+                    <w:rPr>
+                      <w:rFonts w:ascii="Courier New" w:hAnsi="Courier New"/>
+                      <w:b/>
+                    </w:rPr>
+                    <w:t>void</w:t>
+                  </w:r>
                 </w:p>
               </w:tc>
               <w:tc>
@@ -43167,6 +43062,21 @@
                 <w:p>
                   <w:pPr>
                     <w:rPr>
+                      <w:rFonts w:ascii="Courier New" w:hAnsi="Courier New"/>
+                      <w:b/>
+                    </w:rPr>
+                  </w:pPr>
+                  <w:r>
+                    <w:rPr>
+                      <w:rFonts w:ascii="Courier New" w:hAnsi="Courier New"/>
+                      <w:b/>
+                    </w:rPr>
+                    <w:t>fillOval(int x, int y, int w, int h)</w:t>
+                  </w:r>
+                </w:p>
+                <w:p>
+                  <w:pPr>
+                    <w:rPr>
                       <w:rFonts w:asciiTheme="majorHAnsi" w:hAnsiTheme="majorHAnsi"/>
                     </w:rPr>
                   </w:pPr>
@@ -43174,8 +43084,7 @@
                     <w:rPr>
                       <w:rFonts w:asciiTheme="majorHAnsi" w:hAnsiTheme="majorHAnsi"/>
                     </w:rPr>
-                    <w:tab/>
-                    <w:t>.</w:t>
+                    <w:t>Fill an oval or circle that fits in the rectangle with upper-left at (x, y) with width w and height h, using the current color.</w:t>
                   </w:r>
                 </w:p>
               </w:tc>
@@ -43184,12 +43093,12 @@
               <w:tc>
                 <w:tcPr>
                   <w:tcW w:w="5652" w:type="dxa"/>
-                  <w:shd w:val="solid" w:color="D9D9D9" w:themeColor="background1" w:themeShade="D9" w:fill="FFFFFF"/>
+                  <w:shd w:val="clear" w:color="D9D9D9" w:themeColor="background1" w:themeShade="D9" w:fill="D9D9D9" w:themeFill="background1" w:themeFillShade="D9"/>
                 </w:tcPr>
                 <w:p>
                   <w:pPr>
                     <w:rPr>
-                      <w:rFonts w:asciiTheme="majorHAnsi" w:hAnsiTheme="majorHAnsi"/>
+                      <w:rFonts w:ascii="Courier New" w:hAnsi="Courier New"/>
                       <w:b/>
                     </w:rPr>
                   </w:pPr>
@@ -43205,7 +43114,7 @@
               <w:tc>
                 <w:tcPr>
                   <w:tcW w:w="4830" w:type="dxa"/>
-                  <w:shd w:val="solid" w:color="D9D9D9" w:themeColor="background1" w:themeShade="D9" w:fill="FFFFFF"/>
+                  <w:shd w:val="clear" w:color="D9D9D9" w:themeColor="background1" w:themeShade="D9" w:fill="D9D9D9" w:themeFill="background1" w:themeFillShade="D9"/>
                 </w:tcPr>
                 <w:p>
                   <w:pPr>
@@ -43219,155 +43128,34 @@
                       <w:rFonts w:ascii="Courier New" w:hAnsi="Courier New"/>
                       <w:b/>
                     </w:rPr>
-                    <w:t>fillOval(int x, int y, int w, int h)</w:t>
+                    <w:t>drawString(int x, int y, String s)</w:t>
                   </w:r>
                 </w:p>
                 <w:p>
                   <w:pPr>
                     <w:rPr>
+                      <w:rFonts w:ascii="Courier New" w:hAnsi="Courier New"/>
+                      <w:b/>
+                    </w:rPr>
+                  </w:pPr>
+                  <w:r>
+                    <w:rPr>
                       <w:rFonts w:asciiTheme="majorHAnsi" w:hAnsiTheme="majorHAnsi"/>
                     </w:rPr>
-                  </w:pPr>
+                    <w:t xml:space="preserve">Draw a text string </w:t>
+                  </w:r>
                   <w:r>
                     <w:rPr>
                       <w:rFonts w:asciiTheme="majorHAnsi" w:hAnsiTheme="majorHAnsi"/>
-                    </w:rPr>
-                    <w:t>Fill an oval or circle that fits in the rectangle with upper-left at (x, y) with width w and height h, using the current color.</w:t>
-                  </w:r>
-                </w:p>
-              </w:tc>
-            </w:tr>
-            <w:tr>
-              <w:tc>
-                <w:tcPr>
-                  <w:tcW w:w="5652" w:type="dxa"/>
-                  <w:shd w:val="clear" w:color="D9D9D9" w:themeColor="background1" w:themeShade="D9" w:fill="FFFFFF"/>
-                </w:tcPr>
-                <w:p>
-                  <w:pPr>
-                    <w:rPr>
-                      <w:rFonts w:ascii="Courier New" w:hAnsi="Courier New"/>
-                      <w:b/>
-                    </w:rPr>
-                  </w:pPr>
-                  <w:r>
-                    <w:rPr>
-                      <w:rFonts w:ascii="Courier New" w:hAnsi="Courier New"/>
-                      <w:b/>
-                    </w:rPr>
-                    <w:t>void</w:t>
-                  </w:r>
-                </w:p>
-              </w:tc>
-              <w:tc>
-                <w:tcPr>
-                  <w:tcW w:w="4830" w:type="dxa"/>
-                  <w:shd w:val="clear" w:color="D9D9D9" w:themeColor="background1" w:themeShade="D9" w:fill="FFFFFF"/>
-                </w:tcPr>
-                <w:p>
-                  <w:pPr>
-                    <w:rPr>
-                      <w:rFonts w:ascii="Courier New" w:hAnsi="Courier New"/>
-                      <w:b/>
-                    </w:rPr>
-                  </w:pPr>
-                  <w:r>
-                    <w:rPr>
-                      <w:rFonts w:ascii="Courier New" w:hAnsi="Courier New"/>
-                      <w:b/>
-                    </w:rPr>
-                    <w:t>drawString(int x, int y, String s)</w:t>
-                  </w:r>
-                </w:p>
-                <w:p>
-                  <w:pPr>
-                    <w:rPr>
-                      <w:rFonts w:ascii="Courier New" w:hAnsi="Courier New"/>
-                      <w:b/>
-                    </w:rPr>
-                  </w:pPr>
+                      <w:b/>
+                    </w:rPr>
+                    <w:t>s</w:t>
+                  </w:r>
                   <w:r>
                     <w:rPr>
                       <w:rFonts w:asciiTheme="majorHAnsi" w:hAnsiTheme="majorHAnsi"/>
                     </w:rPr>
-                    <w:t xml:space="preserve">Draw a text string </w:t>
-                  </w:r>
-                  <w:r>
-                    <w:rPr>
-                      <w:rFonts w:asciiTheme="majorHAnsi" w:hAnsiTheme="majorHAnsi"/>
-                      <w:b/>
-                    </w:rPr>
-                    <w:t>s</w:t>
-                  </w:r>
-                  <w:r>
-                    <w:rPr>
-                      <w:rFonts w:asciiTheme="majorHAnsi" w:hAnsiTheme="majorHAnsi"/>
-                    </w:rPr>
                     <w:t xml:space="preserve"> with its upper-left at the indicated location</w:t>
-                  </w:r>
-                </w:p>
-              </w:tc>
-            </w:tr>
-            <w:tr>
-              <w:tc>
-                <w:tcPr>
-                  <w:tcW w:w="5652" w:type="dxa"/>
-                  <w:shd w:val="solid" w:color="D9D9D9" w:themeColor="background1" w:themeShade="D9" w:fill="FFFFFF"/>
-                </w:tcPr>
-                <w:p>
-                  <w:pPr>
-                    <w:rPr>
-                      <w:rFonts w:asciiTheme="majorHAnsi" w:hAnsiTheme="majorHAnsi"/>
-                      <w:b/>
-                    </w:rPr>
-                  </w:pPr>
-                  <w:r>
-                    <w:rPr>
-                      <w:rFonts w:ascii="Courier New" w:hAnsi="Courier New"/>
-                      <w:b/>
-                    </w:rPr>
-                    <w:t>void</w:t>
-                  </w:r>
-                </w:p>
-              </w:tc>
-              <w:tc>
-                <w:tcPr>
-                  <w:tcW w:w="4830" w:type="dxa"/>
-                  <w:shd w:val="solid" w:color="D9D9D9" w:themeColor="background1" w:themeShade="D9" w:fill="FFFFFF"/>
-                </w:tcPr>
-                <w:p>
-                  <w:pPr>
-                    <w:rPr>
-                      <w:rFonts w:ascii="Courier New" w:hAnsi="Courier New"/>
-                      <w:b/>
-                    </w:rPr>
-                  </w:pPr>
-                  <w:r>
-                    <w:rPr>
-                      <w:rFonts w:ascii="Courier New" w:hAnsi="Courier New"/>
-                      <w:b/>
-                    </w:rPr>
-                    <w:t>handleEvent(Event event)</w:t>
-                  </w:r>
-                </w:p>
-                <w:p>
-                  <w:pPr>
-                    <w:rPr>
-                      <w:rFonts w:asciiTheme="majorHAnsi" w:hAnsiTheme="majorHAnsi"/>
-                    </w:rPr>
-                  </w:pPr>
-                  <w:r>
-                    <w:rPr>
-                      <w:rFonts w:asciiTheme="majorHAnsi" w:hAnsiTheme="majorHAnsi"/>
-                    </w:rPr>
-                    <w:t>This is called when a graphics event occurs (see Event). This script may / should be overridden by a derived class script that handles events.</w:t>
-                  </w:r>
-                  <w:r>
-                    <w:rPr>
-                      <w:rFonts w:asciiTheme="majorHAnsi" w:hAnsiTheme="majorHAnsi"/>
-                    </w:rPr>
-                    <w:tab/>
-                    <w:t>.</w:t>
                   </w:r>
                 </w:p>
               </w:tc>
@@ -43381,7 +43169,7 @@
                 <w:p>
                   <w:pPr>
                     <w:rPr>
-                      <w:rFonts w:ascii="Courier New" w:hAnsi="Courier New"/>
+                      <w:rFonts w:asciiTheme="majorHAnsi" w:hAnsiTheme="majorHAnsi"/>
                       <w:b/>
                     </w:rPr>
                   </w:pPr>
@@ -43411,21 +43199,27 @@
                       <w:rFonts w:ascii="Courier New" w:hAnsi="Courier New"/>
                       <w:b/>
                     </w:rPr>
-                    <w:t>fillRect(int x, int y, int w, int h)</w:t>
+                    <w:t>handleEvent(Event event)</w:t>
                   </w:r>
                 </w:p>
                 <w:p>
                   <w:pPr>
                     <w:rPr>
-                      <w:rFonts w:ascii="Courier New" w:hAnsi="Courier New"/>
-                      <w:b/>
+                      <w:rFonts w:asciiTheme="majorHAnsi" w:hAnsiTheme="majorHAnsi"/>
                     </w:rPr>
                   </w:pPr>
                   <w:r>
                     <w:rPr>
                       <w:rFonts w:asciiTheme="majorHAnsi" w:hAnsiTheme="majorHAnsi"/>
                     </w:rPr>
-                    <w:t>Fill a rectangle with upper-left at (x, y) with width w and height h</w:t>
+                    <w:t>This is called when a graphics event occurs (see Event). This script may / should be overridden by a derived class script that handles events.</w:t>
+                  </w:r>
+                  <w:r>
+                    <w:rPr>
+                      <w:rFonts w:asciiTheme="majorHAnsi" w:hAnsiTheme="majorHAnsi"/>
+                    </w:rPr>
+                    <w:tab/>
+                    <w:t>.</w:t>
                   </w:r>
                 </w:p>
               </w:tc>
@@ -43434,12 +43228,12 @@
               <w:tc>
                 <w:tcPr>
                   <w:tcW w:w="5652" w:type="dxa"/>
-                  <w:shd w:val="solid" w:color="D9D9D9" w:themeColor="background1" w:themeShade="D9" w:fill="FFFFFF"/>
+                  <w:shd w:val="clear" w:color="D9D9D9" w:themeColor="background1" w:themeShade="D9" w:fill="D9D9D9" w:themeFill="background1" w:themeFillShade="D9"/>
                 </w:tcPr>
                 <w:p>
                   <w:pPr>
                     <w:rPr>
-                      <w:rFonts w:asciiTheme="majorHAnsi" w:hAnsiTheme="majorHAnsi"/>
+                      <w:rFonts w:ascii="Courier New" w:hAnsi="Courier New"/>
                       <w:b/>
                     </w:rPr>
                   </w:pPr>
@@ -43455,7 +43249,7 @@
               <w:tc>
                 <w:tcPr>
                   <w:tcW w:w="4830" w:type="dxa"/>
-                  <w:shd w:val="solid" w:color="D9D9D9" w:themeColor="background1" w:themeShade="D9" w:fill="FFFFFF"/>
+                  <w:shd w:val="clear" w:color="D9D9D9" w:themeColor="background1" w:themeShade="D9" w:fill="D9D9D9" w:themeFill="background1" w:themeFillShade="D9"/>
                 </w:tcPr>
                 <w:p>
                   <w:pPr>
@@ -43469,27 +43263,21 @@
                       <w:rFonts w:ascii="Courier New" w:hAnsi="Courier New"/>
                       <w:b/>
                     </w:rPr>
-                    <w:t>removeAll()</w:t>
+                    <w:t>fillRect(int x, int y, int w, int h)</w:t>
                   </w:r>
                 </w:p>
                 <w:p>
                   <w:pPr>
                     <w:rPr>
+                      <w:rFonts w:ascii="Courier New" w:hAnsi="Courier New"/>
+                      <w:b/>
+                    </w:rPr>
+                  </w:pPr>
+                  <w:r>
+                    <w:rPr>
                       <w:rFonts w:asciiTheme="majorHAnsi" w:hAnsiTheme="majorHAnsi"/>
                     </w:rPr>
-                  </w:pPr>
-                  <w:r>
-                    <w:rPr>
-                      <w:rFonts w:asciiTheme="majorHAnsi" w:hAnsiTheme="majorHAnsi"/>
-                    </w:rPr>
-                    <w:t>Remove all elements from the designated container.</w:t>
-                  </w:r>
-                  <w:r>
-                    <w:rPr>
-                      <w:rFonts w:asciiTheme="majorHAnsi" w:hAnsiTheme="majorHAnsi"/>
-                    </w:rPr>
-                    <w:tab/>
-                    <w:t>.</w:t>
+                    <w:t>Fill a rectangle with upper-left at (x, y) with width w and height h</w:t>
                   </w:r>
                 </w:p>
               </w:tc>
@@ -43498,7 +43286,7 @@
               <w:tc>
                 <w:tcPr>
                   <w:tcW w:w="5652" w:type="dxa"/>
-                  <w:shd w:val="clear" w:color="D9D9D9" w:themeColor="background1" w:themeShade="D9" w:fill="FFFFFF"/>
+                  <w:shd w:val="clear" w:color="D9D9D9" w:themeColor="background1" w:themeShade="D9" w:fill="FFFFFF" w:themeFill="background1"/>
                 </w:tcPr>
                 <w:p>
                   <w:pPr>
@@ -43519,7 +43307,7 @@
               <w:tc>
                 <w:tcPr>
                   <w:tcW w:w="4830" w:type="dxa"/>
-                  <w:shd w:val="clear" w:color="D9D9D9" w:themeColor="background1" w:themeShade="D9" w:fill="FFFFFF"/>
+                  <w:shd w:val="clear" w:color="D9D9D9" w:themeColor="background1" w:themeShade="D9" w:fill="FFFFFF" w:themeFill="background1"/>
                 </w:tcPr>
                 <w:p>
                   <w:pPr>
@@ -43563,7 +43351,7 @@
               <w:tc>
                 <w:tcPr>
                   <w:tcW w:w="5652" w:type="dxa"/>
-                  <w:shd w:val="solid" w:color="D9D9D9" w:themeColor="background1" w:themeShade="D9" w:fill="FFFFFF"/>
+                  <w:shd w:val="solid" w:color="D9D9D9" w:themeColor="background1" w:themeShade="D9" w:fill="FFFFFF" w:themeFill="background1"/>
                 </w:tcPr>
                 <w:p>
                   <w:pPr>
@@ -43584,7 +43372,7 @@
               <w:tc>
                 <w:tcPr>
                   <w:tcW w:w="4830" w:type="dxa"/>
-                  <w:shd w:val="solid" w:color="D9D9D9" w:themeColor="background1" w:themeShade="D9" w:fill="FFFFFF"/>
+                  <w:shd w:val="solid" w:color="D9D9D9" w:themeColor="background1" w:themeShade="D9" w:fill="FFFFFF" w:themeFill="background1"/>
                 </w:tcPr>
                 <w:p>
                   <w:pPr>
@@ -43616,44 +43404,33 @@
                     <w:rPr>
                       <w:rFonts w:asciiTheme="majorHAnsi" w:hAnsiTheme="majorHAnsi"/>
                     </w:rPr>
-                    <w:tab/>
                     <w:t>.</w:t>
                   </w:r>
-                </w:p>
-              </w:tc>
-            </w:tr>
-            <w:tr>
-              <w:tc>
-                <w:tcPr>
-                  <w:tcW w:w="5652" w:type="dxa"/>
-                  <w:shd w:val="clear" w:color="D9D9D9" w:themeColor="background1" w:themeShade="D9" w:fill="FFFFFF"/>
-                </w:tcPr>
-                <w:p>
-                  <w:pPr>
-                    <w:rPr>
-                      <w:rFonts w:ascii="Courier New" w:hAnsi="Courier New"/>
-                      <w:b/>
-                    </w:rPr>
-                  </w:pPr>
-                </w:p>
-              </w:tc>
-              <w:tc>
-                <w:tcPr>
-                  <w:tcW w:w="4830" w:type="dxa"/>
-                  <w:shd w:val="clear" w:color="D9D9D9" w:themeColor="background1" w:themeShade="D9" w:fill="FFFFFF"/>
-                </w:tcPr>
-                <w:p>
-                  <w:pPr>
-                    <w:rPr>
-                      <w:rFonts w:ascii="Courier New" w:hAnsi="Courier New"/>
-                      <w:b/>
-                    </w:rPr>
-                  </w:pPr>
                 </w:p>
               </w:tc>
             </w:tr>
           </w:tbl>
           <w:p/>
+          <w:p/>
+          <w:p/>
+          <w:p/>
+          <w:p/>
+          <w:p/>
+          <w:p/>
+          <w:p/>
+          <w:p/>
+          <w:p/>
+          <w:p/>
+          <w:p>
+            <w:pPr>
+              <w:tabs>
+                <w:tab w:val="left" w:pos="4464"/>
+              </w:tabs>
+            </w:pPr>
+            <w:r>
+              <w:tab/>
+            </w:r>
+          </w:p>
         </w:tc>
       </w:tr>
     </w:tbl>
@@ -58253,7 +58030,7 @@
               <w:rPr>
                 <w:noProof/>
               </w:rPr>
-              <w:t>64</w:t>
+              <w:t>72</w:t>
             </w:r>
           </w:fldSimple>
         </w:p>
@@ -62370,6 +62147,7 @@
     <w:rsid w:val="009236FC"/>
     <w:rsid w:val="00983FCC"/>
     <w:rsid w:val="009D5AAA"/>
+    <w:rsid w:val="00A07F08"/>
     <w:rsid w:val="00A10E48"/>
     <w:rsid w:val="00AC4B6D"/>
     <w:rsid w:val="00B51DEF"/>

</xml_diff>

<commit_message>
trygve 2.14: Editor enhancements (search, start-of-file, end-of-file)
Incorporated the *macs commands CTRL-S, CTRL-R, M-< and M-> in the
editor.
</commit_message>
<xml_diff>
--- a/trygve1.docx
+++ b/trygve1.docx
@@ -6577,7 +6577,13 @@
         <w:t>trygve</w:t>
       </w:r>
       <w:r>
-        <w:t xml:space="preserve"> code to look like computer code — at least to the extent that is possible within Java confines.</w:t>
+        <w:t xml:space="preserve"> code to look</w:t>
+      </w:r>
+      <w:r>
+        <w:t xml:space="preserve"> too much</w:t>
+      </w:r>
+      <w:r>
+        <w:t xml:space="preserve"> like computer code — at least to the extent that is possible within Java confines.</w:t>
       </w:r>
     </w:p>
     <w:p/>
@@ -23763,7 +23769,10 @@
     <w:p/>
     <w:p>
       <w:r>
-        <w:t xml:space="preserve">Third, inheritance was originally interwoven with genericity in early OO programming languages. Smalltalk in particular used inheritance as a way of documenting the fact that one object could be generic with respect to another. Base class objects were more generic in that they were less refined, carried less information, and were more general than their derived class counterparts. A derived class object could do anything a base class object could do and, if designed well, could be used anywhere a base class object was expected. So class </w:t>
+        <w:t>Fourth</w:t>
+      </w:r>
+      <w:r>
+        <w:t xml:space="preserve">, inheritance was originally interwoven with genericity in early OO programming languages. Smalltalk in particular used inheritance as a way of documenting the fact that one object could be generic with respect to another. Base class objects were more generic in that they were less refined, carried less information, and were more general than their derived class counterparts. A derived class object could do anything a base class object could do and, if designed well, could be used anywhere a base class object was expected. So class </w:t>
       </w:r>
       <w:r>
         <w:rPr>
@@ -24435,7 +24444,13 @@
         <w:t xml:space="preserve"> </w:t>
       </w:r>
       <w:r>
-        <w:t xml:space="preserve">both serve as the name of an object (called the </w:t>
+        <w:t>both serve as the name of an object (</w:t>
+      </w:r>
+      <w:r>
+        <w:t xml:space="preserve">the latter being </w:t>
+      </w:r>
+      <w:r>
+        <w:t xml:space="preserve">called the </w:t>
       </w:r>
       <w:r>
         <w:rPr>
@@ -24450,7 +24465,10 @@
         <w:t>that</w:t>
       </w:r>
       <w:r>
-        <w:t xml:space="preserve"> plays the role at run-time</w:t>
+        <w:t xml:space="preserve"> plays the R</w:t>
+      </w:r>
+      <w:r>
+        <w:t>ole at run-time</w:t>
       </w:r>
       <w:r>
         <w:t>,</w:t>
@@ -24480,7 +24498,10 @@
         <w:t>s</w:t>
       </w:r>
       <w:r>
-        <w:t xml:space="preserve"> exists only as text in the program; they don't exist at run-time. You will find a Role only as a declaration inside a Context. </w:t>
+        <w:t xml:space="preserve"> exist</w:t>
+      </w:r>
+      <w:r>
+        <w:t xml:space="preserve"> only as text in the program; they don't exist at run-time. You will find a Role only as a declaration inside a Context. </w:t>
       </w:r>
       <w:r>
         <w:t xml:space="preserve">We declare a Role with the </w:t>
@@ -25086,6 +25107,18 @@
       </w:r>
       <w:r>
         <w:t xml:space="preserve"> totally unrelated. They do not interact with each other. They make no assumptions about each other.</w:t>
+      </w:r>
+      <w:r>
+        <w:t xml:space="preserve"> And in fact they may </w:t>
+      </w:r>
+      <w:r>
+        <w:rPr>
+          <w:i/>
+        </w:rPr>
+        <w:t>not</w:t>
+      </w:r>
+      <w:r>
+        <w:t xml:space="preserve"> be played by the same Role-player.</w:t>
       </w:r>
     </w:p>
     <w:p>
@@ -32065,6 +32098,7 @@
         <w:t>What makes a good Context?</w:t>
       </w:r>
     </w:p>
+    <w:p/>
     <w:p>
       <w:r>
         <w:t xml:space="preserve">A Context expresses a </w:t>
@@ -47231,6 +47265,9 @@
       <w:r>
         <w:t>trygve 1.5.14</w:t>
       </w:r>
+      <w:r>
+        <w:t>; toString, 2.14</w:t>
+      </w:r>
     </w:p>
     <w:p/>
     <w:p>
@@ -47904,6 +47941,77 @@
                       <w:rFonts w:asciiTheme="majorHAnsi" w:hAnsiTheme="majorHAnsi"/>
                     </w:rPr>
                     <w:t>Get the blue component of color as an integer in the range of 0 to 255</w:t>
+                  </w:r>
+                </w:p>
+              </w:tc>
+            </w:tr>
+            <w:tr>
+              <w:tc>
+                <w:tcPr>
+                  <w:tcW w:w="2686" w:type="dxa"/>
+                  <w:shd w:val="clear" w:color="D9D9D9" w:themeColor="background1" w:themeShade="D9" w:fill="FFFFFF" w:themeFill="background1"/>
+                </w:tcPr>
+                <w:p>
+                  <w:pPr>
+                    <w:rPr>
+                      <w:rFonts w:ascii="Courier New" w:hAnsi="Courier New"/>
+                      <w:b/>
+                    </w:rPr>
+                  </w:pPr>
+                  <w:r>
+                    <w:rPr>
+                      <w:rFonts w:ascii="Courier New" w:hAnsi="Courier New"/>
+                      <w:b/>
+                    </w:rPr>
+                    <w:t>String</w:t>
+                  </w:r>
+                </w:p>
+              </w:tc>
+              <w:tc>
+                <w:tcPr>
+                  <w:tcW w:w="7796" w:type="dxa"/>
+                  <w:shd w:val="clear" w:color="D9D9D9" w:themeColor="background1" w:themeShade="D9" w:fill="FFFFFF" w:themeFill="background1"/>
+                </w:tcPr>
+                <w:p>
+                  <w:pPr>
+                    <w:rPr>
+                      <w:rFonts w:ascii="Courier New" w:hAnsi="Courier New"/>
+                      <w:b/>
+                    </w:rPr>
+                  </w:pPr>
+                  <w:r>
+                    <w:rPr>
+                      <w:rFonts w:ascii="Courier New" w:hAnsi="Courier New"/>
+                      <w:b/>
+                    </w:rPr>
+                    <w:t>toString()</w:t>
+                  </w:r>
+                </w:p>
+                <w:p>
+                  <w:pPr>
+                    <w:rPr>
+                      <w:rFonts w:ascii="Courier New" w:hAnsi="Courier New"/>
+                      <w:b/>
+                    </w:rPr>
+                  </w:pPr>
+                  <w:r>
+                    <w:rPr>
+                      <w:rFonts w:asciiTheme="majorHAnsi" w:hAnsiTheme="majorHAnsi"/>
+                    </w:rPr>
+                    <w:t xml:space="preserve">Return a </w:t>
+                  </w:r>
+                  <w:r>
+                    <w:rPr>
+                      <w:rFonts w:ascii="Courier New" w:hAnsi="Courier New"/>
+                      <w:b/>
+                    </w:rPr>
+                    <w:t>String</w:t>
+                  </w:r>
+                  <w:r>
+                    <w:rPr>
+                      <w:rFonts w:asciiTheme="majorHAnsi" w:hAnsiTheme="majorHAnsi"/>
+                    </w:rPr>
+                    <w:t xml:space="preserve"> representation of the Color. Built-in colors tend to use the one- or two-word English colour name, while other colours return a formatted tuple with the RGB components</w:t>
                   </w:r>
                 </w:p>
               </w:tc>
@@ -58030,7 +58138,7 @@
               <w:rPr>
                 <w:noProof/>
               </w:rPr>
-              <w:t>72</w:t>
+              <w:t>10</w:t>
             </w:r>
           </w:fldSimple>
         </w:p>
@@ -62120,6 +62228,7 @@
     <w:rsid w:val="001B78F2"/>
     <w:rsid w:val="002308A6"/>
     <w:rsid w:val="00243542"/>
+    <w:rsid w:val="002B74BB"/>
     <w:rsid w:val="002F2671"/>
     <w:rsid w:val="00300E3D"/>
     <w:rsid w:val="00335DB6"/>

</xml_diff>

<commit_message>
trygve 2.16: Fix mouse bug; setup published Role interfaces; fix "[jcoplien/trygve] Liskov substitution principle (#112)"
Introduce a fix that enables programmers to get rid of the
“NONCOMPLIANT” warning when directly accessing an instance method of a
Role-player. Just need to bring the signature up into the Role
interface. Stage props, too.

New test spell_check3.k for Role interface enhancement; base_class1.k
for [jcoplien/trygve] Liskov substitution principle (#112)

All tests pass. FindBugs clear. Documentation updated.
</commit_message>
<xml_diff>
--- a/trygve1.docx
+++ b/trygve1.docx
@@ -25321,6 +25321,63 @@
     <w:p/>
     <w:p>
       <w:r>
+        <w:t xml:space="preserve">So, here, we have the </w:t>
+      </w:r>
+      <w:r>
+        <w:rPr>
+          <w:rFonts w:ascii="Courier New" w:hAnsi="Courier New"/>
+        </w:rPr>
+        <w:t>Words</w:t>
+      </w:r>
+      <w:r>
+        <w:t xml:space="preserve"> Role being played by an object returned by the script </w:t>
+      </w:r>
+      <w:r>
+        <w:rPr>
+          <w:rFonts w:ascii="Courier New" w:hAnsi="Courier New"/>
+        </w:rPr>
+        <w:t>parser.wordsFor(</w:t>
+      </w:r>
+      <w:r>
+        <w:rPr>
+          <w:rFonts w:ascii="Courier New" w:hAnsi="Courier New"/>
+        </w:rPr>
+        <w:t>)</w:t>
+      </w:r>
+      <w:r>
+        <w:t xml:space="preserve">; the </w:t>
+      </w:r>
+      <w:r>
+        <w:rPr>
+          <w:rFonts w:ascii="Courier New" w:hAnsi="Courier New"/>
+        </w:rPr>
+        <w:t>CurrentWorld</w:t>
+      </w:r>
+      <w:r>
+        <w:t xml:space="preserve"> Role being played by the Context object itself; and the </w:t>
+      </w:r>
+      <w:r>
+        <w:rPr>
+          <w:rFonts w:ascii="Courier New" w:hAnsi="Courier New"/>
+        </w:rPr>
+        <w:t>Dictionary</w:t>
+      </w:r>
+      <w:r>
+        <w:t xml:space="preserve"> role played by an object passed to the Context constructor</w:t>
+      </w:r>
+      <w:r>
+        <w:t xml:space="preserve">, identified as </w:t>
+      </w:r>
+      <w:r>
+        <w:rPr>
+          <w:rFonts w:ascii="Courier New" w:hAnsi="Courier New"/>
+        </w:rPr>
+        <w:t>dictionary</w:t>
+      </w:r>
+      <w:r>
+        <w:t xml:space="preserve">. </w:t>
+      </w:r>
+      <w:r>
         <w:t xml:space="preserve">Normally, an object may play only one Role at time, just as we would find it awkward, or at least confusing, if the same actor played multiple Roles in a given play. However, if the Role is "inert" — that is, if its Role-player has no state — it is more like scenery which, though it interacts with other Roles in the sense that other Roles can see it (inquire its position, which doesn't change) and walk around it — then that object can play multiple Roles. Roles that are willing to share their Role-player with another Role are called </w:t>
       </w:r>
       <w:r>
@@ -25342,6 +25399,770 @@
         <w:t xml:space="preserve"> scripts of their Role-player.</w:t>
       </w:r>
     </w:p>
+    <w:p/>
+    <w:p>
+      <w:r>
+        <w:t>It's also technically O.K. for a single object to play multiple Roles within a single enactment of a use case (i.e., inside a single Context instance) because we figure that the person who coded the Context knew what they were doing.</w:t>
+      </w:r>
+    </w:p>
+    <w:p>
+      <w:pPr>
+        <w:pStyle w:val="Heading3"/>
+      </w:pPr>
+      <w:r>
+        <w:t>Acting In and Out of Character</w:t>
+      </w:r>
+    </w:p>
+    <w:p/>
+    <w:p>
+      <w:r>
+        <w:t>A Role-player plays a Role in some Context. The Role-player brings its own scripts from its class; it gets new scripts (in addition to the existing ones) when it becomes a Role-player, because it now can perform the Role scripts as well. In a network of interacting objects, Roles usually interact with each other by cueing each other through the Role scripts.</w:t>
+      </w:r>
+    </w:p>
+    <w:p/>
+    <w:p>
+      <w:r>
+        <w:t xml:space="preserve">Just as an actress uses her born abilities to carry out the actions in a script, while playing her Role (speaking, moving, crying, fighting, etc.) so a Role in </w:t>
+      </w:r>
+      <w:r>
+        <w:rPr>
+          <w:b/>
+        </w:rPr>
+        <w:t>trygve</w:t>
+      </w:r>
+      <w:r>
+        <w:t xml:space="preserve"> depends on the basic stuff in its Role-player to do the actual low-level work. There is a contract between a Role and its Role-player that describes what the Role expects its Role-player to be able to do. This is called the </w:t>
+      </w:r>
+      <w:r>
+        <w:rPr>
+          <w:rFonts w:ascii="Courier New" w:hAnsi="Courier New"/>
+        </w:rPr>
+        <w:t>requires</w:t>
+      </w:r>
+      <w:r>
+        <w:t xml:space="preserve"> contract.</w:t>
+      </w:r>
+    </w:p>
+    <w:p>
+      <w:r>
+        <w:t xml:space="preserve">So consider a role </w:t>
+      </w:r>
+      <w:r>
+        <w:rPr>
+          <w:rFonts w:ascii="Courier New" w:hAnsi="Courier New"/>
+        </w:rPr>
+        <w:t>PathName</w:t>
+      </w:r>
+      <w:r>
+        <w:t xml:space="preserve">. It may be played by a </w:t>
+      </w:r>
+      <w:r>
+        <w:rPr>
+          <w:rFonts w:ascii="Courier New" w:hAnsi="Courier New"/>
+        </w:rPr>
+        <w:t>String</w:t>
+      </w:r>
+      <w:r>
+        <w:t xml:space="preserve"> object. Of course, there are many other objects that could also play the Role of </w:t>
+      </w:r>
+      <w:r>
+        <w:rPr>
+          <w:rFonts w:ascii="Courier New" w:hAnsi="Courier New"/>
+        </w:rPr>
+        <w:t>PathName</w:t>
+      </w:r>
+      <w:r>
+        <w:t xml:space="preserve"> as long as </w:t>
+      </w:r>
+      <w:r>
+        <w:t>each</w:t>
+      </w:r>
+      <w:r>
+        <w:t xml:space="preserve"> meet</w:t>
+      </w:r>
+      <w:r>
+        <w:t>s</w:t>
+      </w:r>
+      <w:r>
+        <w:t xml:space="preserve"> the minimal requirements of what the Role methods need. These needs are documented in the </w:t>
+      </w:r>
+      <w:r>
+        <w:rPr>
+          <w:rFonts w:ascii="Courier New" w:hAnsi="Courier New"/>
+        </w:rPr>
+        <w:t>requires</w:t>
+      </w:r>
+      <w:r>
+        <w:t xml:space="preserve"> contract.</w:t>
+      </w:r>
+    </w:p>
+    <w:p/>
+    <w:p>
+      <w:pPr>
+        <w:ind w:firstLine="720"/>
+        <w:rPr>
+          <w:rFonts w:ascii="Courier New" w:hAnsi="Courier New"/>
+        </w:rPr>
+      </w:pPr>
+      <w:r>
+        <w:rPr>
+          <w:rFonts w:ascii="Courier New" w:hAnsi="Courier New"/>
+        </w:rPr>
+        <w:t>role</w:t>
+      </w:r>
+      <w:r>
+        <w:rPr>
+          <w:rFonts w:ascii="Courier New" w:hAnsi="Courier New"/>
+        </w:rPr>
+        <w:t xml:space="preserve"> </w:t>
+      </w:r>
+      <w:r>
+        <w:rPr>
+          <w:rFonts w:ascii="Courier New" w:hAnsi="Courier New"/>
+        </w:rPr>
+        <w:t xml:space="preserve">PathName </w:t>
+      </w:r>
+      <w:r>
+        <w:rPr>
+          <w:rFonts w:ascii="Courier New" w:hAnsi="Courier New"/>
+        </w:rPr>
+        <w:t>{</w:t>
+      </w:r>
+    </w:p>
+    <w:p>
+      <w:pPr>
+        <w:ind w:left="720" w:firstLine="720"/>
+        <w:rPr>
+          <w:rFonts w:ascii="Courier New" w:hAnsi="Courier New"/>
+        </w:rPr>
+      </w:pPr>
+      <w:r>
+        <w:rPr>
+          <w:rFonts w:ascii="Courier New" w:hAnsi="Courier New"/>
+        </w:rPr>
+        <w:t>public String baseName() {</w:t>
+      </w:r>
+    </w:p>
+    <w:p>
+      <w:pPr>
+        <w:ind w:left="720" w:firstLine="720"/>
+        <w:rPr>
+          <w:rFonts w:ascii="Courier New" w:hAnsi="Courier New"/>
+        </w:rPr>
+      </w:pPr>
+      <w:r>
+        <w:rPr>
+          <w:rFonts w:ascii="Courier New" w:hAnsi="Courier New"/>
+        </w:rPr>
+        <w:tab/>
+        <w:t>String retval = "";</w:t>
+      </w:r>
+    </w:p>
+    <w:p>
+      <w:pPr>
+        <w:ind w:left="720" w:firstLine="720"/>
+        <w:rPr>
+          <w:rFonts w:ascii="Courier New" w:hAnsi="Courier New"/>
+        </w:rPr>
+      </w:pPr>
+      <w:r>
+        <w:rPr>
+          <w:rFonts w:ascii="Courier New" w:hAnsi="Courier New"/>
+        </w:rPr>
+        <w:tab/>
+        <w:t>int baseNameDelim = substring(0).findLast("/");</w:t>
+      </w:r>
+    </w:p>
+    <w:p>
+      <w:pPr>
+        <w:ind w:left="720" w:firstLine="720"/>
+        <w:rPr>
+          <w:rFonts w:ascii="Courier New" w:hAnsi="Courier New"/>
+        </w:rPr>
+      </w:pPr>
+      <w:r>
+        <w:rPr>
+          <w:rFonts w:ascii="Courier New" w:hAnsi="Courier New"/>
+        </w:rPr>
+        <w:tab/>
+        <w:t>retval = if (baseNameDelim == -1) substring(0)</w:t>
+      </w:r>
+    </w:p>
+    <w:p>
+      <w:pPr>
+        <w:ind w:left="720" w:firstLine="720"/>
+        <w:rPr>
+          <w:rFonts w:ascii="Courier New" w:hAnsi="Courier New"/>
+        </w:rPr>
+      </w:pPr>
+      <w:r>
+        <w:rPr>
+          <w:rFonts w:ascii="Courier New" w:hAnsi="Courier New"/>
+        </w:rPr>
+        <w:tab/>
+      </w:r>
+      <w:r>
+        <w:rPr>
+          <w:rFonts w:ascii="Courier New" w:hAnsi="Courier New"/>
+        </w:rPr>
+        <w:tab/>
+        <w:t xml:space="preserve">   else substring(baseNameDelim + 1)</w:t>
+      </w:r>
+    </w:p>
+    <w:p>
+      <w:pPr>
+        <w:ind w:left="720" w:firstLine="720"/>
+        <w:rPr>
+          <w:rFonts w:ascii="Courier New" w:hAnsi="Courier New"/>
+        </w:rPr>
+      </w:pPr>
+      <w:r>
+        <w:rPr>
+          <w:rFonts w:ascii="Courier New" w:hAnsi="Courier New"/>
+        </w:rPr>
+        <w:tab/>
+        <w:t>return retval</w:t>
+      </w:r>
+    </w:p>
+    <w:p>
+      <w:pPr>
+        <w:ind w:left="720" w:firstLine="720"/>
+        <w:rPr>
+          <w:rFonts w:ascii="Courier New" w:hAnsi="Courier New"/>
+        </w:rPr>
+      </w:pPr>
+      <w:r>
+        <w:rPr>
+          <w:rFonts w:ascii="Courier New" w:hAnsi="Courier New"/>
+        </w:rPr>
+        <w:t>}</w:t>
+      </w:r>
+    </w:p>
+    <w:p>
+      <w:pPr>
+        <w:ind w:left="720" w:firstLine="720"/>
+        <w:rPr>
+          <w:rFonts w:ascii="Courier New" w:hAnsi="Courier New"/>
+        </w:rPr>
+      </w:pPr>
+      <w:r>
+        <w:rPr>
+          <w:rFonts w:ascii="Courier New" w:hAnsi="Courier New"/>
+        </w:rPr>
+        <w:t>public String dirName() { . . . . }</w:t>
+      </w:r>
+    </w:p>
+    <w:p>
+      <w:pPr>
+        <w:ind w:firstLine="720"/>
+        <w:rPr>
+          <w:rFonts w:ascii="Courier New" w:hAnsi="Courier New"/>
+        </w:rPr>
+      </w:pPr>
+      <w:r>
+        <w:rPr>
+          <w:rFonts w:ascii="Courier New" w:hAnsi="Courier New"/>
+        </w:rPr>
+        <w:t>}</w:t>
+      </w:r>
+      <w:r>
+        <w:rPr>
+          <w:rFonts w:ascii="Courier New" w:hAnsi="Courier New"/>
+        </w:rPr>
+        <w:t xml:space="preserve"> requires {</w:t>
+      </w:r>
+    </w:p>
+    <w:p>
+      <w:pPr>
+        <w:ind w:firstLine="720"/>
+        <w:rPr>
+          <w:rFonts w:ascii="Courier New" w:hAnsi="Courier New"/>
+        </w:rPr>
+      </w:pPr>
+      <w:r>
+        <w:rPr>
+          <w:rFonts w:ascii="Courier New" w:hAnsi="Courier New"/>
+        </w:rPr>
+        <w:tab/>
+        <w:t>int length();</w:t>
+      </w:r>
+    </w:p>
+    <w:p>
+      <w:pPr>
+        <w:ind w:firstLine="720"/>
+        <w:rPr>
+          <w:rFonts w:ascii="Courier New" w:hAnsi="Courier New"/>
+        </w:rPr>
+      </w:pPr>
+      <w:r>
+        <w:rPr>
+          <w:rFonts w:ascii="Courier New" w:hAnsi="Courier New"/>
+        </w:rPr>
+        <w:tab/>
+        <w:t>String substring(int start, int theEnd)</w:t>
+      </w:r>
+    </w:p>
+    <w:p>
+      <w:pPr>
+        <w:ind w:firstLine="720"/>
+        <w:rPr>
+          <w:rFonts w:ascii="Courier New" w:hAnsi="Courier New"/>
+        </w:rPr>
+      </w:pPr>
+      <w:r>
+        <w:rPr>
+          <w:rFonts w:ascii="Courier New" w:hAnsi="Courier New"/>
+        </w:rPr>
+        <w:t>}</w:t>
+      </w:r>
+    </w:p>
+    <w:p/>
+    <w:p>
+      <w:r>
+        <w:t xml:space="preserve">This Role publishes only the </w:t>
+      </w:r>
+      <w:r>
+        <w:rPr>
+          <w:rFonts w:ascii="Courier New" w:hAnsi="Courier New"/>
+        </w:rPr>
+        <w:t>baseName</w:t>
+      </w:r>
+      <w:r>
+        <w:t xml:space="preserve"> and </w:t>
+      </w:r>
+      <w:r>
+        <w:rPr>
+          <w:rFonts w:ascii="Courier New" w:hAnsi="Courier New"/>
+        </w:rPr>
+        <w:t>dirName</w:t>
+      </w:r>
+      <w:r>
+        <w:t xml:space="preserve"> scripts for use by other Role scripts (and Context scripts) within the same Context. Every Role-player must provide the scripts </w:t>
+      </w:r>
+      <w:r>
+        <w:rPr>
+          <w:rFonts w:ascii="Courier New" w:hAnsi="Courier New"/>
+        </w:rPr>
+        <w:t>length</w:t>
+      </w:r>
+      <w:r>
+        <w:t xml:space="preserve"> and  </w:t>
+      </w:r>
+      <w:r>
+        <w:rPr>
+          <w:rFonts w:ascii="Courier New" w:hAnsi="Courier New"/>
+        </w:rPr>
+        <w:t>substring</w:t>
+      </w:r>
+      <w:r>
+        <w:t xml:space="preserve">. </w:t>
+      </w:r>
+      <w:r>
+        <w:t>However, a</w:t>
+      </w:r>
+      <w:r>
+        <w:t>nother</w:t>
+      </w:r>
+      <w:r>
+        <w:t xml:space="preserve"> clever Role might know that a given Role-player </w:t>
+      </w:r>
+      <w:r>
+        <w:t xml:space="preserve">for </w:t>
+      </w:r>
+      <w:r>
+        <w:rPr>
+          <w:i/>
+        </w:rPr>
+        <w:t>this</w:t>
+      </w:r>
+      <w:r>
+        <w:t xml:space="preserve"> Role </w:t>
+      </w:r>
+      <w:r>
+        <w:t xml:space="preserve">can also perform some script X which is not part of the Role itself, but which the object knows how to do because it is of a certain class. We in fact can know what some of these scripts are (without exactly knowing the class) by looking at the </w:t>
+      </w:r>
+      <w:r>
+        <w:rPr>
+          <w:rFonts w:ascii="Courier New" w:hAnsi="Courier New"/>
+        </w:rPr>
+        <w:t>requires</w:t>
+      </w:r>
+      <w:r>
+        <w:t xml:space="preserve"> declaration of the Role.</w:t>
+      </w:r>
+      <w:r>
+        <w:t xml:space="preserve"> So some</w:t>
+      </w:r>
+      <w:r>
+        <w:t>one might ask for</w:t>
+      </w:r>
+    </w:p>
+    <w:p/>
+    <w:p>
+      <w:pPr>
+        <w:ind w:firstLine="720"/>
+        <w:rPr>
+          <w:rFonts w:ascii="Courier New" w:hAnsi="Courier New"/>
+        </w:rPr>
+      </w:pPr>
+      <w:r>
+        <w:rPr>
+          <w:rFonts w:ascii="Courier New" w:hAnsi="Courier New"/>
+        </w:rPr>
+        <w:t>int l = PathName.length</w:t>
+      </w:r>
+    </w:p>
+    <w:p/>
+    <w:p>
+      <w:r>
+        <w:t xml:space="preserve">We know that the object has the </w:t>
+      </w:r>
+      <w:r>
+        <w:rPr>
+          <w:rFonts w:ascii="Courier New" w:hAnsi="Courier New"/>
+        </w:rPr>
+        <w:t>length</w:t>
+      </w:r>
+      <w:r>
+        <w:t xml:space="preserve"> script so that, in theory, this should work — especially if we're thinking about objects and not classes and Roles. But this is bad form. We want to understand the object interactions in terms of interactions between the Roles, and this is cheating.</w:t>
+      </w:r>
+    </w:p>
+    <w:p/>
+    <w:p>
+      <w:r>
+        <w:t xml:space="preserve">If you really, really want to do this, you can tell the compiler that you know what you are doing by pulling the interface of the </w:t>
+      </w:r>
+      <w:r>
+        <w:rPr>
+          <w:rFonts w:ascii="Courier New" w:hAnsi="Courier New"/>
+        </w:rPr>
+        <w:t>length</w:t>
+      </w:r>
+      <w:r>
+        <w:t xml:space="preserve"> script up into the Role interface:</w:t>
+      </w:r>
+    </w:p>
+    <w:p/>
+    <w:p>
+      <w:pPr>
+        <w:ind w:firstLine="720"/>
+        <w:rPr>
+          <w:rFonts w:ascii="Courier New" w:hAnsi="Courier New"/>
+        </w:rPr>
+      </w:pPr>
+      <w:r>
+        <w:rPr>
+          <w:rFonts w:ascii="Courier New" w:hAnsi="Courier New"/>
+        </w:rPr>
+        <w:t>role</w:t>
+      </w:r>
+      <w:r>
+        <w:rPr>
+          <w:rFonts w:ascii="Courier New" w:hAnsi="Courier New"/>
+        </w:rPr>
+        <w:t xml:space="preserve"> </w:t>
+      </w:r>
+      <w:r>
+        <w:rPr>
+          <w:rFonts w:ascii="Courier New" w:hAnsi="Courier New"/>
+        </w:rPr>
+        <w:t xml:space="preserve">PathName </w:t>
+      </w:r>
+      <w:r>
+        <w:rPr>
+          <w:rFonts w:ascii="Courier New" w:hAnsi="Courier New"/>
+        </w:rPr>
+        <w:t>{</w:t>
+      </w:r>
+    </w:p>
+    <w:p>
+      <w:pPr>
+        <w:ind w:left="720" w:firstLine="720"/>
+        <w:rPr>
+          <w:rFonts w:ascii="Courier New" w:hAnsi="Courier New"/>
+        </w:rPr>
+      </w:pPr>
+      <w:r>
+        <w:rPr>
+          <w:rFonts w:ascii="Courier New" w:hAnsi="Courier New"/>
+        </w:rPr>
+        <w:t>public String baseName() { . . . . }</w:t>
+      </w:r>
+    </w:p>
+    <w:p>
+      <w:pPr>
+        <w:ind w:left="720" w:firstLine="720"/>
+        <w:rPr>
+          <w:rFonts w:ascii="Courier New" w:hAnsi="Courier New"/>
+        </w:rPr>
+      </w:pPr>
+      <w:r>
+        <w:rPr>
+          <w:rFonts w:ascii="Courier New" w:hAnsi="Courier New"/>
+        </w:rPr>
+        <w:t>public String dirName() { . . . . }</w:t>
+      </w:r>
+    </w:p>
+    <w:p>
+      <w:pPr>
+        <w:ind w:left="720" w:firstLine="720"/>
+        <w:rPr>
+          <w:rFonts w:ascii="Courier New" w:hAnsi="Courier New"/>
+          <w:b/>
+        </w:rPr>
+      </w:pPr>
+      <w:r>
+        <w:rPr>
+          <w:rFonts w:ascii="Courier New" w:hAnsi="Courier New"/>
+          <w:b/>
+        </w:rPr>
+        <w:t>public int length()</w:t>
+      </w:r>
+    </w:p>
+    <w:p>
+      <w:pPr>
+        <w:ind w:firstLine="720"/>
+        <w:rPr>
+          <w:rFonts w:ascii="Courier New" w:hAnsi="Courier New"/>
+        </w:rPr>
+      </w:pPr>
+      <w:r>
+        <w:rPr>
+          <w:rFonts w:ascii="Courier New" w:hAnsi="Courier New"/>
+        </w:rPr>
+        <w:t>}</w:t>
+      </w:r>
+      <w:r>
+        <w:rPr>
+          <w:rFonts w:ascii="Courier New" w:hAnsi="Courier New"/>
+        </w:rPr>
+        <w:t xml:space="preserve"> requires {</w:t>
+      </w:r>
+    </w:p>
+    <w:p>
+      <w:pPr>
+        <w:ind w:firstLine="720"/>
+        <w:rPr>
+          <w:rFonts w:ascii="Courier New" w:hAnsi="Courier New"/>
+        </w:rPr>
+      </w:pPr>
+      <w:r>
+        <w:rPr>
+          <w:rFonts w:ascii="Courier New" w:hAnsi="Courier New"/>
+        </w:rPr>
+        <w:tab/>
+        <w:t>int length();</w:t>
+      </w:r>
+    </w:p>
+    <w:p>
+      <w:pPr>
+        <w:ind w:firstLine="720"/>
+        <w:rPr>
+          <w:rFonts w:ascii="Courier New" w:hAnsi="Courier New"/>
+        </w:rPr>
+      </w:pPr>
+      <w:r>
+        <w:rPr>
+          <w:rFonts w:ascii="Courier New" w:hAnsi="Courier New"/>
+        </w:rPr>
+        <w:tab/>
+        <w:t>String substring(int start, int theEnd)</w:t>
+      </w:r>
+    </w:p>
+    <w:p>
+      <w:pPr>
+        <w:ind w:firstLine="720"/>
+        <w:rPr>
+          <w:rFonts w:ascii="Courier New" w:hAnsi="Courier New"/>
+        </w:rPr>
+      </w:pPr>
+      <w:r>
+        <w:rPr>
+          <w:rFonts w:ascii="Courier New" w:hAnsi="Courier New"/>
+        </w:rPr>
+        <w:t>}</w:t>
+      </w:r>
+    </w:p>
+    <w:p/>
+    <w:p>
+      <w:r>
+        <w:t xml:space="preserve">The Role now documents the full API of the object that is used in the graph of computations inside the Context. It is up for the programmer to ensure that the Role-player does something reasonable when </w:t>
+      </w:r>
+      <w:r>
+        <w:rPr>
+          <w:rFonts w:ascii="Courier New" w:hAnsi="Courier New"/>
+        </w:rPr>
+        <w:t>length</w:t>
+      </w:r>
+      <w:r>
+        <w:t xml:space="preserve"> is called, because unlike other Role scripts, the source for it is on the other side of some abstraction boundary. We have to reason beyond the assumptions of the object's Role in isolation to consider how the entire Context might interact with this script that is part of the Role-player.</w:t>
+      </w:r>
+    </w:p>
+    <w:p/>
+    <w:p>
+      <w:r>
+        <w:t xml:space="preserve">If you want specifically to disallow access of these scripts, change the access modifier to </w:t>
+      </w:r>
+      <w:r>
+        <w:rPr>
+          <w:rFonts w:ascii="Courier New" w:hAnsi="Courier New"/>
+        </w:rPr>
+        <w:t>private</w:t>
+      </w:r>
+      <w:r>
+        <w:t>:</w:t>
+      </w:r>
+    </w:p>
+    <w:p/>
+    <w:p>
+      <w:pPr>
+        <w:ind w:firstLine="720"/>
+        <w:rPr>
+          <w:rFonts w:ascii="Courier New" w:hAnsi="Courier New"/>
+        </w:rPr>
+      </w:pPr>
+      <w:r>
+        <w:rPr>
+          <w:rFonts w:ascii="Courier New" w:hAnsi="Courier New"/>
+        </w:rPr>
+        <w:t>role</w:t>
+      </w:r>
+      <w:r>
+        <w:rPr>
+          <w:rFonts w:ascii="Courier New" w:hAnsi="Courier New"/>
+        </w:rPr>
+        <w:t xml:space="preserve"> </w:t>
+      </w:r>
+      <w:r>
+        <w:rPr>
+          <w:rFonts w:ascii="Courier New" w:hAnsi="Courier New"/>
+        </w:rPr>
+        <w:t xml:space="preserve">PathName </w:t>
+      </w:r>
+      <w:r>
+        <w:rPr>
+          <w:rFonts w:ascii="Courier New" w:hAnsi="Courier New"/>
+        </w:rPr>
+        <w:t>{</w:t>
+      </w:r>
+    </w:p>
+    <w:p>
+      <w:pPr>
+        <w:ind w:left="720" w:firstLine="720"/>
+        <w:rPr>
+          <w:rFonts w:ascii="Courier New" w:hAnsi="Courier New"/>
+        </w:rPr>
+      </w:pPr>
+      <w:r>
+        <w:rPr>
+          <w:rFonts w:ascii="Courier New" w:hAnsi="Courier New"/>
+        </w:rPr>
+        <w:t>public String baseName() { . . . . }</w:t>
+      </w:r>
+    </w:p>
+    <w:p>
+      <w:pPr>
+        <w:ind w:left="720" w:firstLine="720"/>
+        <w:rPr>
+          <w:rFonts w:ascii="Courier New" w:hAnsi="Courier New"/>
+        </w:rPr>
+      </w:pPr>
+      <w:r>
+        <w:rPr>
+          <w:rFonts w:ascii="Courier New" w:hAnsi="Courier New"/>
+        </w:rPr>
+        <w:t>public String dirName() { . . . . }</w:t>
+      </w:r>
+    </w:p>
+    <w:p>
+      <w:pPr>
+        <w:ind w:left="720" w:firstLine="720"/>
+        <w:rPr>
+          <w:rFonts w:ascii="Courier New" w:hAnsi="Courier New"/>
+          <w:b/>
+        </w:rPr>
+      </w:pPr>
+      <w:r>
+        <w:rPr>
+          <w:rFonts w:ascii="Courier New" w:hAnsi="Courier New"/>
+          <w:b/>
+        </w:rPr>
+        <w:t>private</w:t>
+      </w:r>
+      <w:r>
+        <w:rPr>
+          <w:rFonts w:ascii="Courier New" w:hAnsi="Courier New"/>
+          <w:b/>
+        </w:rPr>
+        <w:t xml:space="preserve"> int length()</w:t>
+      </w:r>
+    </w:p>
+    <w:p>
+      <w:pPr>
+        <w:ind w:firstLine="720"/>
+        <w:rPr>
+          <w:rFonts w:ascii="Courier New" w:hAnsi="Courier New"/>
+        </w:rPr>
+      </w:pPr>
+      <w:r>
+        <w:rPr>
+          <w:rFonts w:ascii="Courier New" w:hAnsi="Courier New"/>
+        </w:rPr>
+        <w:t>}</w:t>
+      </w:r>
+      <w:r>
+        <w:rPr>
+          <w:rFonts w:ascii="Courier New" w:hAnsi="Courier New"/>
+        </w:rPr>
+        <w:t xml:space="preserve"> requires {</w:t>
+      </w:r>
+    </w:p>
+    <w:p>
+      <w:pPr>
+        <w:ind w:firstLine="720"/>
+        <w:rPr>
+          <w:rFonts w:ascii="Courier New" w:hAnsi="Courier New"/>
+        </w:rPr>
+      </w:pPr>
+      <w:r>
+        <w:rPr>
+          <w:rFonts w:ascii="Courier New" w:hAnsi="Courier New"/>
+        </w:rPr>
+        <w:tab/>
+        <w:t>int length();</w:t>
+      </w:r>
+    </w:p>
+    <w:p>
+      <w:pPr>
+        <w:ind w:firstLine="720"/>
+        <w:rPr>
+          <w:rFonts w:ascii="Courier New" w:hAnsi="Courier New"/>
+        </w:rPr>
+      </w:pPr>
+      <w:r>
+        <w:rPr>
+          <w:rFonts w:ascii="Courier New" w:hAnsi="Courier New"/>
+        </w:rPr>
+        <w:tab/>
+        <w:t>String substring(int start, int theEnd)</w:t>
+      </w:r>
+    </w:p>
+    <w:p>
+      <w:pPr>
+        <w:ind w:firstLine="720"/>
+        <w:rPr>
+          <w:rFonts w:ascii="Courier New" w:hAnsi="Courier New"/>
+        </w:rPr>
+      </w:pPr>
+      <w:r>
+        <w:rPr>
+          <w:rFonts w:ascii="Courier New" w:hAnsi="Courier New"/>
+        </w:rPr>
+        <w:t>}</w:t>
+      </w:r>
+    </w:p>
+    <w:p/>
+    <w:p/>
     <w:p>
       <w:pPr>
         <w:pStyle w:val="Heading2"/>
@@ -58138,7 +58959,7 @@
               <w:rPr>
                 <w:noProof/>
               </w:rPr>
-              <w:t>10</w:t>
+              <w:t>40</w:t>
             </w:r>
           </w:fldSimple>
         </w:p>
@@ -62264,6 +63085,7 @@
     <w:rsid w:val="00C72A9C"/>
     <w:rsid w:val="00CE6DB9"/>
     <w:rsid w:val="00D32004"/>
+    <w:rsid w:val="00D430F0"/>
     <w:rsid w:val="00D90BAC"/>
     <w:rsid w:val="00D91E0D"/>
     <w:rsid w:val="00DB296C"/>

</xml_diff>